<commit_message>
Deploying to gh-pages from @ UCD-SERG/lab-manual@6b7ebf6c55b720675f6852ec16de5c79514df92a 🚀
</commit_message>
<xml_diff>
--- a/UCD-SeRG-Lab-Manual.docx
+++ b/UCD-SeRG-Lab-Manual.docx
@@ -15,7 +15,15 @@
         <w:pStyle w:val="Author"/>
       </w:pPr>
       <w:r>
-        <w:t xml:space="preserve">Drs. Kristen Aiemjoy and Ezra Morrison</w:t>
+        <w:t xml:space="preserve">Kristen Aiemjoy</w:t>
+      </w:r>
+    </w:p>
+    <w:p>
+      <w:pPr>
+        <w:pStyle w:val="Author"/>
+      </w:pPr>
+      <w:r>
+        <w:t xml:space="preserve">Ezra Morrison</w:t>
       </w:r>
     </w:p>
     <w:p>

</xml_diff>

<commit_message>
Deploying to gh-pages from @ UCD-SERG/lab-manual@c4093e30e20ae842e5aa5dbba7f6db044a96ce02 🚀
</commit_message>
<xml_diff>
--- a/UCD-SeRG-Lab-Manual.docx
+++ b/UCD-SeRG-Lab-Manual.docx
@@ -18325,7 +18325,13 @@
         <w:t xml:space="preserve"> </w:t>
       </w:r>
       <w:r>
-        <w:t xml:space="preserve">using comments. See</w:t>
+        <w:t xml:space="preserve">using comments.</w:t>
+      </w:r>
+      <w:r>
+        <w:t xml:space="preserve"> </w:t>
+      </w:r>
+      <w:r>
+        <w:t xml:space="preserve">See</w:t>
       </w:r>
       <w:r>
         <w:t xml:space="preserve"> </w:t>
@@ -18359,18 +18365,40 @@
     </w:p>
     <w:p>
       <w:pPr>
-        <w:pStyle w:val="SourceCode"/>
-      </w:pPr>
-      <w:r>
-        <w:rPr>
-          <w:rStyle w:val="VerbatimChar"/>
-        </w:rPr>
-        <w:t xml:space="preserve">- **Note**: If your computer isn't able to handle this workflow due to RAM or requirements, modifying the ordering of your code to accomodate it won't be ultimately helpful and your code will be fragile, not to mention less readable and messy. You need to look into high-performance computing (HPC) resources in this case.</w:t>
-      </w:r>
-    </w:p>
-    <w:p>
-      <w:pPr>
-        <w:pStyle w:val="FirstParagraph"/>
+        <w:pStyle w:val="BodyText"/>
+      </w:pPr>
+      <w:r>
+        <w:rPr>
+          <w:b/>
+          <w:bCs/>
+        </w:rPr>
+        <w:t xml:space="preserve">Note</w:t>
+      </w:r>
+      <w:r>
+        <w:t xml:space="preserve">: If your computer isn’t able to handle this workflow due to RAM or requirements,</w:t>
+      </w:r>
+      <w:r>
+        <w:t xml:space="preserve"> </w:t>
+      </w:r>
+      <w:r>
+        <w:t xml:space="preserve">modifying the ordering of your code to accomodate it won’t be ultimately helpful</w:t>
+      </w:r>
+      <w:r>
+        <w:t xml:space="preserve"> </w:t>
+      </w:r>
+      <w:r>
+        <w:t xml:space="preserve">and your code will be fragile, not to mention less readable and messy.</w:t>
+      </w:r>
+      <w:r>
+        <w:t xml:space="preserve"> </w:t>
+      </w:r>
+      <w:r>
+        <w:t xml:space="preserve">You need to look into high-performance computing (HPC) resources in this case.</w:t>
+      </w:r>
+    </w:p>
+    <w:p>
+      <w:pPr>
+        <w:pStyle w:val="BodyText"/>
       </w:pPr>
       <w:r>
         <w:rPr>

</xml_diff>

<commit_message>
Deploying to gh-pages from @ UCD-SERG/lab-manual@11782a68bb93c4b6b2f2020d9bad16be9540685f 🚀
</commit_message>
<xml_diff>
--- a/UCD-SeRG-Lab-Manual.docx
+++ b/UCD-SeRG-Lab-Manual.docx
@@ -27013,7 +27013,7 @@
     <w:bookmarkEnd w:id="202"/>
     <w:bookmarkEnd w:id="203"/>
     <w:bookmarkEnd w:id="204"/>
-    <w:bookmarkStart w:id="220" w:name="sec-github"/>
+    <w:bookmarkStart w:id="224" w:name="sec-github"/>
     <w:p>
       <w:pPr>
         <w:pStyle w:val="Heading1"/>
@@ -28346,13 +28346,13 @@
       </w:r>
     </w:p>
     <w:bookmarkEnd w:id="216"/>
-    <w:bookmarkStart w:id="219" w:name="what-should-be-pushed-to-github"/>
+    <w:bookmarkStart w:id="220" w:name="repeated-amend-workflow"/>
     <w:p>
       <w:pPr>
         <w:pStyle w:val="Heading2"/>
       </w:pPr>
       <w:r>
-        <w:t xml:space="preserve">10.7 What should be pushed to Github?</w:t>
+        <w:t xml:space="preserve">10.7 Repeated Amend Workflow</w:t>
       </w:r>
     </w:p>
     <w:p>
@@ -28360,6 +28360,321 @@
         <w:pStyle w:val="FirstParagraph"/>
       </w:pPr>
       <w:r>
+        <w:t xml:space="preserve">When working on a complex task, you may want to make frequent incremental commits to protect your progress, but avoid cluttering your Git history with many tiny</w:t>
+      </w:r>
+      <w:r>
+        <w:t xml:space="preserve"> </w:t>
+      </w:r>
+      <w:r>
+        <w:t xml:space="preserve">“work in progress”</w:t>
+      </w:r>
+      <w:r>
+        <w:t xml:space="preserve"> </w:t>
+      </w:r>
+      <w:r>
+        <w:t xml:space="preserve">commits. The</w:t>
+      </w:r>
+      <w:r>
+        <w:t xml:space="preserve"> </w:t>
+      </w:r>
+      <w:r>
+        <w:rPr>
+          <w:b/>
+          <w:bCs/>
+        </w:rPr>
+        <w:t xml:space="preserve">Repeated Amend</w:t>
+      </w:r>
+      <w:r>
+        <w:t xml:space="preserve"> </w:t>
+      </w:r>
+      <w:r>
+        <w:t xml:space="preserve">pattern lets you build up a polished commit gradually.</w:t>
+      </w:r>
+    </w:p>
+    <w:bookmarkStart w:id="217" w:name="basic-workflow"/>
+    <w:p>
+      <w:pPr>
+        <w:pStyle w:val="Heading3"/>
+      </w:pPr>
+      <w:r>
+        <w:t xml:space="preserve">10.7.1 Basic Workflow</w:t>
+      </w:r>
+    </w:p>
+    <w:p>
+      <w:pPr>
+        <w:pStyle w:val="FirstParagraph"/>
+      </w:pPr>
+      <w:r>
+        <w:t xml:space="preserve">Start with a clean working tree in a functional state. Then:</w:t>
+      </w:r>
+    </w:p>
+    <w:p>
+      <w:pPr>
+        <w:pStyle w:val="Compact"/>
+        <w:numPr>
+          <w:ilvl w:val="0"/>
+          <w:numId w:val="1062"/>
+        </w:numPr>
+      </w:pPr>
+      <w:r>
+        <w:t xml:space="preserve">Make a small change and verify your project still works</w:t>
+      </w:r>
+    </w:p>
+    <w:p>
+      <w:pPr>
+        <w:pStyle w:val="Compact"/>
+        <w:numPr>
+          <w:ilvl w:val="0"/>
+          <w:numId w:val="1062"/>
+        </w:numPr>
+      </w:pPr>
+      <w:r>
+        <w:t xml:space="preserve">Stage and commit with a temporary message like</w:t>
+      </w:r>
+      <w:r>
+        <w:t xml:space="preserve"> </w:t>
+      </w:r>
+      <w:r>
+        <w:t xml:space="preserve">“WIP”</w:t>
+      </w:r>
+      <w:r>
+        <w:t xml:space="preserve"> </w:t>
+      </w:r>
+      <w:r>
+        <w:t xml:space="preserve">(work in progress)</w:t>
+      </w:r>
+    </w:p>
+    <w:p>
+      <w:pPr>
+        <w:pStyle w:val="Compact"/>
+        <w:numPr>
+          <w:ilvl w:val="0"/>
+          <w:numId w:val="1062"/>
+        </w:numPr>
+      </w:pPr>
+      <w:r>
+        <w:rPr>
+          <w:b/>
+          <w:bCs/>
+        </w:rPr>
+        <w:t xml:space="preserve">Do not push yet</w:t>
+      </w:r>
+    </w:p>
+    <w:p>
+      <w:pPr>
+        <w:pStyle w:val="Compact"/>
+        <w:numPr>
+          <w:ilvl w:val="0"/>
+          <w:numId w:val="1062"/>
+        </w:numPr>
+      </w:pPr>
+      <w:r>
+        <w:t xml:space="preserve">Make another small change and verify it works</w:t>
+      </w:r>
+    </w:p>
+    <w:p>
+      <w:pPr>
+        <w:pStyle w:val="Compact"/>
+        <w:numPr>
+          <w:ilvl w:val="0"/>
+          <w:numId w:val="1062"/>
+        </w:numPr>
+      </w:pPr>
+      <w:r>
+        <w:t xml:space="preserve">Stage and amend the previous commit:</w:t>
+      </w:r>
+      <w:r>
+        <w:t xml:space="preserve"> </w:t>
+      </w:r>
+      <w:r>
+        <w:rPr>
+          <w:rStyle w:val="VerbatimChar"/>
+        </w:rPr>
+        <w:t xml:space="preserve">git commit --amend --no-edit</w:t>
+      </w:r>
+    </w:p>
+    <w:p>
+      <w:pPr>
+        <w:pStyle w:val="Compact"/>
+        <w:numPr>
+          <w:ilvl w:val="0"/>
+          <w:numId w:val="1062"/>
+        </w:numPr>
+      </w:pPr>
+      <w:r>
+        <w:t xml:space="preserve">Repeat steps 4-5 as needed</w:t>
+      </w:r>
+    </w:p>
+    <w:p>
+      <w:pPr>
+        <w:pStyle w:val="Compact"/>
+        <w:numPr>
+          <w:ilvl w:val="0"/>
+          <w:numId w:val="1062"/>
+        </w:numPr>
+      </w:pPr>
+      <w:r>
+        <w:t xml:space="preserve">When finished, amend one final time with a proper commit message</w:t>
+      </w:r>
+    </w:p>
+    <w:p>
+      <w:pPr>
+        <w:pStyle w:val="Compact"/>
+        <w:numPr>
+          <w:ilvl w:val="0"/>
+          <w:numId w:val="1062"/>
+        </w:numPr>
+      </w:pPr>
+      <w:r>
+        <w:t xml:space="preserve">Push your completed work</w:t>
+      </w:r>
+    </w:p>
+    <w:p>
+      <w:pPr>
+        <w:pStyle w:val="FirstParagraph"/>
+      </w:pPr>
+      <w:r>
+        <w:t xml:space="preserve">In RStudio, you can use the</w:t>
+      </w:r>
+      <w:r>
+        <w:t xml:space="preserve"> </w:t>
+      </w:r>
+      <w:r>
+        <w:t xml:space="preserve">“Amend previous commit”</w:t>
+      </w:r>
+      <w:r>
+        <w:t xml:space="preserve"> </w:t>
+      </w:r>
+      <w:r>
+        <w:t xml:space="preserve">checkbox when committing.</w:t>
+      </w:r>
+    </w:p>
+    <w:bookmarkEnd w:id="217"/>
+    <w:bookmarkStart w:id="219" w:name="key-points"/>
+    <w:p>
+      <w:pPr>
+        <w:pStyle w:val="Heading3"/>
+      </w:pPr>
+      <w:r>
+        <w:t xml:space="preserve">10.7.2 Key Points</w:t>
+      </w:r>
+    </w:p>
+    <w:p>
+      <w:pPr>
+        <w:pStyle w:val="Compact"/>
+        <w:numPr>
+          <w:ilvl w:val="0"/>
+          <w:numId w:val="1063"/>
+        </w:numPr>
+      </w:pPr>
+      <w:r>
+        <w:t xml:space="preserve">Each amend replaces the previous commit rather than creating a new one</w:t>
+      </w:r>
+    </w:p>
+    <w:p>
+      <w:pPr>
+        <w:pStyle w:val="Compact"/>
+        <w:numPr>
+          <w:ilvl w:val="0"/>
+          <w:numId w:val="1063"/>
+        </w:numPr>
+      </w:pPr>
+      <w:r>
+        <w:t xml:space="preserve">This keeps your history clean while letting you work incrementally</w:t>
+      </w:r>
+    </w:p>
+    <w:p>
+      <w:pPr>
+        <w:pStyle w:val="Compact"/>
+        <w:numPr>
+          <w:ilvl w:val="0"/>
+          <w:numId w:val="1063"/>
+        </w:numPr>
+      </w:pPr>
+      <w:r>
+        <w:t xml:space="preserve">Only use this pattern before pushing - never amend commits that others may have pulled</w:t>
+      </w:r>
+    </w:p>
+    <w:p>
+      <w:pPr>
+        <w:pStyle w:val="Compact"/>
+        <w:numPr>
+          <w:ilvl w:val="0"/>
+          <w:numId w:val="1063"/>
+        </w:numPr>
+      </w:pPr>
+      <w:r>
+        <w:t xml:space="preserve">If you need to undo changes, use</w:t>
+      </w:r>
+      <w:r>
+        <w:t xml:space="preserve"> </w:t>
+      </w:r>
+      <w:r>
+        <w:rPr>
+          <w:rStyle w:val="VerbatimChar"/>
+        </w:rPr>
+        <w:t xml:space="preserve">git reset --hard</w:t>
+      </w:r>
+      <w:r>
+        <w:t xml:space="preserve"> </w:t>
+      </w:r>
+      <w:r>
+        <w:t xml:space="preserve">to return to your last commit state</w:t>
+      </w:r>
+    </w:p>
+    <w:p>
+      <w:pPr>
+        <w:pStyle w:val="Compact"/>
+        <w:numPr>
+          <w:ilvl w:val="0"/>
+          <w:numId w:val="1063"/>
+        </w:numPr>
+      </w:pPr>
+      <w:r>
+        <w:t xml:space="preserve">Think of commits as climbing protection: use them when in uncertain territory</w:t>
+      </w:r>
+    </w:p>
+    <w:p>
+      <w:pPr>
+        <w:pStyle w:val="FirstParagraph"/>
+      </w:pPr>
+      <w:r>
+        <w:t xml:space="preserve">For more details and troubleshooting scenarios, see the</w:t>
+      </w:r>
+      <w:r>
+        <w:t xml:space="preserve"> </w:t>
+      </w:r>
+      <w:hyperlink r:id="rId218">
+        <w:r>
+          <w:rPr>
+            <w:rStyle w:val="Hyperlink"/>
+          </w:rPr>
+          <w:t xml:space="preserve">Repeated Amend chapter</w:t>
+        </w:r>
+      </w:hyperlink>
+      <w:r>
+        <w:t xml:space="preserve"> </w:t>
+      </w:r>
+      <w:r>
+        <w:t xml:space="preserve">in Happy Git with R.</w:t>
+      </w:r>
+    </w:p>
+    <w:bookmarkEnd w:id="219"/>
+    <w:bookmarkEnd w:id="220"/>
+    <w:bookmarkStart w:id="223" w:name="what-should-be-pushed-to-github"/>
+    <w:p>
+      <w:pPr>
+        <w:pStyle w:val="Heading2"/>
+      </w:pPr>
+      <w:r>
+        <w:t xml:space="preserve">10.8 What should be pushed to Github?</w:t>
+      </w:r>
+    </w:p>
+    <w:p>
+      <w:pPr>
+        <w:pStyle w:val="FirstParagraph"/>
+      </w:pPr>
+      <w:r>
         <w:t xml:space="preserve">Never push .Rout files! If someone else runs an R script and creates an .Rout file at the same time and both of you try to push to github, it is incredibly difficult to reconcile these two logs. If you run logs, keep them on your own system or (preferably) set up a shared directory where all logs are name and date timestamped.</w:t>
       </w:r>
     </w:p>
@@ -28403,7 +28718,7 @@
       <w:r>
         <w:t xml:space="preserve"> </w:t>
       </w:r>
-      <w:hyperlink r:id="rId217">
+      <w:hyperlink r:id="rId221">
         <w:r>
           <w:rPr>
             <w:rStyle w:val="Hyperlink"/>
@@ -28420,7 +28735,7 @@
       <w:r>
         <w:t xml:space="preserve"> </w:t>
       </w:r>
-      <w:hyperlink r:id="rId218">
+      <w:hyperlink r:id="rId222">
         <w:r>
           <w:rPr>
             <w:rStyle w:val="Hyperlink"/>
@@ -28432,9 +28747,9 @@
         <w:t xml:space="preserve">, extolling the virtues of a self-contained, portable projects, for your reference.</w:t>
       </w:r>
     </w:p>
-    <w:bookmarkEnd w:id="219"/>
-    <w:bookmarkEnd w:id="220"/>
-    <w:bookmarkStart w:id="239" w:name="sec-unix"/>
+    <w:bookmarkEnd w:id="223"/>
+    <w:bookmarkEnd w:id="224"/>
+    <w:bookmarkStart w:id="243" w:name="sec-unix"/>
     <w:p>
       <w:pPr>
         <w:pStyle w:val="Heading1"/>
@@ -28453,7 +28768,7 @@
       <w:r>
         <w:t xml:space="preserve"> </w:t>
       </w:r>
-      <w:hyperlink r:id="rId221">
+      <w:hyperlink r:id="rId225">
         <w:r>
           <w:rPr>
             <w:rStyle w:val="Hyperlink"/>
@@ -28475,7 +28790,7 @@
         <w:pStyle w:val="Compact"/>
         <w:numPr>
           <w:ilvl w:val="0"/>
-          <w:numId w:val="1062"/>
+          <w:numId w:val="1064"/>
         </w:numPr>
       </w:pPr>
       <w:r>
@@ -28487,7 +28802,7 @@
         <w:pStyle w:val="Compact"/>
         <w:numPr>
           <w:ilvl w:val="0"/>
-          <w:numId w:val="1062"/>
+          <w:numId w:val="1064"/>
         </w:numPr>
       </w:pPr>
       <w:r>
@@ -28499,14 +28814,14 @@
         <w:pStyle w:val="Compact"/>
         <w:numPr>
           <w:ilvl w:val="0"/>
-          <w:numId w:val="1062"/>
+          <w:numId w:val="1064"/>
         </w:numPr>
       </w:pPr>
       <w:r>
         <w:t xml:space="preserve">To use git and push to github</w:t>
       </w:r>
     </w:p>
-    <w:bookmarkStart w:id="225" w:name="basics-1"/>
+    <w:bookmarkStart w:id="229" w:name="basics-1"/>
     <w:p>
       <w:pPr>
         <w:pStyle w:val="Heading2"/>
@@ -28601,18 +28916,18 @@
           <wp:inline>
             <wp:extent cx="5334000" cy="3380267"/>
             <wp:effectExtent b="0" l="0" r="0" t="0"/>
-            <wp:docPr descr="Here is our example desktop." title="" id="223" name="Picture"/>
+            <wp:docPr descr="Here is our example desktop." title="" id="227" name="Picture"/>
             <a:graphic>
               <a:graphicData uri="http://schemas.openxmlformats.org/drawingml/2006/picture">
                 <pic:pic>
                   <pic:nvPicPr>
-                    <pic:cNvPr descr="assets/images/ex-desktop.jpg" id="224" name="Picture"/>
+                    <pic:cNvPr descr="assets/images/ex-desktop.jpg" id="228" name="Picture"/>
                     <pic:cNvPicPr>
                       <a:picLocks noChangeArrowheads="1" noChangeAspect="1"/>
                     </pic:cNvPicPr>
                   </pic:nvPicPr>
                   <pic:blipFill>
-                    <a:blip r:embed="rId222"/>
+                    <a:blip r:embed="rId226"/>
                     <a:stretch>
                       <a:fillRect/>
                     </a:stretch>
@@ -28647,8 +28962,8 @@
         <w:t xml:space="preserve">Here is our example desktop.</w:t>
       </w:r>
     </w:p>
-    <w:bookmarkEnd w:id="225"/>
-    <w:bookmarkStart w:id="229" w:name="syntax-for-both-macwindows"/>
+    <w:bookmarkEnd w:id="229"/>
+    <w:bookmarkStart w:id="233" w:name="syntax-for-both-macwindows"/>
     <w:p>
       <w:pPr>
         <w:pStyle w:val="Heading2"/>
@@ -29142,18 +29457,18 @@
           <wp:inline>
             <wp:extent cx="4488872" cy="8862646"/>
             <wp:effectExtent b="0" l="0" r="0" t="0"/>
-            <wp:docPr descr="Here is an example of what your terminal might look like after executing the commands in the order listed above." title="" id="227" name="Picture"/>
+            <wp:docPr descr="Here is an example of what your terminal might look like after executing the commands in the order listed above." title="" id="231" name="Picture"/>
             <a:graphic>
               <a:graphicData uri="http://schemas.openxmlformats.org/drawingml/2006/picture">
                 <pic:pic>
                   <pic:nvPicPr>
-                    <pic:cNvPr descr="assets/images/ex-terminal.PNG" id="228" name="Picture"/>
+                    <pic:cNvPr descr="assets/images/ex-terminal.PNG" id="232" name="Picture"/>
                     <pic:cNvPicPr>
                       <a:picLocks noChangeArrowheads="1" noChangeAspect="1"/>
                     </pic:cNvPicPr>
                   </pic:nvPicPr>
                   <pic:blipFill>
-                    <a:blip r:embed="rId226"/>
+                    <a:blip r:embed="rId230"/>
                     <a:stretch>
                       <a:fillRect/>
                     </a:stretch>
@@ -29188,8 +29503,8 @@
         <w:t xml:space="preserve">Here is an example of what your terminal might look like after executing the commands in the order listed above.</w:t>
       </w:r>
     </w:p>
-    <w:bookmarkEnd w:id="229"/>
-    <w:bookmarkStart w:id="230" w:name="running-bash-scripts"/>
+    <w:bookmarkEnd w:id="233"/>
+    <w:bookmarkStart w:id="234" w:name="running-bash-scripts"/>
     <w:p>
       <w:pPr>
         <w:pStyle w:val="Heading2"/>
@@ -29384,8 +29699,8 @@
         </w:tc>
       </w:tr>
     </w:tbl>
-    <w:bookmarkEnd w:id="230"/>
-    <w:bookmarkStart w:id="233" w:name="running-rscripts-in-windows"/>
+    <w:bookmarkEnd w:id="234"/>
+    <w:bookmarkStart w:id="237" w:name="running-rscripts-in-windows"/>
     <w:p>
       <w:pPr>
         <w:pStyle w:val="Heading2"/>
@@ -29465,7 +29780,7 @@
       <w:r>
         <w:t xml:space="preserve"> </w:t>
       </w:r>
-      <w:hyperlink r:id="rId231">
+      <w:hyperlink r:id="rId235">
         <w:r>
           <w:rPr>
             <w:rStyle w:val="Hyperlink"/>
@@ -29546,7 +29861,7 @@
         <w:t xml:space="preserve">Rscript -e “source(‘C:/path/to/script/some_code.R’)”</w:t>
       </w:r>
     </w:p>
-    <w:bookmarkStart w:id="232" w:name="common-mistakes"/>
+    <w:bookmarkStart w:id="236" w:name="common-mistakes"/>
     <w:p>
       <w:pPr>
         <w:pStyle w:val="Heading3"/>
@@ -29560,7 +29875,7 @@
         <w:pStyle w:val="Compact"/>
         <w:numPr>
           <w:ilvl w:val="0"/>
-          <w:numId w:val="1063"/>
+          <w:numId w:val="1065"/>
         </w:numPr>
       </w:pPr>
       <w:r>
@@ -29572,7 +29887,7 @@
         <w:pStyle w:val="Compact"/>
         <w:numPr>
           <w:ilvl w:val="0"/>
-          <w:numId w:val="1063"/>
+          <w:numId w:val="1065"/>
         </w:numPr>
       </w:pPr>
       <w:r>
@@ -29633,9 +29948,9 @@
         <w:t xml:space="preserve">.</w:t>
       </w:r>
     </w:p>
-    <w:bookmarkEnd w:id="232"/>
-    <w:bookmarkEnd w:id="233"/>
-    <w:bookmarkStart w:id="234" w:name="checking-tasks-and-killing-jobs"/>
+    <w:bookmarkEnd w:id="236"/>
+    <w:bookmarkEnd w:id="237"/>
+    <w:bookmarkStart w:id="238" w:name="checking-tasks-and-killing-jobs"/>
     <w:p>
       <w:pPr>
         <w:pStyle w:val="Heading2"/>
@@ -30010,8 +30325,8 @@
         <w:t xml:space="preserve">To kill a task in Windows, you can also go to Task Manager &gt; More details &gt; Select your desired app &gt; Click on End Task.</w:t>
       </w:r>
     </w:p>
-    <w:bookmarkEnd w:id="234"/>
-    <w:bookmarkStart w:id="238" w:name="running-big-jobs"/>
+    <w:bookmarkEnd w:id="238"/>
+    <w:bookmarkStart w:id="242" w:name="running-big-jobs"/>
     <w:p>
       <w:pPr>
         <w:pStyle w:val="Heading2"/>
@@ -30099,7 +30414,7 @@
         <w:pStyle w:val="Compact"/>
         <w:numPr>
           <w:ilvl w:val="0"/>
-          <w:numId w:val="1064"/>
+          <w:numId w:val="1066"/>
         </w:numPr>
       </w:pPr>
       <w:r>
@@ -30201,7 +30516,7 @@
       <w:r>
         <w:t xml:space="preserve"> </w:t>
       </w:r>
-      <w:hyperlink r:id="rId235">
+      <w:hyperlink r:id="rId239">
         <w:r>
           <w:rPr>
             <w:rStyle w:val="Hyperlink"/>
@@ -30426,7 +30741,7 @@
       <w:pPr>
         <w:numPr>
           <w:ilvl w:val="0"/>
-          <w:numId w:val="1065"/>
+          <w:numId w:val="1067"/>
         </w:numPr>
       </w:pPr>
       <w:r>
@@ -30444,7 +30759,7 @@
       <w:pPr>
         <w:numPr>
           <w:ilvl w:val="0"/>
-          <w:numId w:val="1065"/>
+          <w:numId w:val="1067"/>
         </w:numPr>
       </w:pPr>
       <w:r>
@@ -30524,7 +30839,7 @@
         <w:t xml:space="preserve">below.</w:t>
       </w:r>
     </w:p>
-    <w:bookmarkStart w:id="236" w:name="example-code-for-runfilesavelogs"/>
+    <w:bookmarkStart w:id="240" w:name="example-code-for-runfilesavelogs"/>
     <w:p>
       <w:pPr>
         <w:pStyle w:val="Heading3"/>
@@ -32116,8 +32431,8 @@
         <w:t xml:space="preserve"> filename)</w:t>
       </w:r>
     </w:p>
-    <w:bookmarkEnd w:id="236"/>
-    <w:bookmarkStart w:id="237" w:name="example-usage-for-runfilesavelogs"/>
+    <w:bookmarkEnd w:id="240"/>
+    <w:bookmarkStart w:id="241" w:name="example-usage-for-runfilesavelogs"/>
     <w:p>
       <w:pPr>
         <w:pStyle w:val="Heading3"/>
@@ -32394,10 +32709,10 @@
         <w:t xml:space="preserve"> runFileSaveLogs</w:t>
       </w:r>
     </w:p>
-    <w:bookmarkEnd w:id="237"/>
-    <w:bookmarkEnd w:id="238"/>
-    <w:bookmarkEnd w:id="239"/>
-    <w:bookmarkStart w:id="245" w:name="reproducible-environments"/>
+    <w:bookmarkEnd w:id="241"/>
+    <w:bookmarkEnd w:id="242"/>
+    <w:bookmarkEnd w:id="243"/>
+    <w:bookmarkStart w:id="249" w:name="reproducible-environments"/>
     <w:p>
       <w:pPr>
         <w:pStyle w:val="Heading1"/>
@@ -32416,7 +32731,7 @@
       <w:r>
         <w:t xml:space="preserve"> </w:t>
       </w:r>
-      <w:hyperlink r:id="rId240">
+      <w:hyperlink r:id="rId244">
         <w:r>
           <w:rPr>
             <w:rStyle w:val="Hyperlink"/>
@@ -32425,7 +32740,7 @@
         </w:r>
       </w:hyperlink>
     </w:p>
-    <w:bookmarkStart w:id="244" w:name="package-version-control-with-renv"/>
+    <w:bookmarkStart w:id="248" w:name="package-version-control-with-renv"/>
     <w:p>
       <w:pPr>
         <w:pStyle w:val="Heading2"/>
@@ -32434,7 +32749,7 @@
         <w:t xml:space="preserve">12.1 Package Version Control with renv</w:t>
       </w:r>
     </w:p>
-    <w:bookmarkStart w:id="241" w:name="introduction"/>
+    <w:bookmarkStart w:id="245" w:name="introduction"/>
     <w:p>
       <w:pPr>
         <w:pStyle w:val="Heading3"/>
@@ -32576,8 +32891,8 @@
         <w:t xml:space="preserve">package vignette.</w:t>
       </w:r>
     </w:p>
-    <w:bookmarkEnd w:id="241"/>
-    <w:bookmarkStart w:id="242" w:name="implementing-renv-in-projects"/>
+    <w:bookmarkEnd w:id="245"/>
+    <w:bookmarkStart w:id="246" w:name="implementing-renv-in-projects"/>
     <w:p>
       <w:pPr>
         <w:pStyle w:val="Heading3"/>
@@ -32637,7 +32952,7 @@
         <w:pStyle w:val="Compact"/>
         <w:numPr>
           <w:ilvl w:val="0"/>
-          <w:numId w:val="1066"/>
+          <w:numId w:val="1068"/>
         </w:numPr>
       </w:pPr>
       <w:r>
@@ -32673,7 +32988,7 @@
         <w:pStyle w:val="Compact"/>
         <w:numPr>
           <w:ilvl w:val="0"/>
-          <w:numId w:val="1066"/>
+          <w:numId w:val="1068"/>
         </w:numPr>
       </w:pPr>
       <w:r>
@@ -32685,7 +33000,7 @@
         <w:pStyle w:val="Compact"/>
         <w:numPr>
           <w:ilvl w:val="0"/>
-          <w:numId w:val="1066"/>
+          <w:numId w:val="1068"/>
         </w:numPr>
       </w:pPr>
       <w:r>
@@ -32712,7 +33027,7 @@
         <w:pStyle w:val="Compact"/>
         <w:numPr>
           <w:ilvl w:val="0"/>
-          <w:numId w:val="1066"/>
+          <w:numId w:val="1068"/>
         </w:numPr>
       </w:pPr>
       <w:r>
@@ -32772,7 +33087,7 @@
         <w:pStyle w:val="Compact"/>
         <w:numPr>
           <w:ilvl w:val="0"/>
-          <w:numId w:val="1066"/>
+          <w:numId w:val="1068"/>
         </w:numPr>
       </w:pPr>
       <w:r>
@@ -32799,7 +33114,7 @@
         <w:pStyle w:val="Compact"/>
         <w:numPr>
           <w:ilvl w:val="0"/>
-          <w:numId w:val="1066"/>
+          <w:numId w:val="1068"/>
         </w:numPr>
       </w:pPr>
       <w:r>
@@ -32821,8 +33136,8 @@
         <w:t xml:space="preserve">to the head of your config file, to make sure that all users that run your code are on the same package versions.</w:t>
       </w:r>
     </w:p>
-    <w:bookmarkEnd w:id="242"/>
-    <w:bookmarkStart w:id="243" w:name="using-projects-with-renv"/>
+    <w:bookmarkEnd w:id="246"/>
+    <w:bookmarkStart w:id="247" w:name="using-projects-with-renv"/>
     <w:p>
       <w:pPr>
         <w:pStyle w:val="Heading3"/>
@@ -32859,7 +33174,7 @@
         <w:pStyle w:val="Compact"/>
         <w:numPr>
           <w:ilvl w:val="0"/>
-          <w:numId w:val="1067"/>
+          <w:numId w:val="1069"/>
         </w:numPr>
       </w:pPr>
       <w:r>
@@ -32895,7 +33210,7 @@
         <w:pStyle w:val="Compact"/>
         <w:numPr>
           <w:ilvl w:val="0"/>
-          <w:numId w:val="1067"/>
+          <w:numId w:val="1069"/>
         </w:numPr>
       </w:pPr>
       <w:r>
@@ -32907,7 +33222,7 @@
         <w:pStyle w:val="Compact"/>
         <w:numPr>
           <w:ilvl w:val="0"/>
-          <w:numId w:val="1067"/>
+          <w:numId w:val="1069"/>
         </w:numPr>
       </w:pPr>
       <w:r>
@@ -32919,7 +33234,7 @@
         <w:pStyle w:val="Compact"/>
         <w:numPr>
           <w:ilvl w:val="0"/>
-          <w:numId w:val="1067"/>
+          <w:numId w:val="1069"/>
         </w:numPr>
       </w:pPr>
       <w:r>
@@ -32943,7 +33258,7 @@
         <w:pStyle w:val="Compact"/>
         <w:numPr>
           <w:ilvl w:val="0"/>
-          <w:numId w:val="1067"/>
+          <w:numId w:val="1069"/>
         </w:numPr>
       </w:pPr>
       <w:r>
@@ -32967,7 +33282,7 @@
         <w:pStyle w:val="Compact"/>
         <w:numPr>
           <w:ilvl w:val="0"/>
-          <w:numId w:val="1067"/>
+          <w:numId w:val="1069"/>
         </w:numPr>
       </w:pPr>
       <w:r>
@@ -32979,7 +33294,7 @@
         <w:pStyle w:val="Compact"/>
         <w:numPr>
           <w:ilvl w:val="0"/>
-          <w:numId w:val="1067"/>
+          <w:numId w:val="1069"/>
         </w:numPr>
       </w:pPr>
       <w:r>
@@ -33006,17 +33321,17 @@
         <w:pStyle w:val="Compact"/>
         <w:numPr>
           <w:ilvl w:val="0"/>
-          <w:numId w:val="1067"/>
+          <w:numId w:val="1069"/>
         </w:numPr>
       </w:pPr>
       <w:r>
         <w:t xml:space="preserve">If you make edits to the code and introduce new/updated packages, see the section above for instructions on how to make updates.</w:t>
       </w:r>
     </w:p>
-    <w:bookmarkEnd w:id="243"/>
-    <w:bookmarkEnd w:id="244"/>
-    <w:bookmarkEnd w:id="245"/>
-    <w:bookmarkStart w:id="260" w:name="code-publication"/>
+    <w:bookmarkEnd w:id="247"/>
+    <w:bookmarkEnd w:id="248"/>
+    <w:bookmarkEnd w:id="249"/>
+    <w:bookmarkStart w:id="264" w:name="code-publication"/>
     <w:p>
       <w:pPr>
         <w:pStyle w:val="Heading1"/>
@@ -33035,7 +33350,7 @@
       <w:r>
         <w:t xml:space="preserve"> </w:t>
       </w:r>
-      <w:hyperlink r:id="rId246">
+      <w:hyperlink r:id="rId250">
         <w:r>
           <w:rPr>
             <w:rStyle w:val="Hyperlink"/>
@@ -33044,7 +33359,7 @@
         </w:r>
       </w:hyperlink>
     </w:p>
-    <w:bookmarkStart w:id="247" w:name="checklist-overview"/>
+    <w:bookmarkStart w:id="251" w:name="checklist-overview"/>
     <w:p>
       <w:pPr>
         <w:pStyle w:val="Heading2"/>
@@ -33058,7 +33373,7 @@
         <w:pStyle w:val="Compact"/>
         <w:numPr>
           <w:ilvl w:val="0"/>
-          <w:numId w:val="1068"/>
+          <w:numId w:val="1070"/>
         </w:numPr>
       </w:pPr>
       <w:hyperlink w:anchor="fill-out-file-headers">
@@ -33075,7 +33390,7 @@
         <w:pStyle w:val="Compact"/>
         <w:numPr>
           <w:ilvl w:val="0"/>
-          <w:numId w:val="1068"/>
+          <w:numId w:val="1070"/>
         </w:numPr>
       </w:pPr>
       <w:hyperlink w:anchor="clean-up-comments">
@@ -33092,7 +33407,7 @@
         <w:pStyle w:val="Compact"/>
         <w:numPr>
           <w:ilvl w:val="0"/>
-          <w:numId w:val="1068"/>
+          <w:numId w:val="1070"/>
         </w:numPr>
       </w:pPr>
       <w:hyperlink w:anchor="document-functions">
@@ -33109,7 +33424,7 @@
         <w:pStyle w:val="Compact"/>
         <w:numPr>
           <w:ilvl w:val="0"/>
-          <w:numId w:val="1068"/>
+          <w:numId w:val="1070"/>
         </w:numPr>
       </w:pPr>
       <w:hyperlink w:anchor="remove-deprecated-filepaths">
@@ -33126,7 +33441,7 @@
         <w:pStyle w:val="Compact"/>
         <w:numPr>
           <w:ilvl w:val="0"/>
-          <w:numId w:val="1068"/>
+          <w:numId w:val="1070"/>
         </w:numPr>
       </w:pPr>
       <w:hyperlink w:anchor="ensure-project-runs-via-bash">
@@ -33143,7 +33458,7 @@
         <w:pStyle w:val="Compact"/>
         <w:numPr>
           <w:ilvl w:val="0"/>
-          <w:numId w:val="1068"/>
+          <w:numId w:val="1070"/>
         </w:numPr>
       </w:pPr>
       <w:hyperlink w:anchor="complete-the-readme">
@@ -33160,7 +33475,7 @@
         <w:pStyle w:val="Compact"/>
         <w:numPr>
           <w:ilvl w:val="0"/>
-          <w:numId w:val="1068"/>
+          <w:numId w:val="1070"/>
         </w:numPr>
       </w:pPr>
       <w:hyperlink w:anchor="clean-up-feature-branches">
@@ -33177,7 +33492,7 @@
         <w:pStyle w:val="Compact"/>
         <w:numPr>
           <w:ilvl w:val="0"/>
-          <w:numId w:val="1068"/>
+          <w:numId w:val="1070"/>
         </w:numPr>
       </w:pPr>
       <w:hyperlink w:anchor="create-github-release">
@@ -33189,8 +33504,8 @@
         </w:r>
       </w:hyperlink>
     </w:p>
-    <w:bookmarkEnd w:id="247"/>
-    <w:bookmarkStart w:id="249" w:name="fill-out-file-headers"/>
+    <w:bookmarkEnd w:id="251"/>
+    <w:bookmarkStart w:id="253" w:name="fill-out-file-headers"/>
     <w:p>
       <w:pPr>
         <w:pStyle w:val="Heading2"/>
@@ -33209,7 +33524,7 @@
       <w:r>
         <w:t xml:space="preserve"> </w:t>
       </w:r>
-      <w:hyperlink r:id="rId248">
+      <w:hyperlink r:id="rId252">
         <w:r>
           <w:rPr>
             <w:rStyle w:val="Hyperlink"/>
@@ -33218,8 +33533,8 @@
         </w:r>
       </w:hyperlink>
     </w:p>
-    <w:bookmarkEnd w:id="249"/>
-    <w:bookmarkStart w:id="250" w:name="clean-up-comments"/>
+    <w:bookmarkEnd w:id="253"/>
+    <w:bookmarkStart w:id="254" w:name="clean-up-comments"/>
     <w:p>
       <w:pPr>
         <w:pStyle w:val="Heading2"/>
@@ -33236,8 +33551,8 @@
         <w:t xml:space="preserve">Make sure comments in the code are for code documentation purposes only. Do not leave comments to self in the final script files.</w:t>
       </w:r>
     </w:p>
-    <w:bookmarkEnd w:id="250"/>
-    <w:bookmarkStart w:id="252" w:name="document-functions"/>
+    <w:bookmarkEnd w:id="254"/>
+    <w:bookmarkStart w:id="256" w:name="document-functions"/>
     <w:p>
       <w:pPr>
         <w:pStyle w:val="Heading2"/>
@@ -33256,7 +33571,7 @@
       <w:r>
         <w:t xml:space="preserve"> </w:t>
       </w:r>
-      <w:hyperlink r:id="rId251">
+      <w:hyperlink r:id="rId255">
         <w:r>
           <w:rPr>
             <w:rStyle w:val="Hyperlink"/>
@@ -33265,8 +33580,8 @@
         </w:r>
       </w:hyperlink>
     </w:p>
-    <w:bookmarkEnd w:id="252"/>
-    <w:bookmarkStart w:id="253" w:name="remove-deprecated-filepaths"/>
+    <w:bookmarkEnd w:id="256"/>
+    <w:bookmarkStart w:id="257" w:name="remove-deprecated-filepaths"/>
     <w:p>
       <w:pPr>
         <w:pStyle w:val="Heading2"/>
@@ -33283,8 +33598,8 @@
         <w:t xml:space="preserve">All file paths should be defined in 0-config.R, and should be set relative to the project working directory. All absolute file paths from your local computer should be removed, and replaced with a relative path. If a third party were to re-run this analysis, if they need to download data from a separate source and change a filepath in the 0-config.R to match, make sure to specify in the README which line of 0-config.R needs to be substituted.</w:t>
       </w:r>
     </w:p>
-    <w:bookmarkEnd w:id="253"/>
-    <w:bookmarkStart w:id="255" w:name="ensure-project-runs-via-bash"/>
+    <w:bookmarkEnd w:id="257"/>
+    <w:bookmarkStart w:id="259" w:name="ensure-project-runs-via-bash"/>
     <w:p>
       <w:pPr>
         <w:pStyle w:val="Heading2"/>
@@ -33307,457 +33622,6 @@
       </w:pPr>
       <w:r>
         <w:t xml:space="preserve">See usage and documentation</w:t>
-      </w:r>
-      <w:r>
-        <w:t xml:space="preserve"> </w:t>
-      </w:r>
-      <w:hyperlink r:id="rId254">
-        <w:r>
-          <w:rPr>
-            <w:rStyle w:val="Hyperlink"/>
-          </w:rPr>
-          <w:t xml:space="preserve">here.</w:t>
-        </w:r>
-      </w:hyperlink>
-    </w:p>
-    <w:bookmarkEnd w:id="255"/>
-    <w:bookmarkStart w:id="256" w:name="complete-the-readme"/>
-    <w:p>
-      <w:pPr>
-        <w:pStyle w:val="Heading2"/>
-      </w:pPr>
-      <w:r>
-        <w:t xml:space="preserve">13.7 Complete the README</w:t>
-      </w:r>
-    </w:p>
-    <w:p>
-      <w:pPr>
-        <w:pStyle w:val="FirstParagraph"/>
-      </w:pPr>
-      <w:r>
-        <w:t xml:space="preserve">A README.md should live at the top directory of the project. This usually includes a Project Overview and a Directory Structure, along with the names of the contributors and the Creative Commons License. See below for a template:</w:t>
-      </w:r>
-    </w:p>
-    <w:p>
-      <w:pPr>
-        <w:pStyle w:val="BlockText"/>
-      </w:pPr>
-      <w:r>
-        <w:rPr>
-          <w:b/>
-          <w:bCs/>
-        </w:rPr>
-        <w:t xml:space="preserve">Overview</w:t>
-      </w:r>
-    </w:p>
-    <w:p>
-      <w:pPr>
-        <w:pStyle w:val="BlockText"/>
-      </w:pPr>
-      <w:r>
-        <w:t xml:space="preserve">To date, coronavirus testing in the US has been extremely limited. Confirmed COVID-19 case counts underestimate the total number of infections in the population. We estimated the total COVID-19 infections – both symptomatic and asymptomatic – in the US in March 2020. We used a semi-Bayesian approach to correct for bias due to incomplete testing and imperfect test performance.</w:t>
-      </w:r>
-    </w:p>
-    <w:p>
-      <w:pPr>
-        <w:pStyle w:val="BlockText"/>
-      </w:pPr>
-      <w:r>
-        <w:rPr>
-          <w:b/>
-          <w:bCs/>
-        </w:rPr>
-        <w:t xml:space="preserve">Directory structure</w:t>
-      </w:r>
-    </w:p>
-    <w:p>
-      <w:pPr>
-        <w:pStyle w:val="BlockText"/>
-        <w:numPr>
-          <w:ilvl w:val="0"/>
-          <w:numId w:val="1069"/>
-        </w:numPr>
-      </w:pPr>
-      <w:r>
-        <w:t xml:space="preserve">0-config.R: configuration file that sets data directories, sources base functions, and loads required libraries</w:t>
-      </w:r>
-    </w:p>
-    <w:p>
-      <w:pPr>
-        <w:pStyle w:val="BlockText"/>
-        <w:numPr>
-          <w:ilvl w:val="0"/>
-          <w:numId w:val="1069"/>
-        </w:numPr>
-      </w:pPr>
-      <w:r>
-        <w:t xml:space="preserve">0-base-functions: folder containing scripts with functions used in the analysis</w:t>
-      </w:r>
-    </w:p>
-    <w:p>
-      <w:pPr>
-        <w:pStyle w:val="BlockText"/>
-        <w:numPr>
-          <w:ilvl w:val="1"/>
-          <w:numId w:val="1070"/>
-        </w:numPr>
-      </w:pPr>
-      <w:r>
-        <w:t xml:space="preserve">0-base-functions.R: R script containing general functions used across the analysis</w:t>
-      </w:r>
-    </w:p>
-    <w:p>
-      <w:pPr>
-        <w:pStyle w:val="BlockText"/>
-        <w:numPr>
-          <w:ilvl w:val="1"/>
-          <w:numId w:val="1070"/>
-        </w:numPr>
-      </w:pPr>
-      <w:r>
-        <w:t xml:space="preserve">0-bias-corr-functions.R: R script containing functions used in bias correction</w:t>
-      </w:r>
-    </w:p>
-    <w:p>
-      <w:pPr>
-        <w:pStyle w:val="BlockText"/>
-        <w:numPr>
-          <w:ilvl w:val="1"/>
-          <w:numId w:val="1070"/>
-        </w:numPr>
-      </w:pPr>
-      <w:r>
-        <w:t xml:space="preserve">0-bias-corr-functions-undertesting.R: R script containing functions used in bias correction to estimate the percentage of underestimation due to incomplete testing vs. imperfect test accuracy</w:t>
-      </w:r>
-    </w:p>
-    <w:p>
-      <w:pPr>
-        <w:pStyle w:val="BlockText"/>
-        <w:numPr>
-          <w:ilvl w:val="1"/>
-          <w:numId w:val="1070"/>
-        </w:numPr>
-      </w:pPr>
-      <w:r>
-        <w:t xml:space="preserve">0-prior-functions.R: R script containing functions to generate priors</w:t>
-      </w:r>
-    </w:p>
-    <w:p>
-      <w:pPr>
-        <w:pStyle w:val="BlockText"/>
-        <w:numPr>
-          <w:ilvl w:val="0"/>
-          <w:numId w:val="1069"/>
-        </w:numPr>
-      </w:pPr>
-      <w:r>
-        <w:t xml:space="preserve">1-data: folder containing data processing scripts NOTE: some scripts are deprecated</w:t>
-      </w:r>
-    </w:p>
-    <w:p>
-      <w:pPr>
-        <w:pStyle w:val="BlockText"/>
-        <w:numPr>
-          <w:ilvl w:val="0"/>
-          <w:numId w:val="1069"/>
-        </w:numPr>
-      </w:pPr>
-      <w:r>
-        <w:t xml:space="preserve">2-analysis: folder containing analysis scripts. To rerun all scripts in this subdirectory, run the bash script 0-run-analysis.sh.</w:t>
-      </w:r>
-    </w:p>
-    <w:p>
-      <w:pPr>
-        <w:pStyle w:val="BlockText"/>
-        <w:numPr>
-          <w:ilvl w:val="1"/>
-          <w:numId w:val="1071"/>
-        </w:numPr>
-      </w:pPr>
-      <w:r>
-        <w:t xml:space="preserve">1-obtain-priors-state.R: obtain priors for each state</w:t>
-      </w:r>
-    </w:p>
-    <w:p>
-      <w:pPr>
-        <w:pStyle w:val="BlockText"/>
-        <w:numPr>
-          <w:ilvl w:val="1"/>
-          <w:numId w:val="1071"/>
-        </w:numPr>
-      </w:pPr>
-      <w:r>
-        <w:t xml:space="preserve">2-est-expected-cases-state.R: estimate expected cases in each state</w:t>
-      </w:r>
-    </w:p>
-    <w:p>
-      <w:pPr>
-        <w:pStyle w:val="BlockText"/>
-        <w:numPr>
-          <w:ilvl w:val="1"/>
-          <w:numId w:val="1071"/>
-        </w:numPr>
-      </w:pPr>
-      <w:r>
-        <w:t xml:space="preserve">3-est-expected-cases-state-perf-testing.R: estimate expected cases in each state, estimate the percentage of underestimation due to incomplete testing vs. imperfect test accuracy</w:t>
-      </w:r>
-    </w:p>
-    <w:p>
-      <w:pPr>
-        <w:pStyle w:val="BlockText"/>
-        <w:numPr>
-          <w:ilvl w:val="1"/>
-          <w:numId w:val="1071"/>
-        </w:numPr>
-      </w:pPr>
-      <w:r>
-        <w:t xml:space="preserve">4-obtain-testing-protocols.R: find testing protocols for each state.</w:t>
-      </w:r>
-    </w:p>
-    <w:p>
-      <w:pPr>
-        <w:pStyle w:val="BlockText"/>
-        <w:numPr>
-          <w:ilvl w:val="1"/>
-          <w:numId w:val="1071"/>
-        </w:numPr>
-      </w:pPr>
-      <w:r>
-        <w:t xml:space="preserve">5-summarize-results.R: summarize results; obtain results for in text numerical results.</w:t>
-      </w:r>
-    </w:p>
-    <w:p>
-      <w:pPr>
-        <w:pStyle w:val="BlockText"/>
-        <w:numPr>
-          <w:ilvl w:val="0"/>
-          <w:numId w:val="1069"/>
-        </w:numPr>
-      </w:pPr>
-      <w:r>
-        <w:t xml:space="preserve">3-figure-table-scripts: folder containing figure scripts. To rerun all scripts in this subdirectory, run the bash script 0-run-figs.sh.</w:t>
-      </w:r>
-    </w:p>
-    <w:p>
-      <w:pPr>
-        <w:pStyle w:val="BlockText"/>
-        <w:numPr>
-          <w:ilvl w:val="1"/>
-          <w:numId w:val="1072"/>
-        </w:numPr>
-      </w:pPr>
-      <w:r>
-        <w:t xml:space="preserve">1-fig-testing.R: creates plot of testing patterns by state over time</w:t>
-      </w:r>
-    </w:p>
-    <w:p>
-      <w:pPr>
-        <w:pStyle w:val="BlockText"/>
-        <w:numPr>
-          <w:ilvl w:val="1"/>
-          <w:numId w:val="1072"/>
-        </w:numPr>
-      </w:pPr>
-      <w:r>
-        <w:t xml:space="preserve">2-fig-cases-usa-state-bar.R: creates bar plot of confirmed vs. estimated infections by state</w:t>
-      </w:r>
-    </w:p>
-    <w:p>
-      <w:pPr>
-        <w:pStyle w:val="BlockText"/>
-        <w:numPr>
-          <w:ilvl w:val="1"/>
-          <w:numId w:val="1072"/>
-        </w:numPr>
-      </w:pPr>
-      <w:r>
-        <w:t xml:space="preserve">3a-fig-map-usa-state.R: creates map of confirmed vs. estimated infections by state</w:t>
-      </w:r>
-    </w:p>
-    <w:p>
-      <w:pPr>
-        <w:pStyle w:val="BlockText"/>
-        <w:numPr>
-          <w:ilvl w:val="1"/>
-          <w:numId w:val="1072"/>
-        </w:numPr>
-      </w:pPr>
-      <w:r>
-        <w:t xml:space="preserve">3b-fig-map-usa-state-shiny.R: creates map of confirmed vs. estimated infections by state with search functionality by state</w:t>
-      </w:r>
-    </w:p>
-    <w:p>
-      <w:pPr>
-        <w:pStyle w:val="BlockText"/>
-        <w:numPr>
-          <w:ilvl w:val="1"/>
-          <w:numId w:val="1072"/>
-        </w:numPr>
-      </w:pPr>
-      <w:r>
-        <w:t xml:space="preserve">4-fig-priors.R: creates figure with priors for US as a whole</w:t>
-      </w:r>
-    </w:p>
-    <w:p>
-      <w:pPr>
-        <w:pStyle w:val="BlockText"/>
-        <w:numPr>
-          <w:ilvl w:val="1"/>
-          <w:numId w:val="1072"/>
-        </w:numPr>
-      </w:pPr>
-      <w:r>
-        <w:t xml:space="preserve">5-fig-density-usa.R: creates figure of distribution of estimated cases in the US</w:t>
-      </w:r>
-    </w:p>
-    <w:p>
-      <w:pPr>
-        <w:pStyle w:val="BlockText"/>
-        <w:numPr>
-          <w:ilvl w:val="1"/>
-          <w:numId w:val="1072"/>
-        </w:numPr>
-      </w:pPr>
-      <w:r>
-        <w:t xml:space="preserve">6-table-data-quality.R: creates table of data quality grading from COVID Tracking Project</w:t>
-      </w:r>
-    </w:p>
-    <w:p>
-      <w:pPr>
-        <w:pStyle w:val="BlockText"/>
-        <w:numPr>
-          <w:ilvl w:val="1"/>
-          <w:numId w:val="1072"/>
-        </w:numPr>
-      </w:pPr>
-      <w:r>
-        <w:t xml:space="preserve">7-fig-testpos.R: creates figure of the probability of testing positive among those tested by state</w:t>
-      </w:r>
-    </w:p>
-    <w:p>
-      <w:pPr>
-        <w:pStyle w:val="BlockText"/>
-        <w:numPr>
-          <w:ilvl w:val="1"/>
-          <w:numId w:val="1072"/>
-        </w:numPr>
-      </w:pPr>
-      <w:r>
-        <w:t xml:space="preserve">8-fig-percent-undertesting-state.R: creates figure of the percentage of under estimation due to incomplete testing</w:t>
-      </w:r>
-    </w:p>
-    <w:p>
-      <w:pPr>
-        <w:pStyle w:val="BlockText"/>
-        <w:numPr>
-          <w:ilvl w:val="0"/>
-          <w:numId w:val="1069"/>
-        </w:numPr>
-      </w:pPr>
-      <w:r>
-        <w:t xml:space="preserve">4-figures: folder containing figure files.</w:t>
-      </w:r>
-    </w:p>
-    <w:p>
-      <w:pPr>
-        <w:pStyle w:val="BlockText"/>
-        <w:numPr>
-          <w:ilvl w:val="0"/>
-          <w:numId w:val="1069"/>
-        </w:numPr>
-      </w:pPr>
-      <w:r>
-        <w:t xml:space="preserve">5-results: folder containing analysis results objects.</w:t>
-      </w:r>
-    </w:p>
-    <w:p>
-      <w:pPr>
-        <w:pStyle w:val="BlockText"/>
-        <w:numPr>
-          <w:ilvl w:val="0"/>
-          <w:numId w:val="1069"/>
-        </w:numPr>
-      </w:pPr>
-      <w:r>
-        <w:t xml:space="preserve">6-sensitivity: folder containing scripts to run the sensitivity analyses</w:t>
-      </w:r>
-    </w:p>
-    <w:p>
-      <w:pPr>
-        <w:pStyle w:val="BlockText"/>
-      </w:pPr>
-      <w:r>
-        <w:rPr>
-          <w:b/>
-          <w:bCs/>
-        </w:rPr>
-        <w:t xml:space="preserve">Contributors:</w:t>
-      </w:r>
-      <w:r>
-        <w:t xml:space="preserve"> </w:t>
-      </w:r>
-      <w:r>
-        <w:t xml:space="preserve">UCD-SeRG team (adapted from original contributors: Jade Benjamin-Chung, Sean L. Wu, Anna Nguyen, Stephanie Djajadi, Nolan N. Pokpongkiat, Anmol Seth, Andrew Mertens)</w:t>
-      </w:r>
-    </w:p>
-    <w:p>
-      <w:pPr>
-        <w:pStyle w:val="BlockText"/>
-      </w:pPr>
-      <w:r>
-        <w:t xml:space="preserve">Wu SL, Mertens A, Crider YS, Nguyen A, Pokpongkiat NN, Djajadi S, et al. Substantial underestimation of SARS-CoV-2 infection in the United States due to incomplete testing and imperfect test accuracy. medRxiv. 2020; 2020.05.12.20091744. doi:10.1101/2020.05.12.20091744</w:t>
-      </w:r>
-    </w:p>
-    <w:p>
-      <w:pPr>
-        <w:pStyle w:val="FirstParagraph"/>
-      </w:pPr>
-      <w:r>
-        <w:t xml:space="preserve">When possible, also include a description of the RDS results that are generated, detailing what data sources were used, where the script lives that creates it, and what information the RDS results hold.</w:t>
-      </w:r>
-    </w:p>
-    <w:bookmarkEnd w:id="256"/>
-    <w:bookmarkStart w:id="257" w:name="clean-up-feature-branches"/>
-    <w:p>
-      <w:pPr>
-        <w:pStyle w:val="Heading2"/>
-      </w:pPr>
-      <w:r>
-        <w:t xml:space="preserve">13.8 Clean up feature branches</w:t>
-      </w:r>
-    </w:p>
-    <w:p>
-      <w:pPr>
-        <w:pStyle w:val="FirstParagraph"/>
-      </w:pPr>
-      <w:r>
-        <w:t xml:space="preserve">In the remote repository on Github, all feature branches aside from master should be merged in and deleted. All outstanding PRs should be closed.</w:t>
-      </w:r>
-    </w:p>
-    <w:bookmarkEnd w:id="257"/>
-    <w:bookmarkStart w:id="259" w:name="create-github-release"/>
-    <w:p>
-      <w:pPr>
-        <w:pStyle w:val="Heading2"/>
-      </w:pPr>
-      <w:r>
-        <w:t xml:space="preserve">13.9 Create Github release</w:t>
-      </w:r>
-    </w:p>
-    <w:p>
-      <w:pPr>
-        <w:pStyle w:val="FirstParagraph"/>
-      </w:pPr>
-      <w:r>
-        <w:t xml:space="preserve">Once all of these items are verified, create a tag to make a Github release, which will tag the repository, creating a marker at this specific point in time.</w:t>
-      </w:r>
-    </w:p>
-    <w:p>
-      <w:pPr>
-        <w:pStyle w:val="BodyText"/>
-      </w:pPr>
-      <w:r>
-        <w:t xml:space="preserve">Detailed instructions</w:t>
       </w:r>
       <w:r>
         <w:t xml:space="preserve"> </w:t>
@@ -33772,8 +33636,459 @@
       </w:hyperlink>
     </w:p>
     <w:bookmarkEnd w:id="259"/>
+    <w:bookmarkStart w:id="260" w:name="complete-the-readme"/>
+    <w:p>
+      <w:pPr>
+        <w:pStyle w:val="Heading2"/>
+      </w:pPr>
+      <w:r>
+        <w:t xml:space="preserve">13.7 Complete the README</w:t>
+      </w:r>
+    </w:p>
+    <w:p>
+      <w:pPr>
+        <w:pStyle w:val="FirstParagraph"/>
+      </w:pPr>
+      <w:r>
+        <w:t xml:space="preserve">A README.md should live at the top directory of the project. This usually includes a Project Overview and a Directory Structure, along with the names of the contributors and the Creative Commons License. See below for a template:</w:t>
+      </w:r>
+    </w:p>
+    <w:p>
+      <w:pPr>
+        <w:pStyle w:val="BlockText"/>
+      </w:pPr>
+      <w:r>
+        <w:rPr>
+          <w:b/>
+          <w:bCs/>
+        </w:rPr>
+        <w:t xml:space="preserve">Overview</w:t>
+      </w:r>
+    </w:p>
+    <w:p>
+      <w:pPr>
+        <w:pStyle w:val="BlockText"/>
+      </w:pPr>
+      <w:r>
+        <w:t xml:space="preserve">To date, coronavirus testing in the US has been extremely limited. Confirmed COVID-19 case counts underestimate the total number of infections in the population. We estimated the total COVID-19 infections – both symptomatic and asymptomatic – in the US in March 2020. We used a semi-Bayesian approach to correct for bias due to incomplete testing and imperfect test performance.</w:t>
+      </w:r>
+    </w:p>
+    <w:p>
+      <w:pPr>
+        <w:pStyle w:val="BlockText"/>
+      </w:pPr>
+      <w:r>
+        <w:rPr>
+          <w:b/>
+          <w:bCs/>
+        </w:rPr>
+        <w:t xml:space="preserve">Directory structure</w:t>
+      </w:r>
+    </w:p>
+    <w:p>
+      <w:pPr>
+        <w:pStyle w:val="BlockText"/>
+        <w:numPr>
+          <w:ilvl w:val="0"/>
+          <w:numId w:val="1071"/>
+        </w:numPr>
+      </w:pPr>
+      <w:r>
+        <w:t xml:space="preserve">0-config.R: configuration file that sets data directories, sources base functions, and loads required libraries</w:t>
+      </w:r>
+    </w:p>
+    <w:p>
+      <w:pPr>
+        <w:pStyle w:val="BlockText"/>
+        <w:numPr>
+          <w:ilvl w:val="0"/>
+          <w:numId w:val="1071"/>
+        </w:numPr>
+      </w:pPr>
+      <w:r>
+        <w:t xml:space="preserve">0-base-functions: folder containing scripts with functions used in the analysis</w:t>
+      </w:r>
+    </w:p>
+    <w:p>
+      <w:pPr>
+        <w:pStyle w:val="BlockText"/>
+        <w:numPr>
+          <w:ilvl w:val="1"/>
+          <w:numId w:val="1072"/>
+        </w:numPr>
+      </w:pPr>
+      <w:r>
+        <w:t xml:space="preserve">0-base-functions.R: R script containing general functions used across the analysis</w:t>
+      </w:r>
+    </w:p>
+    <w:p>
+      <w:pPr>
+        <w:pStyle w:val="BlockText"/>
+        <w:numPr>
+          <w:ilvl w:val="1"/>
+          <w:numId w:val="1072"/>
+        </w:numPr>
+      </w:pPr>
+      <w:r>
+        <w:t xml:space="preserve">0-bias-corr-functions.R: R script containing functions used in bias correction</w:t>
+      </w:r>
+    </w:p>
+    <w:p>
+      <w:pPr>
+        <w:pStyle w:val="BlockText"/>
+        <w:numPr>
+          <w:ilvl w:val="1"/>
+          <w:numId w:val="1072"/>
+        </w:numPr>
+      </w:pPr>
+      <w:r>
+        <w:t xml:space="preserve">0-bias-corr-functions-undertesting.R: R script containing functions used in bias correction to estimate the percentage of underestimation due to incomplete testing vs. imperfect test accuracy</w:t>
+      </w:r>
+    </w:p>
+    <w:p>
+      <w:pPr>
+        <w:pStyle w:val="BlockText"/>
+        <w:numPr>
+          <w:ilvl w:val="1"/>
+          <w:numId w:val="1072"/>
+        </w:numPr>
+      </w:pPr>
+      <w:r>
+        <w:t xml:space="preserve">0-prior-functions.R: R script containing functions to generate priors</w:t>
+      </w:r>
+    </w:p>
+    <w:p>
+      <w:pPr>
+        <w:pStyle w:val="BlockText"/>
+        <w:numPr>
+          <w:ilvl w:val="0"/>
+          <w:numId w:val="1071"/>
+        </w:numPr>
+      </w:pPr>
+      <w:r>
+        <w:t xml:space="preserve">1-data: folder containing data processing scripts NOTE: some scripts are deprecated</w:t>
+      </w:r>
+    </w:p>
+    <w:p>
+      <w:pPr>
+        <w:pStyle w:val="BlockText"/>
+        <w:numPr>
+          <w:ilvl w:val="0"/>
+          <w:numId w:val="1071"/>
+        </w:numPr>
+      </w:pPr>
+      <w:r>
+        <w:t xml:space="preserve">2-analysis: folder containing analysis scripts. To rerun all scripts in this subdirectory, run the bash script 0-run-analysis.sh.</w:t>
+      </w:r>
+    </w:p>
+    <w:p>
+      <w:pPr>
+        <w:pStyle w:val="BlockText"/>
+        <w:numPr>
+          <w:ilvl w:val="1"/>
+          <w:numId w:val="1073"/>
+        </w:numPr>
+      </w:pPr>
+      <w:r>
+        <w:t xml:space="preserve">1-obtain-priors-state.R: obtain priors for each state</w:t>
+      </w:r>
+    </w:p>
+    <w:p>
+      <w:pPr>
+        <w:pStyle w:val="BlockText"/>
+        <w:numPr>
+          <w:ilvl w:val="1"/>
+          <w:numId w:val="1073"/>
+        </w:numPr>
+      </w:pPr>
+      <w:r>
+        <w:t xml:space="preserve">2-est-expected-cases-state.R: estimate expected cases in each state</w:t>
+      </w:r>
+    </w:p>
+    <w:p>
+      <w:pPr>
+        <w:pStyle w:val="BlockText"/>
+        <w:numPr>
+          <w:ilvl w:val="1"/>
+          <w:numId w:val="1073"/>
+        </w:numPr>
+      </w:pPr>
+      <w:r>
+        <w:t xml:space="preserve">3-est-expected-cases-state-perf-testing.R: estimate expected cases in each state, estimate the percentage of underestimation due to incomplete testing vs. imperfect test accuracy</w:t>
+      </w:r>
+    </w:p>
+    <w:p>
+      <w:pPr>
+        <w:pStyle w:val="BlockText"/>
+        <w:numPr>
+          <w:ilvl w:val="1"/>
+          <w:numId w:val="1073"/>
+        </w:numPr>
+      </w:pPr>
+      <w:r>
+        <w:t xml:space="preserve">4-obtain-testing-protocols.R: find testing protocols for each state.</w:t>
+      </w:r>
+    </w:p>
+    <w:p>
+      <w:pPr>
+        <w:pStyle w:val="BlockText"/>
+        <w:numPr>
+          <w:ilvl w:val="1"/>
+          <w:numId w:val="1073"/>
+        </w:numPr>
+      </w:pPr>
+      <w:r>
+        <w:t xml:space="preserve">5-summarize-results.R: summarize results; obtain results for in text numerical results.</w:t>
+      </w:r>
+    </w:p>
+    <w:p>
+      <w:pPr>
+        <w:pStyle w:val="BlockText"/>
+        <w:numPr>
+          <w:ilvl w:val="0"/>
+          <w:numId w:val="1071"/>
+        </w:numPr>
+      </w:pPr>
+      <w:r>
+        <w:t xml:space="preserve">3-figure-table-scripts: folder containing figure scripts. To rerun all scripts in this subdirectory, run the bash script 0-run-figs.sh.</w:t>
+      </w:r>
+    </w:p>
+    <w:p>
+      <w:pPr>
+        <w:pStyle w:val="BlockText"/>
+        <w:numPr>
+          <w:ilvl w:val="1"/>
+          <w:numId w:val="1074"/>
+        </w:numPr>
+      </w:pPr>
+      <w:r>
+        <w:t xml:space="preserve">1-fig-testing.R: creates plot of testing patterns by state over time</w:t>
+      </w:r>
+    </w:p>
+    <w:p>
+      <w:pPr>
+        <w:pStyle w:val="BlockText"/>
+        <w:numPr>
+          <w:ilvl w:val="1"/>
+          <w:numId w:val="1074"/>
+        </w:numPr>
+      </w:pPr>
+      <w:r>
+        <w:t xml:space="preserve">2-fig-cases-usa-state-bar.R: creates bar plot of confirmed vs. estimated infections by state</w:t>
+      </w:r>
+    </w:p>
+    <w:p>
+      <w:pPr>
+        <w:pStyle w:val="BlockText"/>
+        <w:numPr>
+          <w:ilvl w:val="1"/>
+          <w:numId w:val="1074"/>
+        </w:numPr>
+      </w:pPr>
+      <w:r>
+        <w:t xml:space="preserve">3a-fig-map-usa-state.R: creates map of confirmed vs. estimated infections by state</w:t>
+      </w:r>
+    </w:p>
+    <w:p>
+      <w:pPr>
+        <w:pStyle w:val="BlockText"/>
+        <w:numPr>
+          <w:ilvl w:val="1"/>
+          <w:numId w:val="1074"/>
+        </w:numPr>
+      </w:pPr>
+      <w:r>
+        <w:t xml:space="preserve">3b-fig-map-usa-state-shiny.R: creates map of confirmed vs. estimated infections by state with search functionality by state</w:t>
+      </w:r>
+    </w:p>
+    <w:p>
+      <w:pPr>
+        <w:pStyle w:val="BlockText"/>
+        <w:numPr>
+          <w:ilvl w:val="1"/>
+          <w:numId w:val="1074"/>
+        </w:numPr>
+      </w:pPr>
+      <w:r>
+        <w:t xml:space="preserve">4-fig-priors.R: creates figure with priors for US as a whole</w:t>
+      </w:r>
+    </w:p>
+    <w:p>
+      <w:pPr>
+        <w:pStyle w:val="BlockText"/>
+        <w:numPr>
+          <w:ilvl w:val="1"/>
+          <w:numId w:val="1074"/>
+        </w:numPr>
+      </w:pPr>
+      <w:r>
+        <w:t xml:space="preserve">5-fig-density-usa.R: creates figure of distribution of estimated cases in the US</w:t>
+      </w:r>
+    </w:p>
+    <w:p>
+      <w:pPr>
+        <w:pStyle w:val="BlockText"/>
+        <w:numPr>
+          <w:ilvl w:val="1"/>
+          <w:numId w:val="1074"/>
+        </w:numPr>
+      </w:pPr>
+      <w:r>
+        <w:t xml:space="preserve">6-table-data-quality.R: creates table of data quality grading from COVID Tracking Project</w:t>
+      </w:r>
+    </w:p>
+    <w:p>
+      <w:pPr>
+        <w:pStyle w:val="BlockText"/>
+        <w:numPr>
+          <w:ilvl w:val="1"/>
+          <w:numId w:val="1074"/>
+        </w:numPr>
+      </w:pPr>
+      <w:r>
+        <w:t xml:space="preserve">7-fig-testpos.R: creates figure of the probability of testing positive among those tested by state</w:t>
+      </w:r>
+    </w:p>
+    <w:p>
+      <w:pPr>
+        <w:pStyle w:val="BlockText"/>
+        <w:numPr>
+          <w:ilvl w:val="1"/>
+          <w:numId w:val="1074"/>
+        </w:numPr>
+      </w:pPr>
+      <w:r>
+        <w:t xml:space="preserve">8-fig-percent-undertesting-state.R: creates figure of the percentage of under estimation due to incomplete testing</w:t>
+      </w:r>
+    </w:p>
+    <w:p>
+      <w:pPr>
+        <w:pStyle w:val="BlockText"/>
+        <w:numPr>
+          <w:ilvl w:val="0"/>
+          <w:numId w:val="1071"/>
+        </w:numPr>
+      </w:pPr>
+      <w:r>
+        <w:t xml:space="preserve">4-figures: folder containing figure files.</w:t>
+      </w:r>
+    </w:p>
+    <w:p>
+      <w:pPr>
+        <w:pStyle w:val="BlockText"/>
+        <w:numPr>
+          <w:ilvl w:val="0"/>
+          <w:numId w:val="1071"/>
+        </w:numPr>
+      </w:pPr>
+      <w:r>
+        <w:t xml:space="preserve">5-results: folder containing analysis results objects.</w:t>
+      </w:r>
+    </w:p>
+    <w:p>
+      <w:pPr>
+        <w:pStyle w:val="BlockText"/>
+        <w:numPr>
+          <w:ilvl w:val="0"/>
+          <w:numId w:val="1071"/>
+        </w:numPr>
+      </w:pPr>
+      <w:r>
+        <w:t xml:space="preserve">6-sensitivity: folder containing scripts to run the sensitivity analyses</w:t>
+      </w:r>
+    </w:p>
+    <w:p>
+      <w:pPr>
+        <w:pStyle w:val="BlockText"/>
+      </w:pPr>
+      <w:r>
+        <w:rPr>
+          <w:b/>
+          <w:bCs/>
+        </w:rPr>
+        <w:t xml:space="preserve">Contributors:</w:t>
+      </w:r>
+      <w:r>
+        <w:t xml:space="preserve"> </w:t>
+      </w:r>
+      <w:r>
+        <w:t xml:space="preserve">UCD-SeRG team (adapted from original contributors: Jade Benjamin-Chung, Sean L. Wu, Anna Nguyen, Stephanie Djajadi, Nolan N. Pokpongkiat, Anmol Seth, Andrew Mertens)</w:t>
+      </w:r>
+    </w:p>
+    <w:p>
+      <w:pPr>
+        <w:pStyle w:val="BlockText"/>
+      </w:pPr>
+      <w:r>
+        <w:t xml:space="preserve">Wu SL, Mertens A, Crider YS, Nguyen A, Pokpongkiat NN, Djajadi S, et al. Substantial underestimation of SARS-CoV-2 infection in the United States due to incomplete testing and imperfect test accuracy. medRxiv. 2020; 2020.05.12.20091744. doi:10.1101/2020.05.12.20091744</w:t>
+      </w:r>
+    </w:p>
+    <w:p>
+      <w:pPr>
+        <w:pStyle w:val="FirstParagraph"/>
+      </w:pPr>
+      <w:r>
+        <w:t xml:space="preserve">When possible, also include a description of the RDS results that are generated, detailing what data sources were used, where the script lives that creates it, and what information the RDS results hold.</w:t>
+      </w:r>
+    </w:p>
     <w:bookmarkEnd w:id="260"/>
-    <w:bookmarkStart w:id="281" w:name="data-publication"/>
+    <w:bookmarkStart w:id="261" w:name="clean-up-feature-branches"/>
+    <w:p>
+      <w:pPr>
+        <w:pStyle w:val="Heading2"/>
+      </w:pPr>
+      <w:r>
+        <w:t xml:space="preserve">13.8 Clean up feature branches</w:t>
+      </w:r>
+    </w:p>
+    <w:p>
+      <w:pPr>
+        <w:pStyle w:val="FirstParagraph"/>
+      </w:pPr>
+      <w:r>
+        <w:t xml:space="preserve">In the remote repository on Github, all feature branches aside from master should be merged in and deleted. All outstanding PRs should be closed.</w:t>
+      </w:r>
+    </w:p>
+    <w:bookmarkEnd w:id="261"/>
+    <w:bookmarkStart w:id="263" w:name="create-github-release"/>
+    <w:p>
+      <w:pPr>
+        <w:pStyle w:val="Heading2"/>
+      </w:pPr>
+      <w:r>
+        <w:t xml:space="preserve">13.9 Create Github release</w:t>
+      </w:r>
+    </w:p>
+    <w:p>
+      <w:pPr>
+        <w:pStyle w:val="FirstParagraph"/>
+      </w:pPr>
+      <w:r>
+        <w:t xml:space="preserve">Once all of these items are verified, create a tag to make a Github release, which will tag the repository, creating a marker at this specific point in time.</w:t>
+      </w:r>
+    </w:p>
+    <w:p>
+      <w:pPr>
+        <w:pStyle w:val="BodyText"/>
+      </w:pPr>
+      <w:r>
+        <w:t xml:space="preserve">Detailed instructions</w:t>
+      </w:r>
+      <w:r>
+        <w:t xml:space="preserve"> </w:t>
+      </w:r>
+      <w:hyperlink r:id="rId262">
+        <w:r>
+          <w:rPr>
+            <w:rStyle w:val="Hyperlink"/>
+          </w:rPr>
+          <w:t xml:space="preserve">here.</w:t>
+        </w:r>
+      </w:hyperlink>
+    </w:p>
+    <w:bookmarkEnd w:id="263"/>
+    <w:bookmarkEnd w:id="264"/>
+    <w:bookmarkStart w:id="285" w:name="data-publication"/>
     <w:p>
       <w:pPr>
         <w:pStyle w:val="Heading1"/>
@@ -33792,7 +34107,7 @@
       <w:r>
         <w:t xml:space="preserve"> </w:t>
       </w:r>
-      <w:hyperlink r:id="rId261">
+      <w:hyperlink r:id="rId265">
         <w:r>
           <w:rPr>
             <w:rStyle w:val="Hyperlink"/>
@@ -33801,7 +34116,7 @@
         </w:r>
       </w:hyperlink>
     </w:p>
-    <w:bookmarkStart w:id="264" w:name="overview"/>
+    <w:bookmarkStart w:id="268" w:name="overview"/>
     <w:p>
       <w:pPr>
         <w:pStyle w:val="Heading2"/>
@@ -34027,7 +34342,7 @@
       <w:r>
         <w:t xml:space="preserve">If the data are bigger, then maintaining them under version control in your git repository can be unwieldy. Instead, we recommend using another stable repository that has version control, such as the Open Science Framework (</w:t>
       </w:r>
-      <w:hyperlink r:id="rId262">
+      <w:hyperlink r:id="rId266">
         <w:r>
           <w:rPr>
             <w:rStyle w:val="Hyperlink"/>
@@ -34038,7 +34353,7 @@
       <w:r>
         <w:t xml:space="preserve">). For example, all of the data from the WASH Benefits trials (led by investigators at Berkeley, icddr,b, IPA-Kenya and others) are all stored through data components nested within in OSF projects: https://osf.io/tprw2/. Another good option is Dryad (</w:t>
       </w:r>
-      <w:hyperlink r:id="rId263">
+      <w:hyperlink r:id="rId267">
         <w:r>
           <w:rPr>
             <w:rStyle w:val="Hyperlink"/>
@@ -34102,8 +34417,8 @@
         <w:t xml:space="preserve">6. Go live</w:t>
       </w:r>
     </w:p>
-    <w:bookmarkEnd w:id="264"/>
-    <w:bookmarkStart w:id="268" w:name="removing-phi"/>
+    <w:bookmarkEnd w:id="268"/>
+    <w:bookmarkStart w:id="272" w:name="removing-phi"/>
     <w:p>
       <w:pPr>
         <w:pStyle w:val="Heading2"/>
@@ -34120,7 +34435,7 @@
         <w:t xml:space="preserve">Once the data is finalized for analysis, the first step is to strip it of Protected Health Information (PHI), or any other data that could be used to link back to specific participants, such as names, birth dates, or GPS coordinates at the village/neighborhood level or below. PHI includes, but is not limited to:</w:t>
       </w:r>
     </w:p>
-    <w:bookmarkStart w:id="265" w:name="personal-information"/>
+    <w:bookmarkStart w:id="269" w:name="personal-information"/>
     <w:p>
       <w:pPr>
         <w:pStyle w:val="Heading3"/>
@@ -34149,8 +34464,8 @@
         <w:t xml:space="preserve">- A combination of age, sex, and geographic location (below population 20,000) is considered identifiable</w:t>
       </w:r>
     </w:p>
-    <w:bookmarkEnd w:id="265"/>
-    <w:bookmarkStart w:id="266" w:name="dates"/>
+    <w:bookmarkEnd w:id="269"/>
+    <w:bookmarkStart w:id="270" w:name="dates"/>
     <w:p>
       <w:pPr>
         <w:pStyle w:val="Heading3"/>
@@ -34228,8 +34543,8 @@
         </w:pict>
       </w:r>
     </w:p>
-    <w:bookmarkEnd w:id="266"/>
-    <w:bookmarkStart w:id="267" w:name="geographic-information"/>
+    <w:bookmarkEnd w:id="270"/>
+    <w:bookmarkStart w:id="271" w:name="geographic-information"/>
     <w:p>
       <w:pPr>
         <w:pStyle w:val="Heading3"/>
@@ -34286,9 +34601,9 @@
         <w:t xml:space="preserve">For more examples of what constitutes PHI, please refer to this link: https://cphs.berkeley.edu/hipaa/hipaa18.html</w:t>
       </w:r>
     </w:p>
-    <w:bookmarkEnd w:id="267"/>
-    <w:bookmarkEnd w:id="268"/>
-    <w:bookmarkStart w:id="272" w:name="create-public-ids"/>
+    <w:bookmarkEnd w:id="271"/>
+    <w:bookmarkEnd w:id="272"/>
+    <w:bookmarkStart w:id="276" w:name="create-public-ids"/>
     <w:p>
       <w:pPr>
         <w:pStyle w:val="Heading2"/>
@@ -34297,7 +34612,7 @@
         <w:t xml:space="preserve">14.3 Create public IDs</w:t>
       </w:r>
     </w:p>
-    <w:bookmarkStart w:id="269" w:name="rationale"/>
+    <w:bookmarkStart w:id="273" w:name="rationale"/>
     <w:p>
       <w:pPr>
         <w:pStyle w:val="Heading3"/>
@@ -34314,8 +34629,8 @@
         <w:t xml:space="preserve">The UC Davis IRB requires that public datasets not include the original study IDs to identify participants or other units in the study (such as village IDs). The reason is that those IDs are linked in our private datasets to PHI. By creating a new set of public IDs, the public dataset is one step further removed from the potential to link to PHI.</w:t>
       </w:r>
     </w:p>
-    <w:bookmarkEnd w:id="269"/>
-    <w:bookmarkStart w:id="270" w:name="X91487d910db01b024f2469582e46c6c56caa238"/>
+    <w:bookmarkEnd w:id="273"/>
+    <w:bookmarkStart w:id="274" w:name="X91487d910db01b024f2469582e46c6c56caa238"/>
     <w:p>
       <w:pPr>
         <w:pStyle w:val="Heading3"/>
@@ -34467,8 +34782,8 @@
         </w:pict>
       </w:r>
     </w:p>
-    <w:bookmarkEnd w:id="270"/>
-    <w:bookmarkStart w:id="271" w:name="example-scripts"/>
+    <w:bookmarkEnd w:id="274"/>
+    <w:bookmarkStart w:id="275" w:name="example-scripts"/>
     <w:p>
       <w:pPr>
         <w:pStyle w:val="Heading3"/>
@@ -34490,7 +34805,7 @@
         <w:pStyle w:val="Compact"/>
         <w:numPr>
           <w:ilvl w:val="0"/>
-          <w:numId w:val="1073"/>
+          <w:numId w:val="1075"/>
         </w:numPr>
       </w:pPr>
       <w:r>
@@ -34511,7 +34826,7 @@
         <w:pStyle w:val="Compact"/>
         <w:numPr>
           <w:ilvl w:val="0"/>
-          <w:numId w:val="1073"/>
+          <w:numId w:val="1075"/>
         </w:numPr>
       </w:pPr>
       <w:r>
@@ -34532,7 +34847,7 @@
         <w:pStyle w:val="Compact"/>
         <w:numPr>
           <w:ilvl w:val="0"/>
-          <w:numId w:val="1073"/>
+          <w:numId w:val="1075"/>
         </w:numPr>
       </w:pPr>
       <w:r>
@@ -34553,7 +34868,7 @@
         <w:pStyle w:val="Compact"/>
         <w:numPr>
           <w:ilvl w:val="0"/>
-          <w:numId w:val="1073"/>
+          <w:numId w:val="1075"/>
         </w:numPr>
       </w:pPr>
       <w:r>
@@ -34571,7 +34886,7 @@
         <w:pStyle w:val="Compact"/>
         <w:numPr>
           <w:ilvl w:val="0"/>
-          <w:numId w:val="1073"/>
+          <w:numId w:val="1075"/>
         </w:numPr>
       </w:pPr>
       <w:r>
@@ -34592,9 +34907,9 @@
         <w:t xml:space="preserve">The example workflow is accessible via GitHub: https://github.com/proctor-ucsf/dcc-handbook/tree/master/templates/making-data-public</w:t>
       </w:r>
     </w:p>
-    <w:bookmarkEnd w:id="271"/>
-    <w:bookmarkEnd w:id="272"/>
-    <w:bookmarkStart w:id="276" w:name="create-a-data-repository"/>
+    <w:bookmarkEnd w:id="275"/>
+    <w:bookmarkEnd w:id="276"/>
+    <w:bookmarkStart w:id="280" w:name="create-a-data-repository"/>
     <w:p>
       <w:pPr>
         <w:pStyle w:val="Heading2"/>
@@ -34613,7 +34928,7 @@
       <w:r>
         <w:t xml:space="preserve"> </w:t>
       </w:r>
-      <w:hyperlink r:id="rId273">
+      <w:hyperlink r:id="rId277">
         <w:r>
           <w:rPr>
             <w:rStyle w:val="Hyperlink"/>
@@ -34661,7 +34976,7 @@
         <w:t xml:space="preserve">at the end (depending on the file format for the codebook). One nice option is the R codebook package, which also generates JSON output that is machine-readable.</w:t>
       </w:r>
     </w:p>
-    <w:bookmarkStart w:id="275" w:name="X659912a983e12070198566d6758f84b7c139c71"/>
+    <w:bookmarkStart w:id="279" w:name="X659912a983e12070198566d6758f84b7c139c71"/>
     <w:p>
       <w:pPr>
         <w:pStyle w:val="Heading3"/>
@@ -34675,7 +34990,7 @@
         <w:pStyle w:val="Compact"/>
         <w:numPr>
           <w:ilvl w:val="0"/>
-          <w:numId w:val="1074"/>
+          <w:numId w:val="1076"/>
         </w:numPr>
       </w:pPr>
       <w:r>
@@ -34687,7 +35002,7 @@
         <w:pStyle w:val="Compact"/>
         <w:numPr>
           <w:ilvl w:val="0"/>
-          <w:numId w:val="1074"/>
+          <w:numId w:val="1076"/>
         </w:numPr>
       </w:pPr>
       <w:r>
@@ -34699,7 +35014,7 @@
         <w:pStyle w:val="Compact"/>
         <w:numPr>
           <w:ilvl w:val="0"/>
-          <w:numId w:val="1074"/>
+          <w:numId w:val="1076"/>
         </w:numPr>
       </w:pPr>
       <w:r>
@@ -34711,7 +35026,7 @@
         <w:pStyle w:val="Compact"/>
         <w:numPr>
           <w:ilvl w:val="0"/>
-          <w:numId w:val="1074"/>
+          <w:numId w:val="1076"/>
         </w:numPr>
       </w:pPr>
       <w:r>
@@ -34723,7 +35038,7 @@
         <w:pStyle w:val="Compact"/>
         <w:numPr>
           <w:ilvl w:val="0"/>
-          <w:numId w:val="1074"/>
+          <w:numId w:val="1076"/>
         </w:numPr>
       </w:pPr>
       <w:r>
@@ -34732,7 +35047,7 @@
       <w:r>
         <w:t xml:space="preserve"> </w:t>
       </w:r>
-      <w:hyperlink r:id="rId274">
+      <w:hyperlink r:id="rId278">
         <w:r>
           <w:rPr>
             <w:rStyle w:val="Hyperlink"/>
@@ -34746,16 +35061,16 @@
         <w:pStyle w:val="Compact"/>
         <w:numPr>
           <w:ilvl w:val="0"/>
-          <w:numId w:val="1074"/>
+          <w:numId w:val="1076"/>
         </w:numPr>
       </w:pPr>
       <w:r>
         <w:t xml:space="preserve">Optional: Complete the software checklist and system requirement guide for the analysis to guide others. Include it on the GitHub README for the project: https://github.com/proctor-ucsf/mordor-antibody</w:t>
       </w:r>
     </w:p>
-    <w:bookmarkEnd w:id="275"/>
-    <w:bookmarkEnd w:id="276"/>
-    <w:bookmarkStart w:id="277" w:name="edit-and-test-analysis-scripts"/>
+    <w:bookmarkEnd w:id="279"/>
+    <w:bookmarkEnd w:id="280"/>
+    <w:bookmarkStart w:id="281" w:name="edit-and-test-analysis-scripts"/>
     <w:p>
       <w:pPr>
         <w:pStyle w:val="Heading2"/>
@@ -34790,8 +35105,8 @@
         <w:t xml:space="preserve">, when reading in the public data. Re-run all the analysis scripts to ensure that they still work with the public version of the dataset.</w:t>
       </w:r>
     </w:p>
-    <w:bookmarkEnd w:id="277"/>
-    <w:bookmarkStart w:id="278" w:name="X9e5a2e412be73507d832915a5b2807bcc43a531"/>
+    <w:bookmarkEnd w:id="281"/>
+    <w:bookmarkStart w:id="282" w:name="X9e5a2e412be73507d832915a5b2807bcc43a531"/>
     <w:p>
       <w:pPr>
         <w:pStyle w:val="Heading2"/>
@@ -34924,8 +35239,8 @@
         <w:t xml:space="preserve">Once a public GitHub page exists, you can create a new component on an OSF project (step 3, above) and link it to the public version of the GitHub repo.</w:t>
       </w:r>
     </w:p>
-    <w:bookmarkEnd w:id="278"/>
-    <w:bookmarkStart w:id="280" w:name="go-live"/>
+    <w:bookmarkEnd w:id="282"/>
+    <w:bookmarkStart w:id="284" w:name="go-live"/>
     <w:p>
       <w:pPr>
         <w:pStyle w:val="Heading2"/>
@@ -34994,7 +35309,7 @@
       <w:r>
         <w:t xml:space="preserve"> </w:t>
       </w:r>
-      <w:hyperlink r:id="rId279">
+      <w:hyperlink r:id="rId283">
         <w:r>
           <w:rPr>
             <w:rStyle w:val="Hyperlink"/>
@@ -35003,9 +35318,9 @@
         </w:r>
       </w:hyperlink>
     </w:p>
-    <w:bookmarkEnd w:id="280"/>
-    <w:bookmarkEnd w:id="281"/>
-    <w:bookmarkStart w:id="302" w:name="sec-slurm"/>
+    <w:bookmarkEnd w:id="284"/>
+    <w:bookmarkEnd w:id="285"/>
+    <w:bookmarkStart w:id="306" w:name="sec-slurm"/>
     <w:p>
       <w:pPr>
         <w:pStyle w:val="Heading1"/>
@@ -35024,7 +35339,7 @@
       <w:r>
         <w:t xml:space="preserve"> </w:t>
       </w:r>
-      <w:hyperlink r:id="rId282">
+      <w:hyperlink r:id="rId286">
         <w:r>
           <w:rPr>
             <w:rStyle w:val="Hyperlink"/>
@@ -35041,7 +35356,7 @@
         <w:t xml:space="preserve">When you need to run a script that requires a large amount of RAM, large files, or that uses parallelization, UC Davis provides several high-performance computing (HPC) resources.</w:t>
       </w:r>
     </w:p>
-    <w:bookmarkStart w:id="286" w:name="uc-davis-computing-resources"/>
+    <w:bookmarkStart w:id="290" w:name="uc-davis-computing-resources"/>
     <w:p>
       <w:pPr>
         <w:pStyle w:val="Heading2"/>
@@ -35050,7 +35365,7 @@
         <w:t xml:space="preserve">15.1 UC Davis Computing Resources</w:t>
       </w:r>
     </w:p>
-    <w:bookmarkStart w:id="285" w:name="available-resources"/>
+    <w:bookmarkStart w:id="289" w:name="available-resources"/>
     <w:p>
       <w:pPr>
         <w:pStyle w:val="Heading3"/>
@@ -35092,7 +35407,7 @@
       <w:r>
         <w:t xml:space="preserve">(</w:t>
       </w:r>
-      <w:hyperlink r:id="rId283">
+      <w:hyperlink r:id="rId287">
         <w:r>
           <w:rPr>
             <w:rStyle w:val="Hyperlink"/>
@@ -35127,7 +35442,7 @@
         <w:pStyle w:val="Compact"/>
         <w:numPr>
           <w:ilvl w:val="0"/>
-          <w:numId w:val="1075"/>
+          <w:numId w:val="1077"/>
         </w:numPr>
       </w:pPr>
       <w:r>
@@ -35149,7 +35464,7 @@
         <w:pStyle w:val="Compact"/>
         <w:numPr>
           <w:ilvl w:val="0"/>
-          <w:numId w:val="1075"/>
+          <w:numId w:val="1077"/>
         </w:numPr>
       </w:pPr>
       <w:r>
@@ -35176,7 +35491,7 @@
       <w:r>
         <w:t xml:space="preserve"> </w:t>
       </w:r>
-      <w:hyperlink r:id="rId284">
+      <w:hyperlink r:id="rId288">
         <w:r>
           <w:rPr>
             <w:rStyle w:val="Hyperlink"/>
@@ -35214,9 +35529,9 @@
         <w:t xml:space="preserve">- Setting up your computing environment</w:t>
       </w:r>
     </w:p>
-    <w:bookmarkEnd w:id="285"/>
-    <w:bookmarkEnd w:id="286"/>
-    <w:bookmarkStart w:id="288" w:name="getting-started-with-slurm-clusters"/>
+    <w:bookmarkEnd w:id="289"/>
+    <w:bookmarkEnd w:id="290"/>
+    <w:bookmarkStart w:id="292" w:name="getting-started-with-slurm-clusters"/>
     <w:p>
       <w:pPr>
         <w:pStyle w:val="Heading2"/>
@@ -35358,7 +35673,7 @@
         <w:t xml:space="preserve"> clone https://github.com/jadebc/covid19-infections.git</w:t>
       </w:r>
     </w:p>
-    <w:bookmarkStart w:id="287" w:name="one-time-system-set-up"/>
+    <w:bookmarkStart w:id="291" w:name="one-time-system-set-up"/>
     <w:p>
       <w:pPr>
         <w:pStyle w:val="Heading3"/>
@@ -36275,9 +36590,9 @@
         <w:t xml:space="preserve">)</w:t>
       </w:r>
     </w:p>
-    <w:bookmarkEnd w:id="287"/>
-    <w:bookmarkEnd w:id="288"/>
-    <w:bookmarkStart w:id="289" w:name="moving-files-to-the-cluster"/>
+    <w:bookmarkEnd w:id="291"/>
+    <w:bookmarkEnd w:id="292"/>
+    <w:bookmarkStart w:id="293" w:name="moving-files-to-the-cluster"/>
     <w:p>
       <w:pPr>
         <w:pStyle w:val="Heading2"/>
@@ -36326,7 +36641,7 @@
       <w:r>
         <w:t xml:space="preserve"> </w:t>
       </w:r>
-      <w:hyperlink r:id="rId283">
+      <w:hyperlink r:id="rId287">
         <w:r>
           <w:rPr>
             <w:rStyle w:val="Hyperlink"/>
@@ -36523,8 +36838,8 @@
         <w:t xml:space="preserve"> USERNAME@shiva.ucdavis.edu:/scratch/group/GROUPNAME/</w:t>
       </w:r>
     </w:p>
-    <w:bookmarkEnd w:id="289"/>
-    <w:bookmarkStart w:id="290" w:name="installing-packages-on-the-cluster"/>
+    <w:bookmarkEnd w:id="293"/>
+    <w:bookmarkStart w:id="294" w:name="installing-packages-on-the-cluster"/>
     <w:p>
       <w:pPr>
         <w:pStyle w:val="Heading2"/>
@@ -37036,7 +37351,7 @@
       <w:r>
         <w:t xml:space="preserve"> </w:t>
       </w:r>
-      <w:hyperlink r:id="rId283">
+      <w:hyperlink r:id="rId287">
         <w:r>
           <w:rPr>
             <w:rStyle w:val="Hyperlink"/>
@@ -37051,8 +37366,8 @@
         <w:t xml:space="preserve">for support information.</w:t>
       </w:r>
     </w:p>
-    <w:bookmarkEnd w:id="290"/>
-    <w:bookmarkStart w:id="294" w:name="testing-your-code"/>
+    <w:bookmarkEnd w:id="294"/>
+    <w:bookmarkStart w:id="298" w:name="testing-your-code"/>
     <w:p>
       <w:pPr>
         <w:pStyle w:val="Heading2"/>
@@ -37069,7 +37384,7 @@
         <w:t xml:space="preserve">Both of the following ways to test code on a cluster are recommended for making small changes, such as editing file paths and making sure the packages and source files load. You should write and test the functionality of your script locally, only testing on the cluster once major bugs are out.</w:t>
       </w:r>
     </w:p>
-    <w:bookmarkStart w:id="291" w:name="the-command-line"/>
+    <w:bookmarkStart w:id="295" w:name="the-command-line"/>
     <w:p>
       <w:pPr>
         <w:pStyle w:val="Heading3"/>
@@ -37209,8 +37524,8 @@
         <w:t xml:space="preserve">*Note: for collaboration purposes, it’s best for everyone to work with one version of R. Check what version is being used for the project you are working on. Some packages only work with some versions of R, so it’s best to keep it consistent.</w:t>
       </w:r>
     </w:p>
-    <w:bookmarkEnd w:id="291"/>
-    <w:bookmarkStart w:id="292" w:name="rstudio-server"/>
+    <w:bookmarkEnd w:id="295"/>
+    <w:bookmarkStart w:id="296" w:name="rstudio-server"/>
     <w:p>
       <w:pPr>
         <w:pStyle w:val="Heading3"/>
@@ -37243,8 +37558,8 @@
         <w:t xml:space="preserve">When using RStudio Server, you can test your code interactively. However, do NOT use the RStudio Server’s Terminal to install packages and configure your environment for SLURM-based clusters, as you will likely need to re-do it for every session/project. For SLURM clusters, use the command line approach described earlier.</w:t>
       </w:r>
     </w:p>
-    <w:bookmarkEnd w:id="292"/>
-    <w:bookmarkStart w:id="293" w:name="filepaths-configuration-on-the-cluster"/>
+    <w:bookmarkEnd w:id="296"/>
+    <w:bookmarkStart w:id="297" w:name="filepaths-configuration-on-the-cluster"/>
     <w:p>
       <w:pPr>
         <w:pStyle w:val="Heading3"/>
@@ -37533,9 +37848,9 @@
         <w:t xml:space="preserve">}</w:t>
       </w:r>
     </w:p>
-    <w:bookmarkEnd w:id="293"/>
-    <w:bookmarkEnd w:id="294"/>
-    <w:bookmarkStart w:id="299" w:name="storage-group-storage-access"/>
+    <w:bookmarkEnd w:id="297"/>
+    <w:bookmarkEnd w:id="298"/>
+    <w:bookmarkStart w:id="303" w:name="storage-group-storage-access"/>
     <w:p>
       <w:pPr>
         <w:pStyle w:val="Heading2"/>
@@ -37544,7 +37859,7 @@
         <w:t xml:space="preserve">15.6 Storage &amp; group storage access</w:t>
       </w:r>
     </w:p>
-    <w:bookmarkStart w:id="295" w:name="individual-storage"/>
+    <w:bookmarkStart w:id="299" w:name="individual-storage"/>
     <w:p>
       <w:pPr>
         <w:pStyle w:val="Heading3"/>
@@ -37766,7 +38081,7 @@
       <w:r>
         <w:t xml:space="preserve"> </w:t>
       </w:r>
-      <w:hyperlink r:id="rId283">
+      <w:hyperlink r:id="rId287">
         <w:r>
           <w:rPr>
             <w:rStyle w:val="Hyperlink"/>
@@ -37781,8 +38096,8 @@
         <w:t xml:space="preserve">for specific storage options and quotas.</w:t>
       </w:r>
     </w:p>
-    <w:bookmarkEnd w:id="295"/>
-    <w:bookmarkStart w:id="296" w:name="group-storage"/>
+    <w:bookmarkEnd w:id="299"/>
+    <w:bookmarkStart w:id="300" w:name="group-storage"/>
     <w:p>
       <w:pPr>
         <w:pStyle w:val="Heading3"/>
@@ -37926,8 +38241,8 @@
         <w:t xml:space="preserve">to see if you have permission to add files to group directories. Read the next section to ensure any directories you create have the right permissions.</w:t>
       </w:r>
     </w:p>
-    <w:bookmarkEnd w:id="296"/>
-    <w:bookmarkStart w:id="298" w:name="folder-permissions"/>
+    <w:bookmarkEnd w:id="300"/>
+    <w:bookmarkStart w:id="302" w:name="folder-permissions"/>
     <w:p>
       <w:pPr>
         <w:pStyle w:val="Heading3"/>
@@ -38037,7 +38352,7 @@
       <w:r>
         <w:t xml:space="preserve"> </w:t>
       </w:r>
-      <w:hyperlink r:id="rId297">
+      <w:hyperlink r:id="rId301">
         <w:r>
           <w:rPr>
             <w:rStyle w:val="Hyperlink"/>
@@ -38069,9 +38384,9 @@
         <w:t xml:space="preserve"> ugo+rwx FOLDER_NAME</w:t>
       </w:r>
     </w:p>
-    <w:bookmarkEnd w:id="298"/>
-    <w:bookmarkEnd w:id="299"/>
-    <w:bookmarkStart w:id="301" w:name="running-big-jobs-1"/>
+    <w:bookmarkEnd w:id="302"/>
+    <w:bookmarkEnd w:id="303"/>
+    <w:bookmarkStart w:id="305" w:name="running-big-jobs-1"/>
     <w:p>
       <w:pPr>
         <w:pStyle w:val="Heading2"/>
@@ -38105,7 +38420,7 @@
       <w:r>
         <w:t xml:space="preserve"> </w:t>
       </w:r>
-      <w:hyperlink r:id="rId300">
+      <w:hyperlink r:id="rId304">
         <w:r>
           <w:rPr>
             <w:rStyle w:val="Hyperlink"/>
@@ -38122,7 +38437,7 @@
         <w:pStyle w:val="Compact"/>
         <w:numPr>
           <w:ilvl w:val="0"/>
-          <w:numId w:val="1076"/>
+          <w:numId w:val="1078"/>
         </w:numPr>
       </w:pPr>
       <w:r>
@@ -38140,7 +38455,7 @@
         <w:pStyle w:val="Compact"/>
         <w:numPr>
           <w:ilvl w:val="0"/>
-          <w:numId w:val="1076"/>
+          <w:numId w:val="1078"/>
         </w:numPr>
       </w:pPr>
       <w:r>
@@ -38158,7 +38473,7 @@
         <w:pStyle w:val="Compact"/>
         <w:numPr>
           <w:ilvl w:val="0"/>
-          <w:numId w:val="1076"/>
+          <w:numId w:val="1078"/>
         </w:numPr>
       </w:pPr>
       <w:r>
@@ -38176,7 +38491,7 @@
         <w:pStyle w:val="Compact"/>
         <w:numPr>
           <w:ilvl w:val="0"/>
-          <w:numId w:val="1076"/>
+          <w:numId w:val="1078"/>
         </w:numPr>
       </w:pPr>
       <w:r>
@@ -38194,7 +38509,7 @@
         <w:pStyle w:val="Compact"/>
         <w:numPr>
           <w:ilvl w:val="0"/>
-          <w:numId w:val="1076"/>
+          <w:numId w:val="1078"/>
         </w:numPr>
       </w:pPr>
       <w:r>
@@ -38212,7 +38527,7 @@
         <w:pStyle w:val="Compact"/>
         <w:numPr>
           <w:ilvl w:val="0"/>
-          <w:numId w:val="1076"/>
+          <w:numId w:val="1078"/>
         </w:numPr>
       </w:pPr>
       <w:r>
@@ -38230,7 +38545,7 @@
         <w:pStyle w:val="Compact"/>
         <w:numPr>
           <w:ilvl w:val="0"/>
-          <w:numId w:val="1076"/>
+          <w:numId w:val="1078"/>
         </w:numPr>
       </w:pPr>
       <w:r>
@@ -38263,7 +38578,7 @@
         <w:pStyle w:val="Compact"/>
         <w:numPr>
           <w:ilvl w:val="0"/>
-          <w:numId w:val="1076"/>
+          <w:numId w:val="1078"/>
         </w:numPr>
       </w:pPr>
       <w:r>
@@ -38663,9 +38978,9 @@
         <w:t xml:space="preserve">$USERNAME</w:t>
       </w:r>
     </w:p>
-    <w:bookmarkEnd w:id="301"/>
-    <w:bookmarkEnd w:id="302"/>
-    <w:bookmarkStart w:id="314" w:name="checklists"/>
+    <w:bookmarkEnd w:id="305"/>
+    <w:bookmarkEnd w:id="306"/>
+    <w:bookmarkStart w:id="318" w:name="checklists"/>
     <w:p>
       <w:pPr>
         <w:pStyle w:val="Heading1"/>
@@ -38684,7 +38999,7 @@
       <w:r>
         <w:t xml:space="preserve"> </w:t>
       </w:r>
-      <w:hyperlink r:id="rId303">
+      <w:hyperlink r:id="rId307">
         <w:r>
           <w:rPr>
             <w:rStyle w:val="Hyperlink"/>
@@ -38693,7 +39008,7 @@
         </w:r>
       </w:hyperlink>
     </w:p>
-    <w:bookmarkStart w:id="304" w:name="pre-analysis-plan-checklist"/>
+    <w:bookmarkStart w:id="308" w:name="pre-analysis-plan-checklist"/>
     <w:p>
       <w:pPr>
         <w:pStyle w:val="Heading2"/>
@@ -38707,7 +39022,7 @@
         <w:pStyle w:val="Compact"/>
         <w:numPr>
           <w:ilvl w:val="0"/>
-          <w:numId w:val="1077"/>
+          <w:numId w:val="1079"/>
         </w:numPr>
       </w:pPr>
       <w:r>
@@ -38719,7 +39034,7 @@
         <w:pStyle w:val="Compact"/>
         <w:numPr>
           <w:ilvl w:val="0"/>
-          <w:numId w:val="1077"/>
+          <w:numId w:val="1079"/>
         </w:numPr>
       </w:pPr>
       <w:r>
@@ -38731,7 +39046,7 @@
         <w:pStyle w:val="Compact"/>
         <w:numPr>
           <w:ilvl w:val="0"/>
-          <w:numId w:val="1077"/>
+          <w:numId w:val="1079"/>
         </w:numPr>
       </w:pPr>
       <w:r>
@@ -38743,7 +39058,7 @@
         <w:pStyle w:val="Compact"/>
         <w:numPr>
           <w:ilvl w:val="0"/>
-          <w:numId w:val="1077"/>
+          <w:numId w:val="1079"/>
         </w:numPr>
       </w:pPr>
       <w:r>
@@ -38755,7 +39070,7 @@
         <w:pStyle w:val="Compact"/>
         <w:numPr>
           <w:ilvl w:val="0"/>
-          <w:numId w:val="1077"/>
+          <w:numId w:val="1079"/>
         </w:numPr>
       </w:pPr>
       <w:r>
@@ -38767,7 +39082,7 @@
         <w:pStyle w:val="Compact"/>
         <w:numPr>
           <w:ilvl w:val="0"/>
-          <w:numId w:val="1077"/>
+          <w:numId w:val="1079"/>
         </w:numPr>
       </w:pPr>
       <w:r>
@@ -38779,7 +39094,7 @@
         <w:pStyle w:val="Compact"/>
         <w:numPr>
           <w:ilvl w:val="0"/>
-          <w:numId w:val="1077"/>
+          <w:numId w:val="1079"/>
         </w:numPr>
       </w:pPr>
       <w:r>
@@ -38791,7 +39106,7 @@
         <w:pStyle w:val="Compact"/>
         <w:numPr>
           <w:ilvl w:val="0"/>
-          <w:numId w:val="1077"/>
+          <w:numId w:val="1079"/>
         </w:numPr>
       </w:pPr>
       <w:r>
@@ -38803,7 +39118,7 @@
         <w:pStyle w:val="Compact"/>
         <w:numPr>
           <w:ilvl w:val="0"/>
-          <w:numId w:val="1077"/>
+          <w:numId w:val="1079"/>
         </w:numPr>
       </w:pPr>
       <w:r>
@@ -38815,7 +39130,7 @@
         <w:pStyle w:val="Compact"/>
         <w:numPr>
           <w:ilvl w:val="0"/>
-          <w:numId w:val="1077"/>
+          <w:numId w:val="1079"/>
         </w:numPr>
       </w:pPr>
       <w:r>
@@ -38827,7 +39142,7 @@
         <w:pStyle w:val="Compact"/>
         <w:numPr>
           <w:ilvl w:val="0"/>
-          <w:numId w:val="1077"/>
+          <w:numId w:val="1079"/>
         </w:numPr>
       </w:pPr>
       <w:r>
@@ -38839,7 +39154,7 @@
         <w:pStyle w:val="Compact"/>
         <w:numPr>
           <w:ilvl w:val="0"/>
-          <w:numId w:val="1077"/>
+          <w:numId w:val="1079"/>
         </w:numPr>
       </w:pPr>
       <w:r>
@@ -38851,7 +39166,7 @@
         <w:pStyle w:val="Compact"/>
         <w:numPr>
           <w:ilvl w:val="0"/>
-          <w:numId w:val="1077"/>
+          <w:numId w:val="1079"/>
         </w:numPr>
       </w:pPr>
       <w:r>
@@ -38863,7 +39178,7 @@
         <w:pStyle w:val="Compact"/>
         <w:numPr>
           <w:ilvl w:val="0"/>
-          <w:numId w:val="1077"/>
+          <w:numId w:val="1079"/>
         </w:numPr>
       </w:pPr>
       <w:r>
@@ -38875,15 +39190,15 @@
         <w:pStyle w:val="Compact"/>
         <w:numPr>
           <w:ilvl w:val="0"/>
-          <w:numId w:val="1077"/>
+          <w:numId w:val="1079"/>
         </w:numPr>
       </w:pPr>
       <w:r>
         <w:t xml:space="preserve">Negative control analyses</w:t>
       </w:r>
     </w:p>
-    <w:bookmarkEnd w:id="304"/>
-    <w:bookmarkStart w:id="305" w:name="code-checklist"/>
+    <w:bookmarkEnd w:id="308"/>
+    <w:bookmarkStart w:id="309" w:name="code-checklist"/>
     <w:p>
       <w:pPr>
         <w:pStyle w:val="Heading2"/>
@@ -38897,7 +39212,7 @@
         <w:pStyle w:val="Compact"/>
         <w:numPr>
           <w:ilvl w:val="0"/>
-          <w:numId w:val="1078"/>
+          <w:numId w:val="1080"/>
         </w:numPr>
       </w:pPr>
       <w:r>
@@ -38909,7 +39224,7 @@
         <w:pStyle w:val="Compact"/>
         <w:numPr>
           <w:ilvl w:val="0"/>
-          <w:numId w:val="1078"/>
+          <w:numId w:val="1080"/>
         </w:numPr>
       </w:pPr>
       <w:r>
@@ -38921,7 +39236,7 @@
         <w:pStyle w:val="Compact"/>
         <w:numPr>
           <w:ilvl w:val="0"/>
-          <w:numId w:val="1078"/>
+          <w:numId w:val="1080"/>
         </w:numPr>
       </w:pPr>
       <w:r>
@@ -38933,7 +39248,7 @@
         <w:pStyle w:val="Compact"/>
         <w:numPr>
           <w:ilvl w:val="0"/>
-          <w:numId w:val="1078"/>
+          <w:numId w:val="1080"/>
         </w:numPr>
       </w:pPr>
       <w:r>
@@ -38945,7 +39260,7 @@
         <w:pStyle w:val="Compact"/>
         <w:numPr>
           <w:ilvl w:val="0"/>
-          <w:numId w:val="1078"/>
+          <w:numId w:val="1080"/>
         </w:numPr>
       </w:pPr>
       <w:r>
@@ -38957,7 +39272,7 @@
         <w:pStyle w:val="Compact"/>
         <w:numPr>
           <w:ilvl w:val="0"/>
-          <w:numId w:val="1078"/>
+          <w:numId w:val="1080"/>
         </w:numPr>
       </w:pPr>
       <w:r>
@@ -38983,15 +39298,15 @@
         <w:pStyle w:val="Compact"/>
         <w:numPr>
           <w:ilvl w:val="0"/>
-          <w:numId w:val="1078"/>
+          <w:numId w:val="1080"/>
         </w:numPr>
       </w:pPr>
       <w:r>
         <w:t xml:space="preserve">Are all warnings ignorable? Should any warnings be intentionally suppressed or addressed?</w:t>
       </w:r>
     </w:p>
-    <w:bookmarkEnd w:id="305"/>
-    <w:bookmarkStart w:id="309" w:name="manuscript-checklist"/>
+    <w:bookmarkEnd w:id="309"/>
+    <w:bookmarkStart w:id="313" w:name="manuscript-checklist"/>
     <w:p>
       <w:pPr>
         <w:pStyle w:val="Heading2"/>
@@ -39018,7 +39333,7 @@
         </w:rPr>
         <w:t xml:space="preserve"> </w:t>
       </w:r>
-      <w:hyperlink r:id="rId306">
+      <w:hyperlink r:id="rId310">
         <w:r>
           <w:rPr>
             <w:rStyle w:val="Hyperlink"/>
@@ -39041,7 +39356,7 @@
         <w:pStyle w:val="Compact"/>
         <w:numPr>
           <w:ilvl w:val="0"/>
-          <w:numId w:val="1079"/>
+          <w:numId w:val="1081"/>
         </w:numPr>
       </w:pPr>
       <w:r>
@@ -39064,7 +39379,7 @@
         <w:pStyle w:val="Compact"/>
         <w:numPr>
           <w:ilvl w:val="0"/>
-          <w:numId w:val="1079"/>
+          <w:numId w:val="1081"/>
         </w:numPr>
       </w:pPr>
       <w:r>
@@ -39076,7 +39391,7 @@
         <w:pStyle w:val="Compact"/>
         <w:numPr>
           <w:ilvl w:val="0"/>
-          <w:numId w:val="1079"/>
+          <w:numId w:val="1081"/>
         </w:numPr>
       </w:pPr>
       <w:r>
@@ -39088,7 +39403,7 @@
         <w:pStyle w:val="Compact"/>
         <w:numPr>
           <w:ilvl w:val="0"/>
-          <w:numId w:val="1079"/>
+          <w:numId w:val="1081"/>
         </w:numPr>
       </w:pPr>
       <w:r>
@@ -39100,7 +39415,7 @@
         <w:pStyle w:val="Compact"/>
         <w:numPr>
           <w:ilvl w:val="0"/>
-          <w:numId w:val="1079"/>
+          <w:numId w:val="1081"/>
         </w:numPr>
       </w:pPr>
       <w:r>
@@ -39112,7 +39427,7 @@
         <w:pStyle w:val="Compact"/>
         <w:numPr>
           <w:ilvl w:val="0"/>
-          <w:numId w:val="1079"/>
+          <w:numId w:val="1081"/>
         </w:numPr>
       </w:pPr>
       <w:r>
@@ -39124,7 +39439,7 @@
         <w:pStyle w:val="Compact"/>
         <w:numPr>
           <w:ilvl w:val="0"/>
-          <w:numId w:val="1079"/>
+          <w:numId w:val="1081"/>
         </w:numPr>
       </w:pPr>
       <w:r>
@@ -39136,7 +39451,7 @@
         <w:pStyle w:val="Compact"/>
         <w:numPr>
           <w:ilvl w:val="0"/>
-          <w:numId w:val="1079"/>
+          <w:numId w:val="1081"/>
         </w:numPr>
       </w:pPr>
       <w:r>
@@ -39148,7 +39463,7 @@
         <w:pStyle w:val="Compact"/>
         <w:numPr>
           <w:ilvl w:val="0"/>
-          <w:numId w:val="1079"/>
+          <w:numId w:val="1081"/>
         </w:numPr>
       </w:pPr>
       <w:r>
@@ -39160,7 +39475,7 @@
         <w:pStyle w:val="Compact"/>
         <w:numPr>
           <w:ilvl w:val="0"/>
-          <w:numId w:val="1079"/>
+          <w:numId w:val="1081"/>
         </w:numPr>
       </w:pPr>
       <w:r>
@@ -39172,7 +39487,7 @@
         <w:pStyle w:val="Compact"/>
         <w:numPr>
           <w:ilvl w:val="0"/>
-          <w:numId w:val="1079"/>
+          <w:numId w:val="1081"/>
         </w:numPr>
       </w:pPr>
       <w:r>
@@ -39184,7 +39499,7 @@
         <w:pStyle w:val="Compact"/>
         <w:numPr>
           <w:ilvl w:val="0"/>
-          <w:numId w:val="1079"/>
+          <w:numId w:val="1081"/>
         </w:numPr>
       </w:pPr>
       <w:r>
@@ -39214,7 +39529,7 @@
         <w:pStyle w:val="Compact"/>
         <w:numPr>
           <w:ilvl w:val="0"/>
-          <w:numId w:val="1079"/>
+          <w:numId w:val="1081"/>
         </w:numPr>
       </w:pPr>
       <w:r>
@@ -39226,7 +39541,7 @@
         <w:pStyle w:val="Compact"/>
         <w:numPr>
           <w:ilvl w:val="0"/>
-          <w:numId w:val="1079"/>
+          <w:numId w:val="1081"/>
         </w:numPr>
       </w:pPr>
       <w:r>
@@ -39256,7 +39571,7 @@
         <w:pStyle w:val="Compact"/>
         <w:numPr>
           <w:ilvl w:val="0"/>
-          <w:numId w:val="1079"/>
+          <w:numId w:val="1081"/>
         </w:numPr>
       </w:pPr>
       <w:r>
@@ -39295,7 +39610,7 @@
         <w:pStyle w:val="Compact"/>
         <w:numPr>
           <w:ilvl w:val="0"/>
-          <w:numId w:val="1079"/>
+          <w:numId w:val="1081"/>
         </w:numPr>
       </w:pPr>
       <w:r>
@@ -39309,133 +39624,6 @@
       </w:r>
       <w:r>
         <w:t xml:space="preserve">, which can easily be confused with statistical significance? (see references on this topic</w:t>
-      </w:r>
-      <w:r>
-        <w:t xml:space="preserve"> </w:t>
-      </w:r>
-      <w:hyperlink r:id="rId307">
-        <w:r>
-          <w:rPr>
-            <w:rStyle w:val="Hyperlink"/>
-          </w:rPr>
-          <w:t xml:space="preserve">here</w:t>
-        </w:r>
-      </w:hyperlink>
-      <w:r>
-        <w:t xml:space="preserve">)</w:t>
-      </w:r>
-    </w:p>
-    <w:p>
-      <w:pPr>
-        <w:pStyle w:val="Compact"/>
-        <w:numPr>
-          <w:ilvl w:val="0"/>
-          <w:numId w:val="1079"/>
-        </w:numPr>
-      </w:pPr>
-      <w:r>
-        <w:t xml:space="preserve">Have you drafted author contributions? Do they follow the</w:t>
-      </w:r>
-      <w:r>
-        <w:t xml:space="preserve"> </w:t>
-      </w:r>
-      <w:hyperlink r:id="rId308">
-        <w:r>
-          <w:rPr>
-            <w:rStyle w:val="Hyperlink"/>
-          </w:rPr>
-          <w:t xml:space="preserve">CRediT Taxonomy</w:t>
-        </w:r>
-      </w:hyperlink>
-      <w:r>
-        <w:t xml:space="preserve"> </w:t>
-      </w:r>
-      <w:r>
-        <w:t xml:space="preserve">for author contributions?</w:t>
-      </w:r>
-    </w:p>
-    <w:bookmarkEnd w:id="309"/>
-    <w:bookmarkStart w:id="313" w:name="figure-checklist"/>
-    <w:p>
-      <w:pPr>
-        <w:pStyle w:val="Heading2"/>
-      </w:pPr>
-      <w:r>
-        <w:t xml:space="preserve">16.4 Figure checklist</w:t>
-      </w:r>
-    </w:p>
-    <w:p>
-      <w:pPr>
-        <w:pStyle w:val="Compact"/>
-        <w:numPr>
-          <w:ilvl w:val="0"/>
-          <w:numId w:val="1080"/>
-        </w:numPr>
-      </w:pPr>
-      <w:r>
-        <w:t xml:space="preserve">Are the x-axis and y-axis labeled?</w:t>
-      </w:r>
-    </w:p>
-    <w:p>
-      <w:pPr>
-        <w:pStyle w:val="Compact"/>
-        <w:numPr>
-          <w:ilvl w:val="0"/>
-          <w:numId w:val="1080"/>
-        </w:numPr>
-      </w:pPr>
-      <w:r>
-        <w:t xml:space="preserve">If the figure includes panels, is each panel labeled?</w:t>
-      </w:r>
-    </w:p>
-    <w:p>
-      <w:pPr>
-        <w:pStyle w:val="Compact"/>
-        <w:numPr>
-          <w:ilvl w:val="0"/>
-          <w:numId w:val="1080"/>
-        </w:numPr>
-      </w:pPr>
-      <w:r>
-        <w:t xml:space="preserve">Are there sufficient numerical / text labels and breaks on the x-axis and y-axis?</w:t>
-      </w:r>
-    </w:p>
-    <w:p>
-      <w:pPr>
-        <w:pStyle w:val="Compact"/>
-        <w:numPr>
-          <w:ilvl w:val="0"/>
-          <w:numId w:val="1080"/>
-        </w:numPr>
-      </w:pPr>
-      <w:r>
-        <w:t xml:space="preserve">Is the font size appropriate (i.e., large enough to read, not so large that it distracts from the data presented in the figure?)</w:t>
-      </w:r>
-    </w:p>
-    <w:p>
-      <w:pPr>
-        <w:pStyle w:val="Compact"/>
-        <w:numPr>
-          <w:ilvl w:val="0"/>
-          <w:numId w:val="1080"/>
-        </w:numPr>
-      </w:pPr>
-      <w:r>
-        <w:t xml:space="preserve">Are the colors used colorblind friendly? See a colorblind-friendly palette</w:t>
-      </w:r>
-      <w:r>
-        <w:t xml:space="preserve"> </w:t>
-      </w:r>
-      <w:hyperlink r:id="rId310">
-        <w:r>
-          <w:rPr>
-            <w:rStyle w:val="Hyperlink"/>
-          </w:rPr>
-          <w:t xml:space="preserve">here</w:t>
-        </w:r>
-      </w:hyperlink>
-      <w:r>
-        <w:t xml:space="preserve">, a neat palette generator with colorblind options</w:t>
       </w:r>
       <w:r>
         <w:t xml:space="preserve"> </w:t>
@@ -39449,12 +39637,111 @@
         </w:r>
       </w:hyperlink>
       <w:r>
-        <w:t xml:space="preserve">, and an article on why this matters</w:t>
+        <w:t xml:space="preserve">)</w:t>
+      </w:r>
+    </w:p>
+    <w:p>
+      <w:pPr>
+        <w:pStyle w:val="Compact"/>
+        <w:numPr>
+          <w:ilvl w:val="0"/>
+          <w:numId w:val="1081"/>
+        </w:numPr>
+      </w:pPr>
+      <w:r>
+        <w:t xml:space="preserve">Have you drafted author contributions? Do they follow the</w:t>
       </w:r>
       <w:r>
         <w:t xml:space="preserve"> </w:t>
       </w:r>
       <w:hyperlink r:id="rId312">
+        <w:r>
+          <w:rPr>
+            <w:rStyle w:val="Hyperlink"/>
+          </w:rPr>
+          <w:t xml:space="preserve">CRediT Taxonomy</w:t>
+        </w:r>
+      </w:hyperlink>
+      <w:r>
+        <w:t xml:space="preserve"> </w:t>
+      </w:r>
+      <w:r>
+        <w:t xml:space="preserve">for author contributions?</w:t>
+      </w:r>
+    </w:p>
+    <w:bookmarkEnd w:id="313"/>
+    <w:bookmarkStart w:id="317" w:name="figure-checklist"/>
+    <w:p>
+      <w:pPr>
+        <w:pStyle w:val="Heading2"/>
+      </w:pPr>
+      <w:r>
+        <w:t xml:space="preserve">16.4 Figure checklist</w:t>
+      </w:r>
+    </w:p>
+    <w:p>
+      <w:pPr>
+        <w:pStyle w:val="Compact"/>
+        <w:numPr>
+          <w:ilvl w:val="0"/>
+          <w:numId w:val="1082"/>
+        </w:numPr>
+      </w:pPr>
+      <w:r>
+        <w:t xml:space="preserve">Are the x-axis and y-axis labeled?</w:t>
+      </w:r>
+    </w:p>
+    <w:p>
+      <w:pPr>
+        <w:pStyle w:val="Compact"/>
+        <w:numPr>
+          <w:ilvl w:val="0"/>
+          <w:numId w:val="1082"/>
+        </w:numPr>
+      </w:pPr>
+      <w:r>
+        <w:t xml:space="preserve">If the figure includes panels, is each panel labeled?</w:t>
+      </w:r>
+    </w:p>
+    <w:p>
+      <w:pPr>
+        <w:pStyle w:val="Compact"/>
+        <w:numPr>
+          <w:ilvl w:val="0"/>
+          <w:numId w:val="1082"/>
+        </w:numPr>
+      </w:pPr>
+      <w:r>
+        <w:t xml:space="preserve">Are there sufficient numerical / text labels and breaks on the x-axis and y-axis?</w:t>
+      </w:r>
+    </w:p>
+    <w:p>
+      <w:pPr>
+        <w:pStyle w:val="Compact"/>
+        <w:numPr>
+          <w:ilvl w:val="0"/>
+          <w:numId w:val="1082"/>
+        </w:numPr>
+      </w:pPr>
+      <w:r>
+        <w:t xml:space="preserve">Is the font size appropriate (i.e., large enough to read, not so large that it distracts from the data presented in the figure?)</w:t>
+      </w:r>
+    </w:p>
+    <w:p>
+      <w:pPr>
+        <w:pStyle w:val="Compact"/>
+        <w:numPr>
+          <w:ilvl w:val="0"/>
+          <w:numId w:val="1082"/>
+        </w:numPr>
+      </w:pPr>
+      <w:r>
+        <w:t xml:space="preserve">Are the colors used colorblind friendly? See a colorblind-friendly palette</w:t>
+      </w:r>
+      <w:r>
+        <w:t xml:space="preserve"> </w:t>
+      </w:r>
+      <w:hyperlink r:id="rId314">
         <w:r>
           <w:rPr>
             <w:rStyle w:val="Hyperlink"/>
@@ -39462,13 +39749,41 @@
           <w:t xml:space="preserve">here</w:t>
         </w:r>
       </w:hyperlink>
+      <w:r>
+        <w:t xml:space="preserve">, a neat palette generator with colorblind options</w:t>
+      </w:r>
+      <w:r>
+        <w:t xml:space="preserve"> </w:t>
+      </w:r>
+      <w:hyperlink r:id="rId315">
+        <w:r>
+          <w:rPr>
+            <w:rStyle w:val="Hyperlink"/>
+          </w:rPr>
+          <w:t xml:space="preserve">here</w:t>
+        </w:r>
+      </w:hyperlink>
+      <w:r>
+        <w:t xml:space="preserve">, and an article on why this matters</w:t>
+      </w:r>
+      <w:r>
+        <w:t xml:space="preserve"> </w:t>
+      </w:r>
+      <w:hyperlink r:id="rId316">
+        <w:r>
+          <w:rPr>
+            <w:rStyle w:val="Hyperlink"/>
+          </w:rPr>
+          <w:t xml:space="preserve">here</w:t>
+        </w:r>
+      </w:hyperlink>
     </w:p>
     <w:p>
       <w:pPr>
         <w:pStyle w:val="Compact"/>
         <w:numPr>
           <w:ilvl w:val="0"/>
-          <w:numId w:val="1080"/>
+          <w:numId w:val="1082"/>
         </w:numPr>
       </w:pPr>
       <w:r>
@@ -39480,7 +39795,7 @@
         <w:pStyle w:val="Compact"/>
         <w:numPr>
           <w:ilvl w:val="0"/>
-          <w:numId w:val="1080"/>
+          <w:numId w:val="1082"/>
         </w:numPr>
       </w:pPr>
       <w:r>
@@ -39492,7 +39807,7 @@
         <w:pStyle w:val="Compact"/>
         <w:numPr>
           <w:ilvl w:val="0"/>
-          <w:numId w:val="1080"/>
+          <w:numId w:val="1082"/>
         </w:numPr>
       </w:pPr>
       <w:r>
@@ -39504,16 +39819,16 @@
         <w:pStyle w:val="Compact"/>
         <w:numPr>
           <w:ilvl w:val="0"/>
-          <w:numId w:val="1080"/>
+          <w:numId w:val="1082"/>
         </w:numPr>
       </w:pPr>
       <w:r>
         <w:t xml:space="preserve">Are 95% confidence intervals or other measures of precision shown, if applicable?</w:t>
       </w:r>
     </w:p>
-    <w:bookmarkEnd w:id="313"/>
-    <w:bookmarkEnd w:id="314"/>
-    <w:bookmarkStart w:id="347" w:name="resources"/>
+    <w:bookmarkEnd w:id="317"/>
+    <w:bookmarkEnd w:id="318"/>
+    <w:bookmarkStart w:id="351" w:name="resources"/>
     <w:p>
       <w:pPr>
         <w:pStyle w:val="Heading1"/>
@@ -39532,7 +39847,7 @@
       <w:r>
         <w:t xml:space="preserve"> </w:t>
       </w:r>
-      <w:hyperlink r:id="rId315">
+      <w:hyperlink r:id="rId319">
         <w:r>
           <w:rPr>
             <w:rStyle w:val="Hyperlink"/>
@@ -39541,7 +39856,7 @@
         </w:r>
       </w:hyperlink>
     </w:p>
-    <w:bookmarkStart w:id="322" w:name="resources-for-r"/>
+    <w:bookmarkStart w:id="326" w:name="resources-for-r"/>
     <w:p>
       <w:pPr>
         <w:pStyle w:val="Heading2"/>
@@ -39555,10 +39870,10 @@
         <w:pStyle w:val="Compact"/>
         <w:numPr>
           <w:ilvl w:val="0"/>
-          <w:numId w:val="1081"/>
+          <w:numId w:val="1083"/>
         </w:numPr>
       </w:pPr>
-      <w:hyperlink r:id="rId316">
+      <w:hyperlink r:id="rId320">
         <w:r>
           <w:rPr>
             <w:rStyle w:val="Hyperlink"/>
@@ -39572,10 +39887,10 @@
         <w:pStyle w:val="Compact"/>
         <w:numPr>
           <w:ilvl w:val="0"/>
-          <w:numId w:val="1081"/>
+          <w:numId w:val="1083"/>
         </w:numPr>
       </w:pPr>
-      <w:hyperlink r:id="rId317">
+      <w:hyperlink r:id="rId321">
         <w:r>
           <w:rPr>
             <w:rStyle w:val="Hyperlink"/>
@@ -39589,10 +39904,10 @@
         <w:pStyle w:val="Compact"/>
         <w:numPr>
           <w:ilvl w:val="0"/>
-          <w:numId w:val="1081"/>
+          <w:numId w:val="1083"/>
         </w:numPr>
       </w:pPr>
-      <w:hyperlink r:id="rId318">
+      <w:hyperlink r:id="rId322">
         <w:r>
           <w:rPr>
             <w:rStyle w:val="Hyperlink"/>
@@ -39606,10 +39921,10 @@
         <w:pStyle w:val="Compact"/>
         <w:numPr>
           <w:ilvl w:val="0"/>
-          <w:numId w:val="1081"/>
+          <w:numId w:val="1083"/>
         </w:numPr>
       </w:pPr>
-      <w:hyperlink r:id="rId319">
+      <w:hyperlink r:id="rId323">
         <w:r>
           <w:rPr>
             <w:rStyle w:val="Hyperlink"/>
@@ -39623,10 +39938,10 @@
         <w:pStyle w:val="Compact"/>
         <w:numPr>
           <w:ilvl w:val="0"/>
-          <w:numId w:val="1081"/>
+          <w:numId w:val="1083"/>
         </w:numPr>
       </w:pPr>
-      <w:hyperlink r:id="rId320">
+      <w:hyperlink r:id="rId324">
         <w:r>
           <w:rPr>
             <w:rStyle w:val="Hyperlink"/>
@@ -39640,10 +39955,10 @@
         <w:pStyle w:val="Compact"/>
         <w:numPr>
           <w:ilvl w:val="0"/>
-          <w:numId w:val="1081"/>
+          <w:numId w:val="1083"/>
         </w:numPr>
       </w:pPr>
-      <w:hyperlink r:id="rId321">
+      <w:hyperlink r:id="rId325">
         <w:r>
           <w:rPr>
             <w:rStyle w:val="Hyperlink"/>
@@ -39657,7 +39972,7 @@
         <w:pStyle w:val="Compact"/>
         <w:numPr>
           <w:ilvl w:val="0"/>
-          <w:numId w:val="1081"/>
+          <w:numId w:val="1083"/>
         </w:numPr>
       </w:pPr>
       <w:hyperlink r:id="rId143">
@@ -39680,7 +39995,7 @@
         <w:pStyle w:val="Compact"/>
         <w:numPr>
           <w:ilvl w:val="0"/>
-          <w:numId w:val="1081"/>
+          <w:numId w:val="1083"/>
         </w:numPr>
       </w:pPr>
       <w:hyperlink r:id="rId144">
@@ -39703,7 +40018,7 @@
         <w:pStyle w:val="Compact"/>
         <w:numPr>
           <w:ilvl w:val="0"/>
-          <w:numId w:val="1081"/>
+          <w:numId w:val="1083"/>
         </w:numPr>
       </w:pPr>
       <w:hyperlink r:id="rId145">
@@ -39726,7 +40041,7 @@
         <w:pStyle w:val="Compact"/>
         <w:numPr>
           <w:ilvl w:val="0"/>
-          <w:numId w:val="1081"/>
+          <w:numId w:val="1083"/>
         </w:numPr>
       </w:pPr>
       <w:hyperlink r:id="rId146">
@@ -39749,7 +40064,7 @@
         <w:pStyle w:val="Compact"/>
         <w:numPr>
           <w:ilvl w:val="0"/>
-          <w:numId w:val="1081"/>
+          <w:numId w:val="1083"/>
         </w:numPr>
       </w:pPr>
       <w:hyperlink r:id="rId147">
@@ -39767,8 +40082,8 @@
         <w:t xml:space="preserve">(package vignette)</w:t>
       </w:r>
     </w:p>
-    <w:bookmarkEnd w:id="322"/>
-    <w:bookmarkStart w:id="325" w:name="resources-for-git-github"/>
+    <w:bookmarkEnd w:id="326"/>
+    <w:bookmarkStart w:id="329" w:name="resources-for-git-github"/>
     <w:p>
       <w:pPr>
         <w:pStyle w:val="Heading2"/>
@@ -39782,10 +40097,10 @@
         <w:pStyle w:val="Compact"/>
         <w:numPr>
           <w:ilvl w:val="0"/>
-          <w:numId w:val="1082"/>
+          <w:numId w:val="1084"/>
         </w:numPr>
       </w:pPr>
-      <w:hyperlink r:id="rId323">
+      <w:hyperlink r:id="rId327">
         <w:r>
           <w:rPr>
             <w:rStyle w:val="Hyperlink"/>
@@ -39799,10 +40114,10 @@
         <w:pStyle w:val="Compact"/>
         <w:numPr>
           <w:ilvl w:val="0"/>
-          <w:numId w:val="1082"/>
+          <w:numId w:val="1084"/>
         </w:numPr>
       </w:pPr>
-      <w:hyperlink r:id="rId324">
+      <w:hyperlink r:id="rId328">
         <w:r>
           <w:rPr>
             <w:rStyle w:val="Hyperlink"/>
@@ -39811,8 +40126,8 @@
         </w:r>
       </w:hyperlink>
     </w:p>
-    <w:bookmarkEnd w:id="325"/>
-    <w:bookmarkStart w:id="327" w:name="scientific-figures"/>
+    <w:bookmarkEnd w:id="329"/>
+    <w:bookmarkStart w:id="331" w:name="scientific-figures"/>
     <w:p>
       <w:pPr>
         <w:pStyle w:val="Heading2"/>
@@ -39826,10 +40141,10 @@
         <w:pStyle w:val="Compact"/>
         <w:numPr>
           <w:ilvl w:val="0"/>
-          <w:numId w:val="1083"/>
+          <w:numId w:val="1085"/>
         </w:numPr>
       </w:pPr>
-      <w:hyperlink r:id="rId326">
+      <w:hyperlink r:id="rId330">
         <w:r>
           <w:rPr>
             <w:rStyle w:val="Hyperlink"/>
@@ -39838,8 +40153,8 @@
         </w:r>
       </w:hyperlink>
     </w:p>
-    <w:bookmarkEnd w:id="327"/>
-    <w:bookmarkStart w:id="332" w:name="writing"/>
+    <w:bookmarkEnd w:id="331"/>
+    <w:bookmarkStart w:id="336" w:name="writing"/>
     <w:p>
       <w:pPr>
         <w:pStyle w:val="Heading2"/>
@@ -39853,10 +40168,10 @@
         <w:pStyle w:val="Compact"/>
         <w:numPr>
           <w:ilvl w:val="0"/>
-          <w:numId w:val="1084"/>
+          <w:numId w:val="1086"/>
         </w:numPr>
       </w:pPr>
-      <w:hyperlink r:id="rId328">
+      <w:hyperlink r:id="rId332">
         <w:r>
           <w:rPr>
             <w:rStyle w:val="Hyperlink"/>
@@ -39870,7 +40185,7 @@
         <w:pStyle w:val="Compact"/>
         <w:numPr>
           <w:ilvl w:val="0"/>
-          <w:numId w:val="1084"/>
+          <w:numId w:val="1086"/>
         </w:numPr>
       </w:pPr>
       <w:hyperlink r:id="rId31">
@@ -39887,10 +40202,10 @@
         <w:pStyle w:val="Compact"/>
         <w:numPr>
           <w:ilvl w:val="0"/>
-          <w:numId w:val="1084"/>
+          <w:numId w:val="1086"/>
         </w:numPr>
       </w:pPr>
-      <w:hyperlink r:id="rId329">
+      <w:hyperlink r:id="rId333">
         <w:r>
           <w:rPr>
             <w:rStyle w:val="Hyperlink"/>
@@ -39904,10 +40219,10 @@
         <w:pStyle w:val="Compact"/>
         <w:numPr>
           <w:ilvl w:val="0"/>
-          <w:numId w:val="1084"/>
+          <w:numId w:val="1086"/>
         </w:numPr>
       </w:pPr>
-      <w:hyperlink r:id="rId330">
+      <w:hyperlink r:id="rId334">
         <w:r>
           <w:rPr>
             <w:rStyle w:val="Hyperlink"/>
@@ -39921,10 +40236,10 @@
         <w:pStyle w:val="Compact"/>
         <w:numPr>
           <w:ilvl w:val="0"/>
-          <w:numId w:val="1084"/>
+          <w:numId w:val="1086"/>
         </w:numPr>
       </w:pPr>
-      <w:hyperlink r:id="rId331">
+      <w:hyperlink r:id="rId335">
         <w:r>
           <w:rPr>
             <w:rStyle w:val="Hyperlink"/>
@@ -39933,8 +40248,8 @@
         </w:r>
       </w:hyperlink>
     </w:p>
-    <w:bookmarkEnd w:id="332"/>
-    <w:bookmarkStart w:id="337" w:name="presentations"/>
+    <w:bookmarkEnd w:id="336"/>
+    <w:bookmarkStart w:id="341" w:name="presentations"/>
     <w:p>
       <w:pPr>
         <w:pStyle w:val="Heading2"/>
@@ -39948,10 +40263,10 @@
         <w:pStyle w:val="Compact"/>
         <w:numPr>
           <w:ilvl w:val="0"/>
-          <w:numId w:val="1085"/>
+          <w:numId w:val="1087"/>
         </w:numPr>
       </w:pPr>
-      <w:hyperlink r:id="rId333">
+      <w:hyperlink r:id="rId337">
         <w:r>
           <w:rPr>
             <w:rStyle w:val="Hyperlink"/>
@@ -39965,10 +40280,10 @@
         <w:pStyle w:val="Compact"/>
         <w:numPr>
           <w:ilvl w:val="0"/>
-          <w:numId w:val="1085"/>
+          <w:numId w:val="1087"/>
         </w:numPr>
       </w:pPr>
-      <w:hyperlink r:id="rId334">
+      <w:hyperlink r:id="rId338">
         <w:r>
           <w:rPr>
             <w:rStyle w:val="Hyperlink"/>
@@ -39982,10 +40297,10 @@
         <w:pStyle w:val="Compact"/>
         <w:numPr>
           <w:ilvl w:val="0"/>
-          <w:numId w:val="1085"/>
+          <w:numId w:val="1087"/>
         </w:numPr>
       </w:pPr>
-      <w:hyperlink r:id="rId335">
+      <w:hyperlink r:id="rId339">
         <w:r>
           <w:rPr>
             <w:rStyle w:val="Hyperlink"/>
@@ -39999,10 +40314,10 @@
         <w:pStyle w:val="Compact"/>
         <w:numPr>
           <w:ilvl w:val="0"/>
-          <w:numId w:val="1085"/>
+          <w:numId w:val="1087"/>
         </w:numPr>
       </w:pPr>
-      <w:hyperlink r:id="rId336">
+      <w:hyperlink r:id="rId340">
         <w:r>
           <w:rPr>
             <w:rStyle w:val="Hyperlink"/>
@@ -40011,8 +40326,8 @@
         </w:r>
       </w:hyperlink>
     </w:p>
-    <w:bookmarkEnd w:id="337"/>
-    <w:bookmarkStart w:id="339" w:name="professional-advice"/>
+    <w:bookmarkEnd w:id="341"/>
+    <w:bookmarkStart w:id="343" w:name="professional-advice"/>
     <w:p>
       <w:pPr>
         <w:pStyle w:val="Heading2"/>
@@ -40026,10 +40341,10 @@
         <w:pStyle w:val="Compact"/>
         <w:numPr>
           <w:ilvl w:val="0"/>
-          <w:numId w:val="1086"/>
+          <w:numId w:val="1088"/>
         </w:numPr>
       </w:pPr>
-      <w:hyperlink r:id="rId338">
+      <w:hyperlink r:id="rId342">
         <w:r>
           <w:rPr>
             <w:rStyle w:val="Hyperlink"/>
@@ -40038,8 +40353,8 @@
         </w:r>
       </w:hyperlink>
     </w:p>
-    <w:bookmarkEnd w:id="339"/>
-    <w:bookmarkStart w:id="342" w:name="funding"/>
+    <w:bookmarkEnd w:id="343"/>
+    <w:bookmarkStart w:id="346" w:name="funding"/>
     <w:p>
       <w:pPr>
         <w:pStyle w:val="Heading2"/>
@@ -40053,10 +40368,10 @@
         <w:pStyle w:val="Compact"/>
         <w:numPr>
           <w:ilvl w:val="0"/>
-          <w:numId w:val="1087"/>
+          <w:numId w:val="1089"/>
         </w:numPr>
       </w:pPr>
-      <w:hyperlink r:id="rId340">
+      <w:hyperlink r:id="rId344">
         <w:r>
           <w:rPr>
             <w:rStyle w:val="Hyperlink"/>
@@ -40070,10 +40385,10 @@
         <w:pStyle w:val="Compact"/>
         <w:numPr>
           <w:ilvl w:val="0"/>
-          <w:numId w:val="1087"/>
+          <w:numId w:val="1089"/>
         </w:numPr>
       </w:pPr>
-      <w:hyperlink r:id="rId341">
+      <w:hyperlink r:id="rId345">
         <w:r>
           <w:rPr>
             <w:rStyle w:val="Hyperlink"/>
@@ -40082,8 +40397,8 @@
         </w:r>
       </w:hyperlink>
     </w:p>
-    <w:bookmarkEnd w:id="342"/>
-    <w:bookmarkStart w:id="346" w:name="ethics-and-global-health-research"/>
+    <w:bookmarkEnd w:id="346"/>
+    <w:bookmarkStart w:id="350" w:name="ethics-and-global-health-research"/>
     <w:p>
       <w:pPr>
         <w:pStyle w:val="Heading2"/>
@@ -40097,10 +40412,10 @@
         <w:pStyle w:val="Compact"/>
         <w:numPr>
           <w:ilvl w:val="0"/>
-          <w:numId w:val="1088"/>
+          <w:numId w:val="1090"/>
         </w:numPr>
       </w:pPr>
-      <w:hyperlink r:id="rId343">
+      <w:hyperlink r:id="rId347">
         <w:r>
           <w:rPr>
             <w:rStyle w:val="Hyperlink"/>
@@ -40114,10 +40429,10 @@
         <w:pStyle w:val="Compact"/>
         <w:numPr>
           <w:ilvl w:val="0"/>
-          <w:numId w:val="1088"/>
+          <w:numId w:val="1090"/>
         </w:numPr>
       </w:pPr>
-      <w:hyperlink r:id="rId344">
+      <w:hyperlink r:id="rId348">
         <w:r>
           <w:rPr>
             <w:rStyle w:val="Hyperlink"/>
@@ -40131,10 +40446,10 @@
         <w:pStyle w:val="Compact"/>
         <w:numPr>
           <w:ilvl w:val="0"/>
-          <w:numId w:val="1088"/>
+          <w:numId w:val="1090"/>
         </w:numPr>
       </w:pPr>
-      <w:hyperlink r:id="rId345">
+      <w:hyperlink r:id="rId349">
         <w:r>
           <w:rPr>
             <w:rStyle w:val="Hyperlink"/>
@@ -40143,8 +40458,8 @@
         </w:r>
       </w:hyperlink>
     </w:p>
-    <w:bookmarkEnd w:id="346"/>
-    <w:bookmarkEnd w:id="347"/>
+    <w:bookmarkEnd w:id="350"/>
+    <w:bookmarkEnd w:id="351"/>
     <w:sectPr>
       <w:footnotePr>
         <w:numRestart w:val="eachSect"/>
@@ -41264,12 +41579,6 @@
     <w:abstractNumId w:val="991"/>
   </w:num>
   <w:num w:numId="1064">
-    <w:abstractNumId w:val="991"/>
-  </w:num>
-  <w:num w:numId="1065">
-    <w:abstractNumId w:val="991"/>
-  </w:num>
-  <w:num w:numId="1066">
     <w:abstractNumId w:val="99411"/>
     <w:lvlOverride w:ilvl="0">
       <w:startOverride w:val="1"/>
@@ -41299,35 +41608,14 @@
       <w:startOverride w:val="1"/>
     </w:lvlOverride>
   </w:num>
+  <w:num w:numId="1065">
+    <w:abstractNumId w:val="991"/>
+  </w:num>
+  <w:num w:numId="1066">
+    <w:abstractNumId w:val="991"/>
+  </w:num>
   <w:num w:numId="1067">
-    <w:abstractNumId w:val="99411"/>
-    <w:lvlOverride w:ilvl="0">
-      <w:startOverride w:val="1"/>
-    </w:lvlOverride>
-    <w:lvlOverride w:ilvl="1">
-      <w:startOverride w:val="1"/>
-    </w:lvlOverride>
-    <w:lvlOverride w:ilvl="2">
-      <w:startOverride w:val="1"/>
-    </w:lvlOverride>
-    <w:lvlOverride w:ilvl="3">
-      <w:startOverride w:val="1"/>
-    </w:lvlOverride>
-    <w:lvlOverride w:ilvl="4">
-      <w:startOverride w:val="1"/>
-    </w:lvlOverride>
-    <w:lvlOverride w:ilvl="5">
-      <w:startOverride w:val="1"/>
-    </w:lvlOverride>
-    <w:lvlOverride w:ilvl="6">
-      <w:startOverride w:val="1"/>
-    </w:lvlOverride>
-    <w:lvlOverride w:ilvl="7">
-      <w:startOverride w:val="1"/>
-    </w:lvlOverride>
-    <w:lvlOverride w:ilvl="8">
-      <w:startOverride w:val="1"/>
-    </w:lvlOverride>
+    <w:abstractNumId w:val="991"/>
   </w:num>
   <w:num w:numId="1068">
     <w:abstractNumId w:val="99411"/>
@@ -41360,18 +41648,6 @@
     </w:lvlOverride>
   </w:num>
   <w:num w:numId="1069">
-    <w:abstractNumId w:val="991"/>
-  </w:num>
-  <w:num w:numId="1070">
-    <w:abstractNumId w:val="991"/>
-  </w:num>
-  <w:num w:numId="1071">
-    <w:abstractNumId w:val="991"/>
-  </w:num>
-  <w:num w:numId="1072">
-    <w:abstractNumId w:val="991"/>
-  </w:num>
-  <w:num w:numId="1073">
     <w:abstractNumId w:val="99411"/>
     <w:lvlOverride w:ilvl="0">
       <w:startOverride w:val="1"/>
@@ -41401,7 +41677,7 @@
       <w:startOverride w:val="1"/>
     </w:lvlOverride>
   </w:num>
-  <w:num w:numId="1074">
+  <w:num w:numId="1070">
     <w:abstractNumId w:val="99411"/>
     <w:lvlOverride w:ilvl="0">
       <w:startOverride w:val="1"/>
@@ -41431,11 +41707,77 @@
       <w:startOverride w:val="1"/>
     </w:lvlOverride>
   </w:num>
-  <w:num w:numId="1075">
+  <w:num w:numId="1071">
     <w:abstractNumId w:val="991"/>
   </w:num>
+  <w:num w:numId="1072">
+    <w:abstractNumId w:val="991"/>
+  </w:num>
+  <w:num w:numId="1073">
+    <w:abstractNumId w:val="991"/>
+  </w:num>
+  <w:num w:numId="1074">
+    <w:abstractNumId w:val="991"/>
+  </w:num>
+  <w:num w:numId="1075">
+    <w:abstractNumId w:val="99411"/>
+    <w:lvlOverride w:ilvl="0">
+      <w:startOverride w:val="1"/>
+    </w:lvlOverride>
+    <w:lvlOverride w:ilvl="1">
+      <w:startOverride w:val="1"/>
+    </w:lvlOverride>
+    <w:lvlOverride w:ilvl="2">
+      <w:startOverride w:val="1"/>
+    </w:lvlOverride>
+    <w:lvlOverride w:ilvl="3">
+      <w:startOverride w:val="1"/>
+    </w:lvlOverride>
+    <w:lvlOverride w:ilvl="4">
+      <w:startOverride w:val="1"/>
+    </w:lvlOverride>
+    <w:lvlOverride w:ilvl="5">
+      <w:startOverride w:val="1"/>
+    </w:lvlOverride>
+    <w:lvlOverride w:ilvl="6">
+      <w:startOverride w:val="1"/>
+    </w:lvlOverride>
+    <w:lvlOverride w:ilvl="7">
+      <w:startOverride w:val="1"/>
+    </w:lvlOverride>
+    <w:lvlOverride w:ilvl="8">
+      <w:startOverride w:val="1"/>
+    </w:lvlOverride>
+  </w:num>
   <w:num w:numId="1076">
-    <w:abstractNumId w:val="991"/>
+    <w:abstractNumId w:val="99411"/>
+    <w:lvlOverride w:ilvl="0">
+      <w:startOverride w:val="1"/>
+    </w:lvlOverride>
+    <w:lvlOverride w:ilvl="1">
+      <w:startOverride w:val="1"/>
+    </w:lvlOverride>
+    <w:lvlOverride w:ilvl="2">
+      <w:startOverride w:val="1"/>
+    </w:lvlOverride>
+    <w:lvlOverride w:ilvl="3">
+      <w:startOverride w:val="1"/>
+    </w:lvlOverride>
+    <w:lvlOverride w:ilvl="4">
+      <w:startOverride w:val="1"/>
+    </w:lvlOverride>
+    <w:lvlOverride w:ilvl="5">
+      <w:startOverride w:val="1"/>
+    </w:lvlOverride>
+    <w:lvlOverride w:ilvl="6">
+      <w:startOverride w:val="1"/>
+    </w:lvlOverride>
+    <w:lvlOverride w:ilvl="7">
+      <w:startOverride w:val="1"/>
+    </w:lvlOverride>
+    <w:lvlOverride w:ilvl="8">
+      <w:startOverride w:val="1"/>
+    </w:lvlOverride>
   </w:num>
   <w:num w:numId="1077">
     <w:abstractNumId w:val="991"/>
@@ -41471,6 +41813,12 @@
     <w:abstractNumId w:val="991"/>
   </w:num>
   <w:num w:numId="1088">
+    <w:abstractNumId w:val="991"/>
+  </w:num>
+  <w:num w:numId="1089">
+    <w:abstractNumId w:val="991"/>
+  </w:num>
+  <w:num w:numId="1090">
     <w:abstractNumId w:val="991"/>
   </w:num>
 </w:numbering>

</xml_diff>

<commit_message>
Deploying to gh-pages from @ UCD-SERG/lab-manual@14feee2ad26d28b64bc34fee2e3d9be587de43ca 🚀
</commit_message>
<xml_diff>
--- a/UCD-SeRG-Lab-Manual.docx
+++ b/UCD-SeRG-Lab-Manual.docx
@@ -5369,7 +5369,7 @@
     <w:bookmarkEnd w:id="79"/>
     <w:bookmarkEnd w:id="80"/>
     <w:bookmarkEnd w:id="81"/>
-    <w:bookmarkStart w:id="167" w:name="sec-r-coding-practices"/>
+    <w:bookmarkStart w:id="176" w:name="sec-r-coding-practices"/>
     <w:p>
       <w:pPr>
         <w:pStyle w:val="Heading1"/>
@@ -17435,13 +17435,22 @@
     </w:p>
     <w:bookmarkEnd w:id="159"/>
     <w:bookmarkEnd w:id="160"/>
-    <w:bookmarkStart w:id="166" w:name="sec-r-resources"/>
+    <w:bookmarkStart w:id="175" w:name="sec-r-resources"/>
     <w:p>
       <w:pPr>
         <w:pStyle w:val="Heading2"/>
       </w:pPr>
       <w:r>
         <w:t xml:space="preserve">6.19 Additional Resources</w:t>
+      </w:r>
+    </w:p>
+    <w:bookmarkStart w:id="166" w:name="r-package-development"/>
+    <w:p>
+      <w:pPr>
+        <w:pStyle w:val="Heading3"/>
+      </w:pPr>
+      <w:r>
+        <w:t xml:space="preserve">6.19.1 R Package Development</w:t>
       </w:r>
     </w:p>
     <w:p>
@@ -17464,7 +17473,7 @@
         <w:t xml:space="preserve"> </w:t>
       </w:r>
       <w:r>
-        <w:t xml:space="preserve">by Hadley Wickham and Jenny Bryan</w:t>
+        <w:t xml:space="preserve">by Hadley Wickham and Jenny Bryan - comprehensive guide to R package development</w:t>
       </w:r>
     </w:p>
     <w:p>
@@ -17483,6 +17492,12 @@
           <w:t xml:space="preserve">usethis documentation</w:t>
         </w:r>
       </w:hyperlink>
+      <w:r>
+        <w:t xml:space="preserve"> </w:t>
+      </w:r>
+      <w:r>
+        <w:t xml:space="preserve">- workflow automation for R projects</w:t>
+      </w:r>
     </w:p>
     <w:p>
       <w:pPr>
@@ -17500,6 +17515,12 @@
           <w:t xml:space="preserve">devtools documentation</w:t>
         </w:r>
       </w:hyperlink>
+      <w:r>
+        <w:t xml:space="preserve"> </w:t>
+      </w:r>
+      <w:r>
+        <w:t xml:space="preserve">- essential development tools</w:t>
+      </w:r>
     </w:p>
     <w:p>
       <w:pPr>
@@ -17517,6 +17538,12 @@
           <w:t xml:space="preserve">pkgdown documentation</w:t>
         </w:r>
       </w:hyperlink>
+      <w:r>
+        <w:t xml:space="preserve"> </w:t>
+      </w:r>
+      <w:r>
+        <w:t xml:space="preserve">- create package websites</w:t>
+      </w:r>
     </w:p>
     <w:p>
       <w:pPr>
@@ -17534,10 +17561,162 @@
           <w:t xml:space="preserve">testthat documentation</w:t>
         </w:r>
       </w:hyperlink>
+      <w:r>
+        <w:t xml:space="preserve"> </w:t>
+      </w:r>
+      <w:r>
+        <w:t xml:space="preserve">- unit testing framework</w:t>
+      </w:r>
     </w:p>
     <w:bookmarkEnd w:id="166"/>
-    <w:bookmarkEnd w:id="167"/>
-    <w:bookmarkStart w:id="188" w:name="sec-r-code-style"/>
+    <w:bookmarkStart w:id="169" w:name="general-r-programming"/>
+    <w:p>
+      <w:pPr>
+        <w:pStyle w:val="Heading3"/>
+      </w:pPr>
+      <w:r>
+        <w:t xml:space="preserve">6.19.2 General R Programming</w:t>
+      </w:r>
+    </w:p>
+    <w:p>
+      <w:pPr>
+        <w:pStyle w:val="Compact"/>
+        <w:numPr>
+          <w:ilvl w:val="0"/>
+          <w:numId w:val="1049"/>
+        </w:numPr>
+      </w:pPr>
+      <w:hyperlink r:id="rId167">
+        <w:r>
+          <w:rPr>
+            <w:rStyle w:val="Hyperlink"/>
+          </w:rPr>
+          <w:t xml:space="preserve">R for Data Science</w:t>
+        </w:r>
+      </w:hyperlink>
+      <w:r>
+        <w:t xml:space="preserve"> </w:t>
+      </w:r>
+      <w:r>
+        <w:t xml:space="preserve">by Hadley Wickham, Mine Çetinkaya-Rundel, and Garrett Grolemund - learn data science with the tidyverse</w:t>
+      </w:r>
+    </w:p>
+    <w:p>
+      <w:pPr>
+        <w:pStyle w:val="Compact"/>
+        <w:numPr>
+          <w:ilvl w:val="0"/>
+          <w:numId w:val="1049"/>
+        </w:numPr>
+      </w:pPr>
+      <w:hyperlink r:id="rId168">
+        <w:r>
+          <w:rPr>
+            <w:rStyle w:val="Hyperlink"/>
+          </w:rPr>
+          <w:t xml:space="preserve">Advanced R</w:t>
+        </w:r>
+      </w:hyperlink>
+      <w:r>
+        <w:t xml:space="preserve"> </w:t>
+      </w:r>
+      <w:r>
+        <w:t xml:space="preserve">by Hadley Wickham - deep dive into R programming and internals</w:t>
+      </w:r>
+    </w:p>
+    <w:bookmarkEnd w:id="169"/>
+    <w:bookmarkStart w:id="172" w:name="shiny-development"/>
+    <w:p>
+      <w:pPr>
+        <w:pStyle w:val="Heading3"/>
+      </w:pPr>
+      <w:r>
+        <w:t xml:space="preserve">6.19.3 Shiny Development</w:t>
+      </w:r>
+    </w:p>
+    <w:p>
+      <w:pPr>
+        <w:pStyle w:val="Compact"/>
+        <w:numPr>
+          <w:ilvl w:val="0"/>
+          <w:numId w:val="1050"/>
+        </w:numPr>
+      </w:pPr>
+      <w:hyperlink r:id="rId170">
+        <w:r>
+          <w:rPr>
+            <w:rStyle w:val="Hyperlink"/>
+          </w:rPr>
+          <w:t xml:space="preserve">Mastering Shiny</w:t>
+        </w:r>
+      </w:hyperlink>
+      <w:r>
+        <w:t xml:space="preserve"> </w:t>
+      </w:r>
+      <w:r>
+        <w:t xml:space="preserve">by Hadley Wickham - comprehensive guide to building web applications with Shiny</w:t>
+      </w:r>
+    </w:p>
+    <w:p>
+      <w:pPr>
+        <w:pStyle w:val="Compact"/>
+        <w:numPr>
+          <w:ilvl w:val="0"/>
+          <w:numId w:val="1050"/>
+        </w:numPr>
+      </w:pPr>
+      <w:hyperlink r:id="rId171">
+        <w:r>
+          <w:rPr>
+            <w:rStyle w:val="Hyperlink"/>
+          </w:rPr>
+          <w:t xml:space="preserve">Engineering Production-Grade Shiny Apps</w:t>
+        </w:r>
+      </w:hyperlink>
+      <w:r>
+        <w:t xml:space="preserve"> </w:t>
+      </w:r>
+      <w:r>
+        <w:t xml:space="preserve">by Colin Fay, Sébastien Rochette, Vincent Guyader, and Cervan Girard - best practices for production Shiny applications</w:t>
+      </w:r>
+    </w:p>
+    <w:bookmarkEnd w:id="172"/>
+    <w:bookmarkStart w:id="174" w:name="git-and-version-control"/>
+    <w:p>
+      <w:pPr>
+        <w:pStyle w:val="Heading3"/>
+      </w:pPr>
+      <w:r>
+        <w:t xml:space="preserve">6.19.4 Git and Version Control</w:t>
+      </w:r>
+    </w:p>
+    <w:p>
+      <w:pPr>
+        <w:pStyle w:val="Compact"/>
+        <w:numPr>
+          <w:ilvl w:val="0"/>
+          <w:numId w:val="1051"/>
+        </w:numPr>
+      </w:pPr>
+      <w:hyperlink r:id="rId173">
+        <w:r>
+          <w:rPr>
+            <w:rStyle w:val="Hyperlink"/>
+          </w:rPr>
+          <w:t xml:space="preserve">Happy Git and GitHub for the useR</w:t>
+        </w:r>
+      </w:hyperlink>
+      <w:r>
+        <w:t xml:space="preserve"> </w:t>
+      </w:r>
+      <w:r>
+        <w:t xml:space="preserve">by Jenny Bryan - essential guide to using Git and GitHub with R</w:t>
+      </w:r>
+    </w:p>
+    <w:bookmarkEnd w:id="174"/>
+    <w:bookmarkEnd w:id="175"/>
+    <w:bookmarkEnd w:id="176"/>
+    <w:bookmarkStart w:id="197" w:name="sec-r-code-style"/>
     <w:p>
       <w:pPr>
         <w:pStyle w:val="Heading1"/>
@@ -17556,7 +17735,7 @@
       <w:r>
         <w:t xml:space="preserve"> </w:t>
       </w:r>
-      <w:hyperlink r:id="rId168">
+      <w:hyperlink r:id="rId177">
         <w:r>
           <w:rPr>
             <w:rStyle w:val="Hyperlink"/>
@@ -17573,7 +17752,7 @@
         <w:t xml:space="preserve">Follow these code style guidelines for all R code:</w:t>
       </w:r>
     </w:p>
-    <w:bookmarkStart w:id="169" w:name="general-principles"/>
+    <w:bookmarkStart w:id="178" w:name="general-principles"/>
     <w:p>
       <w:pPr>
         <w:pStyle w:val="Heading2"/>
@@ -17587,7 +17766,7 @@
         <w:pStyle w:val="Compact"/>
         <w:numPr>
           <w:ilvl w:val="0"/>
-          <w:numId w:val="1049"/>
+          <w:numId w:val="1052"/>
         </w:numPr>
       </w:pPr>
       <w:r>
@@ -17606,7 +17785,7 @@
         <w:pStyle w:val="Compact"/>
         <w:numPr>
           <w:ilvl w:val="0"/>
-          <w:numId w:val="1049"/>
+          <w:numId w:val="1052"/>
         </w:numPr>
       </w:pPr>
       <w:r>
@@ -17655,7 +17834,7 @@
         <w:pStyle w:val="Compact"/>
         <w:numPr>
           <w:ilvl w:val="0"/>
-          <w:numId w:val="1049"/>
+          <w:numId w:val="1052"/>
         </w:numPr>
       </w:pPr>
       <w:r>
@@ -17701,7 +17880,7 @@
         <w:pStyle w:val="Compact"/>
         <w:numPr>
           <w:ilvl w:val="0"/>
-          <w:numId w:val="1049"/>
+          <w:numId w:val="1052"/>
         </w:numPr>
       </w:pPr>
       <w:r>
@@ -17715,8 +17894,8 @@
         <w:t xml:space="preserve">: Keep code clean, readable, and well-organized</w:t>
       </w:r>
     </w:p>
-    <w:bookmarkEnd w:id="169"/>
-    <w:bookmarkStart w:id="170" w:name="function-structure-and-documentation"/>
+    <w:bookmarkEnd w:id="178"/>
+    <w:bookmarkStart w:id="179" w:name="function-structure-and-documentation"/>
     <w:p>
       <w:pPr>
         <w:pStyle w:val="Heading2"/>
@@ -17927,8 +18106,8 @@
         <w:t xml:space="preserve">}</w:t>
       </w:r>
     </w:p>
-    <w:bookmarkEnd w:id="170"/>
-    <w:bookmarkStart w:id="172" w:name="comments"/>
+    <w:bookmarkEnd w:id="179"/>
+    <w:bookmarkStart w:id="181" w:name="comments"/>
     <w:p>
       <w:pPr>
         <w:pStyle w:val="Heading2"/>
@@ -18277,7 +18456,7 @@
         <w:pStyle w:val="Compact"/>
         <w:numPr>
           <w:ilvl w:val="0"/>
-          <w:numId w:val="1050"/>
+          <w:numId w:val="1053"/>
         </w:numPr>
       </w:pPr>
       <w:r>
@@ -18289,7 +18468,7 @@
         <w:pStyle w:val="Compact"/>
         <w:numPr>
           <w:ilvl w:val="0"/>
-          <w:numId w:val="1050"/>
+          <w:numId w:val="1053"/>
         </w:numPr>
       </w:pPr>
       <w:r>
@@ -18301,7 +18480,7 @@
         <w:pStyle w:val="Compact"/>
         <w:numPr>
           <w:ilvl w:val="0"/>
-          <w:numId w:val="1050"/>
+          <w:numId w:val="1053"/>
         </w:numPr>
       </w:pPr>
       <w:r>
@@ -18336,7 +18515,7 @@
       <w:r>
         <w:t xml:space="preserve"> </w:t>
       </w:r>
-      <w:hyperlink r:id="rId171">
+      <w:hyperlink r:id="rId180">
         <w:r>
           <w:rPr>
             <w:rStyle w:val="Hyperlink"/>
@@ -18447,7 +18626,7 @@
         <w:pStyle w:val="Compact"/>
         <w:numPr>
           <w:ilvl w:val="0"/>
-          <w:numId w:val="1051"/>
+          <w:numId w:val="1054"/>
         </w:numPr>
       </w:pPr>
       <w:r>
@@ -18488,8 +18667,8 @@
         <w:t xml:space="preserve">to have lines wrap around. Format your multi-line comments like the file header from above.</w:t>
       </w:r>
     </w:p>
-    <w:bookmarkEnd w:id="172"/>
-    <w:bookmarkStart w:id="173" w:name="line-breaks-and-formatting"/>
+    <w:bookmarkEnd w:id="181"/>
+    <w:bookmarkStart w:id="182" w:name="line-breaks-and-formatting"/>
     <w:p>
       <w:pPr>
         <w:pStyle w:val="Heading2"/>
@@ -18672,7 +18851,7 @@
         <w:pStyle w:val="Compact"/>
         <w:numPr>
           <w:ilvl w:val="0"/>
-          <w:numId w:val="1052"/>
+          <w:numId w:val="1055"/>
         </w:numPr>
       </w:pPr>
       <w:r>
@@ -20708,8 +20887,8 @@
         <w:t xml:space="preserve">call. Trying to fix bugs and ensure your code is working can be a nightmare. Now imagine trying to do it with the same code 6 months after you’ve written it. Invest the time now and reap the rewards as the code practically explains itself, line by line.</w:t>
       </w:r>
     </w:p>
-    <w:bookmarkEnd w:id="173"/>
-    <w:bookmarkStart w:id="174" w:name="messaging-and-user-communication"/>
+    <w:bookmarkEnd w:id="182"/>
+    <w:bookmarkStart w:id="183" w:name="messaging-and-user-communication"/>
     <w:p>
       <w:pPr>
         <w:pStyle w:val="Heading2"/>
@@ -20962,8 +21141,8 @@
         <w:t xml:space="preserve">)</w:t>
       </w:r>
     </w:p>
-    <w:bookmarkEnd w:id="174"/>
-    <w:bookmarkStart w:id="175" w:name="package-code-practices"/>
+    <w:bookmarkEnd w:id="183"/>
+    <w:bookmarkStart w:id="184" w:name="package-code-practices"/>
     <w:p>
       <w:pPr>
         <w:pStyle w:val="Heading2"/>
@@ -20977,7 +21156,7 @@
         <w:pStyle w:val="Compact"/>
         <w:numPr>
           <w:ilvl w:val="0"/>
-          <w:numId w:val="1053"/>
+          <w:numId w:val="1056"/>
         </w:numPr>
       </w:pPr>
       <w:r>
@@ -21040,7 +21219,7 @@
         <w:pStyle w:val="Compact"/>
         <w:numPr>
           <w:ilvl w:val="0"/>
-          <w:numId w:val="1053"/>
+          <w:numId w:val="1056"/>
         </w:numPr>
       </w:pPr>
       <w:r>
@@ -21101,7 +21280,7 @@
         <w:pStyle w:val="Compact"/>
         <w:numPr>
           <w:ilvl w:val="0"/>
-          <w:numId w:val="1053"/>
+          <w:numId w:val="1056"/>
         </w:numPr>
       </w:pPr>
       <w:r>
@@ -21115,8 +21294,8 @@
         <w:t xml:space="preserve">: Extract repeated logic into helper functions</w:t>
       </w:r>
     </w:p>
-    <w:bookmarkEnd w:id="175"/>
-    <w:bookmarkStart w:id="176" w:name="tidyverse-replacements"/>
+    <w:bookmarkEnd w:id="184"/>
+    <w:bookmarkStart w:id="185" w:name="tidyverse-replacements"/>
     <w:p>
       <w:pPr>
         <w:pStyle w:val="Heading2"/>
@@ -21555,8 +21734,8 @@
         <w:t xml:space="preserve"># instead of sessionInfo()</w:t>
       </w:r>
     </w:p>
-    <w:bookmarkEnd w:id="176"/>
-    <w:bookmarkStart w:id="177" w:name="the-here-package-1"/>
+    <w:bookmarkEnd w:id="185"/>
+    <w:bookmarkStart w:id="186" w:name="the-here-package-1"/>
     <w:p>
       <w:pPr>
         <w:pStyle w:val="Heading2"/>
@@ -21763,8 +21942,8 @@
         <w:t xml:space="preserve">This works regardless of where collaborators clone the repository.</w:t>
       </w:r>
     </w:p>
-    <w:bookmarkEnd w:id="177"/>
-    <w:bookmarkStart w:id="185" w:name="object-naming-1"/>
+    <w:bookmarkEnd w:id="186"/>
+    <w:bookmarkStart w:id="194" w:name="object-naming-1"/>
     <w:p>
       <w:pPr>
         <w:pStyle w:val="Heading2"/>
@@ -23357,7 +23536,7 @@
         <w:pStyle w:val="Compact"/>
         <w:numPr>
           <w:ilvl w:val="0"/>
-          <w:numId w:val="1054"/>
+          <w:numId w:val="1057"/>
         </w:numPr>
       </w:pPr>
       <w:r>
@@ -23376,7 +23555,7 @@
       <w:r>
         <w:t xml:space="preserve"> </w:t>
       </w:r>
-      <w:hyperlink r:id="rId178">
+      <w:hyperlink r:id="rId187">
         <w:r>
           <w:rPr>
             <w:rStyle w:val="Hyperlink"/>
@@ -23408,7 +23587,7 @@
       <w:r>
         <w:t xml:space="preserve"> </w:t>
       </w:r>
-      <w:hyperlink r:id="rId179">
+      <w:hyperlink r:id="rId188">
         <w:r>
           <w:rPr>
             <w:rStyle w:val="Hyperlink"/>
@@ -23428,7 +23607,7 @@
         <w:pStyle w:val="Compact"/>
         <w:numPr>
           <w:ilvl w:val="1"/>
-          <w:numId w:val="1055"/>
+          <w:numId w:val="1058"/>
         </w:numPr>
       </w:pPr>
       <w:r>
@@ -23507,7 +23686,7 @@
       <w:r>
         <w:t xml:space="preserve"> </w:t>
       </w:r>
-      <w:hyperlink r:id="rId180">
+      <w:hyperlink r:id="rId189">
         <w:r>
           <w:rPr>
             <w:rStyle w:val="Hyperlink"/>
@@ -23527,7 +23706,7 @@
         <w:pStyle w:val="Compact"/>
         <w:numPr>
           <w:ilvl w:val="1"/>
-          <w:numId w:val="1055"/>
+          <w:numId w:val="1058"/>
         </w:numPr>
       </w:pPr>
       <w:r>
@@ -23572,7 +23751,7 @@
         <w:pStyle w:val="Compact"/>
         <w:numPr>
           <w:ilvl w:val="0"/>
-          <w:numId w:val="1054"/>
+          <w:numId w:val="1057"/>
         </w:numPr>
       </w:pPr>
       <w:r>
@@ -23603,7 +23782,7 @@
       <w:r>
         <w:t xml:space="preserve"> </w:t>
       </w:r>
-      <w:hyperlink r:id="rId181">
+      <w:hyperlink r:id="rId190">
         <w:r>
           <w:rPr>
             <w:rStyle w:val="Hyperlink"/>
@@ -23617,7 +23796,7 @@
       <w:r>
         <w:t xml:space="preserve"> </w:t>
       </w:r>
-      <w:hyperlink r:id="rId182">
+      <w:hyperlink r:id="rId191">
         <w:r>
           <w:rPr>
             <w:rStyle w:val="Hyperlink"/>
@@ -23631,7 +23810,7 @@
       <w:r>
         <w:t xml:space="preserve"> </w:t>
       </w:r>
-      <w:hyperlink r:id="rId183">
+      <w:hyperlink r:id="rId192">
         <w:r>
           <w:rPr>
             <w:rStyle w:val="Hyperlink"/>
@@ -23648,7 +23827,7 @@
         <w:pStyle w:val="Compact"/>
         <w:numPr>
           <w:ilvl w:val="1"/>
-          <w:numId w:val="1056"/>
+          <w:numId w:val="1059"/>
         </w:numPr>
       </w:pPr>
       <w:r>
@@ -23664,7 +23843,7 @@
       <w:r>
         <w:t xml:space="preserve"> </w:t>
       </w:r>
-      <w:hyperlink r:id="rId184">
+      <w:hyperlink r:id="rId193">
         <w:r>
           <w:rPr>
             <w:rStyle w:val="Hyperlink"/>
@@ -23681,7 +23860,7 @@
         <w:pStyle w:val="Compact"/>
         <w:numPr>
           <w:ilvl w:val="1"/>
-          <w:numId w:val="1056"/>
+          <w:numId w:val="1059"/>
         </w:numPr>
       </w:pPr>
       <w:r>
@@ -23725,8 +23904,8 @@
         <w:t xml:space="preserve">package. The styler can be used to automatically fix the problems that the lintr catches.</w:t>
       </w:r>
     </w:p>
-    <w:bookmarkEnd w:id="185"/>
-    <w:bookmarkStart w:id="187" w:name="sec-r-resources-style"/>
+    <w:bookmarkEnd w:id="194"/>
+    <w:bookmarkStart w:id="196" w:name="sec-r-resources-style"/>
     <w:p>
       <w:pPr>
         <w:pStyle w:val="Heading2"/>
@@ -23740,10 +23919,10 @@
         <w:pStyle w:val="Compact"/>
         <w:numPr>
           <w:ilvl w:val="0"/>
-          <w:numId w:val="1057"/>
+          <w:numId w:val="1060"/>
         </w:numPr>
       </w:pPr>
-      <w:hyperlink r:id="rId186">
+      <w:hyperlink r:id="rId195">
         <w:r>
           <w:rPr>
             <w:rStyle w:val="Hyperlink"/>
@@ -23752,9 +23931,9 @@
         </w:r>
       </w:hyperlink>
     </w:p>
-    <w:bookmarkEnd w:id="187"/>
-    <w:bookmarkEnd w:id="188"/>
-    <w:bookmarkStart w:id="194" w:name="big-data"/>
+    <w:bookmarkEnd w:id="196"/>
+    <w:bookmarkEnd w:id="197"/>
+    <w:bookmarkStart w:id="203" w:name="big-data"/>
     <w:p>
       <w:pPr>
         <w:pStyle w:val="Heading1"/>
@@ -23773,7 +23952,7 @@
       <w:r>
         <w:t xml:space="preserve"> </w:t>
       </w:r>
-      <w:hyperlink r:id="rId189">
+      <w:hyperlink r:id="rId198">
         <w:r>
           <w:rPr>
             <w:rStyle w:val="Hyperlink"/>
@@ -23782,7 +23961,7 @@
         </w:r>
       </w:hyperlink>
     </w:p>
-    <w:bookmarkStart w:id="191" w:name="the-data.table-package"/>
+    <w:bookmarkStart w:id="200" w:name="the-data.table-package"/>
     <w:p>
       <w:pPr>
         <w:pStyle w:val="Heading2"/>
@@ -23924,7 +24103,7 @@
       <w:r>
         <w:t xml:space="preserve"> </w:t>
       </w:r>
-      <w:hyperlink r:id="rId190">
+      <w:hyperlink r:id="rId199">
         <w:r>
           <w:rPr>
             <w:rStyle w:val="Hyperlink"/>
@@ -24142,8 +24321,8 @@
         <w:t xml:space="preserve">.</w:t>
       </w:r>
     </w:p>
-    <w:bookmarkEnd w:id="191"/>
-    <w:bookmarkStart w:id="192" w:name="using-downsampled-data"/>
+    <w:bookmarkEnd w:id="200"/>
+    <w:bookmarkStart w:id="201" w:name="using-downsampled-data"/>
     <w:p>
       <w:pPr>
         <w:pStyle w:val="Heading2"/>
@@ -24172,8 +24351,8 @@
         <w:t xml:space="preserve">data that usually includes a 1% random sample stratified by any important variables, such as year or household id. This allows us to efficiently write and test our code without having to load in large, slow datasets that can cause RStudio to freeze. Be very careful to be sure which dataset you are working with and to label results output accordingly.</w:t>
       </w:r>
     </w:p>
-    <w:bookmarkEnd w:id="192"/>
-    <w:bookmarkStart w:id="193" w:name="optimal-rstudio-set-up"/>
+    <w:bookmarkEnd w:id="201"/>
+    <w:bookmarkStart w:id="202" w:name="optimal-rstudio-set-up"/>
     <w:p>
       <w:pPr>
         <w:pStyle w:val="Heading2"/>
@@ -24237,7 +24416,7 @@
         <w:pStyle w:val="Compact"/>
         <w:numPr>
           <w:ilvl w:val="0"/>
-          <w:numId w:val="1058"/>
+          <w:numId w:val="1061"/>
         </w:numPr>
       </w:pPr>
       <w:r>
@@ -24259,7 +24438,7 @@
         <w:pStyle w:val="Compact"/>
         <w:numPr>
           <w:ilvl w:val="0"/>
-          <w:numId w:val="1058"/>
+          <w:numId w:val="1061"/>
         </w:numPr>
       </w:pPr>
       <w:r>
@@ -24293,7 +24472,7 @@
         <w:pStyle w:val="Compact"/>
         <w:numPr>
           <w:ilvl w:val="0"/>
-          <w:numId w:val="1059"/>
+          <w:numId w:val="1062"/>
         </w:numPr>
       </w:pPr>
       <w:r>
@@ -24318,9 +24497,9 @@
         <w:t xml:space="preserve">Unfortunately RStudio often gets slow and/or freezes after hours working with big datasets. Sometimes it is much more efficient to just use Terminal / gitbash to run code and make updates in git.</w:t>
       </w:r>
     </w:p>
-    <w:bookmarkEnd w:id="193"/>
-    <w:bookmarkEnd w:id="194"/>
-    <w:bookmarkStart w:id="204" w:name="data-masking"/>
+    <w:bookmarkEnd w:id="202"/>
+    <w:bookmarkEnd w:id="203"/>
+    <w:bookmarkStart w:id="213" w:name="data-masking"/>
     <w:p>
       <w:pPr>
         <w:pStyle w:val="Heading1"/>
@@ -24339,7 +24518,7 @@
       <w:r>
         <w:t xml:space="preserve"> </w:t>
       </w:r>
-      <w:hyperlink r:id="rId195">
+      <w:hyperlink r:id="rId204">
         <w:r>
           <w:rPr>
             <w:rStyle w:val="Hyperlink"/>
@@ -24370,7 +24549,7 @@
         <w:t xml:space="preserve">.</w:t>
       </w:r>
     </w:p>
-    <w:bookmarkStart w:id="201" w:name="general-overview"/>
+    <w:bookmarkStart w:id="210" w:name="general-overview"/>
     <w:p>
       <w:pPr>
         <w:pStyle w:val="Heading2"/>
@@ -24387,7 +24566,7 @@
         <w:t xml:space="preserve">This chapter covers data masking, a unique process in R in which columns are treated as distinct objects within their dataframe’s environment. In our lab, data masking most frequently comes up when writing wrapper functions where arguments to indicate column names are supplied as strings. We often do this when we repeat the same code on multiple columns, and want to apply a function to a vector of strings that correspond to column names in a dataframe. For example, we might want to clean multiple columns using the same function or estimate the same model under different feature sets. Here, we try to break down what data masking is, why this error comes up, and common approaches to solve this problem.</w:t>
       </w:r>
     </w:p>
-    <w:bookmarkStart w:id="199" w:name="what-is-data-masking"/>
+    <w:bookmarkStart w:id="208" w:name="what-is-data-masking"/>
     <w:p>
       <w:pPr>
         <w:pStyle w:val="Heading3"/>
@@ -24485,18 +24664,18 @@
           <wp:inline>
             <wp:extent cx="2667000" cy="1103368"/>
             <wp:effectExtent b="0" l="0" r="0" t="0"/>
-            <wp:docPr descr="" title="" id="197" name="Picture"/>
+            <wp:docPr descr="" title="" id="206" name="Picture"/>
             <a:graphic>
               <a:graphicData uri="http://schemas.openxmlformats.org/drawingml/2006/picture">
                 <pic:pic>
                   <pic:nvPicPr>
-                    <pic:cNvPr descr="assets/images/data-masking.PNG" id="198" name="Picture"/>
+                    <pic:cNvPr descr="assets/images/data-masking.PNG" id="207" name="Picture"/>
                     <pic:cNvPicPr>
                       <a:picLocks noChangeArrowheads="1" noChangeAspect="1"/>
                     </pic:cNvPicPr>
                   </pic:nvPicPr>
                   <pic:blipFill>
-                    <a:blip r:embed="rId196"/>
+                    <a:blip r:embed="rId205"/>
                     <a:stretch>
                       <a:fillRect/>
                     </a:stretch>
@@ -24615,8 +24794,8 @@
         <w:t xml:space="preserve">df</w:t>
       </w:r>
     </w:p>
-    <w:bookmarkEnd w:id="199"/>
-    <w:bookmarkStart w:id="200" w:name="using-tidy-evaluation-for-data-masking"/>
+    <w:bookmarkEnd w:id="208"/>
+    <w:bookmarkStart w:id="209" w:name="using-tidy-evaluation-for-data-masking"/>
     <w:p>
       <w:pPr>
         <w:pStyle w:val="Heading3"/>
@@ -24872,9 +25051,9 @@
         <w:t xml:space="preserve">in the pipe. However, it can cause some programming hurdles when writing functions that take strings of variable/column names as arguments. In the next section, we briefly describe how to troubleshoot common errors in data masking, as relevant to our lab’s work.</w:t>
       </w:r>
     </w:p>
-    <w:bookmarkEnd w:id="200"/>
-    <w:bookmarkEnd w:id="201"/>
-    <w:bookmarkStart w:id="203" w:name="technical-overview"/>
+    <w:bookmarkEnd w:id="209"/>
+    <w:bookmarkEnd w:id="210"/>
+    <w:bookmarkStart w:id="212" w:name="technical-overview"/>
     <w:p>
       <w:pPr>
         <w:pStyle w:val="Heading2"/>
@@ -25191,7 +25370,7 @@
         <w:t xml:space="preserve"> values)</w:t>
       </w:r>
     </w:p>
-    <w:bookmarkStart w:id="202" w:name="example"/>
+    <w:bookmarkStart w:id="211" w:name="example"/>
     <w:p>
       <w:pPr>
         <w:pStyle w:val="Heading3"/>
@@ -27010,10 +27189,10 @@
         <w:t xml:space="preserve">}</w:t>
       </w:r>
     </w:p>
-    <w:bookmarkEnd w:id="202"/>
-    <w:bookmarkEnd w:id="203"/>
-    <w:bookmarkEnd w:id="204"/>
-    <w:bookmarkStart w:id="224" w:name="sec-github"/>
+    <w:bookmarkEnd w:id="211"/>
+    <w:bookmarkEnd w:id="212"/>
+    <w:bookmarkEnd w:id="213"/>
+    <w:bookmarkStart w:id="233" w:name="sec-github"/>
     <w:p>
       <w:pPr>
         <w:pStyle w:val="Heading1"/>
@@ -27032,7 +27211,7 @@
       <w:r>
         <w:t xml:space="preserve"> </w:t>
       </w:r>
-      <w:hyperlink r:id="rId205">
+      <w:hyperlink r:id="rId214">
         <w:r>
           <w:rPr>
             <w:rStyle w:val="Hyperlink"/>
@@ -27041,7 +27220,7 @@
         </w:r>
       </w:hyperlink>
     </w:p>
-    <w:bookmarkStart w:id="208" w:name="basics"/>
+    <w:bookmarkStart w:id="217" w:name="basics"/>
     <w:p>
       <w:pPr>
         <w:pStyle w:val="Heading2"/>
@@ -27055,7 +27234,7 @@
         <w:pStyle w:val="Compact"/>
         <w:numPr>
           <w:ilvl w:val="0"/>
-          <w:numId w:val="1060"/>
+          <w:numId w:val="1063"/>
         </w:numPr>
       </w:pPr>
       <w:r>
@@ -27064,7 +27243,7 @@
       <w:r>
         <w:t xml:space="preserve"> </w:t>
       </w:r>
-      <w:hyperlink r:id="rId206">
+      <w:hyperlink r:id="rId215">
         <w:r>
           <w:rPr>
             <w:rStyle w:val="Hyperlink"/>
@@ -27081,7 +27260,7 @@
         <w:pStyle w:val="Compact"/>
         <w:numPr>
           <w:ilvl w:val="0"/>
-          <w:numId w:val="1060"/>
+          <w:numId w:val="1063"/>
         </w:numPr>
       </w:pPr>
       <w:r>
@@ -27090,7 +27269,7 @@
       <w:r>
         <w:t xml:space="preserve"> </w:t>
       </w:r>
-      <w:hyperlink r:id="rId206">
+      <w:hyperlink r:id="rId215">
         <w:r>
           <w:rPr>
             <w:rStyle w:val="Hyperlink"/>
@@ -27107,7 +27286,7 @@
         <w:pStyle w:val="Compact"/>
         <w:numPr>
           <w:ilvl w:val="0"/>
-          <w:numId w:val="1060"/>
+          <w:numId w:val="1063"/>
         </w:numPr>
       </w:pPr>
       <w:r>
@@ -27116,7 +27295,7 @@
       <w:r>
         <w:t xml:space="preserve"> </w:t>
       </w:r>
-      <w:hyperlink r:id="rId207">
+      <w:hyperlink r:id="rId216">
         <w:r>
           <w:rPr>
             <w:rStyle w:val="Hyperlink"/>
@@ -27131,8 +27310,8 @@
         <w:t xml:space="preserve">to undo, fix, or remove commits in git.</w:t>
       </w:r>
     </w:p>
-    <w:bookmarkEnd w:id="208"/>
-    <w:bookmarkStart w:id="210" w:name="github-desktop"/>
+    <w:bookmarkEnd w:id="217"/>
+    <w:bookmarkStart w:id="219" w:name="github-desktop"/>
     <w:p>
       <w:pPr>
         <w:pStyle w:val="Heading2"/>
@@ -27151,7 +27330,7 @@
       <w:r>
         <w:t xml:space="preserve"> </w:t>
       </w:r>
-      <w:hyperlink r:id="rId209">
+      <w:hyperlink r:id="rId218">
         <w:r>
           <w:rPr>
             <w:rStyle w:val="Hyperlink"/>
@@ -27166,8 +27345,8 @@
         <w:t xml:space="preserve">as an graphical interface to do basic git commands; you can do all of the basic functions of Git using this desktop app. Feel free to use this as an alternative to Git on the command line if you prefer.</w:t>
       </w:r>
     </w:p>
-    <w:bookmarkEnd w:id="210"/>
-    <w:bookmarkStart w:id="212" w:name="git-branching"/>
+    <w:bookmarkEnd w:id="219"/>
+    <w:bookmarkStart w:id="221" w:name="git-branching"/>
     <w:p>
       <w:pPr>
         <w:pStyle w:val="Heading2"/>
@@ -27189,7 +27368,7 @@
         <w:pStyle w:val="Compact"/>
         <w:numPr>
           <w:ilvl w:val="0"/>
-          <w:numId w:val="1061"/>
+          <w:numId w:val="1064"/>
         </w:numPr>
       </w:pPr>
       <w:r>
@@ -27201,7 +27380,7 @@
         <w:pStyle w:val="Compact"/>
         <w:numPr>
           <w:ilvl w:val="0"/>
-          <w:numId w:val="1061"/>
+          <w:numId w:val="1064"/>
         </w:numPr>
       </w:pPr>
       <w:r>
@@ -27213,7 +27392,7 @@
         <w:pStyle w:val="Compact"/>
         <w:numPr>
           <w:ilvl w:val="0"/>
-          <w:numId w:val="1061"/>
+          <w:numId w:val="1064"/>
         </w:numPr>
       </w:pPr>
       <w:r>
@@ -27230,7 +27409,7 @@
       <w:r>
         <w:t xml:space="preserve"> </w:t>
       </w:r>
-      <w:hyperlink r:id="rId211">
+      <w:hyperlink r:id="rId220">
         <w:r>
           <w:rPr>
             <w:rStyle w:val="Hyperlink"/>
@@ -27242,8 +27421,8 @@
         <w:t xml:space="preserve">. You can also find instructions on how to handle merge conflicts when joining branches together.</w:t>
       </w:r>
     </w:p>
-    <w:bookmarkEnd w:id="212"/>
-    <w:bookmarkStart w:id="214" w:name="example-workflow"/>
+    <w:bookmarkEnd w:id="221"/>
+    <w:bookmarkStart w:id="223" w:name="example-workflow"/>
     <w:p>
       <w:pPr>
         <w:pStyle w:val="Heading2"/>
@@ -27605,7 +27784,7 @@
             <w:r>
               <w:t xml:space="preserve"> </w:t>
             </w:r>
-            <w:hyperlink r:id="rId213">
+            <w:hyperlink r:id="rId222">
               <w:r>
                 <w:rPr>
                   <w:rStyle w:val="Hyperlink"/>
@@ -27690,8 +27869,8 @@
         <w:t xml:space="preserve">Other helpful commands are listed below.</w:t>
       </w:r>
     </w:p>
-    <w:bookmarkEnd w:id="214"/>
-    <w:bookmarkStart w:id="215" w:name="commonly-used-git-commands"/>
+    <w:bookmarkEnd w:id="223"/>
+    <w:bookmarkStart w:id="224" w:name="commonly-used-git-commands"/>
     <w:p>
       <w:pPr>
         <w:pStyle w:val="Heading2"/>
@@ -28327,8 +28506,8 @@
         </w:tc>
       </w:tr>
     </w:tbl>
-    <w:bookmarkEnd w:id="215"/>
-    <w:bookmarkStart w:id="216" w:name="how-often-should-i-commit"/>
+    <w:bookmarkEnd w:id="224"/>
+    <w:bookmarkStart w:id="225" w:name="how-often-should-i-commit"/>
     <w:p>
       <w:pPr>
         <w:pStyle w:val="Heading2"/>
@@ -28345,8 +28524,8 @@
         <w:t xml:space="preserve">It is good practice to commit every 15 minutes, or every time you make a significant change. It is better to commit more rather than less.</w:t>
       </w:r>
     </w:p>
-    <w:bookmarkEnd w:id="216"/>
-    <w:bookmarkStart w:id="220" w:name="repeated-amend-workflow"/>
+    <w:bookmarkEnd w:id="225"/>
+    <w:bookmarkStart w:id="229" w:name="repeated-amend-workflow"/>
     <w:p>
       <w:pPr>
         <w:pStyle w:val="Heading2"/>
@@ -28391,7 +28570,7 @@
         <w:t xml:space="preserve">pattern lets you build up a polished commit gradually.</w:t>
       </w:r>
     </w:p>
-    <w:bookmarkStart w:id="217" w:name="basic-workflow"/>
+    <w:bookmarkStart w:id="226" w:name="basic-workflow"/>
     <w:p>
       <w:pPr>
         <w:pStyle w:val="Heading3"/>
@@ -28413,7 +28592,7 @@
         <w:pStyle w:val="Compact"/>
         <w:numPr>
           <w:ilvl w:val="0"/>
-          <w:numId w:val="1062"/>
+          <w:numId w:val="1065"/>
         </w:numPr>
       </w:pPr>
       <w:r>
@@ -28425,7 +28604,7 @@
         <w:pStyle w:val="Compact"/>
         <w:numPr>
           <w:ilvl w:val="0"/>
-          <w:numId w:val="1062"/>
+          <w:numId w:val="1065"/>
         </w:numPr>
       </w:pPr>
       <w:r>
@@ -28449,7 +28628,7 @@
         <w:pStyle w:val="Compact"/>
         <w:numPr>
           <w:ilvl w:val="0"/>
-          <w:numId w:val="1062"/>
+          <w:numId w:val="1065"/>
         </w:numPr>
       </w:pPr>
       <w:r>
@@ -28465,7 +28644,7 @@
         <w:pStyle w:val="Compact"/>
         <w:numPr>
           <w:ilvl w:val="0"/>
-          <w:numId w:val="1062"/>
+          <w:numId w:val="1065"/>
         </w:numPr>
       </w:pPr>
       <w:r>
@@ -28477,7 +28656,7 @@
         <w:pStyle w:val="Compact"/>
         <w:numPr>
           <w:ilvl w:val="0"/>
-          <w:numId w:val="1062"/>
+          <w:numId w:val="1065"/>
         </w:numPr>
       </w:pPr>
       <w:r>
@@ -28498,7 +28677,7 @@
         <w:pStyle w:val="Compact"/>
         <w:numPr>
           <w:ilvl w:val="0"/>
-          <w:numId w:val="1062"/>
+          <w:numId w:val="1065"/>
         </w:numPr>
       </w:pPr>
       <w:r>
@@ -28510,7 +28689,7 @@
         <w:pStyle w:val="Compact"/>
         <w:numPr>
           <w:ilvl w:val="0"/>
-          <w:numId w:val="1062"/>
+          <w:numId w:val="1065"/>
         </w:numPr>
       </w:pPr>
       <w:r>
@@ -28522,7 +28701,7 @@
         <w:pStyle w:val="Compact"/>
         <w:numPr>
           <w:ilvl w:val="0"/>
-          <w:numId w:val="1062"/>
+          <w:numId w:val="1065"/>
         </w:numPr>
       </w:pPr>
       <w:r>
@@ -28549,8 +28728,8 @@
         <w:t xml:space="preserve">checkbox when committing.</w:t>
       </w:r>
     </w:p>
-    <w:bookmarkEnd w:id="217"/>
-    <w:bookmarkStart w:id="219" w:name="key-points"/>
+    <w:bookmarkEnd w:id="226"/>
+    <w:bookmarkStart w:id="228" w:name="key-points"/>
     <w:p>
       <w:pPr>
         <w:pStyle w:val="Heading3"/>
@@ -28564,7 +28743,7 @@
         <w:pStyle w:val="Compact"/>
         <w:numPr>
           <w:ilvl w:val="0"/>
-          <w:numId w:val="1063"/>
+          <w:numId w:val="1066"/>
         </w:numPr>
       </w:pPr>
       <w:r>
@@ -28576,7 +28755,7 @@
         <w:pStyle w:val="Compact"/>
         <w:numPr>
           <w:ilvl w:val="0"/>
-          <w:numId w:val="1063"/>
+          <w:numId w:val="1066"/>
         </w:numPr>
       </w:pPr>
       <w:r>
@@ -28588,7 +28767,7 @@
         <w:pStyle w:val="Compact"/>
         <w:numPr>
           <w:ilvl w:val="0"/>
-          <w:numId w:val="1063"/>
+          <w:numId w:val="1066"/>
         </w:numPr>
       </w:pPr>
       <w:r>
@@ -28600,7 +28779,7 @@
         <w:pStyle w:val="Compact"/>
         <w:numPr>
           <w:ilvl w:val="0"/>
-          <w:numId w:val="1063"/>
+          <w:numId w:val="1066"/>
         </w:numPr>
       </w:pPr>
       <w:r>
@@ -28627,7 +28806,7 @@
         <w:pStyle w:val="Compact"/>
         <w:numPr>
           <w:ilvl w:val="0"/>
-          <w:numId w:val="1063"/>
+          <w:numId w:val="1066"/>
         </w:numPr>
       </w:pPr>
       <w:r>
@@ -28644,7 +28823,7 @@
       <w:r>
         <w:t xml:space="preserve"> </w:t>
       </w:r>
-      <w:hyperlink r:id="rId218">
+      <w:hyperlink r:id="rId227">
         <w:r>
           <w:rPr>
             <w:rStyle w:val="Hyperlink"/>
@@ -28659,9 +28838,9 @@
         <w:t xml:space="preserve">in Happy Git with R.</w:t>
       </w:r>
     </w:p>
-    <w:bookmarkEnd w:id="219"/>
-    <w:bookmarkEnd w:id="220"/>
-    <w:bookmarkStart w:id="223" w:name="what-should-be-pushed-to-github"/>
+    <w:bookmarkEnd w:id="228"/>
+    <w:bookmarkEnd w:id="229"/>
+    <w:bookmarkStart w:id="232" w:name="what-should-be-pushed-to-github"/>
     <w:p>
       <w:pPr>
         <w:pStyle w:val="Heading2"/>
@@ -28718,7 +28897,7 @@
       <w:r>
         <w:t xml:space="preserve"> </w:t>
       </w:r>
-      <w:hyperlink r:id="rId221">
+      <w:hyperlink r:id="rId230">
         <w:r>
           <w:rPr>
             <w:rStyle w:val="Hyperlink"/>
@@ -28735,7 +28914,7 @@
       <w:r>
         <w:t xml:space="preserve"> </w:t>
       </w:r>
-      <w:hyperlink r:id="rId222">
+      <w:hyperlink r:id="rId231">
         <w:r>
           <w:rPr>
             <w:rStyle w:val="Hyperlink"/>
@@ -28747,9 +28926,9 @@
         <w:t xml:space="preserve">, extolling the virtues of a self-contained, portable projects, for your reference.</w:t>
       </w:r>
     </w:p>
-    <w:bookmarkEnd w:id="223"/>
-    <w:bookmarkEnd w:id="224"/>
-    <w:bookmarkStart w:id="243" w:name="sec-unix"/>
+    <w:bookmarkEnd w:id="232"/>
+    <w:bookmarkEnd w:id="233"/>
+    <w:bookmarkStart w:id="252" w:name="sec-unix"/>
     <w:p>
       <w:pPr>
         <w:pStyle w:val="Heading1"/>
@@ -28768,7 +28947,7 @@
       <w:r>
         <w:t xml:space="preserve"> </w:t>
       </w:r>
-      <w:hyperlink r:id="rId225">
+      <w:hyperlink r:id="rId234">
         <w:r>
           <w:rPr>
             <w:rStyle w:val="Hyperlink"/>
@@ -28790,7 +28969,7 @@
         <w:pStyle w:val="Compact"/>
         <w:numPr>
           <w:ilvl w:val="0"/>
-          <w:numId w:val="1064"/>
+          <w:numId w:val="1067"/>
         </w:numPr>
       </w:pPr>
       <w:r>
@@ -28802,7 +28981,7 @@
         <w:pStyle w:val="Compact"/>
         <w:numPr>
           <w:ilvl w:val="0"/>
-          <w:numId w:val="1064"/>
+          <w:numId w:val="1067"/>
         </w:numPr>
       </w:pPr>
       <w:r>
@@ -28814,14 +28993,14 @@
         <w:pStyle w:val="Compact"/>
         <w:numPr>
           <w:ilvl w:val="0"/>
-          <w:numId w:val="1064"/>
+          <w:numId w:val="1067"/>
         </w:numPr>
       </w:pPr>
       <w:r>
         <w:t xml:space="preserve">To use git and push to github</w:t>
       </w:r>
     </w:p>
-    <w:bookmarkStart w:id="229" w:name="basics-1"/>
+    <w:bookmarkStart w:id="238" w:name="basics-1"/>
     <w:p>
       <w:pPr>
         <w:pStyle w:val="Heading2"/>
@@ -28916,18 +29095,18 @@
           <wp:inline>
             <wp:extent cx="5334000" cy="3380267"/>
             <wp:effectExtent b="0" l="0" r="0" t="0"/>
-            <wp:docPr descr="Here is our example desktop." title="" id="227" name="Picture"/>
+            <wp:docPr descr="Here is our example desktop." title="" id="236" name="Picture"/>
             <a:graphic>
               <a:graphicData uri="http://schemas.openxmlformats.org/drawingml/2006/picture">
                 <pic:pic>
                   <pic:nvPicPr>
-                    <pic:cNvPr descr="assets/images/ex-desktop.jpg" id="228" name="Picture"/>
+                    <pic:cNvPr descr="assets/images/ex-desktop.jpg" id="237" name="Picture"/>
                     <pic:cNvPicPr>
                       <a:picLocks noChangeArrowheads="1" noChangeAspect="1"/>
                     </pic:cNvPicPr>
                   </pic:nvPicPr>
                   <pic:blipFill>
-                    <a:blip r:embed="rId226"/>
+                    <a:blip r:embed="rId235"/>
                     <a:stretch>
                       <a:fillRect/>
                     </a:stretch>
@@ -28962,8 +29141,8 @@
         <w:t xml:space="preserve">Here is our example desktop.</w:t>
       </w:r>
     </w:p>
-    <w:bookmarkEnd w:id="229"/>
-    <w:bookmarkStart w:id="233" w:name="syntax-for-both-macwindows"/>
+    <w:bookmarkEnd w:id="238"/>
+    <w:bookmarkStart w:id="242" w:name="syntax-for-both-macwindows"/>
     <w:p>
       <w:pPr>
         <w:pStyle w:val="Heading2"/>
@@ -29457,18 +29636,18 @@
           <wp:inline>
             <wp:extent cx="4488872" cy="8862646"/>
             <wp:effectExtent b="0" l="0" r="0" t="0"/>
-            <wp:docPr descr="Here is an example of what your terminal might look like after executing the commands in the order listed above." title="" id="231" name="Picture"/>
+            <wp:docPr descr="Here is an example of what your terminal might look like after executing the commands in the order listed above." title="" id="240" name="Picture"/>
             <a:graphic>
               <a:graphicData uri="http://schemas.openxmlformats.org/drawingml/2006/picture">
                 <pic:pic>
                   <pic:nvPicPr>
-                    <pic:cNvPr descr="assets/images/ex-terminal.PNG" id="232" name="Picture"/>
+                    <pic:cNvPr descr="assets/images/ex-terminal.PNG" id="241" name="Picture"/>
                     <pic:cNvPicPr>
                       <a:picLocks noChangeArrowheads="1" noChangeAspect="1"/>
                     </pic:cNvPicPr>
                   </pic:nvPicPr>
                   <pic:blipFill>
-                    <a:blip r:embed="rId230"/>
+                    <a:blip r:embed="rId239"/>
                     <a:stretch>
                       <a:fillRect/>
                     </a:stretch>
@@ -29503,8 +29682,8 @@
         <w:t xml:space="preserve">Here is an example of what your terminal might look like after executing the commands in the order listed above.</w:t>
       </w:r>
     </w:p>
-    <w:bookmarkEnd w:id="233"/>
-    <w:bookmarkStart w:id="234" w:name="running-bash-scripts"/>
+    <w:bookmarkEnd w:id="242"/>
+    <w:bookmarkStart w:id="243" w:name="running-bash-scripts"/>
     <w:p>
       <w:pPr>
         <w:pStyle w:val="Heading2"/>
@@ -29699,8 +29878,8 @@
         </w:tc>
       </w:tr>
     </w:tbl>
-    <w:bookmarkEnd w:id="234"/>
-    <w:bookmarkStart w:id="237" w:name="running-rscripts-in-windows"/>
+    <w:bookmarkEnd w:id="243"/>
+    <w:bookmarkStart w:id="246" w:name="running-rscripts-in-windows"/>
     <w:p>
       <w:pPr>
         <w:pStyle w:val="Heading2"/>
@@ -29780,7 +29959,7 @@
       <w:r>
         <w:t xml:space="preserve"> </w:t>
       </w:r>
-      <w:hyperlink r:id="rId235">
+      <w:hyperlink r:id="rId244">
         <w:r>
           <w:rPr>
             <w:rStyle w:val="Hyperlink"/>
@@ -29861,7 +30040,7 @@
         <w:t xml:space="preserve">Rscript -e “source(‘C:/path/to/script/some_code.R’)”</w:t>
       </w:r>
     </w:p>
-    <w:bookmarkStart w:id="236" w:name="common-mistakes"/>
+    <w:bookmarkStart w:id="245" w:name="common-mistakes"/>
     <w:p>
       <w:pPr>
         <w:pStyle w:val="Heading3"/>
@@ -29875,7 +30054,7 @@
         <w:pStyle w:val="Compact"/>
         <w:numPr>
           <w:ilvl w:val="0"/>
-          <w:numId w:val="1065"/>
+          <w:numId w:val="1068"/>
         </w:numPr>
       </w:pPr>
       <w:r>
@@ -29887,7 +30066,7 @@
         <w:pStyle w:val="Compact"/>
         <w:numPr>
           <w:ilvl w:val="0"/>
-          <w:numId w:val="1065"/>
+          <w:numId w:val="1068"/>
         </w:numPr>
       </w:pPr>
       <w:r>
@@ -29948,9 +30127,9 @@
         <w:t xml:space="preserve">.</w:t>
       </w:r>
     </w:p>
-    <w:bookmarkEnd w:id="236"/>
-    <w:bookmarkEnd w:id="237"/>
-    <w:bookmarkStart w:id="238" w:name="checking-tasks-and-killing-jobs"/>
+    <w:bookmarkEnd w:id="245"/>
+    <w:bookmarkEnd w:id="246"/>
+    <w:bookmarkStart w:id="247" w:name="checking-tasks-and-killing-jobs"/>
     <w:p>
       <w:pPr>
         <w:pStyle w:val="Heading2"/>
@@ -30325,8 +30504,8 @@
         <w:t xml:space="preserve">To kill a task in Windows, you can also go to Task Manager &gt; More details &gt; Select your desired app &gt; Click on End Task.</w:t>
       </w:r>
     </w:p>
-    <w:bookmarkEnd w:id="238"/>
-    <w:bookmarkStart w:id="242" w:name="running-big-jobs"/>
+    <w:bookmarkEnd w:id="247"/>
+    <w:bookmarkStart w:id="251" w:name="running-big-jobs"/>
     <w:p>
       <w:pPr>
         <w:pStyle w:val="Heading2"/>
@@ -30414,7 +30593,7 @@
         <w:pStyle w:val="Compact"/>
         <w:numPr>
           <w:ilvl w:val="0"/>
-          <w:numId w:val="1066"/>
+          <w:numId w:val="1069"/>
         </w:numPr>
       </w:pPr>
       <w:r>
@@ -30516,7 +30695,7 @@
       <w:r>
         <w:t xml:space="preserve"> </w:t>
       </w:r>
-      <w:hyperlink r:id="rId239">
+      <w:hyperlink r:id="rId248">
         <w:r>
           <w:rPr>
             <w:rStyle w:val="Hyperlink"/>
@@ -30741,7 +30920,7 @@
       <w:pPr>
         <w:numPr>
           <w:ilvl w:val="0"/>
-          <w:numId w:val="1067"/>
+          <w:numId w:val="1070"/>
         </w:numPr>
       </w:pPr>
       <w:r>
@@ -30759,7 +30938,7 @@
       <w:pPr>
         <w:numPr>
           <w:ilvl w:val="0"/>
-          <w:numId w:val="1067"/>
+          <w:numId w:val="1070"/>
         </w:numPr>
       </w:pPr>
       <w:r>
@@ -30839,7 +31018,7 @@
         <w:t xml:space="preserve">below.</w:t>
       </w:r>
     </w:p>
-    <w:bookmarkStart w:id="240" w:name="example-code-for-runfilesavelogs"/>
+    <w:bookmarkStart w:id="249" w:name="example-code-for-runfilesavelogs"/>
     <w:p>
       <w:pPr>
         <w:pStyle w:val="Heading3"/>
@@ -32431,8 +32610,8 @@
         <w:t xml:space="preserve"> filename)</w:t>
       </w:r>
     </w:p>
-    <w:bookmarkEnd w:id="240"/>
-    <w:bookmarkStart w:id="241" w:name="example-usage-for-runfilesavelogs"/>
+    <w:bookmarkEnd w:id="249"/>
+    <w:bookmarkStart w:id="250" w:name="example-usage-for-runfilesavelogs"/>
     <w:p>
       <w:pPr>
         <w:pStyle w:val="Heading3"/>
@@ -32709,10 +32888,10 @@
         <w:t xml:space="preserve"> runFileSaveLogs</w:t>
       </w:r>
     </w:p>
-    <w:bookmarkEnd w:id="241"/>
-    <w:bookmarkEnd w:id="242"/>
-    <w:bookmarkEnd w:id="243"/>
-    <w:bookmarkStart w:id="249" w:name="reproducible-environments"/>
+    <w:bookmarkEnd w:id="250"/>
+    <w:bookmarkEnd w:id="251"/>
+    <w:bookmarkEnd w:id="252"/>
+    <w:bookmarkStart w:id="258" w:name="reproducible-environments"/>
     <w:p>
       <w:pPr>
         <w:pStyle w:val="Heading1"/>
@@ -32731,7 +32910,7 @@
       <w:r>
         <w:t xml:space="preserve"> </w:t>
       </w:r>
-      <w:hyperlink r:id="rId244">
+      <w:hyperlink r:id="rId253">
         <w:r>
           <w:rPr>
             <w:rStyle w:val="Hyperlink"/>
@@ -32740,7 +32919,7 @@
         </w:r>
       </w:hyperlink>
     </w:p>
-    <w:bookmarkStart w:id="248" w:name="package-version-control-with-renv"/>
+    <w:bookmarkStart w:id="257" w:name="package-version-control-with-renv"/>
     <w:p>
       <w:pPr>
         <w:pStyle w:val="Heading2"/>
@@ -32749,7 +32928,7 @@
         <w:t xml:space="preserve">12.1 Package Version Control with renv</w:t>
       </w:r>
     </w:p>
-    <w:bookmarkStart w:id="245" w:name="introduction"/>
+    <w:bookmarkStart w:id="254" w:name="introduction"/>
     <w:p>
       <w:pPr>
         <w:pStyle w:val="Heading3"/>
@@ -32891,8 +33070,8 @@
         <w:t xml:space="preserve">package vignette.</w:t>
       </w:r>
     </w:p>
-    <w:bookmarkEnd w:id="245"/>
-    <w:bookmarkStart w:id="246" w:name="implementing-renv-in-projects"/>
+    <w:bookmarkEnd w:id="254"/>
+    <w:bookmarkStart w:id="255" w:name="implementing-renv-in-projects"/>
     <w:p>
       <w:pPr>
         <w:pStyle w:val="Heading3"/>
@@ -32952,7 +33131,7 @@
         <w:pStyle w:val="Compact"/>
         <w:numPr>
           <w:ilvl w:val="0"/>
-          <w:numId w:val="1068"/>
+          <w:numId w:val="1071"/>
         </w:numPr>
       </w:pPr>
       <w:r>
@@ -32988,7 +33167,7 @@
         <w:pStyle w:val="Compact"/>
         <w:numPr>
           <w:ilvl w:val="0"/>
-          <w:numId w:val="1068"/>
+          <w:numId w:val="1071"/>
         </w:numPr>
       </w:pPr>
       <w:r>
@@ -33000,7 +33179,7 @@
         <w:pStyle w:val="Compact"/>
         <w:numPr>
           <w:ilvl w:val="0"/>
-          <w:numId w:val="1068"/>
+          <w:numId w:val="1071"/>
         </w:numPr>
       </w:pPr>
       <w:r>
@@ -33027,7 +33206,7 @@
         <w:pStyle w:val="Compact"/>
         <w:numPr>
           <w:ilvl w:val="0"/>
-          <w:numId w:val="1068"/>
+          <w:numId w:val="1071"/>
         </w:numPr>
       </w:pPr>
       <w:r>
@@ -33087,7 +33266,7 @@
         <w:pStyle w:val="Compact"/>
         <w:numPr>
           <w:ilvl w:val="0"/>
-          <w:numId w:val="1068"/>
+          <w:numId w:val="1071"/>
         </w:numPr>
       </w:pPr>
       <w:r>
@@ -33114,7 +33293,7 @@
         <w:pStyle w:val="Compact"/>
         <w:numPr>
           <w:ilvl w:val="0"/>
-          <w:numId w:val="1068"/>
+          <w:numId w:val="1071"/>
         </w:numPr>
       </w:pPr>
       <w:r>
@@ -33136,8 +33315,8 @@
         <w:t xml:space="preserve">to the head of your config file, to make sure that all users that run your code are on the same package versions.</w:t>
       </w:r>
     </w:p>
-    <w:bookmarkEnd w:id="246"/>
-    <w:bookmarkStart w:id="247" w:name="using-projects-with-renv"/>
+    <w:bookmarkEnd w:id="255"/>
+    <w:bookmarkStart w:id="256" w:name="using-projects-with-renv"/>
     <w:p>
       <w:pPr>
         <w:pStyle w:val="Heading3"/>
@@ -33174,7 +33353,7 @@
         <w:pStyle w:val="Compact"/>
         <w:numPr>
           <w:ilvl w:val="0"/>
-          <w:numId w:val="1069"/>
+          <w:numId w:val="1072"/>
         </w:numPr>
       </w:pPr>
       <w:r>
@@ -33210,7 +33389,7 @@
         <w:pStyle w:val="Compact"/>
         <w:numPr>
           <w:ilvl w:val="0"/>
-          <w:numId w:val="1069"/>
+          <w:numId w:val="1072"/>
         </w:numPr>
       </w:pPr>
       <w:r>
@@ -33222,7 +33401,7 @@
         <w:pStyle w:val="Compact"/>
         <w:numPr>
           <w:ilvl w:val="0"/>
-          <w:numId w:val="1069"/>
+          <w:numId w:val="1072"/>
         </w:numPr>
       </w:pPr>
       <w:r>
@@ -33234,7 +33413,7 @@
         <w:pStyle w:val="Compact"/>
         <w:numPr>
           <w:ilvl w:val="0"/>
-          <w:numId w:val="1069"/>
+          <w:numId w:val="1072"/>
         </w:numPr>
       </w:pPr>
       <w:r>
@@ -33258,7 +33437,7 @@
         <w:pStyle w:val="Compact"/>
         <w:numPr>
           <w:ilvl w:val="0"/>
-          <w:numId w:val="1069"/>
+          <w:numId w:val="1072"/>
         </w:numPr>
       </w:pPr>
       <w:r>
@@ -33282,7 +33461,7 @@
         <w:pStyle w:val="Compact"/>
         <w:numPr>
           <w:ilvl w:val="0"/>
-          <w:numId w:val="1069"/>
+          <w:numId w:val="1072"/>
         </w:numPr>
       </w:pPr>
       <w:r>
@@ -33294,7 +33473,7 @@
         <w:pStyle w:val="Compact"/>
         <w:numPr>
           <w:ilvl w:val="0"/>
-          <w:numId w:val="1069"/>
+          <w:numId w:val="1072"/>
         </w:numPr>
       </w:pPr>
       <w:r>
@@ -33321,17 +33500,17 @@
         <w:pStyle w:val="Compact"/>
         <w:numPr>
           <w:ilvl w:val="0"/>
-          <w:numId w:val="1069"/>
+          <w:numId w:val="1072"/>
         </w:numPr>
       </w:pPr>
       <w:r>
         <w:t xml:space="preserve">If you make edits to the code and introduce new/updated packages, see the section above for instructions on how to make updates.</w:t>
       </w:r>
     </w:p>
-    <w:bookmarkEnd w:id="247"/>
-    <w:bookmarkEnd w:id="248"/>
-    <w:bookmarkEnd w:id="249"/>
-    <w:bookmarkStart w:id="264" w:name="code-publication"/>
+    <w:bookmarkEnd w:id="256"/>
+    <w:bookmarkEnd w:id="257"/>
+    <w:bookmarkEnd w:id="258"/>
+    <w:bookmarkStart w:id="273" w:name="code-publication"/>
     <w:p>
       <w:pPr>
         <w:pStyle w:val="Heading1"/>
@@ -33350,7 +33529,7 @@
       <w:r>
         <w:t xml:space="preserve"> </w:t>
       </w:r>
-      <w:hyperlink r:id="rId250">
+      <w:hyperlink r:id="rId259">
         <w:r>
           <w:rPr>
             <w:rStyle w:val="Hyperlink"/>
@@ -33359,7 +33538,7 @@
         </w:r>
       </w:hyperlink>
     </w:p>
-    <w:bookmarkStart w:id="251" w:name="checklist-overview"/>
+    <w:bookmarkStart w:id="260" w:name="checklist-overview"/>
     <w:p>
       <w:pPr>
         <w:pStyle w:val="Heading2"/>
@@ -33373,7 +33552,7 @@
         <w:pStyle w:val="Compact"/>
         <w:numPr>
           <w:ilvl w:val="0"/>
-          <w:numId w:val="1070"/>
+          <w:numId w:val="1073"/>
         </w:numPr>
       </w:pPr>
       <w:hyperlink w:anchor="fill-out-file-headers">
@@ -33390,7 +33569,7 @@
         <w:pStyle w:val="Compact"/>
         <w:numPr>
           <w:ilvl w:val="0"/>
-          <w:numId w:val="1070"/>
+          <w:numId w:val="1073"/>
         </w:numPr>
       </w:pPr>
       <w:hyperlink w:anchor="clean-up-comments">
@@ -33407,7 +33586,7 @@
         <w:pStyle w:val="Compact"/>
         <w:numPr>
           <w:ilvl w:val="0"/>
-          <w:numId w:val="1070"/>
+          <w:numId w:val="1073"/>
         </w:numPr>
       </w:pPr>
       <w:hyperlink w:anchor="document-functions">
@@ -33424,7 +33603,7 @@
         <w:pStyle w:val="Compact"/>
         <w:numPr>
           <w:ilvl w:val="0"/>
-          <w:numId w:val="1070"/>
+          <w:numId w:val="1073"/>
         </w:numPr>
       </w:pPr>
       <w:hyperlink w:anchor="remove-deprecated-filepaths">
@@ -33441,7 +33620,7 @@
         <w:pStyle w:val="Compact"/>
         <w:numPr>
           <w:ilvl w:val="0"/>
-          <w:numId w:val="1070"/>
+          <w:numId w:val="1073"/>
         </w:numPr>
       </w:pPr>
       <w:hyperlink w:anchor="ensure-project-runs-via-bash">
@@ -33458,7 +33637,7 @@
         <w:pStyle w:val="Compact"/>
         <w:numPr>
           <w:ilvl w:val="0"/>
-          <w:numId w:val="1070"/>
+          <w:numId w:val="1073"/>
         </w:numPr>
       </w:pPr>
       <w:hyperlink w:anchor="complete-the-readme">
@@ -33475,7 +33654,7 @@
         <w:pStyle w:val="Compact"/>
         <w:numPr>
           <w:ilvl w:val="0"/>
-          <w:numId w:val="1070"/>
+          <w:numId w:val="1073"/>
         </w:numPr>
       </w:pPr>
       <w:hyperlink w:anchor="clean-up-feature-branches">
@@ -33492,7 +33671,7 @@
         <w:pStyle w:val="Compact"/>
         <w:numPr>
           <w:ilvl w:val="0"/>
-          <w:numId w:val="1070"/>
+          <w:numId w:val="1073"/>
         </w:numPr>
       </w:pPr>
       <w:hyperlink w:anchor="create-github-release">
@@ -33504,8 +33683,8 @@
         </w:r>
       </w:hyperlink>
     </w:p>
-    <w:bookmarkEnd w:id="251"/>
-    <w:bookmarkStart w:id="253" w:name="fill-out-file-headers"/>
+    <w:bookmarkEnd w:id="260"/>
+    <w:bookmarkStart w:id="262" w:name="fill-out-file-headers"/>
     <w:p>
       <w:pPr>
         <w:pStyle w:val="Heading2"/>
@@ -33524,7 +33703,7 @@
       <w:r>
         <w:t xml:space="preserve"> </w:t>
       </w:r>
-      <w:hyperlink r:id="rId252">
+      <w:hyperlink r:id="rId261">
         <w:r>
           <w:rPr>
             <w:rStyle w:val="Hyperlink"/>
@@ -33533,8 +33712,8 @@
         </w:r>
       </w:hyperlink>
     </w:p>
-    <w:bookmarkEnd w:id="253"/>
-    <w:bookmarkStart w:id="254" w:name="clean-up-comments"/>
+    <w:bookmarkEnd w:id="262"/>
+    <w:bookmarkStart w:id="263" w:name="clean-up-comments"/>
     <w:p>
       <w:pPr>
         <w:pStyle w:val="Heading2"/>
@@ -33551,8 +33730,8 @@
         <w:t xml:space="preserve">Make sure comments in the code are for code documentation purposes only. Do not leave comments to self in the final script files.</w:t>
       </w:r>
     </w:p>
-    <w:bookmarkEnd w:id="254"/>
-    <w:bookmarkStart w:id="256" w:name="document-functions"/>
+    <w:bookmarkEnd w:id="263"/>
+    <w:bookmarkStart w:id="265" w:name="document-functions"/>
     <w:p>
       <w:pPr>
         <w:pStyle w:val="Heading2"/>
@@ -33571,7 +33750,7 @@
       <w:r>
         <w:t xml:space="preserve"> </w:t>
       </w:r>
-      <w:hyperlink r:id="rId255">
+      <w:hyperlink r:id="rId264">
         <w:r>
           <w:rPr>
             <w:rStyle w:val="Hyperlink"/>
@@ -33580,8 +33759,8 @@
         </w:r>
       </w:hyperlink>
     </w:p>
-    <w:bookmarkEnd w:id="256"/>
-    <w:bookmarkStart w:id="257" w:name="remove-deprecated-filepaths"/>
+    <w:bookmarkEnd w:id="265"/>
+    <w:bookmarkStart w:id="266" w:name="remove-deprecated-filepaths"/>
     <w:p>
       <w:pPr>
         <w:pStyle w:val="Heading2"/>
@@ -33598,8 +33777,8 @@
         <w:t xml:space="preserve">All file paths should be defined in 0-config.R, and should be set relative to the project working directory. All absolute file paths from your local computer should be removed, and replaced with a relative path. If a third party were to re-run this analysis, if they need to download data from a separate source and change a filepath in the 0-config.R to match, make sure to specify in the README which line of 0-config.R needs to be substituted.</w:t>
       </w:r>
     </w:p>
-    <w:bookmarkEnd w:id="257"/>
-    <w:bookmarkStart w:id="259" w:name="ensure-project-runs-via-bash"/>
+    <w:bookmarkEnd w:id="266"/>
+    <w:bookmarkStart w:id="268" w:name="ensure-project-runs-via-bash"/>
     <w:p>
       <w:pPr>
         <w:pStyle w:val="Heading2"/>
@@ -33626,7 +33805,7 @@
       <w:r>
         <w:t xml:space="preserve"> </w:t>
       </w:r>
-      <w:hyperlink r:id="rId258">
+      <w:hyperlink r:id="rId267">
         <w:r>
           <w:rPr>
             <w:rStyle w:val="Hyperlink"/>
@@ -33635,8 +33814,8 @@
         </w:r>
       </w:hyperlink>
     </w:p>
-    <w:bookmarkEnd w:id="259"/>
-    <w:bookmarkStart w:id="260" w:name="complete-the-readme"/>
+    <w:bookmarkEnd w:id="268"/>
+    <w:bookmarkStart w:id="269" w:name="complete-the-readme"/>
     <w:p>
       <w:pPr>
         <w:pStyle w:val="Heading2"/>
@@ -33690,7 +33869,7 @@
         <w:pStyle w:val="BlockText"/>
         <w:numPr>
           <w:ilvl w:val="0"/>
-          <w:numId w:val="1071"/>
+          <w:numId w:val="1074"/>
         </w:numPr>
       </w:pPr>
       <w:r>
@@ -33702,7 +33881,7 @@
         <w:pStyle w:val="BlockText"/>
         <w:numPr>
           <w:ilvl w:val="0"/>
-          <w:numId w:val="1071"/>
+          <w:numId w:val="1074"/>
         </w:numPr>
       </w:pPr>
       <w:r>
@@ -33714,7 +33893,7 @@
         <w:pStyle w:val="BlockText"/>
         <w:numPr>
           <w:ilvl w:val="1"/>
-          <w:numId w:val="1072"/>
+          <w:numId w:val="1075"/>
         </w:numPr>
       </w:pPr>
       <w:r>
@@ -33726,7 +33905,7 @@
         <w:pStyle w:val="BlockText"/>
         <w:numPr>
           <w:ilvl w:val="1"/>
-          <w:numId w:val="1072"/>
+          <w:numId w:val="1075"/>
         </w:numPr>
       </w:pPr>
       <w:r>
@@ -33738,7 +33917,7 @@
         <w:pStyle w:val="BlockText"/>
         <w:numPr>
           <w:ilvl w:val="1"/>
-          <w:numId w:val="1072"/>
+          <w:numId w:val="1075"/>
         </w:numPr>
       </w:pPr>
       <w:r>
@@ -33750,7 +33929,7 @@
         <w:pStyle w:val="BlockText"/>
         <w:numPr>
           <w:ilvl w:val="1"/>
-          <w:numId w:val="1072"/>
+          <w:numId w:val="1075"/>
         </w:numPr>
       </w:pPr>
       <w:r>
@@ -33762,7 +33941,7 @@
         <w:pStyle w:val="BlockText"/>
         <w:numPr>
           <w:ilvl w:val="0"/>
-          <w:numId w:val="1071"/>
+          <w:numId w:val="1074"/>
         </w:numPr>
       </w:pPr>
       <w:r>
@@ -33774,7 +33953,7 @@
         <w:pStyle w:val="BlockText"/>
         <w:numPr>
           <w:ilvl w:val="0"/>
-          <w:numId w:val="1071"/>
+          <w:numId w:val="1074"/>
         </w:numPr>
       </w:pPr>
       <w:r>
@@ -33786,7 +33965,7 @@
         <w:pStyle w:val="BlockText"/>
         <w:numPr>
           <w:ilvl w:val="1"/>
-          <w:numId w:val="1073"/>
+          <w:numId w:val="1076"/>
         </w:numPr>
       </w:pPr>
       <w:r>
@@ -33798,7 +33977,7 @@
         <w:pStyle w:val="BlockText"/>
         <w:numPr>
           <w:ilvl w:val="1"/>
-          <w:numId w:val="1073"/>
+          <w:numId w:val="1076"/>
         </w:numPr>
       </w:pPr>
       <w:r>
@@ -33810,7 +33989,7 @@
         <w:pStyle w:val="BlockText"/>
         <w:numPr>
           <w:ilvl w:val="1"/>
-          <w:numId w:val="1073"/>
+          <w:numId w:val="1076"/>
         </w:numPr>
       </w:pPr>
       <w:r>
@@ -33822,7 +34001,7 @@
         <w:pStyle w:val="BlockText"/>
         <w:numPr>
           <w:ilvl w:val="1"/>
-          <w:numId w:val="1073"/>
+          <w:numId w:val="1076"/>
         </w:numPr>
       </w:pPr>
       <w:r>
@@ -33834,7 +34013,7 @@
         <w:pStyle w:val="BlockText"/>
         <w:numPr>
           <w:ilvl w:val="1"/>
-          <w:numId w:val="1073"/>
+          <w:numId w:val="1076"/>
         </w:numPr>
       </w:pPr>
       <w:r>
@@ -33846,7 +34025,7 @@
         <w:pStyle w:val="BlockText"/>
         <w:numPr>
           <w:ilvl w:val="0"/>
-          <w:numId w:val="1071"/>
+          <w:numId w:val="1074"/>
         </w:numPr>
       </w:pPr>
       <w:r>
@@ -33858,7 +34037,7 @@
         <w:pStyle w:val="BlockText"/>
         <w:numPr>
           <w:ilvl w:val="1"/>
-          <w:numId w:val="1074"/>
+          <w:numId w:val="1077"/>
         </w:numPr>
       </w:pPr>
       <w:r>
@@ -33870,7 +34049,7 @@
         <w:pStyle w:val="BlockText"/>
         <w:numPr>
           <w:ilvl w:val="1"/>
-          <w:numId w:val="1074"/>
+          <w:numId w:val="1077"/>
         </w:numPr>
       </w:pPr>
       <w:r>
@@ -33882,7 +34061,7 @@
         <w:pStyle w:val="BlockText"/>
         <w:numPr>
           <w:ilvl w:val="1"/>
-          <w:numId w:val="1074"/>
+          <w:numId w:val="1077"/>
         </w:numPr>
       </w:pPr>
       <w:r>
@@ -33894,7 +34073,7 @@
         <w:pStyle w:val="BlockText"/>
         <w:numPr>
           <w:ilvl w:val="1"/>
-          <w:numId w:val="1074"/>
+          <w:numId w:val="1077"/>
         </w:numPr>
       </w:pPr>
       <w:r>
@@ -33906,7 +34085,7 @@
         <w:pStyle w:val="BlockText"/>
         <w:numPr>
           <w:ilvl w:val="1"/>
-          <w:numId w:val="1074"/>
+          <w:numId w:val="1077"/>
         </w:numPr>
       </w:pPr>
       <w:r>
@@ -33918,7 +34097,7 @@
         <w:pStyle w:val="BlockText"/>
         <w:numPr>
           <w:ilvl w:val="1"/>
-          <w:numId w:val="1074"/>
+          <w:numId w:val="1077"/>
         </w:numPr>
       </w:pPr>
       <w:r>
@@ -33930,7 +34109,7 @@
         <w:pStyle w:val="BlockText"/>
         <w:numPr>
           <w:ilvl w:val="1"/>
-          <w:numId w:val="1074"/>
+          <w:numId w:val="1077"/>
         </w:numPr>
       </w:pPr>
       <w:r>
@@ -33942,7 +34121,7 @@
         <w:pStyle w:val="BlockText"/>
         <w:numPr>
           <w:ilvl w:val="1"/>
-          <w:numId w:val="1074"/>
+          <w:numId w:val="1077"/>
         </w:numPr>
       </w:pPr>
       <w:r>
@@ -33954,7 +34133,7 @@
         <w:pStyle w:val="BlockText"/>
         <w:numPr>
           <w:ilvl w:val="1"/>
-          <w:numId w:val="1074"/>
+          <w:numId w:val="1077"/>
         </w:numPr>
       </w:pPr>
       <w:r>
@@ -33966,7 +34145,7 @@
         <w:pStyle w:val="BlockText"/>
         <w:numPr>
           <w:ilvl w:val="0"/>
-          <w:numId w:val="1071"/>
+          <w:numId w:val="1074"/>
         </w:numPr>
       </w:pPr>
       <w:r>
@@ -33978,7 +34157,7 @@
         <w:pStyle w:val="BlockText"/>
         <w:numPr>
           <w:ilvl w:val="0"/>
-          <w:numId w:val="1071"/>
+          <w:numId w:val="1074"/>
         </w:numPr>
       </w:pPr>
       <w:r>
@@ -33990,7 +34169,7 @@
         <w:pStyle w:val="BlockText"/>
         <w:numPr>
           <w:ilvl w:val="0"/>
-          <w:numId w:val="1071"/>
+          <w:numId w:val="1074"/>
         </w:numPr>
       </w:pPr>
       <w:r>
@@ -34031,8 +34210,8 @@
         <w:t xml:space="preserve">When possible, also include a description of the RDS results that are generated, detailing what data sources were used, where the script lives that creates it, and what information the RDS results hold.</w:t>
       </w:r>
     </w:p>
-    <w:bookmarkEnd w:id="260"/>
-    <w:bookmarkStart w:id="261" w:name="clean-up-feature-branches"/>
+    <w:bookmarkEnd w:id="269"/>
+    <w:bookmarkStart w:id="270" w:name="clean-up-feature-branches"/>
     <w:p>
       <w:pPr>
         <w:pStyle w:val="Heading2"/>
@@ -34049,8 +34228,8 @@
         <w:t xml:space="preserve">In the remote repository on Github, all feature branches aside from master should be merged in and deleted. All outstanding PRs should be closed.</w:t>
       </w:r>
     </w:p>
-    <w:bookmarkEnd w:id="261"/>
-    <w:bookmarkStart w:id="263" w:name="create-github-release"/>
+    <w:bookmarkEnd w:id="270"/>
+    <w:bookmarkStart w:id="272" w:name="create-github-release"/>
     <w:p>
       <w:pPr>
         <w:pStyle w:val="Heading2"/>
@@ -34077,7 +34256,7 @@
       <w:r>
         <w:t xml:space="preserve"> </w:t>
       </w:r>
-      <w:hyperlink r:id="rId262">
+      <w:hyperlink r:id="rId271">
         <w:r>
           <w:rPr>
             <w:rStyle w:val="Hyperlink"/>
@@ -34086,9 +34265,9 @@
         </w:r>
       </w:hyperlink>
     </w:p>
-    <w:bookmarkEnd w:id="263"/>
-    <w:bookmarkEnd w:id="264"/>
-    <w:bookmarkStart w:id="285" w:name="data-publication"/>
+    <w:bookmarkEnd w:id="272"/>
+    <w:bookmarkEnd w:id="273"/>
+    <w:bookmarkStart w:id="294" w:name="data-publication"/>
     <w:p>
       <w:pPr>
         <w:pStyle w:val="Heading1"/>
@@ -34107,7 +34286,7 @@
       <w:r>
         <w:t xml:space="preserve"> </w:t>
       </w:r>
-      <w:hyperlink r:id="rId265">
+      <w:hyperlink r:id="rId274">
         <w:r>
           <w:rPr>
             <w:rStyle w:val="Hyperlink"/>
@@ -34116,7 +34295,7 @@
         </w:r>
       </w:hyperlink>
     </w:p>
-    <w:bookmarkStart w:id="268" w:name="overview"/>
+    <w:bookmarkStart w:id="277" w:name="overview"/>
     <w:p>
       <w:pPr>
         <w:pStyle w:val="Heading2"/>
@@ -34342,7 +34521,7 @@
       <w:r>
         <w:t xml:space="preserve">If the data are bigger, then maintaining them under version control in your git repository can be unwieldy. Instead, we recommend using another stable repository that has version control, such as the Open Science Framework (</w:t>
       </w:r>
-      <w:hyperlink r:id="rId266">
+      <w:hyperlink r:id="rId275">
         <w:r>
           <w:rPr>
             <w:rStyle w:val="Hyperlink"/>
@@ -34353,7 +34532,7 @@
       <w:r>
         <w:t xml:space="preserve">). For example, all of the data from the WASH Benefits trials (led by investigators at Berkeley, icddr,b, IPA-Kenya and others) are all stored through data components nested within in OSF projects: https://osf.io/tprw2/. Another good option is Dryad (</w:t>
       </w:r>
-      <w:hyperlink r:id="rId267">
+      <w:hyperlink r:id="rId276">
         <w:r>
           <w:rPr>
             <w:rStyle w:val="Hyperlink"/>
@@ -34417,8 +34596,8 @@
         <w:t xml:space="preserve">6. Go live</w:t>
       </w:r>
     </w:p>
-    <w:bookmarkEnd w:id="268"/>
-    <w:bookmarkStart w:id="272" w:name="removing-phi"/>
+    <w:bookmarkEnd w:id="277"/>
+    <w:bookmarkStart w:id="281" w:name="removing-phi"/>
     <w:p>
       <w:pPr>
         <w:pStyle w:val="Heading2"/>
@@ -34435,7 +34614,7 @@
         <w:t xml:space="preserve">Once the data is finalized for analysis, the first step is to strip it of Protected Health Information (PHI), or any other data that could be used to link back to specific participants, such as names, birth dates, or GPS coordinates at the village/neighborhood level or below. PHI includes, but is not limited to:</w:t>
       </w:r>
     </w:p>
-    <w:bookmarkStart w:id="269" w:name="personal-information"/>
+    <w:bookmarkStart w:id="278" w:name="personal-information"/>
     <w:p>
       <w:pPr>
         <w:pStyle w:val="Heading3"/>
@@ -34464,8 +34643,8 @@
         <w:t xml:space="preserve">- A combination of age, sex, and geographic location (below population 20,000) is considered identifiable</w:t>
       </w:r>
     </w:p>
-    <w:bookmarkEnd w:id="269"/>
-    <w:bookmarkStart w:id="270" w:name="dates"/>
+    <w:bookmarkEnd w:id="278"/>
+    <w:bookmarkStart w:id="279" w:name="dates"/>
     <w:p>
       <w:pPr>
         <w:pStyle w:val="Heading3"/>
@@ -34543,8 +34722,8 @@
         </w:pict>
       </w:r>
     </w:p>
-    <w:bookmarkEnd w:id="270"/>
-    <w:bookmarkStart w:id="271" w:name="geographic-information"/>
+    <w:bookmarkEnd w:id="279"/>
+    <w:bookmarkStart w:id="280" w:name="geographic-information"/>
     <w:p>
       <w:pPr>
         <w:pStyle w:val="Heading3"/>
@@ -34601,9 +34780,9 @@
         <w:t xml:space="preserve">For more examples of what constitutes PHI, please refer to this link: https://cphs.berkeley.edu/hipaa/hipaa18.html</w:t>
       </w:r>
     </w:p>
-    <w:bookmarkEnd w:id="271"/>
-    <w:bookmarkEnd w:id="272"/>
-    <w:bookmarkStart w:id="276" w:name="create-public-ids"/>
+    <w:bookmarkEnd w:id="280"/>
+    <w:bookmarkEnd w:id="281"/>
+    <w:bookmarkStart w:id="285" w:name="create-public-ids"/>
     <w:p>
       <w:pPr>
         <w:pStyle w:val="Heading2"/>
@@ -34612,7 +34791,7 @@
         <w:t xml:space="preserve">14.3 Create public IDs</w:t>
       </w:r>
     </w:p>
-    <w:bookmarkStart w:id="273" w:name="rationale"/>
+    <w:bookmarkStart w:id="282" w:name="rationale"/>
     <w:p>
       <w:pPr>
         <w:pStyle w:val="Heading3"/>
@@ -34629,8 +34808,8 @@
         <w:t xml:space="preserve">The UC Davis IRB requires that public datasets not include the original study IDs to identify participants or other units in the study (such as village IDs). The reason is that those IDs are linked in our private datasets to PHI. By creating a new set of public IDs, the public dataset is one step further removed from the potential to link to PHI.</w:t>
       </w:r>
     </w:p>
-    <w:bookmarkEnd w:id="273"/>
-    <w:bookmarkStart w:id="274" w:name="X91487d910db01b024f2469582e46c6c56caa238"/>
+    <w:bookmarkEnd w:id="282"/>
+    <w:bookmarkStart w:id="283" w:name="X91487d910db01b024f2469582e46c6c56caa238"/>
     <w:p>
       <w:pPr>
         <w:pStyle w:val="Heading3"/>
@@ -34782,8 +34961,8 @@
         </w:pict>
       </w:r>
     </w:p>
-    <w:bookmarkEnd w:id="274"/>
-    <w:bookmarkStart w:id="275" w:name="example-scripts"/>
+    <w:bookmarkEnd w:id="283"/>
+    <w:bookmarkStart w:id="284" w:name="example-scripts"/>
     <w:p>
       <w:pPr>
         <w:pStyle w:val="Heading3"/>
@@ -34805,7 +34984,7 @@
         <w:pStyle w:val="Compact"/>
         <w:numPr>
           <w:ilvl w:val="0"/>
-          <w:numId w:val="1075"/>
+          <w:numId w:val="1078"/>
         </w:numPr>
       </w:pPr>
       <w:r>
@@ -34826,7 +35005,7 @@
         <w:pStyle w:val="Compact"/>
         <w:numPr>
           <w:ilvl w:val="0"/>
-          <w:numId w:val="1075"/>
+          <w:numId w:val="1078"/>
         </w:numPr>
       </w:pPr>
       <w:r>
@@ -34847,7 +35026,7 @@
         <w:pStyle w:val="Compact"/>
         <w:numPr>
           <w:ilvl w:val="0"/>
-          <w:numId w:val="1075"/>
+          <w:numId w:val="1078"/>
         </w:numPr>
       </w:pPr>
       <w:r>
@@ -34868,7 +35047,7 @@
         <w:pStyle w:val="Compact"/>
         <w:numPr>
           <w:ilvl w:val="0"/>
-          <w:numId w:val="1075"/>
+          <w:numId w:val="1078"/>
         </w:numPr>
       </w:pPr>
       <w:r>
@@ -34886,7 +35065,7 @@
         <w:pStyle w:val="Compact"/>
         <w:numPr>
           <w:ilvl w:val="0"/>
-          <w:numId w:val="1075"/>
+          <w:numId w:val="1078"/>
         </w:numPr>
       </w:pPr>
       <w:r>
@@ -34907,9 +35086,9 @@
         <w:t xml:space="preserve">The example workflow is accessible via GitHub: https://github.com/proctor-ucsf/dcc-handbook/tree/master/templates/making-data-public</w:t>
       </w:r>
     </w:p>
-    <w:bookmarkEnd w:id="275"/>
-    <w:bookmarkEnd w:id="276"/>
-    <w:bookmarkStart w:id="280" w:name="create-a-data-repository"/>
+    <w:bookmarkEnd w:id="284"/>
+    <w:bookmarkEnd w:id="285"/>
+    <w:bookmarkStart w:id="289" w:name="create-a-data-repository"/>
     <w:p>
       <w:pPr>
         <w:pStyle w:val="Heading2"/>
@@ -34928,7 +35107,7 @@
       <w:r>
         <w:t xml:space="preserve"> </w:t>
       </w:r>
-      <w:hyperlink r:id="rId277">
+      <w:hyperlink r:id="rId286">
         <w:r>
           <w:rPr>
             <w:rStyle w:val="Hyperlink"/>
@@ -34976,7 +35155,7 @@
         <w:t xml:space="preserve">at the end (depending on the file format for the codebook). One nice option is the R codebook package, which also generates JSON output that is machine-readable.</w:t>
       </w:r>
     </w:p>
-    <w:bookmarkStart w:id="279" w:name="X659912a983e12070198566d6758f84b7c139c71"/>
+    <w:bookmarkStart w:id="288" w:name="X659912a983e12070198566d6758f84b7c139c71"/>
     <w:p>
       <w:pPr>
         <w:pStyle w:val="Heading3"/>
@@ -34990,7 +35169,7 @@
         <w:pStyle w:val="Compact"/>
         <w:numPr>
           <w:ilvl w:val="0"/>
-          <w:numId w:val="1076"/>
+          <w:numId w:val="1079"/>
         </w:numPr>
       </w:pPr>
       <w:r>
@@ -35002,7 +35181,7 @@
         <w:pStyle w:val="Compact"/>
         <w:numPr>
           <w:ilvl w:val="0"/>
-          <w:numId w:val="1076"/>
+          <w:numId w:val="1079"/>
         </w:numPr>
       </w:pPr>
       <w:r>
@@ -35014,7 +35193,7 @@
         <w:pStyle w:val="Compact"/>
         <w:numPr>
           <w:ilvl w:val="0"/>
-          <w:numId w:val="1076"/>
+          <w:numId w:val="1079"/>
         </w:numPr>
       </w:pPr>
       <w:r>
@@ -35026,7 +35205,7 @@
         <w:pStyle w:val="Compact"/>
         <w:numPr>
           <w:ilvl w:val="0"/>
-          <w:numId w:val="1076"/>
+          <w:numId w:val="1079"/>
         </w:numPr>
       </w:pPr>
       <w:r>
@@ -35038,7 +35217,7 @@
         <w:pStyle w:val="Compact"/>
         <w:numPr>
           <w:ilvl w:val="0"/>
-          <w:numId w:val="1076"/>
+          <w:numId w:val="1079"/>
         </w:numPr>
       </w:pPr>
       <w:r>
@@ -35047,7 +35226,7 @@
       <w:r>
         <w:t xml:space="preserve"> </w:t>
       </w:r>
-      <w:hyperlink r:id="rId278">
+      <w:hyperlink r:id="rId287">
         <w:r>
           <w:rPr>
             <w:rStyle w:val="Hyperlink"/>
@@ -35061,16 +35240,16 @@
         <w:pStyle w:val="Compact"/>
         <w:numPr>
           <w:ilvl w:val="0"/>
-          <w:numId w:val="1076"/>
+          <w:numId w:val="1079"/>
         </w:numPr>
       </w:pPr>
       <w:r>
         <w:t xml:space="preserve">Optional: Complete the software checklist and system requirement guide for the analysis to guide others. Include it on the GitHub README for the project: https://github.com/proctor-ucsf/mordor-antibody</w:t>
       </w:r>
     </w:p>
-    <w:bookmarkEnd w:id="279"/>
-    <w:bookmarkEnd w:id="280"/>
-    <w:bookmarkStart w:id="281" w:name="edit-and-test-analysis-scripts"/>
+    <w:bookmarkEnd w:id="288"/>
+    <w:bookmarkEnd w:id="289"/>
+    <w:bookmarkStart w:id="290" w:name="edit-and-test-analysis-scripts"/>
     <w:p>
       <w:pPr>
         <w:pStyle w:val="Heading2"/>
@@ -35105,8 +35284,8 @@
         <w:t xml:space="preserve">, when reading in the public data. Re-run all the analysis scripts to ensure that they still work with the public version of the dataset.</w:t>
       </w:r>
     </w:p>
-    <w:bookmarkEnd w:id="281"/>
-    <w:bookmarkStart w:id="282" w:name="X9e5a2e412be73507d832915a5b2807bcc43a531"/>
+    <w:bookmarkEnd w:id="290"/>
+    <w:bookmarkStart w:id="291" w:name="X9e5a2e412be73507d832915a5b2807bcc43a531"/>
     <w:p>
       <w:pPr>
         <w:pStyle w:val="Heading2"/>
@@ -35239,8 +35418,8 @@
         <w:t xml:space="preserve">Once a public GitHub page exists, you can create a new component on an OSF project (step 3, above) and link it to the public version of the GitHub repo.</w:t>
       </w:r>
     </w:p>
-    <w:bookmarkEnd w:id="282"/>
-    <w:bookmarkStart w:id="284" w:name="go-live"/>
+    <w:bookmarkEnd w:id="291"/>
+    <w:bookmarkStart w:id="293" w:name="go-live"/>
     <w:p>
       <w:pPr>
         <w:pStyle w:val="Heading2"/>
@@ -35309,7 +35488,7 @@
       <w:r>
         <w:t xml:space="preserve"> </w:t>
       </w:r>
-      <w:hyperlink r:id="rId283">
+      <w:hyperlink r:id="rId292">
         <w:r>
           <w:rPr>
             <w:rStyle w:val="Hyperlink"/>
@@ -35318,9 +35497,9 @@
         </w:r>
       </w:hyperlink>
     </w:p>
-    <w:bookmarkEnd w:id="284"/>
-    <w:bookmarkEnd w:id="285"/>
-    <w:bookmarkStart w:id="306" w:name="sec-slurm"/>
+    <w:bookmarkEnd w:id="293"/>
+    <w:bookmarkEnd w:id="294"/>
+    <w:bookmarkStart w:id="315" w:name="sec-slurm"/>
     <w:p>
       <w:pPr>
         <w:pStyle w:val="Heading1"/>
@@ -35339,7 +35518,7 @@
       <w:r>
         <w:t xml:space="preserve"> </w:t>
       </w:r>
-      <w:hyperlink r:id="rId286">
+      <w:hyperlink r:id="rId295">
         <w:r>
           <w:rPr>
             <w:rStyle w:val="Hyperlink"/>
@@ -35356,7 +35535,7 @@
         <w:t xml:space="preserve">When you need to run a script that requires a large amount of RAM, large files, or that uses parallelization, UC Davis provides several high-performance computing (HPC) resources.</w:t>
       </w:r>
     </w:p>
-    <w:bookmarkStart w:id="290" w:name="uc-davis-computing-resources"/>
+    <w:bookmarkStart w:id="299" w:name="uc-davis-computing-resources"/>
     <w:p>
       <w:pPr>
         <w:pStyle w:val="Heading2"/>
@@ -35365,7 +35544,7 @@
         <w:t xml:space="preserve">15.1 UC Davis Computing Resources</w:t>
       </w:r>
     </w:p>
-    <w:bookmarkStart w:id="289" w:name="available-resources"/>
+    <w:bookmarkStart w:id="298" w:name="available-resources"/>
     <w:p>
       <w:pPr>
         <w:pStyle w:val="Heading3"/>
@@ -35407,7 +35586,7 @@
       <w:r>
         <w:t xml:space="preserve">(</w:t>
       </w:r>
-      <w:hyperlink r:id="rId287">
+      <w:hyperlink r:id="rId296">
         <w:r>
           <w:rPr>
             <w:rStyle w:val="Hyperlink"/>
@@ -35442,7 +35621,7 @@
         <w:pStyle w:val="Compact"/>
         <w:numPr>
           <w:ilvl w:val="0"/>
-          <w:numId w:val="1077"/>
+          <w:numId w:val="1080"/>
         </w:numPr>
       </w:pPr>
       <w:r>
@@ -35464,7 +35643,7 @@
         <w:pStyle w:val="Compact"/>
         <w:numPr>
           <w:ilvl w:val="0"/>
-          <w:numId w:val="1077"/>
+          <w:numId w:val="1080"/>
         </w:numPr>
       </w:pPr>
       <w:r>
@@ -35491,7 +35670,7 @@
       <w:r>
         <w:t xml:space="preserve"> </w:t>
       </w:r>
-      <w:hyperlink r:id="rId288">
+      <w:hyperlink r:id="rId297">
         <w:r>
           <w:rPr>
             <w:rStyle w:val="Hyperlink"/>
@@ -35529,9 +35708,9 @@
         <w:t xml:space="preserve">- Setting up your computing environment</w:t>
       </w:r>
     </w:p>
-    <w:bookmarkEnd w:id="289"/>
-    <w:bookmarkEnd w:id="290"/>
-    <w:bookmarkStart w:id="292" w:name="getting-started-with-slurm-clusters"/>
+    <w:bookmarkEnd w:id="298"/>
+    <w:bookmarkEnd w:id="299"/>
+    <w:bookmarkStart w:id="301" w:name="getting-started-with-slurm-clusters"/>
     <w:p>
       <w:pPr>
         <w:pStyle w:val="Heading2"/>
@@ -35673,7 +35852,7 @@
         <w:t xml:space="preserve"> clone https://github.com/jadebc/covid19-infections.git</w:t>
       </w:r>
     </w:p>
-    <w:bookmarkStart w:id="291" w:name="one-time-system-set-up"/>
+    <w:bookmarkStart w:id="300" w:name="one-time-system-set-up"/>
     <w:p>
       <w:pPr>
         <w:pStyle w:val="Heading3"/>
@@ -36590,9 +36769,9 @@
         <w:t xml:space="preserve">)</w:t>
       </w:r>
     </w:p>
-    <w:bookmarkEnd w:id="291"/>
-    <w:bookmarkEnd w:id="292"/>
-    <w:bookmarkStart w:id="293" w:name="moving-files-to-the-cluster"/>
+    <w:bookmarkEnd w:id="300"/>
+    <w:bookmarkEnd w:id="301"/>
+    <w:bookmarkStart w:id="302" w:name="moving-files-to-the-cluster"/>
     <w:p>
       <w:pPr>
         <w:pStyle w:val="Heading2"/>
@@ -36641,7 +36820,7 @@
       <w:r>
         <w:t xml:space="preserve"> </w:t>
       </w:r>
-      <w:hyperlink r:id="rId287">
+      <w:hyperlink r:id="rId296">
         <w:r>
           <w:rPr>
             <w:rStyle w:val="Hyperlink"/>
@@ -36838,8 +37017,8 @@
         <w:t xml:space="preserve"> USERNAME@shiva.ucdavis.edu:/scratch/group/GROUPNAME/</w:t>
       </w:r>
     </w:p>
-    <w:bookmarkEnd w:id="293"/>
-    <w:bookmarkStart w:id="294" w:name="installing-packages-on-the-cluster"/>
+    <w:bookmarkEnd w:id="302"/>
+    <w:bookmarkStart w:id="303" w:name="installing-packages-on-the-cluster"/>
     <w:p>
       <w:pPr>
         <w:pStyle w:val="Heading2"/>
@@ -37351,7 +37530,7 @@
       <w:r>
         <w:t xml:space="preserve"> </w:t>
       </w:r>
-      <w:hyperlink r:id="rId287">
+      <w:hyperlink r:id="rId296">
         <w:r>
           <w:rPr>
             <w:rStyle w:val="Hyperlink"/>
@@ -37366,8 +37545,8 @@
         <w:t xml:space="preserve">for support information.</w:t>
       </w:r>
     </w:p>
-    <w:bookmarkEnd w:id="294"/>
-    <w:bookmarkStart w:id="298" w:name="testing-your-code"/>
+    <w:bookmarkEnd w:id="303"/>
+    <w:bookmarkStart w:id="307" w:name="testing-your-code"/>
     <w:p>
       <w:pPr>
         <w:pStyle w:val="Heading2"/>
@@ -37384,7 +37563,7 @@
         <w:t xml:space="preserve">Both of the following ways to test code on a cluster are recommended for making small changes, such as editing file paths and making sure the packages and source files load. You should write and test the functionality of your script locally, only testing on the cluster once major bugs are out.</w:t>
       </w:r>
     </w:p>
-    <w:bookmarkStart w:id="295" w:name="the-command-line"/>
+    <w:bookmarkStart w:id="304" w:name="the-command-line"/>
     <w:p>
       <w:pPr>
         <w:pStyle w:val="Heading3"/>
@@ -37524,8 +37703,8 @@
         <w:t xml:space="preserve">*Note: for collaboration purposes, it’s best for everyone to work with one version of R. Check what version is being used for the project you are working on. Some packages only work with some versions of R, so it’s best to keep it consistent.</w:t>
       </w:r>
     </w:p>
-    <w:bookmarkEnd w:id="295"/>
-    <w:bookmarkStart w:id="296" w:name="rstudio-server"/>
+    <w:bookmarkEnd w:id="304"/>
+    <w:bookmarkStart w:id="305" w:name="rstudio-server"/>
     <w:p>
       <w:pPr>
         <w:pStyle w:val="Heading3"/>
@@ -37558,8 +37737,8 @@
         <w:t xml:space="preserve">When using RStudio Server, you can test your code interactively. However, do NOT use the RStudio Server’s Terminal to install packages and configure your environment for SLURM-based clusters, as you will likely need to re-do it for every session/project. For SLURM clusters, use the command line approach described earlier.</w:t>
       </w:r>
     </w:p>
-    <w:bookmarkEnd w:id="296"/>
-    <w:bookmarkStart w:id="297" w:name="filepaths-configuration-on-the-cluster"/>
+    <w:bookmarkEnd w:id="305"/>
+    <w:bookmarkStart w:id="306" w:name="filepaths-configuration-on-the-cluster"/>
     <w:p>
       <w:pPr>
         <w:pStyle w:val="Heading3"/>
@@ -37848,9 +38027,9 @@
         <w:t xml:space="preserve">}</w:t>
       </w:r>
     </w:p>
-    <w:bookmarkEnd w:id="297"/>
-    <w:bookmarkEnd w:id="298"/>
-    <w:bookmarkStart w:id="303" w:name="storage-group-storage-access"/>
+    <w:bookmarkEnd w:id="306"/>
+    <w:bookmarkEnd w:id="307"/>
+    <w:bookmarkStart w:id="312" w:name="storage-group-storage-access"/>
     <w:p>
       <w:pPr>
         <w:pStyle w:val="Heading2"/>
@@ -37859,7 +38038,7 @@
         <w:t xml:space="preserve">15.6 Storage &amp; group storage access</w:t>
       </w:r>
     </w:p>
-    <w:bookmarkStart w:id="299" w:name="individual-storage"/>
+    <w:bookmarkStart w:id="308" w:name="individual-storage"/>
     <w:p>
       <w:pPr>
         <w:pStyle w:val="Heading3"/>
@@ -38081,7 +38260,7 @@
       <w:r>
         <w:t xml:space="preserve"> </w:t>
       </w:r>
-      <w:hyperlink r:id="rId287">
+      <w:hyperlink r:id="rId296">
         <w:r>
           <w:rPr>
             <w:rStyle w:val="Hyperlink"/>
@@ -38096,8 +38275,8 @@
         <w:t xml:space="preserve">for specific storage options and quotas.</w:t>
       </w:r>
     </w:p>
-    <w:bookmarkEnd w:id="299"/>
-    <w:bookmarkStart w:id="300" w:name="group-storage"/>
+    <w:bookmarkEnd w:id="308"/>
+    <w:bookmarkStart w:id="309" w:name="group-storage"/>
     <w:p>
       <w:pPr>
         <w:pStyle w:val="Heading3"/>
@@ -38241,8 +38420,8 @@
         <w:t xml:space="preserve">to see if you have permission to add files to group directories. Read the next section to ensure any directories you create have the right permissions.</w:t>
       </w:r>
     </w:p>
-    <w:bookmarkEnd w:id="300"/>
-    <w:bookmarkStart w:id="302" w:name="folder-permissions"/>
+    <w:bookmarkEnd w:id="309"/>
+    <w:bookmarkStart w:id="311" w:name="folder-permissions"/>
     <w:p>
       <w:pPr>
         <w:pStyle w:val="Heading3"/>
@@ -38352,7 +38531,7 @@
       <w:r>
         <w:t xml:space="preserve"> </w:t>
       </w:r>
-      <w:hyperlink r:id="rId301">
+      <w:hyperlink r:id="rId310">
         <w:r>
           <w:rPr>
             <w:rStyle w:val="Hyperlink"/>
@@ -38384,9 +38563,9 @@
         <w:t xml:space="preserve"> ugo+rwx FOLDER_NAME</w:t>
       </w:r>
     </w:p>
-    <w:bookmarkEnd w:id="302"/>
-    <w:bookmarkEnd w:id="303"/>
-    <w:bookmarkStart w:id="305" w:name="running-big-jobs-1"/>
+    <w:bookmarkEnd w:id="311"/>
+    <w:bookmarkEnd w:id="312"/>
+    <w:bookmarkStart w:id="314" w:name="running-big-jobs-1"/>
     <w:p>
       <w:pPr>
         <w:pStyle w:val="Heading2"/>
@@ -38420,7 +38599,7 @@
       <w:r>
         <w:t xml:space="preserve"> </w:t>
       </w:r>
-      <w:hyperlink r:id="rId304">
+      <w:hyperlink r:id="rId313">
         <w:r>
           <w:rPr>
             <w:rStyle w:val="Hyperlink"/>
@@ -38437,7 +38616,7 @@
         <w:pStyle w:val="Compact"/>
         <w:numPr>
           <w:ilvl w:val="0"/>
-          <w:numId w:val="1078"/>
+          <w:numId w:val="1081"/>
         </w:numPr>
       </w:pPr>
       <w:r>
@@ -38455,7 +38634,7 @@
         <w:pStyle w:val="Compact"/>
         <w:numPr>
           <w:ilvl w:val="0"/>
-          <w:numId w:val="1078"/>
+          <w:numId w:val="1081"/>
         </w:numPr>
       </w:pPr>
       <w:r>
@@ -38473,7 +38652,7 @@
         <w:pStyle w:val="Compact"/>
         <w:numPr>
           <w:ilvl w:val="0"/>
-          <w:numId w:val="1078"/>
+          <w:numId w:val="1081"/>
         </w:numPr>
       </w:pPr>
       <w:r>
@@ -38491,7 +38670,7 @@
         <w:pStyle w:val="Compact"/>
         <w:numPr>
           <w:ilvl w:val="0"/>
-          <w:numId w:val="1078"/>
+          <w:numId w:val="1081"/>
         </w:numPr>
       </w:pPr>
       <w:r>
@@ -38509,7 +38688,7 @@
         <w:pStyle w:val="Compact"/>
         <w:numPr>
           <w:ilvl w:val="0"/>
-          <w:numId w:val="1078"/>
+          <w:numId w:val="1081"/>
         </w:numPr>
       </w:pPr>
       <w:r>
@@ -38527,7 +38706,7 @@
         <w:pStyle w:val="Compact"/>
         <w:numPr>
           <w:ilvl w:val="0"/>
-          <w:numId w:val="1078"/>
+          <w:numId w:val="1081"/>
         </w:numPr>
       </w:pPr>
       <w:r>
@@ -38545,7 +38724,7 @@
         <w:pStyle w:val="Compact"/>
         <w:numPr>
           <w:ilvl w:val="0"/>
-          <w:numId w:val="1078"/>
+          <w:numId w:val="1081"/>
         </w:numPr>
       </w:pPr>
       <w:r>
@@ -38578,7 +38757,7 @@
         <w:pStyle w:val="Compact"/>
         <w:numPr>
           <w:ilvl w:val="0"/>
-          <w:numId w:val="1078"/>
+          <w:numId w:val="1081"/>
         </w:numPr>
       </w:pPr>
       <w:r>
@@ -38978,9 +39157,9 @@
         <w:t xml:space="preserve">$USERNAME</w:t>
       </w:r>
     </w:p>
-    <w:bookmarkEnd w:id="305"/>
-    <w:bookmarkEnd w:id="306"/>
-    <w:bookmarkStart w:id="318" w:name="checklists"/>
+    <w:bookmarkEnd w:id="314"/>
+    <w:bookmarkEnd w:id="315"/>
+    <w:bookmarkStart w:id="327" w:name="checklists"/>
     <w:p>
       <w:pPr>
         <w:pStyle w:val="Heading1"/>
@@ -38999,7 +39178,7 @@
       <w:r>
         <w:t xml:space="preserve"> </w:t>
       </w:r>
-      <w:hyperlink r:id="rId307">
+      <w:hyperlink r:id="rId316">
         <w:r>
           <w:rPr>
             <w:rStyle w:val="Hyperlink"/>
@@ -39008,7 +39187,7 @@
         </w:r>
       </w:hyperlink>
     </w:p>
-    <w:bookmarkStart w:id="308" w:name="pre-analysis-plan-checklist"/>
+    <w:bookmarkStart w:id="317" w:name="pre-analysis-plan-checklist"/>
     <w:p>
       <w:pPr>
         <w:pStyle w:val="Heading2"/>
@@ -39022,7 +39201,7 @@
         <w:pStyle w:val="Compact"/>
         <w:numPr>
           <w:ilvl w:val="0"/>
-          <w:numId w:val="1079"/>
+          <w:numId w:val="1082"/>
         </w:numPr>
       </w:pPr>
       <w:r>
@@ -39034,7 +39213,7 @@
         <w:pStyle w:val="Compact"/>
         <w:numPr>
           <w:ilvl w:val="0"/>
-          <w:numId w:val="1079"/>
+          <w:numId w:val="1082"/>
         </w:numPr>
       </w:pPr>
       <w:r>
@@ -39046,7 +39225,7 @@
         <w:pStyle w:val="Compact"/>
         <w:numPr>
           <w:ilvl w:val="0"/>
-          <w:numId w:val="1079"/>
+          <w:numId w:val="1082"/>
         </w:numPr>
       </w:pPr>
       <w:r>
@@ -39058,7 +39237,7 @@
         <w:pStyle w:val="Compact"/>
         <w:numPr>
           <w:ilvl w:val="0"/>
-          <w:numId w:val="1079"/>
+          <w:numId w:val="1082"/>
         </w:numPr>
       </w:pPr>
       <w:r>
@@ -39070,7 +39249,7 @@
         <w:pStyle w:val="Compact"/>
         <w:numPr>
           <w:ilvl w:val="0"/>
-          <w:numId w:val="1079"/>
+          <w:numId w:val="1082"/>
         </w:numPr>
       </w:pPr>
       <w:r>
@@ -39082,7 +39261,7 @@
         <w:pStyle w:val="Compact"/>
         <w:numPr>
           <w:ilvl w:val="0"/>
-          <w:numId w:val="1079"/>
+          <w:numId w:val="1082"/>
         </w:numPr>
       </w:pPr>
       <w:r>
@@ -39094,7 +39273,7 @@
         <w:pStyle w:val="Compact"/>
         <w:numPr>
           <w:ilvl w:val="0"/>
-          <w:numId w:val="1079"/>
+          <w:numId w:val="1082"/>
         </w:numPr>
       </w:pPr>
       <w:r>
@@ -39106,7 +39285,7 @@
         <w:pStyle w:val="Compact"/>
         <w:numPr>
           <w:ilvl w:val="0"/>
-          <w:numId w:val="1079"/>
+          <w:numId w:val="1082"/>
         </w:numPr>
       </w:pPr>
       <w:r>
@@ -39118,7 +39297,7 @@
         <w:pStyle w:val="Compact"/>
         <w:numPr>
           <w:ilvl w:val="0"/>
-          <w:numId w:val="1079"/>
+          <w:numId w:val="1082"/>
         </w:numPr>
       </w:pPr>
       <w:r>
@@ -39130,7 +39309,7 @@
         <w:pStyle w:val="Compact"/>
         <w:numPr>
           <w:ilvl w:val="0"/>
-          <w:numId w:val="1079"/>
+          <w:numId w:val="1082"/>
         </w:numPr>
       </w:pPr>
       <w:r>
@@ -39142,7 +39321,7 @@
         <w:pStyle w:val="Compact"/>
         <w:numPr>
           <w:ilvl w:val="0"/>
-          <w:numId w:val="1079"/>
+          <w:numId w:val="1082"/>
         </w:numPr>
       </w:pPr>
       <w:r>
@@ -39154,7 +39333,7 @@
         <w:pStyle w:val="Compact"/>
         <w:numPr>
           <w:ilvl w:val="0"/>
-          <w:numId w:val="1079"/>
+          <w:numId w:val="1082"/>
         </w:numPr>
       </w:pPr>
       <w:r>
@@ -39166,7 +39345,7 @@
         <w:pStyle w:val="Compact"/>
         <w:numPr>
           <w:ilvl w:val="0"/>
-          <w:numId w:val="1079"/>
+          <w:numId w:val="1082"/>
         </w:numPr>
       </w:pPr>
       <w:r>
@@ -39178,7 +39357,7 @@
         <w:pStyle w:val="Compact"/>
         <w:numPr>
           <w:ilvl w:val="0"/>
-          <w:numId w:val="1079"/>
+          <w:numId w:val="1082"/>
         </w:numPr>
       </w:pPr>
       <w:r>
@@ -39190,15 +39369,15 @@
         <w:pStyle w:val="Compact"/>
         <w:numPr>
           <w:ilvl w:val="0"/>
-          <w:numId w:val="1079"/>
+          <w:numId w:val="1082"/>
         </w:numPr>
       </w:pPr>
       <w:r>
         <w:t xml:space="preserve">Negative control analyses</w:t>
       </w:r>
     </w:p>
-    <w:bookmarkEnd w:id="308"/>
-    <w:bookmarkStart w:id="309" w:name="code-checklist"/>
+    <w:bookmarkEnd w:id="317"/>
+    <w:bookmarkStart w:id="318" w:name="code-checklist"/>
     <w:p>
       <w:pPr>
         <w:pStyle w:val="Heading2"/>
@@ -39212,7 +39391,7 @@
         <w:pStyle w:val="Compact"/>
         <w:numPr>
           <w:ilvl w:val="0"/>
-          <w:numId w:val="1080"/>
+          <w:numId w:val="1083"/>
         </w:numPr>
       </w:pPr>
       <w:r>
@@ -39224,7 +39403,7 @@
         <w:pStyle w:val="Compact"/>
         <w:numPr>
           <w:ilvl w:val="0"/>
-          <w:numId w:val="1080"/>
+          <w:numId w:val="1083"/>
         </w:numPr>
       </w:pPr>
       <w:r>
@@ -39236,7 +39415,7 @@
         <w:pStyle w:val="Compact"/>
         <w:numPr>
           <w:ilvl w:val="0"/>
-          <w:numId w:val="1080"/>
+          <w:numId w:val="1083"/>
         </w:numPr>
       </w:pPr>
       <w:r>
@@ -39248,7 +39427,7 @@
         <w:pStyle w:val="Compact"/>
         <w:numPr>
           <w:ilvl w:val="0"/>
-          <w:numId w:val="1080"/>
+          <w:numId w:val="1083"/>
         </w:numPr>
       </w:pPr>
       <w:r>
@@ -39260,7 +39439,7 @@
         <w:pStyle w:val="Compact"/>
         <w:numPr>
           <w:ilvl w:val="0"/>
-          <w:numId w:val="1080"/>
+          <w:numId w:val="1083"/>
         </w:numPr>
       </w:pPr>
       <w:r>
@@ -39272,7 +39451,7 @@
         <w:pStyle w:val="Compact"/>
         <w:numPr>
           <w:ilvl w:val="0"/>
-          <w:numId w:val="1080"/>
+          <w:numId w:val="1083"/>
         </w:numPr>
       </w:pPr>
       <w:r>
@@ -39281,7 +39460,7 @@
       <w:r>
         <w:t xml:space="preserve"> </w:t>
       </w:r>
-      <w:hyperlink r:id="rId168">
+      <w:hyperlink r:id="rId177">
         <w:r>
           <w:rPr>
             <w:rStyle w:val="Hyperlink"/>
@@ -39298,15 +39477,15 @@
         <w:pStyle w:val="Compact"/>
         <w:numPr>
           <w:ilvl w:val="0"/>
-          <w:numId w:val="1080"/>
+          <w:numId w:val="1083"/>
         </w:numPr>
       </w:pPr>
       <w:r>
         <w:t xml:space="preserve">Are all warnings ignorable? Should any warnings be intentionally suppressed or addressed?</w:t>
       </w:r>
     </w:p>
-    <w:bookmarkEnd w:id="309"/>
-    <w:bookmarkStart w:id="313" w:name="manuscript-checklist"/>
+    <w:bookmarkEnd w:id="318"/>
+    <w:bookmarkStart w:id="322" w:name="manuscript-checklist"/>
     <w:p>
       <w:pPr>
         <w:pStyle w:val="Heading2"/>
@@ -39333,7 +39512,7 @@
         </w:rPr>
         <w:t xml:space="preserve"> </w:t>
       </w:r>
-      <w:hyperlink r:id="rId310">
+      <w:hyperlink r:id="rId319">
         <w:r>
           <w:rPr>
             <w:rStyle w:val="Hyperlink"/>
@@ -39356,7 +39535,7 @@
         <w:pStyle w:val="Compact"/>
         <w:numPr>
           <w:ilvl w:val="0"/>
-          <w:numId w:val="1081"/>
+          <w:numId w:val="1084"/>
         </w:numPr>
       </w:pPr>
       <w:r>
@@ -39379,7 +39558,7 @@
         <w:pStyle w:val="Compact"/>
         <w:numPr>
           <w:ilvl w:val="0"/>
-          <w:numId w:val="1081"/>
+          <w:numId w:val="1084"/>
         </w:numPr>
       </w:pPr>
       <w:r>
@@ -39391,7 +39570,7 @@
         <w:pStyle w:val="Compact"/>
         <w:numPr>
           <w:ilvl w:val="0"/>
-          <w:numId w:val="1081"/>
+          <w:numId w:val="1084"/>
         </w:numPr>
       </w:pPr>
       <w:r>
@@ -39403,7 +39582,7 @@
         <w:pStyle w:val="Compact"/>
         <w:numPr>
           <w:ilvl w:val="0"/>
-          <w:numId w:val="1081"/>
+          <w:numId w:val="1084"/>
         </w:numPr>
       </w:pPr>
       <w:r>
@@ -39415,7 +39594,7 @@
         <w:pStyle w:val="Compact"/>
         <w:numPr>
           <w:ilvl w:val="0"/>
-          <w:numId w:val="1081"/>
+          <w:numId w:val="1084"/>
         </w:numPr>
       </w:pPr>
       <w:r>
@@ -39427,7 +39606,7 @@
         <w:pStyle w:val="Compact"/>
         <w:numPr>
           <w:ilvl w:val="0"/>
-          <w:numId w:val="1081"/>
+          <w:numId w:val="1084"/>
         </w:numPr>
       </w:pPr>
       <w:r>
@@ -39439,7 +39618,7 @@
         <w:pStyle w:val="Compact"/>
         <w:numPr>
           <w:ilvl w:val="0"/>
-          <w:numId w:val="1081"/>
+          <w:numId w:val="1084"/>
         </w:numPr>
       </w:pPr>
       <w:r>
@@ -39451,7 +39630,7 @@
         <w:pStyle w:val="Compact"/>
         <w:numPr>
           <w:ilvl w:val="0"/>
-          <w:numId w:val="1081"/>
+          <w:numId w:val="1084"/>
         </w:numPr>
       </w:pPr>
       <w:r>
@@ -39463,7 +39642,7 @@
         <w:pStyle w:val="Compact"/>
         <w:numPr>
           <w:ilvl w:val="0"/>
-          <w:numId w:val="1081"/>
+          <w:numId w:val="1084"/>
         </w:numPr>
       </w:pPr>
       <w:r>
@@ -39475,7 +39654,7 @@
         <w:pStyle w:val="Compact"/>
         <w:numPr>
           <w:ilvl w:val="0"/>
-          <w:numId w:val="1081"/>
+          <w:numId w:val="1084"/>
         </w:numPr>
       </w:pPr>
       <w:r>
@@ -39487,7 +39666,7 @@
         <w:pStyle w:val="Compact"/>
         <w:numPr>
           <w:ilvl w:val="0"/>
-          <w:numId w:val="1081"/>
+          <w:numId w:val="1084"/>
         </w:numPr>
       </w:pPr>
       <w:r>
@@ -39499,7 +39678,7 @@
         <w:pStyle w:val="Compact"/>
         <w:numPr>
           <w:ilvl w:val="0"/>
-          <w:numId w:val="1081"/>
+          <w:numId w:val="1084"/>
         </w:numPr>
       </w:pPr>
       <w:r>
@@ -39529,7 +39708,7 @@
         <w:pStyle w:val="Compact"/>
         <w:numPr>
           <w:ilvl w:val="0"/>
-          <w:numId w:val="1081"/>
+          <w:numId w:val="1084"/>
         </w:numPr>
       </w:pPr>
       <w:r>
@@ -39541,7 +39720,7 @@
         <w:pStyle w:val="Compact"/>
         <w:numPr>
           <w:ilvl w:val="0"/>
-          <w:numId w:val="1081"/>
+          <w:numId w:val="1084"/>
         </w:numPr>
       </w:pPr>
       <w:r>
@@ -39571,7 +39750,7 @@
         <w:pStyle w:val="Compact"/>
         <w:numPr>
           <w:ilvl w:val="0"/>
-          <w:numId w:val="1081"/>
+          <w:numId w:val="1084"/>
         </w:numPr>
       </w:pPr>
       <w:r>
@@ -39610,7 +39789,7 @@
         <w:pStyle w:val="Compact"/>
         <w:numPr>
           <w:ilvl w:val="0"/>
-          <w:numId w:val="1081"/>
+          <w:numId w:val="1084"/>
         </w:numPr>
       </w:pPr>
       <w:r>
@@ -39628,7 +39807,7 @@
       <w:r>
         <w:t xml:space="preserve"> </w:t>
       </w:r>
-      <w:hyperlink r:id="rId311">
+      <w:hyperlink r:id="rId320">
         <w:r>
           <w:rPr>
             <w:rStyle w:val="Hyperlink"/>
@@ -39645,7 +39824,7 @@
         <w:pStyle w:val="Compact"/>
         <w:numPr>
           <w:ilvl w:val="0"/>
-          <w:numId w:val="1081"/>
+          <w:numId w:val="1084"/>
         </w:numPr>
       </w:pPr>
       <w:r>
@@ -39654,7 +39833,7 @@
       <w:r>
         <w:t xml:space="preserve"> </w:t>
       </w:r>
-      <w:hyperlink r:id="rId312">
+      <w:hyperlink r:id="rId321">
         <w:r>
           <w:rPr>
             <w:rStyle w:val="Hyperlink"/>
@@ -39669,8 +39848,8 @@
         <w:t xml:space="preserve">for author contributions?</w:t>
       </w:r>
     </w:p>
-    <w:bookmarkEnd w:id="313"/>
-    <w:bookmarkStart w:id="317" w:name="figure-checklist"/>
+    <w:bookmarkEnd w:id="322"/>
+    <w:bookmarkStart w:id="326" w:name="figure-checklist"/>
     <w:p>
       <w:pPr>
         <w:pStyle w:val="Heading2"/>
@@ -39684,7 +39863,7 @@
         <w:pStyle w:val="Compact"/>
         <w:numPr>
           <w:ilvl w:val="0"/>
-          <w:numId w:val="1082"/>
+          <w:numId w:val="1085"/>
         </w:numPr>
       </w:pPr>
       <w:r>
@@ -39696,7 +39875,7 @@
         <w:pStyle w:val="Compact"/>
         <w:numPr>
           <w:ilvl w:val="0"/>
-          <w:numId w:val="1082"/>
+          <w:numId w:val="1085"/>
         </w:numPr>
       </w:pPr>
       <w:r>
@@ -39708,7 +39887,7 @@
         <w:pStyle w:val="Compact"/>
         <w:numPr>
           <w:ilvl w:val="0"/>
-          <w:numId w:val="1082"/>
+          <w:numId w:val="1085"/>
         </w:numPr>
       </w:pPr>
       <w:r>
@@ -39720,7 +39899,7 @@
         <w:pStyle w:val="Compact"/>
         <w:numPr>
           <w:ilvl w:val="0"/>
-          <w:numId w:val="1082"/>
+          <w:numId w:val="1085"/>
         </w:numPr>
       </w:pPr>
       <w:r>
@@ -39732,7 +39911,7 @@
         <w:pStyle w:val="Compact"/>
         <w:numPr>
           <w:ilvl w:val="0"/>
-          <w:numId w:val="1082"/>
+          <w:numId w:val="1085"/>
         </w:numPr>
       </w:pPr>
       <w:r>
@@ -39741,7 +39920,7 @@
       <w:r>
         <w:t xml:space="preserve"> </w:t>
       </w:r>
-      <w:hyperlink r:id="rId314">
+      <w:hyperlink r:id="rId323">
         <w:r>
           <w:rPr>
             <w:rStyle w:val="Hyperlink"/>
@@ -39755,7 +39934,7 @@
       <w:r>
         <w:t xml:space="preserve"> </w:t>
       </w:r>
-      <w:hyperlink r:id="rId315">
+      <w:hyperlink r:id="rId324">
         <w:r>
           <w:rPr>
             <w:rStyle w:val="Hyperlink"/>
@@ -39769,7 +39948,7 @@
       <w:r>
         <w:t xml:space="preserve"> </w:t>
       </w:r>
-      <w:hyperlink r:id="rId316">
+      <w:hyperlink r:id="rId325">
         <w:r>
           <w:rPr>
             <w:rStyle w:val="Hyperlink"/>
@@ -39783,7 +39962,7 @@
         <w:pStyle w:val="Compact"/>
         <w:numPr>
           <w:ilvl w:val="0"/>
-          <w:numId w:val="1082"/>
+          <w:numId w:val="1085"/>
         </w:numPr>
       </w:pPr>
       <w:r>
@@ -39795,7 +39974,7 @@
         <w:pStyle w:val="Compact"/>
         <w:numPr>
           <w:ilvl w:val="0"/>
-          <w:numId w:val="1082"/>
+          <w:numId w:val="1085"/>
         </w:numPr>
       </w:pPr>
       <w:r>
@@ -39807,7 +39986,7 @@
         <w:pStyle w:val="Compact"/>
         <w:numPr>
           <w:ilvl w:val="0"/>
-          <w:numId w:val="1082"/>
+          <w:numId w:val="1085"/>
         </w:numPr>
       </w:pPr>
       <w:r>
@@ -39819,16 +39998,16 @@
         <w:pStyle w:val="Compact"/>
         <w:numPr>
           <w:ilvl w:val="0"/>
-          <w:numId w:val="1082"/>
+          <w:numId w:val="1085"/>
         </w:numPr>
       </w:pPr>
       <w:r>
         <w:t xml:space="preserve">Are 95% confidence intervals or other measures of precision shown, if applicable?</w:t>
       </w:r>
     </w:p>
-    <w:bookmarkEnd w:id="317"/>
-    <w:bookmarkEnd w:id="318"/>
-    <w:bookmarkStart w:id="351" w:name="resources"/>
+    <w:bookmarkEnd w:id="326"/>
+    <w:bookmarkEnd w:id="327"/>
+    <w:bookmarkStart w:id="364" w:name="resources"/>
     <w:p>
       <w:pPr>
         <w:pStyle w:val="Heading1"/>
@@ -39847,7 +40026,7 @@
       <w:r>
         <w:t xml:space="preserve"> </w:t>
       </w:r>
-      <w:hyperlink r:id="rId319">
+      <w:hyperlink r:id="rId328">
         <w:r>
           <w:rPr>
             <w:rStyle w:val="Hyperlink"/>
@@ -39856,13 +40035,22 @@
         </w:r>
       </w:hyperlink>
     </w:p>
-    <w:bookmarkStart w:id="326" w:name="resources-for-r"/>
+    <w:bookmarkStart w:id="339" w:name="resources-for-r"/>
     <w:p>
       <w:pPr>
         <w:pStyle w:val="Heading2"/>
       </w:pPr>
       <w:r>
         <w:t xml:space="preserve">17.1 Resources for R</w:t>
+      </w:r>
+    </w:p>
+    <w:bookmarkStart w:id="330" w:name="books-and-comprehensive-guides"/>
+    <w:p>
+      <w:pPr>
+        <w:pStyle w:val="Heading3"/>
+      </w:pPr>
+      <w:r>
+        <w:t xml:space="preserve">17.1.1 Books and Comprehensive Guides</w:t>
       </w:r>
     </w:p>
     <w:p>
@@ -39870,10 +40058,175 @@
         <w:pStyle w:val="Compact"/>
         <w:numPr>
           <w:ilvl w:val="0"/>
-          <w:numId w:val="1083"/>
+          <w:numId w:val="1086"/>
         </w:numPr>
       </w:pPr>
-      <w:hyperlink r:id="rId320">
+      <w:hyperlink r:id="rId167">
+        <w:r>
+          <w:rPr>
+            <w:rStyle w:val="Hyperlink"/>
+          </w:rPr>
+          <w:t xml:space="preserve">R for Data Science</w:t>
+        </w:r>
+      </w:hyperlink>
+      <w:r>
+        <w:t xml:space="preserve"> </w:t>
+      </w:r>
+      <w:r>
+        <w:t xml:space="preserve">by Hadley Wickham, Mine Çetinkaya-Rundel, and Garrett Grolemund - comprehensive introduction to doing data science with R</w:t>
+      </w:r>
+    </w:p>
+    <w:p>
+      <w:pPr>
+        <w:pStyle w:val="Compact"/>
+        <w:numPr>
+          <w:ilvl w:val="0"/>
+          <w:numId w:val="1086"/>
+        </w:numPr>
+      </w:pPr>
+      <w:hyperlink r:id="rId161">
+        <w:r>
+          <w:rPr>
+            <w:rStyle w:val="Hyperlink"/>
+          </w:rPr>
+          <w:t xml:space="preserve">R Packages</w:t>
+        </w:r>
+      </w:hyperlink>
+      <w:r>
+        <w:t xml:space="preserve"> </w:t>
+      </w:r>
+      <w:r>
+        <w:t xml:space="preserve">by Hadley Wickham and Jenny Bryan - complete guide to R package development</w:t>
+      </w:r>
+    </w:p>
+    <w:p>
+      <w:pPr>
+        <w:pStyle w:val="Compact"/>
+        <w:numPr>
+          <w:ilvl w:val="0"/>
+          <w:numId w:val="1086"/>
+        </w:numPr>
+      </w:pPr>
+      <w:hyperlink r:id="rId168">
+        <w:r>
+          <w:rPr>
+            <w:rStyle w:val="Hyperlink"/>
+          </w:rPr>
+          <w:t xml:space="preserve">Advanced R</w:t>
+        </w:r>
+      </w:hyperlink>
+      <w:r>
+        <w:t xml:space="preserve"> </w:t>
+      </w:r>
+      <w:r>
+        <w:t xml:space="preserve">by Hadley Wickham - deep dive into R programming and internals</w:t>
+      </w:r>
+    </w:p>
+    <w:p>
+      <w:pPr>
+        <w:pStyle w:val="Compact"/>
+        <w:numPr>
+          <w:ilvl w:val="0"/>
+          <w:numId w:val="1086"/>
+        </w:numPr>
+      </w:pPr>
+      <w:hyperlink r:id="rId170">
+        <w:r>
+          <w:rPr>
+            <w:rStyle w:val="Hyperlink"/>
+          </w:rPr>
+          <w:t xml:space="preserve">Mastering Shiny</w:t>
+        </w:r>
+      </w:hyperlink>
+      <w:r>
+        <w:t xml:space="preserve"> </w:t>
+      </w:r>
+      <w:r>
+        <w:t xml:space="preserve">by Hadley Wickham - comprehensive guide to building web applications with Shiny</w:t>
+      </w:r>
+    </w:p>
+    <w:p>
+      <w:pPr>
+        <w:pStyle w:val="Compact"/>
+        <w:numPr>
+          <w:ilvl w:val="0"/>
+          <w:numId w:val="1086"/>
+        </w:numPr>
+      </w:pPr>
+      <w:hyperlink r:id="rId171">
+        <w:r>
+          <w:rPr>
+            <w:rStyle w:val="Hyperlink"/>
+          </w:rPr>
+          <w:t xml:space="preserve">Engineering Production-Grade Shiny Apps</w:t>
+        </w:r>
+      </w:hyperlink>
+      <w:r>
+        <w:t xml:space="preserve"> </w:t>
+      </w:r>
+      <w:r>
+        <w:t xml:space="preserve">by Colin Fay, Sébastien Rochette, Vincent Guyader, and Cervan Girard - best practices for production Shiny applications</w:t>
+      </w:r>
+    </w:p>
+    <w:p>
+      <w:pPr>
+        <w:pStyle w:val="Compact"/>
+        <w:numPr>
+          <w:ilvl w:val="0"/>
+          <w:numId w:val="1086"/>
+        </w:numPr>
+      </w:pPr>
+      <w:hyperlink r:id="rId173">
+        <w:r>
+          <w:rPr>
+            <w:rStyle w:val="Hyperlink"/>
+          </w:rPr>
+          <w:t xml:space="preserve">Happy Git and GitHub for the useR</w:t>
+        </w:r>
+      </w:hyperlink>
+      <w:r>
+        <w:t xml:space="preserve"> </w:t>
+      </w:r>
+      <w:r>
+        <w:t xml:space="preserve">by Jenny Bryan - guide to using Git and GitHub with R</w:t>
+      </w:r>
+    </w:p>
+    <w:p>
+      <w:pPr>
+        <w:pStyle w:val="Compact"/>
+        <w:numPr>
+          <w:ilvl w:val="0"/>
+          <w:numId w:val="1086"/>
+        </w:numPr>
+      </w:pPr>
+      <w:hyperlink r:id="rId329">
+        <w:r>
+          <w:rPr>
+            <w:rStyle w:val="Hyperlink"/>
+          </w:rPr>
+          <w:t xml:space="preserve">Jade’s R-for-epi course</w:t>
+        </w:r>
+      </w:hyperlink>
+    </w:p>
+    <w:bookmarkEnd w:id="330"/>
+    <w:bookmarkStart w:id="335" w:name="cheat-sheets"/>
+    <w:p>
+      <w:pPr>
+        <w:pStyle w:val="Heading3"/>
+      </w:pPr>
+      <w:r>
+        <w:t xml:space="preserve">17.1.2 Cheat Sheets</w:t>
+      </w:r>
+    </w:p>
+    <w:p>
+      <w:pPr>
+        <w:pStyle w:val="Compact"/>
+        <w:numPr>
+          <w:ilvl w:val="0"/>
+          <w:numId w:val="1087"/>
+        </w:numPr>
+      </w:pPr>
+      <w:hyperlink r:id="rId331">
         <w:r>
           <w:rPr>
             <w:rStyle w:val="Hyperlink"/>
@@ -39887,10 +40240,10 @@
         <w:pStyle w:val="Compact"/>
         <w:numPr>
           <w:ilvl w:val="0"/>
-          <w:numId w:val="1083"/>
+          <w:numId w:val="1087"/>
         </w:numPr>
       </w:pPr>
-      <w:hyperlink r:id="rId321">
+      <w:hyperlink r:id="rId332">
         <w:r>
           <w:rPr>
             <w:rStyle w:val="Hyperlink"/>
@@ -39904,10 +40257,10 @@
         <w:pStyle w:val="Compact"/>
         <w:numPr>
           <w:ilvl w:val="0"/>
-          <w:numId w:val="1083"/>
+          <w:numId w:val="1087"/>
         </w:numPr>
       </w:pPr>
-      <w:hyperlink r:id="rId322">
+      <w:hyperlink r:id="rId333">
         <w:r>
           <w:rPr>
             <w:rStyle w:val="Hyperlink"/>
@@ -39921,10 +40274,10 @@
         <w:pStyle w:val="Compact"/>
         <w:numPr>
           <w:ilvl w:val="0"/>
-          <w:numId w:val="1083"/>
+          <w:numId w:val="1087"/>
         </w:numPr>
       </w:pPr>
-      <w:hyperlink r:id="rId323">
+      <w:hyperlink r:id="rId334">
         <w:r>
           <w:rPr>
             <w:rStyle w:val="Hyperlink"/>
@@ -39933,15 +40286,25 @@
         </w:r>
       </w:hyperlink>
     </w:p>
+    <w:bookmarkEnd w:id="335"/>
+    <w:bookmarkStart w:id="337" w:name="style-and-best-practices"/>
+    <w:p>
+      <w:pPr>
+        <w:pStyle w:val="Heading3"/>
+      </w:pPr>
+      <w:r>
+        <w:t xml:space="preserve">17.1.3 Style and Best Practices</w:t>
+      </w:r>
+    </w:p>
     <w:p>
       <w:pPr>
         <w:pStyle w:val="Compact"/>
         <w:numPr>
           <w:ilvl w:val="0"/>
-          <w:numId w:val="1083"/>
+          <w:numId w:val="1088"/>
         </w:numPr>
       </w:pPr>
-      <w:hyperlink r:id="rId324">
+      <w:hyperlink r:id="rId336">
         <w:r>
           <w:rPr>
             <w:rStyle w:val="Hyperlink"/>
@@ -39950,29 +40313,22 @@
         </w:r>
       </w:hyperlink>
     </w:p>
+    <w:bookmarkEnd w:id="337"/>
+    <w:bookmarkStart w:id="338" w:name="tidy-evaluation-resources"/>
+    <w:p>
+      <w:pPr>
+        <w:pStyle w:val="Heading3"/>
+      </w:pPr>
+      <w:r>
+        <w:t xml:space="preserve">17.1.4 Tidy Evaluation Resources</w:t>
+      </w:r>
+    </w:p>
     <w:p>
       <w:pPr>
         <w:pStyle w:val="Compact"/>
         <w:numPr>
           <w:ilvl w:val="0"/>
-          <w:numId w:val="1083"/>
-        </w:numPr>
-      </w:pPr>
-      <w:hyperlink r:id="rId325">
-        <w:r>
-          <w:rPr>
-            <w:rStyle w:val="Hyperlink"/>
-          </w:rPr>
-          <w:t xml:space="preserve">Jade’s R-for-epi course</w:t>
-        </w:r>
-      </w:hyperlink>
-    </w:p>
-    <w:p>
-      <w:pPr>
-        <w:pStyle w:val="Compact"/>
-        <w:numPr>
-          <w:ilvl w:val="0"/>
-          <w:numId w:val="1083"/>
+          <w:numId w:val="1089"/>
         </w:numPr>
       </w:pPr>
       <w:hyperlink r:id="rId143">
@@ -39995,7 +40351,7 @@
         <w:pStyle w:val="Compact"/>
         <w:numPr>
           <w:ilvl w:val="0"/>
-          <w:numId w:val="1083"/>
+          <w:numId w:val="1089"/>
         </w:numPr>
       </w:pPr>
       <w:hyperlink r:id="rId144">
@@ -40018,7 +40374,7 @@
         <w:pStyle w:val="Compact"/>
         <w:numPr>
           <w:ilvl w:val="0"/>
-          <w:numId w:val="1083"/>
+          <w:numId w:val="1089"/>
         </w:numPr>
       </w:pPr>
       <w:hyperlink r:id="rId145">
@@ -40041,7 +40397,7 @@
         <w:pStyle w:val="Compact"/>
         <w:numPr>
           <w:ilvl w:val="0"/>
-          <w:numId w:val="1083"/>
+          <w:numId w:val="1089"/>
         </w:numPr>
       </w:pPr>
       <w:hyperlink r:id="rId146">
@@ -40064,7 +40420,7 @@
         <w:pStyle w:val="Compact"/>
         <w:numPr>
           <w:ilvl w:val="0"/>
-          <w:numId w:val="1083"/>
+          <w:numId w:val="1089"/>
         </w:numPr>
       </w:pPr>
       <w:hyperlink r:id="rId147">
@@ -40082,8 +40438,9 @@
         <w:t xml:space="preserve">(package vignette)</w:t>
       </w:r>
     </w:p>
-    <w:bookmarkEnd w:id="326"/>
-    <w:bookmarkStart w:id="329" w:name="resources-for-git-github"/>
+    <w:bookmarkEnd w:id="338"/>
+    <w:bookmarkEnd w:id="339"/>
+    <w:bookmarkStart w:id="342" w:name="resources-for-git-github"/>
     <w:p>
       <w:pPr>
         <w:pStyle w:val="Heading2"/>
@@ -40097,10 +40454,33 @@
         <w:pStyle w:val="Compact"/>
         <w:numPr>
           <w:ilvl w:val="0"/>
-          <w:numId w:val="1084"/>
+          <w:numId w:val="1090"/>
         </w:numPr>
       </w:pPr>
-      <w:hyperlink r:id="rId327">
+      <w:hyperlink r:id="rId173">
+        <w:r>
+          <w:rPr>
+            <w:rStyle w:val="Hyperlink"/>
+          </w:rPr>
+          <w:t xml:space="preserve">Happy Git and GitHub for the useR</w:t>
+        </w:r>
+      </w:hyperlink>
+      <w:r>
+        <w:t xml:space="preserve"> </w:t>
+      </w:r>
+      <w:r>
+        <w:t xml:space="preserve">by Jenny Bryan - comprehensive guide to using Git and GitHub with R</w:t>
+      </w:r>
+    </w:p>
+    <w:p>
+      <w:pPr>
+        <w:pStyle w:val="Compact"/>
+        <w:numPr>
+          <w:ilvl w:val="0"/>
+          <w:numId w:val="1090"/>
+        </w:numPr>
+      </w:pPr>
+      <w:hyperlink r:id="rId340">
         <w:r>
           <w:rPr>
             <w:rStyle w:val="Hyperlink"/>
@@ -40114,10 +40494,10 @@
         <w:pStyle w:val="Compact"/>
         <w:numPr>
           <w:ilvl w:val="0"/>
-          <w:numId w:val="1084"/>
+          <w:numId w:val="1090"/>
         </w:numPr>
       </w:pPr>
-      <w:hyperlink r:id="rId328">
+      <w:hyperlink r:id="rId341">
         <w:r>
           <w:rPr>
             <w:rStyle w:val="Hyperlink"/>
@@ -40126,8 +40506,8 @@
         </w:r>
       </w:hyperlink>
     </w:p>
-    <w:bookmarkEnd w:id="329"/>
-    <w:bookmarkStart w:id="331" w:name="scientific-figures"/>
+    <w:bookmarkEnd w:id="342"/>
+    <w:bookmarkStart w:id="344" w:name="scientific-figures"/>
     <w:p>
       <w:pPr>
         <w:pStyle w:val="Heading2"/>
@@ -40141,10 +40521,10 @@
         <w:pStyle w:val="Compact"/>
         <w:numPr>
           <w:ilvl w:val="0"/>
-          <w:numId w:val="1085"/>
+          <w:numId w:val="1091"/>
         </w:numPr>
       </w:pPr>
-      <w:hyperlink r:id="rId330">
+      <w:hyperlink r:id="rId343">
         <w:r>
           <w:rPr>
             <w:rStyle w:val="Hyperlink"/>
@@ -40153,8 +40533,8 @@
         </w:r>
       </w:hyperlink>
     </w:p>
-    <w:bookmarkEnd w:id="331"/>
-    <w:bookmarkStart w:id="336" w:name="writing"/>
+    <w:bookmarkEnd w:id="344"/>
+    <w:bookmarkStart w:id="349" w:name="writing"/>
     <w:p>
       <w:pPr>
         <w:pStyle w:val="Heading2"/>
@@ -40168,10 +40548,10 @@
         <w:pStyle w:val="Compact"/>
         <w:numPr>
           <w:ilvl w:val="0"/>
-          <w:numId w:val="1086"/>
+          <w:numId w:val="1092"/>
         </w:numPr>
       </w:pPr>
-      <w:hyperlink r:id="rId332">
+      <w:hyperlink r:id="rId345">
         <w:r>
           <w:rPr>
             <w:rStyle w:val="Hyperlink"/>
@@ -40185,7 +40565,7 @@
         <w:pStyle w:val="Compact"/>
         <w:numPr>
           <w:ilvl w:val="0"/>
-          <w:numId w:val="1086"/>
+          <w:numId w:val="1092"/>
         </w:numPr>
       </w:pPr>
       <w:hyperlink r:id="rId31">
@@ -40202,10 +40582,10 @@
         <w:pStyle w:val="Compact"/>
         <w:numPr>
           <w:ilvl w:val="0"/>
-          <w:numId w:val="1086"/>
+          <w:numId w:val="1092"/>
         </w:numPr>
       </w:pPr>
-      <w:hyperlink r:id="rId333">
+      <w:hyperlink r:id="rId346">
         <w:r>
           <w:rPr>
             <w:rStyle w:val="Hyperlink"/>
@@ -40219,10 +40599,10 @@
         <w:pStyle w:val="Compact"/>
         <w:numPr>
           <w:ilvl w:val="0"/>
-          <w:numId w:val="1086"/>
+          <w:numId w:val="1092"/>
         </w:numPr>
       </w:pPr>
-      <w:hyperlink r:id="rId334">
+      <w:hyperlink r:id="rId347">
         <w:r>
           <w:rPr>
             <w:rStyle w:val="Hyperlink"/>
@@ -40236,10 +40616,10 @@
         <w:pStyle w:val="Compact"/>
         <w:numPr>
           <w:ilvl w:val="0"/>
-          <w:numId w:val="1086"/>
+          <w:numId w:val="1092"/>
         </w:numPr>
       </w:pPr>
-      <w:hyperlink r:id="rId335">
+      <w:hyperlink r:id="rId348">
         <w:r>
           <w:rPr>
             <w:rStyle w:val="Hyperlink"/>
@@ -40248,8 +40628,8 @@
         </w:r>
       </w:hyperlink>
     </w:p>
-    <w:bookmarkEnd w:id="336"/>
-    <w:bookmarkStart w:id="341" w:name="presentations"/>
+    <w:bookmarkEnd w:id="349"/>
+    <w:bookmarkStart w:id="354" w:name="presentations"/>
     <w:p>
       <w:pPr>
         <w:pStyle w:val="Heading2"/>
@@ -40263,10 +40643,10 @@
         <w:pStyle w:val="Compact"/>
         <w:numPr>
           <w:ilvl w:val="0"/>
-          <w:numId w:val="1087"/>
+          <w:numId w:val="1093"/>
         </w:numPr>
       </w:pPr>
-      <w:hyperlink r:id="rId337">
+      <w:hyperlink r:id="rId350">
         <w:r>
           <w:rPr>
             <w:rStyle w:val="Hyperlink"/>
@@ -40280,10 +40660,10 @@
         <w:pStyle w:val="Compact"/>
         <w:numPr>
           <w:ilvl w:val="0"/>
-          <w:numId w:val="1087"/>
+          <w:numId w:val="1093"/>
         </w:numPr>
       </w:pPr>
-      <w:hyperlink r:id="rId338">
+      <w:hyperlink r:id="rId351">
         <w:r>
           <w:rPr>
             <w:rStyle w:val="Hyperlink"/>
@@ -40297,10 +40677,10 @@
         <w:pStyle w:val="Compact"/>
         <w:numPr>
           <w:ilvl w:val="0"/>
-          <w:numId w:val="1087"/>
+          <w:numId w:val="1093"/>
         </w:numPr>
       </w:pPr>
-      <w:hyperlink r:id="rId339">
+      <w:hyperlink r:id="rId352">
         <w:r>
           <w:rPr>
             <w:rStyle w:val="Hyperlink"/>
@@ -40314,10 +40694,10 @@
         <w:pStyle w:val="Compact"/>
         <w:numPr>
           <w:ilvl w:val="0"/>
-          <w:numId w:val="1087"/>
+          <w:numId w:val="1093"/>
         </w:numPr>
       </w:pPr>
-      <w:hyperlink r:id="rId340">
+      <w:hyperlink r:id="rId353">
         <w:r>
           <w:rPr>
             <w:rStyle w:val="Hyperlink"/>
@@ -40326,8 +40706,8 @@
         </w:r>
       </w:hyperlink>
     </w:p>
-    <w:bookmarkEnd w:id="341"/>
-    <w:bookmarkStart w:id="343" w:name="professional-advice"/>
+    <w:bookmarkEnd w:id="354"/>
+    <w:bookmarkStart w:id="356" w:name="professional-advice"/>
     <w:p>
       <w:pPr>
         <w:pStyle w:val="Heading2"/>
@@ -40341,10 +40721,10 @@
         <w:pStyle w:val="Compact"/>
         <w:numPr>
           <w:ilvl w:val="0"/>
-          <w:numId w:val="1088"/>
+          <w:numId w:val="1094"/>
         </w:numPr>
       </w:pPr>
-      <w:hyperlink r:id="rId342">
+      <w:hyperlink r:id="rId355">
         <w:r>
           <w:rPr>
             <w:rStyle w:val="Hyperlink"/>
@@ -40353,8 +40733,8 @@
         </w:r>
       </w:hyperlink>
     </w:p>
-    <w:bookmarkEnd w:id="343"/>
-    <w:bookmarkStart w:id="346" w:name="funding"/>
+    <w:bookmarkEnd w:id="356"/>
+    <w:bookmarkStart w:id="359" w:name="funding"/>
     <w:p>
       <w:pPr>
         <w:pStyle w:val="Heading2"/>
@@ -40368,10 +40748,10 @@
         <w:pStyle w:val="Compact"/>
         <w:numPr>
           <w:ilvl w:val="0"/>
-          <w:numId w:val="1089"/>
+          <w:numId w:val="1095"/>
         </w:numPr>
       </w:pPr>
-      <w:hyperlink r:id="rId344">
+      <w:hyperlink r:id="rId357">
         <w:r>
           <w:rPr>
             <w:rStyle w:val="Hyperlink"/>
@@ -40385,10 +40765,10 @@
         <w:pStyle w:val="Compact"/>
         <w:numPr>
           <w:ilvl w:val="0"/>
-          <w:numId w:val="1089"/>
+          <w:numId w:val="1095"/>
         </w:numPr>
       </w:pPr>
-      <w:hyperlink r:id="rId345">
+      <w:hyperlink r:id="rId358">
         <w:r>
           <w:rPr>
             <w:rStyle w:val="Hyperlink"/>
@@ -40397,8 +40777,8 @@
         </w:r>
       </w:hyperlink>
     </w:p>
-    <w:bookmarkEnd w:id="346"/>
-    <w:bookmarkStart w:id="350" w:name="ethics-and-global-health-research"/>
+    <w:bookmarkEnd w:id="359"/>
+    <w:bookmarkStart w:id="363" w:name="ethics-and-global-health-research"/>
     <w:p>
       <w:pPr>
         <w:pStyle w:val="Heading2"/>
@@ -40412,10 +40792,10 @@
         <w:pStyle w:val="Compact"/>
         <w:numPr>
           <w:ilvl w:val="0"/>
-          <w:numId w:val="1090"/>
+          <w:numId w:val="1096"/>
         </w:numPr>
       </w:pPr>
-      <w:hyperlink r:id="rId347">
+      <w:hyperlink r:id="rId360">
         <w:r>
           <w:rPr>
             <w:rStyle w:val="Hyperlink"/>
@@ -40429,10 +40809,10 @@
         <w:pStyle w:val="Compact"/>
         <w:numPr>
           <w:ilvl w:val="0"/>
-          <w:numId w:val="1090"/>
+          <w:numId w:val="1096"/>
         </w:numPr>
       </w:pPr>
-      <w:hyperlink r:id="rId348">
+      <w:hyperlink r:id="rId361">
         <w:r>
           <w:rPr>
             <w:rStyle w:val="Hyperlink"/>
@@ -40446,10 +40826,10 @@
         <w:pStyle w:val="Compact"/>
         <w:numPr>
           <w:ilvl w:val="0"/>
-          <w:numId w:val="1090"/>
+          <w:numId w:val="1096"/>
         </w:numPr>
       </w:pPr>
-      <w:hyperlink r:id="rId349">
+      <w:hyperlink r:id="rId362">
         <w:r>
           <w:rPr>
             <w:rStyle w:val="Hyperlink"/>
@@ -40458,8 +40838,8 @@
         </w:r>
       </w:hyperlink>
     </w:p>
-    <w:bookmarkEnd w:id="350"/>
-    <w:bookmarkEnd w:id="351"/>
+    <w:bookmarkEnd w:id="363"/>
+    <w:bookmarkEnd w:id="364"/>
     <w:sectPr>
       <w:footnotePr>
         <w:numRestart w:val="eachSect"/>
@@ -41429,6 +41809,15 @@
     <w:abstractNumId w:val="991"/>
   </w:num>
   <w:num w:numId="1050">
+    <w:abstractNumId w:val="991"/>
+  </w:num>
+  <w:num w:numId="1051">
+    <w:abstractNumId w:val="991"/>
+  </w:num>
+  <w:num w:numId="1052">
+    <w:abstractNumId w:val="991"/>
+  </w:num>
+  <w:num w:numId="1053">
     <w:abstractNumId w:val="99421"/>
     <w:lvlOverride w:ilvl="0">
       <w:startOverride w:val="1"/>
@@ -41458,7 +41847,7 @@
       <w:startOverride w:val="1"/>
     </w:lvlOverride>
   </w:num>
-  <w:num w:numId="1051">
+  <w:num w:numId="1054">
     <w:abstractNumId w:val="99414"/>
     <w:lvlOverride w:ilvl="0">
       <w:startOverride w:val="4"/>
@@ -41488,13 +41877,13 @@
       <w:startOverride w:val="4"/>
     </w:lvlOverride>
   </w:num>
-  <w:num w:numId="1052">
+  <w:num w:numId="1055">
     <w:abstractNumId w:val="991"/>
   </w:num>
-  <w:num w:numId="1053">
+  <w:num w:numId="1056">
     <w:abstractNumId w:val="991"/>
   </w:num>
-  <w:num w:numId="1054">
+  <w:num w:numId="1057">
     <w:abstractNumId w:val="99413"/>
     <w:lvlOverride w:ilvl="0">
       <w:startOverride w:val="3"/>
@@ -41524,15 +41913,6 @@
       <w:startOverride w:val="3"/>
     </w:lvlOverride>
   </w:num>
-  <w:num w:numId="1055">
-    <w:abstractNumId w:val="991"/>
-  </w:num>
-  <w:num w:numId="1056">
-    <w:abstractNumId w:val="991"/>
-  </w:num>
-  <w:num w:numId="1057">
-    <w:abstractNumId w:val="991"/>
-  </w:num>
   <w:num w:numId="1058">
     <w:abstractNumId w:val="991"/>
   </w:num>
@@ -41546,6 +41926,15 @@
     <w:abstractNumId w:val="991"/>
   </w:num>
   <w:num w:numId="1062">
+    <w:abstractNumId w:val="991"/>
+  </w:num>
+  <w:num w:numId="1063">
+    <w:abstractNumId w:val="991"/>
+  </w:num>
+  <w:num w:numId="1064">
+    <w:abstractNumId w:val="991"/>
+  </w:num>
+  <w:num w:numId="1065">
     <w:abstractNumId w:val="99411"/>
     <w:lvlOverride w:ilvl="0">
       <w:startOverride w:val="1"/>
@@ -41575,10 +41964,10 @@
       <w:startOverride w:val="1"/>
     </w:lvlOverride>
   </w:num>
-  <w:num w:numId="1063">
+  <w:num w:numId="1066">
     <w:abstractNumId w:val="991"/>
   </w:num>
-  <w:num w:numId="1064">
+  <w:num w:numId="1067">
     <w:abstractNumId w:val="99411"/>
     <w:lvlOverride w:ilvl="0">
       <w:startOverride w:val="1"/>
@@ -41608,16 +41997,16 @@
       <w:startOverride w:val="1"/>
     </w:lvlOverride>
   </w:num>
-  <w:num w:numId="1065">
+  <w:num w:numId="1068">
     <w:abstractNumId w:val="991"/>
   </w:num>
-  <w:num w:numId="1066">
+  <w:num w:numId="1069">
     <w:abstractNumId w:val="991"/>
   </w:num>
-  <w:num w:numId="1067">
+  <w:num w:numId="1070">
     <w:abstractNumId w:val="991"/>
   </w:num>
-  <w:num w:numId="1068">
+  <w:num w:numId="1071">
     <w:abstractNumId w:val="99411"/>
     <w:lvlOverride w:ilvl="0">
       <w:startOverride w:val="1"/>
@@ -41647,7 +42036,7 @@
       <w:startOverride w:val="1"/>
     </w:lvlOverride>
   </w:num>
-  <w:num w:numId="1069">
+  <w:num w:numId="1072">
     <w:abstractNumId w:val="99411"/>
     <w:lvlOverride w:ilvl="0">
       <w:startOverride w:val="1"/>
@@ -41677,7 +42066,7 @@
       <w:startOverride w:val="1"/>
     </w:lvlOverride>
   </w:num>
-  <w:num w:numId="1070">
+  <w:num w:numId="1073">
     <w:abstractNumId w:val="99411"/>
     <w:lvlOverride w:ilvl="0">
       <w:startOverride w:val="1"/>
@@ -41707,19 +42096,19 @@
       <w:startOverride w:val="1"/>
     </w:lvlOverride>
   </w:num>
-  <w:num w:numId="1071">
-    <w:abstractNumId w:val="991"/>
-  </w:num>
-  <w:num w:numId="1072">
-    <w:abstractNumId w:val="991"/>
-  </w:num>
-  <w:num w:numId="1073">
-    <w:abstractNumId w:val="991"/>
-  </w:num>
   <w:num w:numId="1074">
     <w:abstractNumId w:val="991"/>
   </w:num>
   <w:num w:numId="1075">
+    <w:abstractNumId w:val="991"/>
+  </w:num>
+  <w:num w:numId="1076">
+    <w:abstractNumId w:val="991"/>
+  </w:num>
+  <w:num w:numId="1077">
+    <w:abstractNumId w:val="991"/>
+  </w:num>
+  <w:num w:numId="1078">
     <w:abstractNumId w:val="99411"/>
     <w:lvlOverride w:ilvl="0">
       <w:startOverride w:val="1"/>
@@ -41749,7 +42138,7 @@
       <w:startOverride w:val="1"/>
     </w:lvlOverride>
   </w:num>
-  <w:num w:numId="1076">
+  <w:num w:numId="1079">
     <w:abstractNumId w:val="99411"/>
     <w:lvlOverride w:ilvl="0">
       <w:startOverride w:val="1"/>
@@ -41778,15 +42167,6 @@
     <w:lvlOverride w:ilvl="8">
       <w:startOverride w:val="1"/>
     </w:lvlOverride>
-  </w:num>
-  <w:num w:numId="1077">
-    <w:abstractNumId w:val="991"/>
-  </w:num>
-  <w:num w:numId="1078">
-    <w:abstractNumId w:val="991"/>
-  </w:num>
-  <w:num w:numId="1079">
-    <w:abstractNumId w:val="991"/>
   </w:num>
   <w:num w:numId="1080">
     <w:abstractNumId w:val="991"/>
@@ -41819,6 +42199,24 @@
     <w:abstractNumId w:val="991"/>
   </w:num>
   <w:num w:numId="1090">
+    <w:abstractNumId w:val="991"/>
+  </w:num>
+  <w:num w:numId="1091">
+    <w:abstractNumId w:val="991"/>
+  </w:num>
+  <w:num w:numId="1092">
+    <w:abstractNumId w:val="991"/>
+  </w:num>
+  <w:num w:numId="1093">
+    <w:abstractNumId w:val="991"/>
+  </w:num>
+  <w:num w:numId="1094">
+    <w:abstractNumId w:val="991"/>
+  </w:num>
+  <w:num w:numId="1095">
+    <w:abstractNumId w:val="991"/>
+  </w:num>
+  <w:num w:numId="1096">
     <w:abstractNumId w:val="991"/>
   </w:num>
 </w:numbering>

</xml_diff>

<commit_message>
Deploying to gh-pages from @ UCD-SERG/lab-manual@0351d2706d7d7c1ecc5bedd91bdd070dc4c6427a 🚀
</commit_message>
<xml_diff>
--- a/UCD-SeRG-Lab-Manual.docx
+++ b/UCD-SeRG-Lab-Manual.docx
@@ -39159,13 +39159,13 @@
     </w:p>
     <w:bookmarkEnd w:id="314"/>
     <w:bookmarkEnd w:id="315"/>
-    <w:bookmarkStart w:id="327" w:name="checklists"/>
+    <w:bookmarkStart w:id="321" w:name="use-of-ai"/>
     <w:p>
       <w:pPr>
         <w:pStyle w:val="Heading1"/>
       </w:pPr>
       <w:r>
-        <w:t xml:space="preserve">16. Checklists</w:t>
+        <w:t xml:space="preserve">16. Use of AI</w:t>
       </w:r>
     </w:p>
     <w:p>
@@ -39173,12 +39173,373 @@
         <w:pStyle w:val="FirstParagraph"/>
       </w:pPr>
       <w:r>
+        <w:t xml:space="preserve">AI-powered coding assistants can be valuable tools for accelerating your work, but they require careful and responsible use. Lab members who use AI tools must adhere to the following guidelines:</w:t>
+      </w:r>
+    </w:p>
+    <w:bookmarkStart w:id="316" w:name="responsibility-for-validation"/>
+    <w:p>
+      <w:pPr>
+        <w:pStyle w:val="Heading2"/>
+      </w:pPr>
+      <w:r>
+        <w:t xml:space="preserve">16.1 Responsibility for validation</w:t>
+      </w:r>
+    </w:p>
+    <w:p>
+      <w:pPr>
+        <w:pStyle w:val="FirstParagraph"/>
+      </w:pPr>
+      <w:r>
+        <w:rPr>
+          <w:b/>
+          <w:bCs/>
+        </w:rPr>
+        <w:t xml:space="preserve">You are fully responsible for checking and validating all AI-generated code and content.</w:t>
+      </w:r>
+      <w:r>
+        <w:t xml:space="preserve"> </w:t>
+      </w:r>
+      <w:r>
+        <w:t xml:space="preserve">AI tools can make mistakes, generate insecure code, produce incorrect logic, or suggest approaches that are inappropriate for our specific research context. Before using any AI-generated code:</w:t>
+      </w:r>
+    </w:p>
+    <w:p>
+      <w:pPr>
+        <w:pStyle w:val="Compact"/>
+        <w:numPr>
+          <w:ilvl w:val="0"/>
+          <w:numId w:val="1082"/>
+        </w:numPr>
+      </w:pPr>
+      <w:r>
+        <w:t xml:space="preserve">Carefully review the code to ensure you understand what it does</w:t>
+      </w:r>
+    </w:p>
+    <w:p>
+      <w:pPr>
+        <w:pStyle w:val="Compact"/>
+        <w:numPr>
+          <w:ilvl w:val="0"/>
+          <w:numId w:val="1082"/>
+        </w:numPr>
+      </w:pPr>
+      <w:r>
+        <w:t xml:space="preserve">Test the code thoroughly to verify it works as expected</w:t>
+      </w:r>
+    </w:p>
+    <w:p>
+      <w:pPr>
+        <w:pStyle w:val="Compact"/>
+        <w:numPr>
+          <w:ilvl w:val="0"/>
+          <w:numId w:val="1082"/>
+        </w:numPr>
+      </w:pPr>
+      <w:r>
+        <w:t xml:space="preserve">Verify that the logic is appropriate for your specific use case</w:t>
+      </w:r>
+    </w:p>
+    <w:p>
+      <w:pPr>
+        <w:pStyle w:val="Compact"/>
+        <w:numPr>
+          <w:ilvl w:val="0"/>
+          <w:numId w:val="1082"/>
+        </w:numPr>
+      </w:pPr>
+      <w:r>
+        <w:t xml:space="preserve">Check that the code follows our lab’s coding standards and best practices</w:t>
+      </w:r>
+    </w:p>
+    <w:p>
+      <w:pPr>
+        <w:pStyle w:val="Compact"/>
+        <w:numPr>
+          <w:ilvl w:val="0"/>
+          <w:numId w:val="1082"/>
+        </w:numPr>
+      </w:pPr>
+      <w:r>
+        <w:t xml:space="preserve">Ensure the code does not introduce security vulnerabilities or data privacy issues</w:t>
+      </w:r>
+    </w:p>
+    <w:p>
+      <w:pPr>
+        <w:pStyle w:val="FirstParagraph"/>
+      </w:pPr>
+      <w:r>
+        <w:t xml:space="preserve">Never blindly copy and paste AI-generated code without understanding it. If you don’t understand what the AI has suggested, take the time to learn or ask a colleague for help.</w:t>
+      </w:r>
+    </w:p>
+    <w:bookmarkEnd w:id="316"/>
+    <w:bookmarkStart w:id="317" w:name="disclosure-of-ai-use"/>
+    <w:p>
+      <w:pPr>
+        <w:pStyle w:val="Heading2"/>
+      </w:pPr>
+      <w:r>
+        <w:t xml:space="preserve">16.2 Disclosure of AI use</w:t>
+      </w:r>
+    </w:p>
+    <w:p>
+      <w:pPr>
+        <w:pStyle w:val="FirstParagraph"/>
+      </w:pPr>
+      <w:r>
+        <w:rPr>
+          <w:b/>
+          <w:bCs/>
+        </w:rPr>
+        <w:t xml:space="preserve">You must clearly state whenever you have used AI tools in your work.</w:t>
+      </w:r>
+      <w:r>
+        <w:t xml:space="preserve"> </w:t>
+      </w:r>
+      <w:r>
+        <w:t xml:space="preserve">This is essential for transparency and reproducibility. Specifically:</w:t>
+      </w:r>
+    </w:p>
+    <w:p>
+      <w:pPr>
+        <w:pStyle w:val="Compact"/>
+        <w:numPr>
+          <w:ilvl w:val="0"/>
+          <w:numId w:val="1083"/>
+        </w:numPr>
+      </w:pPr>
+      <w:r>
+        <w:t xml:space="preserve">In code comments, note when AI tools were used to generate or significantly modify code</w:t>
+      </w:r>
+    </w:p>
+    <w:p>
+      <w:pPr>
+        <w:pStyle w:val="Compact"/>
+        <w:numPr>
+          <w:ilvl w:val="0"/>
+          <w:numId w:val="1083"/>
+        </w:numPr>
+      </w:pPr>
+      <w:r>
+        <w:t xml:space="preserve">In commit messages, mention if AI tools assisted with the changes</w:t>
+      </w:r>
+    </w:p>
+    <w:p>
+      <w:pPr>
+        <w:pStyle w:val="Compact"/>
+        <w:numPr>
+          <w:ilvl w:val="0"/>
+          <w:numId w:val="1083"/>
+        </w:numPr>
+      </w:pPr>
+      <w:r>
+        <w:t xml:space="preserve">In manuscripts and reports, acknowledge AI tool usage in the methods or acknowledgments section</w:t>
+      </w:r>
+    </w:p>
+    <w:p>
+      <w:pPr>
+        <w:pStyle w:val="Compact"/>
+        <w:numPr>
+          <w:ilvl w:val="0"/>
+          <w:numId w:val="1083"/>
+        </w:numPr>
+      </w:pPr>
+      <w:r>
+        <w:t xml:space="preserve">In presentations, disclose AI assistance when relevant</w:t>
+      </w:r>
+    </w:p>
+    <w:p>
+      <w:pPr>
+        <w:pStyle w:val="FirstParagraph"/>
+      </w:pPr>
+      <w:r>
+        <w:t xml:space="preserve">Example code comment:</w:t>
+      </w:r>
+    </w:p>
+    <w:p>
+      <w:pPr>
+        <w:pStyle w:val="SourceCode"/>
+      </w:pPr>
+      <w:r>
+        <w:rPr>
+          <w:rStyle w:val="VerbatimChar"/>
+        </w:rPr>
+        <w:t xml:space="preserve"># The following function was generated with assistance from GitHub Copilot</w:t>
+      </w:r>
+      <w:r>
+        <w:br/>
+      </w:r>
+      <w:r>
+        <w:rPr>
+          <w:rStyle w:val="VerbatimChar"/>
+        </w:rPr>
+        <w:t xml:space="preserve"># and has been reviewed and tested to ensure correctness</w:t>
+      </w:r>
+    </w:p>
+    <w:bookmarkEnd w:id="317"/>
+    <w:bookmarkStart w:id="320" w:name="recommended-tools"/>
+    <w:p>
+      <w:pPr>
+        <w:pStyle w:val="Heading2"/>
+      </w:pPr>
+      <w:r>
+        <w:t xml:space="preserve">16.3 Recommended tools</w:t>
+      </w:r>
+    </w:p>
+    <w:p>
+      <w:pPr>
+        <w:pStyle w:val="FirstParagraph"/>
+      </w:pPr>
+      <w:r>
+        <w:t xml:space="preserve">We recommend using</w:t>
+      </w:r>
+      <w:r>
+        <w:t xml:space="preserve"> </w:t>
+      </w:r>
+      <w:hyperlink r:id="rId318">
+        <w:r>
+          <w:rPr>
+            <w:rStyle w:val="Hyperlink"/>
+            <w:b/>
+            <w:bCs/>
+          </w:rPr>
+          <w:t xml:space="preserve">GitHub Copilot</w:t>
+        </w:r>
+      </w:hyperlink>
+      <w:r>
+        <w:t xml:space="preserve"> </w:t>
+      </w:r>
+      <w:r>
+        <w:t xml:space="preserve">for AI-assisted coding. GitHub Copilot offers several advantages:</w:t>
+      </w:r>
+    </w:p>
+    <w:p>
+      <w:pPr>
+        <w:pStyle w:val="Compact"/>
+        <w:numPr>
+          <w:ilvl w:val="0"/>
+          <w:numId w:val="1084"/>
+        </w:numPr>
+      </w:pPr>
+      <w:r>
+        <w:rPr>
+          <w:b/>
+          <w:bCs/>
+        </w:rPr>
+        <w:t xml:space="preserve">Built-in transparency</w:t>
+      </w:r>
+      <w:r>
+        <w:t xml:space="preserve">: When used through GitHub’s</w:t>
+      </w:r>
+      <w:r>
+        <w:t xml:space="preserve"> </w:t>
+      </w:r>
+      <w:hyperlink r:id="rId319">
+        <w:r>
+          <w:rPr>
+            <w:rStyle w:val="Hyperlink"/>
+          </w:rPr>
+          <w:t xml:space="preserve">Coding Agent interface</w:t>
+        </w:r>
+      </w:hyperlink>
+      <w:r>
+        <w:t xml:space="preserve">, Copilot creates a clear record of its role in your work through commit history and code suggestions</w:t>
+      </w:r>
+    </w:p>
+    <w:p>
+      <w:pPr>
+        <w:pStyle w:val="Compact"/>
+        <w:numPr>
+          <w:ilvl w:val="0"/>
+          <w:numId w:val="1084"/>
+        </w:numPr>
+      </w:pPr>
+      <w:r>
+        <w:rPr>
+          <w:b/>
+          <w:bCs/>
+        </w:rPr>
+        <w:t xml:space="preserve">Context-aware suggestions</w:t>
+      </w:r>
+      <w:r>
+        <w:t xml:space="preserve">: Copilot understands your codebase and can make contextually relevant suggestions</w:t>
+      </w:r>
+    </w:p>
+    <w:p>
+      <w:pPr>
+        <w:pStyle w:val="Compact"/>
+        <w:numPr>
+          <w:ilvl w:val="0"/>
+          <w:numId w:val="1084"/>
+        </w:numPr>
+      </w:pPr>
+      <w:r>
+        <w:rPr>
+          <w:b/>
+          <w:bCs/>
+        </w:rPr>
+        <w:t xml:space="preserve">Integration with version control</w:t>
+      </w:r>
+      <w:r>
+        <w:t xml:space="preserve">: Using Copilot within GitHub ensures that AI-assisted changes are tracked alongside all other code changes</w:t>
+      </w:r>
+    </w:p>
+    <w:p>
+      <w:pPr>
+        <w:pStyle w:val="Compact"/>
+        <w:numPr>
+          <w:ilvl w:val="0"/>
+          <w:numId w:val="1084"/>
+        </w:numPr>
+      </w:pPr>
+      <w:r>
+        <w:rPr>
+          <w:b/>
+          <w:bCs/>
+        </w:rPr>
+        <w:t xml:space="preserve">Interactive workflow</w:t>
+      </w:r>
+      <w:r>
+        <w:t xml:space="preserve">: Copilot’s interactive nature encourages you to review and modify suggestions rather than blindly accepting them</w:t>
+      </w:r>
+    </w:p>
+    <w:p>
+      <w:pPr>
+        <w:pStyle w:val="FirstParagraph"/>
+      </w:pPr>
+      <w:r>
+        <w:t xml:space="preserve">When using GitHub Copilot or similar tools, work interactively with the AI suggestions—review, modify, and test them rather than accepting them wholesale. This interactive approach helps ensure code quality and deepens your understanding of the code.</w:t>
+      </w:r>
+    </w:p>
+    <w:p>
+      <w:pPr>
+        <w:pStyle w:val="BodyText"/>
+      </w:pPr>
+      <w:r>
+        <w:t xml:space="preserve">Remember: AI tools are assistants, not replacements for your expertise and judgment. The quality and correctness of your work remains your responsibility.</w:t>
+      </w:r>
+    </w:p>
+    <w:bookmarkEnd w:id="320"/>
+    <w:bookmarkEnd w:id="321"/>
+    <w:bookmarkStart w:id="333" w:name="checklists"/>
+    <w:p>
+      <w:pPr>
+        <w:pStyle w:val="Heading1"/>
+      </w:pPr>
+      <w:r>
+        <w:t xml:space="preserve">17. Checklists</w:t>
+      </w:r>
+    </w:p>
+    <w:p>
+      <w:pPr>
+        <w:pStyle w:val="FirstParagraph"/>
+      </w:pPr>
+      <w:r>
         <w:t xml:space="preserve">Adapted by UCD-SeRG team from</w:t>
       </w:r>
       <w:r>
         <w:t xml:space="preserve"> </w:t>
       </w:r>
-      <w:hyperlink r:id="rId316">
+      <w:hyperlink r:id="rId322">
         <w:r>
           <w:rPr>
             <w:rStyle w:val="Hyperlink"/>
@@ -39187,13 +39548,13 @@
         </w:r>
       </w:hyperlink>
     </w:p>
-    <w:bookmarkStart w:id="317" w:name="pre-analysis-plan-checklist"/>
+    <w:bookmarkStart w:id="323" w:name="pre-analysis-plan-checklist"/>
     <w:p>
       <w:pPr>
         <w:pStyle w:val="Heading2"/>
       </w:pPr>
       <w:r>
-        <w:t xml:space="preserve">16.1 Pre-analysis plan checklist</w:t>
+        <w:t xml:space="preserve">17.1 Pre-analysis plan checklist</w:t>
       </w:r>
     </w:p>
     <w:p>
@@ -39201,7 +39562,7 @@
         <w:pStyle w:val="Compact"/>
         <w:numPr>
           <w:ilvl w:val="0"/>
-          <w:numId w:val="1082"/>
+          <w:numId w:val="1085"/>
         </w:numPr>
       </w:pPr>
       <w:r>
@@ -39213,7 +39574,7 @@
         <w:pStyle w:val="Compact"/>
         <w:numPr>
           <w:ilvl w:val="0"/>
-          <w:numId w:val="1082"/>
+          <w:numId w:val="1085"/>
         </w:numPr>
       </w:pPr>
       <w:r>
@@ -39225,7 +39586,7 @@
         <w:pStyle w:val="Compact"/>
         <w:numPr>
           <w:ilvl w:val="0"/>
-          <w:numId w:val="1082"/>
+          <w:numId w:val="1085"/>
         </w:numPr>
       </w:pPr>
       <w:r>
@@ -39237,7 +39598,7 @@
         <w:pStyle w:val="Compact"/>
         <w:numPr>
           <w:ilvl w:val="0"/>
-          <w:numId w:val="1082"/>
+          <w:numId w:val="1085"/>
         </w:numPr>
       </w:pPr>
       <w:r>
@@ -39249,7 +39610,7 @@
         <w:pStyle w:val="Compact"/>
         <w:numPr>
           <w:ilvl w:val="0"/>
-          <w:numId w:val="1082"/>
+          <w:numId w:val="1085"/>
         </w:numPr>
       </w:pPr>
       <w:r>
@@ -39261,7 +39622,7 @@
         <w:pStyle w:val="Compact"/>
         <w:numPr>
           <w:ilvl w:val="0"/>
-          <w:numId w:val="1082"/>
+          <w:numId w:val="1085"/>
         </w:numPr>
       </w:pPr>
       <w:r>
@@ -39273,7 +39634,7 @@
         <w:pStyle w:val="Compact"/>
         <w:numPr>
           <w:ilvl w:val="0"/>
-          <w:numId w:val="1082"/>
+          <w:numId w:val="1085"/>
         </w:numPr>
       </w:pPr>
       <w:r>
@@ -39285,7 +39646,7 @@
         <w:pStyle w:val="Compact"/>
         <w:numPr>
           <w:ilvl w:val="0"/>
-          <w:numId w:val="1082"/>
+          <w:numId w:val="1085"/>
         </w:numPr>
       </w:pPr>
       <w:r>
@@ -39297,7 +39658,7 @@
         <w:pStyle w:val="Compact"/>
         <w:numPr>
           <w:ilvl w:val="0"/>
-          <w:numId w:val="1082"/>
+          <w:numId w:val="1085"/>
         </w:numPr>
       </w:pPr>
       <w:r>
@@ -39309,7 +39670,7 @@
         <w:pStyle w:val="Compact"/>
         <w:numPr>
           <w:ilvl w:val="0"/>
-          <w:numId w:val="1082"/>
+          <w:numId w:val="1085"/>
         </w:numPr>
       </w:pPr>
       <w:r>
@@ -39321,7 +39682,7 @@
         <w:pStyle w:val="Compact"/>
         <w:numPr>
           <w:ilvl w:val="0"/>
-          <w:numId w:val="1082"/>
+          <w:numId w:val="1085"/>
         </w:numPr>
       </w:pPr>
       <w:r>
@@ -39333,7 +39694,7 @@
         <w:pStyle w:val="Compact"/>
         <w:numPr>
           <w:ilvl w:val="0"/>
-          <w:numId w:val="1082"/>
+          <w:numId w:val="1085"/>
         </w:numPr>
       </w:pPr>
       <w:r>
@@ -39345,7 +39706,7 @@
         <w:pStyle w:val="Compact"/>
         <w:numPr>
           <w:ilvl w:val="0"/>
-          <w:numId w:val="1082"/>
+          <w:numId w:val="1085"/>
         </w:numPr>
       </w:pPr>
       <w:r>
@@ -39357,7 +39718,7 @@
         <w:pStyle w:val="Compact"/>
         <w:numPr>
           <w:ilvl w:val="0"/>
-          <w:numId w:val="1082"/>
+          <w:numId w:val="1085"/>
         </w:numPr>
       </w:pPr>
       <w:r>
@@ -39369,21 +39730,21 @@
         <w:pStyle w:val="Compact"/>
         <w:numPr>
           <w:ilvl w:val="0"/>
-          <w:numId w:val="1082"/>
+          <w:numId w:val="1085"/>
         </w:numPr>
       </w:pPr>
       <w:r>
         <w:t xml:space="preserve">Negative control analyses</w:t>
       </w:r>
     </w:p>
-    <w:bookmarkEnd w:id="317"/>
-    <w:bookmarkStart w:id="318" w:name="code-checklist"/>
+    <w:bookmarkEnd w:id="323"/>
+    <w:bookmarkStart w:id="324" w:name="code-checklist"/>
     <w:p>
       <w:pPr>
         <w:pStyle w:val="Heading2"/>
       </w:pPr>
       <w:r>
-        <w:t xml:space="preserve">16.2 Code checklist</w:t>
+        <w:t xml:space="preserve">17.2 Code checklist</w:t>
       </w:r>
     </w:p>
     <w:p>
@@ -39391,7 +39752,7 @@
         <w:pStyle w:val="Compact"/>
         <w:numPr>
           <w:ilvl w:val="0"/>
-          <w:numId w:val="1083"/>
+          <w:numId w:val="1086"/>
         </w:numPr>
       </w:pPr>
       <w:r>
@@ -39403,7 +39764,7 @@
         <w:pStyle w:val="Compact"/>
         <w:numPr>
           <w:ilvl w:val="0"/>
-          <w:numId w:val="1083"/>
+          <w:numId w:val="1086"/>
         </w:numPr>
       </w:pPr>
       <w:r>
@@ -39415,7 +39776,7 @@
         <w:pStyle w:val="Compact"/>
         <w:numPr>
           <w:ilvl w:val="0"/>
-          <w:numId w:val="1083"/>
+          <w:numId w:val="1086"/>
         </w:numPr>
       </w:pPr>
       <w:r>
@@ -39427,7 +39788,7 @@
         <w:pStyle w:val="Compact"/>
         <w:numPr>
           <w:ilvl w:val="0"/>
-          <w:numId w:val="1083"/>
+          <w:numId w:val="1086"/>
         </w:numPr>
       </w:pPr>
       <w:r>
@@ -39439,7 +39800,7 @@
         <w:pStyle w:val="Compact"/>
         <w:numPr>
           <w:ilvl w:val="0"/>
-          <w:numId w:val="1083"/>
+          <w:numId w:val="1086"/>
         </w:numPr>
       </w:pPr>
       <w:r>
@@ -39451,7 +39812,7 @@
         <w:pStyle w:val="Compact"/>
         <w:numPr>
           <w:ilvl w:val="0"/>
-          <w:numId w:val="1083"/>
+          <w:numId w:val="1086"/>
         </w:numPr>
       </w:pPr>
       <w:r>
@@ -39477,21 +39838,21 @@
         <w:pStyle w:val="Compact"/>
         <w:numPr>
           <w:ilvl w:val="0"/>
-          <w:numId w:val="1083"/>
+          <w:numId w:val="1086"/>
         </w:numPr>
       </w:pPr>
       <w:r>
         <w:t xml:space="preserve">Are all warnings ignorable? Should any warnings be intentionally suppressed or addressed?</w:t>
       </w:r>
     </w:p>
-    <w:bookmarkEnd w:id="318"/>
-    <w:bookmarkStart w:id="322" w:name="manuscript-checklist"/>
+    <w:bookmarkEnd w:id="324"/>
+    <w:bookmarkStart w:id="328" w:name="manuscript-checklist"/>
     <w:p>
       <w:pPr>
         <w:pStyle w:val="Heading2"/>
       </w:pPr>
       <w:r>
-        <w:t xml:space="preserve">16.3 Manuscript checklist</w:t>
+        <w:t xml:space="preserve">17.3 Manuscript checklist</w:t>
       </w:r>
     </w:p>
     <w:p>
@@ -39512,7 +39873,7 @@
         </w:rPr>
         <w:t xml:space="preserve"> </w:t>
       </w:r>
-      <w:hyperlink r:id="rId319">
+      <w:hyperlink r:id="rId325">
         <w:r>
           <w:rPr>
             <w:rStyle w:val="Hyperlink"/>
@@ -39535,7 +39896,7 @@
         <w:pStyle w:val="Compact"/>
         <w:numPr>
           <w:ilvl w:val="0"/>
-          <w:numId w:val="1084"/>
+          <w:numId w:val="1087"/>
         </w:numPr>
       </w:pPr>
       <w:r>
@@ -39558,7 +39919,7 @@
         <w:pStyle w:val="Compact"/>
         <w:numPr>
           <w:ilvl w:val="0"/>
-          <w:numId w:val="1084"/>
+          <w:numId w:val="1087"/>
         </w:numPr>
       </w:pPr>
       <w:r>
@@ -39570,7 +39931,7 @@
         <w:pStyle w:val="Compact"/>
         <w:numPr>
           <w:ilvl w:val="0"/>
-          <w:numId w:val="1084"/>
+          <w:numId w:val="1087"/>
         </w:numPr>
       </w:pPr>
       <w:r>
@@ -39582,7 +39943,7 @@
         <w:pStyle w:val="Compact"/>
         <w:numPr>
           <w:ilvl w:val="0"/>
-          <w:numId w:val="1084"/>
+          <w:numId w:val="1087"/>
         </w:numPr>
       </w:pPr>
       <w:r>
@@ -39594,7 +39955,7 @@
         <w:pStyle w:val="Compact"/>
         <w:numPr>
           <w:ilvl w:val="0"/>
-          <w:numId w:val="1084"/>
+          <w:numId w:val="1087"/>
         </w:numPr>
       </w:pPr>
       <w:r>
@@ -39606,7 +39967,7 @@
         <w:pStyle w:val="Compact"/>
         <w:numPr>
           <w:ilvl w:val="0"/>
-          <w:numId w:val="1084"/>
+          <w:numId w:val="1087"/>
         </w:numPr>
       </w:pPr>
       <w:r>
@@ -39618,7 +39979,7 @@
         <w:pStyle w:val="Compact"/>
         <w:numPr>
           <w:ilvl w:val="0"/>
-          <w:numId w:val="1084"/>
+          <w:numId w:val="1087"/>
         </w:numPr>
       </w:pPr>
       <w:r>
@@ -39630,7 +39991,7 @@
         <w:pStyle w:val="Compact"/>
         <w:numPr>
           <w:ilvl w:val="0"/>
-          <w:numId w:val="1084"/>
+          <w:numId w:val="1087"/>
         </w:numPr>
       </w:pPr>
       <w:r>
@@ -39642,7 +40003,7 @@
         <w:pStyle w:val="Compact"/>
         <w:numPr>
           <w:ilvl w:val="0"/>
-          <w:numId w:val="1084"/>
+          <w:numId w:val="1087"/>
         </w:numPr>
       </w:pPr>
       <w:r>
@@ -39654,7 +40015,7 @@
         <w:pStyle w:val="Compact"/>
         <w:numPr>
           <w:ilvl w:val="0"/>
-          <w:numId w:val="1084"/>
+          <w:numId w:val="1087"/>
         </w:numPr>
       </w:pPr>
       <w:r>
@@ -39666,7 +40027,7 @@
         <w:pStyle w:val="Compact"/>
         <w:numPr>
           <w:ilvl w:val="0"/>
-          <w:numId w:val="1084"/>
+          <w:numId w:val="1087"/>
         </w:numPr>
       </w:pPr>
       <w:r>
@@ -39678,7 +40039,7 @@
         <w:pStyle w:val="Compact"/>
         <w:numPr>
           <w:ilvl w:val="0"/>
-          <w:numId w:val="1084"/>
+          <w:numId w:val="1087"/>
         </w:numPr>
       </w:pPr>
       <w:r>
@@ -39708,7 +40069,7 @@
         <w:pStyle w:val="Compact"/>
         <w:numPr>
           <w:ilvl w:val="0"/>
-          <w:numId w:val="1084"/>
+          <w:numId w:val="1087"/>
         </w:numPr>
       </w:pPr>
       <w:r>
@@ -39720,7 +40081,7 @@
         <w:pStyle w:val="Compact"/>
         <w:numPr>
           <w:ilvl w:val="0"/>
-          <w:numId w:val="1084"/>
+          <w:numId w:val="1087"/>
         </w:numPr>
       </w:pPr>
       <w:r>
@@ -39750,7 +40111,7 @@
         <w:pStyle w:val="Compact"/>
         <w:numPr>
           <w:ilvl w:val="0"/>
-          <w:numId w:val="1084"/>
+          <w:numId w:val="1087"/>
         </w:numPr>
       </w:pPr>
       <w:r>
@@ -39789,7 +40150,7 @@
         <w:pStyle w:val="Compact"/>
         <w:numPr>
           <w:ilvl w:val="0"/>
-          <w:numId w:val="1084"/>
+          <w:numId w:val="1087"/>
         </w:numPr>
       </w:pPr>
       <w:r>
@@ -39807,7 +40168,7 @@
       <w:r>
         <w:t xml:space="preserve"> </w:t>
       </w:r>
-      <w:hyperlink r:id="rId320">
+      <w:hyperlink r:id="rId326">
         <w:r>
           <w:rPr>
             <w:rStyle w:val="Hyperlink"/>
@@ -39824,7 +40185,7 @@
         <w:pStyle w:val="Compact"/>
         <w:numPr>
           <w:ilvl w:val="0"/>
-          <w:numId w:val="1084"/>
+          <w:numId w:val="1087"/>
         </w:numPr>
       </w:pPr>
       <w:r>
@@ -39833,7 +40194,7 @@
       <w:r>
         <w:t xml:space="preserve"> </w:t>
       </w:r>
-      <w:hyperlink r:id="rId321">
+      <w:hyperlink r:id="rId327">
         <w:r>
           <w:rPr>
             <w:rStyle w:val="Hyperlink"/>
@@ -39848,14 +40209,14 @@
         <w:t xml:space="preserve">for author contributions?</w:t>
       </w:r>
     </w:p>
-    <w:bookmarkEnd w:id="322"/>
-    <w:bookmarkStart w:id="326" w:name="figure-checklist"/>
+    <w:bookmarkEnd w:id="328"/>
+    <w:bookmarkStart w:id="332" w:name="figure-checklist"/>
     <w:p>
       <w:pPr>
         <w:pStyle w:val="Heading2"/>
       </w:pPr>
       <w:r>
-        <w:t xml:space="preserve">16.4 Figure checklist</w:t>
+        <w:t xml:space="preserve">17.4 Figure checklist</w:t>
       </w:r>
     </w:p>
     <w:p>
@@ -39863,7 +40224,7 @@
         <w:pStyle w:val="Compact"/>
         <w:numPr>
           <w:ilvl w:val="0"/>
-          <w:numId w:val="1085"/>
+          <w:numId w:val="1088"/>
         </w:numPr>
       </w:pPr>
       <w:r>
@@ -39875,7 +40236,7 @@
         <w:pStyle w:val="Compact"/>
         <w:numPr>
           <w:ilvl w:val="0"/>
-          <w:numId w:val="1085"/>
+          <w:numId w:val="1088"/>
         </w:numPr>
       </w:pPr>
       <w:r>
@@ -39887,7 +40248,7 @@
         <w:pStyle w:val="Compact"/>
         <w:numPr>
           <w:ilvl w:val="0"/>
-          <w:numId w:val="1085"/>
+          <w:numId w:val="1088"/>
         </w:numPr>
       </w:pPr>
       <w:r>
@@ -39899,7 +40260,7 @@
         <w:pStyle w:val="Compact"/>
         <w:numPr>
           <w:ilvl w:val="0"/>
-          <w:numId w:val="1085"/>
+          <w:numId w:val="1088"/>
         </w:numPr>
       </w:pPr>
       <w:r>
@@ -39911,7 +40272,7 @@
         <w:pStyle w:val="Compact"/>
         <w:numPr>
           <w:ilvl w:val="0"/>
-          <w:numId w:val="1085"/>
+          <w:numId w:val="1088"/>
         </w:numPr>
       </w:pPr>
       <w:r>
@@ -39920,7 +40281,7 @@
       <w:r>
         <w:t xml:space="preserve"> </w:t>
       </w:r>
-      <w:hyperlink r:id="rId323">
+      <w:hyperlink r:id="rId329">
         <w:r>
           <w:rPr>
             <w:rStyle w:val="Hyperlink"/>
@@ -39934,7 +40295,7 @@
       <w:r>
         <w:t xml:space="preserve"> </w:t>
       </w:r>
-      <w:hyperlink r:id="rId324">
+      <w:hyperlink r:id="rId330">
         <w:r>
           <w:rPr>
             <w:rStyle w:val="Hyperlink"/>
@@ -39948,7 +40309,7 @@
       <w:r>
         <w:t xml:space="preserve"> </w:t>
       </w:r>
-      <w:hyperlink r:id="rId325">
+      <w:hyperlink r:id="rId331">
         <w:r>
           <w:rPr>
             <w:rStyle w:val="Hyperlink"/>
@@ -39962,7 +40323,7 @@
         <w:pStyle w:val="Compact"/>
         <w:numPr>
           <w:ilvl w:val="0"/>
-          <w:numId w:val="1085"/>
+          <w:numId w:val="1088"/>
         </w:numPr>
       </w:pPr>
       <w:r>
@@ -39974,7 +40335,7 @@
         <w:pStyle w:val="Compact"/>
         <w:numPr>
           <w:ilvl w:val="0"/>
-          <w:numId w:val="1085"/>
+          <w:numId w:val="1088"/>
         </w:numPr>
       </w:pPr>
       <w:r>
@@ -39986,7 +40347,7 @@
         <w:pStyle w:val="Compact"/>
         <w:numPr>
           <w:ilvl w:val="0"/>
-          <w:numId w:val="1085"/>
+          <w:numId w:val="1088"/>
         </w:numPr>
       </w:pPr>
       <w:r>
@@ -39998,22 +40359,22 @@
         <w:pStyle w:val="Compact"/>
         <w:numPr>
           <w:ilvl w:val="0"/>
-          <w:numId w:val="1085"/>
+          <w:numId w:val="1088"/>
         </w:numPr>
       </w:pPr>
       <w:r>
         <w:t xml:space="preserve">Are 95% confidence intervals or other measures of precision shown, if applicable?</w:t>
       </w:r>
     </w:p>
-    <w:bookmarkEnd w:id="326"/>
-    <w:bookmarkEnd w:id="327"/>
-    <w:bookmarkStart w:id="364" w:name="resources"/>
+    <w:bookmarkEnd w:id="332"/>
+    <w:bookmarkEnd w:id="333"/>
+    <w:bookmarkStart w:id="370" w:name="resources"/>
     <w:p>
       <w:pPr>
         <w:pStyle w:val="Heading1"/>
       </w:pPr>
       <w:r>
-        <w:t xml:space="preserve">17. Resources</w:t>
+        <w:t xml:space="preserve">18. Resources</w:t>
       </w:r>
     </w:p>
     <w:p>
@@ -40026,7 +40387,7 @@
       <w:r>
         <w:t xml:space="preserve"> </w:t>
       </w:r>
-      <w:hyperlink r:id="rId328">
+      <w:hyperlink r:id="rId334">
         <w:r>
           <w:rPr>
             <w:rStyle w:val="Hyperlink"/>
@@ -40035,22 +40396,22 @@
         </w:r>
       </w:hyperlink>
     </w:p>
-    <w:bookmarkStart w:id="339" w:name="resources-for-r"/>
+    <w:bookmarkStart w:id="345" w:name="resources-for-r"/>
     <w:p>
       <w:pPr>
         <w:pStyle w:val="Heading2"/>
       </w:pPr>
       <w:r>
-        <w:t xml:space="preserve">17.1 Resources for R</w:t>
-      </w:r>
-    </w:p>
-    <w:bookmarkStart w:id="330" w:name="books-and-comprehensive-guides"/>
+        <w:t xml:space="preserve">18.1 Resources for R</w:t>
+      </w:r>
+    </w:p>
+    <w:bookmarkStart w:id="336" w:name="books-and-comprehensive-guides"/>
     <w:p>
       <w:pPr>
         <w:pStyle w:val="Heading3"/>
       </w:pPr>
       <w:r>
-        <w:t xml:space="preserve">17.1.1 Books and Comprehensive Guides</w:t>
+        <w:t xml:space="preserve">18.1.1 Books and Comprehensive Guides</w:t>
       </w:r>
     </w:p>
     <w:p>
@@ -40058,7 +40419,7 @@
         <w:pStyle w:val="Compact"/>
         <w:numPr>
           <w:ilvl w:val="0"/>
-          <w:numId w:val="1086"/>
+          <w:numId w:val="1089"/>
         </w:numPr>
       </w:pPr>
       <w:hyperlink r:id="rId167">
@@ -40081,7 +40442,7 @@
         <w:pStyle w:val="Compact"/>
         <w:numPr>
           <w:ilvl w:val="0"/>
-          <w:numId w:val="1086"/>
+          <w:numId w:val="1089"/>
         </w:numPr>
       </w:pPr>
       <w:hyperlink r:id="rId161">
@@ -40104,7 +40465,7 @@
         <w:pStyle w:val="Compact"/>
         <w:numPr>
           <w:ilvl w:val="0"/>
-          <w:numId w:val="1086"/>
+          <w:numId w:val="1089"/>
         </w:numPr>
       </w:pPr>
       <w:hyperlink r:id="rId168">
@@ -40127,7 +40488,7 @@
         <w:pStyle w:val="Compact"/>
         <w:numPr>
           <w:ilvl w:val="0"/>
-          <w:numId w:val="1086"/>
+          <w:numId w:val="1089"/>
         </w:numPr>
       </w:pPr>
       <w:hyperlink r:id="rId170">
@@ -40150,7 +40511,7 @@
         <w:pStyle w:val="Compact"/>
         <w:numPr>
           <w:ilvl w:val="0"/>
-          <w:numId w:val="1086"/>
+          <w:numId w:val="1089"/>
         </w:numPr>
       </w:pPr>
       <w:hyperlink r:id="rId171">
@@ -40173,7 +40534,7 @@
         <w:pStyle w:val="Compact"/>
         <w:numPr>
           <w:ilvl w:val="0"/>
-          <w:numId w:val="1086"/>
+          <w:numId w:val="1089"/>
         </w:numPr>
       </w:pPr>
       <w:hyperlink r:id="rId173">
@@ -40196,10 +40557,10 @@
         <w:pStyle w:val="Compact"/>
         <w:numPr>
           <w:ilvl w:val="0"/>
-          <w:numId w:val="1086"/>
+          <w:numId w:val="1089"/>
         </w:numPr>
       </w:pPr>
-      <w:hyperlink r:id="rId329">
+      <w:hyperlink r:id="rId335">
         <w:r>
           <w:rPr>
             <w:rStyle w:val="Hyperlink"/>
@@ -40208,14 +40569,14 @@
         </w:r>
       </w:hyperlink>
     </w:p>
-    <w:bookmarkEnd w:id="330"/>
-    <w:bookmarkStart w:id="335" w:name="cheat-sheets"/>
+    <w:bookmarkEnd w:id="336"/>
+    <w:bookmarkStart w:id="341" w:name="cheat-sheets"/>
     <w:p>
       <w:pPr>
         <w:pStyle w:val="Heading3"/>
       </w:pPr>
       <w:r>
-        <w:t xml:space="preserve">17.1.2 Cheat Sheets</w:t>
+        <w:t xml:space="preserve">18.1.2 Cheat Sheets</w:t>
       </w:r>
     </w:p>
     <w:p>
@@ -40223,10 +40584,10 @@
         <w:pStyle w:val="Compact"/>
         <w:numPr>
           <w:ilvl w:val="0"/>
-          <w:numId w:val="1087"/>
+          <w:numId w:val="1090"/>
         </w:numPr>
       </w:pPr>
-      <w:hyperlink r:id="rId331">
+      <w:hyperlink r:id="rId337">
         <w:r>
           <w:rPr>
             <w:rStyle w:val="Hyperlink"/>
@@ -40240,10 +40601,10 @@
         <w:pStyle w:val="Compact"/>
         <w:numPr>
           <w:ilvl w:val="0"/>
-          <w:numId w:val="1087"/>
+          <w:numId w:val="1090"/>
         </w:numPr>
       </w:pPr>
-      <w:hyperlink r:id="rId332">
+      <w:hyperlink r:id="rId338">
         <w:r>
           <w:rPr>
             <w:rStyle w:val="Hyperlink"/>
@@ -40257,10 +40618,10 @@
         <w:pStyle w:val="Compact"/>
         <w:numPr>
           <w:ilvl w:val="0"/>
-          <w:numId w:val="1087"/>
+          <w:numId w:val="1090"/>
         </w:numPr>
       </w:pPr>
-      <w:hyperlink r:id="rId333">
+      <w:hyperlink r:id="rId339">
         <w:r>
           <w:rPr>
             <w:rStyle w:val="Hyperlink"/>
@@ -40274,10 +40635,10 @@
         <w:pStyle w:val="Compact"/>
         <w:numPr>
           <w:ilvl w:val="0"/>
-          <w:numId w:val="1087"/>
+          <w:numId w:val="1090"/>
         </w:numPr>
       </w:pPr>
-      <w:hyperlink r:id="rId334">
+      <w:hyperlink r:id="rId340">
         <w:r>
           <w:rPr>
             <w:rStyle w:val="Hyperlink"/>
@@ -40286,14 +40647,14 @@
         </w:r>
       </w:hyperlink>
     </w:p>
-    <w:bookmarkEnd w:id="335"/>
-    <w:bookmarkStart w:id="337" w:name="style-and-best-practices"/>
+    <w:bookmarkEnd w:id="341"/>
+    <w:bookmarkStart w:id="343" w:name="style-and-best-practices"/>
     <w:p>
       <w:pPr>
         <w:pStyle w:val="Heading3"/>
       </w:pPr>
       <w:r>
-        <w:t xml:space="preserve">17.1.3 Style and Best Practices</w:t>
+        <w:t xml:space="preserve">18.1.3 Style and Best Practices</w:t>
       </w:r>
     </w:p>
     <w:p>
@@ -40301,10 +40662,10 @@
         <w:pStyle w:val="Compact"/>
         <w:numPr>
           <w:ilvl w:val="0"/>
-          <w:numId w:val="1088"/>
+          <w:numId w:val="1091"/>
         </w:numPr>
       </w:pPr>
-      <w:hyperlink r:id="rId336">
+      <w:hyperlink r:id="rId342">
         <w:r>
           <w:rPr>
             <w:rStyle w:val="Hyperlink"/>
@@ -40313,14 +40674,14 @@
         </w:r>
       </w:hyperlink>
     </w:p>
-    <w:bookmarkEnd w:id="337"/>
-    <w:bookmarkStart w:id="338" w:name="tidy-evaluation-resources"/>
+    <w:bookmarkEnd w:id="343"/>
+    <w:bookmarkStart w:id="344" w:name="tidy-evaluation-resources"/>
     <w:p>
       <w:pPr>
         <w:pStyle w:val="Heading3"/>
       </w:pPr>
       <w:r>
-        <w:t xml:space="preserve">17.1.4 Tidy Evaluation Resources</w:t>
+        <w:t xml:space="preserve">18.1.4 Tidy Evaluation Resources</w:t>
       </w:r>
     </w:p>
     <w:p>
@@ -40328,7 +40689,7 @@
         <w:pStyle w:val="Compact"/>
         <w:numPr>
           <w:ilvl w:val="0"/>
-          <w:numId w:val="1089"/>
+          <w:numId w:val="1092"/>
         </w:numPr>
       </w:pPr>
       <w:hyperlink r:id="rId143">
@@ -40351,7 +40712,7 @@
         <w:pStyle w:val="Compact"/>
         <w:numPr>
           <w:ilvl w:val="0"/>
-          <w:numId w:val="1089"/>
+          <w:numId w:val="1092"/>
         </w:numPr>
       </w:pPr>
       <w:hyperlink r:id="rId144">
@@ -40374,7 +40735,7 @@
         <w:pStyle w:val="Compact"/>
         <w:numPr>
           <w:ilvl w:val="0"/>
-          <w:numId w:val="1089"/>
+          <w:numId w:val="1092"/>
         </w:numPr>
       </w:pPr>
       <w:hyperlink r:id="rId145">
@@ -40397,7 +40758,7 @@
         <w:pStyle w:val="Compact"/>
         <w:numPr>
           <w:ilvl w:val="0"/>
-          <w:numId w:val="1089"/>
+          <w:numId w:val="1092"/>
         </w:numPr>
       </w:pPr>
       <w:hyperlink r:id="rId146">
@@ -40420,7 +40781,7 @@
         <w:pStyle w:val="Compact"/>
         <w:numPr>
           <w:ilvl w:val="0"/>
-          <w:numId w:val="1089"/>
+          <w:numId w:val="1092"/>
         </w:numPr>
       </w:pPr>
       <w:hyperlink r:id="rId147">
@@ -40438,15 +40799,15 @@
         <w:t xml:space="preserve">(package vignette)</w:t>
       </w:r>
     </w:p>
-    <w:bookmarkEnd w:id="338"/>
-    <w:bookmarkEnd w:id="339"/>
-    <w:bookmarkStart w:id="342" w:name="resources-for-git-github"/>
+    <w:bookmarkEnd w:id="344"/>
+    <w:bookmarkEnd w:id="345"/>
+    <w:bookmarkStart w:id="348" w:name="resources-for-git-github"/>
     <w:p>
       <w:pPr>
         <w:pStyle w:val="Heading2"/>
       </w:pPr>
       <w:r>
-        <w:t xml:space="preserve">17.2 Resources for Git &amp; Github</w:t>
+        <w:t xml:space="preserve">18.2 Resources for Git &amp; Github</w:t>
       </w:r>
     </w:p>
     <w:p>
@@ -40454,7 +40815,7 @@
         <w:pStyle w:val="Compact"/>
         <w:numPr>
           <w:ilvl w:val="0"/>
-          <w:numId w:val="1090"/>
+          <w:numId w:val="1093"/>
         </w:numPr>
       </w:pPr>
       <w:hyperlink r:id="rId173">
@@ -40477,10 +40838,10 @@
         <w:pStyle w:val="Compact"/>
         <w:numPr>
           <w:ilvl w:val="0"/>
-          <w:numId w:val="1090"/>
+          <w:numId w:val="1093"/>
         </w:numPr>
       </w:pPr>
-      <w:hyperlink r:id="rId340">
+      <w:hyperlink r:id="rId346">
         <w:r>
           <w:rPr>
             <w:rStyle w:val="Hyperlink"/>
@@ -40494,10 +40855,10 @@
         <w:pStyle w:val="Compact"/>
         <w:numPr>
           <w:ilvl w:val="0"/>
-          <w:numId w:val="1090"/>
+          <w:numId w:val="1093"/>
         </w:numPr>
       </w:pPr>
-      <w:hyperlink r:id="rId341">
+      <w:hyperlink r:id="rId347">
         <w:r>
           <w:rPr>
             <w:rStyle w:val="Hyperlink"/>
@@ -40506,14 +40867,14 @@
         </w:r>
       </w:hyperlink>
     </w:p>
-    <w:bookmarkEnd w:id="342"/>
-    <w:bookmarkStart w:id="344" w:name="scientific-figures"/>
+    <w:bookmarkEnd w:id="348"/>
+    <w:bookmarkStart w:id="350" w:name="scientific-figures"/>
     <w:p>
       <w:pPr>
         <w:pStyle w:val="Heading2"/>
       </w:pPr>
       <w:r>
-        <w:t xml:space="preserve">17.3 Scientific figures</w:t>
+        <w:t xml:space="preserve">18.3 Scientific figures</w:t>
       </w:r>
     </w:p>
     <w:p>
@@ -40521,10 +40882,10 @@
         <w:pStyle w:val="Compact"/>
         <w:numPr>
           <w:ilvl w:val="0"/>
-          <w:numId w:val="1091"/>
+          <w:numId w:val="1094"/>
         </w:numPr>
       </w:pPr>
-      <w:hyperlink r:id="rId343">
+      <w:hyperlink r:id="rId349">
         <w:r>
           <w:rPr>
             <w:rStyle w:val="Hyperlink"/>
@@ -40533,14 +40894,14 @@
         </w:r>
       </w:hyperlink>
     </w:p>
-    <w:bookmarkEnd w:id="344"/>
-    <w:bookmarkStart w:id="349" w:name="writing"/>
+    <w:bookmarkEnd w:id="350"/>
+    <w:bookmarkStart w:id="355" w:name="writing"/>
     <w:p>
       <w:pPr>
         <w:pStyle w:val="Heading2"/>
       </w:pPr>
       <w:r>
-        <w:t xml:space="preserve">17.4 Writing</w:t>
+        <w:t xml:space="preserve">18.4 Writing</w:t>
       </w:r>
     </w:p>
     <w:p>
@@ -40548,10 +40909,10 @@
         <w:pStyle w:val="Compact"/>
         <w:numPr>
           <w:ilvl w:val="0"/>
-          <w:numId w:val="1092"/>
+          <w:numId w:val="1095"/>
         </w:numPr>
       </w:pPr>
-      <w:hyperlink r:id="rId345">
+      <w:hyperlink r:id="rId351">
         <w:r>
           <w:rPr>
             <w:rStyle w:val="Hyperlink"/>
@@ -40565,7 +40926,7 @@
         <w:pStyle w:val="Compact"/>
         <w:numPr>
           <w:ilvl w:val="0"/>
-          <w:numId w:val="1092"/>
+          <w:numId w:val="1095"/>
         </w:numPr>
       </w:pPr>
       <w:hyperlink r:id="rId31">
@@ -40582,10 +40943,10 @@
         <w:pStyle w:val="Compact"/>
         <w:numPr>
           <w:ilvl w:val="0"/>
-          <w:numId w:val="1092"/>
+          <w:numId w:val="1095"/>
         </w:numPr>
       </w:pPr>
-      <w:hyperlink r:id="rId346">
+      <w:hyperlink r:id="rId352">
         <w:r>
           <w:rPr>
             <w:rStyle w:val="Hyperlink"/>
@@ -40599,10 +40960,10 @@
         <w:pStyle w:val="Compact"/>
         <w:numPr>
           <w:ilvl w:val="0"/>
-          <w:numId w:val="1092"/>
+          <w:numId w:val="1095"/>
         </w:numPr>
       </w:pPr>
-      <w:hyperlink r:id="rId347">
+      <w:hyperlink r:id="rId353">
         <w:r>
           <w:rPr>
             <w:rStyle w:val="Hyperlink"/>
@@ -40616,10 +40977,10 @@
         <w:pStyle w:val="Compact"/>
         <w:numPr>
           <w:ilvl w:val="0"/>
-          <w:numId w:val="1092"/>
+          <w:numId w:val="1095"/>
         </w:numPr>
       </w:pPr>
-      <w:hyperlink r:id="rId348">
+      <w:hyperlink r:id="rId354">
         <w:r>
           <w:rPr>
             <w:rStyle w:val="Hyperlink"/>
@@ -40628,14 +40989,14 @@
         </w:r>
       </w:hyperlink>
     </w:p>
-    <w:bookmarkEnd w:id="349"/>
-    <w:bookmarkStart w:id="354" w:name="presentations"/>
+    <w:bookmarkEnd w:id="355"/>
+    <w:bookmarkStart w:id="360" w:name="presentations"/>
     <w:p>
       <w:pPr>
         <w:pStyle w:val="Heading2"/>
       </w:pPr>
       <w:r>
-        <w:t xml:space="preserve">17.5 Presentations</w:t>
+        <w:t xml:space="preserve">18.5 Presentations</w:t>
       </w:r>
     </w:p>
     <w:p>
@@ -40643,10 +41004,10 @@
         <w:pStyle w:val="Compact"/>
         <w:numPr>
           <w:ilvl w:val="0"/>
-          <w:numId w:val="1093"/>
+          <w:numId w:val="1096"/>
         </w:numPr>
       </w:pPr>
-      <w:hyperlink r:id="rId350">
+      <w:hyperlink r:id="rId356">
         <w:r>
           <w:rPr>
             <w:rStyle w:val="Hyperlink"/>
@@ -40660,10 +41021,10 @@
         <w:pStyle w:val="Compact"/>
         <w:numPr>
           <w:ilvl w:val="0"/>
-          <w:numId w:val="1093"/>
+          <w:numId w:val="1096"/>
         </w:numPr>
       </w:pPr>
-      <w:hyperlink r:id="rId351">
+      <w:hyperlink r:id="rId357">
         <w:r>
           <w:rPr>
             <w:rStyle w:val="Hyperlink"/>
@@ -40677,10 +41038,10 @@
         <w:pStyle w:val="Compact"/>
         <w:numPr>
           <w:ilvl w:val="0"/>
-          <w:numId w:val="1093"/>
+          <w:numId w:val="1096"/>
         </w:numPr>
       </w:pPr>
-      <w:hyperlink r:id="rId352">
+      <w:hyperlink r:id="rId358">
         <w:r>
           <w:rPr>
             <w:rStyle w:val="Hyperlink"/>
@@ -40694,10 +41055,10 @@
         <w:pStyle w:val="Compact"/>
         <w:numPr>
           <w:ilvl w:val="0"/>
-          <w:numId w:val="1093"/>
+          <w:numId w:val="1096"/>
         </w:numPr>
       </w:pPr>
-      <w:hyperlink r:id="rId353">
+      <w:hyperlink r:id="rId359">
         <w:r>
           <w:rPr>
             <w:rStyle w:val="Hyperlink"/>
@@ -40706,14 +41067,14 @@
         </w:r>
       </w:hyperlink>
     </w:p>
-    <w:bookmarkEnd w:id="354"/>
-    <w:bookmarkStart w:id="356" w:name="professional-advice"/>
+    <w:bookmarkEnd w:id="360"/>
+    <w:bookmarkStart w:id="362" w:name="professional-advice"/>
     <w:p>
       <w:pPr>
         <w:pStyle w:val="Heading2"/>
       </w:pPr>
       <w:r>
-        <w:t xml:space="preserve">17.6 Professional advice</w:t>
+        <w:t xml:space="preserve">18.6 Professional advice</w:t>
       </w:r>
     </w:p>
     <w:p>
@@ -40721,10 +41082,10 @@
         <w:pStyle w:val="Compact"/>
         <w:numPr>
           <w:ilvl w:val="0"/>
-          <w:numId w:val="1094"/>
+          <w:numId w:val="1097"/>
         </w:numPr>
       </w:pPr>
-      <w:hyperlink r:id="rId355">
+      <w:hyperlink r:id="rId361">
         <w:r>
           <w:rPr>
             <w:rStyle w:val="Hyperlink"/>
@@ -40733,14 +41094,14 @@
         </w:r>
       </w:hyperlink>
     </w:p>
-    <w:bookmarkEnd w:id="356"/>
-    <w:bookmarkStart w:id="359" w:name="funding"/>
+    <w:bookmarkEnd w:id="362"/>
+    <w:bookmarkStart w:id="365" w:name="funding"/>
     <w:p>
       <w:pPr>
         <w:pStyle w:val="Heading2"/>
       </w:pPr>
       <w:r>
-        <w:t xml:space="preserve">17.7 Funding</w:t>
+        <w:t xml:space="preserve">18.7 Funding</w:t>
       </w:r>
     </w:p>
     <w:p>
@@ -40748,10 +41109,10 @@
         <w:pStyle w:val="Compact"/>
         <w:numPr>
           <w:ilvl w:val="0"/>
-          <w:numId w:val="1095"/>
+          <w:numId w:val="1098"/>
         </w:numPr>
       </w:pPr>
-      <w:hyperlink r:id="rId357">
+      <w:hyperlink r:id="rId363">
         <w:r>
           <w:rPr>
             <w:rStyle w:val="Hyperlink"/>
@@ -40765,10 +41126,10 @@
         <w:pStyle w:val="Compact"/>
         <w:numPr>
           <w:ilvl w:val="0"/>
-          <w:numId w:val="1095"/>
+          <w:numId w:val="1098"/>
         </w:numPr>
       </w:pPr>
-      <w:hyperlink r:id="rId358">
+      <w:hyperlink r:id="rId364">
         <w:r>
           <w:rPr>
             <w:rStyle w:val="Hyperlink"/>
@@ -40777,14 +41138,14 @@
         </w:r>
       </w:hyperlink>
     </w:p>
-    <w:bookmarkEnd w:id="359"/>
-    <w:bookmarkStart w:id="363" w:name="ethics-and-global-health-research"/>
+    <w:bookmarkEnd w:id="365"/>
+    <w:bookmarkStart w:id="369" w:name="ethics-and-global-health-research"/>
     <w:p>
       <w:pPr>
         <w:pStyle w:val="Heading2"/>
       </w:pPr>
       <w:r>
-        <w:t xml:space="preserve">17.8 Ethics and global health research</w:t>
+        <w:t xml:space="preserve">18.8 Ethics and global health research</w:t>
       </w:r>
     </w:p>
     <w:p>
@@ -40792,10 +41153,10 @@
         <w:pStyle w:val="Compact"/>
         <w:numPr>
           <w:ilvl w:val="0"/>
-          <w:numId w:val="1096"/>
+          <w:numId w:val="1099"/>
         </w:numPr>
       </w:pPr>
-      <w:hyperlink r:id="rId360">
+      <w:hyperlink r:id="rId366">
         <w:r>
           <w:rPr>
             <w:rStyle w:val="Hyperlink"/>
@@ -40809,10 +41170,10 @@
         <w:pStyle w:val="Compact"/>
         <w:numPr>
           <w:ilvl w:val="0"/>
-          <w:numId w:val="1096"/>
+          <w:numId w:val="1099"/>
         </w:numPr>
       </w:pPr>
-      <w:hyperlink r:id="rId361">
+      <w:hyperlink r:id="rId367">
         <w:r>
           <w:rPr>
             <w:rStyle w:val="Hyperlink"/>
@@ -40826,10 +41187,10 @@
         <w:pStyle w:val="Compact"/>
         <w:numPr>
           <w:ilvl w:val="0"/>
-          <w:numId w:val="1096"/>
+          <w:numId w:val="1099"/>
         </w:numPr>
       </w:pPr>
-      <w:hyperlink r:id="rId362">
+      <w:hyperlink r:id="rId368">
         <w:r>
           <w:rPr>
             <w:rStyle w:val="Hyperlink"/>
@@ -40838,8 +41199,8 @@
         </w:r>
       </w:hyperlink>
     </w:p>
-    <w:bookmarkEnd w:id="363"/>
-    <w:bookmarkEnd w:id="364"/>
+    <w:bookmarkEnd w:id="369"/>
+    <w:bookmarkEnd w:id="370"/>
     <w:sectPr>
       <w:footnotePr>
         <w:numRestart w:val="eachSect"/>
@@ -42217,6 +42578,15 @@
     <w:abstractNumId w:val="991"/>
   </w:num>
   <w:num w:numId="1096">
+    <w:abstractNumId w:val="991"/>
+  </w:num>
+  <w:num w:numId="1097">
+    <w:abstractNumId w:val="991"/>
+  </w:num>
+  <w:num w:numId="1098">
+    <w:abstractNumId w:val="991"/>
+  </w:num>
+  <w:num w:numId="1099">
     <w:abstractNumId w:val="991"/>
   </w:num>
 </w:numbering>

</xml_diff>

<commit_message>
Deploying to gh-pages from @ UCD-SERG/lab-manual@399b0c942c774219a2383908414e85958ddf91fe 🚀
</commit_message>
<xml_diff>
--- a/UCD-SeRG-Lab-Manual.docx
+++ b/UCD-SeRG-Lab-Manual.docx
@@ -42280,7 +42280,7 @@
     </w:p>
     <w:bookmarkEnd w:id="357"/>
     <w:bookmarkEnd w:id="358"/>
-    <w:bookmarkStart w:id="370" w:name="checklists"/>
+    <w:bookmarkStart w:id="371" w:name="checklists"/>
     <w:p>
       <w:pPr>
         <w:pStyle w:val="Heading1"/>
@@ -42498,7 +42498,7 @@
       </w:r>
     </w:p>
     <w:bookmarkEnd w:id="360"/>
-    <w:bookmarkStart w:id="361" w:name="code-checklist"/>
+    <w:bookmarkStart w:id="362" w:name="code-checklist"/>
     <w:p>
       <w:pPr>
         <w:pStyle w:val="Heading2"/>
@@ -42581,7 +42581,7 @@
       <w:r>
         <w:t xml:space="preserve"> </w:t>
       </w:r>
-      <w:hyperlink r:id="rId200">
+      <w:hyperlink r:id="rId361">
         <w:r>
           <w:rPr>
             <w:rStyle w:val="Hyperlink"/>
@@ -42605,8 +42605,8 @@
         <w:t xml:space="preserve">Are all warnings ignorable? Should any warnings be intentionally suppressed or addressed?</w:t>
       </w:r>
     </w:p>
-    <w:bookmarkEnd w:id="361"/>
-    <w:bookmarkStart w:id="365" w:name="manuscript-checklist"/>
+    <w:bookmarkEnd w:id="362"/>
+    <w:bookmarkStart w:id="366" w:name="manuscript-checklist"/>
     <w:p>
       <w:pPr>
         <w:pStyle w:val="Heading2"/>
@@ -42633,7 +42633,7 @@
         </w:rPr>
         <w:t xml:space="preserve"> </w:t>
       </w:r>
-      <w:hyperlink r:id="rId362">
+      <w:hyperlink r:id="rId363">
         <w:r>
           <w:rPr>
             <w:rStyle w:val="Hyperlink"/>
@@ -42928,7 +42928,7 @@
       <w:r>
         <w:t xml:space="preserve"> </w:t>
       </w:r>
-      <w:hyperlink r:id="rId363">
+      <w:hyperlink r:id="rId364">
         <w:r>
           <w:rPr>
             <w:rStyle w:val="Hyperlink"/>
@@ -42954,7 +42954,7 @@
       <w:r>
         <w:t xml:space="preserve"> </w:t>
       </w:r>
-      <w:hyperlink r:id="rId364">
+      <w:hyperlink r:id="rId365">
         <w:r>
           <w:rPr>
             <w:rStyle w:val="Hyperlink"/>
@@ -42969,8 +42969,8 @@
         <w:t xml:space="preserve">for author contributions?</w:t>
       </w:r>
     </w:p>
-    <w:bookmarkEnd w:id="365"/>
-    <w:bookmarkStart w:id="369" w:name="figure-checklist"/>
+    <w:bookmarkEnd w:id="366"/>
+    <w:bookmarkStart w:id="370" w:name="figure-checklist"/>
     <w:p>
       <w:pPr>
         <w:pStyle w:val="Heading2"/>
@@ -43037,20 +43037,6 @@
       </w:pPr>
       <w:r>
         <w:t xml:space="preserve">Are the colors used colorblind friendly? See a colorblind-friendly palette</w:t>
-      </w:r>
-      <w:r>
-        <w:t xml:space="preserve"> </w:t>
-      </w:r>
-      <w:hyperlink r:id="rId366">
-        <w:r>
-          <w:rPr>
-            <w:rStyle w:val="Hyperlink"/>
-          </w:rPr>
-          <w:t xml:space="preserve">here</w:t>
-        </w:r>
-      </w:hyperlink>
-      <w:r>
-        <w:t xml:space="preserve">, a neat palette generator with colorblind options</w:t>
       </w:r>
       <w:r>
         <w:t xml:space="preserve"> </w:t>
@@ -43064,7 +43050,7 @@
         </w:r>
       </w:hyperlink>
       <w:r>
-        <w:t xml:space="preserve">, and an article on why this matters</w:t>
+        <w:t xml:space="preserve">, a neat palette generator with colorblind options</w:t>
       </w:r>
       <w:r>
         <w:t xml:space="preserve"> </w:t>
@@ -43077,6 +43063,20 @@
           <w:t xml:space="preserve">here</w:t>
         </w:r>
       </w:hyperlink>
+      <w:r>
+        <w:t xml:space="preserve">, and an article on why this matters</w:t>
+      </w:r>
+      <w:r>
+        <w:t xml:space="preserve"> </w:t>
+      </w:r>
+      <w:hyperlink r:id="rId369">
+        <w:r>
+          <w:rPr>
+            <w:rStyle w:val="Hyperlink"/>
+          </w:rPr>
+          <w:t xml:space="preserve">here</w:t>
+        </w:r>
+      </w:hyperlink>
     </w:p>
     <w:p>
       <w:pPr>
@@ -43126,9 +43126,9 @@
         <w:t xml:space="preserve">Are 95% confidence intervals or other measures of precision shown, if applicable?</w:t>
       </w:r>
     </w:p>
-    <w:bookmarkEnd w:id="369"/>
     <w:bookmarkEnd w:id="370"/>
-    <w:bookmarkStart w:id="407" w:name="resources"/>
+    <w:bookmarkEnd w:id="371"/>
+    <w:bookmarkStart w:id="408" w:name="resources"/>
     <w:p>
       <w:pPr>
         <w:pStyle w:val="Heading1"/>
@@ -43147,7 +43147,7 @@
       <w:r>
         <w:t xml:space="preserve"> </w:t>
       </w:r>
-      <w:hyperlink r:id="rId371">
+      <w:hyperlink r:id="rId372">
         <w:r>
           <w:rPr>
             <w:rStyle w:val="Hyperlink"/>
@@ -43156,7 +43156,7 @@
         </w:r>
       </w:hyperlink>
     </w:p>
-    <w:bookmarkStart w:id="382" w:name="resources-for-r"/>
+    <w:bookmarkStart w:id="383" w:name="resources-for-r"/>
     <w:p>
       <w:pPr>
         <w:pStyle w:val="Heading2"/>
@@ -43165,7 +43165,7 @@
         <w:t xml:space="preserve">18.1 Resources for R</w:t>
       </w:r>
     </w:p>
-    <w:bookmarkStart w:id="373" w:name="books-and-comprehensive-guides"/>
+    <w:bookmarkStart w:id="374" w:name="books-and-comprehensive-guides"/>
     <w:p>
       <w:pPr>
         <w:pStyle w:val="Heading3"/>
@@ -43320,7 +43320,7 @@
           <w:numId w:val="1093"/>
         </w:numPr>
       </w:pPr>
-      <w:hyperlink r:id="rId372">
+      <w:hyperlink r:id="rId373">
         <w:r>
           <w:rPr>
             <w:rStyle w:val="Hyperlink"/>
@@ -43329,8 +43329,8 @@
         </w:r>
       </w:hyperlink>
     </w:p>
-    <w:bookmarkEnd w:id="373"/>
-    <w:bookmarkStart w:id="378" w:name="cheat-sheets"/>
+    <w:bookmarkEnd w:id="374"/>
+    <w:bookmarkStart w:id="379" w:name="cheat-sheets"/>
     <w:p>
       <w:pPr>
         <w:pStyle w:val="Heading3"/>
@@ -43347,7 +43347,7 @@
           <w:numId w:val="1094"/>
         </w:numPr>
       </w:pPr>
-      <w:hyperlink r:id="rId374">
+      <w:hyperlink r:id="rId375">
         <w:r>
           <w:rPr>
             <w:rStyle w:val="Hyperlink"/>
@@ -43364,7 +43364,7 @@
           <w:numId w:val="1094"/>
         </w:numPr>
       </w:pPr>
-      <w:hyperlink r:id="rId375">
+      <w:hyperlink r:id="rId376">
         <w:r>
           <w:rPr>
             <w:rStyle w:val="Hyperlink"/>
@@ -43381,7 +43381,7 @@
           <w:numId w:val="1094"/>
         </w:numPr>
       </w:pPr>
-      <w:hyperlink r:id="rId376">
+      <w:hyperlink r:id="rId377">
         <w:r>
           <w:rPr>
             <w:rStyle w:val="Hyperlink"/>
@@ -43398,7 +43398,7 @@
           <w:numId w:val="1094"/>
         </w:numPr>
       </w:pPr>
-      <w:hyperlink r:id="rId377">
+      <w:hyperlink r:id="rId378">
         <w:r>
           <w:rPr>
             <w:rStyle w:val="Hyperlink"/>
@@ -43407,8 +43407,8 @@
         </w:r>
       </w:hyperlink>
     </w:p>
-    <w:bookmarkEnd w:id="378"/>
-    <w:bookmarkStart w:id="380" w:name="style-and-best-practices"/>
+    <w:bookmarkEnd w:id="379"/>
+    <w:bookmarkStart w:id="381" w:name="style-and-best-practices"/>
     <w:p>
       <w:pPr>
         <w:pStyle w:val="Heading3"/>
@@ -43425,7 +43425,7 @@
           <w:numId w:val="1095"/>
         </w:numPr>
       </w:pPr>
-      <w:hyperlink r:id="rId379">
+      <w:hyperlink r:id="rId380">
         <w:r>
           <w:rPr>
             <w:rStyle w:val="Hyperlink"/>
@@ -43434,8 +43434,8 @@
         </w:r>
       </w:hyperlink>
     </w:p>
-    <w:bookmarkEnd w:id="380"/>
-    <w:bookmarkStart w:id="381" w:name="tidy-evaluation-resources"/>
+    <w:bookmarkEnd w:id="381"/>
+    <w:bookmarkStart w:id="382" w:name="tidy-evaluation-resources"/>
     <w:p>
       <w:pPr>
         <w:pStyle w:val="Heading3"/>
@@ -43559,9 +43559,9 @@
         <w:t xml:space="preserve">(package vignette)</w:t>
       </w:r>
     </w:p>
-    <w:bookmarkEnd w:id="381"/>
     <w:bookmarkEnd w:id="382"/>
-    <w:bookmarkStart w:id="385" w:name="resources-for-git-github"/>
+    <w:bookmarkEnd w:id="383"/>
+    <w:bookmarkStart w:id="386" w:name="resources-for-git-github"/>
     <w:p>
       <w:pPr>
         <w:pStyle w:val="Heading2"/>
@@ -43601,7 +43601,7 @@
           <w:numId w:val="1097"/>
         </w:numPr>
       </w:pPr>
-      <w:hyperlink r:id="rId383">
+      <w:hyperlink r:id="rId384">
         <w:r>
           <w:rPr>
             <w:rStyle w:val="Hyperlink"/>
@@ -43618,7 +43618,7 @@
           <w:numId w:val="1097"/>
         </w:numPr>
       </w:pPr>
-      <w:hyperlink r:id="rId384">
+      <w:hyperlink r:id="rId385">
         <w:r>
           <w:rPr>
             <w:rStyle w:val="Hyperlink"/>
@@ -43627,8 +43627,8 @@
         </w:r>
       </w:hyperlink>
     </w:p>
-    <w:bookmarkEnd w:id="385"/>
-    <w:bookmarkStart w:id="387" w:name="scientific-figures"/>
+    <w:bookmarkEnd w:id="386"/>
+    <w:bookmarkStart w:id="388" w:name="scientific-figures"/>
     <w:p>
       <w:pPr>
         <w:pStyle w:val="Heading2"/>
@@ -43645,7 +43645,7 @@
           <w:numId w:val="1098"/>
         </w:numPr>
       </w:pPr>
-      <w:hyperlink r:id="rId386">
+      <w:hyperlink r:id="rId387">
         <w:r>
           <w:rPr>
             <w:rStyle w:val="Hyperlink"/>
@@ -43654,8 +43654,8 @@
         </w:r>
       </w:hyperlink>
     </w:p>
-    <w:bookmarkEnd w:id="387"/>
-    <w:bookmarkStart w:id="392" w:name="writing"/>
+    <w:bookmarkEnd w:id="388"/>
+    <w:bookmarkStart w:id="393" w:name="writing"/>
     <w:p>
       <w:pPr>
         <w:pStyle w:val="Heading2"/>
@@ -43672,7 +43672,7 @@
           <w:numId w:val="1099"/>
         </w:numPr>
       </w:pPr>
-      <w:hyperlink r:id="rId388">
+      <w:hyperlink r:id="rId389">
         <w:r>
           <w:rPr>
             <w:rStyle w:val="Hyperlink"/>
@@ -43706,7 +43706,7 @@
           <w:numId w:val="1099"/>
         </w:numPr>
       </w:pPr>
-      <w:hyperlink r:id="rId389">
+      <w:hyperlink r:id="rId390">
         <w:r>
           <w:rPr>
             <w:rStyle w:val="Hyperlink"/>
@@ -43723,7 +43723,7 @@
           <w:numId w:val="1099"/>
         </w:numPr>
       </w:pPr>
-      <w:hyperlink r:id="rId390">
+      <w:hyperlink r:id="rId391">
         <w:r>
           <w:rPr>
             <w:rStyle w:val="Hyperlink"/>
@@ -43740,7 +43740,7 @@
           <w:numId w:val="1099"/>
         </w:numPr>
       </w:pPr>
-      <w:hyperlink r:id="rId391">
+      <w:hyperlink r:id="rId392">
         <w:r>
           <w:rPr>
             <w:rStyle w:val="Hyperlink"/>
@@ -43749,8 +43749,8 @@
         </w:r>
       </w:hyperlink>
     </w:p>
-    <w:bookmarkEnd w:id="392"/>
-    <w:bookmarkStart w:id="397" w:name="presentations"/>
+    <w:bookmarkEnd w:id="393"/>
+    <w:bookmarkStart w:id="398" w:name="presentations"/>
     <w:p>
       <w:pPr>
         <w:pStyle w:val="Heading2"/>
@@ -43767,7 +43767,7 @@
           <w:numId w:val="1100"/>
         </w:numPr>
       </w:pPr>
-      <w:hyperlink r:id="rId393">
+      <w:hyperlink r:id="rId394">
         <w:r>
           <w:rPr>
             <w:rStyle w:val="Hyperlink"/>
@@ -43784,7 +43784,7 @@
           <w:numId w:val="1100"/>
         </w:numPr>
       </w:pPr>
-      <w:hyperlink r:id="rId394">
+      <w:hyperlink r:id="rId395">
         <w:r>
           <w:rPr>
             <w:rStyle w:val="Hyperlink"/>
@@ -43801,7 +43801,7 @@
           <w:numId w:val="1100"/>
         </w:numPr>
       </w:pPr>
-      <w:hyperlink r:id="rId395">
+      <w:hyperlink r:id="rId396">
         <w:r>
           <w:rPr>
             <w:rStyle w:val="Hyperlink"/>
@@ -43818,7 +43818,7 @@
           <w:numId w:val="1100"/>
         </w:numPr>
       </w:pPr>
-      <w:hyperlink r:id="rId396">
+      <w:hyperlink r:id="rId397">
         <w:r>
           <w:rPr>
             <w:rStyle w:val="Hyperlink"/>
@@ -43827,8 +43827,8 @@
         </w:r>
       </w:hyperlink>
     </w:p>
-    <w:bookmarkEnd w:id="397"/>
-    <w:bookmarkStart w:id="399" w:name="professional-advice"/>
+    <w:bookmarkEnd w:id="398"/>
+    <w:bookmarkStart w:id="400" w:name="professional-advice"/>
     <w:p>
       <w:pPr>
         <w:pStyle w:val="Heading2"/>
@@ -43845,7 +43845,7 @@
           <w:numId w:val="1101"/>
         </w:numPr>
       </w:pPr>
-      <w:hyperlink r:id="rId398">
+      <w:hyperlink r:id="rId399">
         <w:r>
           <w:rPr>
             <w:rStyle w:val="Hyperlink"/>
@@ -43854,8 +43854,8 @@
         </w:r>
       </w:hyperlink>
     </w:p>
-    <w:bookmarkEnd w:id="399"/>
-    <w:bookmarkStart w:id="402" w:name="funding"/>
+    <w:bookmarkEnd w:id="400"/>
+    <w:bookmarkStart w:id="403" w:name="funding"/>
     <w:p>
       <w:pPr>
         <w:pStyle w:val="Heading2"/>
@@ -43872,7 +43872,7 @@
           <w:numId w:val="1102"/>
         </w:numPr>
       </w:pPr>
-      <w:hyperlink r:id="rId400">
+      <w:hyperlink r:id="rId401">
         <w:r>
           <w:rPr>
             <w:rStyle w:val="Hyperlink"/>
@@ -43889,7 +43889,7 @@
           <w:numId w:val="1102"/>
         </w:numPr>
       </w:pPr>
-      <w:hyperlink r:id="rId401">
+      <w:hyperlink r:id="rId402">
         <w:r>
           <w:rPr>
             <w:rStyle w:val="Hyperlink"/>
@@ -43898,8 +43898,8 @@
         </w:r>
       </w:hyperlink>
     </w:p>
-    <w:bookmarkEnd w:id="402"/>
-    <w:bookmarkStart w:id="406" w:name="ethics-and-global-health-research"/>
+    <w:bookmarkEnd w:id="403"/>
+    <w:bookmarkStart w:id="407" w:name="ethics-and-global-health-research"/>
     <w:p>
       <w:pPr>
         <w:pStyle w:val="Heading2"/>
@@ -43916,7 +43916,7 @@
           <w:numId w:val="1103"/>
         </w:numPr>
       </w:pPr>
-      <w:hyperlink r:id="rId403">
+      <w:hyperlink r:id="rId404">
         <w:r>
           <w:rPr>
             <w:rStyle w:val="Hyperlink"/>
@@ -43933,7 +43933,7 @@
           <w:numId w:val="1103"/>
         </w:numPr>
       </w:pPr>
-      <w:hyperlink r:id="rId404">
+      <w:hyperlink r:id="rId405">
         <w:r>
           <w:rPr>
             <w:rStyle w:val="Hyperlink"/>
@@ -43950,7 +43950,7 @@
           <w:numId w:val="1103"/>
         </w:numPr>
       </w:pPr>
-      <w:hyperlink r:id="rId405">
+      <w:hyperlink r:id="rId406">
         <w:r>
           <w:rPr>
             <w:rStyle w:val="Hyperlink"/>
@@ -43959,8 +43959,8 @@
         </w:r>
       </w:hyperlink>
     </w:p>
-    <w:bookmarkEnd w:id="406"/>
     <w:bookmarkEnd w:id="407"/>
+    <w:bookmarkEnd w:id="408"/>
     <w:sectPr>
       <w:footnotePr>
         <w:numRestart w:val="eachSect"/>

</xml_diff>

<commit_message>
Deploying to gh-pages from @ UCD-SERG/lab-manual@38ae9820ccb7a9dfc977378d4b739771ed1beea6 🚀
</commit_message>
<xml_diff>
--- a/UCD-SeRG-Lab-Manual.docx
+++ b/UCD-SeRG-Lab-Manual.docx
@@ -27239,7 +27239,16 @@
               <w:t xml:space="preserve">style_dir(path = ..., scope = "line_breaks", strict = FALSE)</w:t>
             </w:r>
             <w:r>
-              <w:t xml:space="preserve">. You can also customize StyleR</w:t>
+              <w:t xml:space="preserve">. You can also customize</w:t>
+            </w:r>
+            <w:r>
+              <w:t xml:space="preserve"> </w:t>
+            </w:r>
+            <w:r>
+              <w:rPr>
+                <w:rStyle w:val="VerbatimChar"/>
+              </w:rPr>
+              <w:t xml:space="preserve">{styler}</w:t>
             </w:r>
             <w:r>
               <w:t xml:space="preserve"> </w:t>

</xml_diff>

<commit_message>
Deploying to gh-pages from @ UCD-SERG/lab-manual@70c50c20cca81fcce9575bf0ea389e274761bed6 🚀
</commit_message>
<xml_diff>
--- a/UCD-SeRG-Lab-Manual.docx
+++ b/UCD-SeRG-Lab-Manual.docx
@@ -34,32 +34,6 @@
         <w:t xml:space="preserve">Last updated: 2026-01-11</w:t>
       </w:r>
     </w:p>
-    <w:sdt>
-      <w:sdtPr>
-        <w:docPartObj>
-          <w:docPartGallery w:val="Table of Contents"/>
-          <w:docPartUnique/>
-        </w:docPartObj>
-      </w:sdtPr>
-      <w:sdtContent>
-        <w:p>
-          <w:pPr>
-            <w:pStyle w:val="TOCHeading"/>
-          </w:pPr>
-          <w:r>
-            <w:t xml:space="preserve">Table of contents</w:t>
-          </w:r>
-        </w:p>
-        <w:p>
-          <w:r>
-            <w:fldChar w:fldCharType="begin" w:dirty="true"/>
-            <w:instrText xml:space="preserve">TOC \o "1-3" \h \z \u</w:instrText>
-            <w:fldChar w:fldCharType="separate"/>
-            <w:fldChar w:fldCharType="end"/>
-          </w:r>
-        </w:p>
-      </w:sdtContent>
-    </w:sdt>
     <w:bookmarkStart w:id="25" w:name="welcome-to-ucd-serg"/>
     <w:p>
       <w:pPr>

</xml_diff>

<commit_message>
Deploying to gh-pages from @ UCD-SERG/lab-manual@6b37e0f606550d434f6f26eb9ef32c8545081286 🚀
</commit_message>
<xml_diff>
--- a/UCD-SeRG-Lab-Manual.docx
+++ b/UCD-SeRG-Lab-Manual.docx
@@ -377,7 +377,25 @@
         <w:pStyle w:val="BodyText"/>
       </w:pPr>
       <w:r>
-        <w:t xml:space="preserve">One benefit of the academic environment is its schedule flexibility. This means that lab members may choose to work in the early morning, evening, or weekends. That said, we do not expect lab members to respond outside of business hours (unless there are special circumstances).</w:t>
+        <w:rPr>
+          <w:b/>
+          <w:bCs/>
+        </w:rPr>
+        <w:t xml:space="preserve">Demo Note:</w:t>
+      </w:r>
+      <w:r>
+        <w:t xml:space="preserve"> </w:t>
+      </w:r>
+      <w:r>
+        <w:t xml:space="preserve">This minor edit demonstrates the preview highlighting workflow in action.</w:t>
+      </w:r>
+    </w:p>
+    <w:p>
+      <w:pPr>
+        <w:pStyle w:val="BodyText"/>
+      </w:pPr>
+      <w:r>
+        <w:t xml:space="preserve">One benefit of the academic environment is its schedule flexibility and autonomy. This means that lab members may choose to work in the early morning, afternoon, evening, or weekends. That said, we do not expect lab members to respond outside of normal business hours (unless there are special circumstances).</w:t>
       </w:r>
     </w:p>
     <w:bookmarkStart w:id="35" w:name="microsoft-teams"/>

</xml_diff>

<commit_message>
Deploying to gh-pages from @ UCD-SERG/lab-manual@f2d6488f70557f8b09c3783c7cfb63ad6c070f0e 🚀
</commit_message>
<xml_diff>
--- a/UCD-SeRG-Lab-Manual.docx
+++ b/UCD-SeRG-Lab-Manual.docx
@@ -19274,7 +19274,7 @@
     <w:bookmarkEnd w:id="197"/>
     <w:bookmarkEnd w:id="198"/>
     <w:bookmarkEnd w:id="199"/>
-    <w:bookmarkStart w:id="243" w:name="sec-r-code-style"/>
+    <w:bookmarkStart w:id="247" w:name="sec-r-code-style"/>
     <w:p>
       <w:pPr>
         <w:pStyle w:val="Heading1"/>
@@ -24672,7 +24672,7 @@
       </w:hyperlink>
     </w:p>
     <w:bookmarkEnd w:id="218"/>
-    <w:bookmarkStart w:id="240" w:name="sec-style-auto-style"/>
+    <w:bookmarkStart w:id="244" w:name="sec-style-auto-style"/>
     <w:p>
       <w:pPr>
         <w:pStyle w:val="Heading2"/>
@@ -24681,7 +24681,7 @@
         <w:t xml:space="preserve">7.11 Automated Tools for Style and Project Workflow</w:t>
       </w:r>
     </w:p>
-    <w:bookmarkStart w:id="239" w:name="styling"/>
+    <w:bookmarkStart w:id="243" w:name="styling"/>
     <w:p>
       <w:pPr>
         <w:pStyle w:val="Heading3"/>
@@ -27727,7 +27727,7 @@
       </w:tr>
     </w:tbl>
     <w:bookmarkEnd w:id="231"/>
-    <w:bookmarkStart w:id="238" w:name="lintr"/>
+    <w:bookmarkStart w:id="242" w:name="lintr"/>
     <w:p>
       <w:pPr>
         <w:pStyle w:val="Heading4"/>
@@ -27837,88 +27837,296 @@
         <w:t xml:space="preserve">.</w:t>
       </w:r>
     </w:p>
+    <w:tbl>
+      <w:tblPr>
+        <w:tblStyle w:val="Table"/>
+        <w:tblLook w:firstRow="0" w:lastRow="0" w:firstColumn="0" w:lastColumn="0" w:noHBand="0" w:noVBand="0" w:val="0000"/>
+        <w:tblBorders>
+          <w:top w:val="single" w:sz="4" w:space="0" w:color="0758E5"/>
+          <w:left w:val="single" w:sz="24" w:space="0" w:color="0758E5"/>
+          <w:bottom w:val="single" w:sz="4" w:space="0" w:color="0758E5"/>
+          <w:right w:val="single" w:sz="4" w:space="0" w:color="0758E5"/>
+        </w:tblBorders>
+        <w:tblCellMar>
+          <w:left w:w="144" w:type="dxa"/>
+          <w:right w:w="144" w:type="dxa"/>
+        </w:tblCellMar>
+        <w:tblLook w:firstRow="0" w:lastRow="0" w:firstColumn="0" w:lastColumn="0" w:noHBand="0" w:noVBand="0" w:val="0000"/>
+      </w:tblPr>
+      <w:tr>
+        <w:trPr>
+          <w:cantSplit/>
+        </w:trPr>
+        <w:tc>
+          <w:tcPr>
+            <w:shd w:color="auto" w:fill="dae6fb" w:val="clear"/>
+            <w:tcMar>
+              <w:top w:w="92" w:type="dxa"/>
+              <w:bottom w:w="92" w:type="dxa"/>
+            </w:tcMar>
+          </w:tcPr>
+          <w:p>
+            <w:pPr>
+              <w:pStyle w:val="BodyText"/>
+            </w:pPr>
+            <w:pPr>
+              <w:spacing w:before="0" w:after="0"/>
+              <w:textAlignment w:val="center"/>
+            </w:pPr>
+            <w:r>
+              <w:drawing>
+                <wp:inline>
+                  <wp:extent cx="152400" cy="152400"/>
+                  <wp:effectExtent b="0" l="0" r="0" t="0"/>
+                  <wp:docPr descr="" title="" id="235" name="Picture"/>
+                  <a:graphic>
+                    <a:graphicData uri="http://schemas.openxmlformats.org/drawingml/2006/picture">
+                      <pic:pic>
+                        <pic:nvPicPr>
+                          <pic:cNvPr descr="/opt/quarto/share/formats/docx/note.png" id="236" name="Picture"/>
+                          <pic:cNvPicPr>
+                            <a:picLocks noChangeArrowheads="1" noChangeAspect="1"/>
+                          </pic:cNvPicPr>
+                        </pic:nvPicPr>
+                        <pic:blipFill>
+                          <a:blip r:embed="rId119"/>
+                          <a:stretch>
+                            <a:fillRect/>
+                          </a:stretch>
+                        </pic:blipFill>
+                        <pic:spPr bwMode="auto">
+                          <a:xfrm>
+                            <a:off x="0" y="0"/>
+                            <a:ext cx="152400" cy="152400"/>
+                          </a:xfrm>
+                          <a:prstGeom prst="rect">
+                            <a:avLst/>
+                          </a:prstGeom>
+                          <a:noFill/>
+                          <a:ln w="9525">
+                            <a:noFill/>
+                            <a:headEnd/>
+                            <a:tailEnd/>
+                          </a:ln>
+                        </pic:spPr>
+                      </pic:pic>
+                    </a:graphicData>
+                  </a:graphic>
+                </wp:inline>
+              </w:drawing>
+            </w:r>
+            <w:r>
+              <w:t xml:space="preserve"> </w:t>
+            </w:r>
+            <w:r>
+              <w:t xml:space="preserve"> </w:t>
+            </w:r>
+            <w:r>
+              <w:t xml:space="preserve">Note</w:t>
+            </w:r>
+          </w:p>
+        </w:tc>
+      </w:tr>
+      <w:tr>
+        <w:trPr>
+          <w:cantSplit/>
+        </w:trPr>
+        <w:tc>
+          <w:tcPr>
+            <w:tcMar>
+              <w:top w:w="108" w:type="dxa"/>
+              <w:bottom w:w="108" w:type="dxa"/>
+            </w:tcMar>
+          </w:tcPr>
+          <w:p>
+            <w:pPr>
+              <w:pStyle w:val="BodyText"/>
+            </w:pPr>
+            <w:pPr>
+              <w:spacing w:before="16" w:after="16"/>
+            </w:pPr>
+            <w:r>
+              <w:t xml:space="preserve">You can customize your settings to set defaults or to exclude files. More details can be found</w:t>
+            </w:r>
+            <w:r>
+              <w:t xml:space="preserve"> </w:t>
+            </w:r>
+            <w:hyperlink r:id="rId237">
+              <w:r>
+                <w:rPr>
+                  <w:rStyle w:val="Hyperlink"/>
+                </w:rPr>
+                <w:t xml:space="preserve">here</w:t>
+              </w:r>
+            </w:hyperlink>
+            <w:r>
+              <w:t xml:space="preserve">.</w:t>
+            </w:r>
+          </w:p>
+          <w:p/>
+        </w:tc>
+      </w:tr>
+    </w:tbl>
     <w:p>
       <w:pPr>
         <w:pStyle w:val="BodyText"/>
       </w:pPr>
       <w:r>
-        <w:t xml:space="preserve">::: {.callout-note}</w:t>
-      </w:r>
-      <w:r>
-        <w:t xml:space="preserve"> </w:t>
-      </w:r>
-      <w:r>
-        <w:t xml:space="preserve">You can customize your settings to set defaults or to exclude files. More details can be found</w:t>
-      </w:r>
-      <w:r>
-        <w:t xml:space="preserve"> </w:t>
-      </w:r>
-      <w:hyperlink r:id="rId235">
-        <w:r>
-          <w:rPr>
-            <w:rStyle w:val="Hyperlink"/>
-          </w:rPr>
-          <w:t xml:space="preserve">here</w:t>
-        </w:r>
-      </w:hyperlink>
-      <w:r>
-        <w:t xml:space="preserve">.</w:t>
-      </w:r>
-      <w:r>
-        <w:t xml:space="preserve"> </w:t>
-      </w:r>
-      <w:r>
-        <w:t xml:space="preserve">:::</w:t>
-      </w:r>
-    </w:p>
+        <w:t xml:space="preserve"> </w:t>
+      </w:r>
+    </w:p>
+    <w:tbl>
+      <w:tblPr>
+        <w:tblStyle w:val="Table"/>
+        <w:tblLook w:firstRow="0" w:lastRow="0" w:firstColumn="0" w:lastColumn="0" w:noHBand="0" w:noVBand="0" w:val="0000"/>
+        <w:tblBorders>
+          <w:top w:val="single" w:sz="4" w:space="0" w:color="0758E5"/>
+          <w:left w:val="single" w:sz="24" w:space="0" w:color="0758E5"/>
+          <w:bottom w:val="single" w:sz="4" w:space="0" w:color="0758E5"/>
+          <w:right w:val="single" w:sz="4" w:space="0" w:color="0758E5"/>
+        </w:tblBorders>
+        <w:tblCellMar>
+          <w:left w:w="144" w:type="dxa"/>
+          <w:right w:w="144" w:type="dxa"/>
+        </w:tblCellMar>
+        <w:tblLook w:firstRow="0" w:lastRow="0" w:firstColumn="0" w:lastColumn="0" w:noHBand="0" w:noVBand="0" w:val="0000"/>
+      </w:tblPr>
+      <w:tr>
+        <w:trPr>
+          <w:cantSplit/>
+        </w:trPr>
+        <w:tc>
+          <w:tcPr>
+            <w:shd w:color="auto" w:fill="dae6fb" w:val="clear"/>
+            <w:tcMar>
+              <w:top w:w="92" w:type="dxa"/>
+              <w:bottom w:w="92" w:type="dxa"/>
+            </w:tcMar>
+          </w:tcPr>
+          <w:p>
+            <w:pPr>
+              <w:pStyle w:val="BodyText"/>
+            </w:pPr>
+            <w:pPr>
+              <w:spacing w:before="0" w:after="0"/>
+              <w:textAlignment w:val="center"/>
+            </w:pPr>
+            <w:r>
+              <w:drawing>
+                <wp:inline>
+                  <wp:extent cx="152400" cy="152400"/>
+                  <wp:effectExtent b="0" l="0" r="0" t="0"/>
+                  <wp:docPr descr="" title="" id="238" name="Picture"/>
+                  <a:graphic>
+                    <a:graphicData uri="http://schemas.openxmlformats.org/drawingml/2006/picture">
+                      <pic:pic>
+                        <pic:nvPicPr>
+                          <pic:cNvPr descr="/opt/quarto/share/formats/docx/note.png" id="239" name="Picture"/>
+                          <pic:cNvPicPr>
+                            <a:picLocks noChangeArrowheads="1" noChangeAspect="1"/>
+                          </pic:cNvPicPr>
+                        </pic:nvPicPr>
+                        <pic:blipFill>
+                          <a:blip r:embed="rId119"/>
+                          <a:stretch>
+                            <a:fillRect/>
+                          </a:stretch>
+                        </pic:blipFill>
+                        <pic:spPr bwMode="auto">
+                          <a:xfrm>
+                            <a:off x="0" y="0"/>
+                            <a:ext cx="152400" cy="152400"/>
+                          </a:xfrm>
+                          <a:prstGeom prst="rect">
+                            <a:avLst/>
+                          </a:prstGeom>
+                          <a:noFill/>
+                          <a:ln w="9525">
+                            <a:noFill/>
+                            <a:headEnd/>
+                            <a:tailEnd/>
+                          </a:ln>
+                        </pic:spPr>
+                      </pic:pic>
+                    </a:graphicData>
+                  </a:graphic>
+                </wp:inline>
+              </w:drawing>
+            </w:r>
+            <w:r>
+              <w:t xml:space="preserve"> </w:t>
+            </w:r>
+            <w:r>
+              <w:t xml:space="preserve"> </w:t>
+            </w:r>
+            <w:r>
+              <w:t xml:space="preserve">Note</w:t>
+            </w:r>
+          </w:p>
+        </w:tc>
+      </w:tr>
+      <w:tr>
+        <w:trPr>
+          <w:cantSplit/>
+        </w:trPr>
+        <w:tc>
+          <w:tcPr>
+            <w:tcMar>
+              <w:top w:w="108" w:type="dxa"/>
+              <w:bottom w:w="108" w:type="dxa"/>
+            </w:tcMar>
+          </w:tcPr>
+          <w:p>
+            <w:pPr>
+              <w:pStyle w:val="BodyText"/>
+            </w:pPr>
+            <w:pPr>
+              <w:spacing w:before="16" w:after="16"/>
+            </w:pPr>
+            <w:r>
+              <w:t xml:space="preserve">The</w:t>
+            </w:r>
+            <w:r>
+              <w:t xml:space="preserve"> </w:t>
+            </w:r>
+            <w:r>
+              <w:rPr>
+                <w:rStyle w:val="VerbatimChar"/>
+              </w:rPr>
+              <w:t xml:space="preserve">lintr</w:t>
+            </w:r>
+            <w:r>
+              <w:t xml:space="preserve"> </w:t>
+            </w:r>
+            <w:r>
+              <w:t xml:space="preserve">package goes hand in hand with the</w:t>
+            </w:r>
+            <w:r>
+              <w:t xml:space="preserve"> </w:t>
+            </w:r>
+            <w:r>
+              <w:rPr>
+                <w:rStyle w:val="VerbatimChar"/>
+              </w:rPr>
+              <w:t xml:space="preserve">styler</w:t>
+            </w:r>
+            <w:r>
+              <w:t xml:space="preserve"> </w:t>
+            </w:r>
+            <w:r>
+              <w:t xml:space="preserve">package. The styler can be used to automatically fix the problems that the lintr catches.</w:t>
+            </w:r>
+          </w:p>
+          <w:p/>
+        </w:tc>
+      </w:tr>
+    </w:tbl>
     <w:p>
       <w:pPr>
         <w:pStyle w:val="BodyText"/>
       </w:pPr>
       <w:r>
-        <w:t xml:space="preserve">::: {.callout-note}</w:t>
-      </w:r>
-      <w:r>
-        <w:t xml:space="preserve"> </w:t>
-      </w:r>
-      <w:r>
-        <w:t xml:space="preserve">The</w:t>
-      </w:r>
-      <w:r>
-        <w:t xml:space="preserve"> </w:t>
-      </w:r>
-      <w:r>
-        <w:rPr>
-          <w:rStyle w:val="VerbatimChar"/>
-        </w:rPr>
-        <w:t xml:space="preserve">lintr</w:t>
-      </w:r>
-      <w:r>
-        <w:t xml:space="preserve"> </w:t>
-      </w:r>
-      <w:r>
-        <w:t xml:space="preserve">package goes hand in hand with the</w:t>
-      </w:r>
-      <w:r>
-        <w:t xml:space="preserve"> </w:t>
-      </w:r>
-      <w:r>
-        <w:rPr>
-          <w:rStyle w:val="VerbatimChar"/>
-        </w:rPr>
-        <w:t xml:space="preserve">styler</w:t>
-      </w:r>
-      <w:r>
-        <w:t xml:space="preserve"> </w:t>
-      </w:r>
-      <w:r>
-        <w:t xml:space="preserve">package. The styler can be used to automatically fix the problems that the lintr catches.</w:t>
-      </w:r>
-      <w:r>
-        <w:t xml:space="preserve"> </w:t>
-      </w:r>
-      <w:r>
-        <w:t xml:space="preserve">:::</w:t>
+        <w:t xml:space="preserve"> </w:t>
       </w:r>
     </w:p>
     <w:tbl>
@@ -27962,12 +28170,12 @@
                 <wp:inline>
                   <wp:extent cx="152400" cy="152400"/>
                   <wp:effectExtent b="0" l="0" r="0" t="0"/>
-                  <wp:docPr descr="" title="" id="236" name="Picture"/>
+                  <wp:docPr descr="" title="" id="240" name="Picture"/>
                   <a:graphic>
                     <a:graphicData uri="http://schemas.openxmlformats.org/drawingml/2006/picture">
                       <pic:pic>
                         <pic:nvPicPr>
-                          <pic:cNvPr descr="/opt/quarto/share/formats/docx/tip.png" id="237" name="Picture"/>
+                          <pic:cNvPr descr="/opt/quarto/share/formats/docx/tip.png" id="241" name="Picture"/>
                           <pic:cNvPicPr>
                             <a:picLocks noChangeArrowheads="1" noChangeAspect="1"/>
                           </pic:cNvPicPr>
@@ -28271,10 +28479,10 @@
         </w:tc>
       </w:tr>
     </w:tbl>
-    <w:bookmarkEnd w:id="238"/>
-    <w:bookmarkEnd w:id="239"/>
-    <w:bookmarkEnd w:id="240"/>
-    <w:bookmarkStart w:id="242" w:name="sec-r-resources-style"/>
+    <w:bookmarkEnd w:id="242"/>
+    <w:bookmarkEnd w:id="243"/>
+    <w:bookmarkEnd w:id="244"/>
+    <w:bookmarkStart w:id="246" w:name="sec-r-resources-style"/>
     <w:p>
       <w:pPr>
         <w:pStyle w:val="Heading2"/>
@@ -28291,7 +28499,7 @@
           <w:numId w:val="1062"/>
         </w:numPr>
       </w:pPr>
-      <w:hyperlink r:id="rId241">
+      <w:hyperlink r:id="rId245">
         <w:r>
           <w:rPr>
             <w:rStyle w:val="Hyperlink"/>
@@ -28303,9 +28511,9 @@
         <w:t xml:space="preserve">: Detailed coding style conventions for writing clear, consistent R code. Covers naming, syntax, pipes, functions, and more.</w:t>
       </w:r>
     </w:p>
-    <w:bookmarkEnd w:id="242"/>
-    <w:bookmarkEnd w:id="243"/>
-    <w:bookmarkStart w:id="249" w:name="big-data"/>
+    <w:bookmarkEnd w:id="246"/>
+    <w:bookmarkEnd w:id="247"/>
+    <w:bookmarkStart w:id="253" w:name="big-data"/>
     <w:p>
       <w:pPr>
         <w:pStyle w:val="Heading1"/>
@@ -28324,7 +28532,7 @@
       <w:r>
         <w:t xml:space="preserve"> </w:t>
       </w:r>
-      <w:hyperlink r:id="rId244">
+      <w:hyperlink r:id="rId248">
         <w:r>
           <w:rPr>
             <w:rStyle w:val="Hyperlink"/>
@@ -28333,7 +28541,7 @@
         </w:r>
       </w:hyperlink>
     </w:p>
-    <w:bookmarkStart w:id="246" w:name="the-data.table-package"/>
+    <w:bookmarkStart w:id="250" w:name="the-data.table-package"/>
     <w:p>
       <w:pPr>
         <w:pStyle w:val="Heading2"/>
@@ -28475,7 +28683,7 @@
       <w:r>
         <w:t xml:space="preserve"> </w:t>
       </w:r>
-      <w:hyperlink r:id="rId245">
+      <w:hyperlink r:id="rId249">
         <w:r>
           <w:rPr>
             <w:rStyle w:val="Hyperlink"/>
@@ -28693,8 +28901,8 @@
         <w:t xml:space="preserve">.</w:t>
       </w:r>
     </w:p>
-    <w:bookmarkEnd w:id="246"/>
-    <w:bookmarkStart w:id="247" w:name="using-downsampled-data"/>
+    <w:bookmarkEnd w:id="250"/>
+    <w:bookmarkStart w:id="251" w:name="using-downsampled-data"/>
     <w:p>
       <w:pPr>
         <w:pStyle w:val="Heading2"/>
@@ -28723,8 +28931,8 @@
         <w:t xml:space="preserve">data that usually includes a 1% random sample stratified by any important variables, such as year or household id. This allows us to efficiently write and test our code without having to load in large, slow datasets that can cause RStudio to freeze. Be very careful to be sure which dataset you are working with and to label results output accordingly.</w:t>
       </w:r>
     </w:p>
-    <w:bookmarkEnd w:id="247"/>
-    <w:bookmarkStart w:id="248" w:name="optimal-rstudio-set-up"/>
+    <w:bookmarkEnd w:id="251"/>
+    <w:bookmarkStart w:id="252" w:name="optimal-rstudio-set-up"/>
     <w:p>
       <w:pPr>
         <w:pStyle w:val="Heading2"/>
@@ -28869,9 +29077,9 @@
         <w:t xml:space="preserve">Unfortunately RStudio often gets slow and/or freezes after hours working with big datasets. Sometimes it is much more efficient to just use Terminal / gitbash to run code and make updates in git.</w:t>
       </w:r>
     </w:p>
-    <w:bookmarkEnd w:id="248"/>
-    <w:bookmarkEnd w:id="249"/>
-    <w:bookmarkStart w:id="259" w:name="data-masking"/>
+    <w:bookmarkEnd w:id="252"/>
+    <w:bookmarkEnd w:id="253"/>
+    <w:bookmarkStart w:id="263" w:name="data-masking"/>
     <w:p>
       <w:pPr>
         <w:pStyle w:val="Heading1"/>
@@ -28890,7 +29098,7 @@
       <w:r>
         <w:t xml:space="preserve"> </w:t>
       </w:r>
-      <w:hyperlink r:id="rId250">
+      <w:hyperlink r:id="rId254">
         <w:r>
           <w:rPr>
             <w:rStyle w:val="Hyperlink"/>
@@ -28921,7 +29129,7 @@
         <w:t xml:space="preserve">.</w:t>
       </w:r>
     </w:p>
-    <w:bookmarkStart w:id="256" w:name="general-overview"/>
+    <w:bookmarkStart w:id="260" w:name="general-overview"/>
     <w:p>
       <w:pPr>
         <w:pStyle w:val="Heading2"/>
@@ -28938,7 +29146,7 @@
         <w:t xml:space="preserve">This chapter covers data masking, a unique process in R in which columns are treated as distinct objects within their dataframe’s environment. In our lab, data masking most frequently comes up when writing wrapper functions where arguments to indicate column names are supplied as strings. We often do this when we repeat the same code on multiple columns, and want to apply a function to a vector of strings that correspond to column names in a dataframe. For example, we might want to clean multiple columns using the same function or estimate the same model under different feature sets. Here, we try to break down what data masking is, why this error comes up, and common approaches to solve this problem.</w:t>
       </w:r>
     </w:p>
-    <w:bookmarkStart w:id="254" w:name="what-is-data-masking"/>
+    <w:bookmarkStart w:id="258" w:name="what-is-data-masking"/>
     <w:p>
       <w:pPr>
         <w:pStyle w:val="Heading3"/>
@@ -29036,18 +29244,18 @@
           <wp:inline>
             <wp:extent cx="2667000" cy="1103368"/>
             <wp:effectExtent b="0" l="0" r="0" t="0"/>
-            <wp:docPr descr="" title="" id="252" name="Picture"/>
+            <wp:docPr descr="" title="" id="256" name="Picture"/>
             <a:graphic>
               <a:graphicData uri="http://schemas.openxmlformats.org/drawingml/2006/picture">
                 <pic:pic>
                   <pic:nvPicPr>
-                    <pic:cNvPr descr="assets/images/data-masking.PNG" id="253" name="Picture"/>
+                    <pic:cNvPr descr="assets/images/data-masking.PNG" id="257" name="Picture"/>
                     <pic:cNvPicPr>
                       <a:picLocks noChangeArrowheads="1" noChangeAspect="1"/>
                     </pic:cNvPicPr>
                   </pic:nvPicPr>
                   <pic:blipFill>
-                    <a:blip r:embed="rId251"/>
+                    <a:blip r:embed="rId255"/>
                     <a:stretch>
                       <a:fillRect/>
                     </a:stretch>
@@ -29166,8 +29374,8 @@
         <w:t xml:space="preserve">df</w:t>
       </w:r>
     </w:p>
-    <w:bookmarkEnd w:id="254"/>
-    <w:bookmarkStart w:id="255" w:name="using-tidy-evaluation-for-data-masking"/>
+    <w:bookmarkEnd w:id="258"/>
+    <w:bookmarkStart w:id="259" w:name="using-tidy-evaluation-for-data-masking"/>
     <w:p>
       <w:pPr>
         <w:pStyle w:val="Heading3"/>
@@ -29423,9 +29631,9 @@
         <w:t xml:space="preserve">in the pipe. However, it can cause some programming hurdles when writing functions that take strings of variable/column names as arguments. In the next section, we briefly describe how to troubleshoot common errors in data masking, as relevant to our lab’s work.</w:t>
       </w:r>
     </w:p>
-    <w:bookmarkEnd w:id="255"/>
-    <w:bookmarkEnd w:id="256"/>
-    <w:bookmarkStart w:id="258" w:name="technical-overview"/>
+    <w:bookmarkEnd w:id="259"/>
+    <w:bookmarkEnd w:id="260"/>
+    <w:bookmarkStart w:id="262" w:name="technical-overview"/>
     <w:p>
       <w:pPr>
         <w:pStyle w:val="Heading2"/>
@@ -29742,7 +29950,7 @@
         <w:t xml:space="preserve"> values)</w:t>
       </w:r>
     </w:p>
-    <w:bookmarkStart w:id="257" w:name="example"/>
+    <w:bookmarkStart w:id="261" w:name="example"/>
     <w:p>
       <w:pPr>
         <w:pStyle w:val="Heading3"/>
@@ -31561,10 +31769,10 @@
         <w:t xml:space="preserve">}</w:t>
       </w:r>
     </w:p>
-    <w:bookmarkEnd w:id="257"/>
-    <w:bookmarkEnd w:id="258"/>
-    <w:bookmarkEnd w:id="259"/>
-    <w:bookmarkStart w:id="279" w:name="sec-github"/>
+    <w:bookmarkEnd w:id="261"/>
+    <w:bookmarkEnd w:id="262"/>
+    <w:bookmarkEnd w:id="263"/>
+    <w:bookmarkStart w:id="283" w:name="sec-github"/>
     <w:p>
       <w:pPr>
         <w:pStyle w:val="Heading1"/>
@@ -31583,7 +31791,7 @@
       <w:r>
         <w:t xml:space="preserve"> </w:t>
       </w:r>
-      <w:hyperlink r:id="rId260">
+      <w:hyperlink r:id="rId264">
         <w:r>
           <w:rPr>
             <w:rStyle w:val="Hyperlink"/>
@@ -31592,7 +31800,7 @@
         </w:r>
       </w:hyperlink>
     </w:p>
-    <w:bookmarkStart w:id="263" w:name="basics"/>
+    <w:bookmarkStart w:id="267" w:name="basics"/>
     <w:p>
       <w:pPr>
         <w:pStyle w:val="Heading2"/>
@@ -31615,7 +31823,7 @@
       <w:r>
         <w:t xml:space="preserve"> </w:t>
       </w:r>
-      <w:hyperlink r:id="rId261">
+      <w:hyperlink r:id="rId265">
         <w:r>
           <w:rPr>
             <w:rStyle w:val="Hyperlink"/>
@@ -31641,7 +31849,7 @@
       <w:r>
         <w:t xml:space="preserve"> </w:t>
       </w:r>
-      <w:hyperlink r:id="rId261">
+      <w:hyperlink r:id="rId265">
         <w:r>
           <w:rPr>
             <w:rStyle w:val="Hyperlink"/>
@@ -31667,7 +31875,7 @@
       <w:r>
         <w:t xml:space="preserve"> </w:t>
       </w:r>
-      <w:hyperlink r:id="rId262">
+      <w:hyperlink r:id="rId266">
         <w:r>
           <w:rPr>
             <w:rStyle w:val="Hyperlink"/>
@@ -31682,8 +31890,8 @@
         <w:t xml:space="preserve">to undo, fix, or remove commits in git.</w:t>
       </w:r>
     </w:p>
-    <w:bookmarkEnd w:id="263"/>
-    <w:bookmarkStart w:id="265" w:name="github-desktop"/>
+    <w:bookmarkEnd w:id="267"/>
+    <w:bookmarkStart w:id="269" w:name="github-desktop"/>
     <w:p>
       <w:pPr>
         <w:pStyle w:val="Heading2"/>
@@ -31702,7 +31910,7 @@
       <w:r>
         <w:t xml:space="preserve"> </w:t>
       </w:r>
-      <w:hyperlink r:id="rId264">
+      <w:hyperlink r:id="rId268">
         <w:r>
           <w:rPr>
             <w:rStyle w:val="Hyperlink"/>
@@ -31717,8 +31925,8 @@
         <w:t xml:space="preserve">as an graphical interface to do basic git commands; you can do all of the basic functions of Git using this desktop app. Feel free to use this as an alternative to Git on the command line if you prefer.</w:t>
       </w:r>
     </w:p>
-    <w:bookmarkEnd w:id="265"/>
-    <w:bookmarkStart w:id="267" w:name="git-branching"/>
+    <w:bookmarkEnd w:id="269"/>
+    <w:bookmarkStart w:id="271" w:name="git-branching"/>
     <w:p>
       <w:pPr>
         <w:pStyle w:val="Heading2"/>
@@ -31781,7 +31989,7 @@
       <w:r>
         <w:t xml:space="preserve"> </w:t>
       </w:r>
-      <w:hyperlink r:id="rId266">
+      <w:hyperlink r:id="rId270">
         <w:r>
           <w:rPr>
             <w:rStyle w:val="Hyperlink"/>
@@ -31793,8 +32001,8 @@
         <w:t xml:space="preserve">. You can also find instructions on how to handle merge conflicts when joining branches together.</w:t>
       </w:r>
     </w:p>
-    <w:bookmarkEnd w:id="267"/>
-    <w:bookmarkStart w:id="269" w:name="example-workflow"/>
+    <w:bookmarkEnd w:id="271"/>
+    <w:bookmarkStart w:id="273" w:name="example-workflow"/>
     <w:p>
       <w:pPr>
         <w:pStyle w:val="Heading2"/>
@@ -32156,7 +32364,7 @@
             <w:r>
               <w:t xml:space="preserve"> </w:t>
             </w:r>
-            <w:hyperlink r:id="rId268">
+            <w:hyperlink r:id="rId272">
               <w:r>
                 <w:rPr>
                   <w:rStyle w:val="Hyperlink"/>
@@ -32241,8 +32449,8 @@
         <w:t xml:space="preserve">Other helpful commands are listed below.</w:t>
       </w:r>
     </w:p>
-    <w:bookmarkEnd w:id="269"/>
-    <w:bookmarkStart w:id="270" w:name="commonly-used-git-commands"/>
+    <w:bookmarkEnd w:id="273"/>
+    <w:bookmarkStart w:id="274" w:name="commonly-used-git-commands"/>
     <w:p>
       <w:pPr>
         <w:pStyle w:val="Heading2"/>
@@ -32878,8 +33086,8 @@
         </w:tc>
       </w:tr>
     </w:tbl>
-    <w:bookmarkEnd w:id="270"/>
-    <w:bookmarkStart w:id="271" w:name="how-often-should-i-commit"/>
+    <w:bookmarkEnd w:id="274"/>
+    <w:bookmarkStart w:id="275" w:name="how-often-should-i-commit"/>
     <w:p>
       <w:pPr>
         <w:pStyle w:val="Heading2"/>
@@ -32896,8 +33104,8 @@
         <w:t xml:space="preserve">It is good practice to commit every 15 minutes, or every time you make a significant change. It is better to commit more rather than less.</w:t>
       </w:r>
     </w:p>
-    <w:bookmarkEnd w:id="271"/>
-    <w:bookmarkStart w:id="275" w:name="repeated-amend-workflow"/>
+    <w:bookmarkEnd w:id="275"/>
+    <w:bookmarkStart w:id="279" w:name="repeated-amend-workflow"/>
     <w:p>
       <w:pPr>
         <w:pStyle w:val="Heading2"/>
@@ -32942,7 +33150,7 @@
         <w:t xml:space="preserve">pattern lets you build up a polished commit gradually.</w:t>
       </w:r>
     </w:p>
-    <w:bookmarkStart w:id="272" w:name="basic-workflow"/>
+    <w:bookmarkStart w:id="276" w:name="basic-workflow"/>
     <w:p>
       <w:pPr>
         <w:pStyle w:val="Heading3"/>
@@ -33100,8 +33308,8 @@
         <w:t xml:space="preserve">checkbox when committing.</w:t>
       </w:r>
     </w:p>
-    <w:bookmarkEnd w:id="272"/>
-    <w:bookmarkStart w:id="274" w:name="key-points"/>
+    <w:bookmarkEnd w:id="276"/>
+    <w:bookmarkStart w:id="278" w:name="key-points"/>
     <w:p>
       <w:pPr>
         <w:pStyle w:val="Heading3"/>
@@ -33195,7 +33403,7 @@
       <w:r>
         <w:t xml:space="preserve"> </w:t>
       </w:r>
-      <w:hyperlink r:id="rId273">
+      <w:hyperlink r:id="rId277">
         <w:r>
           <w:rPr>
             <w:rStyle w:val="Hyperlink"/>
@@ -33210,9 +33418,9 @@
         <w:t xml:space="preserve">in Happy Git with R.</w:t>
       </w:r>
     </w:p>
-    <w:bookmarkEnd w:id="274"/>
-    <w:bookmarkEnd w:id="275"/>
-    <w:bookmarkStart w:id="278" w:name="what-should-be-pushed-to-github"/>
+    <w:bookmarkEnd w:id="278"/>
+    <w:bookmarkEnd w:id="279"/>
+    <w:bookmarkStart w:id="282" w:name="what-should-be-pushed-to-github"/>
     <w:p>
       <w:pPr>
         <w:pStyle w:val="Heading2"/>
@@ -33269,7 +33477,7 @@
       <w:r>
         <w:t xml:space="preserve"> </w:t>
       </w:r>
-      <w:hyperlink r:id="rId276">
+      <w:hyperlink r:id="rId280">
         <w:r>
           <w:rPr>
             <w:rStyle w:val="Hyperlink"/>
@@ -33286,7 +33494,7 @@
       <w:r>
         <w:t xml:space="preserve"> </w:t>
       </w:r>
-      <w:hyperlink r:id="rId277">
+      <w:hyperlink r:id="rId281">
         <w:r>
           <w:rPr>
             <w:rStyle w:val="Hyperlink"/>
@@ -33298,9 +33506,9 @@
         <w:t xml:space="preserve">, extolling the virtues of a self-contained, portable projects, for your reference.</w:t>
       </w:r>
     </w:p>
-    <w:bookmarkEnd w:id="278"/>
-    <w:bookmarkEnd w:id="279"/>
-    <w:bookmarkStart w:id="298" w:name="sec-unix"/>
+    <w:bookmarkEnd w:id="282"/>
+    <w:bookmarkEnd w:id="283"/>
+    <w:bookmarkStart w:id="302" w:name="sec-unix"/>
     <w:p>
       <w:pPr>
         <w:pStyle w:val="Heading1"/>
@@ -33319,7 +33527,7 @@
       <w:r>
         <w:t xml:space="preserve"> </w:t>
       </w:r>
-      <w:hyperlink r:id="rId280">
+      <w:hyperlink r:id="rId284">
         <w:r>
           <w:rPr>
             <w:rStyle w:val="Hyperlink"/>
@@ -33372,7 +33580,7 @@
         <w:t xml:space="preserve">To use git and push to github</w:t>
       </w:r>
     </w:p>
-    <w:bookmarkStart w:id="284" w:name="basics-1"/>
+    <w:bookmarkStart w:id="288" w:name="basics-1"/>
     <w:p>
       <w:pPr>
         <w:pStyle w:val="Heading2"/>
@@ -33467,18 +33675,18 @@
           <wp:inline>
             <wp:extent cx="5334000" cy="3380267"/>
             <wp:effectExtent b="0" l="0" r="0" t="0"/>
-            <wp:docPr descr="Here is our example desktop." title="" id="282" name="Picture"/>
+            <wp:docPr descr="Here is our example desktop." title="" id="286" name="Picture"/>
             <a:graphic>
               <a:graphicData uri="http://schemas.openxmlformats.org/drawingml/2006/picture">
                 <pic:pic>
                   <pic:nvPicPr>
-                    <pic:cNvPr descr="assets/images/ex-desktop.jpg" id="283" name="Picture"/>
+                    <pic:cNvPr descr="assets/images/ex-desktop.jpg" id="287" name="Picture"/>
                     <pic:cNvPicPr>
                       <a:picLocks noChangeArrowheads="1" noChangeAspect="1"/>
                     </pic:cNvPicPr>
                   </pic:nvPicPr>
                   <pic:blipFill>
-                    <a:blip r:embed="rId281"/>
+                    <a:blip r:embed="rId285"/>
                     <a:stretch>
                       <a:fillRect/>
                     </a:stretch>
@@ -33513,8 +33721,8 @@
         <w:t xml:space="preserve">Here is our example desktop.</w:t>
       </w:r>
     </w:p>
-    <w:bookmarkEnd w:id="284"/>
-    <w:bookmarkStart w:id="288" w:name="syntax-for-both-macwindows"/>
+    <w:bookmarkEnd w:id="288"/>
+    <w:bookmarkStart w:id="292" w:name="syntax-for-both-macwindows"/>
     <w:p>
       <w:pPr>
         <w:pStyle w:val="Heading2"/>
@@ -34008,18 +34216,18 @@
           <wp:inline>
             <wp:extent cx="4488872" cy="8862646"/>
             <wp:effectExtent b="0" l="0" r="0" t="0"/>
-            <wp:docPr descr="Here is an example of what your terminal might look like after executing the commands in the order listed above." title="" id="286" name="Picture"/>
+            <wp:docPr descr="Here is an example of what your terminal might look like after executing the commands in the order listed above." title="" id="290" name="Picture"/>
             <a:graphic>
               <a:graphicData uri="http://schemas.openxmlformats.org/drawingml/2006/picture">
                 <pic:pic>
                   <pic:nvPicPr>
-                    <pic:cNvPr descr="assets/images/ex-terminal.PNG" id="287" name="Picture"/>
+                    <pic:cNvPr descr="assets/images/ex-terminal.PNG" id="291" name="Picture"/>
                     <pic:cNvPicPr>
                       <a:picLocks noChangeArrowheads="1" noChangeAspect="1"/>
                     </pic:cNvPicPr>
                   </pic:nvPicPr>
                   <pic:blipFill>
-                    <a:blip r:embed="rId285"/>
+                    <a:blip r:embed="rId289"/>
                     <a:stretch>
                       <a:fillRect/>
                     </a:stretch>
@@ -34054,8 +34262,8 @@
         <w:t xml:space="preserve">Here is an example of what your terminal might look like after executing the commands in the order listed above.</w:t>
       </w:r>
     </w:p>
-    <w:bookmarkEnd w:id="288"/>
-    <w:bookmarkStart w:id="289" w:name="running-bash-scripts"/>
+    <w:bookmarkEnd w:id="292"/>
+    <w:bookmarkStart w:id="293" w:name="running-bash-scripts"/>
     <w:p>
       <w:pPr>
         <w:pStyle w:val="Heading2"/>
@@ -34250,8 +34458,8 @@
         </w:tc>
       </w:tr>
     </w:tbl>
-    <w:bookmarkEnd w:id="289"/>
-    <w:bookmarkStart w:id="292" w:name="running-rscripts-in-windows"/>
+    <w:bookmarkEnd w:id="293"/>
+    <w:bookmarkStart w:id="296" w:name="running-rscripts-in-windows"/>
     <w:p>
       <w:pPr>
         <w:pStyle w:val="Heading2"/>
@@ -34331,7 +34539,7 @@
       <w:r>
         <w:t xml:space="preserve"> </w:t>
       </w:r>
-      <w:hyperlink r:id="rId290">
+      <w:hyperlink r:id="rId294">
         <w:r>
           <w:rPr>
             <w:rStyle w:val="Hyperlink"/>
@@ -34412,7 +34620,7 @@
         <w:t xml:space="preserve">Rscript -e “source(‘C:/path/to/script/some_code.R’)”</w:t>
       </w:r>
     </w:p>
-    <w:bookmarkStart w:id="291" w:name="common-mistakes"/>
+    <w:bookmarkStart w:id="295" w:name="common-mistakes"/>
     <w:p>
       <w:pPr>
         <w:pStyle w:val="Heading3"/>
@@ -34499,9 +34707,9 @@
         <w:t xml:space="preserve">.</w:t>
       </w:r>
     </w:p>
-    <w:bookmarkEnd w:id="291"/>
-    <w:bookmarkEnd w:id="292"/>
-    <w:bookmarkStart w:id="293" w:name="checking-tasks-and-killing-jobs"/>
+    <w:bookmarkEnd w:id="295"/>
+    <w:bookmarkEnd w:id="296"/>
+    <w:bookmarkStart w:id="297" w:name="checking-tasks-and-killing-jobs"/>
     <w:p>
       <w:pPr>
         <w:pStyle w:val="Heading2"/>
@@ -34876,8 +35084,8 @@
         <w:t xml:space="preserve">To kill a task in Windows, you can also go to Task Manager &gt; More details &gt; Select your desired app &gt; Click on End Task.</w:t>
       </w:r>
     </w:p>
-    <w:bookmarkEnd w:id="293"/>
-    <w:bookmarkStart w:id="297" w:name="running-big-jobs"/>
+    <w:bookmarkEnd w:id="297"/>
+    <w:bookmarkStart w:id="301" w:name="running-big-jobs"/>
     <w:p>
       <w:pPr>
         <w:pStyle w:val="Heading2"/>
@@ -35067,7 +35275,7 @@
       <w:r>
         <w:t xml:space="preserve"> </w:t>
       </w:r>
-      <w:hyperlink r:id="rId294">
+      <w:hyperlink r:id="rId298">
         <w:r>
           <w:rPr>
             <w:rStyle w:val="Hyperlink"/>
@@ -35390,7 +35598,7 @@
         <w:t xml:space="preserve">below.</w:t>
       </w:r>
     </w:p>
-    <w:bookmarkStart w:id="295" w:name="example-code-for-runfilesavelogs"/>
+    <w:bookmarkStart w:id="299" w:name="example-code-for-runfilesavelogs"/>
     <w:p>
       <w:pPr>
         <w:pStyle w:val="Heading3"/>
@@ -36982,8 +37190,8 @@
         <w:t xml:space="preserve"> filename)</w:t>
       </w:r>
     </w:p>
-    <w:bookmarkEnd w:id="295"/>
-    <w:bookmarkStart w:id="296" w:name="example-usage-for-runfilesavelogs"/>
+    <w:bookmarkEnd w:id="299"/>
+    <w:bookmarkStart w:id="300" w:name="example-usage-for-runfilesavelogs"/>
     <w:p>
       <w:pPr>
         <w:pStyle w:val="Heading3"/>
@@ -37260,10 +37468,10 @@
         <w:t xml:space="preserve"> runFileSaveLogs</w:t>
       </w:r>
     </w:p>
-    <w:bookmarkEnd w:id="296"/>
-    <w:bookmarkEnd w:id="297"/>
-    <w:bookmarkEnd w:id="298"/>
-    <w:bookmarkStart w:id="304" w:name="reproducible-environments"/>
+    <w:bookmarkEnd w:id="300"/>
+    <w:bookmarkEnd w:id="301"/>
+    <w:bookmarkEnd w:id="302"/>
+    <w:bookmarkStart w:id="308" w:name="reproducible-environments"/>
     <w:p>
       <w:pPr>
         <w:pStyle w:val="Heading1"/>
@@ -37282,7 +37490,7 @@
       <w:r>
         <w:t xml:space="preserve"> </w:t>
       </w:r>
-      <w:hyperlink r:id="rId299">
+      <w:hyperlink r:id="rId303">
         <w:r>
           <w:rPr>
             <w:rStyle w:val="Hyperlink"/>
@@ -37291,7 +37499,7 @@
         </w:r>
       </w:hyperlink>
     </w:p>
-    <w:bookmarkStart w:id="303" w:name="package-version-control-with-renv"/>
+    <w:bookmarkStart w:id="307" w:name="package-version-control-with-renv"/>
     <w:p>
       <w:pPr>
         <w:pStyle w:val="Heading2"/>
@@ -37300,7 +37508,7 @@
         <w:t xml:space="preserve">12.1 Package Version Control with renv</w:t>
       </w:r>
     </w:p>
-    <w:bookmarkStart w:id="300" w:name="introduction"/>
+    <w:bookmarkStart w:id="304" w:name="introduction"/>
     <w:p>
       <w:pPr>
         <w:pStyle w:val="Heading3"/>
@@ -37442,8 +37650,8 @@
         <w:t xml:space="preserve">package vignette.</w:t>
       </w:r>
     </w:p>
-    <w:bookmarkEnd w:id="300"/>
-    <w:bookmarkStart w:id="301" w:name="implementing-renv-in-projects"/>
+    <w:bookmarkEnd w:id="304"/>
+    <w:bookmarkStart w:id="305" w:name="implementing-renv-in-projects"/>
     <w:p>
       <w:pPr>
         <w:pStyle w:val="Heading3"/>
@@ -37687,8 +37895,8 @@
         <w:t xml:space="preserve">to the head of your config file, to make sure that all users that run your code are on the same package versions.</w:t>
       </w:r>
     </w:p>
-    <w:bookmarkEnd w:id="301"/>
-    <w:bookmarkStart w:id="302" w:name="using-projects-with-renv"/>
+    <w:bookmarkEnd w:id="305"/>
+    <w:bookmarkStart w:id="306" w:name="using-projects-with-renv"/>
     <w:p>
       <w:pPr>
         <w:pStyle w:val="Heading3"/>
@@ -37879,10 +38087,10 @@
         <w:t xml:space="preserve">If you make edits to the code and introduce new/updated packages, see the section above for instructions on how to make updates.</w:t>
       </w:r>
     </w:p>
-    <w:bookmarkEnd w:id="302"/>
-    <w:bookmarkEnd w:id="303"/>
-    <w:bookmarkEnd w:id="304"/>
-    <w:bookmarkStart w:id="319" w:name="code-publication"/>
+    <w:bookmarkEnd w:id="306"/>
+    <w:bookmarkEnd w:id="307"/>
+    <w:bookmarkEnd w:id="308"/>
+    <w:bookmarkStart w:id="323" w:name="code-publication"/>
     <w:p>
       <w:pPr>
         <w:pStyle w:val="Heading1"/>
@@ -37901,7 +38109,7 @@
       <w:r>
         <w:t xml:space="preserve"> </w:t>
       </w:r>
-      <w:hyperlink r:id="rId305">
+      <w:hyperlink r:id="rId309">
         <w:r>
           <w:rPr>
             <w:rStyle w:val="Hyperlink"/>
@@ -37910,7 +38118,7 @@
         </w:r>
       </w:hyperlink>
     </w:p>
-    <w:bookmarkStart w:id="306" w:name="checklist-overview"/>
+    <w:bookmarkStart w:id="310" w:name="checklist-overview"/>
     <w:p>
       <w:pPr>
         <w:pStyle w:val="Heading2"/>
@@ -38055,8 +38263,8 @@
         </w:r>
       </w:hyperlink>
     </w:p>
-    <w:bookmarkEnd w:id="306"/>
-    <w:bookmarkStart w:id="308" w:name="fill-out-file-headers"/>
+    <w:bookmarkEnd w:id="310"/>
+    <w:bookmarkStart w:id="312" w:name="fill-out-file-headers"/>
     <w:p>
       <w:pPr>
         <w:pStyle w:val="Heading2"/>
@@ -38075,7 +38283,7 @@
       <w:r>
         <w:t xml:space="preserve"> </w:t>
       </w:r>
-      <w:hyperlink r:id="rId307">
+      <w:hyperlink r:id="rId311">
         <w:r>
           <w:rPr>
             <w:rStyle w:val="Hyperlink"/>
@@ -38084,8 +38292,8 @@
         </w:r>
       </w:hyperlink>
     </w:p>
-    <w:bookmarkEnd w:id="308"/>
-    <w:bookmarkStart w:id="309" w:name="clean-up-comments"/>
+    <w:bookmarkEnd w:id="312"/>
+    <w:bookmarkStart w:id="313" w:name="clean-up-comments"/>
     <w:p>
       <w:pPr>
         <w:pStyle w:val="Heading2"/>
@@ -38102,8 +38310,8 @@
         <w:t xml:space="preserve">Make sure comments in the code are for code documentation purposes only. Do not leave comments to self in the final script files.</w:t>
       </w:r>
     </w:p>
-    <w:bookmarkEnd w:id="309"/>
-    <w:bookmarkStart w:id="311" w:name="document-functions"/>
+    <w:bookmarkEnd w:id="313"/>
+    <w:bookmarkStart w:id="315" w:name="document-functions"/>
     <w:p>
       <w:pPr>
         <w:pStyle w:val="Heading2"/>
@@ -38122,7 +38330,7 @@
       <w:r>
         <w:t xml:space="preserve"> </w:t>
       </w:r>
-      <w:hyperlink r:id="rId310">
+      <w:hyperlink r:id="rId314">
         <w:r>
           <w:rPr>
             <w:rStyle w:val="Hyperlink"/>
@@ -38131,8 +38339,8 @@
         </w:r>
       </w:hyperlink>
     </w:p>
-    <w:bookmarkEnd w:id="311"/>
-    <w:bookmarkStart w:id="312" w:name="remove-deprecated-filepaths"/>
+    <w:bookmarkEnd w:id="315"/>
+    <w:bookmarkStart w:id="316" w:name="remove-deprecated-filepaths"/>
     <w:p>
       <w:pPr>
         <w:pStyle w:val="Heading2"/>
@@ -38149,8 +38357,8 @@
         <w:t xml:space="preserve">All file paths should be defined in 0-config.R, and should be set relative to the project working directory. All absolute file paths from your local computer should be removed, and replaced with a relative path. If a third party were to re-run this analysis, if they need to download data from a separate source and change a filepath in the 0-config.R to match, make sure to specify in the README which line of 0-config.R needs to be substituted.</w:t>
       </w:r>
     </w:p>
-    <w:bookmarkEnd w:id="312"/>
-    <w:bookmarkStart w:id="314" w:name="ensure-project-runs-via-bash"/>
+    <w:bookmarkEnd w:id="316"/>
+    <w:bookmarkStart w:id="318" w:name="ensure-project-runs-via-bash"/>
     <w:p>
       <w:pPr>
         <w:pStyle w:val="Heading2"/>
@@ -38173,457 +38381,6 @@
       </w:pPr>
       <w:r>
         <w:t xml:space="preserve">See usage and documentation</w:t>
-      </w:r>
-      <w:r>
-        <w:t xml:space="preserve"> </w:t>
-      </w:r>
-      <w:hyperlink r:id="rId313">
-        <w:r>
-          <w:rPr>
-            <w:rStyle w:val="Hyperlink"/>
-          </w:rPr>
-          <w:t xml:space="preserve">here.</w:t>
-        </w:r>
-      </w:hyperlink>
-    </w:p>
-    <w:bookmarkEnd w:id="314"/>
-    <w:bookmarkStart w:id="315" w:name="complete-the-readme"/>
-    <w:p>
-      <w:pPr>
-        <w:pStyle w:val="Heading2"/>
-      </w:pPr>
-      <w:r>
-        <w:t xml:space="preserve">13.7 Complete the README</w:t>
-      </w:r>
-    </w:p>
-    <w:p>
-      <w:pPr>
-        <w:pStyle w:val="FirstParagraph"/>
-      </w:pPr>
-      <w:r>
-        <w:t xml:space="preserve">A README.md should live at the top directory of the project. This usually includes a Project Overview and a Directory Structure, along with the names of the contributors and the Creative Commons License. See below for a template:</w:t>
-      </w:r>
-    </w:p>
-    <w:p>
-      <w:pPr>
-        <w:pStyle w:val="BlockText"/>
-      </w:pPr>
-      <w:r>
-        <w:rPr>
-          <w:b/>
-          <w:bCs/>
-        </w:rPr>
-        <w:t xml:space="preserve">Overview</w:t>
-      </w:r>
-    </w:p>
-    <w:p>
-      <w:pPr>
-        <w:pStyle w:val="BlockText"/>
-      </w:pPr>
-      <w:r>
-        <w:t xml:space="preserve">To date, coronavirus testing in the US has been extremely limited. Confirmed COVID-19 case counts underestimate the total number of infections in the population. We estimated the total COVID-19 infections – both symptomatic and asymptomatic – in the US in March 2020. We used a semi-Bayesian approach to correct for bias due to incomplete testing and imperfect test performance.</w:t>
-      </w:r>
-    </w:p>
-    <w:p>
-      <w:pPr>
-        <w:pStyle w:val="BlockText"/>
-      </w:pPr>
-      <w:r>
-        <w:rPr>
-          <w:b/>
-          <w:bCs/>
-        </w:rPr>
-        <w:t xml:space="preserve">Directory structure</w:t>
-      </w:r>
-    </w:p>
-    <w:p>
-      <w:pPr>
-        <w:pStyle w:val="BlockText"/>
-        <w:numPr>
-          <w:ilvl w:val="0"/>
-          <w:numId w:val="1076"/>
-        </w:numPr>
-      </w:pPr>
-      <w:r>
-        <w:t xml:space="preserve">0-config.R: configuration file that sets data directories, sources base functions, and loads required libraries</w:t>
-      </w:r>
-    </w:p>
-    <w:p>
-      <w:pPr>
-        <w:pStyle w:val="BlockText"/>
-        <w:numPr>
-          <w:ilvl w:val="0"/>
-          <w:numId w:val="1076"/>
-        </w:numPr>
-      </w:pPr>
-      <w:r>
-        <w:t xml:space="preserve">0-base-functions: folder containing scripts with functions used in the analysis</w:t>
-      </w:r>
-    </w:p>
-    <w:p>
-      <w:pPr>
-        <w:pStyle w:val="BlockText"/>
-        <w:numPr>
-          <w:ilvl w:val="1"/>
-          <w:numId w:val="1077"/>
-        </w:numPr>
-      </w:pPr>
-      <w:r>
-        <w:t xml:space="preserve">0-base-functions.R: R script containing general functions used across the analysis</w:t>
-      </w:r>
-    </w:p>
-    <w:p>
-      <w:pPr>
-        <w:pStyle w:val="BlockText"/>
-        <w:numPr>
-          <w:ilvl w:val="1"/>
-          <w:numId w:val="1077"/>
-        </w:numPr>
-      </w:pPr>
-      <w:r>
-        <w:t xml:space="preserve">0-bias-corr-functions.R: R script containing functions used in bias correction</w:t>
-      </w:r>
-    </w:p>
-    <w:p>
-      <w:pPr>
-        <w:pStyle w:val="BlockText"/>
-        <w:numPr>
-          <w:ilvl w:val="1"/>
-          <w:numId w:val="1077"/>
-        </w:numPr>
-      </w:pPr>
-      <w:r>
-        <w:t xml:space="preserve">0-bias-corr-functions-undertesting.R: R script containing functions used in bias correction to estimate the percentage of underestimation due to incomplete testing vs. imperfect test accuracy</w:t>
-      </w:r>
-    </w:p>
-    <w:p>
-      <w:pPr>
-        <w:pStyle w:val="BlockText"/>
-        <w:numPr>
-          <w:ilvl w:val="1"/>
-          <w:numId w:val="1077"/>
-        </w:numPr>
-      </w:pPr>
-      <w:r>
-        <w:t xml:space="preserve">0-prior-functions.R: R script containing functions to generate priors</w:t>
-      </w:r>
-    </w:p>
-    <w:p>
-      <w:pPr>
-        <w:pStyle w:val="BlockText"/>
-        <w:numPr>
-          <w:ilvl w:val="0"/>
-          <w:numId w:val="1076"/>
-        </w:numPr>
-      </w:pPr>
-      <w:r>
-        <w:t xml:space="preserve">1-data: folder containing data processing scripts NOTE: some scripts are deprecated</w:t>
-      </w:r>
-    </w:p>
-    <w:p>
-      <w:pPr>
-        <w:pStyle w:val="BlockText"/>
-        <w:numPr>
-          <w:ilvl w:val="0"/>
-          <w:numId w:val="1076"/>
-        </w:numPr>
-      </w:pPr>
-      <w:r>
-        <w:t xml:space="preserve">2-analysis: folder containing analysis scripts. To rerun all scripts in this subdirectory, run the bash script 0-run-analysis.sh.</w:t>
-      </w:r>
-    </w:p>
-    <w:p>
-      <w:pPr>
-        <w:pStyle w:val="BlockText"/>
-        <w:numPr>
-          <w:ilvl w:val="1"/>
-          <w:numId w:val="1078"/>
-        </w:numPr>
-      </w:pPr>
-      <w:r>
-        <w:t xml:space="preserve">1-obtain-priors-state.R: obtain priors for each state</w:t>
-      </w:r>
-    </w:p>
-    <w:p>
-      <w:pPr>
-        <w:pStyle w:val="BlockText"/>
-        <w:numPr>
-          <w:ilvl w:val="1"/>
-          <w:numId w:val="1078"/>
-        </w:numPr>
-      </w:pPr>
-      <w:r>
-        <w:t xml:space="preserve">2-est-expected-cases-state.R: estimate expected cases in each state</w:t>
-      </w:r>
-    </w:p>
-    <w:p>
-      <w:pPr>
-        <w:pStyle w:val="BlockText"/>
-        <w:numPr>
-          <w:ilvl w:val="1"/>
-          <w:numId w:val="1078"/>
-        </w:numPr>
-      </w:pPr>
-      <w:r>
-        <w:t xml:space="preserve">3-est-expected-cases-state-perf-testing.R: estimate expected cases in each state, estimate the percentage of underestimation due to incomplete testing vs. imperfect test accuracy</w:t>
-      </w:r>
-    </w:p>
-    <w:p>
-      <w:pPr>
-        <w:pStyle w:val="BlockText"/>
-        <w:numPr>
-          <w:ilvl w:val="1"/>
-          <w:numId w:val="1078"/>
-        </w:numPr>
-      </w:pPr>
-      <w:r>
-        <w:t xml:space="preserve">4-obtain-testing-protocols.R: find testing protocols for each state.</w:t>
-      </w:r>
-    </w:p>
-    <w:p>
-      <w:pPr>
-        <w:pStyle w:val="BlockText"/>
-        <w:numPr>
-          <w:ilvl w:val="1"/>
-          <w:numId w:val="1078"/>
-        </w:numPr>
-      </w:pPr>
-      <w:r>
-        <w:t xml:space="preserve">5-summarize-results.R: summarize results; obtain results for in text numerical results.</w:t>
-      </w:r>
-    </w:p>
-    <w:p>
-      <w:pPr>
-        <w:pStyle w:val="BlockText"/>
-        <w:numPr>
-          <w:ilvl w:val="0"/>
-          <w:numId w:val="1076"/>
-        </w:numPr>
-      </w:pPr>
-      <w:r>
-        <w:t xml:space="preserve">3-figure-table-scripts: folder containing figure scripts. To rerun all scripts in this subdirectory, run the bash script 0-run-figs.sh.</w:t>
-      </w:r>
-    </w:p>
-    <w:p>
-      <w:pPr>
-        <w:pStyle w:val="BlockText"/>
-        <w:numPr>
-          <w:ilvl w:val="1"/>
-          <w:numId w:val="1079"/>
-        </w:numPr>
-      </w:pPr>
-      <w:r>
-        <w:t xml:space="preserve">1-fig-testing.R: creates plot of testing patterns by state over time</w:t>
-      </w:r>
-    </w:p>
-    <w:p>
-      <w:pPr>
-        <w:pStyle w:val="BlockText"/>
-        <w:numPr>
-          <w:ilvl w:val="1"/>
-          <w:numId w:val="1079"/>
-        </w:numPr>
-      </w:pPr>
-      <w:r>
-        <w:t xml:space="preserve">2-fig-cases-usa-state-bar.R: creates bar plot of confirmed vs. estimated infections by state</w:t>
-      </w:r>
-    </w:p>
-    <w:p>
-      <w:pPr>
-        <w:pStyle w:val="BlockText"/>
-        <w:numPr>
-          <w:ilvl w:val="1"/>
-          <w:numId w:val="1079"/>
-        </w:numPr>
-      </w:pPr>
-      <w:r>
-        <w:t xml:space="preserve">3a-fig-map-usa-state.R: creates map of confirmed vs. estimated infections by state</w:t>
-      </w:r>
-    </w:p>
-    <w:p>
-      <w:pPr>
-        <w:pStyle w:val="BlockText"/>
-        <w:numPr>
-          <w:ilvl w:val="1"/>
-          <w:numId w:val="1079"/>
-        </w:numPr>
-      </w:pPr>
-      <w:r>
-        <w:t xml:space="preserve">3b-fig-map-usa-state-shiny.R: creates map of confirmed vs. estimated infections by state with search functionality by state</w:t>
-      </w:r>
-    </w:p>
-    <w:p>
-      <w:pPr>
-        <w:pStyle w:val="BlockText"/>
-        <w:numPr>
-          <w:ilvl w:val="1"/>
-          <w:numId w:val="1079"/>
-        </w:numPr>
-      </w:pPr>
-      <w:r>
-        <w:t xml:space="preserve">4-fig-priors.R: creates figure with priors for US as a whole</w:t>
-      </w:r>
-    </w:p>
-    <w:p>
-      <w:pPr>
-        <w:pStyle w:val="BlockText"/>
-        <w:numPr>
-          <w:ilvl w:val="1"/>
-          <w:numId w:val="1079"/>
-        </w:numPr>
-      </w:pPr>
-      <w:r>
-        <w:t xml:space="preserve">5-fig-density-usa.R: creates figure of distribution of estimated cases in the US</w:t>
-      </w:r>
-    </w:p>
-    <w:p>
-      <w:pPr>
-        <w:pStyle w:val="BlockText"/>
-        <w:numPr>
-          <w:ilvl w:val="1"/>
-          <w:numId w:val="1079"/>
-        </w:numPr>
-      </w:pPr>
-      <w:r>
-        <w:t xml:space="preserve">6-table-data-quality.R: creates table of data quality grading from COVID Tracking Project</w:t>
-      </w:r>
-    </w:p>
-    <w:p>
-      <w:pPr>
-        <w:pStyle w:val="BlockText"/>
-        <w:numPr>
-          <w:ilvl w:val="1"/>
-          <w:numId w:val="1079"/>
-        </w:numPr>
-      </w:pPr>
-      <w:r>
-        <w:t xml:space="preserve">7-fig-testpos.R: creates figure of the probability of testing positive among those tested by state</w:t>
-      </w:r>
-    </w:p>
-    <w:p>
-      <w:pPr>
-        <w:pStyle w:val="BlockText"/>
-        <w:numPr>
-          <w:ilvl w:val="1"/>
-          <w:numId w:val="1079"/>
-        </w:numPr>
-      </w:pPr>
-      <w:r>
-        <w:t xml:space="preserve">8-fig-percent-undertesting-state.R: creates figure of the percentage of under estimation due to incomplete testing</w:t>
-      </w:r>
-    </w:p>
-    <w:p>
-      <w:pPr>
-        <w:pStyle w:val="BlockText"/>
-        <w:numPr>
-          <w:ilvl w:val="0"/>
-          <w:numId w:val="1076"/>
-        </w:numPr>
-      </w:pPr>
-      <w:r>
-        <w:t xml:space="preserve">4-figures: folder containing figure files.</w:t>
-      </w:r>
-    </w:p>
-    <w:p>
-      <w:pPr>
-        <w:pStyle w:val="BlockText"/>
-        <w:numPr>
-          <w:ilvl w:val="0"/>
-          <w:numId w:val="1076"/>
-        </w:numPr>
-      </w:pPr>
-      <w:r>
-        <w:t xml:space="preserve">5-results: folder containing analysis results objects.</w:t>
-      </w:r>
-    </w:p>
-    <w:p>
-      <w:pPr>
-        <w:pStyle w:val="BlockText"/>
-        <w:numPr>
-          <w:ilvl w:val="0"/>
-          <w:numId w:val="1076"/>
-        </w:numPr>
-      </w:pPr>
-      <w:r>
-        <w:t xml:space="preserve">6-sensitivity: folder containing scripts to run the sensitivity analyses</w:t>
-      </w:r>
-    </w:p>
-    <w:p>
-      <w:pPr>
-        <w:pStyle w:val="BlockText"/>
-      </w:pPr>
-      <w:r>
-        <w:rPr>
-          <w:b/>
-          <w:bCs/>
-        </w:rPr>
-        <w:t xml:space="preserve">Contributors:</w:t>
-      </w:r>
-      <w:r>
-        <w:t xml:space="preserve"> </w:t>
-      </w:r>
-      <w:r>
-        <w:t xml:space="preserve">UCD-SeRG team (adapted from original contributors: Jade Benjamin-Chung, Sean L. Wu, Anna Nguyen, Stephanie Djajadi, Nolan N. Pokpongkiat, Anmol Seth, Andrew Mertens)</w:t>
-      </w:r>
-    </w:p>
-    <w:p>
-      <w:pPr>
-        <w:pStyle w:val="BlockText"/>
-      </w:pPr>
-      <w:r>
-        <w:t xml:space="preserve">Wu SL, Mertens A, Crider YS, Nguyen A, Pokpongkiat NN, Djajadi S, et al. Substantial underestimation of SARS-CoV-2 infection in the United States due to incomplete testing and imperfect test accuracy. medRxiv. 2020; 2020.05.12.20091744. doi:10.1101/2020.05.12.20091744</w:t>
-      </w:r>
-    </w:p>
-    <w:p>
-      <w:pPr>
-        <w:pStyle w:val="FirstParagraph"/>
-      </w:pPr>
-      <w:r>
-        <w:t xml:space="preserve">When possible, also include a description of the RDS results that are generated, detailing what data sources were used, where the script lives that creates it, and what information the RDS results hold.</w:t>
-      </w:r>
-    </w:p>
-    <w:bookmarkEnd w:id="315"/>
-    <w:bookmarkStart w:id="316" w:name="clean-up-feature-branches"/>
-    <w:p>
-      <w:pPr>
-        <w:pStyle w:val="Heading2"/>
-      </w:pPr>
-      <w:r>
-        <w:t xml:space="preserve">13.8 Clean up feature branches</w:t>
-      </w:r>
-    </w:p>
-    <w:p>
-      <w:pPr>
-        <w:pStyle w:val="FirstParagraph"/>
-      </w:pPr>
-      <w:r>
-        <w:t xml:space="preserve">In the remote repository on Github, all feature branches aside from master should be merged in and deleted. All outstanding PRs should be closed.</w:t>
-      </w:r>
-    </w:p>
-    <w:bookmarkEnd w:id="316"/>
-    <w:bookmarkStart w:id="318" w:name="create-github-release"/>
-    <w:p>
-      <w:pPr>
-        <w:pStyle w:val="Heading2"/>
-      </w:pPr>
-      <w:r>
-        <w:t xml:space="preserve">13.9 Create Github release</w:t>
-      </w:r>
-    </w:p>
-    <w:p>
-      <w:pPr>
-        <w:pStyle w:val="FirstParagraph"/>
-      </w:pPr>
-      <w:r>
-        <w:t xml:space="preserve">Once all of these items are verified, create a tag to make a Github release, which will tag the repository, creating a marker at this specific point in time.</w:t>
-      </w:r>
-    </w:p>
-    <w:p>
-      <w:pPr>
-        <w:pStyle w:val="BodyText"/>
-      </w:pPr>
-      <w:r>
-        <w:t xml:space="preserve">Detailed instructions</w:t>
       </w:r>
       <w:r>
         <w:t xml:space="preserve"> </w:t>
@@ -38638,8 +38395,459 @@
       </w:hyperlink>
     </w:p>
     <w:bookmarkEnd w:id="318"/>
+    <w:bookmarkStart w:id="319" w:name="complete-the-readme"/>
+    <w:p>
+      <w:pPr>
+        <w:pStyle w:val="Heading2"/>
+      </w:pPr>
+      <w:r>
+        <w:t xml:space="preserve">13.7 Complete the README</w:t>
+      </w:r>
+    </w:p>
+    <w:p>
+      <w:pPr>
+        <w:pStyle w:val="FirstParagraph"/>
+      </w:pPr>
+      <w:r>
+        <w:t xml:space="preserve">A README.md should live at the top directory of the project. This usually includes a Project Overview and a Directory Structure, along with the names of the contributors and the Creative Commons License. See below for a template:</w:t>
+      </w:r>
+    </w:p>
+    <w:p>
+      <w:pPr>
+        <w:pStyle w:val="BlockText"/>
+      </w:pPr>
+      <w:r>
+        <w:rPr>
+          <w:b/>
+          <w:bCs/>
+        </w:rPr>
+        <w:t xml:space="preserve">Overview</w:t>
+      </w:r>
+    </w:p>
+    <w:p>
+      <w:pPr>
+        <w:pStyle w:val="BlockText"/>
+      </w:pPr>
+      <w:r>
+        <w:t xml:space="preserve">To date, coronavirus testing in the US has been extremely limited. Confirmed COVID-19 case counts underestimate the total number of infections in the population. We estimated the total COVID-19 infections – both symptomatic and asymptomatic – in the US in March 2020. We used a semi-Bayesian approach to correct for bias due to incomplete testing and imperfect test performance.</w:t>
+      </w:r>
+    </w:p>
+    <w:p>
+      <w:pPr>
+        <w:pStyle w:val="BlockText"/>
+      </w:pPr>
+      <w:r>
+        <w:rPr>
+          <w:b/>
+          <w:bCs/>
+        </w:rPr>
+        <w:t xml:space="preserve">Directory structure</w:t>
+      </w:r>
+    </w:p>
+    <w:p>
+      <w:pPr>
+        <w:pStyle w:val="BlockText"/>
+        <w:numPr>
+          <w:ilvl w:val="0"/>
+          <w:numId w:val="1076"/>
+        </w:numPr>
+      </w:pPr>
+      <w:r>
+        <w:t xml:space="preserve">0-config.R: configuration file that sets data directories, sources base functions, and loads required libraries</w:t>
+      </w:r>
+    </w:p>
+    <w:p>
+      <w:pPr>
+        <w:pStyle w:val="BlockText"/>
+        <w:numPr>
+          <w:ilvl w:val="0"/>
+          <w:numId w:val="1076"/>
+        </w:numPr>
+      </w:pPr>
+      <w:r>
+        <w:t xml:space="preserve">0-base-functions: folder containing scripts with functions used in the analysis</w:t>
+      </w:r>
+    </w:p>
+    <w:p>
+      <w:pPr>
+        <w:pStyle w:val="BlockText"/>
+        <w:numPr>
+          <w:ilvl w:val="1"/>
+          <w:numId w:val="1077"/>
+        </w:numPr>
+      </w:pPr>
+      <w:r>
+        <w:t xml:space="preserve">0-base-functions.R: R script containing general functions used across the analysis</w:t>
+      </w:r>
+    </w:p>
+    <w:p>
+      <w:pPr>
+        <w:pStyle w:val="BlockText"/>
+        <w:numPr>
+          <w:ilvl w:val="1"/>
+          <w:numId w:val="1077"/>
+        </w:numPr>
+      </w:pPr>
+      <w:r>
+        <w:t xml:space="preserve">0-bias-corr-functions.R: R script containing functions used in bias correction</w:t>
+      </w:r>
+    </w:p>
+    <w:p>
+      <w:pPr>
+        <w:pStyle w:val="BlockText"/>
+        <w:numPr>
+          <w:ilvl w:val="1"/>
+          <w:numId w:val="1077"/>
+        </w:numPr>
+      </w:pPr>
+      <w:r>
+        <w:t xml:space="preserve">0-bias-corr-functions-undertesting.R: R script containing functions used in bias correction to estimate the percentage of underestimation due to incomplete testing vs. imperfect test accuracy</w:t>
+      </w:r>
+    </w:p>
+    <w:p>
+      <w:pPr>
+        <w:pStyle w:val="BlockText"/>
+        <w:numPr>
+          <w:ilvl w:val="1"/>
+          <w:numId w:val="1077"/>
+        </w:numPr>
+      </w:pPr>
+      <w:r>
+        <w:t xml:space="preserve">0-prior-functions.R: R script containing functions to generate priors</w:t>
+      </w:r>
+    </w:p>
+    <w:p>
+      <w:pPr>
+        <w:pStyle w:val="BlockText"/>
+        <w:numPr>
+          <w:ilvl w:val="0"/>
+          <w:numId w:val="1076"/>
+        </w:numPr>
+      </w:pPr>
+      <w:r>
+        <w:t xml:space="preserve">1-data: folder containing data processing scripts NOTE: some scripts are deprecated</w:t>
+      </w:r>
+    </w:p>
+    <w:p>
+      <w:pPr>
+        <w:pStyle w:val="BlockText"/>
+        <w:numPr>
+          <w:ilvl w:val="0"/>
+          <w:numId w:val="1076"/>
+        </w:numPr>
+      </w:pPr>
+      <w:r>
+        <w:t xml:space="preserve">2-analysis: folder containing analysis scripts. To rerun all scripts in this subdirectory, run the bash script 0-run-analysis.sh.</w:t>
+      </w:r>
+    </w:p>
+    <w:p>
+      <w:pPr>
+        <w:pStyle w:val="BlockText"/>
+        <w:numPr>
+          <w:ilvl w:val="1"/>
+          <w:numId w:val="1078"/>
+        </w:numPr>
+      </w:pPr>
+      <w:r>
+        <w:t xml:space="preserve">1-obtain-priors-state.R: obtain priors for each state</w:t>
+      </w:r>
+    </w:p>
+    <w:p>
+      <w:pPr>
+        <w:pStyle w:val="BlockText"/>
+        <w:numPr>
+          <w:ilvl w:val="1"/>
+          <w:numId w:val="1078"/>
+        </w:numPr>
+      </w:pPr>
+      <w:r>
+        <w:t xml:space="preserve">2-est-expected-cases-state.R: estimate expected cases in each state</w:t>
+      </w:r>
+    </w:p>
+    <w:p>
+      <w:pPr>
+        <w:pStyle w:val="BlockText"/>
+        <w:numPr>
+          <w:ilvl w:val="1"/>
+          <w:numId w:val="1078"/>
+        </w:numPr>
+      </w:pPr>
+      <w:r>
+        <w:t xml:space="preserve">3-est-expected-cases-state-perf-testing.R: estimate expected cases in each state, estimate the percentage of underestimation due to incomplete testing vs. imperfect test accuracy</w:t>
+      </w:r>
+    </w:p>
+    <w:p>
+      <w:pPr>
+        <w:pStyle w:val="BlockText"/>
+        <w:numPr>
+          <w:ilvl w:val="1"/>
+          <w:numId w:val="1078"/>
+        </w:numPr>
+      </w:pPr>
+      <w:r>
+        <w:t xml:space="preserve">4-obtain-testing-protocols.R: find testing protocols for each state.</w:t>
+      </w:r>
+    </w:p>
+    <w:p>
+      <w:pPr>
+        <w:pStyle w:val="BlockText"/>
+        <w:numPr>
+          <w:ilvl w:val="1"/>
+          <w:numId w:val="1078"/>
+        </w:numPr>
+      </w:pPr>
+      <w:r>
+        <w:t xml:space="preserve">5-summarize-results.R: summarize results; obtain results for in text numerical results.</w:t>
+      </w:r>
+    </w:p>
+    <w:p>
+      <w:pPr>
+        <w:pStyle w:val="BlockText"/>
+        <w:numPr>
+          <w:ilvl w:val="0"/>
+          <w:numId w:val="1076"/>
+        </w:numPr>
+      </w:pPr>
+      <w:r>
+        <w:t xml:space="preserve">3-figure-table-scripts: folder containing figure scripts. To rerun all scripts in this subdirectory, run the bash script 0-run-figs.sh.</w:t>
+      </w:r>
+    </w:p>
+    <w:p>
+      <w:pPr>
+        <w:pStyle w:val="BlockText"/>
+        <w:numPr>
+          <w:ilvl w:val="1"/>
+          <w:numId w:val="1079"/>
+        </w:numPr>
+      </w:pPr>
+      <w:r>
+        <w:t xml:space="preserve">1-fig-testing.R: creates plot of testing patterns by state over time</w:t>
+      </w:r>
+    </w:p>
+    <w:p>
+      <w:pPr>
+        <w:pStyle w:val="BlockText"/>
+        <w:numPr>
+          <w:ilvl w:val="1"/>
+          <w:numId w:val="1079"/>
+        </w:numPr>
+      </w:pPr>
+      <w:r>
+        <w:t xml:space="preserve">2-fig-cases-usa-state-bar.R: creates bar plot of confirmed vs. estimated infections by state</w:t>
+      </w:r>
+    </w:p>
+    <w:p>
+      <w:pPr>
+        <w:pStyle w:val="BlockText"/>
+        <w:numPr>
+          <w:ilvl w:val="1"/>
+          <w:numId w:val="1079"/>
+        </w:numPr>
+      </w:pPr>
+      <w:r>
+        <w:t xml:space="preserve">3a-fig-map-usa-state.R: creates map of confirmed vs. estimated infections by state</w:t>
+      </w:r>
+    </w:p>
+    <w:p>
+      <w:pPr>
+        <w:pStyle w:val="BlockText"/>
+        <w:numPr>
+          <w:ilvl w:val="1"/>
+          <w:numId w:val="1079"/>
+        </w:numPr>
+      </w:pPr>
+      <w:r>
+        <w:t xml:space="preserve">3b-fig-map-usa-state-shiny.R: creates map of confirmed vs. estimated infections by state with search functionality by state</w:t>
+      </w:r>
+    </w:p>
+    <w:p>
+      <w:pPr>
+        <w:pStyle w:val="BlockText"/>
+        <w:numPr>
+          <w:ilvl w:val="1"/>
+          <w:numId w:val="1079"/>
+        </w:numPr>
+      </w:pPr>
+      <w:r>
+        <w:t xml:space="preserve">4-fig-priors.R: creates figure with priors for US as a whole</w:t>
+      </w:r>
+    </w:p>
+    <w:p>
+      <w:pPr>
+        <w:pStyle w:val="BlockText"/>
+        <w:numPr>
+          <w:ilvl w:val="1"/>
+          <w:numId w:val="1079"/>
+        </w:numPr>
+      </w:pPr>
+      <w:r>
+        <w:t xml:space="preserve">5-fig-density-usa.R: creates figure of distribution of estimated cases in the US</w:t>
+      </w:r>
+    </w:p>
+    <w:p>
+      <w:pPr>
+        <w:pStyle w:val="BlockText"/>
+        <w:numPr>
+          <w:ilvl w:val="1"/>
+          <w:numId w:val="1079"/>
+        </w:numPr>
+      </w:pPr>
+      <w:r>
+        <w:t xml:space="preserve">6-table-data-quality.R: creates table of data quality grading from COVID Tracking Project</w:t>
+      </w:r>
+    </w:p>
+    <w:p>
+      <w:pPr>
+        <w:pStyle w:val="BlockText"/>
+        <w:numPr>
+          <w:ilvl w:val="1"/>
+          <w:numId w:val="1079"/>
+        </w:numPr>
+      </w:pPr>
+      <w:r>
+        <w:t xml:space="preserve">7-fig-testpos.R: creates figure of the probability of testing positive among those tested by state</w:t>
+      </w:r>
+    </w:p>
+    <w:p>
+      <w:pPr>
+        <w:pStyle w:val="BlockText"/>
+        <w:numPr>
+          <w:ilvl w:val="1"/>
+          <w:numId w:val="1079"/>
+        </w:numPr>
+      </w:pPr>
+      <w:r>
+        <w:t xml:space="preserve">8-fig-percent-undertesting-state.R: creates figure of the percentage of under estimation due to incomplete testing</w:t>
+      </w:r>
+    </w:p>
+    <w:p>
+      <w:pPr>
+        <w:pStyle w:val="BlockText"/>
+        <w:numPr>
+          <w:ilvl w:val="0"/>
+          <w:numId w:val="1076"/>
+        </w:numPr>
+      </w:pPr>
+      <w:r>
+        <w:t xml:space="preserve">4-figures: folder containing figure files.</w:t>
+      </w:r>
+    </w:p>
+    <w:p>
+      <w:pPr>
+        <w:pStyle w:val="BlockText"/>
+        <w:numPr>
+          <w:ilvl w:val="0"/>
+          <w:numId w:val="1076"/>
+        </w:numPr>
+      </w:pPr>
+      <w:r>
+        <w:t xml:space="preserve">5-results: folder containing analysis results objects.</w:t>
+      </w:r>
+    </w:p>
+    <w:p>
+      <w:pPr>
+        <w:pStyle w:val="BlockText"/>
+        <w:numPr>
+          <w:ilvl w:val="0"/>
+          <w:numId w:val="1076"/>
+        </w:numPr>
+      </w:pPr>
+      <w:r>
+        <w:t xml:space="preserve">6-sensitivity: folder containing scripts to run the sensitivity analyses</w:t>
+      </w:r>
+    </w:p>
+    <w:p>
+      <w:pPr>
+        <w:pStyle w:val="BlockText"/>
+      </w:pPr>
+      <w:r>
+        <w:rPr>
+          <w:b/>
+          <w:bCs/>
+        </w:rPr>
+        <w:t xml:space="preserve">Contributors:</w:t>
+      </w:r>
+      <w:r>
+        <w:t xml:space="preserve"> </w:t>
+      </w:r>
+      <w:r>
+        <w:t xml:space="preserve">UCD-SeRG team (adapted from original contributors: Jade Benjamin-Chung, Sean L. Wu, Anna Nguyen, Stephanie Djajadi, Nolan N. Pokpongkiat, Anmol Seth, Andrew Mertens)</w:t>
+      </w:r>
+    </w:p>
+    <w:p>
+      <w:pPr>
+        <w:pStyle w:val="BlockText"/>
+      </w:pPr>
+      <w:r>
+        <w:t xml:space="preserve">Wu SL, Mertens A, Crider YS, Nguyen A, Pokpongkiat NN, Djajadi S, et al. Substantial underestimation of SARS-CoV-2 infection in the United States due to incomplete testing and imperfect test accuracy. medRxiv. 2020; 2020.05.12.20091744. doi:10.1101/2020.05.12.20091744</w:t>
+      </w:r>
+    </w:p>
+    <w:p>
+      <w:pPr>
+        <w:pStyle w:val="FirstParagraph"/>
+      </w:pPr>
+      <w:r>
+        <w:t xml:space="preserve">When possible, also include a description of the RDS results that are generated, detailing what data sources were used, where the script lives that creates it, and what information the RDS results hold.</w:t>
+      </w:r>
+    </w:p>
     <w:bookmarkEnd w:id="319"/>
-    <w:bookmarkStart w:id="340" w:name="data-publication"/>
+    <w:bookmarkStart w:id="320" w:name="clean-up-feature-branches"/>
+    <w:p>
+      <w:pPr>
+        <w:pStyle w:val="Heading2"/>
+      </w:pPr>
+      <w:r>
+        <w:t xml:space="preserve">13.8 Clean up feature branches</w:t>
+      </w:r>
+    </w:p>
+    <w:p>
+      <w:pPr>
+        <w:pStyle w:val="FirstParagraph"/>
+      </w:pPr>
+      <w:r>
+        <w:t xml:space="preserve">In the remote repository on Github, all feature branches aside from master should be merged in and deleted. All outstanding PRs should be closed.</w:t>
+      </w:r>
+    </w:p>
+    <w:bookmarkEnd w:id="320"/>
+    <w:bookmarkStart w:id="322" w:name="create-github-release"/>
+    <w:p>
+      <w:pPr>
+        <w:pStyle w:val="Heading2"/>
+      </w:pPr>
+      <w:r>
+        <w:t xml:space="preserve">13.9 Create Github release</w:t>
+      </w:r>
+    </w:p>
+    <w:p>
+      <w:pPr>
+        <w:pStyle w:val="FirstParagraph"/>
+      </w:pPr>
+      <w:r>
+        <w:t xml:space="preserve">Once all of these items are verified, create a tag to make a Github release, which will tag the repository, creating a marker at this specific point in time.</w:t>
+      </w:r>
+    </w:p>
+    <w:p>
+      <w:pPr>
+        <w:pStyle w:val="BodyText"/>
+      </w:pPr>
+      <w:r>
+        <w:t xml:space="preserve">Detailed instructions</w:t>
+      </w:r>
+      <w:r>
+        <w:t xml:space="preserve"> </w:t>
+      </w:r>
+      <w:hyperlink r:id="rId321">
+        <w:r>
+          <w:rPr>
+            <w:rStyle w:val="Hyperlink"/>
+          </w:rPr>
+          <w:t xml:space="preserve">here.</w:t>
+        </w:r>
+      </w:hyperlink>
+    </w:p>
+    <w:bookmarkEnd w:id="322"/>
+    <w:bookmarkEnd w:id="323"/>
+    <w:bookmarkStart w:id="344" w:name="data-publication"/>
     <w:p>
       <w:pPr>
         <w:pStyle w:val="Heading1"/>
@@ -38658,7 +38866,7 @@
       <w:r>
         <w:t xml:space="preserve"> </w:t>
       </w:r>
-      <w:hyperlink r:id="rId320">
+      <w:hyperlink r:id="rId324">
         <w:r>
           <w:rPr>
             <w:rStyle w:val="Hyperlink"/>
@@ -38667,7 +38875,7 @@
         </w:r>
       </w:hyperlink>
     </w:p>
-    <w:bookmarkStart w:id="323" w:name="overview"/>
+    <w:bookmarkStart w:id="327" w:name="overview"/>
     <w:p>
       <w:pPr>
         <w:pStyle w:val="Heading2"/>
@@ -38893,7 +39101,7 @@
       <w:r>
         <w:t xml:space="preserve">If the data are bigger, then maintaining them under version control in your git repository can be unwieldy. Instead, we recommend using another stable repository that has version control, such as the Open Science Framework (</w:t>
       </w:r>
-      <w:hyperlink r:id="rId321">
+      <w:hyperlink r:id="rId325">
         <w:r>
           <w:rPr>
             <w:rStyle w:val="Hyperlink"/>
@@ -38904,7 +39112,7 @@
       <w:r>
         <w:t xml:space="preserve">). For example, all of the data from the WASH Benefits trials (led by investigators at Berkeley, icddr,b, IPA-Kenya and others) are all stored through data components nested within in OSF projects: https://osf.io/tprw2/. Another good option is Dryad (</w:t>
       </w:r>
-      <w:hyperlink r:id="rId322">
+      <w:hyperlink r:id="rId326">
         <w:r>
           <w:rPr>
             <w:rStyle w:val="Hyperlink"/>
@@ -38968,8 +39176,8 @@
         <w:t xml:space="preserve">6. Go live</w:t>
       </w:r>
     </w:p>
-    <w:bookmarkEnd w:id="323"/>
-    <w:bookmarkStart w:id="327" w:name="removing-phi"/>
+    <w:bookmarkEnd w:id="327"/>
+    <w:bookmarkStart w:id="331" w:name="removing-phi"/>
     <w:p>
       <w:pPr>
         <w:pStyle w:val="Heading2"/>
@@ -38986,7 +39194,7 @@
         <w:t xml:space="preserve">Once the data is finalized for analysis, the first step is to strip it of Protected Health Information (PHI), or any other data that could be used to link back to specific participants, such as names, birth dates, or GPS coordinates at the village/neighborhood level or below. PHI includes, but is not limited to:</w:t>
       </w:r>
     </w:p>
-    <w:bookmarkStart w:id="324" w:name="personal-information"/>
+    <w:bookmarkStart w:id="328" w:name="personal-information"/>
     <w:p>
       <w:pPr>
         <w:pStyle w:val="Heading3"/>
@@ -39015,8 +39223,8 @@
         <w:t xml:space="preserve">- A combination of age, sex, and geographic location (below population 20,000) is considered identifiable</w:t>
       </w:r>
     </w:p>
-    <w:bookmarkEnd w:id="324"/>
-    <w:bookmarkStart w:id="325" w:name="dates"/>
+    <w:bookmarkEnd w:id="328"/>
+    <w:bookmarkStart w:id="329" w:name="dates"/>
     <w:p>
       <w:pPr>
         <w:pStyle w:val="Heading3"/>
@@ -39094,8 +39302,8 @@
         </w:pict>
       </w:r>
     </w:p>
-    <w:bookmarkEnd w:id="325"/>
-    <w:bookmarkStart w:id="326" w:name="geographic-information"/>
+    <w:bookmarkEnd w:id="329"/>
+    <w:bookmarkStart w:id="330" w:name="geographic-information"/>
     <w:p>
       <w:pPr>
         <w:pStyle w:val="Heading3"/>
@@ -39152,9 +39360,9 @@
         <w:t xml:space="preserve">For more examples of what constitutes PHI, please refer to this link: https://cphs.berkeley.edu/hipaa/hipaa18.html</w:t>
       </w:r>
     </w:p>
-    <w:bookmarkEnd w:id="326"/>
-    <w:bookmarkEnd w:id="327"/>
-    <w:bookmarkStart w:id="331" w:name="create-public-ids"/>
+    <w:bookmarkEnd w:id="330"/>
+    <w:bookmarkEnd w:id="331"/>
+    <w:bookmarkStart w:id="335" w:name="create-public-ids"/>
     <w:p>
       <w:pPr>
         <w:pStyle w:val="Heading2"/>
@@ -39163,7 +39371,7 @@
         <w:t xml:space="preserve">14.3 Create public IDs</w:t>
       </w:r>
     </w:p>
-    <w:bookmarkStart w:id="328" w:name="rationale"/>
+    <w:bookmarkStart w:id="332" w:name="rationale"/>
     <w:p>
       <w:pPr>
         <w:pStyle w:val="Heading3"/>
@@ -39180,8 +39388,8 @@
         <w:t xml:space="preserve">The UC Davis IRB requires that public datasets not include the original study IDs to identify participants or other units in the study (such as village IDs). The reason is that those IDs are linked in our private datasets to PHI. By creating a new set of public IDs, the public dataset is one step further removed from the potential to link to PHI.</w:t>
       </w:r>
     </w:p>
-    <w:bookmarkEnd w:id="328"/>
-    <w:bookmarkStart w:id="329" w:name="X91487d910db01b024f2469582e46c6c56caa238"/>
+    <w:bookmarkEnd w:id="332"/>
+    <w:bookmarkStart w:id="333" w:name="X91487d910db01b024f2469582e46c6c56caa238"/>
     <w:p>
       <w:pPr>
         <w:pStyle w:val="Heading3"/>
@@ -39333,8 +39541,8 @@
         </w:pict>
       </w:r>
     </w:p>
-    <w:bookmarkEnd w:id="329"/>
-    <w:bookmarkStart w:id="330" w:name="example-scripts"/>
+    <w:bookmarkEnd w:id="333"/>
+    <w:bookmarkStart w:id="334" w:name="example-scripts"/>
     <w:p>
       <w:pPr>
         <w:pStyle w:val="Heading3"/>
@@ -39458,9 +39666,9 @@
         <w:t xml:space="preserve">The example workflow is accessible via GitHub: https://github.com/proctor-ucsf/dcc-handbook/tree/master/templates/making-data-public</w:t>
       </w:r>
     </w:p>
-    <w:bookmarkEnd w:id="330"/>
-    <w:bookmarkEnd w:id="331"/>
-    <w:bookmarkStart w:id="335" w:name="create-a-data-repository"/>
+    <w:bookmarkEnd w:id="334"/>
+    <w:bookmarkEnd w:id="335"/>
+    <w:bookmarkStart w:id="339" w:name="create-a-data-repository"/>
     <w:p>
       <w:pPr>
         <w:pStyle w:val="Heading2"/>
@@ -39479,7 +39687,7 @@
       <w:r>
         <w:t xml:space="preserve"> </w:t>
       </w:r>
-      <w:hyperlink r:id="rId332">
+      <w:hyperlink r:id="rId336">
         <w:r>
           <w:rPr>
             <w:rStyle w:val="Hyperlink"/>
@@ -39527,7 +39735,7 @@
         <w:t xml:space="preserve">at the end (depending on the file format for the codebook). One nice option is the R codebook package, which also generates JSON output that is machine-readable.</w:t>
       </w:r>
     </w:p>
-    <w:bookmarkStart w:id="334" w:name="X659912a983e12070198566d6758f84b7c139c71"/>
+    <w:bookmarkStart w:id="338" w:name="X659912a983e12070198566d6758f84b7c139c71"/>
     <w:p>
       <w:pPr>
         <w:pStyle w:val="Heading3"/>
@@ -39598,7 +39806,7 @@
       <w:r>
         <w:t xml:space="preserve"> </w:t>
       </w:r>
-      <w:hyperlink r:id="rId333">
+      <w:hyperlink r:id="rId337">
         <w:r>
           <w:rPr>
             <w:rStyle w:val="Hyperlink"/>
@@ -39619,9 +39827,9 @@
         <w:t xml:space="preserve">Optional: Complete the software checklist and system requirement guide for the analysis to guide others. Include it on the GitHub README for the project: https://github.com/proctor-ucsf/mordor-antibody</w:t>
       </w:r>
     </w:p>
-    <w:bookmarkEnd w:id="334"/>
-    <w:bookmarkEnd w:id="335"/>
-    <w:bookmarkStart w:id="336" w:name="edit-and-test-analysis-scripts"/>
+    <w:bookmarkEnd w:id="338"/>
+    <w:bookmarkEnd w:id="339"/>
+    <w:bookmarkStart w:id="340" w:name="edit-and-test-analysis-scripts"/>
     <w:p>
       <w:pPr>
         <w:pStyle w:val="Heading2"/>
@@ -39656,8 +39864,8 @@
         <w:t xml:space="preserve">, when reading in the public data. Re-run all the analysis scripts to ensure that they still work with the public version of the dataset.</w:t>
       </w:r>
     </w:p>
-    <w:bookmarkEnd w:id="336"/>
-    <w:bookmarkStart w:id="337" w:name="X9e5a2e412be73507d832915a5b2807bcc43a531"/>
+    <w:bookmarkEnd w:id="340"/>
+    <w:bookmarkStart w:id="341" w:name="X9e5a2e412be73507d832915a5b2807bcc43a531"/>
     <w:p>
       <w:pPr>
         <w:pStyle w:val="Heading2"/>
@@ -39790,8 +39998,8 @@
         <w:t xml:space="preserve">Once a public GitHub page exists, you can create a new component on an OSF project (step 3, above) and link it to the public version of the GitHub repo.</w:t>
       </w:r>
     </w:p>
-    <w:bookmarkEnd w:id="337"/>
-    <w:bookmarkStart w:id="339" w:name="go-live"/>
+    <w:bookmarkEnd w:id="341"/>
+    <w:bookmarkStart w:id="343" w:name="go-live"/>
     <w:p>
       <w:pPr>
         <w:pStyle w:val="Heading2"/>
@@ -39860,7 +40068,7 @@
       <w:r>
         <w:t xml:space="preserve"> </w:t>
       </w:r>
-      <w:hyperlink r:id="rId338">
+      <w:hyperlink r:id="rId342">
         <w:r>
           <w:rPr>
             <w:rStyle w:val="Hyperlink"/>
@@ -39869,9 +40077,9 @@
         </w:r>
       </w:hyperlink>
     </w:p>
-    <w:bookmarkEnd w:id="339"/>
-    <w:bookmarkEnd w:id="340"/>
-    <w:bookmarkStart w:id="361" w:name="sec-slurm"/>
+    <w:bookmarkEnd w:id="343"/>
+    <w:bookmarkEnd w:id="344"/>
+    <w:bookmarkStart w:id="365" w:name="sec-slurm"/>
     <w:p>
       <w:pPr>
         <w:pStyle w:val="Heading1"/>
@@ -39890,7 +40098,7 @@
       <w:r>
         <w:t xml:space="preserve"> </w:t>
       </w:r>
-      <w:hyperlink r:id="rId341">
+      <w:hyperlink r:id="rId345">
         <w:r>
           <w:rPr>
             <w:rStyle w:val="Hyperlink"/>
@@ -39907,7 +40115,7 @@
         <w:t xml:space="preserve">When you need to run a script that requires a large amount of RAM, large files, or that uses parallelization, UC Davis provides several high-performance computing (HPC) resources.</w:t>
       </w:r>
     </w:p>
-    <w:bookmarkStart w:id="345" w:name="uc-davis-computing-resources"/>
+    <w:bookmarkStart w:id="349" w:name="uc-davis-computing-resources"/>
     <w:p>
       <w:pPr>
         <w:pStyle w:val="Heading2"/>
@@ -39916,7 +40124,7 @@
         <w:t xml:space="preserve">15.1 UC Davis Computing Resources</w:t>
       </w:r>
     </w:p>
-    <w:bookmarkStart w:id="344" w:name="available-resources"/>
+    <w:bookmarkStart w:id="348" w:name="available-resources"/>
     <w:p>
       <w:pPr>
         <w:pStyle w:val="Heading3"/>
@@ -39958,7 +40166,7 @@
       <w:r>
         <w:t xml:space="preserve">(</w:t>
       </w:r>
-      <w:hyperlink r:id="rId342">
+      <w:hyperlink r:id="rId346">
         <w:r>
           <w:rPr>
             <w:rStyle w:val="Hyperlink"/>
@@ -40042,7 +40250,7 @@
       <w:r>
         <w:t xml:space="preserve"> </w:t>
       </w:r>
-      <w:hyperlink r:id="rId343">
+      <w:hyperlink r:id="rId347">
         <w:r>
           <w:rPr>
             <w:rStyle w:val="Hyperlink"/>
@@ -40080,9 +40288,9 @@
         <w:t xml:space="preserve">- Setting up your computing environment</w:t>
       </w:r>
     </w:p>
-    <w:bookmarkEnd w:id="344"/>
-    <w:bookmarkEnd w:id="345"/>
-    <w:bookmarkStart w:id="347" w:name="getting-started-with-slurm-clusters"/>
+    <w:bookmarkEnd w:id="348"/>
+    <w:bookmarkEnd w:id="349"/>
+    <w:bookmarkStart w:id="351" w:name="getting-started-with-slurm-clusters"/>
     <w:p>
       <w:pPr>
         <w:pStyle w:val="Heading2"/>
@@ -40224,7 +40432,7 @@
         <w:t xml:space="preserve"> clone https://github.com/jadebc/covid19-infections.git</w:t>
       </w:r>
     </w:p>
-    <w:bookmarkStart w:id="346" w:name="one-time-system-set-up"/>
+    <w:bookmarkStart w:id="350" w:name="one-time-system-set-up"/>
     <w:p>
       <w:pPr>
         <w:pStyle w:val="Heading3"/>
@@ -41141,9 +41349,9 @@
         <w:t xml:space="preserve">)</w:t>
       </w:r>
     </w:p>
-    <w:bookmarkEnd w:id="346"/>
-    <w:bookmarkEnd w:id="347"/>
-    <w:bookmarkStart w:id="348" w:name="moving-files-to-the-cluster"/>
+    <w:bookmarkEnd w:id="350"/>
+    <w:bookmarkEnd w:id="351"/>
+    <w:bookmarkStart w:id="352" w:name="moving-files-to-the-cluster"/>
     <w:p>
       <w:pPr>
         <w:pStyle w:val="Heading2"/>
@@ -41192,7 +41400,7 @@
       <w:r>
         <w:t xml:space="preserve"> </w:t>
       </w:r>
-      <w:hyperlink r:id="rId342">
+      <w:hyperlink r:id="rId346">
         <w:r>
           <w:rPr>
             <w:rStyle w:val="Hyperlink"/>
@@ -41389,8 +41597,8 @@
         <w:t xml:space="preserve"> USERNAME@shiva.ucdavis.edu:/scratch/group/GROUPNAME/</w:t>
       </w:r>
     </w:p>
-    <w:bookmarkEnd w:id="348"/>
-    <w:bookmarkStart w:id="349" w:name="installing-packages-on-the-cluster"/>
+    <w:bookmarkEnd w:id="352"/>
+    <w:bookmarkStart w:id="353" w:name="installing-packages-on-the-cluster"/>
     <w:p>
       <w:pPr>
         <w:pStyle w:val="Heading2"/>
@@ -41902,7 +42110,7 @@
       <w:r>
         <w:t xml:space="preserve"> </w:t>
       </w:r>
-      <w:hyperlink r:id="rId342">
+      <w:hyperlink r:id="rId346">
         <w:r>
           <w:rPr>
             <w:rStyle w:val="Hyperlink"/>
@@ -41917,8 +42125,8 @@
         <w:t xml:space="preserve">for support information.</w:t>
       </w:r>
     </w:p>
-    <w:bookmarkEnd w:id="349"/>
-    <w:bookmarkStart w:id="353" w:name="testing-your-code"/>
+    <w:bookmarkEnd w:id="353"/>
+    <w:bookmarkStart w:id="357" w:name="testing-your-code"/>
     <w:p>
       <w:pPr>
         <w:pStyle w:val="Heading2"/>
@@ -41935,7 +42143,7 @@
         <w:t xml:space="preserve">Both of the following ways to test code on a cluster are recommended for making small changes, such as editing file paths and making sure the packages and source files load. You should write and test the functionality of your script locally, only testing on the cluster once major bugs are out.</w:t>
       </w:r>
     </w:p>
-    <w:bookmarkStart w:id="350" w:name="the-command-line"/>
+    <w:bookmarkStart w:id="354" w:name="the-command-line"/>
     <w:p>
       <w:pPr>
         <w:pStyle w:val="Heading3"/>
@@ -42075,8 +42283,8 @@
         <w:t xml:space="preserve">*Note: for collaboration purposes, it’s best for everyone to work with one version of R. Check what version is being used for the project you are working on. Some packages only work with some versions of R, so it’s best to keep it consistent.</w:t>
       </w:r>
     </w:p>
-    <w:bookmarkEnd w:id="350"/>
-    <w:bookmarkStart w:id="351" w:name="rstudio-server"/>
+    <w:bookmarkEnd w:id="354"/>
+    <w:bookmarkStart w:id="355" w:name="rstudio-server"/>
     <w:p>
       <w:pPr>
         <w:pStyle w:val="Heading3"/>
@@ -42109,8 +42317,8 @@
         <w:t xml:space="preserve">When using RStudio Server, you can test your code interactively. However, do NOT use the RStudio Server’s Terminal to install packages and configure your environment for SLURM-based clusters, as you will likely need to re-do it for every session/project. For SLURM clusters, use the command line approach described earlier.</w:t>
       </w:r>
     </w:p>
-    <w:bookmarkEnd w:id="351"/>
-    <w:bookmarkStart w:id="352" w:name="filepaths-configuration-on-the-cluster"/>
+    <w:bookmarkEnd w:id="355"/>
+    <w:bookmarkStart w:id="356" w:name="filepaths-configuration-on-the-cluster"/>
     <w:p>
       <w:pPr>
         <w:pStyle w:val="Heading3"/>
@@ -42399,9 +42607,9 @@
         <w:t xml:space="preserve">}</w:t>
       </w:r>
     </w:p>
-    <w:bookmarkEnd w:id="352"/>
-    <w:bookmarkEnd w:id="353"/>
-    <w:bookmarkStart w:id="358" w:name="storage-group-storage-access"/>
+    <w:bookmarkEnd w:id="356"/>
+    <w:bookmarkEnd w:id="357"/>
+    <w:bookmarkStart w:id="362" w:name="storage-group-storage-access"/>
     <w:p>
       <w:pPr>
         <w:pStyle w:val="Heading2"/>
@@ -42410,7 +42618,7 @@
         <w:t xml:space="preserve">15.6 Storage &amp; group storage access</w:t>
       </w:r>
     </w:p>
-    <w:bookmarkStart w:id="354" w:name="individual-storage"/>
+    <w:bookmarkStart w:id="358" w:name="individual-storage"/>
     <w:p>
       <w:pPr>
         <w:pStyle w:val="Heading3"/>
@@ -42632,7 +42840,7 @@
       <w:r>
         <w:t xml:space="preserve"> </w:t>
       </w:r>
-      <w:hyperlink r:id="rId342">
+      <w:hyperlink r:id="rId346">
         <w:r>
           <w:rPr>
             <w:rStyle w:val="Hyperlink"/>
@@ -42647,8 +42855,8 @@
         <w:t xml:space="preserve">for specific storage options and quotas.</w:t>
       </w:r>
     </w:p>
-    <w:bookmarkEnd w:id="354"/>
-    <w:bookmarkStart w:id="355" w:name="group-storage"/>
+    <w:bookmarkEnd w:id="358"/>
+    <w:bookmarkStart w:id="359" w:name="group-storage"/>
     <w:p>
       <w:pPr>
         <w:pStyle w:val="Heading3"/>
@@ -42792,8 +43000,8 @@
         <w:t xml:space="preserve">to see if you have permission to add files to group directories. Read the next section to ensure any directories you create have the right permissions.</w:t>
       </w:r>
     </w:p>
-    <w:bookmarkEnd w:id="355"/>
-    <w:bookmarkStart w:id="357" w:name="folder-permissions"/>
+    <w:bookmarkEnd w:id="359"/>
+    <w:bookmarkStart w:id="361" w:name="folder-permissions"/>
     <w:p>
       <w:pPr>
         <w:pStyle w:val="Heading3"/>
@@ -42903,7 +43111,7 @@
       <w:r>
         <w:t xml:space="preserve"> </w:t>
       </w:r>
-      <w:hyperlink r:id="rId356">
+      <w:hyperlink r:id="rId360">
         <w:r>
           <w:rPr>
             <w:rStyle w:val="Hyperlink"/>
@@ -42935,9 +43143,9 @@
         <w:t xml:space="preserve"> ugo+rwx FOLDER_NAME</w:t>
       </w:r>
     </w:p>
-    <w:bookmarkEnd w:id="357"/>
-    <w:bookmarkEnd w:id="358"/>
-    <w:bookmarkStart w:id="360" w:name="running-big-jobs-1"/>
+    <w:bookmarkEnd w:id="361"/>
+    <w:bookmarkEnd w:id="362"/>
+    <w:bookmarkStart w:id="364" w:name="running-big-jobs-1"/>
     <w:p>
       <w:pPr>
         <w:pStyle w:val="Heading2"/>
@@ -42971,7 +43179,7 @@
       <w:r>
         <w:t xml:space="preserve"> </w:t>
       </w:r>
-      <w:hyperlink r:id="rId359">
+      <w:hyperlink r:id="rId363">
         <w:r>
           <w:rPr>
             <w:rStyle w:val="Hyperlink"/>
@@ -43529,9 +43737,9 @@
         <w:t xml:space="preserve">$USERNAME</w:t>
       </w:r>
     </w:p>
-    <w:bookmarkEnd w:id="360"/>
-    <w:bookmarkEnd w:id="361"/>
-    <w:bookmarkStart w:id="371" w:name="use-of-ai"/>
+    <w:bookmarkEnd w:id="364"/>
+    <w:bookmarkEnd w:id="365"/>
+    <w:bookmarkStart w:id="375" w:name="use-of-ai"/>
     <w:p>
       <w:pPr>
         <w:pStyle w:val="Heading1"/>
@@ -43548,7 +43756,7 @@
         <w:t xml:space="preserve">AI-powered coding assistants can be valuable tools for accelerating your work, but they require careful and responsible use. Lab members who use AI tools must adhere to the following guidelines:</w:t>
       </w:r>
     </w:p>
-    <w:bookmarkStart w:id="362" w:name="responsibility-for-validation"/>
+    <w:bookmarkStart w:id="366" w:name="responsibility-for-validation"/>
     <w:p>
       <w:pPr>
         <w:pStyle w:val="Heading2"/>
@@ -43643,8 +43851,8 @@
         <w:t xml:space="preserve">Never blindly copy and paste AI-generated code without understanding it. If you don’t understand what the AI has suggested, take the time to learn or ask a colleague for help.</w:t>
       </w:r>
     </w:p>
-    <w:bookmarkEnd w:id="362"/>
-    <w:bookmarkStart w:id="363" w:name="disclosure-of-ai-use"/>
+    <w:bookmarkEnd w:id="366"/>
+    <w:bookmarkStart w:id="367" w:name="disclosure-of-ai-use"/>
     <w:p>
       <w:pPr>
         <w:pStyle w:val="Heading2"/>
@@ -43747,8 +43955,8 @@
         <w:t xml:space="preserve"># and has been reviewed and tested to ensure correctness</w:t>
       </w:r>
     </w:p>
-    <w:bookmarkEnd w:id="363"/>
-    <w:bookmarkStart w:id="364" w:name="attribution-of-sources"/>
+    <w:bookmarkEnd w:id="367"/>
+    <w:bookmarkStart w:id="368" w:name="attribution-of-sources"/>
     <w:p>
       <w:pPr>
         <w:pStyle w:val="Heading2"/>
@@ -43855,8 +44063,8 @@
         <w:t xml:space="preserve">rather than simply asking it to summarize information on a topic.</w:t>
       </w:r>
     </w:p>
-    <w:bookmarkEnd w:id="364"/>
-    <w:bookmarkStart w:id="370" w:name="coding-agents"/>
+    <w:bookmarkEnd w:id="368"/>
+    <w:bookmarkStart w:id="374" w:name="coding-agents"/>
     <w:p>
       <w:pPr>
         <w:pStyle w:val="Heading2"/>
@@ -43875,7 +44083,7 @@
       <w:r>
         <w:t xml:space="preserve"> </w:t>
       </w:r>
-      <w:hyperlink r:id="rId365">
+      <w:hyperlink r:id="rId369">
         <w:r>
           <w:rPr>
             <w:rStyle w:val="Hyperlink"/>
@@ -44008,7 +44216,7 @@
         <w:t xml:space="preserve">The quality and correctness of your work remains your responsibility.</w:t>
       </w:r>
     </w:p>
-    <w:bookmarkStart w:id="369" w:name="when-to-use-a-coding-agent"/>
+    <w:bookmarkStart w:id="373" w:name="when-to-use-a-coding-agent"/>
     <w:p>
       <w:pPr>
         <w:pStyle w:val="Heading3"/>
@@ -44028,7 +44236,7 @@
         <w:rPr>
           <w:rStyle w:val="FootnoteReference"/>
         </w:rPr>
-        <w:footnoteReference w:id="366"/>
+        <w:footnoteReference w:id="370"/>
       </w:r>
       <w:r>
         <w:t xml:space="preserve"> </w:t>
@@ -44054,7 +44262,7 @@
       <w:r>
         <w:t xml:space="preserve"> </w:t>
       </w:r>
-      <w:hyperlink r:id="rId367">
+      <w:hyperlink r:id="rId371">
         <w:r>
           <w:rPr>
             <w:rStyle w:val="Hyperlink"/>
@@ -44107,7 +44315,7 @@
       <w:r>
         <w:t xml:space="preserve"> </w:t>
       </w:r>
-      <w:hyperlink r:id="rId368">
+      <w:hyperlink r:id="rId372">
         <w:r>
           <w:rPr>
             <w:rStyle w:val="Hyperlink"/>
@@ -44178,10 +44386,10 @@
         <w:t xml:space="preserve">just like you would for any other skill you want to maintain.</w:t>
       </w:r>
     </w:p>
-    <w:bookmarkEnd w:id="369"/>
-    <w:bookmarkEnd w:id="370"/>
-    <w:bookmarkEnd w:id="371"/>
-    <w:bookmarkStart w:id="384" w:name="checklists"/>
+    <w:bookmarkEnd w:id="373"/>
+    <w:bookmarkEnd w:id="374"/>
+    <w:bookmarkEnd w:id="375"/>
+    <w:bookmarkStart w:id="388" w:name="checklists"/>
     <w:p>
       <w:pPr>
         <w:pStyle w:val="Heading1"/>
@@ -44200,7 +44408,7 @@
       <w:r>
         <w:t xml:space="preserve"> </w:t>
       </w:r>
-      <w:hyperlink r:id="rId372">
+      <w:hyperlink r:id="rId376">
         <w:r>
           <w:rPr>
             <w:rStyle w:val="Hyperlink"/>
@@ -44209,7 +44417,7 @@
         </w:r>
       </w:hyperlink>
     </w:p>
-    <w:bookmarkStart w:id="373" w:name="pre-analysis-plan-checklist"/>
+    <w:bookmarkStart w:id="377" w:name="pre-analysis-plan-checklist"/>
     <w:p>
       <w:pPr>
         <w:pStyle w:val="Heading2"/>
@@ -44398,8 +44606,8 @@
         <w:t xml:space="preserve">Negative control analyses</w:t>
       </w:r>
     </w:p>
-    <w:bookmarkEnd w:id="373"/>
-    <w:bookmarkStart w:id="375" w:name="code-checklist"/>
+    <w:bookmarkEnd w:id="377"/>
+    <w:bookmarkStart w:id="379" w:name="code-checklist"/>
     <w:p>
       <w:pPr>
         <w:pStyle w:val="Heading2"/>
@@ -44482,7 +44690,7 @@
       <w:r>
         <w:t xml:space="preserve"> </w:t>
       </w:r>
-      <w:hyperlink r:id="rId374">
+      <w:hyperlink r:id="rId378">
         <w:r>
           <w:rPr>
             <w:rStyle w:val="Hyperlink"/>
@@ -44506,8 +44714,8 @@
         <w:t xml:space="preserve">Are all warnings ignorable? Should any warnings be intentionally suppressed or addressed?</w:t>
       </w:r>
     </w:p>
-    <w:bookmarkEnd w:id="375"/>
-    <w:bookmarkStart w:id="379" w:name="manuscript-checklist"/>
+    <w:bookmarkEnd w:id="379"/>
+    <w:bookmarkStart w:id="383" w:name="manuscript-checklist"/>
     <w:p>
       <w:pPr>
         <w:pStyle w:val="Heading2"/>
@@ -44534,7 +44742,7 @@
         </w:rPr>
         <w:t xml:space="preserve"> </w:t>
       </w:r>
-      <w:hyperlink r:id="rId376">
+      <w:hyperlink r:id="rId380">
         <w:r>
           <w:rPr>
             <w:rStyle w:val="Hyperlink"/>
@@ -44829,133 +45037,6 @@
       <w:r>
         <w:t xml:space="preserve"> </w:t>
       </w:r>
-      <w:hyperlink r:id="rId377">
-        <w:r>
-          <w:rPr>
-            <w:rStyle w:val="Hyperlink"/>
-          </w:rPr>
-          <w:t xml:space="preserve">here</w:t>
-        </w:r>
-      </w:hyperlink>
-      <w:r>
-        <w:t xml:space="preserve">)</w:t>
-      </w:r>
-    </w:p>
-    <w:p>
-      <w:pPr>
-        <w:pStyle w:val="Compact"/>
-        <w:numPr>
-          <w:ilvl w:val="0"/>
-          <w:numId w:val="1090"/>
-        </w:numPr>
-      </w:pPr>
-      <w:r>
-        <w:t xml:space="preserve">Have you drafted author contributions? Do they follow the</w:t>
-      </w:r>
-      <w:r>
-        <w:t xml:space="preserve"> </w:t>
-      </w:r>
-      <w:hyperlink r:id="rId378">
-        <w:r>
-          <w:rPr>
-            <w:rStyle w:val="Hyperlink"/>
-          </w:rPr>
-          <w:t xml:space="preserve">CRediT Taxonomy</w:t>
-        </w:r>
-      </w:hyperlink>
-      <w:r>
-        <w:t xml:space="preserve"> </w:t>
-      </w:r>
-      <w:r>
-        <w:t xml:space="preserve">for author contributions?</w:t>
-      </w:r>
-    </w:p>
-    <w:bookmarkEnd w:id="379"/>
-    <w:bookmarkStart w:id="383" w:name="figure-checklist"/>
-    <w:p>
-      <w:pPr>
-        <w:pStyle w:val="Heading2"/>
-      </w:pPr>
-      <w:r>
-        <w:t xml:space="preserve">17.4 Figure checklist</w:t>
-      </w:r>
-    </w:p>
-    <w:p>
-      <w:pPr>
-        <w:pStyle w:val="Compact"/>
-        <w:numPr>
-          <w:ilvl w:val="0"/>
-          <w:numId w:val="1091"/>
-        </w:numPr>
-      </w:pPr>
-      <w:r>
-        <w:t xml:space="preserve">Are the x-axis and y-axis labeled?</w:t>
-      </w:r>
-    </w:p>
-    <w:p>
-      <w:pPr>
-        <w:pStyle w:val="Compact"/>
-        <w:numPr>
-          <w:ilvl w:val="0"/>
-          <w:numId w:val="1091"/>
-        </w:numPr>
-      </w:pPr>
-      <w:r>
-        <w:t xml:space="preserve">If the figure includes panels, is each panel labeled?</w:t>
-      </w:r>
-    </w:p>
-    <w:p>
-      <w:pPr>
-        <w:pStyle w:val="Compact"/>
-        <w:numPr>
-          <w:ilvl w:val="0"/>
-          <w:numId w:val="1091"/>
-        </w:numPr>
-      </w:pPr>
-      <w:r>
-        <w:t xml:space="preserve">Are there sufficient numerical / text labels and breaks on the x-axis and y-axis?</w:t>
-      </w:r>
-    </w:p>
-    <w:p>
-      <w:pPr>
-        <w:pStyle w:val="Compact"/>
-        <w:numPr>
-          <w:ilvl w:val="0"/>
-          <w:numId w:val="1091"/>
-        </w:numPr>
-      </w:pPr>
-      <w:r>
-        <w:t xml:space="preserve">Is the font size appropriate (i.e., large enough to read, not so large that it distracts from the data presented in the figure?)</w:t>
-      </w:r>
-    </w:p>
-    <w:p>
-      <w:pPr>
-        <w:pStyle w:val="Compact"/>
-        <w:numPr>
-          <w:ilvl w:val="0"/>
-          <w:numId w:val="1091"/>
-        </w:numPr>
-      </w:pPr>
-      <w:r>
-        <w:t xml:space="preserve">Are the colors used colorblind friendly? See a colorblind-friendly palette</w:t>
-      </w:r>
-      <w:r>
-        <w:t xml:space="preserve"> </w:t>
-      </w:r>
-      <w:hyperlink r:id="rId380">
-        <w:r>
-          <w:rPr>
-            <w:rStyle w:val="Hyperlink"/>
-          </w:rPr>
-          <w:t xml:space="preserve">here</w:t>
-        </w:r>
-      </w:hyperlink>
-      <w:r>
-        <w:t xml:space="preserve">, a neat palette generator with colorblind options</w:t>
-      </w:r>
-      <w:r>
-        <w:t xml:space="preserve"> </w:t>
-      </w:r>
       <w:hyperlink r:id="rId381">
         <w:r>
           <w:rPr>
@@ -44965,12 +45046,111 @@
         </w:r>
       </w:hyperlink>
       <w:r>
-        <w:t xml:space="preserve">, and an article on why this matters</w:t>
+        <w:t xml:space="preserve">)</w:t>
+      </w:r>
+    </w:p>
+    <w:p>
+      <w:pPr>
+        <w:pStyle w:val="Compact"/>
+        <w:numPr>
+          <w:ilvl w:val="0"/>
+          <w:numId w:val="1090"/>
+        </w:numPr>
+      </w:pPr>
+      <w:r>
+        <w:t xml:space="preserve">Have you drafted author contributions? Do they follow the</w:t>
       </w:r>
       <w:r>
         <w:t xml:space="preserve"> </w:t>
       </w:r>
       <w:hyperlink r:id="rId382">
+        <w:r>
+          <w:rPr>
+            <w:rStyle w:val="Hyperlink"/>
+          </w:rPr>
+          <w:t xml:space="preserve">CRediT Taxonomy</w:t>
+        </w:r>
+      </w:hyperlink>
+      <w:r>
+        <w:t xml:space="preserve"> </w:t>
+      </w:r>
+      <w:r>
+        <w:t xml:space="preserve">for author contributions?</w:t>
+      </w:r>
+    </w:p>
+    <w:bookmarkEnd w:id="383"/>
+    <w:bookmarkStart w:id="387" w:name="figure-checklist"/>
+    <w:p>
+      <w:pPr>
+        <w:pStyle w:val="Heading2"/>
+      </w:pPr>
+      <w:r>
+        <w:t xml:space="preserve">17.4 Figure checklist</w:t>
+      </w:r>
+    </w:p>
+    <w:p>
+      <w:pPr>
+        <w:pStyle w:val="Compact"/>
+        <w:numPr>
+          <w:ilvl w:val="0"/>
+          <w:numId w:val="1091"/>
+        </w:numPr>
+      </w:pPr>
+      <w:r>
+        <w:t xml:space="preserve">Are the x-axis and y-axis labeled?</w:t>
+      </w:r>
+    </w:p>
+    <w:p>
+      <w:pPr>
+        <w:pStyle w:val="Compact"/>
+        <w:numPr>
+          <w:ilvl w:val="0"/>
+          <w:numId w:val="1091"/>
+        </w:numPr>
+      </w:pPr>
+      <w:r>
+        <w:t xml:space="preserve">If the figure includes panels, is each panel labeled?</w:t>
+      </w:r>
+    </w:p>
+    <w:p>
+      <w:pPr>
+        <w:pStyle w:val="Compact"/>
+        <w:numPr>
+          <w:ilvl w:val="0"/>
+          <w:numId w:val="1091"/>
+        </w:numPr>
+      </w:pPr>
+      <w:r>
+        <w:t xml:space="preserve">Are there sufficient numerical / text labels and breaks on the x-axis and y-axis?</w:t>
+      </w:r>
+    </w:p>
+    <w:p>
+      <w:pPr>
+        <w:pStyle w:val="Compact"/>
+        <w:numPr>
+          <w:ilvl w:val="0"/>
+          <w:numId w:val="1091"/>
+        </w:numPr>
+      </w:pPr>
+      <w:r>
+        <w:t xml:space="preserve">Is the font size appropriate (i.e., large enough to read, not so large that it distracts from the data presented in the figure?)</w:t>
+      </w:r>
+    </w:p>
+    <w:p>
+      <w:pPr>
+        <w:pStyle w:val="Compact"/>
+        <w:numPr>
+          <w:ilvl w:val="0"/>
+          <w:numId w:val="1091"/>
+        </w:numPr>
+      </w:pPr>
+      <w:r>
+        <w:t xml:space="preserve">Are the colors used colorblind friendly? See a colorblind-friendly palette</w:t>
+      </w:r>
+      <w:r>
+        <w:t xml:space="preserve"> </w:t>
+      </w:r>
+      <w:hyperlink r:id="rId384">
         <w:r>
           <w:rPr>
             <w:rStyle w:val="Hyperlink"/>
@@ -44978,6 +45158,34 @@
           <w:t xml:space="preserve">here</w:t>
         </w:r>
       </w:hyperlink>
+      <w:r>
+        <w:t xml:space="preserve">, a neat palette generator with colorblind options</w:t>
+      </w:r>
+      <w:r>
+        <w:t xml:space="preserve"> </w:t>
+      </w:r>
+      <w:hyperlink r:id="rId385">
+        <w:r>
+          <w:rPr>
+            <w:rStyle w:val="Hyperlink"/>
+          </w:rPr>
+          <w:t xml:space="preserve">here</w:t>
+        </w:r>
+      </w:hyperlink>
+      <w:r>
+        <w:t xml:space="preserve">, and an article on why this matters</w:t>
+      </w:r>
+      <w:r>
+        <w:t xml:space="preserve"> </w:t>
+      </w:r>
+      <w:hyperlink r:id="rId386">
+        <w:r>
+          <w:rPr>
+            <w:rStyle w:val="Hyperlink"/>
+          </w:rPr>
+          <w:t xml:space="preserve">here</w:t>
+        </w:r>
+      </w:hyperlink>
     </w:p>
     <w:p>
       <w:pPr>
@@ -45027,9 +45235,9 @@
         <w:t xml:space="preserve">Are 95% confidence intervals or other measures of precision shown, if applicable?</w:t>
       </w:r>
     </w:p>
-    <w:bookmarkEnd w:id="383"/>
-    <w:bookmarkEnd w:id="384"/>
-    <w:bookmarkStart w:id="421" w:name="resources"/>
+    <w:bookmarkEnd w:id="387"/>
+    <w:bookmarkEnd w:id="388"/>
+    <w:bookmarkStart w:id="425" w:name="resources"/>
     <w:p>
       <w:pPr>
         <w:pStyle w:val="Heading1"/>
@@ -45048,7 +45256,7 @@
       <w:r>
         <w:t xml:space="preserve"> </w:t>
       </w:r>
-      <w:hyperlink r:id="rId385">
+      <w:hyperlink r:id="rId389">
         <w:r>
           <w:rPr>
             <w:rStyle w:val="Hyperlink"/>
@@ -45057,7 +45265,7 @@
         </w:r>
       </w:hyperlink>
     </w:p>
-    <w:bookmarkStart w:id="396" w:name="resources-for-r"/>
+    <w:bookmarkStart w:id="400" w:name="resources-for-r"/>
     <w:p>
       <w:pPr>
         <w:pStyle w:val="Heading2"/>
@@ -45066,7 +45274,7 @@
         <w:t xml:space="preserve">18.1 Resources for R</w:t>
       </w:r>
     </w:p>
-    <w:bookmarkStart w:id="387" w:name="books-and-comprehensive-guides"/>
+    <w:bookmarkStart w:id="391" w:name="books-and-comprehensive-guides"/>
     <w:p>
       <w:pPr>
         <w:pStyle w:val="Heading3"/>
@@ -45221,7 +45429,7 @@
           <w:numId w:val="1092"/>
         </w:numPr>
       </w:pPr>
-      <w:hyperlink r:id="rId386">
+      <w:hyperlink r:id="rId390">
         <w:r>
           <w:rPr>
             <w:rStyle w:val="Hyperlink"/>
@@ -45230,8 +45438,8 @@
         </w:r>
       </w:hyperlink>
     </w:p>
-    <w:bookmarkEnd w:id="387"/>
-    <w:bookmarkStart w:id="392" w:name="cheat-sheets"/>
+    <w:bookmarkEnd w:id="391"/>
+    <w:bookmarkStart w:id="396" w:name="cheat-sheets"/>
     <w:p>
       <w:pPr>
         <w:pStyle w:val="Heading3"/>
@@ -45248,7 +45456,7 @@
           <w:numId w:val="1093"/>
         </w:numPr>
       </w:pPr>
-      <w:hyperlink r:id="rId388">
+      <w:hyperlink r:id="rId392">
         <w:r>
           <w:rPr>
             <w:rStyle w:val="Hyperlink"/>
@@ -45265,7 +45473,7 @@
           <w:numId w:val="1093"/>
         </w:numPr>
       </w:pPr>
-      <w:hyperlink r:id="rId389">
+      <w:hyperlink r:id="rId393">
         <w:r>
           <w:rPr>
             <w:rStyle w:val="Hyperlink"/>
@@ -45282,7 +45490,7 @@
           <w:numId w:val="1093"/>
         </w:numPr>
       </w:pPr>
-      <w:hyperlink r:id="rId390">
+      <w:hyperlink r:id="rId394">
         <w:r>
           <w:rPr>
             <w:rStyle w:val="Hyperlink"/>
@@ -45299,7 +45507,7 @@
           <w:numId w:val="1093"/>
         </w:numPr>
       </w:pPr>
-      <w:hyperlink r:id="rId391">
+      <w:hyperlink r:id="rId395">
         <w:r>
           <w:rPr>
             <w:rStyle w:val="Hyperlink"/>
@@ -45308,8 +45516,8 @@
         </w:r>
       </w:hyperlink>
     </w:p>
-    <w:bookmarkEnd w:id="392"/>
-    <w:bookmarkStart w:id="394" w:name="style-and-best-practices"/>
+    <w:bookmarkEnd w:id="396"/>
+    <w:bookmarkStart w:id="398" w:name="style-and-best-practices"/>
     <w:p>
       <w:pPr>
         <w:pStyle w:val="Heading3"/>
@@ -45326,7 +45534,7 @@
           <w:numId w:val="1094"/>
         </w:numPr>
       </w:pPr>
-      <w:hyperlink r:id="rId393">
+      <w:hyperlink r:id="rId397">
         <w:r>
           <w:rPr>
             <w:rStyle w:val="Hyperlink"/>
@@ -45335,8 +45543,8 @@
         </w:r>
       </w:hyperlink>
     </w:p>
-    <w:bookmarkEnd w:id="394"/>
-    <w:bookmarkStart w:id="395" w:name="tidy-evaluation-resources"/>
+    <w:bookmarkEnd w:id="398"/>
+    <w:bookmarkStart w:id="399" w:name="tidy-evaluation-resources"/>
     <w:p>
       <w:pPr>
         <w:pStyle w:val="Heading3"/>
@@ -45460,9 +45668,9 @@
         <w:t xml:space="preserve">(package vignette)</w:t>
       </w:r>
     </w:p>
-    <w:bookmarkEnd w:id="395"/>
-    <w:bookmarkEnd w:id="396"/>
-    <w:bookmarkStart w:id="399" w:name="resources-for-git-github"/>
+    <w:bookmarkEnd w:id="399"/>
+    <w:bookmarkEnd w:id="400"/>
+    <w:bookmarkStart w:id="403" w:name="resources-for-git-github"/>
     <w:p>
       <w:pPr>
         <w:pStyle w:val="Heading2"/>
@@ -45502,7 +45710,7 @@
           <w:numId w:val="1096"/>
         </w:numPr>
       </w:pPr>
-      <w:hyperlink r:id="rId397">
+      <w:hyperlink r:id="rId401">
         <w:r>
           <w:rPr>
             <w:rStyle w:val="Hyperlink"/>
@@ -45519,7 +45727,7 @@
           <w:numId w:val="1096"/>
         </w:numPr>
       </w:pPr>
-      <w:hyperlink r:id="rId398">
+      <w:hyperlink r:id="rId402">
         <w:r>
           <w:rPr>
             <w:rStyle w:val="Hyperlink"/>
@@ -45528,8 +45736,8 @@
         </w:r>
       </w:hyperlink>
     </w:p>
-    <w:bookmarkEnd w:id="399"/>
-    <w:bookmarkStart w:id="401" w:name="scientific-figures"/>
+    <w:bookmarkEnd w:id="403"/>
+    <w:bookmarkStart w:id="405" w:name="scientific-figures"/>
     <w:p>
       <w:pPr>
         <w:pStyle w:val="Heading2"/>
@@ -45546,7 +45754,7 @@
           <w:numId w:val="1097"/>
         </w:numPr>
       </w:pPr>
-      <w:hyperlink r:id="rId400">
+      <w:hyperlink r:id="rId404">
         <w:r>
           <w:rPr>
             <w:rStyle w:val="Hyperlink"/>
@@ -45555,8 +45763,8 @@
         </w:r>
       </w:hyperlink>
     </w:p>
-    <w:bookmarkEnd w:id="401"/>
-    <w:bookmarkStart w:id="406" w:name="writing"/>
+    <w:bookmarkEnd w:id="405"/>
+    <w:bookmarkStart w:id="410" w:name="writing"/>
     <w:p>
       <w:pPr>
         <w:pStyle w:val="Heading2"/>
@@ -45573,7 +45781,7 @@
           <w:numId w:val="1098"/>
         </w:numPr>
       </w:pPr>
-      <w:hyperlink r:id="rId402">
+      <w:hyperlink r:id="rId406">
         <w:r>
           <w:rPr>
             <w:rStyle w:val="Hyperlink"/>
@@ -45607,7 +45815,7 @@
           <w:numId w:val="1098"/>
         </w:numPr>
       </w:pPr>
-      <w:hyperlink r:id="rId403">
+      <w:hyperlink r:id="rId407">
         <w:r>
           <w:rPr>
             <w:rStyle w:val="Hyperlink"/>
@@ -45624,7 +45832,7 @@
           <w:numId w:val="1098"/>
         </w:numPr>
       </w:pPr>
-      <w:hyperlink r:id="rId404">
+      <w:hyperlink r:id="rId408">
         <w:r>
           <w:rPr>
             <w:rStyle w:val="Hyperlink"/>
@@ -45641,7 +45849,7 @@
           <w:numId w:val="1098"/>
         </w:numPr>
       </w:pPr>
-      <w:hyperlink r:id="rId405">
+      <w:hyperlink r:id="rId409">
         <w:r>
           <w:rPr>
             <w:rStyle w:val="Hyperlink"/>
@@ -45650,8 +45858,8 @@
         </w:r>
       </w:hyperlink>
     </w:p>
-    <w:bookmarkEnd w:id="406"/>
-    <w:bookmarkStart w:id="411" w:name="presentations"/>
+    <w:bookmarkEnd w:id="410"/>
+    <w:bookmarkStart w:id="415" w:name="presentations"/>
     <w:p>
       <w:pPr>
         <w:pStyle w:val="Heading2"/>
@@ -45668,7 +45876,7 @@
           <w:numId w:val="1099"/>
         </w:numPr>
       </w:pPr>
-      <w:hyperlink r:id="rId407">
+      <w:hyperlink r:id="rId411">
         <w:r>
           <w:rPr>
             <w:rStyle w:val="Hyperlink"/>
@@ -45685,7 +45893,7 @@
           <w:numId w:val="1099"/>
         </w:numPr>
       </w:pPr>
-      <w:hyperlink r:id="rId408">
+      <w:hyperlink r:id="rId412">
         <w:r>
           <w:rPr>
             <w:rStyle w:val="Hyperlink"/>
@@ -45702,7 +45910,7 @@
           <w:numId w:val="1099"/>
         </w:numPr>
       </w:pPr>
-      <w:hyperlink r:id="rId409">
+      <w:hyperlink r:id="rId413">
         <w:r>
           <w:rPr>
             <w:rStyle w:val="Hyperlink"/>
@@ -45719,7 +45927,7 @@
           <w:numId w:val="1099"/>
         </w:numPr>
       </w:pPr>
-      <w:hyperlink r:id="rId410">
+      <w:hyperlink r:id="rId414">
         <w:r>
           <w:rPr>
             <w:rStyle w:val="Hyperlink"/>
@@ -45728,8 +45936,8 @@
         </w:r>
       </w:hyperlink>
     </w:p>
-    <w:bookmarkEnd w:id="411"/>
-    <w:bookmarkStart w:id="413" w:name="professional-advice"/>
+    <w:bookmarkEnd w:id="415"/>
+    <w:bookmarkStart w:id="417" w:name="professional-advice"/>
     <w:p>
       <w:pPr>
         <w:pStyle w:val="Heading2"/>
@@ -45746,7 +45954,7 @@
           <w:numId w:val="1100"/>
         </w:numPr>
       </w:pPr>
-      <w:hyperlink r:id="rId412">
+      <w:hyperlink r:id="rId416">
         <w:r>
           <w:rPr>
             <w:rStyle w:val="Hyperlink"/>
@@ -45755,8 +45963,8 @@
         </w:r>
       </w:hyperlink>
     </w:p>
-    <w:bookmarkEnd w:id="413"/>
-    <w:bookmarkStart w:id="416" w:name="funding"/>
+    <w:bookmarkEnd w:id="417"/>
+    <w:bookmarkStart w:id="420" w:name="funding"/>
     <w:p>
       <w:pPr>
         <w:pStyle w:val="Heading2"/>
@@ -45773,7 +45981,7 @@
           <w:numId w:val="1101"/>
         </w:numPr>
       </w:pPr>
-      <w:hyperlink r:id="rId414">
+      <w:hyperlink r:id="rId418">
         <w:r>
           <w:rPr>
             <w:rStyle w:val="Hyperlink"/>
@@ -45790,7 +45998,7 @@
           <w:numId w:val="1101"/>
         </w:numPr>
       </w:pPr>
-      <w:hyperlink r:id="rId415">
+      <w:hyperlink r:id="rId419">
         <w:r>
           <w:rPr>
             <w:rStyle w:val="Hyperlink"/>
@@ -45799,8 +46007,8 @@
         </w:r>
       </w:hyperlink>
     </w:p>
-    <w:bookmarkEnd w:id="416"/>
-    <w:bookmarkStart w:id="420" w:name="ethics-and-global-health-research"/>
+    <w:bookmarkEnd w:id="420"/>
+    <w:bookmarkStart w:id="424" w:name="ethics-and-global-health-research"/>
     <w:p>
       <w:pPr>
         <w:pStyle w:val="Heading2"/>
@@ -45817,7 +46025,7 @@
           <w:numId w:val="1102"/>
         </w:numPr>
       </w:pPr>
-      <w:hyperlink r:id="rId417">
+      <w:hyperlink r:id="rId421">
         <w:r>
           <w:rPr>
             <w:rStyle w:val="Hyperlink"/>
@@ -45834,7 +46042,7 @@
           <w:numId w:val="1102"/>
         </w:numPr>
       </w:pPr>
-      <w:hyperlink r:id="rId418">
+      <w:hyperlink r:id="rId422">
         <w:r>
           <w:rPr>
             <w:rStyle w:val="Hyperlink"/>
@@ -45851,7 +46059,7 @@
           <w:numId w:val="1102"/>
         </w:numPr>
       </w:pPr>
-      <w:hyperlink r:id="rId419">
+      <w:hyperlink r:id="rId423">
         <w:r>
           <w:rPr>
             <w:rStyle w:val="Hyperlink"/>
@@ -45860,8 +46068,8 @@
         </w:r>
       </w:hyperlink>
     </w:p>
-    <w:bookmarkEnd w:id="420"/>
-    <w:bookmarkEnd w:id="421"/>
+    <w:bookmarkEnd w:id="424"/>
+    <w:bookmarkEnd w:id="425"/>
     <w:sectPr>
       <w:footnotePr>
         <w:numRestart w:val="eachSect"/>
@@ -45891,7 +46099,7 @@
       </w:r>
     </w:p>
   </w:footnote>
-  <w:footnote w:id="366">
+  <w:footnote w:id="370">
     <w:p>
       <w:pPr>
         <w:pStyle w:val="FootnoteText"/>

</xml_diff>

<commit_message>
Deploying to gh-pages from @ UCD-SERG/lab-manual@545ac52b538e3f87b5c33c3bc3e5d2973a90646d 🚀
</commit_message>
<xml_diff>
--- a/UCD-SeRG-Lab-Manual.docx
+++ b/UCD-SeRG-Lab-Manual.docx
@@ -43739,7 +43739,7 @@
     </w:p>
     <w:bookmarkEnd w:id="364"/>
     <w:bookmarkEnd w:id="365"/>
-    <w:bookmarkStart w:id="375" w:name="use-of-ai"/>
+    <w:bookmarkStart w:id="376" w:name="use-of-ai"/>
     <w:p>
       <w:pPr>
         <w:pStyle w:val="Heading1"/>
@@ -44064,7 +44064,7 @@
       </w:r>
     </w:p>
     <w:bookmarkEnd w:id="368"/>
-    <w:bookmarkStart w:id="374" w:name="coding-agents"/>
+    <w:bookmarkStart w:id="375" w:name="coding-agents"/>
     <w:p>
       <w:pPr>
         <w:pStyle w:val="Heading2"/>
@@ -44387,9 +44387,190 @@
       </w:r>
     </w:p>
     <w:bookmarkEnd w:id="373"/>
+    <w:bookmarkStart w:id="374" w:name="editing-with-.docx-files"/>
+    <w:p>
+      <w:pPr>
+        <w:pStyle w:val="Heading3"/>
+      </w:pPr>
+      <w:r>
+        <w:t xml:space="preserve">16.4.2 Editing with</w:t>
+      </w:r>
+      <w:r>
+        <w:t xml:space="preserve"> </w:t>
+      </w:r>
+      <w:r>
+        <w:rPr>
+          <w:rStyle w:val="VerbatimChar"/>
+        </w:rPr>
+        <w:t xml:space="preserve">.docx</w:t>
+      </w:r>
+      <w:r>
+        <w:t xml:space="preserve"> </w:t>
+      </w:r>
+      <w:r>
+        <w:t xml:space="preserve">files</w:t>
+      </w:r>
+    </w:p>
+    <w:p>
+      <w:pPr>
+        <w:pStyle w:val="FirstParagraph"/>
+      </w:pPr>
+      <w:r>
+        <w:t xml:space="preserve">GitHub Copilot coding agents can read Microsoft Word (</w:t>
+      </w:r>
+      <w:r>
+        <w:rPr>
+          <w:rStyle w:val="VerbatimChar"/>
+        </w:rPr>
+        <w:t xml:space="preserve">.docx</w:t>
+      </w:r>
+      <w:r>
+        <w:t xml:space="preserve">) files, including tracked changes and comments.</w:t>
+      </w:r>
+      <w:r>
+        <w:t xml:space="preserve"> </w:t>
+      </w:r>
+      <w:r>
+        <w:t xml:space="preserve">This enables a hybrid editing workflow where:</w:t>
+      </w:r>
+    </w:p>
+    <w:p>
+      <w:pPr>
+        <w:pStyle w:val="Compact"/>
+        <w:numPr>
+          <w:ilvl w:val="0"/>
+          <w:numId w:val="1088"/>
+        </w:numPr>
+      </w:pPr>
+      <w:r>
+        <w:t xml:space="preserve">Lab members can export Quarto content to Word format for review</w:t>
+      </w:r>
+    </w:p>
+    <w:p>
+      <w:pPr>
+        <w:pStyle w:val="Compact"/>
+        <w:numPr>
+          <w:ilvl w:val="0"/>
+          <w:numId w:val="1088"/>
+        </w:numPr>
+      </w:pPr>
+      <w:r>
+        <w:t xml:space="preserve">Reviewers can make edits, add tracked changes, and insert comments in Word</w:t>
+      </w:r>
+    </w:p>
+    <w:p>
+      <w:pPr>
+        <w:pStyle w:val="Compact"/>
+        <w:numPr>
+          <w:ilvl w:val="0"/>
+          <w:numId w:val="1088"/>
+        </w:numPr>
+      </w:pPr>
+      <w:r>
+        <w:t xml:space="preserve">Coding agents can read the</w:t>
+      </w:r>
+      <w:r>
+        <w:t xml:space="preserve"> </w:t>
+      </w:r>
+      <w:r>
+        <w:rPr>
+          <w:rStyle w:val="VerbatimChar"/>
+        </w:rPr>
+        <w:t xml:space="preserve">.docx</w:t>
+      </w:r>
+      <w:r>
+        <w:t xml:space="preserve"> </w:t>
+      </w:r>
+      <w:r>
+        <w:t xml:space="preserve">file and translate the edits back to Quarto format</w:t>
+      </w:r>
+    </w:p>
+    <w:p>
+      <w:pPr>
+        <w:pStyle w:val="FirstParagraph"/>
+      </w:pPr>
+      <w:r>
+        <w:t xml:space="preserve">When using this workflow, make sure to explicitly instruct the coding agent to:</w:t>
+      </w:r>
+    </w:p>
+    <w:p>
+      <w:pPr>
+        <w:pStyle w:val="Compact"/>
+        <w:numPr>
+          <w:ilvl w:val="0"/>
+          <w:numId w:val="1089"/>
+        </w:numPr>
+      </w:pPr>
+      <w:r>
+        <w:t xml:space="preserve">Examine and apply all tracked changes in the</w:t>
+      </w:r>
+      <w:r>
+        <w:t xml:space="preserve"> </w:t>
+      </w:r>
+      <w:r>
+        <w:rPr>
+          <w:rStyle w:val="VerbatimChar"/>
+        </w:rPr>
+        <w:t xml:space="preserve">.docx</w:t>
+      </w:r>
+      <w:r>
+        <w:t xml:space="preserve"> </w:t>
+      </w:r>
+      <w:r>
+        <w:t xml:space="preserve">file</w:t>
+      </w:r>
+    </w:p>
+    <w:p>
+      <w:pPr>
+        <w:pStyle w:val="Compact"/>
+        <w:numPr>
+          <w:ilvl w:val="0"/>
+          <w:numId w:val="1089"/>
+        </w:numPr>
+      </w:pPr>
+      <w:r>
+        <w:t xml:space="preserve">Read and address all comments in the</w:t>
+      </w:r>
+      <w:r>
+        <w:t xml:space="preserve"> </w:t>
+      </w:r>
+      <w:r>
+        <w:rPr>
+          <w:rStyle w:val="VerbatimChar"/>
+        </w:rPr>
+        <w:t xml:space="preserve">.docx</w:t>
+      </w:r>
+      <w:r>
+        <w:t xml:space="preserve"> </w:t>
+      </w:r>
+      <w:r>
+        <w:t xml:space="preserve">file</w:t>
+      </w:r>
+    </w:p>
+    <w:p>
+      <w:pPr>
+        <w:pStyle w:val="Compact"/>
+        <w:numPr>
+          <w:ilvl w:val="0"/>
+          <w:numId w:val="1089"/>
+        </w:numPr>
+      </w:pPr>
+      <w:r>
+        <w:t xml:space="preserve">Translate edits from Word formatting to appropriate Quarto/markdown syntax</w:t>
+      </w:r>
+    </w:p>
+    <w:p>
+      <w:pPr>
+        <w:pStyle w:val="FirstParagraph"/>
+      </w:pPr>
+      <w:r>
+        <w:t xml:space="preserve">This approach makes it easier for collaborators who are more comfortable with Word to contribute to the lab manual while maintaining the source files in Quarto format.</w:t>
+      </w:r>
+    </w:p>
     <w:bookmarkEnd w:id="374"/>
     <w:bookmarkEnd w:id="375"/>
-    <w:bookmarkStart w:id="388" w:name="checklists"/>
+    <w:bookmarkEnd w:id="376"/>
+    <w:bookmarkStart w:id="389" w:name="checklists"/>
     <w:p>
       <w:pPr>
         <w:pStyle w:val="Heading1"/>
@@ -44408,7 +44589,7 @@
       <w:r>
         <w:t xml:space="preserve"> </w:t>
       </w:r>
-      <w:hyperlink r:id="rId376">
+      <w:hyperlink r:id="rId377">
         <w:r>
           <w:rPr>
             <w:rStyle w:val="Hyperlink"/>
@@ -44417,7 +44598,7 @@
         </w:r>
       </w:hyperlink>
     </w:p>
-    <w:bookmarkStart w:id="377" w:name="pre-analysis-plan-checklist"/>
+    <w:bookmarkStart w:id="378" w:name="pre-analysis-plan-checklist"/>
     <w:p>
       <w:pPr>
         <w:pStyle w:val="Heading2"/>
@@ -44431,7 +44612,7 @@
         <w:pStyle w:val="Compact"/>
         <w:numPr>
           <w:ilvl w:val="0"/>
-          <w:numId w:val="1088"/>
+          <w:numId w:val="1090"/>
         </w:numPr>
       </w:pPr>
       <w:r>
@@ -44443,7 +44624,7 @@
         <w:pStyle w:val="Compact"/>
         <w:numPr>
           <w:ilvl w:val="0"/>
-          <w:numId w:val="1088"/>
+          <w:numId w:val="1090"/>
         </w:numPr>
       </w:pPr>
       <w:r>
@@ -44455,7 +44636,7 @@
         <w:pStyle w:val="Compact"/>
         <w:numPr>
           <w:ilvl w:val="0"/>
-          <w:numId w:val="1088"/>
+          <w:numId w:val="1090"/>
         </w:numPr>
       </w:pPr>
       <w:r>
@@ -44467,7 +44648,7 @@
         <w:pStyle w:val="Compact"/>
         <w:numPr>
           <w:ilvl w:val="0"/>
-          <w:numId w:val="1088"/>
+          <w:numId w:val="1090"/>
         </w:numPr>
       </w:pPr>
       <w:r>
@@ -44479,7 +44660,7 @@
         <w:pStyle w:val="Compact"/>
         <w:numPr>
           <w:ilvl w:val="0"/>
-          <w:numId w:val="1088"/>
+          <w:numId w:val="1090"/>
         </w:numPr>
       </w:pPr>
       <w:r>
@@ -44491,7 +44672,7 @@
         <w:pStyle w:val="Compact"/>
         <w:numPr>
           <w:ilvl w:val="0"/>
-          <w:numId w:val="1088"/>
+          <w:numId w:val="1090"/>
         </w:numPr>
       </w:pPr>
       <w:r>
@@ -44503,7 +44684,7 @@
         <w:pStyle w:val="Compact"/>
         <w:numPr>
           <w:ilvl w:val="0"/>
-          <w:numId w:val="1088"/>
+          <w:numId w:val="1090"/>
         </w:numPr>
       </w:pPr>
       <w:r>
@@ -44515,7 +44696,7 @@
         <w:pStyle w:val="Compact"/>
         <w:numPr>
           <w:ilvl w:val="0"/>
-          <w:numId w:val="1088"/>
+          <w:numId w:val="1090"/>
         </w:numPr>
       </w:pPr>
       <w:r>
@@ -44527,7 +44708,7 @@
         <w:pStyle w:val="Compact"/>
         <w:numPr>
           <w:ilvl w:val="0"/>
-          <w:numId w:val="1088"/>
+          <w:numId w:val="1090"/>
         </w:numPr>
       </w:pPr>
       <w:r>
@@ -44539,7 +44720,7 @@
         <w:pStyle w:val="Compact"/>
         <w:numPr>
           <w:ilvl w:val="0"/>
-          <w:numId w:val="1088"/>
+          <w:numId w:val="1090"/>
         </w:numPr>
       </w:pPr>
       <w:r>
@@ -44551,7 +44732,7 @@
         <w:pStyle w:val="Compact"/>
         <w:numPr>
           <w:ilvl w:val="0"/>
-          <w:numId w:val="1088"/>
+          <w:numId w:val="1090"/>
         </w:numPr>
       </w:pPr>
       <w:r>
@@ -44563,7 +44744,7 @@
         <w:pStyle w:val="Compact"/>
         <w:numPr>
           <w:ilvl w:val="0"/>
-          <w:numId w:val="1088"/>
+          <w:numId w:val="1090"/>
         </w:numPr>
       </w:pPr>
       <w:r>
@@ -44575,7 +44756,7 @@
         <w:pStyle w:val="Compact"/>
         <w:numPr>
           <w:ilvl w:val="0"/>
-          <w:numId w:val="1088"/>
+          <w:numId w:val="1090"/>
         </w:numPr>
       </w:pPr>
       <w:r>
@@ -44587,7 +44768,7 @@
         <w:pStyle w:val="Compact"/>
         <w:numPr>
           <w:ilvl w:val="0"/>
-          <w:numId w:val="1088"/>
+          <w:numId w:val="1090"/>
         </w:numPr>
       </w:pPr>
       <w:r>
@@ -44599,15 +44780,15 @@
         <w:pStyle w:val="Compact"/>
         <w:numPr>
           <w:ilvl w:val="0"/>
-          <w:numId w:val="1088"/>
+          <w:numId w:val="1090"/>
         </w:numPr>
       </w:pPr>
       <w:r>
         <w:t xml:space="preserve">Negative control analyses</w:t>
       </w:r>
     </w:p>
-    <w:bookmarkEnd w:id="377"/>
-    <w:bookmarkStart w:id="379" w:name="code-checklist"/>
+    <w:bookmarkEnd w:id="378"/>
+    <w:bookmarkStart w:id="380" w:name="code-checklist"/>
     <w:p>
       <w:pPr>
         <w:pStyle w:val="Heading2"/>
@@ -44621,7 +44802,7 @@
         <w:pStyle w:val="Compact"/>
         <w:numPr>
           <w:ilvl w:val="0"/>
-          <w:numId w:val="1089"/>
+          <w:numId w:val="1091"/>
         </w:numPr>
       </w:pPr>
       <w:r>
@@ -44633,7 +44814,7 @@
         <w:pStyle w:val="Compact"/>
         <w:numPr>
           <w:ilvl w:val="0"/>
-          <w:numId w:val="1089"/>
+          <w:numId w:val="1091"/>
         </w:numPr>
       </w:pPr>
       <w:r>
@@ -44645,7 +44826,7 @@
         <w:pStyle w:val="Compact"/>
         <w:numPr>
           <w:ilvl w:val="0"/>
-          <w:numId w:val="1089"/>
+          <w:numId w:val="1091"/>
         </w:numPr>
       </w:pPr>
       <w:r>
@@ -44657,7 +44838,7 @@
         <w:pStyle w:val="Compact"/>
         <w:numPr>
           <w:ilvl w:val="0"/>
-          <w:numId w:val="1089"/>
+          <w:numId w:val="1091"/>
         </w:numPr>
       </w:pPr>
       <w:r>
@@ -44669,7 +44850,7 @@
         <w:pStyle w:val="Compact"/>
         <w:numPr>
           <w:ilvl w:val="0"/>
-          <w:numId w:val="1089"/>
+          <w:numId w:val="1091"/>
         </w:numPr>
       </w:pPr>
       <w:r>
@@ -44681,7 +44862,7 @@
         <w:pStyle w:val="Compact"/>
         <w:numPr>
           <w:ilvl w:val="0"/>
-          <w:numId w:val="1089"/>
+          <w:numId w:val="1091"/>
         </w:numPr>
       </w:pPr>
       <w:r>
@@ -44690,7 +44871,7 @@
       <w:r>
         <w:t xml:space="preserve"> </w:t>
       </w:r>
-      <w:hyperlink r:id="rId378">
+      <w:hyperlink r:id="rId379">
         <w:r>
           <w:rPr>
             <w:rStyle w:val="Hyperlink"/>
@@ -44707,15 +44888,15 @@
         <w:pStyle w:val="Compact"/>
         <w:numPr>
           <w:ilvl w:val="0"/>
-          <w:numId w:val="1089"/>
+          <w:numId w:val="1091"/>
         </w:numPr>
       </w:pPr>
       <w:r>
         <w:t xml:space="preserve">Are all warnings ignorable? Should any warnings be intentionally suppressed or addressed?</w:t>
       </w:r>
     </w:p>
-    <w:bookmarkEnd w:id="379"/>
-    <w:bookmarkStart w:id="383" w:name="manuscript-checklist"/>
+    <w:bookmarkEnd w:id="380"/>
+    <w:bookmarkStart w:id="384" w:name="manuscript-checklist"/>
     <w:p>
       <w:pPr>
         <w:pStyle w:val="Heading2"/>
@@ -44742,7 +44923,7 @@
         </w:rPr>
         <w:t xml:space="preserve"> </w:t>
       </w:r>
-      <w:hyperlink r:id="rId380">
+      <w:hyperlink r:id="rId381">
         <w:r>
           <w:rPr>
             <w:rStyle w:val="Hyperlink"/>
@@ -44765,7 +44946,7 @@
         <w:pStyle w:val="Compact"/>
         <w:numPr>
           <w:ilvl w:val="0"/>
-          <w:numId w:val="1090"/>
+          <w:numId w:val="1092"/>
         </w:numPr>
       </w:pPr>
       <w:r>
@@ -44788,7 +44969,7 @@
         <w:pStyle w:val="Compact"/>
         <w:numPr>
           <w:ilvl w:val="0"/>
-          <w:numId w:val="1090"/>
+          <w:numId w:val="1092"/>
         </w:numPr>
       </w:pPr>
       <w:r>
@@ -44800,7 +44981,7 @@
         <w:pStyle w:val="Compact"/>
         <w:numPr>
           <w:ilvl w:val="0"/>
-          <w:numId w:val="1090"/>
+          <w:numId w:val="1092"/>
         </w:numPr>
       </w:pPr>
       <w:r>
@@ -44812,7 +44993,7 @@
         <w:pStyle w:val="Compact"/>
         <w:numPr>
           <w:ilvl w:val="0"/>
-          <w:numId w:val="1090"/>
+          <w:numId w:val="1092"/>
         </w:numPr>
       </w:pPr>
       <w:r>
@@ -44824,7 +45005,7 @@
         <w:pStyle w:val="Compact"/>
         <w:numPr>
           <w:ilvl w:val="0"/>
-          <w:numId w:val="1090"/>
+          <w:numId w:val="1092"/>
         </w:numPr>
       </w:pPr>
       <w:r>
@@ -44836,7 +45017,7 @@
         <w:pStyle w:val="Compact"/>
         <w:numPr>
           <w:ilvl w:val="0"/>
-          <w:numId w:val="1090"/>
+          <w:numId w:val="1092"/>
         </w:numPr>
       </w:pPr>
       <w:r>
@@ -44848,7 +45029,7 @@
         <w:pStyle w:val="Compact"/>
         <w:numPr>
           <w:ilvl w:val="0"/>
-          <w:numId w:val="1090"/>
+          <w:numId w:val="1092"/>
         </w:numPr>
       </w:pPr>
       <w:r>
@@ -44860,7 +45041,7 @@
         <w:pStyle w:val="Compact"/>
         <w:numPr>
           <w:ilvl w:val="0"/>
-          <w:numId w:val="1090"/>
+          <w:numId w:val="1092"/>
         </w:numPr>
       </w:pPr>
       <w:r>
@@ -44872,7 +45053,7 @@
         <w:pStyle w:val="Compact"/>
         <w:numPr>
           <w:ilvl w:val="0"/>
-          <w:numId w:val="1090"/>
+          <w:numId w:val="1092"/>
         </w:numPr>
       </w:pPr>
       <w:r>
@@ -44884,7 +45065,7 @@
         <w:pStyle w:val="Compact"/>
         <w:numPr>
           <w:ilvl w:val="0"/>
-          <w:numId w:val="1090"/>
+          <w:numId w:val="1092"/>
         </w:numPr>
       </w:pPr>
       <w:r>
@@ -44896,7 +45077,7 @@
         <w:pStyle w:val="Compact"/>
         <w:numPr>
           <w:ilvl w:val="0"/>
-          <w:numId w:val="1090"/>
+          <w:numId w:val="1092"/>
         </w:numPr>
       </w:pPr>
       <w:r>
@@ -44908,7 +45089,7 @@
         <w:pStyle w:val="Compact"/>
         <w:numPr>
           <w:ilvl w:val="0"/>
-          <w:numId w:val="1090"/>
+          <w:numId w:val="1092"/>
         </w:numPr>
       </w:pPr>
       <w:r>
@@ -44938,7 +45119,7 @@
         <w:pStyle w:val="Compact"/>
         <w:numPr>
           <w:ilvl w:val="0"/>
-          <w:numId w:val="1090"/>
+          <w:numId w:val="1092"/>
         </w:numPr>
       </w:pPr>
       <w:r>
@@ -44950,7 +45131,7 @@
         <w:pStyle w:val="Compact"/>
         <w:numPr>
           <w:ilvl w:val="0"/>
-          <w:numId w:val="1090"/>
+          <w:numId w:val="1092"/>
         </w:numPr>
       </w:pPr>
       <w:r>
@@ -44980,7 +45161,7 @@
         <w:pStyle w:val="Compact"/>
         <w:numPr>
           <w:ilvl w:val="0"/>
-          <w:numId w:val="1090"/>
+          <w:numId w:val="1092"/>
         </w:numPr>
       </w:pPr>
       <w:r>
@@ -45019,7 +45200,7 @@
         <w:pStyle w:val="Compact"/>
         <w:numPr>
           <w:ilvl w:val="0"/>
-          <w:numId w:val="1090"/>
+          <w:numId w:val="1092"/>
         </w:numPr>
       </w:pPr>
       <w:r>
@@ -45037,7 +45218,7 @@
       <w:r>
         <w:t xml:space="preserve"> </w:t>
       </w:r>
-      <w:hyperlink r:id="rId381">
+      <w:hyperlink r:id="rId382">
         <w:r>
           <w:rPr>
             <w:rStyle w:val="Hyperlink"/>
@@ -45054,7 +45235,7 @@
         <w:pStyle w:val="Compact"/>
         <w:numPr>
           <w:ilvl w:val="0"/>
-          <w:numId w:val="1090"/>
+          <w:numId w:val="1092"/>
         </w:numPr>
       </w:pPr>
       <w:r>
@@ -45063,7 +45244,7 @@
       <w:r>
         <w:t xml:space="preserve"> </w:t>
       </w:r>
-      <w:hyperlink r:id="rId382">
+      <w:hyperlink r:id="rId383">
         <w:r>
           <w:rPr>
             <w:rStyle w:val="Hyperlink"/>
@@ -45078,8 +45259,8 @@
         <w:t xml:space="preserve">for author contributions?</w:t>
       </w:r>
     </w:p>
-    <w:bookmarkEnd w:id="383"/>
-    <w:bookmarkStart w:id="387" w:name="figure-checklist"/>
+    <w:bookmarkEnd w:id="384"/>
+    <w:bookmarkStart w:id="388" w:name="figure-checklist"/>
     <w:p>
       <w:pPr>
         <w:pStyle w:val="Heading2"/>
@@ -45093,7 +45274,7 @@
         <w:pStyle w:val="Compact"/>
         <w:numPr>
           <w:ilvl w:val="0"/>
-          <w:numId w:val="1091"/>
+          <w:numId w:val="1093"/>
         </w:numPr>
       </w:pPr>
       <w:r>
@@ -45105,7 +45286,7 @@
         <w:pStyle w:val="Compact"/>
         <w:numPr>
           <w:ilvl w:val="0"/>
-          <w:numId w:val="1091"/>
+          <w:numId w:val="1093"/>
         </w:numPr>
       </w:pPr>
       <w:r>
@@ -45117,7 +45298,7 @@
         <w:pStyle w:val="Compact"/>
         <w:numPr>
           <w:ilvl w:val="0"/>
-          <w:numId w:val="1091"/>
+          <w:numId w:val="1093"/>
         </w:numPr>
       </w:pPr>
       <w:r>
@@ -45129,7 +45310,7 @@
         <w:pStyle w:val="Compact"/>
         <w:numPr>
           <w:ilvl w:val="0"/>
-          <w:numId w:val="1091"/>
+          <w:numId w:val="1093"/>
         </w:numPr>
       </w:pPr>
       <w:r>
@@ -45141,25 +45322,11 @@
         <w:pStyle w:val="Compact"/>
         <w:numPr>
           <w:ilvl w:val="0"/>
-          <w:numId w:val="1091"/>
+          <w:numId w:val="1093"/>
         </w:numPr>
       </w:pPr>
       <w:r>
         <w:t xml:space="preserve">Are the colors used colorblind friendly? See a colorblind-friendly palette</w:t>
-      </w:r>
-      <w:r>
-        <w:t xml:space="preserve"> </w:t>
-      </w:r>
-      <w:hyperlink r:id="rId384">
-        <w:r>
-          <w:rPr>
-            <w:rStyle w:val="Hyperlink"/>
-          </w:rPr>
-          <w:t xml:space="preserve">here</w:t>
-        </w:r>
-      </w:hyperlink>
-      <w:r>
-        <w:t xml:space="preserve">, a neat palette generator with colorblind options</w:t>
       </w:r>
       <w:r>
         <w:t xml:space="preserve"> </w:t>
@@ -45173,7 +45340,7 @@
         </w:r>
       </w:hyperlink>
       <w:r>
-        <w:t xml:space="preserve">, and an article on why this matters</w:t>
+        <w:t xml:space="preserve">, a neat palette generator with colorblind options</w:t>
       </w:r>
       <w:r>
         <w:t xml:space="preserve"> </w:t>
@@ -45186,13 +45353,27 @@
           <w:t xml:space="preserve">here</w:t>
         </w:r>
       </w:hyperlink>
+      <w:r>
+        <w:t xml:space="preserve">, and an article on why this matters</w:t>
+      </w:r>
+      <w:r>
+        <w:t xml:space="preserve"> </w:t>
+      </w:r>
+      <w:hyperlink r:id="rId387">
+        <w:r>
+          <w:rPr>
+            <w:rStyle w:val="Hyperlink"/>
+          </w:rPr>
+          <w:t xml:space="preserve">here</w:t>
+        </w:r>
+      </w:hyperlink>
     </w:p>
     <w:p>
       <w:pPr>
         <w:pStyle w:val="Compact"/>
         <w:numPr>
           <w:ilvl w:val="0"/>
-          <w:numId w:val="1091"/>
+          <w:numId w:val="1093"/>
         </w:numPr>
       </w:pPr>
       <w:r>
@@ -45204,7 +45385,7 @@
         <w:pStyle w:val="Compact"/>
         <w:numPr>
           <w:ilvl w:val="0"/>
-          <w:numId w:val="1091"/>
+          <w:numId w:val="1093"/>
         </w:numPr>
       </w:pPr>
       <w:r>
@@ -45216,7 +45397,7 @@
         <w:pStyle w:val="Compact"/>
         <w:numPr>
           <w:ilvl w:val="0"/>
-          <w:numId w:val="1091"/>
+          <w:numId w:val="1093"/>
         </w:numPr>
       </w:pPr>
       <w:r>
@@ -45228,16 +45409,16 @@
         <w:pStyle w:val="Compact"/>
         <w:numPr>
           <w:ilvl w:val="0"/>
-          <w:numId w:val="1091"/>
+          <w:numId w:val="1093"/>
         </w:numPr>
       </w:pPr>
       <w:r>
         <w:t xml:space="preserve">Are 95% confidence intervals or other measures of precision shown, if applicable?</w:t>
       </w:r>
     </w:p>
-    <w:bookmarkEnd w:id="387"/>
     <w:bookmarkEnd w:id="388"/>
-    <w:bookmarkStart w:id="425" w:name="resources"/>
+    <w:bookmarkEnd w:id="389"/>
+    <w:bookmarkStart w:id="426" w:name="resources"/>
     <w:p>
       <w:pPr>
         <w:pStyle w:val="Heading1"/>
@@ -45256,7 +45437,7 @@
       <w:r>
         <w:t xml:space="preserve"> </w:t>
       </w:r>
-      <w:hyperlink r:id="rId389">
+      <w:hyperlink r:id="rId390">
         <w:r>
           <w:rPr>
             <w:rStyle w:val="Hyperlink"/>
@@ -45265,7 +45446,7 @@
         </w:r>
       </w:hyperlink>
     </w:p>
-    <w:bookmarkStart w:id="400" w:name="resources-for-r"/>
+    <w:bookmarkStart w:id="401" w:name="resources-for-r"/>
     <w:p>
       <w:pPr>
         <w:pStyle w:val="Heading2"/>
@@ -45274,7 +45455,7 @@
         <w:t xml:space="preserve">18.1 Resources for R</w:t>
       </w:r>
     </w:p>
-    <w:bookmarkStart w:id="391" w:name="books-and-comprehensive-guides"/>
+    <w:bookmarkStart w:id="392" w:name="books-and-comprehensive-guides"/>
     <w:p>
       <w:pPr>
         <w:pStyle w:val="Heading3"/>
@@ -45288,7 +45469,7 @@
         <w:pStyle w:val="Compact"/>
         <w:numPr>
           <w:ilvl w:val="0"/>
-          <w:numId w:val="1092"/>
+          <w:numId w:val="1094"/>
         </w:numPr>
       </w:pPr>
       <w:hyperlink r:id="rId190">
@@ -45311,7 +45492,7 @@
         <w:pStyle w:val="Compact"/>
         <w:numPr>
           <w:ilvl w:val="0"/>
-          <w:numId w:val="1092"/>
+          <w:numId w:val="1094"/>
         </w:numPr>
       </w:pPr>
       <w:hyperlink r:id="rId183">
@@ -45334,7 +45515,7 @@
         <w:pStyle w:val="Compact"/>
         <w:numPr>
           <w:ilvl w:val="0"/>
-          <w:numId w:val="1092"/>
+          <w:numId w:val="1094"/>
         </w:numPr>
       </w:pPr>
       <w:hyperlink r:id="rId191">
@@ -45357,7 +45538,7 @@
         <w:pStyle w:val="Compact"/>
         <w:numPr>
           <w:ilvl w:val="0"/>
-          <w:numId w:val="1092"/>
+          <w:numId w:val="1094"/>
         </w:numPr>
       </w:pPr>
       <w:hyperlink r:id="rId193">
@@ -45380,7 +45561,7 @@
         <w:pStyle w:val="Compact"/>
         <w:numPr>
           <w:ilvl w:val="0"/>
-          <w:numId w:val="1092"/>
+          <w:numId w:val="1094"/>
         </w:numPr>
       </w:pPr>
       <w:hyperlink r:id="rId194">
@@ -45403,7 +45584,7 @@
         <w:pStyle w:val="Compact"/>
         <w:numPr>
           <w:ilvl w:val="0"/>
-          <w:numId w:val="1092"/>
+          <w:numId w:val="1094"/>
         </w:numPr>
       </w:pPr>
       <w:hyperlink r:id="rId196">
@@ -45426,10 +45607,10 @@
         <w:pStyle w:val="Compact"/>
         <w:numPr>
           <w:ilvl w:val="0"/>
-          <w:numId w:val="1092"/>
+          <w:numId w:val="1094"/>
         </w:numPr>
       </w:pPr>
-      <w:hyperlink r:id="rId390">
+      <w:hyperlink r:id="rId391">
         <w:r>
           <w:rPr>
             <w:rStyle w:val="Hyperlink"/>
@@ -45438,8 +45619,8 @@
         </w:r>
       </w:hyperlink>
     </w:p>
-    <w:bookmarkEnd w:id="391"/>
-    <w:bookmarkStart w:id="396" w:name="cheat-sheets"/>
+    <w:bookmarkEnd w:id="392"/>
+    <w:bookmarkStart w:id="397" w:name="cheat-sheets"/>
     <w:p>
       <w:pPr>
         <w:pStyle w:val="Heading3"/>
@@ -45453,10 +45634,10 @@
         <w:pStyle w:val="Compact"/>
         <w:numPr>
           <w:ilvl w:val="0"/>
-          <w:numId w:val="1093"/>
+          <w:numId w:val="1095"/>
         </w:numPr>
       </w:pPr>
-      <w:hyperlink r:id="rId392">
+      <w:hyperlink r:id="rId393">
         <w:r>
           <w:rPr>
             <w:rStyle w:val="Hyperlink"/>
@@ -45470,10 +45651,10 @@
         <w:pStyle w:val="Compact"/>
         <w:numPr>
           <w:ilvl w:val="0"/>
-          <w:numId w:val="1093"/>
+          <w:numId w:val="1095"/>
         </w:numPr>
       </w:pPr>
-      <w:hyperlink r:id="rId393">
+      <w:hyperlink r:id="rId394">
         <w:r>
           <w:rPr>
             <w:rStyle w:val="Hyperlink"/>
@@ -45487,10 +45668,10 @@
         <w:pStyle w:val="Compact"/>
         <w:numPr>
           <w:ilvl w:val="0"/>
-          <w:numId w:val="1093"/>
+          <w:numId w:val="1095"/>
         </w:numPr>
       </w:pPr>
-      <w:hyperlink r:id="rId394">
+      <w:hyperlink r:id="rId395">
         <w:r>
           <w:rPr>
             <w:rStyle w:val="Hyperlink"/>
@@ -45504,10 +45685,10 @@
         <w:pStyle w:val="Compact"/>
         <w:numPr>
           <w:ilvl w:val="0"/>
-          <w:numId w:val="1093"/>
+          <w:numId w:val="1095"/>
         </w:numPr>
       </w:pPr>
-      <w:hyperlink r:id="rId395">
+      <w:hyperlink r:id="rId396">
         <w:r>
           <w:rPr>
             <w:rStyle w:val="Hyperlink"/>
@@ -45516,8 +45697,8 @@
         </w:r>
       </w:hyperlink>
     </w:p>
-    <w:bookmarkEnd w:id="396"/>
-    <w:bookmarkStart w:id="398" w:name="style-and-best-practices"/>
+    <w:bookmarkEnd w:id="397"/>
+    <w:bookmarkStart w:id="399" w:name="style-and-best-practices"/>
     <w:p>
       <w:pPr>
         <w:pStyle w:val="Heading3"/>
@@ -45531,10 +45712,10 @@
         <w:pStyle w:val="Compact"/>
         <w:numPr>
           <w:ilvl w:val="0"/>
-          <w:numId w:val="1094"/>
+          <w:numId w:val="1096"/>
         </w:numPr>
       </w:pPr>
-      <w:hyperlink r:id="rId397">
+      <w:hyperlink r:id="rId398">
         <w:r>
           <w:rPr>
             <w:rStyle w:val="Hyperlink"/>
@@ -45543,8 +45724,8 @@
         </w:r>
       </w:hyperlink>
     </w:p>
-    <w:bookmarkEnd w:id="398"/>
-    <w:bookmarkStart w:id="399" w:name="tidy-evaluation-resources"/>
+    <w:bookmarkEnd w:id="399"/>
+    <w:bookmarkStart w:id="400" w:name="tidy-evaluation-resources"/>
     <w:p>
       <w:pPr>
         <w:pStyle w:val="Heading3"/>
@@ -45558,7 +45739,7 @@
         <w:pStyle w:val="Compact"/>
         <w:numPr>
           <w:ilvl w:val="0"/>
-          <w:numId w:val="1095"/>
+          <w:numId w:val="1097"/>
         </w:numPr>
       </w:pPr>
       <w:hyperlink r:id="rId156">
@@ -45581,7 +45762,7 @@
         <w:pStyle w:val="Compact"/>
         <w:numPr>
           <w:ilvl w:val="0"/>
-          <w:numId w:val="1095"/>
+          <w:numId w:val="1097"/>
         </w:numPr>
       </w:pPr>
       <w:hyperlink r:id="rId157">
@@ -45604,7 +45785,7 @@
         <w:pStyle w:val="Compact"/>
         <w:numPr>
           <w:ilvl w:val="0"/>
-          <w:numId w:val="1095"/>
+          <w:numId w:val="1097"/>
         </w:numPr>
       </w:pPr>
       <w:hyperlink r:id="rId158">
@@ -45627,7 +45808,7 @@
         <w:pStyle w:val="Compact"/>
         <w:numPr>
           <w:ilvl w:val="0"/>
-          <w:numId w:val="1095"/>
+          <w:numId w:val="1097"/>
         </w:numPr>
       </w:pPr>
       <w:hyperlink r:id="rId159">
@@ -45650,7 +45831,7 @@
         <w:pStyle w:val="Compact"/>
         <w:numPr>
           <w:ilvl w:val="0"/>
-          <w:numId w:val="1095"/>
+          <w:numId w:val="1097"/>
         </w:numPr>
       </w:pPr>
       <w:hyperlink r:id="rId160">
@@ -45668,9 +45849,9 @@
         <w:t xml:space="preserve">(package vignette)</w:t>
       </w:r>
     </w:p>
-    <w:bookmarkEnd w:id="399"/>
     <w:bookmarkEnd w:id="400"/>
-    <w:bookmarkStart w:id="403" w:name="resources-for-git-github"/>
+    <w:bookmarkEnd w:id="401"/>
+    <w:bookmarkStart w:id="404" w:name="resources-for-git-github"/>
     <w:p>
       <w:pPr>
         <w:pStyle w:val="Heading2"/>
@@ -45684,7 +45865,7 @@
         <w:pStyle w:val="Compact"/>
         <w:numPr>
           <w:ilvl w:val="0"/>
-          <w:numId w:val="1096"/>
+          <w:numId w:val="1098"/>
         </w:numPr>
       </w:pPr>
       <w:hyperlink r:id="rId196">
@@ -45707,10 +45888,10 @@
         <w:pStyle w:val="Compact"/>
         <w:numPr>
           <w:ilvl w:val="0"/>
-          <w:numId w:val="1096"/>
+          <w:numId w:val="1098"/>
         </w:numPr>
       </w:pPr>
-      <w:hyperlink r:id="rId401">
+      <w:hyperlink r:id="rId402">
         <w:r>
           <w:rPr>
             <w:rStyle w:val="Hyperlink"/>
@@ -45724,10 +45905,10 @@
         <w:pStyle w:val="Compact"/>
         <w:numPr>
           <w:ilvl w:val="0"/>
-          <w:numId w:val="1096"/>
+          <w:numId w:val="1098"/>
         </w:numPr>
       </w:pPr>
-      <w:hyperlink r:id="rId402">
+      <w:hyperlink r:id="rId403">
         <w:r>
           <w:rPr>
             <w:rStyle w:val="Hyperlink"/>
@@ -45736,8 +45917,8 @@
         </w:r>
       </w:hyperlink>
     </w:p>
-    <w:bookmarkEnd w:id="403"/>
-    <w:bookmarkStart w:id="405" w:name="scientific-figures"/>
+    <w:bookmarkEnd w:id="404"/>
+    <w:bookmarkStart w:id="406" w:name="scientific-figures"/>
     <w:p>
       <w:pPr>
         <w:pStyle w:val="Heading2"/>
@@ -45751,10 +45932,10 @@
         <w:pStyle w:val="Compact"/>
         <w:numPr>
           <w:ilvl w:val="0"/>
-          <w:numId w:val="1097"/>
+          <w:numId w:val="1099"/>
         </w:numPr>
       </w:pPr>
-      <w:hyperlink r:id="rId404">
+      <w:hyperlink r:id="rId405">
         <w:r>
           <w:rPr>
             <w:rStyle w:val="Hyperlink"/>
@@ -45763,8 +45944,8 @@
         </w:r>
       </w:hyperlink>
     </w:p>
-    <w:bookmarkEnd w:id="405"/>
-    <w:bookmarkStart w:id="410" w:name="writing"/>
+    <w:bookmarkEnd w:id="406"/>
+    <w:bookmarkStart w:id="411" w:name="writing"/>
     <w:p>
       <w:pPr>
         <w:pStyle w:val="Heading2"/>
@@ -45778,10 +45959,10 @@
         <w:pStyle w:val="Compact"/>
         <w:numPr>
           <w:ilvl w:val="0"/>
-          <w:numId w:val="1098"/>
+          <w:numId w:val="1100"/>
         </w:numPr>
       </w:pPr>
-      <w:hyperlink r:id="rId406">
+      <w:hyperlink r:id="rId407">
         <w:r>
           <w:rPr>
             <w:rStyle w:val="Hyperlink"/>
@@ -45795,7 +45976,7 @@
         <w:pStyle w:val="Compact"/>
         <w:numPr>
           <w:ilvl w:val="0"/>
-          <w:numId w:val="1098"/>
+          <w:numId w:val="1100"/>
         </w:numPr>
       </w:pPr>
       <w:hyperlink r:id="rId31">
@@ -45812,10 +45993,10 @@
         <w:pStyle w:val="Compact"/>
         <w:numPr>
           <w:ilvl w:val="0"/>
-          <w:numId w:val="1098"/>
+          <w:numId w:val="1100"/>
         </w:numPr>
       </w:pPr>
-      <w:hyperlink r:id="rId407">
+      <w:hyperlink r:id="rId408">
         <w:r>
           <w:rPr>
             <w:rStyle w:val="Hyperlink"/>
@@ -45829,10 +46010,10 @@
         <w:pStyle w:val="Compact"/>
         <w:numPr>
           <w:ilvl w:val="0"/>
-          <w:numId w:val="1098"/>
+          <w:numId w:val="1100"/>
         </w:numPr>
       </w:pPr>
-      <w:hyperlink r:id="rId408">
+      <w:hyperlink r:id="rId409">
         <w:r>
           <w:rPr>
             <w:rStyle w:val="Hyperlink"/>
@@ -45846,10 +46027,10 @@
         <w:pStyle w:val="Compact"/>
         <w:numPr>
           <w:ilvl w:val="0"/>
-          <w:numId w:val="1098"/>
+          <w:numId w:val="1100"/>
         </w:numPr>
       </w:pPr>
-      <w:hyperlink r:id="rId409">
+      <w:hyperlink r:id="rId410">
         <w:r>
           <w:rPr>
             <w:rStyle w:val="Hyperlink"/>
@@ -45858,8 +46039,8 @@
         </w:r>
       </w:hyperlink>
     </w:p>
-    <w:bookmarkEnd w:id="410"/>
-    <w:bookmarkStart w:id="415" w:name="presentations"/>
+    <w:bookmarkEnd w:id="411"/>
+    <w:bookmarkStart w:id="416" w:name="presentations"/>
     <w:p>
       <w:pPr>
         <w:pStyle w:val="Heading2"/>
@@ -45873,10 +46054,10 @@
         <w:pStyle w:val="Compact"/>
         <w:numPr>
           <w:ilvl w:val="0"/>
-          <w:numId w:val="1099"/>
+          <w:numId w:val="1101"/>
         </w:numPr>
       </w:pPr>
-      <w:hyperlink r:id="rId411">
+      <w:hyperlink r:id="rId412">
         <w:r>
           <w:rPr>
             <w:rStyle w:val="Hyperlink"/>
@@ -45890,10 +46071,10 @@
         <w:pStyle w:val="Compact"/>
         <w:numPr>
           <w:ilvl w:val="0"/>
-          <w:numId w:val="1099"/>
+          <w:numId w:val="1101"/>
         </w:numPr>
       </w:pPr>
-      <w:hyperlink r:id="rId412">
+      <w:hyperlink r:id="rId413">
         <w:r>
           <w:rPr>
             <w:rStyle w:val="Hyperlink"/>
@@ -45907,10 +46088,10 @@
         <w:pStyle w:val="Compact"/>
         <w:numPr>
           <w:ilvl w:val="0"/>
-          <w:numId w:val="1099"/>
+          <w:numId w:val="1101"/>
         </w:numPr>
       </w:pPr>
-      <w:hyperlink r:id="rId413">
+      <w:hyperlink r:id="rId414">
         <w:r>
           <w:rPr>
             <w:rStyle w:val="Hyperlink"/>
@@ -45924,10 +46105,10 @@
         <w:pStyle w:val="Compact"/>
         <w:numPr>
           <w:ilvl w:val="0"/>
-          <w:numId w:val="1099"/>
+          <w:numId w:val="1101"/>
         </w:numPr>
       </w:pPr>
-      <w:hyperlink r:id="rId414">
+      <w:hyperlink r:id="rId415">
         <w:r>
           <w:rPr>
             <w:rStyle w:val="Hyperlink"/>
@@ -45936,8 +46117,8 @@
         </w:r>
       </w:hyperlink>
     </w:p>
-    <w:bookmarkEnd w:id="415"/>
-    <w:bookmarkStart w:id="417" w:name="professional-advice"/>
+    <w:bookmarkEnd w:id="416"/>
+    <w:bookmarkStart w:id="418" w:name="professional-advice"/>
     <w:p>
       <w:pPr>
         <w:pStyle w:val="Heading2"/>
@@ -45951,10 +46132,10 @@
         <w:pStyle w:val="Compact"/>
         <w:numPr>
           <w:ilvl w:val="0"/>
-          <w:numId w:val="1100"/>
+          <w:numId w:val="1102"/>
         </w:numPr>
       </w:pPr>
-      <w:hyperlink r:id="rId416">
+      <w:hyperlink r:id="rId417">
         <w:r>
           <w:rPr>
             <w:rStyle w:val="Hyperlink"/>
@@ -45963,8 +46144,8 @@
         </w:r>
       </w:hyperlink>
     </w:p>
-    <w:bookmarkEnd w:id="417"/>
-    <w:bookmarkStart w:id="420" w:name="funding"/>
+    <w:bookmarkEnd w:id="418"/>
+    <w:bookmarkStart w:id="421" w:name="funding"/>
     <w:p>
       <w:pPr>
         <w:pStyle w:val="Heading2"/>
@@ -45978,10 +46159,10 @@
         <w:pStyle w:val="Compact"/>
         <w:numPr>
           <w:ilvl w:val="0"/>
-          <w:numId w:val="1101"/>
+          <w:numId w:val="1103"/>
         </w:numPr>
       </w:pPr>
-      <w:hyperlink r:id="rId418">
+      <w:hyperlink r:id="rId419">
         <w:r>
           <w:rPr>
             <w:rStyle w:val="Hyperlink"/>
@@ -45995,10 +46176,10 @@
         <w:pStyle w:val="Compact"/>
         <w:numPr>
           <w:ilvl w:val="0"/>
-          <w:numId w:val="1101"/>
+          <w:numId w:val="1103"/>
         </w:numPr>
       </w:pPr>
-      <w:hyperlink r:id="rId419">
+      <w:hyperlink r:id="rId420">
         <w:r>
           <w:rPr>
             <w:rStyle w:val="Hyperlink"/>
@@ -46007,8 +46188,8 @@
         </w:r>
       </w:hyperlink>
     </w:p>
-    <w:bookmarkEnd w:id="420"/>
-    <w:bookmarkStart w:id="424" w:name="ethics-and-global-health-research"/>
+    <w:bookmarkEnd w:id="421"/>
+    <w:bookmarkStart w:id="425" w:name="ethics-and-global-health-research"/>
     <w:p>
       <w:pPr>
         <w:pStyle w:val="Heading2"/>
@@ -46022,10 +46203,10 @@
         <w:pStyle w:val="Compact"/>
         <w:numPr>
           <w:ilvl w:val="0"/>
-          <w:numId w:val="1102"/>
+          <w:numId w:val="1104"/>
         </w:numPr>
       </w:pPr>
-      <w:hyperlink r:id="rId421">
+      <w:hyperlink r:id="rId422">
         <w:r>
           <w:rPr>
             <w:rStyle w:val="Hyperlink"/>
@@ -46039,10 +46220,10 @@
         <w:pStyle w:val="Compact"/>
         <w:numPr>
           <w:ilvl w:val="0"/>
-          <w:numId w:val="1102"/>
+          <w:numId w:val="1104"/>
         </w:numPr>
       </w:pPr>
-      <w:hyperlink r:id="rId422">
+      <w:hyperlink r:id="rId423">
         <w:r>
           <w:rPr>
             <w:rStyle w:val="Hyperlink"/>
@@ -46056,10 +46237,10 @@
         <w:pStyle w:val="Compact"/>
         <w:numPr>
           <w:ilvl w:val="0"/>
-          <w:numId w:val="1102"/>
+          <w:numId w:val="1104"/>
         </w:numPr>
       </w:pPr>
-      <w:hyperlink r:id="rId423">
+      <w:hyperlink r:id="rId424">
         <w:r>
           <w:rPr>
             <w:rStyle w:val="Hyperlink"/>
@@ -46068,8 +46249,8 @@
         </w:r>
       </w:hyperlink>
     </w:p>
-    <w:bookmarkEnd w:id="424"/>
     <w:bookmarkEnd w:id="425"/>
+    <w:bookmarkEnd w:id="426"/>
     <w:sectPr>
       <w:footnotePr>
         <w:numRestart w:val="eachSect"/>
@@ -47303,7 +47484,34 @@
     <w:abstractNumId w:val="991"/>
   </w:num>
   <w:num w:numId="1088">
-    <w:abstractNumId w:val="991"/>
+    <w:abstractNumId w:val="99411"/>
+    <w:lvlOverride w:ilvl="0">
+      <w:startOverride w:val="1"/>
+    </w:lvlOverride>
+    <w:lvlOverride w:ilvl="1">
+      <w:startOverride w:val="1"/>
+    </w:lvlOverride>
+    <w:lvlOverride w:ilvl="2">
+      <w:startOverride w:val="1"/>
+    </w:lvlOverride>
+    <w:lvlOverride w:ilvl="3">
+      <w:startOverride w:val="1"/>
+    </w:lvlOverride>
+    <w:lvlOverride w:ilvl="4">
+      <w:startOverride w:val="1"/>
+    </w:lvlOverride>
+    <w:lvlOverride w:ilvl="5">
+      <w:startOverride w:val="1"/>
+    </w:lvlOverride>
+    <w:lvlOverride w:ilvl="6">
+      <w:startOverride w:val="1"/>
+    </w:lvlOverride>
+    <w:lvlOverride w:ilvl="7">
+      <w:startOverride w:val="1"/>
+    </w:lvlOverride>
+    <w:lvlOverride w:ilvl="8">
+      <w:startOverride w:val="1"/>
+    </w:lvlOverride>
   </w:num>
   <w:num w:numId="1089">
     <w:abstractNumId w:val="991"/>
@@ -47345,6 +47553,12 @@
     <w:abstractNumId w:val="991"/>
   </w:num>
   <w:num w:numId="1102">
+    <w:abstractNumId w:val="991"/>
+  </w:num>
+  <w:num w:numId="1103">
+    <w:abstractNumId w:val="991"/>
+  </w:num>
+  <w:num w:numId="1104">
     <w:abstractNumId w:val="991"/>
   </w:num>
 </w:numbering>

</xml_diff>

<commit_message>
Deploying to gh-pages from @ UCD-SERG/lab-manual@ffb5b6bf14219175d1e73c185d207cb0347001e5 🚀
</commit_message>
<xml_diff>
--- a/UCD-SeRG-Lab-Manual.docx
+++ b/UCD-SeRG-Lab-Manual.docx
@@ -43739,24 +43739,47 @@
     </w:p>
     <w:bookmarkEnd w:id="364"/>
     <w:bookmarkEnd w:id="365"/>
-    <w:bookmarkStart w:id="376" w:name="use-of-ai"/>
+    <w:bookmarkStart w:id="402" w:name="working-with-ai"/>
     <w:p>
       <w:pPr>
         <w:pStyle w:val="Heading1"/>
       </w:pPr>
       <w:r>
-        <w:t xml:space="preserve">16. Use of AI</w:t>
+        <w:t xml:space="preserve">16. Working with AI</w:t>
       </w:r>
     </w:p>
     <w:p>
       <w:pPr>
         <w:pStyle w:val="FirstParagraph"/>
       </w:pPr>
-      <w:r>
-        <w:t xml:space="preserve">AI-powered coding assistants can be valuable tools for accelerating your work, but they require careful and responsible use. Lab members who use AI tools must adhere to the following guidelines:</w:t>
-      </w:r>
-    </w:p>
-    <w:bookmarkStart w:id="366" w:name="responsibility-for-validation"/>
+      <w:hyperlink r:id="rId366">
+        <w:r>
+          <w:rPr>
+            <w:rStyle w:val="Hyperlink"/>
+          </w:rPr>
+          <w:t xml:space="preserve">AI-powered coding assistants</w:t>
+        </w:r>
+      </w:hyperlink>
+      <w:r>
+        <w:t xml:space="preserve"> </w:t>
+      </w:r>
+      <w:r>
+        <w:t xml:space="preserve">can dramatically accelerate and improve your work,</w:t>
+      </w:r>
+      <w:r>
+        <w:t xml:space="preserve"> </w:t>
+      </w:r>
+      <w:r>
+        <w:t xml:space="preserve">but they require careful and responsible use.</w:t>
+      </w:r>
+      <w:r>
+        <w:t xml:space="preserve"> </w:t>
+      </w:r>
+      <w:r>
+        <w:t xml:space="preserve">Lab members who use AI tools must adhere to the following guidelines:</w:t>
+      </w:r>
+    </w:p>
+    <w:bookmarkStart w:id="367" w:name="responsibility-for-validation"/>
     <w:p>
       <w:pPr>
         <w:pStyle w:val="Heading2"/>
@@ -43780,7 +43803,31 @@
         <w:t xml:space="preserve"> </w:t>
       </w:r>
       <w:r>
-        <w:t xml:space="preserve">AI tools can make mistakes, generate insecure code, produce incorrect logic, or suggest approaches that are inappropriate for our specific research context. Before using any AI-generated code:</w:t>
+        <w:t xml:space="preserve">AI tools can make mistakes,</w:t>
+      </w:r>
+      <w:r>
+        <w:t xml:space="preserve"> </w:t>
+      </w:r>
+      <w:r>
+        <w:t xml:space="preserve">generate insecure code,</w:t>
+      </w:r>
+      <w:r>
+        <w:t xml:space="preserve"> </w:t>
+      </w:r>
+      <w:r>
+        <w:t xml:space="preserve">produce incorrect logic,</w:t>
+      </w:r>
+      <w:r>
+        <w:t xml:space="preserve"> </w:t>
+      </w:r>
+      <w:r>
+        <w:t xml:space="preserve">or suggest approaches that are inappropriate for our specific research context.</w:t>
+      </w:r>
+      <w:r>
+        <w:t xml:space="preserve"> </w:t>
+      </w:r>
+      <w:r>
+        <w:t xml:space="preserve">Before using any AI-generated code:</w:t>
       </w:r>
     </w:p>
     <w:p>
@@ -43848,11 +43895,23 @@
         <w:pStyle w:val="FirstParagraph"/>
       </w:pPr>
       <w:r>
-        <w:t xml:space="preserve">Never blindly copy and paste AI-generated code without understanding it. If you don’t understand what the AI has suggested, take the time to learn or ask a colleague for help.</w:t>
-      </w:r>
-    </w:p>
-    <w:bookmarkEnd w:id="366"/>
-    <w:bookmarkStart w:id="367" w:name="disclosure-of-ai-use"/>
+        <w:t xml:space="preserve">Never blindly copy and paste AI-generated code without understanding it.</w:t>
+      </w:r>
+      <w:r>
+        <w:t xml:space="preserve"> </w:t>
+      </w:r>
+      <w:r>
+        <w:t xml:space="preserve">If you don’t understand what the AI has suggested,</w:t>
+      </w:r>
+      <w:r>
+        <w:t xml:space="preserve"> </w:t>
+      </w:r>
+      <w:r>
+        <w:t xml:space="preserve">take the time to learn or ask a colleague for help.</w:t>
+      </w:r>
+    </w:p>
+    <w:bookmarkEnd w:id="367"/>
+    <w:bookmarkStart w:id="368" w:name="disclosure-of-ai-use"/>
     <w:p>
       <w:pPr>
         <w:pStyle w:val="Heading2"/>
@@ -43876,7 +43935,13 @@
         <w:t xml:space="preserve"> </w:t>
       </w:r>
       <w:r>
-        <w:t xml:space="preserve">This is essential for transparency and reproducibility. Specifically:</w:t>
+        <w:t xml:space="preserve">This is essential for transparency and reproducibility.</w:t>
+      </w:r>
+      <w:r>
+        <w:t xml:space="preserve"> </w:t>
+      </w:r>
+      <w:r>
+        <w:t xml:space="preserve">Specifically:</w:t>
       </w:r>
     </w:p>
     <w:p>
@@ -43955,8 +44020,8 @@
         <w:t xml:space="preserve"># and has been reviewed and tested to ensure correctness</w:t>
       </w:r>
     </w:p>
-    <w:bookmarkEnd w:id="367"/>
-    <w:bookmarkStart w:id="368" w:name="attribution-of-sources"/>
+    <w:bookmarkEnd w:id="368"/>
+    <w:bookmarkStart w:id="369" w:name="attribution-of-sources"/>
     <w:p>
       <w:pPr>
         <w:pStyle w:val="Heading2"/>
@@ -43974,13 +44039,39 @@
           <w:b/>
           <w:bCs/>
         </w:rPr>
-        <w:t xml:space="preserve">When using AI tools to generate content that borrows from or adapts existing sources, you must ensure proper attribution.</w:t>
-      </w:r>
-      <w:r>
-        <w:t xml:space="preserve"> </w:t>
-      </w:r>
-      <w:r>
-        <w:t xml:space="preserve">AI tools sometimes paraphrase or adapt content from documentation, guides, or other resources without clearly indicating the original source.</w:t>
+        <w:t xml:space="preserve">When using AI tools to generate content that borrows from or adapts existing sources,</w:t>
+      </w:r>
+      <w:r>
+        <w:rPr>
+          <w:b/>
+          <w:bCs/>
+        </w:rPr>
+        <w:t xml:space="preserve"> </w:t>
+      </w:r>
+      <w:r>
+        <w:rPr>
+          <w:b/>
+          <w:bCs/>
+        </w:rPr>
+        <w:t xml:space="preserve">you must ensure proper attribution.</w:t>
+      </w:r>
+      <w:r>
+        <w:t xml:space="preserve"> </w:t>
+      </w:r>
+      <w:r>
+        <w:t xml:space="preserve">AI tools sometimes paraphrase or adapt content from documentation,</w:t>
+      </w:r>
+      <w:r>
+        <w:t xml:space="preserve"> </w:t>
+      </w:r>
+      <w:r>
+        <w:t xml:space="preserve">guides,</w:t>
+      </w:r>
+      <w:r>
+        <w:t xml:space="preserve"> </w:t>
+      </w:r>
+      <w:r>
+        <w:t xml:space="preserve">or other resources without clearly indicating the original source.</w:t>
       </w:r>
       <w:r>
         <w:t xml:space="preserve"> </w:t>
@@ -44042,7 +44133,13 @@
         <w:pStyle w:val="FirstParagraph"/>
       </w:pPr>
       <w:r>
-        <w:t xml:space="preserve">When instructing AI tools to create documentation or written content, explicitly request that they provide proper attribution for any borrowed or adapted material.</w:t>
+        <w:t xml:space="preserve">When instructing AI tools to create documentation or written content,</w:t>
+      </w:r>
+      <w:r>
+        <w:t xml:space="preserve"> </w:t>
+      </w:r>
+      <w:r>
+        <w:t xml:space="preserve">explicitly request that they provide proper attribution for any borrowed or adapted material.</w:t>
       </w:r>
       <w:r>
         <w:t xml:space="preserve"> </w:t>
@@ -44054,7 +44151,13 @@
         <w:t xml:space="preserve"> </w:t>
       </w:r>
       <w:r>
-        <w:t xml:space="preserve">“Please quote from and paraphrase [source], with proper attribution”</w:t>
+        <w:t xml:space="preserve">“Please quote from and paraphrase [source],</w:t>
+      </w:r>
+      <w:r>
+        <w:t xml:space="preserve"> </w:t>
+      </w:r>
+      <w:r>
+        <w:t xml:space="preserve">with proper attribution”</w:t>
       </w:r>
       <w:r>
         <w:t xml:space="preserve"> </w:t>
@@ -44063,8 +44166,8 @@
         <w:t xml:space="preserve">rather than simply asking it to summarize information on a topic.</w:t>
       </w:r>
     </w:p>
-    <w:bookmarkEnd w:id="368"/>
-    <w:bookmarkStart w:id="375" w:name="coding-agents"/>
+    <w:bookmarkEnd w:id="369"/>
+    <w:bookmarkStart w:id="401" w:name="coding-agents"/>
     <w:p>
       <w:pPr>
         <w:pStyle w:val="Heading2"/>
@@ -44083,7 +44186,7 @@
       <w:r>
         <w:t xml:space="preserve"> </w:t>
       </w:r>
-      <w:hyperlink r:id="rId369">
+      <w:hyperlink r:id="rId370">
         <w:r>
           <w:rPr>
             <w:rStyle w:val="Hyperlink"/>
@@ -44097,18 +44200,80 @@
         <w:t xml:space="preserve"> </w:t>
       </w:r>
       <w:r>
+        <w:t xml:space="preserve">(</w:t>
+      </w:r>
+      <w:hyperlink r:id="rId371">
+        <w:r>
+          <w:rPr>
+            <w:rStyle w:val="Hyperlink"/>
+          </w:rPr>
+          <w:t xml:space="preserve">AI agents</w:t>
+        </w:r>
+      </w:hyperlink>
+      <w:r>
+        <w:t xml:space="preserve"> </w:t>
+      </w:r>
+      <w:r>
+        <w:t xml:space="preserve">specialized for coding)</w:t>
+      </w:r>
+      <w:r>
+        <w:t xml:space="preserve"> </w:t>
+      </w:r>
+      <w:r>
         <w:t xml:space="preserve">for AI-assisted coding.</w:t>
       </w:r>
-      <w:r>
-        <w:t xml:space="preserve"> </w:t>
-      </w:r>
-      <w:r>
-        <w:t xml:space="preserve">Coding Agents offer several advantages:</w:t>
-      </w:r>
-    </w:p>
-    <w:p>
-      <w:pPr>
-        <w:pStyle w:val="Compact"/>
+    </w:p>
+    <w:bookmarkStart w:id="381" w:name="how-to-work-with-coding-agents"/>
+    <w:p>
+      <w:pPr>
+        <w:pStyle w:val="Heading3"/>
+      </w:pPr>
+      <w:r>
+        <w:t xml:space="preserve">16.4.1 How to Work with Coding Agents</w:t>
+      </w:r>
+    </w:p>
+    <w:p>
+      <w:pPr>
+        <w:pStyle w:val="FirstParagraph"/>
+      </w:pPr>
+      <w:r>
+        <w:t xml:space="preserve">GitHub Copilot coding agents can be used in several ways to automate development tasks:</w:t>
+      </w:r>
+    </w:p>
+    <w:bookmarkStart w:id="372" w:name="assigning-issues-to-copilot"/>
+    <w:p>
+      <w:pPr>
+        <w:pStyle w:val="Heading4"/>
+      </w:pPr>
+      <w:r>
+        <w:t xml:space="preserve">16.4.1.1 Assigning Issues to Copilot</w:t>
+      </w:r>
+    </w:p>
+    <w:p>
+      <w:pPr>
+        <w:pStyle w:val="FirstParagraph"/>
+      </w:pPr>
+      <w:r>
+        <w:t xml:space="preserve">You can assign GitHub Issues directly to</w:t>
+      </w:r>
+      <w:r>
+        <w:t xml:space="preserve"> </w:t>
+      </w:r>
+      <w:r>
+        <w:rPr>
+          <w:rStyle w:val="VerbatimChar"/>
+        </w:rPr>
+        <w:t xml:space="preserve">@copilot</w:t>
+      </w:r>
+      <w:r>
+        <w:t xml:space="preserve"> </w:t>
+      </w:r>
+      <w:r>
+        <w:t xml:space="preserve">just like you would assign to a human collaborator:</w:t>
+      </w:r>
+    </w:p>
+    <w:p>
+      <w:pPr>
         <w:numPr>
           <w:ilvl w:val="0"/>
           <w:numId w:val="1087"/>
@@ -44119,15 +44284,20 @@
           <w:b/>
           <w:bCs/>
         </w:rPr>
-        <w:t xml:space="preserve">Built-in transparency</w:t>
-      </w:r>
-      <w:r>
-        <w:t xml:space="preserve">: Coding agents create a clear record of their role in your work through commit history and code suggestions</w:t>
-      </w:r>
-    </w:p>
-    <w:p>
-      <w:pPr>
-        <w:pStyle w:val="Compact"/>
+        <w:t xml:space="preserve">On GitHub.com</w:t>
+      </w:r>
+      <w:r>
+        <w:t xml:space="preserve">:</w:t>
+      </w:r>
+      <w:r>
+        <w:t xml:space="preserve"> </w:t>
+      </w:r>
+      <w:r>
+        <w:t xml:space="preserve">Navigate to an issue and assign it to Copilot in the assignees section</w:t>
+      </w:r>
+    </w:p>
+    <w:p>
+      <w:pPr>
         <w:numPr>
           <w:ilvl w:val="0"/>
           <w:numId w:val="1087"/>
@@ -44138,15 +44308,32 @@
           <w:b/>
           <w:bCs/>
         </w:rPr>
-        <w:t xml:space="preserve">Context-aware suggestions</w:t>
-      </w:r>
-      <w:r>
-        <w:t xml:space="preserve">: Coding agents understand your codebase and can make contextually relevant suggestions</w:t>
-      </w:r>
-    </w:p>
-    <w:p>
-      <w:pPr>
-        <w:pStyle w:val="Compact"/>
+        <w:t xml:space="preserve">In VS Code</w:t>
+      </w:r>
+      <w:r>
+        <w:t xml:space="preserve">:</w:t>
+      </w:r>
+      <w:r>
+        <w:t xml:space="preserve"> </w:t>
+      </w:r>
+      <w:r>
+        <w:t xml:space="preserve">In the GitHub Pull Requests or Issues view,</w:t>
+      </w:r>
+      <w:r>
+        <w:t xml:space="preserve"> </w:t>
+      </w:r>
+      <w:r>
+        <w:t xml:space="preserve">right-click an issue and select</w:t>
+      </w:r>
+      <w:r>
+        <w:t xml:space="preserve"> </w:t>
+      </w:r>
+      <w:r>
+        <w:t xml:space="preserve">“Assign to Copilot”</w:t>
+      </w:r>
+    </w:p>
+    <w:p>
+      <w:pPr>
         <w:numPr>
           <w:ilvl w:val="0"/>
           <w:numId w:val="1087"/>
@@ -44157,10 +44344,544 @@
           <w:b/>
           <w:bCs/>
         </w:rPr>
-        <w:t xml:space="preserve">Integration with version control</w:t>
-      </w:r>
-      <w:r>
-        <w:t xml:space="preserve">: Using Coding agents within GitHub ensures that AI-assisted changes are tracked alongside all other code changes</w:t>
+        <w:t xml:space="preserve">From Copilot Chat</w:t>
+      </w:r>
+      <w:r>
+        <w:t xml:space="preserve">:</w:t>
+      </w:r>
+      <w:r>
+        <w:t xml:space="preserve"> </w:t>
+      </w:r>
+      <w:r>
+        <w:t xml:space="preserve">Delegate tasks to Copilot directly from the chat interface in supported editors</w:t>
+      </w:r>
+    </w:p>
+    <w:bookmarkEnd w:id="372"/>
+    <w:bookmarkStart w:id="373" w:name="the-agent-workflow"/>
+    <w:p>
+      <w:pPr>
+        <w:pStyle w:val="Heading4"/>
+      </w:pPr>
+      <w:r>
+        <w:t xml:space="preserve">16.4.1.2 The Agent Workflow</w:t>
+      </w:r>
+    </w:p>
+    <w:p>
+      <w:pPr>
+        <w:pStyle w:val="FirstParagraph"/>
+      </w:pPr>
+      <w:r>
+        <w:t xml:space="preserve">Once assigned an issue,</w:t>
+      </w:r>
+      <w:r>
+        <w:t xml:space="preserve"> </w:t>
+      </w:r>
+      <w:r>
+        <w:t xml:space="preserve">the coding agent follows an autonomous workflow:</w:t>
+      </w:r>
+    </w:p>
+    <w:p>
+      <w:pPr>
+        <w:numPr>
+          <w:ilvl w:val="0"/>
+          <w:numId w:val="1088"/>
+        </w:numPr>
+      </w:pPr>
+      <w:r>
+        <w:rPr>
+          <w:b/>
+          <w:bCs/>
+        </w:rPr>
+        <w:t xml:space="preserve">Analysis</w:t>
+      </w:r>
+      <w:r>
+        <w:t xml:space="preserve">:</w:t>
+      </w:r>
+      <w:r>
+        <w:t xml:space="preserve"> </w:t>
+      </w:r>
+      <w:r>
+        <w:t xml:space="preserve">Reviews the issue description,</w:t>
+      </w:r>
+      <w:r>
+        <w:t xml:space="preserve"> </w:t>
+      </w:r>
+      <w:r>
+        <w:t xml:space="preserve">related discussions,</w:t>
+      </w:r>
+      <w:r>
+        <w:t xml:space="preserve"> </w:t>
+      </w:r>
+      <w:r>
+        <w:t xml:space="preserve">repository instructions,</w:t>
+      </w:r>
+      <w:r>
+        <w:t xml:space="preserve"> </w:t>
+      </w:r>
+      <w:r>
+        <w:t xml:space="preserve">and codebase context</w:t>
+      </w:r>
+    </w:p>
+    <w:p>
+      <w:pPr>
+        <w:numPr>
+          <w:ilvl w:val="0"/>
+          <w:numId w:val="1088"/>
+        </w:numPr>
+      </w:pPr>
+      <w:r>
+        <w:rPr>
+          <w:b/>
+          <w:bCs/>
+        </w:rPr>
+        <w:t xml:space="preserve">Planning</w:t>
+      </w:r>
+      <w:r>
+        <w:t xml:space="preserve">:</w:t>
+      </w:r>
+      <w:r>
+        <w:t xml:space="preserve"> </w:t>
+      </w:r>
+      <w:r>
+        <w:t xml:space="preserve">Determines what changes are needed and creates a work plan</w:t>
+      </w:r>
+    </w:p>
+    <w:p>
+      <w:pPr>
+        <w:numPr>
+          <w:ilvl w:val="0"/>
+          <w:numId w:val="1088"/>
+        </w:numPr>
+      </w:pPr>
+      <w:r>
+        <w:rPr>
+          <w:b/>
+          <w:bCs/>
+        </w:rPr>
+        <w:t xml:space="preserve">Development</w:t>
+      </w:r>
+      <w:r>
+        <w:t xml:space="preserve">:</w:t>
+      </w:r>
+      <w:r>
+        <w:t xml:space="preserve"> </w:t>
+      </w:r>
+      <w:r>
+        <w:t xml:space="preserve">Works in an isolated GitHub Actions environment,</w:t>
+      </w:r>
+      <w:r>
+        <w:t xml:space="preserve"> </w:t>
+      </w:r>
+      <w:r>
+        <w:t xml:space="preserve">modifies code,</w:t>
+      </w:r>
+      <w:r>
+        <w:t xml:space="preserve"> </w:t>
+      </w:r>
+      <w:r>
+        <w:t xml:space="preserve">runs tests and linters,</w:t>
+      </w:r>
+      <w:r>
+        <w:t xml:space="preserve"> </w:t>
+      </w:r>
+      <w:r>
+        <w:t xml:space="preserve">and validates changes</w:t>
+      </w:r>
+    </w:p>
+    <w:p>
+      <w:pPr>
+        <w:numPr>
+          <w:ilvl w:val="0"/>
+          <w:numId w:val="1088"/>
+        </w:numPr>
+      </w:pPr>
+      <w:r>
+        <w:rPr>
+          <w:b/>
+          <w:bCs/>
+        </w:rPr>
+        <w:t xml:space="preserve">Pull Request Creation</w:t>
+      </w:r>
+      <w:r>
+        <w:t xml:space="preserve">:</w:t>
+      </w:r>
+      <w:r>
+        <w:t xml:space="preserve"> </w:t>
+      </w:r>
+      <w:r>
+        <w:t xml:space="preserve">Creates a draft pull request with implemented changes,</w:t>
+      </w:r>
+      <w:r>
+        <w:t xml:space="preserve"> </w:t>
+      </w:r>
+      <w:r>
+        <w:t xml:space="preserve">audit logs,</w:t>
+      </w:r>
+      <w:r>
+        <w:t xml:space="preserve"> </w:t>
+      </w:r>
+      <w:r>
+        <w:t xml:space="preserve">and a summary of modifications</w:t>
+      </w:r>
+    </w:p>
+    <w:p>
+      <w:pPr>
+        <w:numPr>
+          <w:ilvl w:val="0"/>
+          <w:numId w:val="1088"/>
+        </w:numPr>
+      </w:pPr>
+      <w:r>
+        <w:rPr>
+          <w:b/>
+          <w:bCs/>
+        </w:rPr>
+        <w:t xml:space="preserve">Review and Iteration</w:t>
+      </w:r>
+      <w:r>
+        <w:t xml:space="preserve">:</w:t>
+      </w:r>
+      <w:r>
+        <w:t xml:space="preserve"> </w:t>
+      </w:r>
+      <w:r>
+        <w:t xml:space="preserve">You review the PR and can request changes;</w:t>
+      </w:r>
+      <w:r>
+        <w:t xml:space="preserve"> </w:t>
+      </w:r>
+      <w:r>
+        <w:t xml:space="preserve">the agent will iterate based on your feedback</w:t>
+      </w:r>
+    </w:p>
+    <w:bookmarkEnd w:id="373"/>
+    <w:bookmarkStart w:id="376" w:name="example-this-document"/>
+    <w:p>
+      <w:pPr>
+        <w:pStyle w:val="Heading4"/>
+      </w:pPr>
+      <w:r>
+        <w:t xml:space="preserve">16.4.1.3 Example: This Document</w:t>
+      </w:r>
+    </w:p>
+    <w:p>
+      <w:pPr>
+        <w:pStyle w:val="FirstParagraph"/>
+      </w:pPr>
+      <w:r>
+        <w:t xml:space="preserve">This very section you’re reading was created through the coding agent workflow:</w:t>
+      </w:r>
+    </w:p>
+    <w:p>
+      <w:pPr>
+        <w:numPr>
+          <w:ilvl w:val="0"/>
+          <w:numId w:val="1089"/>
+        </w:numPr>
+      </w:pPr>
+      <w:r>
+        <w:rPr>
+          <w:b/>
+          <w:bCs/>
+        </w:rPr>
+        <w:t xml:space="preserve">Issue created</w:t>
+      </w:r>
+      <w:r>
+        <w:t xml:space="preserve">:</w:t>
+      </w:r>
+      <w:r>
+        <w:t xml:space="preserve"> </w:t>
+      </w:r>
+      <w:hyperlink r:id="rId374">
+        <w:r>
+          <w:rPr>
+            <w:rStyle w:val="Hyperlink"/>
+          </w:rPr>
+          <w:t xml:space="preserve">Issue #42</w:t>
+        </w:r>
+      </w:hyperlink>
+      <w:r>
+        <w:t xml:space="preserve"> </w:t>
+      </w:r>
+      <w:r>
+        <w:t xml:space="preserve">requested adding discussion about benefits and hazards of coding agents,</w:t>
+      </w:r>
+      <w:r>
+        <w:t xml:space="preserve"> </w:t>
+      </w:r>
+      <w:r>
+        <w:t xml:space="preserve">including a Matrix film connection and best practices</w:t>
+      </w:r>
+    </w:p>
+    <w:p>
+      <w:pPr>
+        <w:numPr>
+          <w:ilvl w:val="0"/>
+          <w:numId w:val="1089"/>
+        </w:numPr>
+      </w:pPr>
+      <w:r>
+        <w:rPr>
+          <w:b/>
+          <w:bCs/>
+        </w:rPr>
+        <w:t xml:space="preserve">Agent assigned</w:t>
+      </w:r>
+      <w:r>
+        <w:t xml:space="preserve">: The issue was assigned to</w:t>
+      </w:r>
+      <w:r>
+        <w:t xml:space="preserve"> </w:t>
+      </w:r>
+      <w:r>
+        <w:rPr>
+          <w:rStyle w:val="VerbatimChar"/>
+        </w:rPr>
+        <w:t xml:space="preserve">@copilot</w:t>
+      </w:r>
+    </w:p>
+    <w:p>
+      <w:pPr>
+        <w:numPr>
+          <w:ilvl w:val="0"/>
+          <w:numId w:val="1089"/>
+        </w:numPr>
+      </w:pPr>
+      <w:r>
+        <w:rPr>
+          <w:b/>
+          <w:bCs/>
+        </w:rPr>
+        <w:t xml:space="preserve">Work completed</w:t>
+      </w:r>
+      <w:r>
+        <w:t xml:space="preserve">: The agent analyzed the requirements,</w:t>
+      </w:r>
+      <w:r>
+        <w:t xml:space="preserve"> </w:t>
+      </w:r>
+      <w:r>
+        <w:t xml:space="preserve">reviewed the repository structure,</w:t>
+      </w:r>
+      <w:r>
+        <w:t xml:space="preserve"> </w:t>
+      </w:r>
+      <w:r>
+        <w:t xml:space="preserve">and implemented the changes across multiple files</w:t>
+      </w:r>
+    </w:p>
+    <w:p>
+      <w:pPr>
+        <w:numPr>
+          <w:ilvl w:val="0"/>
+          <w:numId w:val="1089"/>
+        </w:numPr>
+      </w:pPr>
+      <w:r>
+        <w:rPr>
+          <w:b/>
+          <w:bCs/>
+        </w:rPr>
+        <w:t xml:space="preserve">Pull request</w:t>
+      </w:r>
+      <w:r>
+        <w:t xml:space="preserve">:</w:t>
+      </w:r>
+      <w:r>
+        <w:t xml:space="preserve"> </w:t>
+      </w:r>
+      <w:hyperlink r:id="rId375">
+        <w:r>
+          <w:rPr>
+            <w:rStyle w:val="Hyperlink"/>
+          </w:rPr>
+          <w:t xml:space="preserve">PR #50</w:t>
+        </w:r>
+      </w:hyperlink>
+      <w:r>
+        <w:t xml:space="preserve"> </w:t>
+      </w:r>
+      <w:r>
+        <w:t xml:space="preserve">was created with comprehensive content about coding agents,</w:t>
+      </w:r>
+      <w:r>
+        <w:t xml:space="preserve"> </w:t>
+      </w:r>
+      <w:r>
+        <w:t xml:space="preserve">including this</w:t>
+      </w:r>
+      <w:r>
+        <w:t xml:space="preserve"> </w:t>
+      </w:r>
+      <w:r>
+        <w:t xml:space="preserve">“How to Work with Coding Agents”</w:t>
+      </w:r>
+      <w:r>
+        <w:t xml:space="preserve"> </w:t>
+      </w:r>
+      <w:r>
+        <w:t xml:space="preserve">section,</w:t>
+      </w:r>
+      <w:r>
+        <w:t xml:space="preserve"> </w:t>
+      </w:r>
+      <w:r>
+        <w:t xml:space="preserve">benefits and hazards discussion,</w:t>
+      </w:r>
+      <w:r>
+        <w:t xml:space="preserve"> </w:t>
+      </w:r>
+      <w:r>
+        <w:t xml:space="preserve">best practices,</w:t>
+      </w:r>
+      <w:r>
+        <w:t xml:space="preserve"> </w:t>
+      </w:r>
+      <w:r>
+        <w:t xml:space="preserve">and firewall configuration details</w:t>
+      </w:r>
+    </w:p>
+    <w:p>
+      <w:pPr>
+        <w:numPr>
+          <w:ilvl w:val="0"/>
+          <w:numId w:val="1089"/>
+        </w:numPr>
+      </w:pPr>
+      <w:r>
+        <w:rPr>
+          <w:b/>
+          <w:bCs/>
+        </w:rPr>
+        <w:t xml:space="preserve">Iteration</w:t>
+      </w:r>
+      <w:r>
+        <w:t xml:space="preserve">: The PR received feedback comments requesting additional links,</w:t>
+      </w:r>
+      <w:r>
+        <w:t xml:space="preserve"> </w:t>
+      </w:r>
+      <w:r>
+        <w:t xml:space="preserve">improved wording,</w:t>
+      </w:r>
+      <w:r>
+        <w:t xml:space="preserve"> </w:t>
+      </w:r>
+      <w:r>
+        <w:t xml:space="preserve">and this example section—all of which the agent addressed through follow-up commits</w:t>
+      </w:r>
+    </w:p>
+    <w:p>
+      <w:pPr>
+        <w:pStyle w:val="FirstParagraph"/>
+      </w:pPr>
+      <w:r>
+        <w:t xml:space="preserve">This demonstrates the full lifecycle of working with a coding agent on a real documentation task.</w:t>
+      </w:r>
+    </w:p>
+    <w:bookmarkEnd w:id="376"/>
+    <w:bookmarkStart w:id="377" w:name="collaborating-with-coding-agents"/>
+    <w:p>
+      <w:pPr>
+        <w:pStyle w:val="Heading4"/>
+      </w:pPr>
+      <w:r>
+        <w:t xml:space="preserve">16.4.1.4 Collaborating with Coding Agents</w:t>
+      </w:r>
+    </w:p>
+    <w:p>
+      <w:pPr>
+        <w:pStyle w:val="FirstParagraph"/>
+      </w:pPr>
+      <w:r>
+        <w:t xml:space="preserve">Between iterations of asking coding agents to extend a PR,</w:t>
+      </w:r>
+      <w:r>
+        <w:t xml:space="preserve"> </w:t>
+      </w:r>
+      <w:r>
+        <w:t xml:space="preserve">human collaborators can also push changes directly to the PR branch.</w:t>
+      </w:r>
+      <w:r>
+        <w:t xml:space="preserve"> </w:t>
+      </w:r>
+      <w:r>
+        <w:t xml:space="preserve">This allows for a collaborative workflow where both humans and agents contribute:</w:t>
+      </w:r>
+    </w:p>
+    <w:p>
+      <w:pPr>
+        <w:numPr>
+          <w:ilvl w:val="0"/>
+          <w:numId w:val="1090"/>
+        </w:numPr>
+      </w:pPr>
+      <w:r>
+        <w:rPr>
+          <w:b/>
+          <w:bCs/>
+        </w:rPr>
+        <w:t xml:space="preserve">Human contributions</w:t>
+      </w:r>
+      <w:r>
+        <w:t xml:space="preserve">: You can make quick fixes,</w:t>
+      </w:r>
+      <w:r>
+        <w:t xml:space="preserve"> </w:t>
+      </w:r>
+      <w:r>
+        <w:t xml:space="preserve">add content,</w:t>
+      </w:r>
+      <w:r>
+        <w:t xml:space="preserve"> </w:t>
+      </w:r>
+      <w:r>
+        <w:t xml:space="preserve">or refine the agent’s work by pushing commits to the same branch</w:t>
+      </w:r>
+    </w:p>
+    <w:p>
+      <w:pPr>
+        <w:numPr>
+          <w:ilvl w:val="0"/>
+          <w:numId w:val="1090"/>
+        </w:numPr>
+      </w:pPr>
+      <w:r>
+        <w:rPr>
+          <w:b/>
+          <w:bCs/>
+        </w:rPr>
+        <w:t xml:space="preserve">Agent iterations</w:t>
+      </w:r>
+      <w:r>
+        <w:t xml:space="preserve">: After your changes,</w:t>
+      </w:r>
+      <w:r>
+        <w:t xml:space="preserve"> </w:t>
+      </w:r>
+      <w:r>
+        <w:t xml:space="preserve">you can ask the agent to continue working on additional requirements</w:t>
+      </w:r>
+    </w:p>
+    <w:p>
+      <w:pPr>
+        <w:pStyle w:val="FirstParagraph"/>
+      </w:pPr>
+      <w:r>
+        <w:rPr>
+          <w:b/>
+          <w:bCs/>
+        </w:rPr>
+        <w:t xml:space="preserve">Important</w:t>
+      </w:r>
+      <w:r>
+        <w:t xml:space="preserve">: Try to avoid pushing changes while the coding agent is actively working.</w:t>
+      </w:r>
+      <w:r>
+        <w:t xml:space="preserve"> </w:t>
+      </w:r>
+      <w:r>
+        <w:t xml:space="preserve">Simultaneous edits can produce conflicting diffs that:</w:t>
       </w:r>
     </w:p>
     <w:p>
@@ -44168,14 +44889,451 @@
         <w:pStyle w:val="Compact"/>
         <w:numPr>
           <w:ilvl w:val="0"/>
-          <w:numId w:val="1087"/>
+          <w:numId w:val="1091"/>
         </w:numPr>
+      </w:pPr>
+      <w:r>
+        <w:t xml:space="preserve">Need to be manually resolved</w:t>
+      </w:r>
+    </w:p>
+    <w:p>
+      <w:pPr>
+        <w:pStyle w:val="Compact"/>
+        <w:numPr>
+          <w:ilvl w:val="0"/>
+          <w:numId w:val="1091"/>
+        </w:numPr>
+      </w:pPr>
+      <w:r>
+        <w:t xml:space="preserve">May confuse both human and AI collaborators</w:t>
+      </w:r>
+    </w:p>
+    <w:p>
+      <w:pPr>
+        <w:pStyle w:val="Compact"/>
+        <w:numPr>
+          <w:ilvl w:val="0"/>
+          <w:numId w:val="1091"/>
+        </w:numPr>
+      </w:pPr>
+      <w:r>
+        <w:t xml:space="preserve">Could result in lost work or merge conflicts</w:t>
+      </w:r>
+    </w:p>
+    <w:p>
+      <w:pPr>
+        <w:pStyle w:val="FirstParagraph"/>
       </w:pPr>
       <w:r>
         <w:rPr>
           <w:b/>
           <w:bCs/>
         </w:rPr>
+        <w:t xml:space="preserve">Best practice</w:t>
+      </w:r>
+      <w:r>
+        <w:t xml:space="preserve">: Wait for the agent to complete its current iteration</w:t>
+      </w:r>
+      <w:r>
+        <w:t xml:space="preserve"> </w:t>
+      </w:r>
+      <w:r>
+        <w:t xml:space="preserve">(indicated by the PR being updated)</w:t>
+      </w:r>
+      <w:r>
+        <w:t xml:space="preserve"> </w:t>
+      </w:r>
+      <w:r>
+        <w:t xml:space="preserve">before pushing your own changes to the branch.</w:t>
+      </w:r>
+      <w:r>
+        <w:t xml:space="preserve"> </w:t>
+      </w:r>
+      <w:r>
+        <w:t xml:space="preserve">Then assign new work to the agent for the next iteration.</w:t>
+      </w:r>
+    </w:p>
+    <w:bookmarkEnd w:id="377"/>
+    <w:bookmarkStart w:id="378" w:name="directly-prompting-for-pull-requests"/>
+    <w:p>
+      <w:pPr>
+        <w:pStyle w:val="Heading4"/>
+      </w:pPr>
+      <w:r>
+        <w:t xml:space="preserve">16.4.1.5 Directly Prompting for Pull Requests</w:t>
+      </w:r>
+    </w:p>
+    <w:p>
+      <w:pPr>
+        <w:pStyle w:val="FirstParagraph"/>
+      </w:pPr>
+      <w:r>
+        <w:t xml:space="preserve">You can also prompt Copilot to create pull requests without first creating an issue:</w:t>
+      </w:r>
+    </w:p>
+    <w:p>
+      <w:pPr>
+        <w:pStyle w:val="Compact"/>
+        <w:numPr>
+          <w:ilvl w:val="0"/>
+          <w:numId w:val="1092"/>
+        </w:numPr>
+      </w:pPr>
+      <w:r>
+        <w:t xml:space="preserve">Use Copilot Chat in your editor to describe the changes you want</w:t>
+      </w:r>
+    </w:p>
+    <w:p>
+      <w:pPr>
+        <w:pStyle w:val="Compact"/>
+        <w:numPr>
+          <w:ilvl w:val="0"/>
+          <w:numId w:val="1092"/>
+        </w:numPr>
+      </w:pPr>
+      <w:r>
+        <w:t xml:space="preserve">The agent will analyze your request and create a pull request</w:t>
+      </w:r>
+    </w:p>
+    <w:p>
+      <w:pPr>
+        <w:pStyle w:val="Compact"/>
+        <w:numPr>
+          <w:ilvl w:val="0"/>
+          <w:numId w:val="1092"/>
+        </w:numPr>
+      </w:pPr>
+      <w:r>
+        <w:t xml:space="preserve">This is useful for quick fixes or well-defined tasks</w:t>
+      </w:r>
+    </w:p>
+    <w:bookmarkEnd w:id="378"/>
+    <w:bookmarkStart w:id="380" w:name="important-safeguards"/>
+    <w:p>
+      <w:pPr>
+        <w:pStyle w:val="Heading4"/>
+      </w:pPr>
+      <w:r>
+        <w:t xml:space="preserve">16.4.1.6 Important Safeguards</w:t>
+      </w:r>
+    </w:p>
+    <w:p>
+      <w:pPr>
+        <w:pStyle w:val="Compact"/>
+        <w:numPr>
+          <w:ilvl w:val="0"/>
+          <w:numId w:val="1093"/>
+        </w:numPr>
+      </w:pPr>
+      <w:r>
+        <w:rPr>
+          <w:b/>
+          <w:bCs/>
+        </w:rPr>
+        <w:t xml:space="preserve">Human approval required</w:t>
+      </w:r>
+      <w:r>
+        <w:t xml:space="preserve">:</w:t>
+      </w:r>
+      <w:r>
+        <w:t xml:space="preserve"> </w:t>
+      </w:r>
+      <w:r>
+        <w:t xml:space="preserve">Coding agents cannot merge their own changes</w:t>
+      </w:r>
+    </w:p>
+    <w:p>
+      <w:pPr>
+        <w:pStyle w:val="Compact"/>
+        <w:numPr>
+          <w:ilvl w:val="0"/>
+          <w:numId w:val="1093"/>
+        </w:numPr>
+      </w:pPr>
+      <w:r>
+        <w:rPr>
+          <w:b/>
+          <w:bCs/>
+        </w:rPr>
+        <w:t xml:space="preserve">Branch restrictions</w:t>
+      </w:r>
+      <w:r>
+        <w:t xml:space="preserve">:</w:t>
+      </w:r>
+      <w:r>
+        <w:t xml:space="preserve"> </w:t>
+      </w:r>
+      <w:r>
+        <w:t xml:space="preserve">Agents can only push to their own branches (e.g.,</w:t>
+      </w:r>
+      <w:r>
+        <w:t xml:space="preserve"> </w:t>
+      </w:r>
+      <w:r>
+        <w:rPr>
+          <w:rStyle w:val="VerbatimChar"/>
+        </w:rPr>
+        <w:t xml:space="preserve">copilot/*</w:t>
+      </w:r>
+      <w:r>
+        <w:t xml:space="preserve">)</w:t>
+      </w:r>
+    </w:p>
+    <w:p>
+      <w:pPr>
+        <w:pStyle w:val="Compact"/>
+        <w:numPr>
+          <w:ilvl w:val="0"/>
+          <w:numId w:val="1093"/>
+        </w:numPr>
+      </w:pPr>
+      <w:r>
+        <w:rPr>
+          <w:b/>
+          <w:bCs/>
+        </w:rPr>
+        <w:t xml:space="preserve">Full transparency</w:t>
+      </w:r>
+      <w:r>
+        <w:t xml:space="preserve">:</w:t>
+      </w:r>
+      <w:r>
+        <w:t xml:space="preserve"> </w:t>
+      </w:r>
+      <w:r>
+        <w:t xml:space="preserve">All agent actions are logged and visible in the PR</w:t>
+      </w:r>
+    </w:p>
+    <w:p>
+      <w:pPr>
+        <w:pStyle w:val="FirstParagraph"/>
+      </w:pPr>
+      <w:r>
+        <w:t xml:space="preserve">For detailed instructions,</w:t>
+      </w:r>
+      <w:r>
+        <w:t xml:space="preserve"> </w:t>
+      </w:r>
+      <w:r>
+        <w:t xml:space="preserve">see</w:t>
+      </w:r>
+      <w:r>
+        <w:t xml:space="preserve"> </w:t>
+      </w:r>
+      <w:hyperlink r:id="rId379">
+        <w:r>
+          <w:rPr>
+            <w:rStyle w:val="Hyperlink"/>
+          </w:rPr>
+          <w:t xml:space="preserve">GitHub Copilot coding agent documentation</w:t>
+        </w:r>
+      </w:hyperlink>
+      <w:r>
+        <w:t xml:space="preserve">.</w:t>
+      </w:r>
+    </w:p>
+    <w:bookmarkEnd w:id="380"/>
+    <w:bookmarkEnd w:id="381"/>
+    <w:bookmarkStart w:id="386" w:name="benefits-and-hazards"/>
+    <w:p>
+      <w:pPr>
+        <w:pStyle w:val="Heading3"/>
+      </w:pPr>
+      <w:r>
+        <w:t xml:space="preserve">16.4.2 Benefits and Hazards</w:t>
+      </w:r>
+    </w:p>
+    <w:p>
+      <w:pPr>
+        <w:pStyle w:val="FirstParagraph"/>
+      </w:pPr>
+      <w:r>
+        <w:t xml:space="preserve">Like the</w:t>
+      </w:r>
+      <w:r>
+        <w:t xml:space="preserve"> </w:t>
+      </w:r>
+      <w:hyperlink r:id="rId382">
+        <w:r>
+          <w:rPr>
+            <w:rStyle w:val="Hyperlink"/>
+          </w:rPr>
+          <w:t xml:space="preserve">Agents in the Matrix films</w:t>
+        </w:r>
+      </w:hyperlink>
+      <w:r>
+        <w:t xml:space="preserve">,</w:t>
+      </w:r>
+      <w:r>
+        <w:t xml:space="preserve"> </w:t>
+      </w:r>
+      <w:r>
+        <w:t xml:space="preserve">coding agents are powerful programs;</w:t>
+      </w:r>
+      <w:r>
+        <w:t xml:space="preserve"> </w:t>
+      </w:r>
+      <w:r>
+        <w:t xml:space="preserve">coding agents can manipulate code,</w:t>
+      </w:r>
+      <w:r>
+        <w:t xml:space="preserve"> </w:t>
+      </w:r>
+      <w:r>
+        <w:t xml:space="preserve">including their own configuration files.</w:t>
+      </w:r>
+      <w:r>
+        <w:t xml:space="preserve"> </w:t>
+      </w:r>
+      <w:r>
+        <w:t xml:space="preserve">They can work on your behalf,</w:t>
+      </w:r>
+      <w:r>
+        <w:t xml:space="preserve"> </w:t>
+      </w:r>
+      <w:r>
+        <w:t xml:space="preserve">but they require careful oversight and control</w:t>
+      </w:r>
+      <w:r>
+        <w:t xml:space="preserve"> </w:t>
+      </w:r>
+      <w:r>
+        <w:t xml:space="preserve">to ensure they serve your interests.</w:t>
+      </w:r>
+    </w:p>
+    <w:p>
+      <w:pPr>
+        <w:pStyle w:val="CaptionedFigure"/>
+      </w:pPr>
+      <w:r>
+        <w:drawing>
+          <wp:inline>
+            <wp:extent cx="5334000" cy="2224278"/>
+            <wp:effectExtent b="0" l="0" r="0" t="0"/>
+            <wp:docPr descr="Agents from the Matrix films: powerful programs that require careful oversight" title="" id="384" name="Picture"/>
+            <a:graphic>
+              <a:graphicData uri="http://schemas.openxmlformats.org/drawingml/2006/picture">
+                <pic:pic>
+                  <pic:nvPicPr>
+                    <pic:cNvPr descr="assets/images/matrix-agents.png" id="385" name="Picture"/>
+                    <pic:cNvPicPr>
+                      <a:picLocks noChangeArrowheads="1" noChangeAspect="1"/>
+                    </pic:cNvPicPr>
+                  </pic:nvPicPr>
+                  <pic:blipFill>
+                    <a:blip r:embed="rId383"/>
+                    <a:stretch>
+                      <a:fillRect/>
+                    </a:stretch>
+                  </pic:blipFill>
+                  <pic:spPr bwMode="auto">
+                    <a:xfrm>
+                      <a:off x="0" y="0"/>
+                      <a:ext cx="5334000" cy="2224278"/>
+                    </a:xfrm>
+                    <a:prstGeom prst="rect">
+                      <a:avLst/>
+                    </a:prstGeom>
+                    <a:noFill/>
+                    <a:ln w="9525">
+                      <a:noFill/>
+                      <a:headEnd/>
+                      <a:tailEnd/>
+                    </a:ln>
+                  </pic:spPr>
+                </pic:pic>
+              </a:graphicData>
+            </a:graphic>
+          </wp:inline>
+        </w:drawing>
+      </w:r>
+    </w:p>
+    <w:p>
+      <w:pPr>
+        <w:pStyle w:val="ImageCaption"/>
+      </w:pPr>
+      <w:r>
+        <w:t xml:space="preserve">Agents from the Matrix films: powerful programs that require careful oversight</w:t>
+      </w:r>
+    </w:p>
+    <w:p>
+      <w:pPr>
+        <w:pStyle w:val="BodyText"/>
+      </w:pPr>
+      <w:r>
+        <w:t xml:space="preserve">Coding agents offer several advantages:</w:t>
+      </w:r>
+    </w:p>
+    <w:p>
+      <w:pPr>
+        <w:pStyle w:val="Compact"/>
+        <w:numPr>
+          <w:ilvl w:val="0"/>
+          <w:numId w:val="1094"/>
+        </w:numPr>
+      </w:pPr>
+      <w:r>
+        <w:rPr>
+          <w:b/>
+          <w:bCs/>
+        </w:rPr>
+        <w:t xml:space="preserve">Built-in transparency</w:t>
+      </w:r>
+      <w:r>
+        <w:t xml:space="preserve">: Coding agents create a clear record of their role in your work through commit history and code suggestions</w:t>
+      </w:r>
+    </w:p>
+    <w:p>
+      <w:pPr>
+        <w:pStyle w:val="Compact"/>
+        <w:numPr>
+          <w:ilvl w:val="0"/>
+          <w:numId w:val="1094"/>
+        </w:numPr>
+      </w:pPr>
+      <w:r>
+        <w:rPr>
+          <w:b/>
+          <w:bCs/>
+        </w:rPr>
+        <w:t xml:space="preserve">Context-aware suggestions</w:t>
+      </w:r>
+      <w:r>
+        <w:t xml:space="preserve">: Coding agents understand your codebase and can make contextually relevant suggestions</w:t>
+      </w:r>
+    </w:p>
+    <w:p>
+      <w:pPr>
+        <w:pStyle w:val="Compact"/>
+        <w:numPr>
+          <w:ilvl w:val="0"/>
+          <w:numId w:val="1094"/>
+        </w:numPr>
+      </w:pPr>
+      <w:r>
+        <w:rPr>
+          <w:b/>
+          <w:bCs/>
+        </w:rPr>
+        <w:t xml:space="preserve">Integration with version control</w:t>
+      </w:r>
+      <w:r>
+        <w:t xml:space="preserve">: Using coding agents within GitHub ensures that AI-assisted changes are tracked alongside all other code changes</w:t>
+      </w:r>
+    </w:p>
+    <w:p>
+      <w:pPr>
+        <w:pStyle w:val="Compact"/>
+        <w:numPr>
+          <w:ilvl w:val="0"/>
+          <w:numId w:val="1094"/>
+        </w:numPr>
+      </w:pPr>
+      <w:r>
+        <w:rPr>
+          <w:b/>
+          <w:bCs/>
+        </w:rPr>
         <w:t xml:space="preserve">Interactive workflow</w:t>
       </w:r>
       <w:r>
@@ -44184,30 +45342,796 @@
     </w:p>
     <w:p>
       <w:pPr>
+        <w:pStyle w:val="Compact"/>
+        <w:numPr>
+          <w:ilvl w:val="0"/>
+          <w:numId w:val="1094"/>
+        </w:numPr>
+      </w:pPr>
+      <w:r>
+        <w:rPr>
+          <w:b/>
+          <w:bCs/>
+        </w:rPr>
+        <w:t xml:space="preserve">Accelerated development</w:t>
+      </w:r>
+      <w:r>
+        <w:t xml:space="preserve">: Coding agents can help you write boilerplate code, refactor existing code, and implement common patterns more quickly</w:t>
+      </w:r>
+    </w:p>
+    <w:p>
+      <w:pPr>
+        <w:pStyle w:val="Compact"/>
+        <w:numPr>
+          <w:ilvl w:val="0"/>
+          <w:numId w:val="1094"/>
+        </w:numPr>
+      </w:pPr>
+      <w:r>
+        <w:rPr>
+          <w:b/>
+          <w:bCs/>
+        </w:rPr>
+        <w:t xml:space="preserve">Learning opportunities</w:t>
+      </w:r>
+      <w:r>
+        <w:t xml:space="preserve">: Coding agents can suggest approaches or techniques you may not have considered, helping you expand your coding knowledge</w:t>
+      </w:r>
+    </w:p>
+    <w:p>
+      <w:pPr>
         <w:pStyle w:val="FirstParagraph"/>
       </w:pPr>
       <w:r>
-        <w:t xml:space="preserve">When using coding agents, work interactively with the AI suggestions:</w:t>
-      </w:r>
-      <w:r>
-        <w:t xml:space="preserve"> </w:t>
-      </w:r>
-      <w:r>
-        <w:t xml:space="preserve">review, modify, and test them rather than accepting them wholesale.</w:t>
-      </w:r>
-      <w:r>
-        <w:t xml:space="preserve"> </w:t>
-      </w:r>
-      <w:r>
-        <w:t xml:space="preserve">This interactive approach helps ensure code quality and deepens your understanding of the code.</w:t>
-      </w:r>
-    </w:p>
+        <w:t xml:space="preserve">However, coding agents also come with significant hazards:</w:t>
+      </w:r>
+    </w:p>
+    <w:p>
+      <w:pPr>
+        <w:pStyle w:val="Compact"/>
+        <w:numPr>
+          <w:ilvl w:val="0"/>
+          <w:numId w:val="1095"/>
+        </w:numPr>
+      </w:pPr>
+      <w:r>
+        <w:rPr>
+          <w:b/>
+          <w:bCs/>
+        </w:rPr>
+        <w:t xml:space="preserve">Over-reliance</w:t>
+      </w:r>
+      <w:r>
+        <w:t xml:space="preserve">: Depending too heavily on coding agents can atrophy your coding skills and understanding</w:t>
+      </w:r>
+    </w:p>
+    <w:p>
+      <w:pPr>
+        <w:pStyle w:val="Compact"/>
+        <w:numPr>
+          <w:ilvl w:val="0"/>
+          <w:numId w:val="1095"/>
+        </w:numPr>
+      </w:pPr>
+      <w:r>
+        <w:rPr>
+          <w:b/>
+          <w:bCs/>
+        </w:rPr>
+        <w:t xml:space="preserve">Subtle bugs</w:t>
+      </w:r>
+      <w:r>
+        <w:t xml:space="preserve">: AI-generated code may contain logic errors that are not immediately obvious</w:t>
+      </w:r>
+    </w:p>
+    <w:p>
+      <w:pPr>
+        <w:pStyle w:val="Compact"/>
+        <w:numPr>
+          <w:ilvl w:val="0"/>
+          <w:numId w:val="1095"/>
+        </w:numPr>
+      </w:pPr>
+      <w:r>
+        <w:rPr>
+          <w:b/>
+          <w:bCs/>
+        </w:rPr>
+        <w:t xml:space="preserve">Security vulnerabilities</w:t>
+      </w:r>
+      <w:r>
+        <w:t xml:space="preserve">: Coding agents may introduce insecure patterns or fail to follow security best practices</w:t>
+      </w:r>
+    </w:p>
+    <w:p>
+      <w:pPr>
+        <w:pStyle w:val="Compact"/>
+        <w:numPr>
+          <w:ilvl w:val="0"/>
+          <w:numId w:val="1095"/>
+        </w:numPr>
+      </w:pPr>
+      <w:r>
+        <w:rPr>
+          <w:b/>
+          <w:bCs/>
+        </w:rPr>
+        <w:t xml:space="preserve">Inappropriate solutions</w:t>
+      </w:r>
+      <w:r>
+        <w:t xml:space="preserve">: AI may suggest solutions that work but are not optimal for your specific research context or constraints</w:t>
+      </w:r>
+    </w:p>
+    <w:p>
+      <w:pPr>
+        <w:pStyle w:val="Compact"/>
+        <w:numPr>
+          <w:ilvl w:val="0"/>
+          <w:numId w:val="1095"/>
+        </w:numPr>
+      </w:pPr>
+      <w:r>
+        <w:rPr>
+          <w:b/>
+          <w:bCs/>
+        </w:rPr>
+        <w:t xml:space="preserve">Hidden biases</w:t>
+      </w:r>
+      <w:r>
+        <w:t xml:space="preserve">: Coding agents may perpetuate coding patterns or approaches that reflect biases in their training data</w:t>
+      </w:r>
+    </w:p>
+    <w:p>
+      <w:pPr>
+        <w:pStyle w:val="Compact"/>
+        <w:numPr>
+          <w:ilvl w:val="0"/>
+          <w:numId w:val="1095"/>
+        </w:numPr>
+      </w:pPr>
+      <w:r>
+        <w:rPr>
+          <w:b/>
+          <w:bCs/>
+        </w:rPr>
+        <w:t xml:space="preserve">False confidence</w:t>
+      </w:r>
+      <w:r>
+        <w:t xml:space="preserve">: Well-formatted, professional-looking code from AI can mask underlying problems and reduce critical review</w:t>
+      </w:r>
+    </w:p>
+    <w:p>
+      <w:pPr>
+        <w:pStyle w:val="Compact"/>
+        <w:numPr>
+          <w:ilvl w:val="0"/>
+          <w:numId w:val="1095"/>
+        </w:numPr>
+      </w:pPr>
+      <w:r>
+        <w:rPr>
+          <w:b/>
+          <w:bCs/>
+        </w:rPr>
+        <w:t xml:space="preserve">Workflow manipulation risks</w:t>
+      </w:r>
+      <w:r>
+        <w:t xml:space="preserve">: Coding agents that modify CI/CD workflows (</w:t>
+      </w:r>
+      <w:r>
+        <w:rPr>
+          <w:rStyle w:val="VerbatimChar"/>
+        </w:rPr>
+        <w:t xml:space="preserve">.github/workflows/*.yml</w:t>
+      </w:r>
+      <w:r>
+        <w:t xml:space="preserve">) or setup configurations can inadvertently or maliciously compromise repository security, expose secrets, or execute harmful commands</w:t>
+      </w:r>
+    </w:p>
+    <w:bookmarkEnd w:id="386"/>
+    <w:bookmarkStart w:id="390" w:name="X4df097a63b2e25878cfbc7228b7eb578be2e8c9"/>
+    <w:p>
+      <w:pPr>
+        <w:pStyle w:val="Heading3"/>
+      </w:pPr>
+      <w:r>
+        <w:t xml:space="preserve">16.4.3 Best Practices for Safe and Successful Use</w:t>
+      </w:r>
+    </w:p>
+    <w:p>
+      <w:pPr>
+        <w:pStyle w:val="FirstParagraph"/>
+      </w:pPr>
+      <w:r>
+        <w:t xml:space="preserve">To work with coding agents safely and successfully:</w:t>
+      </w:r>
+    </w:p>
+    <w:p>
+      <w:pPr>
+        <w:numPr>
+          <w:ilvl w:val="0"/>
+          <w:numId w:val="1096"/>
+        </w:numPr>
+      </w:pPr>
+      <w:r>
+        <w:rPr>
+          <w:b/>
+          <w:bCs/>
+        </w:rPr>
+        <w:t xml:space="preserve">Maintain active supervision</w:t>
+      </w:r>
+      <w:r>
+        <w:t xml:space="preserve">:</w:t>
+      </w:r>
+      <w:r>
+        <w:t xml:space="preserve"> </w:t>
+      </w:r>
+      <w:r>
+        <w:t xml:space="preserve">Never assume AI-generated code is correct.</w:t>
+      </w:r>
+      <w:r>
+        <w:t xml:space="preserve"> </w:t>
+      </w:r>
+      <w:r>
+        <w:t xml:space="preserve">Review every line critically.</w:t>
+      </w:r>
+    </w:p>
+    <w:p>
+      <w:pPr>
+        <w:numPr>
+          <w:ilvl w:val="0"/>
+          <w:numId w:val="1096"/>
+        </w:numPr>
+      </w:pPr>
+      <w:r>
+        <w:rPr>
+          <w:b/>
+          <w:bCs/>
+        </w:rPr>
+        <w:t xml:space="preserve">Understand before accepting</w:t>
+      </w:r>
+      <w:r>
+        <w:t xml:space="preserve">:</w:t>
+      </w:r>
+      <w:r>
+        <w:t xml:space="preserve"> </w:t>
+      </w:r>
+      <w:r>
+        <w:t xml:space="preserve">If you don’t understand what the code does,</w:t>
+      </w:r>
+      <w:r>
+        <w:t xml:space="preserve"> </w:t>
+      </w:r>
+      <w:r>
+        <w:t xml:space="preserve">don’t use it.</w:t>
+      </w:r>
+      <w:r>
+        <w:t xml:space="preserve"> </w:t>
+      </w:r>
+      <w:r>
+        <w:t xml:space="preserve">Take time to learn or ask a colleague.</w:t>
+      </w:r>
+    </w:p>
+    <w:p>
+      <w:pPr>
+        <w:numPr>
+          <w:ilvl w:val="0"/>
+          <w:numId w:val="1096"/>
+        </w:numPr>
+      </w:pPr>
+      <w:r>
+        <w:rPr>
+          <w:b/>
+          <w:bCs/>
+        </w:rPr>
+        <w:t xml:space="preserve">Test thoroughly</w:t>
+      </w:r>
+      <w:r>
+        <w:t xml:space="preserve">:</w:t>
+      </w:r>
+      <w:r>
+        <w:t xml:space="preserve"> </w:t>
+      </w:r>
+      <w:r>
+        <w:t xml:space="preserve">AI-generated code must be tested as rigorously as code you write yourself.</w:t>
+      </w:r>
+      <w:r>
+        <w:t xml:space="preserve"> </w:t>
+      </w:r>
+      <w:r>
+        <w:t xml:space="preserve">Don’t skip testing because</w:t>
+      </w:r>
+      <w:r>
+        <w:t xml:space="preserve"> </w:t>
+      </w:r>
+      <w:r>
+        <w:t xml:space="preserve">“the AI wrote it.”</w:t>
+      </w:r>
+    </w:p>
+    <w:p>
+      <w:pPr>
+        <w:numPr>
+          <w:ilvl w:val="0"/>
+          <w:numId w:val="1096"/>
+        </w:numPr>
+      </w:pPr>
+      <w:r>
+        <w:rPr>
+          <w:b/>
+          <w:bCs/>
+        </w:rPr>
+        <w:t xml:space="preserve">Start small</w:t>
+      </w:r>
+      <w:r>
+        <w:t xml:space="preserve">:</w:t>
+      </w:r>
+      <w:r>
+        <w:t xml:space="preserve"> </w:t>
+      </w:r>
+      <w:r>
+        <w:t xml:space="preserve">Begin with small,</w:t>
+      </w:r>
+      <w:r>
+        <w:t xml:space="preserve"> </w:t>
+      </w:r>
+      <w:r>
+        <w:t xml:space="preserve">well-defined tasks to build confidence and understanding</w:t>
+      </w:r>
+      <w:r>
+        <w:t xml:space="preserve"> </w:t>
+      </w:r>
+      <w:r>
+        <w:t xml:space="preserve">of the agent’s capabilities and limitations.</w:t>
+      </w:r>
+    </w:p>
+    <w:p>
+      <w:pPr>
+        <w:numPr>
+          <w:ilvl w:val="0"/>
+          <w:numId w:val="1096"/>
+        </w:numPr>
+      </w:pPr>
+      <w:r>
+        <w:rPr>
+          <w:b/>
+          <w:bCs/>
+        </w:rPr>
+        <w:t xml:space="preserve">Verify logic and assumptions</w:t>
+      </w:r>
+      <w:r>
+        <w:t xml:space="preserve">:</w:t>
+      </w:r>
+      <w:r>
+        <w:t xml:space="preserve"> </w:t>
+      </w:r>
+      <w:r>
+        <w:t xml:space="preserve">Check that the AI hasn’t made incorrect assumptions</w:t>
+      </w:r>
+      <w:r>
+        <w:t xml:space="preserve"> </w:t>
+      </w:r>
+      <w:r>
+        <w:t xml:space="preserve">about your data,</w:t>
+      </w:r>
+      <w:r>
+        <w:t xml:space="preserve"> </w:t>
+      </w:r>
+      <w:r>
+        <w:t xml:space="preserve">requirements,</w:t>
+      </w:r>
+      <w:r>
+        <w:t xml:space="preserve"> </w:t>
+      </w:r>
+      <w:r>
+        <w:t xml:space="preserve">or scientific context.</w:t>
+      </w:r>
+    </w:p>
+    <w:p>
+      <w:pPr>
+        <w:numPr>
+          <w:ilvl w:val="0"/>
+          <w:numId w:val="1096"/>
+        </w:numPr>
+      </w:pPr>
+      <w:r>
+        <w:rPr>
+          <w:b/>
+          <w:bCs/>
+        </w:rPr>
+        <w:t xml:space="preserve">Review for security</w:t>
+      </w:r>
+      <w:r>
+        <w:t xml:space="preserve">:</w:t>
+      </w:r>
+      <w:r>
+        <w:t xml:space="preserve"> </w:t>
+      </w:r>
+      <w:r>
+        <w:t xml:space="preserve">Explicitly check for security issues,</w:t>
+      </w:r>
+      <w:r>
+        <w:t xml:space="preserve"> </w:t>
+      </w:r>
+      <w:r>
+        <w:t xml:space="preserve">especially when handling sensitive data or user input.</w:t>
+      </w:r>
+    </w:p>
+    <w:p>
+      <w:pPr>
+        <w:numPr>
+          <w:ilvl w:val="0"/>
+          <w:numId w:val="1096"/>
+        </w:numPr>
+      </w:pPr>
+      <w:r>
+        <w:rPr>
+          <w:b/>
+          <w:bCs/>
+        </w:rPr>
+        <w:t xml:space="preserve">Iterate and refine</w:t>
+      </w:r>
+      <w:r>
+        <w:t xml:space="preserve">:</w:t>
+      </w:r>
+      <w:r>
+        <w:t xml:space="preserve"> </w:t>
+      </w:r>
+      <w:r>
+        <w:t xml:space="preserve">Use coding agents as a starting point,</w:t>
+      </w:r>
+      <w:r>
+        <w:t xml:space="preserve"> </w:t>
+      </w:r>
+      <w:r>
+        <w:t xml:space="preserve">not an endpoint.</w:t>
+      </w:r>
+      <w:r>
+        <w:t xml:space="preserve"> </w:t>
+      </w:r>
+      <w:r>
+        <w:t xml:space="preserve">Refine and improve the generated code.</w:t>
+      </w:r>
+    </w:p>
+    <w:p>
+      <w:pPr>
+        <w:numPr>
+          <w:ilvl w:val="0"/>
+          <w:numId w:val="1096"/>
+        </w:numPr>
+      </w:pPr>
+      <w:r>
+        <w:rPr>
+          <w:b/>
+          <w:bCs/>
+        </w:rPr>
+        <w:t xml:space="preserve">Maintain coding practice</w:t>
+      </w:r>
+      <w:r>
+        <w:t xml:space="preserve">:</w:t>
+      </w:r>
+      <w:r>
+        <w:t xml:space="preserve"> </w:t>
+      </w:r>
+      <w:r>
+        <w:t xml:space="preserve">Regularly write code yourself to maintain and develop your skills.</w:t>
+      </w:r>
+      <w:r>
+        <w:t xml:space="preserve"> </w:t>
+      </w:r>
+      <w:r>
+        <w:t xml:space="preserve">Don’t let the agent do everything.</w:t>
+      </w:r>
+    </w:p>
+    <w:tbl>
+      <w:tblPr>
+        <w:tblStyle w:val="Table"/>
+        <w:tblLook w:firstRow="0" w:lastRow="0" w:firstColumn="0" w:lastColumn="0" w:noHBand="0" w:noVBand="0" w:val="0000"/>
+        <w:tblBorders>
+          <w:top w:val="single" w:sz="4" w:space="0" w:color="EB9113"/>
+          <w:left w:val="single" w:sz="24" w:space="0" w:color="EB9113"/>
+          <w:bottom w:val="single" w:sz="4" w:space="0" w:color="EB9113"/>
+          <w:right w:val="single" w:sz="4" w:space="0" w:color="EB9113"/>
+        </w:tblBorders>
+        <w:tblCellMar>
+          <w:left w:w="144" w:type="dxa"/>
+          <w:right w:w="144" w:type="dxa"/>
+        </w:tblCellMar>
+        <w:tblLook w:firstRow="0" w:lastRow="0" w:firstColumn="0" w:lastColumn="0" w:noHBand="0" w:noVBand="0" w:val="0000"/>
+      </w:tblPr>
+      <w:tr>
+        <w:trPr>
+          <w:cantSplit/>
+        </w:trPr>
+        <w:tc>
+          <w:tcPr>
+            <w:shd w:color="auto" w:fill="fcefdc" w:val="clear"/>
+            <w:tcMar>
+              <w:top w:w="92" w:type="dxa"/>
+              <w:bottom w:w="92" w:type="dxa"/>
+            </w:tcMar>
+          </w:tcPr>
+          <w:p>
+            <w:pPr>
+              <w:pStyle w:val="FirstParagraph"/>
+            </w:pPr>
+            <w:pPr>
+              <w:spacing w:before="0" w:after="0"/>
+              <w:textAlignment w:val="center"/>
+            </w:pPr>
+            <w:r>
+              <w:drawing>
+                <wp:inline>
+                  <wp:extent cx="152400" cy="152400"/>
+                  <wp:effectExtent b="0" l="0" r="0" t="0"/>
+                  <wp:docPr descr="" title="" id="388" name="Picture"/>
+                  <a:graphic>
+                    <a:graphicData uri="http://schemas.openxmlformats.org/drawingml/2006/picture">
+                      <pic:pic>
+                        <pic:nvPicPr>
+                          <pic:cNvPr descr="/opt/quarto/share/formats/docx/warning.png" id="389" name="Picture"/>
+                          <pic:cNvPicPr>
+                            <a:picLocks noChangeArrowheads="1" noChangeAspect="1"/>
+                          </pic:cNvPicPr>
+                        </pic:nvPicPr>
+                        <pic:blipFill>
+                          <a:blip r:embed="rId387"/>
+                          <a:stretch>
+                            <a:fillRect/>
+                          </a:stretch>
+                        </pic:blipFill>
+                        <pic:spPr bwMode="auto">
+                          <a:xfrm>
+                            <a:off x="0" y="0"/>
+                            <a:ext cx="152400" cy="152400"/>
+                          </a:xfrm>
+                          <a:prstGeom prst="rect">
+                            <a:avLst/>
+                          </a:prstGeom>
+                          <a:noFill/>
+                          <a:ln w="9525">
+                            <a:noFill/>
+                            <a:headEnd/>
+                            <a:tailEnd/>
+                          </a:ln>
+                        </pic:spPr>
+                      </pic:pic>
+                    </a:graphicData>
+                  </a:graphic>
+                </wp:inline>
+              </w:drawing>
+            </w:r>
+            <w:r>
+              <w:t xml:space="preserve"> </w:t>
+            </w:r>
+            <w:r>
+              <w:t xml:space="preserve"> </w:t>
+            </w:r>
+            <w:r>
+              <w:t xml:space="preserve">Critical: Exercise Extreme Caution with Workflow Files</w:t>
+            </w:r>
+          </w:p>
+        </w:tc>
+      </w:tr>
+      <w:tr>
+        <w:trPr>
+          <w:cantSplit/>
+        </w:trPr>
+        <w:tc>
+          <w:tcPr>
+            <w:tcMar>
+              <w:top w:w="108" w:type="dxa"/>
+              <w:bottom w:w="108" w:type="dxa"/>
+            </w:tcMar>
+          </w:tcPr>
+          <w:p>
+            <w:pPr>
+              <w:pStyle w:val="BodyText"/>
+            </w:pPr>
+            <w:pPr>
+              <w:spacing w:before="16"/>
+            </w:pPr>
+            <w:r>
+              <w:t xml:space="preserve">Be especially careful when allowing coding agents</w:t>
+            </w:r>
+            <w:r>
+              <w:t xml:space="preserve"> </w:t>
+            </w:r>
+            <w:r>
+              <w:t xml:space="preserve">to edit GitHub Actions workflows or CI/CD configurations.</w:t>
+            </w:r>
+            <w:r>
+              <w:t xml:space="preserve"> </w:t>
+            </w:r>
+            <w:r>
+              <w:t xml:space="preserve">These files control automated processes that can:</w:t>
+            </w:r>
+          </w:p>
+          <w:p>
+            <w:pPr>
+              <w:pStyle w:val="Compact"/>
+              <w:numPr>
+                <w:ilvl w:val="0"/>
+                <w:numId w:val="1097"/>
+              </w:numPr>
+            </w:pPr>
+            <w:r>
+              <w:t xml:space="preserve">Access secrets and credentials</w:t>
+            </w:r>
+          </w:p>
+          <w:p>
+            <w:pPr>
+              <w:pStyle w:val="Compact"/>
+              <w:numPr>
+                <w:ilvl w:val="0"/>
+                <w:numId w:val="1097"/>
+              </w:numPr>
+            </w:pPr>
+            <w:r>
+              <w:t xml:space="preserve">Deploy code to production</w:t>
+            </w:r>
+          </w:p>
+          <w:p>
+            <w:pPr>
+              <w:pStyle w:val="Compact"/>
+              <w:numPr>
+                <w:ilvl w:val="0"/>
+                <w:numId w:val="1097"/>
+              </w:numPr>
+            </w:pPr>
+            <w:r>
+              <w:t xml:space="preserve">Execute arbitrary commands in your repository</w:t>
+            </w:r>
+          </w:p>
+          <w:p>
+            <w:pPr>
+              <w:pStyle w:val="FirstParagraph"/>
+            </w:pPr>
+            <w:pPr>
+              <w:spacing w:after="16"/>
+            </w:pPr>
+            <w:r>
+              <w:rPr>
+                <w:b/>
+                <w:bCs/>
+              </w:rPr>
+              <w:t xml:space="preserve">Never</w:t>
+            </w:r>
+            <w:r>
+              <w:t xml:space="preserve"> </w:t>
+            </w:r>
+            <w:r>
+              <w:t xml:space="preserve">allow a coding agent to edit workflow files</w:t>
+            </w:r>
+            <w:r>
+              <w:t xml:space="preserve"> </w:t>
+            </w:r>
+            <w:r>
+              <w:t xml:space="preserve">(especially</w:t>
+            </w:r>
+            <w:r>
+              <w:t xml:space="preserve"> </w:t>
+            </w:r>
+            <w:r>
+              <w:rPr>
+                <w:rStyle w:val="VerbatimChar"/>
+              </w:rPr>
+              <w:t xml:space="preserve">.github/workflows/*.yml</w:t>
+            </w:r>
+            <w:r>
+              <w:t xml:space="preserve"> </w:t>
+            </w:r>
+            <w:r>
+              <w:t xml:space="preserve">or</w:t>
+            </w:r>
+            <w:r>
+              <w:t xml:space="preserve"> </w:t>
+            </w:r>
+            <w:r>
+              <w:rPr>
+                <w:rStyle w:val="VerbatimChar"/>
+              </w:rPr>
+              <w:t xml:space="preserve">copilot-setup-step.yml</w:t>
+            </w:r>
+            <w:r>
+              <w:t xml:space="preserve">)</w:t>
+            </w:r>
+            <w:r>
+              <w:t xml:space="preserve"> </w:t>
+            </w:r>
+            <w:r>
+              <w:t xml:space="preserve">without thorough manual review.</w:t>
+            </w:r>
+            <w:r>
+              <w:t xml:space="preserve"> </w:t>
+            </w:r>
+            <w:r>
+              <w:t xml:space="preserve">Before approving any workflow run,</w:t>
+            </w:r>
+            <w:r>
+              <w:t xml:space="preserve"> </w:t>
+            </w:r>
+            <w:r>
+              <w:t xml:space="preserve">always check if the workflow files themselves have been modified.</w:t>
+            </w:r>
+            <w:r>
+              <w:t xml:space="preserve"> </w:t>
+            </w:r>
+            <w:r>
+              <w:t xml:space="preserve">Malicious or erroneous changes to workflows</w:t>
+            </w:r>
+            <w:r>
+              <w:t xml:space="preserve"> </w:t>
+            </w:r>
+            <w:r>
+              <w:t xml:space="preserve">can compromise your entire repository and its secrets.</w:t>
+            </w:r>
+          </w:p>
+          <w:p/>
+        </w:tc>
+      </w:tr>
+    </w:tbl>
     <w:p>
       <w:pPr>
         <w:pStyle w:val="BodyText"/>
       </w:pPr>
       <w:r>
-        <w:t xml:space="preserve">Remember: AI tools are assistants, not replacements for your expertise and judgment.</w:t>
+        <w:t xml:space="preserve">When using coding agents,</w:t>
+      </w:r>
+      <w:r>
+        <w:t xml:space="preserve"> </w:t>
+      </w:r>
+      <w:r>
+        <w:t xml:space="preserve">work interactively with the AI suggestions:</w:t>
+      </w:r>
+      <w:r>
+        <w:t xml:space="preserve"> </w:t>
+      </w:r>
+      <w:r>
+        <w:t xml:space="preserve">review,</w:t>
+      </w:r>
+      <w:r>
+        <w:t xml:space="preserve"> </w:t>
+      </w:r>
+      <w:r>
+        <w:t xml:space="preserve">modify,</w:t>
+      </w:r>
+      <w:r>
+        <w:t xml:space="preserve"> </w:t>
+      </w:r>
+      <w:r>
+        <w:t xml:space="preserve">and test them rather than accepting them wholesale.</w:t>
+      </w:r>
+      <w:r>
+        <w:t xml:space="preserve"> </w:t>
+      </w:r>
+      <w:r>
+        <w:t xml:space="preserve">This interactive approach helps ensure code quality</w:t>
+      </w:r>
+      <w:r>
+        <w:t xml:space="preserve"> </w:t>
+      </w:r>
+      <w:r>
+        <w:t xml:space="preserve">and deepens your understanding of the code.</w:t>
+      </w:r>
+    </w:p>
+    <w:p>
+      <w:pPr>
+        <w:pStyle w:val="BodyText"/>
+      </w:pPr>
+      <w:r>
+        <w:t xml:space="preserve">Remember:</w:t>
+      </w:r>
+      <w:r>
+        <w:t xml:space="preserve"> </w:t>
+      </w:r>
+      <w:r>
+        <w:t xml:space="preserve">AI tools are assistants,</w:t>
+      </w:r>
+      <w:r>
+        <w:t xml:space="preserve"> </w:t>
+      </w:r>
+      <w:r>
+        <w:t xml:space="preserve">not replacements for your expertise and judgment.</w:t>
       </w:r>
       <w:r>
         <w:t xml:space="preserve"> </w:t>
@@ -44216,13 +46140,14 @@
         <w:t xml:space="preserve">The quality and correctness of your work remains your responsibility.</w:t>
       </w:r>
     </w:p>
-    <w:bookmarkStart w:id="373" w:name="when-to-use-a-coding-agent"/>
+    <w:bookmarkEnd w:id="390"/>
+    <w:bookmarkStart w:id="395" w:name="firewall-and-network-configuration"/>
     <w:p>
       <w:pPr>
         <w:pStyle w:val="Heading3"/>
       </w:pPr>
       <w:r>
-        <w:t xml:space="preserve">16.4.1 When to use a coding agent</w:t>
+        <w:t xml:space="preserve">16.4.4 Firewall and Network Configuration</w:t>
       </w:r>
     </w:p>
     <w:p>
@@ -44230,13 +46155,313 @@
         <w:pStyle w:val="FirstParagraph"/>
       </w:pPr>
       <w:r>
+        <w:t xml:space="preserve">Coding agents require specific network access to function properly.</w:t>
+      </w:r>
+      <w:r>
+        <w:t xml:space="preserve"> </w:t>
+      </w:r>
+      <w:r>
+        <w:t xml:space="preserve">If a coding agent is running behind a corporate firewall or on a restricted network,</w:t>
+      </w:r>
+      <w:r>
+        <w:t xml:space="preserve"> </w:t>
+      </w:r>
+      <w:r>
+        <w:t xml:space="preserve">you may need to configure allowlists to enable coding agent functionality.</w:t>
+      </w:r>
+    </w:p>
+    <w:bookmarkStart w:id="392" w:name="built-in-agent-firewall"/>
+    <w:p>
+      <w:pPr>
+        <w:pStyle w:val="Heading4"/>
+      </w:pPr>
+      <w:r>
+        <w:t xml:space="preserve">16.4.4.1 Built-in Agent Firewall</w:t>
+      </w:r>
+    </w:p>
+    <w:p>
+      <w:pPr>
+        <w:pStyle w:val="FirstParagraph"/>
+      </w:pPr>
+      <w:r>
+        <w:t xml:space="preserve">Coding agents run in a GitHub Actions environment</w:t>
+      </w:r>
+      <w:r>
+        <w:t xml:space="preserve"> </w:t>
+      </w:r>
+      <w:r>
+        <w:t xml:space="preserve">with a built-in firewall that limits internet access by default.</w:t>
+      </w:r>
+      <w:r>
+        <w:t xml:space="preserve"> </w:t>
+      </w:r>
+      <w:r>
+        <w:t xml:space="preserve">This firewall helps protect against:</w:t>
+      </w:r>
+    </w:p>
+    <w:p>
+      <w:pPr>
+        <w:pStyle w:val="Compact"/>
+        <w:numPr>
+          <w:ilvl w:val="0"/>
+          <w:numId w:val="1098"/>
+        </w:numPr>
+      </w:pPr>
+      <w:r>
+        <w:t xml:space="preserve">Data exfiltration</w:t>
+      </w:r>
+    </w:p>
+    <w:p>
+      <w:pPr>
+        <w:pStyle w:val="Compact"/>
+        <w:numPr>
+          <w:ilvl w:val="0"/>
+          <w:numId w:val="1098"/>
+        </w:numPr>
+      </w:pPr>
+      <w:r>
+        <w:t xml:space="preserve">Accidental leaks of sensitive information</w:t>
+      </w:r>
+    </w:p>
+    <w:p>
+      <w:pPr>
+        <w:pStyle w:val="Compact"/>
+        <w:numPr>
+          <w:ilvl w:val="0"/>
+          <w:numId w:val="1098"/>
+        </w:numPr>
+      </w:pPr>
+      <w:r>
+        <w:t xml:space="preserve">Execution of malicious instructions</w:t>
+      </w:r>
+    </w:p>
+    <w:p>
+      <w:pPr>
+        <w:pStyle w:val="FirstParagraph"/>
+      </w:pPr>
+      <w:r>
+        <w:t xml:space="preserve">By default, the agent’s firewall allows access to:</w:t>
+      </w:r>
+    </w:p>
+    <w:p>
+      <w:pPr>
+        <w:pStyle w:val="Compact"/>
+        <w:numPr>
+          <w:ilvl w:val="0"/>
+          <w:numId w:val="1099"/>
+        </w:numPr>
+      </w:pPr>
+      <w:r>
+        <w:t xml:space="preserve">Common OS package repositories (Debian, Ubuntu, Red Hat, etc.)</w:t>
+      </w:r>
+    </w:p>
+    <w:p>
+      <w:pPr>
+        <w:pStyle w:val="Compact"/>
+        <w:numPr>
+          <w:ilvl w:val="0"/>
+          <w:numId w:val="1099"/>
+        </w:numPr>
+      </w:pPr>
+      <w:r>
+        <w:t xml:space="preserve">Popular container registries (Docker Hub, Azure Container Registry, AWS ECR, etc.)</w:t>
+      </w:r>
+    </w:p>
+    <w:p>
+      <w:pPr>
+        <w:pStyle w:val="Compact"/>
+        <w:numPr>
+          <w:ilvl w:val="0"/>
+          <w:numId w:val="1099"/>
+        </w:numPr>
+      </w:pPr>
+      <w:r>
+        <w:t xml:space="preserve">Language-specific package registries (npm, PyPI, Maven, RubyGems, etc.)</w:t>
+      </w:r>
+    </w:p>
+    <w:p>
+      <w:pPr>
+        <w:pStyle w:val="Compact"/>
+        <w:numPr>
+          <w:ilvl w:val="0"/>
+          <w:numId w:val="1099"/>
+        </w:numPr>
+      </w:pPr>
+      <w:r>
+        <w:t xml:space="preserve">Common certificate authorities for SSL validation</w:t>
+      </w:r>
+    </w:p>
+    <w:p>
+      <w:pPr>
+        <w:pStyle w:val="FirstParagraph"/>
+      </w:pPr>
+      <w:r>
+        <w:t xml:space="preserve">For the complete list of allowed hosts,</w:t>
+      </w:r>
+      <w:r>
+        <w:t xml:space="preserve"> </w:t>
+      </w:r>
+      <w:r>
+        <w:t xml:space="preserve">see the</w:t>
+      </w:r>
+      <w:r>
+        <w:t xml:space="preserve"> </w:t>
+      </w:r>
+      <w:hyperlink r:id="rId391">
+        <w:r>
+          <w:rPr>
+            <w:rStyle w:val="Hyperlink"/>
+          </w:rPr>
+          <w:t xml:space="preserve">Copilot allowlist reference</w:t>
+        </w:r>
+      </w:hyperlink>
+      <w:r>
+        <w:t xml:space="preserve">.</w:t>
+      </w:r>
+    </w:p>
+    <w:bookmarkEnd w:id="392"/>
+    <w:bookmarkStart w:id="394" w:name="customizing-agent-firewall-settings"/>
+    <w:p>
+      <w:pPr>
+        <w:pStyle w:val="Heading4"/>
+      </w:pPr>
+      <w:r>
+        <w:t xml:space="preserve">16.4.4.2 Customizing Agent Firewall Settings</w:t>
+      </w:r>
+    </w:p>
+    <w:p>
+      <w:pPr>
+        <w:pStyle w:val="FirstParagraph"/>
+      </w:pPr>
+      <w:r>
+        <w:t xml:space="preserve">In your repository’s</w:t>
+      </w:r>
+      <w:r>
+        <w:t xml:space="preserve"> </w:t>
+      </w:r>
+      <w:r>
+        <w:t xml:space="preserve">“Coding agent”</w:t>
+      </w:r>
+      <w:r>
+        <w:t xml:space="preserve"> </w:t>
+      </w:r>
+      <w:r>
+        <w:t xml:space="preserve">settings page,</w:t>
+      </w:r>
+      <w:r>
+        <w:t xml:space="preserve"> </w:t>
+      </w:r>
+      <w:r>
+        <w:t xml:space="preserve">you can:</w:t>
+      </w:r>
+    </w:p>
+    <w:p>
+      <w:pPr>
+        <w:pStyle w:val="Compact"/>
+        <w:numPr>
+          <w:ilvl w:val="0"/>
+          <w:numId w:val="1100"/>
+        </w:numPr>
+      </w:pPr>
+      <w:r>
+        <w:t xml:space="preserve">Add custom hosts to the allowlist (for internal dependencies or additional registries)</w:t>
+      </w:r>
+    </w:p>
+    <w:p>
+      <w:pPr>
+        <w:pStyle w:val="Compact"/>
+        <w:numPr>
+          <w:ilvl w:val="0"/>
+          <w:numId w:val="1100"/>
+        </w:numPr>
+      </w:pPr>
+      <w:r>
+        <w:t xml:space="preserve">Opt out of the default recommended allowlist for stricter security</w:t>
+      </w:r>
+    </w:p>
+    <w:p>
+      <w:pPr>
+        <w:pStyle w:val="Compact"/>
+        <w:numPr>
+          <w:ilvl w:val="0"/>
+          <w:numId w:val="1100"/>
+        </w:numPr>
+      </w:pPr>
+      <w:r>
+        <w:t xml:space="preserve">Disable the firewall entirely (not recommended)</w:t>
+      </w:r>
+    </w:p>
+    <w:p>
+      <w:pPr>
+        <w:pStyle w:val="FirstParagraph"/>
+      </w:pPr>
+      <w:r>
+        <w:t xml:space="preserve">If a coding agent’s request is blocked by the firewall,</w:t>
+      </w:r>
+      <w:r>
+        <w:t xml:space="preserve"> </w:t>
+      </w:r>
+      <w:r>
+        <w:t xml:space="preserve">a warning will be added to the pull request or comment,</w:t>
+      </w:r>
+      <w:r>
+        <w:t xml:space="preserve"> </w:t>
+      </w:r>
+      <w:r>
+        <w:t xml:space="preserve">detailing the blocked address and the command that triggered it.</w:t>
+      </w:r>
+    </w:p>
+    <w:p>
+      <w:pPr>
+        <w:pStyle w:val="BodyText"/>
+      </w:pPr>
+      <w:r>
+        <w:t xml:space="preserve">For more information,</w:t>
+      </w:r>
+      <w:r>
+        <w:t xml:space="preserve"> </w:t>
+      </w:r>
+      <w:r>
+        <w:t xml:space="preserve">see</w:t>
+      </w:r>
+      <w:r>
+        <w:t xml:space="preserve"> </w:t>
+      </w:r>
+      <w:hyperlink r:id="rId393">
+        <w:r>
+          <w:rPr>
+            <w:rStyle w:val="Hyperlink"/>
+          </w:rPr>
+          <w:t xml:space="preserve">Customizing or disabling the firewall for GitHub Copilot coding agent</w:t>
+        </w:r>
+      </w:hyperlink>
+      <w:r>
+        <w:t xml:space="preserve">.</w:t>
+      </w:r>
+    </w:p>
+    <w:bookmarkEnd w:id="394"/>
+    <w:bookmarkEnd w:id="395"/>
+    <w:bookmarkStart w:id="399" w:name="when-to-use-a-coding-agent"/>
+    <w:p>
+      <w:pPr>
+        <w:pStyle w:val="Heading3"/>
+      </w:pPr>
+      <w:r>
+        <w:t xml:space="preserve">16.4.5 When to use a coding agent</w:t>
+      </w:r>
+    </w:p>
+    <w:p>
+      <w:pPr>
+        <w:pStyle w:val="FirstParagraph"/>
+      </w:pPr>
+      <w:r>
         <w:t xml:space="preserve">Coding agent sessions are currently</w:t>
       </w:r>
       <w:r>
         <w:rPr>
           <w:rStyle w:val="FootnoteReference"/>
         </w:rPr>
-        <w:footnoteReference w:id="370"/>
+        <w:footnoteReference w:id="396"/>
       </w:r>
       <w:r>
         <w:t xml:space="preserve"> </w:t>
@@ -44251,7 +46476,13 @@
         <w:t xml:space="preserve">“premium requests”</w:t>
       </w:r>
       <w:r>
-        <w:t xml:space="preserve">, which are limited resources;</w:t>
+        <w:t xml:space="preserve">,</w:t>
+      </w:r>
+      <w:r>
+        <w:t xml:space="preserve"> </w:t>
+      </w:r>
+      <w:r>
+        <w:t xml:space="preserve">which are limited resources;</w:t>
       </w:r>
       <w:r>
         <w:t xml:space="preserve"> </w:t>
@@ -44262,7 +46493,7 @@
       <w:r>
         <w:t xml:space="preserve"> </w:t>
       </w:r>
-      <w:hyperlink r:id="rId371">
+      <w:hyperlink r:id="rId397">
         <w:r>
           <w:rPr>
             <w:rStyle w:val="Hyperlink"/>
@@ -44280,7 +46511,13 @@
         <w:t xml:space="preserve"> </w:t>
       </w:r>
       <w:r>
-        <w:t xml:space="preserve">So, use coding agents sparingly.</w:t>
+        <w:t xml:space="preserve">So,</w:t>
+      </w:r>
+      <w:r>
+        <w:t xml:space="preserve"> </w:t>
+      </w:r>
+      <w:r>
+        <w:t xml:space="preserve">use coding agents sparingly.</w:t>
       </w:r>
       <w:r>
         <w:t xml:space="preserve"> </w:t>
@@ -44315,7 +46552,7 @@
       <w:r>
         <w:t xml:space="preserve"> </w:t>
       </w:r>
-      <w:hyperlink r:id="rId372">
+      <w:hyperlink r:id="rId398">
         <w:r>
           <w:rPr>
             <w:rStyle w:val="Hyperlink"/>
@@ -44353,7 +46590,19 @@
         <w:pStyle w:val="BodyText"/>
       </w:pPr>
       <w:r>
-        <w:t xml:space="preserve">Also, the less we practice, the weaker our skills get,</w:t>
+        <w:t xml:space="preserve">Also,</w:t>
+      </w:r>
+      <w:r>
+        <w:t xml:space="preserve"> </w:t>
+      </w:r>
+      <w:r>
+        <w:t xml:space="preserve">the less we practice,</w:t>
+      </w:r>
+      <w:r>
+        <w:t xml:space="preserve"> </w:t>
+      </w:r>
+      <w:r>
+        <w:t xml:space="preserve">the weaker our skills get,</w:t>
       </w:r>
       <w:r>
         <w:t xml:space="preserve"> </w:t>
@@ -44386,14 +46635,14 @@
         <w:t xml:space="preserve">just like you would for any other skill you want to maintain.</w:t>
       </w:r>
     </w:p>
-    <w:bookmarkEnd w:id="373"/>
-    <w:bookmarkStart w:id="374" w:name="editing-with-.docx-files"/>
+    <w:bookmarkEnd w:id="399"/>
+    <w:bookmarkStart w:id="400" w:name="editing-with-.docx-files"/>
     <w:p>
       <w:pPr>
         <w:pStyle w:val="Heading3"/>
       </w:pPr>
       <w:r>
-        <w:t xml:space="preserve">16.4.2 Editing with</w:t>
+        <w:t xml:space="preserve">16.4.6 Editing with</w:t>
       </w:r>
       <w:r>
         <w:t xml:space="preserve"> </w:t>
@@ -44439,7 +46688,7 @@
         <w:pStyle w:val="Compact"/>
         <w:numPr>
           <w:ilvl w:val="0"/>
-          <w:numId w:val="1088"/>
+          <w:numId w:val="1101"/>
         </w:numPr>
       </w:pPr>
       <w:r>
@@ -44451,7 +46700,7 @@
         <w:pStyle w:val="Compact"/>
         <w:numPr>
           <w:ilvl w:val="0"/>
-          <w:numId w:val="1088"/>
+          <w:numId w:val="1101"/>
         </w:numPr>
       </w:pPr>
       <w:r>
@@ -44463,7 +46712,7 @@
         <w:pStyle w:val="Compact"/>
         <w:numPr>
           <w:ilvl w:val="0"/>
-          <w:numId w:val="1088"/>
+          <w:numId w:val="1101"/>
         </w:numPr>
       </w:pPr>
       <w:r>
@@ -44498,7 +46747,7 @@
         <w:pStyle w:val="Compact"/>
         <w:numPr>
           <w:ilvl w:val="0"/>
-          <w:numId w:val="1089"/>
+          <w:numId w:val="1102"/>
         </w:numPr>
       </w:pPr>
       <w:r>
@@ -44525,7 +46774,7 @@
         <w:pStyle w:val="Compact"/>
         <w:numPr>
           <w:ilvl w:val="0"/>
-          <w:numId w:val="1089"/>
+          <w:numId w:val="1102"/>
         </w:numPr>
       </w:pPr>
       <w:r>
@@ -44552,7 +46801,7 @@
         <w:pStyle w:val="Compact"/>
         <w:numPr>
           <w:ilvl w:val="0"/>
-          <w:numId w:val="1089"/>
+          <w:numId w:val="1102"/>
         </w:numPr>
       </w:pPr>
       <w:r>
@@ -44567,10 +46816,10 @@
         <w:t xml:space="preserve">This approach makes it easier for collaborators who are more comfortable with Word to contribute to the lab manual while maintaining the source files in Quarto format.</w:t>
       </w:r>
     </w:p>
-    <w:bookmarkEnd w:id="374"/>
-    <w:bookmarkEnd w:id="375"/>
-    <w:bookmarkEnd w:id="376"/>
-    <w:bookmarkStart w:id="389" w:name="checklists"/>
+    <w:bookmarkEnd w:id="400"/>
+    <w:bookmarkEnd w:id="401"/>
+    <w:bookmarkEnd w:id="402"/>
+    <w:bookmarkStart w:id="415" w:name="checklists"/>
     <w:p>
       <w:pPr>
         <w:pStyle w:val="Heading1"/>
@@ -44589,7 +46838,7 @@
       <w:r>
         <w:t xml:space="preserve"> </w:t>
       </w:r>
-      <w:hyperlink r:id="rId377">
+      <w:hyperlink r:id="rId403">
         <w:r>
           <w:rPr>
             <w:rStyle w:val="Hyperlink"/>
@@ -44598,7 +46847,7 @@
         </w:r>
       </w:hyperlink>
     </w:p>
-    <w:bookmarkStart w:id="378" w:name="pre-analysis-plan-checklist"/>
+    <w:bookmarkStart w:id="404" w:name="pre-analysis-plan-checklist"/>
     <w:p>
       <w:pPr>
         <w:pStyle w:val="Heading2"/>
@@ -44612,7 +46861,7 @@
         <w:pStyle w:val="Compact"/>
         <w:numPr>
           <w:ilvl w:val="0"/>
-          <w:numId w:val="1090"/>
+          <w:numId w:val="1103"/>
         </w:numPr>
       </w:pPr>
       <w:r>
@@ -44624,7 +46873,7 @@
         <w:pStyle w:val="Compact"/>
         <w:numPr>
           <w:ilvl w:val="0"/>
-          <w:numId w:val="1090"/>
+          <w:numId w:val="1103"/>
         </w:numPr>
       </w:pPr>
       <w:r>
@@ -44636,7 +46885,7 @@
         <w:pStyle w:val="Compact"/>
         <w:numPr>
           <w:ilvl w:val="0"/>
-          <w:numId w:val="1090"/>
+          <w:numId w:val="1103"/>
         </w:numPr>
       </w:pPr>
       <w:r>
@@ -44648,7 +46897,7 @@
         <w:pStyle w:val="Compact"/>
         <w:numPr>
           <w:ilvl w:val="0"/>
-          <w:numId w:val="1090"/>
+          <w:numId w:val="1103"/>
         </w:numPr>
       </w:pPr>
       <w:r>
@@ -44660,7 +46909,7 @@
         <w:pStyle w:val="Compact"/>
         <w:numPr>
           <w:ilvl w:val="0"/>
-          <w:numId w:val="1090"/>
+          <w:numId w:val="1103"/>
         </w:numPr>
       </w:pPr>
       <w:r>
@@ -44672,7 +46921,7 @@
         <w:pStyle w:val="Compact"/>
         <w:numPr>
           <w:ilvl w:val="0"/>
-          <w:numId w:val="1090"/>
+          <w:numId w:val="1103"/>
         </w:numPr>
       </w:pPr>
       <w:r>
@@ -44684,7 +46933,7 @@
         <w:pStyle w:val="Compact"/>
         <w:numPr>
           <w:ilvl w:val="0"/>
-          <w:numId w:val="1090"/>
+          <w:numId w:val="1103"/>
         </w:numPr>
       </w:pPr>
       <w:r>
@@ -44696,7 +46945,7 @@
         <w:pStyle w:val="Compact"/>
         <w:numPr>
           <w:ilvl w:val="0"/>
-          <w:numId w:val="1090"/>
+          <w:numId w:val="1103"/>
         </w:numPr>
       </w:pPr>
       <w:r>
@@ -44708,7 +46957,7 @@
         <w:pStyle w:val="Compact"/>
         <w:numPr>
           <w:ilvl w:val="0"/>
-          <w:numId w:val="1090"/>
+          <w:numId w:val="1103"/>
         </w:numPr>
       </w:pPr>
       <w:r>
@@ -44720,7 +46969,7 @@
         <w:pStyle w:val="Compact"/>
         <w:numPr>
           <w:ilvl w:val="0"/>
-          <w:numId w:val="1090"/>
+          <w:numId w:val="1103"/>
         </w:numPr>
       </w:pPr>
       <w:r>
@@ -44732,7 +46981,7 @@
         <w:pStyle w:val="Compact"/>
         <w:numPr>
           <w:ilvl w:val="0"/>
-          <w:numId w:val="1090"/>
+          <w:numId w:val="1103"/>
         </w:numPr>
       </w:pPr>
       <w:r>
@@ -44744,7 +46993,7 @@
         <w:pStyle w:val="Compact"/>
         <w:numPr>
           <w:ilvl w:val="0"/>
-          <w:numId w:val="1090"/>
+          <w:numId w:val="1103"/>
         </w:numPr>
       </w:pPr>
       <w:r>
@@ -44756,7 +47005,7 @@
         <w:pStyle w:val="Compact"/>
         <w:numPr>
           <w:ilvl w:val="0"/>
-          <w:numId w:val="1090"/>
+          <w:numId w:val="1103"/>
         </w:numPr>
       </w:pPr>
       <w:r>
@@ -44768,7 +47017,7 @@
         <w:pStyle w:val="Compact"/>
         <w:numPr>
           <w:ilvl w:val="0"/>
-          <w:numId w:val="1090"/>
+          <w:numId w:val="1103"/>
         </w:numPr>
       </w:pPr>
       <w:r>
@@ -44780,15 +47029,15 @@
         <w:pStyle w:val="Compact"/>
         <w:numPr>
           <w:ilvl w:val="0"/>
-          <w:numId w:val="1090"/>
+          <w:numId w:val="1103"/>
         </w:numPr>
       </w:pPr>
       <w:r>
         <w:t xml:space="preserve">Negative control analyses</w:t>
       </w:r>
     </w:p>
-    <w:bookmarkEnd w:id="378"/>
-    <w:bookmarkStart w:id="380" w:name="code-checklist"/>
+    <w:bookmarkEnd w:id="404"/>
+    <w:bookmarkStart w:id="406" w:name="code-checklist"/>
     <w:p>
       <w:pPr>
         <w:pStyle w:val="Heading2"/>
@@ -44802,7 +47051,7 @@
         <w:pStyle w:val="Compact"/>
         <w:numPr>
           <w:ilvl w:val="0"/>
-          <w:numId w:val="1091"/>
+          <w:numId w:val="1104"/>
         </w:numPr>
       </w:pPr>
       <w:r>
@@ -44814,7 +47063,7 @@
         <w:pStyle w:val="Compact"/>
         <w:numPr>
           <w:ilvl w:val="0"/>
-          <w:numId w:val="1091"/>
+          <w:numId w:val="1104"/>
         </w:numPr>
       </w:pPr>
       <w:r>
@@ -44826,7 +47075,7 @@
         <w:pStyle w:val="Compact"/>
         <w:numPr>
           <w:ilvl w:val="0"/>
-          <w:numId w:val="1091"/>
+          <w:numId w:val="1104"/>
         </w:numPr>
       </w:pPr>
       <w:r>
@@ -44838,7 +47087,7 @@
         <w:pStyle w:val="Compact"/>
         <w:numPr>
           <w:ilvl w:val="0"/>
-          <w:numId w:val="1091"/>
+          <w:numId w:val="1104"/>
         </w:numPr>
       </w:pPr>
       <w:r>
@@ -44850,7 +47099,7 @@
         <w:pStyle w:val="Compact"/>
         <w:numPr>
           <w:ilvl w:val="0"/>
-          <w:numId w:val="1091"/>
+          <w:numId w:val="1104"/>
         </w:numPr>
       </w:pPr>
       <w:r>
@@ -44862,7 +47111,7 @@
         <w:pStyle w:val="Compact"/>
         <w:numPr>
           <w:ilvl w:val="0"/>
-          <w:numId w:val="1091"/>
+          <w:numId w:val="1104"/>
         </w:numPr>
       </w:pPr>
       <w:r>
@@ -44871,7 +47120,7 @@
       <w:r>
         <w:t xml:space="preserve"> </w:t>
       </w:r>
-      <w:hyperlink r:id="rId379">
+      <w:hyperlink r:id="rId405">
         <w:r>
           <w:rPr>
             <w:rStyle w:val="Hyperlink"/>
@@ -44888,15 +47137,15 @@
         <w:pStyle w:val="Compact"/>
         <w:numPr>
           <w:ilvl w:val="0"/>
-          <w:numId w:val="1091"/>
+          <w:numId w:val="1104"/>
         </w:numPr>
       </w:pPr>
       <w:r>
         <w:t xml:space="preserve">Are all warnings ignorable? Should any warnings be intentionally suppressed or addressed?</w:t>
       </w:r>
     </w:p>
-    <w:bookmarkEnd w:id="380"/>
-    <w:bookmarkStart w:id="384" w:name="manuscript-checklist"/>
+    <w:bookmarkEnd w:id="406"/>
+    <w:bookmarkStart w:id="410" w:name="manuscript-checklist"/>
     <w:p>
       <w:pPr>
         <w:pStyle w:val="Heading2"/>
@@ -44923,7 +47172,7 @@
         </w:rPr>
         <w:t xml:space="preserve"> </w:t>
       </w:r>
-      <w:hyperlink r:id="rId381">
+      <w:hyperlink r:id="rId407">
         <w:r>
           <w:rPr>
             <w:rStyle w:val="Hyperlink"/>
@@ -44946,7 +47195,7 @@
         <w:pStyle w:val="Compact"/>
         <w:numPr>
           <w:ilvl w:val="0"/>
-          <w:numId w:val="1092"/>
+          <w:numId w:val="1105"/>
         </w:numPr>
       </w:pPr>
       <w:r>
@@ -44969,7 +47218,7 @@
         <w:pStyle w:val="Compact"/>
         <w:numPr>
           <w:ilvl w:val="0"/>
-          <w:numId w:val="1092"/>
+          <w:numId w:val="1105"/>
         </w:numPr>
       </w:pPr>
       <w:r>
@@ -44981,7 +47230,7 @@
         <w:pStyle w:val="Compact"/>
         <w:numPr>
           <w:ilvl w:val="0"/>
-          <w:numId w:val="1092"/>
+          <w:numId w:val="1105"/>
         </w:numPr>
       </w:pPr>
       <w:r>
@@ -44993,7 +47242,7 @@
         <w:pStyle w:val="Compact"/>
         <w:numPr>
           <w:ilvl w:val="0"/>
-          <w:numId w:val="1092"/>
+          <w:numId w:val="1105"/>
         </w:numPr>
       </w:pPr>
       <w:r>
@@ -45005,7 +47254,7 @@
         <w:pStyle w:val="Compact"/>
         <w:numPr>
           <w:ilvl w:val="0"/>
-          <w:numId w:val="1092"/>
+          <w:numId w:val="1105"/>
         </w:numPr>
       </w:pPr>
       <w:r>
@@ -45017,7 +47266,7 @@
         <w:pStyle w:val="Compact"/>
         <w:numPr>
           <w:ilvl w:val="0"/>
-          <w:numId w:val="1092"/>
+          <w:numId w:val="1105"/>
         </w:numPr>
       </w:pPr>
       <w:r>
@@ -45029,7 +47278,7 @@
         <w:pStyle w:val="Compact"/>
         <w:numPr>
           <w:ilvl w:val="0"/>
-          <w:numId w:val="1092"/>
+          <w:numId w:val="1105"/>
         </w:numPr>
       </w:pPr>
       <w:r>
@@ -45041,7 +47290,7 @@
         <w:pStyle w:val="Compact"/>
         <w:numPr>
           <w:ilvl w:val="0"/>
-          <w:numId w:val="1092"/>
+          <w:numId w:val="1105"/>
         </w:numPr>
       </w:pPr>
       <w:r>
@@ -45053,7 +47302,7 @@
         <w:pStyle w:val="Compact"/>
         <w:numPr>
           <w:ilvl w:val="0"/>
-          <w:numId w:val="1092"/>
+          <w:numId w:val="1105"/>
         </w:numPr>
       </w:pPr>
       <w:r>
@@ -45065,7 +47314,7 @@
         <w:pStyle w:val="Compact"/>
         <w:numPr>
           <w:ilvl w:val="0"/>
-          <w:numId w:val="1092"/>
+          <w:numId w:val="1105"/>
         </w:numPr>
       </w:pPr>
       <w:r>
@@ -45077,7 +47326,7 @@
         <w:pStyle w:val="Compact"/>
         <w:numPr>
           <w:ilvl w:val="0"/>
-          <w:numId w:val="1092"/>
+          <w:numId w:val="1105"/>
         </w:numPr>
       </w:pPr>
       <w:r>
@@ -45089,7 +47338,7 @@
         <w:pStyle w:val="Compact"/>
         <w:numPr>
           <w:ilvl w:val="0"/>
-          <w:numId w:val="1092"/>
+          <w:numId w:val="1105"/>
         </w:numPr>
       </w:pPr>
       <w:r>
@@ -45119,7 +47368,7 @@
         <w:pStyle w:val="Compact"/>
         <w:numPr>
           <w:ilvl w:val="0"/>
-          <w:numId w:val="1092"/>
+          <w:numId w:val="1105"/>
         </w:numPr>
       </w:pPr>
       <w:r>
@@ -45131,7 +47380,7 @@
         <w:pStyle w:val="Compact"/>
         <w:numPr>
           <w:ilvl w:val="0"/>
-          <w:numId w:val="1092"/>
+          <w:numId w:val="1105"/>
         </w:numPr>
       </w:pPr>
       <w:r>
@@ -45161,7 +47410,7 @@
         <w:pStyle w:val="Compact"/>
         <w:numPr>
           <w:ilvl w:val="0"/>
-          <w:numId w:val="1092"/>
+          <w:numId w:val="1105"/>
         </w:numPr>
       </w:pPr>
       <w:r>
@@ -45200,7 +47449,7 @@
         <w:pStyle w:val="Compact"/>
         <w:numPr>
           <w:ilvl w:val="0"/>
-          <w:numId w:val="1092"/>
+          <w:numId w:val="1105"/>
         </w:numPr>
       </w:pPr>
       <w:r>
@@ -45218,7 +47467,7 @@
       <w:r>
         <w:t xml:space="preserve"> </w:t>
       </w:r>
-      <w:hyperlink r:id="rId382">
+      <w:hyperlink r:id="rId408">
         <w:r>
           <w:rPr>
             <w:rStyle w:val="Hyperlink"/>
@@ -45235,7 +47484,7 @@
         <w:pStyle w:val="Compact"/>
         <w:numPr>
           <w:ilvl w:val="0"/>
-          <w:numId w:val="1092"/>
+          <w:numId w:val="1105"/>
         </w:numPr>
       </w:pPr>
       <w:r>
@@ -45244,7 +47493,7 @@
       <w:r>
         <w:t xml:space="preserve"> </w:t>
       </w:r>
-      <w:hyperlink r:id="rId383">
+      <w:hyperlink r:id="rId409">
         <w:r>
           <w:rPr>
             <w:rStyle w:val="Hyperlink"/>
@@ -45259,8 +47508,8 @@
         <w:t xml:space="preserve">for author contributions?</w:t>
       </w:r>
     </w:p>
-    <w:bookmarkEnd w:id="384"/>
-    <w:bookmarkStart w:id="388" w:name="figure-checklist"/>
+    <w:bookmarkEnd w:id="410"/>
+    <w:bookmarkStart w:id="414" w:name="figure-checklist"/>
     <w:p>
       <w:pPr>
         <w:pStyle w:val="Heading2"/>
@@ -45274,7 +47523,7 @@
         <w:pStyle w:val="Compact"/>
         <w:numPr>
           <w:ilvl w:val="0"/>
-          <w:numId w:val="1093"/>
+          <w:numId w:val="1106"/>
         </w:numPr>
       </w:pPr>
       <w:r>
@@ -45286,7 +47535,7 @@
         <w:pStyle w:val="Compact"/>
         <w:numPr>
           <w:ilvl w:val="0"/>
-          <w:numId w:val="1093"/>
+          <w:numId w:val="1106"/>
         </w:numPr>
       </w:pPr>
       <w:r>
@@ -45298,7 +47547,7 @@
         <w:pStyle w:val="Compact"/>
         <w:numPr>
           <w:ilvl w:val="0"/>
-          <w:numId w:val="1093"/>
+          <w:numId w:val="1106"/>
         </w:numPr>
       </w:pPr>
       <w:r>
@@ -45310,7 +47559,7 @@
         <w:pStyle w:val="Compact"/>
         <w:numPr>
           <w:ilvl w:val="0"/>
-          <w:numId w:val="1093"/>
+          <w:numId w:val="1106"/>
         </w:numPr>
       </w:pPr>
       <w:r>
@@ -45322,7 +47571,7 @@
         <w:pStyle w:val="Compact"/>
         <w:numPr>
           <w:ilvl w:val="0"/>
-          <w:numId w:val="1093"/>
+          <w:numId w:val="1106"/>
         </w:numPr>
       </w:pPr>
       <w:r>
@@ -45331,7 +47580,7 @@
       <w:r>
         <w:t xml:space="preserve"> </w:t>
       </w:r>
-      <w:hyperlink r:id="rId385">
+      <w:hyperlink r:id="rId411">
         <w:r>
           <w:rPr>
             <w:rStyle w:val="Hyperlink"/>
@@ -45345,7 +47594,7 @@
       <w:r>
         <w:t xml:space="preserve"> </w:t>
       </w:r>
-      <w:hyperlink r:id="rId386">
+      <w:hyperlink r:id="rId412">
         <w:r>
           <w:rPr>
             <w:rStyle w:val="Hyperlink"/>
@@ -45359,7 +47608,7 @@
       <w:r>
         <w:t xml:space="preserve"> </w:t>
       </w:r>
-      <w:hyperlink r:id="rId387">
+      <w:hyperlink r:id="rId413">
         <w:r>
           <w:rPr>
             <w:rStyle w:val="Hyperlink"/>
@@ -45373,7 +47622,7 @@
         <w:pStyle w:val="Compact"/>
         <w:numPr>
           <w:ilvl w:val="0"/>
-          <w:numId w:val="1093"/>
+          <w:numId w:val="1106"/>
         </w:numPr>
       </w:pPr>
       <w:r>
@@ -45385,7 +47634,7 @@
         <w:pStyle w:val="Compact"/>
         <w:numPr>
           <w:ilvl w:val="0"/>
-          <w:numId w:val="1093"/>
+          <w:numId w:val="1106"/>
         </w:numPr>
       </w:pPr>
       <w:r>
@@ -45397,7 +47646,7 @@
         <w:pStyle w:val="Compact"/>
         <w:numPr>
           <w:ilvl w:val="0"/>
-          <w:numId w:val="1093"/>
+          <w:numId w:val="1106"/>
         </w:numPr>
       </w:pPr>
       <w:r>
@@ -45409,16 +47658,16 @@
         <w:pStyle w:val="Compact"/>
         <w:numPr>
           <w:ilvl w:val="0"/>
-          <w:numId w:val="1093"/>
+          <w:numId w:val="1106"/>
         </w:numPr>
       </w:pPr>
       <w:r>
         <w:t xml:space="preserve">Are 95% confidence intervals or other measures of precision shown, if applicable?</w:t>
       </w:r>
     </w:p>
-    <w:bookmarkEnd w:id="388"/>
-    <w:bookmarkEnd w:id="389"/>
-    <w:bookmarkStart w:id="426" w:name="resources"/>
+    <w:bookmarkEnd w:id="414"/>
+    <w:bookmarkEnd w:id="415"/>
+    <w:bookmarkStart w:id="452" w:name="resources"/>
     <w:p>
       <w:pPr>
         <w:pStyle w:val="Heading1"/>
@@ -45437,7 +47686,7 @@
       <w:r>
         <w:t xml:space="preserve"> </w:t>
       </w:r>
-      <w:hyperlink r:id="rId390">
+      <w:hyperlink r:id="rId416">
         <w:r>
           <w:rPr>
             <w:rStyle w:val="Hyperlink"/>
@@ -45446,7 +47695,7 @@
         </w:r>
       </w:hyperlink>
     </w:p>
-    <w:bookmarkStart w:id="401" w:name="resources-for-r"/>
+    <w:bookmarkStart w:id="427" w:name="resources-for-r"/>
     <w:p>
       <w:pPr>
         <w:pStyle w:val="Heading2"/>
@@ -45455,7 +47704,7 @@
         <w:t xml:space="preserve">18.1 Resources for R</w:t>
       </w:r>
     </w:p>
-    <w:bookmarkStart w:id="392" w:name="books-and-comprehensive-guides"/>
+    <w:bookmarkStart w:id="418" w:name="books-and-comprehensive-guides"/>
     <w:p>
       <w:pPr>
         <w:pStyle w:val="Heading3"/>
@@ -45469,7 +47718,7 @@
         <w:pStyle w:val="Compact"/>
         <w:numPr>
           <w:ilvl w:val="0"/>
-          <w:numId w:val="1094"/>
+          <w:numId w:val="1107"/>
         </w:numPr>
       </w:pPr>
       <w:hyperlink r:id="rId190">
@@ -45492,7 +47741,7 @@
         <w:pStyle w:val="Compact"/>
         <w:numPr>
           <w:ilvl w:val="0"/>
-          <w:numId w:val="1094"/>
+          <w:numId w:val="1107"/>
         </w:numPr>
       </w:pPr>
       <w:hyperlink r:id="rId183">
@@ -45515,7 +47764,7 @@
         <w:pStyle w:val="Compact"/>
         <w:numPr>
           <w:ilvl w:val="0"/>
-          <w:numId w:val="1094"/>
+          <w:numId w:val="1107"/>
         </w:numPr>
       </w:pPr>
       <w:hyperlink r:id="rId191">
@@ -45538,7 +47787,7 @@
         <w:pStyle w:val="Compact"/>
         <w:numPr>
           <w:ilvl w:val="0"/>
-          <w:numId w:val="1094"/>
+          <w:numId w:val="1107"/>
         </w:numPr>
       </w:pPr>
       <w:hyperlink r:id="rId193">
@@ -45561,7 +47810,7 @@
         <w:pStyle w:val="Compact"/>
         <w:numPr>
           <w:ilvl w:val="0"/>
-          <w:numId w:val="1094"/>
+          <w:numId w:val="1107"/>
         </w:numPr>
       </w:pPr>
       <w:hyperlink r:id="rId194">
@@ -45584,7 +47833,7 @@
         <w:pStyle w:val="Compact"/>
         <w:numPr>
           <w:ilvl w:val="0"/>
-          <w:numId w:val="1094"/>
+          <w:numId w:val="1107"/>
         </w:numPr>
       </w:pPr>
       <w:hyperlink r:id="rId196">
@@ -45607,10 +47856,10 @@
         <w:pStyle w:val="Compact"/>
         <w:numPr>
           <w:ilvl w:val="0"/>
-          <w:numId w:val="1094"/>
+          <w:numId w:val="1107"/>
         </w:numPr>
       </w:pPr>
-      <w:hyperlink r:id="rId391">
+      <w:hyperlink r:id="rId417">
         <w:r>
           <w:rPr>
             <w:rStyle w:val="Hyperlink"/>
@@ -45619,8 +47868,8 @@
         </w:r>
       </w:hyperlink>
     </w:p>
-    <w:bookmarkEnd w:id="392"/>
-    <w:bookmarkStart w:id="397" w:name="cheat-sheets"/>
+    <w:bookmarkEnd w:id="418"/>
+    <w:bookmarkStart w:id="423" w:name="cheat-sheets"/>
     <w:p>
       <w:pPr>
         <w:pStyle w:val="Heading3"/>
@@ -45634,10 +47883,10 @@
         <w:pStyle w:val="Compact"/>
         <w:numPr>
           <w:ilvl w:val="0"/>
-          <w:numId w:val="1095"/>
+          <w:numId w:val="1108"/>
         </w:numPr>
       </w:pPr>
-      <w:hyperlink r:id="rId393">
+      <w:hyperlink r:id="rId419">
         <w:r>
           <w:rPr>
             <w:rStyle w:val="Hyperlink"/>
@@ -45651,10 +47900,10 @@
         <w:pStyle w:val="Compact"/>
         <w:numPr>
           <w:ilvl w:val="0"/>
-          <w:numId w:val="1095"/>
+          <w:numId w:val="1108"/>
         </w:numPr>
       </w:pPr>
-      <w:hyperlink r:id="rId394">
+      <w:hyperlink r:id="rId420">
         <w:r>
           <w:rPr>
             <w:rStyle w:val="Hyperlink"/>
@@ -45668,10 +47917,10 @@
         <w:pStyle w:val="Compact"/>
         <w:numPr>
           <w:ilvl w:val="0"/>
-          <w:numId w:val="1095"/>
+          <w:numId w:val="1108"/>
         </w:numPr>
       </w:pPr>
-      <w:hyperlink r:id="rId395">
+      <w:hyperlink r:id="rId421">
         <w:r>
           <w:rPr>
             <w:rStyle w:val="Hyperlink"/>
@@ -45685,10 +47934,10 @@
         <w:pStyle w:val="Compact"/>
         <w:numPr>
           <w:ilvl w:val="0"/>
-          <w:numId w:val="1095"/>
+          <w:numId w:val="1108"/>
         </w:numPr>
       </w:pPr>
-      <w:hyperlink r:id="rId396">
+      <w:hyperlink r:id="rId422">
         <w:r>
           <w:rPr>
             <w:rStyle w:val="Hyperlink"/>
@@ -45697,8 +47946,8 @@
         </w:r>
       </w:hyperlink>
     </w:p>
-    <w:bookmarkEnd w:id="397"/>
-    <w:bookmarkStart w:id="399" w:name="style-and-best-practices"/>
+    <w:bookmarkEnd w:id="423"/>
+    <w:bookmarkStart w:id="425" w:name="style-and-best-practices"/>
     <w:p>
       <w:pPr>
         <w:pStyle w:val="Heading3"/>
@@ -45712,10 +47961,10 @@
         <w:pStyle w:val="Compact"/>
         <w:numPr>
           <w:ilvl w:val="0"/>
-          <w:numId w:val="1096"/>
+          <w:numId w:val="1109"/>
         </w:numPr>
       </w:pPr>
-      <w:hyperlink r:id="rId398">
+      <w:hyperlink r:id="rId424">
         <w:r>
           <w:rPr>
             <w:rStyle w:val="Hyperlink"/>
@@ -45724,8 +47973,8 @@
         </w:r>
       </w:hyperlink>
     </w:p>
-    <w:bookmarkEnd w:id="399"/>
-    <w:bookmarkStart w:id="400" w:name="tidy-evaluation-resources"/>
+    <w:bookmarkEnd w:id="425"/>
+    <w:bookmarkStart w:id="426" w:name="tidy-evaluation-resources"/>
     <w:p>
       <w:pPr>
         <w:pStyle w:val="Heading3"/>
@@ -45739,7 +47988,7 @@
         <w:pStyle w:val="Compact"/>
         <w:numPr>
           <w:ilvl w:val="0"/>
-          <w:numId w:val="1097"/>
+          <w:numId w:val="1110"/>
         </w:numPr>
       </w:pPr>
       <w:hyperlink r:id="rId156">
@@ -45762,7 +48011,7 @@
         <w:pStyle w:val="Compact"/>
         <w:numPr>
           <w:ilvl w:val="0"/>
-          <w:numId w:val="1097"/>
+          <w:numId w:val="1110"/>
         </w:numPr>
       </w:pPr>
       <w:hyperlink r:id="rId157">
@@ -45785,7 +48034,7 @@
         <w:pStyle w:val="Compact"/>
         <w:numPr>
           <w:ilvl w:val="0"/>
-          <w:numId w:val="1097"/>
+          <w:numId w:val="1110"/>
         </w:numPr>
       </w:pPr>
       <w:hyperlink r:id="rId158">
@@ -45808,7 +48057,7 @@
         <w:pStyle w:val="Compact"/>
         <w:numPr>
           <w:ilvl w:val="0"/>
-          <w:numId w:val="1097"/>
+          <w:numId w:val="1110"/>
         </w:numPr>
       </w:pPr>
       <w:hyperlink r:id="rId159">
@@ -45831,7 +48080,7 @@
         <w:pStyle w:val="Compact"/>
         <w:numPr>
           <w:ilvl w:val="0"/>
-          <w:numId w:val="1097"/>
+          <w:numId w:val="1110"/>
         </w:numPr>
       </w:pPr>
       <w:hyperlink r:id="rId160">
@@ -45849,9 +48098,9 @@
         <w:t xml:space="preserve">(package vignette)</w:t>
       </w:r>
     </w:p>
-    <w:bookmarkEnd w:id="400"/>
-    <w:bookmarkEnd w:id="401"/>
-    <w:bookmarkStart w:id="404" w:name="resources-for-git-github"/>
+    <w:bookmarkEnd w:id="426"/>
+    <w:bookmarkEnd w:id="427"/>
+    <w:bookmarkStart w:id="430" w:name="resources-for-git-github"/>
     <w:p>
       <w:pPr>
         <w:pStyle w:val="Heading2"/>
@@ -45865,7 +48114,7 @@
         <w:pStyle w:val="Compact"/>
         <w:numPr>
           <w:ilvl w:val="0"/>
-          <w:numId w:val="1098"/>
+          <w:numId w:val="1111"/>
         </w:numPr>
       </w:pPr>
       <w:hyperlink r:id="rId196">
@@ -45888,10 +48137,10 @@
         <w:pStyle w:val="Compact"/>
         <w:numPr>
           <w:ilvl w:val="0"/>
-          <w:numId w:val="1098"/>
+          <w:numId w:val="1111"/>
         </w:numPr>
       </w:pPr>
-      <w:hyperlink r:id="rId402">
+      <w:hyperlink r:id="rId428">
         <w:r>
           <w:rPr>
             <w:rStyle w:val="Hyperlink"/>
@@ -45905,10 +48154,10 @@
         <w:pStyle w:val="Compact"/>
         <w:numPr>
           <w:ilvl w:val="0"/>
-          <w:numId w:val="1098"/>
+          <w:numId w:val="1111"/>
         </w:numPr>
       </w:pPr>
-      <w:hyperlink r:id="rId403">
+      <w:hyperlink r:id="rId429">
         <w:r>
           <w:rPr>
             <w:rStyle w:val="Hyperlink"/>
@@ -45917,8 +48166,8 @@
         </w:r>
       </w:hyperlink>
     </w:p>
-    <w:bookmarkEnd w:id="404"/>
-    <w:bookmarkStart w:id="406" w:name="scientific-figures"/>
+    <w:bookmarkEnd w:id="430"/>
+    <w:bookmarkStart w:id="432" w:name="scientific-figures"/>
     <w:p>
       <w:pPr>
         <w:pStyle w:val="Heading2"/>
@@ -45932,10 +48181,10 @@
         <w:pStyle w:val="Compact"/>
         <w:numPr>
           <w:ilvl w:val="0"/>
-          <w:numId w:val="1099"/>
+          <w:numId w:val="1112"/>
         </w:numPr>
       </w:pPr>
-      <w:hyperlink r:id="rId405">
+      <w:hyperlink r:id="rId431">
         <w:r>
           <w:rPr>
             <w:rStyle w:val="Hyperlink"/>
@@ -45944,8 +48193,8 @@
         </w:r>
       </w:hyperlink>
     </w:p>
-    <w:bookmarkEnd w:id="406"/>
-    <w:bookmarkStart w:id="411" w:name="writing"/>
+    <w:bookmarkEnd w:id="432"/>
+    <w:bookmarkStart w:id="437" w:name="writing"/>
     <w:p>
       <w:pPr>
         <w:pStyle w:val="Heading2"/>
@@ -45959,10 +48208,10 @@
         <w:pStyle w:val="Compact"/>
         <w:numPr>
           <w:ilvl w:val="0"/>
-          <w:numId w:val="1100"/>
+          <w:numId w:val="1113"/>
         </w:numPr>
       </w:pPr>
-      <w:hyperlink r:id="rId407">
+      <w:hyperlink r:id="rId433">
         <w:r>
           <w:rPr>
             <w:rStyle w:val="Hyperlink"/>
@@ -45976,7 +48225,7 @@
         <w:pStyle w:val="Compact"/>
         <w:numPr>
           <w:ilvl w:val="0"/>
-          <w:numId w:val="1100"/>
+          <w:numId w:val="1113"/>
         </w:numPr>
       </w:pPr>
       <w:hyperlink r:id="rId31">
@@ -45993,10 +48242,10 @@
         <w:pStyle w:val="Compact"/>
         <w:numPr>
           <w:ilvl w:val="0"/>
-          <w:numId w:val="1100"/>
+          <w:numId w:val="1113"/>
         </w:numPr>
       </w:pPr>
-      <w:hyperlink r:id="rId408">
+      <w:hyperlink r:id="rId434">
         <w:r>
           <w:rPr>
             <w:rStyle w:val="Hyperlink"/>
@@ -46010,10 +48259,10 @@
         <w:pStyle w:val="Compact"/>
         <w:numPr>
           <w:ilvl w:val="0"/>
-          <w:numId w:val="1100"/>
+          <w:numId w:val="1113"/>
         </w:numPr>
       </w:pPr>
-      <w:hyperlink r:id="rId409">
+      <w:hyperlink r:id="rId435">
         <w:r>
           <w:rPr>
             <w:rStyle w:val="Hyperlink"/>
@@ -46027,10 +48276,10 @@
         <w:pStyle w:val="Compact"/>
         <w:numPr>
           <w:ilvl w:val="0"/>
-          <w:numId w:val="1100"/>
+          <w:numId w:val="1113"/>
         </w:numPr>
       </w:pPr>
-      <w:hyperlink r:id="rId410">
+      <w:hyperlink r:id="rId436">
         <w:r>
           <w:rPr>
             <w:rStyle w:val="Hyperlink"/>
@@ -46039,8 +48288,8 @@
         </w:r>
       </w:hyperlink>
     </w:p>
-    <w:bookmarkEnd w:id="411"/>
-    <w:bookmarkStart w:id="416" w:name="presentations"/>
+    <w:bookmarkEnd w:id="437"/>
+    <w:bookmarkStart w:id="442" w:name="presentations"/>
     <w:p>
       <w:pPr>
         <w:pStyle w:val="Heading2"/>
@@ -46054,10 +48303,10 @@
         <w:pStyle w:val="Compact"/>
         <w:numPr>
           <w:ilvl w:val="0"/>
-          <w:numId w:val="1101"/>
+          <w:numId w:val="1114"/>
         </w:numPr>
       </w:pPr>
-      <w:hyperlink r:id="rId412">
+      <w:hyperlink r:id="rId438">
         <w:r>
           <w:rPr>
             <w:rStyle w:val="Hyperlink"/>
@@ -46071,10 +48320,10 @@
         <w:pStyle w:val="Compact"/>
         <w:numPr>
           <w:ilvl w:val="0"/>
-          <w:numId w:val="1101"/>
+          <w:numId w:val="1114"/>
         </w:numPr>
       </w:pPr>
-      <w:hyperlink r:id="rId413">
+      <w:hyperlink r:id="rId439">
         <w:r>
           <w:rPr>
             <w:rStyle w:val="Hyperlink"/>
@@ -46088,10 +48337,10 @@
         <w:pStyle w:val="Compact"/>
         <w:numPr>
           <w:ilvl w:val="0"/>
-          <w:numId w:val="1101"/>
+          <w:numId w:val="1114"/>
         </w:numPr>
       </w:pPr>
-      <w:hyperlink r:id="rId414">
+      <w:hyperlink r:id="rId440">
         <w:r>
           <w:rPr>
             <w:rStyle w:val="Hyperlink"/>
@@ -46105,10 +48354,10 @@
         <w:pStyle w:val="Compact"/>
         <w:numPr>
           <w:ilvl w:val="0"/>
-          <w:numId w:val="1101"/>
+          <w:numId w:val="1114"/>
         </w:numPr>
       </w:pPr>
-      <w:hyperlink r:id="rId415">
+      <w:hyperlink r:id="rId441">
         <w:r>
           <w:rPr>
             <w:rStyle w:val="Hyperlink"/>
@@ -46117,8 +48366,8 @@
         </w:r>
       </w:hyperlink>
     </w:p>
-    <w:bookmarkEnd w:id="416"/>
-    <w:bookmarkStart w:id="418" w:name="professional-advice"/>
+    <w:bookmarkEnd w:id="442"/>
+    <w:bookmarkStart w:id="444" w:name="professional-advice"/>
     <w:p>
       <w:pPr>
         <w:pStyle w:val="Heading2"/>
@@ -46132,10 +48381,10 @@
         <w:pStyle w:val="Compact"/>
         <w:numPr>
           <w:ilvl w:val="0"/>
-          <w:numId w:val="1102"/>
+          <w:numId w:val="1115"/>
         </w:numPr>
       </w:pPr>
-      <w:hyperlink r:id="rId417">
+      <w:hyperlink r:id="rId443">
         <w:r>
           <w:rPr>
             <w:rStyle w:val="Hyperlink"/>
@@ -46144,8 +48393,8 @@
         </w:r>
       </w:hyperlink>
     </w:p>
-    <w:bookmarkEnd w:id="418"/>
-    <w:bookmarkStart w:id="421" w:name="funding"/>
+    <w:bookmarkEnd w:id="444"/>
+    <w:bookmarkStart w:id="447" w:name="funding"/>
     <w:p>
       <w:pPr>
         <w:pStyle w:val="Heading2"/>
@@ -46159,10 +48408,10 @@
         <w:pStyle w:val="Compact"/>
         <w:numPr>
           <w:ilvl w:val="0"/>
-          <w:numId w:val="1103"/>
+          <w:numId w:val="1116"/>
         </w:numPr>
       </w:pPr>
-      <w:hyperlink r:id="rId419">
+      <w:hyperlink r:id="rId445">
         <w:r>
           <w:rPr>
             <w:rStyle w:val="Hyperlink"/>
@@ -46176,10 +48425,10 @@
         <w:pStyle w:val="Compact"/>
         <w:numPr>
           <w:ilvl w:val="0"/>
-          <w:numId w:val="1103"/>
+          <w:numId w:val="1116"/>
         </w:numPr>
       </w:pPr>
-      <w:hyperlink r:id="rId420">
+      <w:hyperlink r:id="rId446">
         <w:r>
           <w:rPr>
             <w:rStyle w:val="Hyperlink"/>
@@ -46188,8 +48437,8 @@
         </w:r>
       </w:hyperlink>
     </w:p>
-    <w:bookmarkEnd w:id="421"/>
-    <w:bookmarkStart w:id="425" w:name="ethics-and-global-health-research"/>
+    <w:bookmarkEnd w:id="447"/>
+    <w:bookmarkStart w:id="451" w:name="ethics-and-global-health-research"/>
     <w:p>
       <w:pPr>
         <w:pStyle w:val="Heading2"/>
@@ -46203,10 +48452,10 @@
         <w:pStyle w:val="Compact"/>
         <w:numPr>
           <w:ilvl w:val="0"/>
-          <w:numId w:val="1104"/>
+          <w:numId w:val="1117"/>
         </w:numPr>
       </w:pPr>
-      <w:hyperlink r:id="rId422">
+      <w:hyperlink r:id="rId448">
         <w:r>
           <w:rPr>
             <w:rStyle w:val="Hyperlink"/>
@@ -46220,10 +48469,10 @@
         <w:pStyle w:val="Compact"/>
         <w:numPr>
           <w:ilvl w:val="0"/>
-          <w:numId w:val="1104"/>
+          <w:numId w:val="1117"/>
         </w:numPr>
       </w:pPr>
-      <w:hyperlink r:id="rId423">
+      <w:hyperlink r:id="rId449">
         <w:r>
           <w:rPr>
             <w:rStyle w:val="Hyperlink"/>
@@ -46237,10 +48486,10 @@
         <w:pStyle w:val="Compact"/>
         <w:numPr>
           <w:ilvl w:val="0"/>
-          <w:numId w:val="1104"/>
+          <w:numId w:val="1117"/>
         </w:numPr>
       </w:pPr>
-      <w:hyperlink r:id="rId424">
+      <w:hyperlink r:id="rId450">
         <w:r>
           <w:rPr>
             <w:rStyle w:val="Hyperlink"/>
@@ -46249,8 +48498,8 @@
         </w:r>
       </w:hyperlink>
     </w:p>
-    <w:bookmarkEnd w:id="425"/>
-    <w:bookmarkEnd w:id="426"/>
+    <w:bookmarkEnd w:id="451"/>
+    <w:bookmarkEnd w:id="452"/>
     <w:sectPr>
       <w:footnotePr>
         <w:numRestart w:val="eachSect"/>
@@ -46280,7 +48529,7 @@
       </w:r>
     </w:p>
   </w:footnote>
-  <w:footnote w:id="370">
+  <w:footnote w:id="396">
     <w:p>
       <w:pPr>
         <w:pStyle w:val="FootnoteText"/>
@@ -47481,7 +49730,34 @@
     <w:abstractNumId w:val="991"/>
   </w:num>
   <w:num w:numId="1087">
-    <w:abstractNumId w:val="991"/>
+    <w:abstractNumId w:val="99411"/>
+    <w:lvlOverride w:ilvl="0">
+      <w:startOverride w:val="1"/>
+    </w:lvlOverride>
+    <w:lvlOverride w:ilvl="1">
+      <w:startOverride w:val="1"/>
+    </w:lvlOverride>
+    <w:lvlOverride w:ilvl="2">
+      <w:startOverride w:val="1"/>
+    </w:lvlOverride>
+    <w:lvlOverride w:ilvl="3">
+      <w:startOverride w:val="1"/>
+    </w:lvlOverride>
+    <w:lvlOverride w:ilvl="4">
+      <w:startOverride w:val="1"/>
+    </w:lvlOverride>
+    <w:lvlOverride w:ilvl="5">
+      <w:startOverride w:val="1"/>
+    </w:lvlOverride>
+    <w:lvlOverride w:ilvl="6">
+      <w:startOverride w:val="1"/>
+    </w:lvlOverride>
+    <w:lvlOverride w:ilvl="7">
+      <w:startOverride w:val="1"/>
+    </w:lvlOverride>
+    <w:lvlOverride w:ilvl="8">
+      <w:startOverride w:val="1"/>
+    </w:lvlOverride>
   </w:num>
   <w:num w:numId="1088">
     <w:abstractNumId w:val="99411"/>
@@ -47514,7 +49790,34 @@
     </w:lvlOverride>
   </w:num>
   <w:num w:numId="1089">
-    <w:abstractNumId w:val="991"/>
+    <w:abstractNumId w:val="99411"/>
+    <w:lvlOverride w:ilvl="0">
+      <w:startOverride w:val="1"/>
+    </w:lvlOverride>
+    <w:lvlOverride w:ilvl="1">
+      <w:startOverride w:val="1"/>
+    </w:lvlOverride>
+    <w:lvlOverride w:ilvl="2">
+      <w:startOverride w:val="1"/>
+    </w:lvlOverride>
+    <w:lvlOverride w:ilvl="3">
+      <w:startOverride w:val="1"/>
+    </w:lvlOverride>
+    <w:lvlOverride w:ilvl="4">
+      <w:startOverride w:val="1"/>
+    </w:lvlOverride>
+    <w:lvlOverride w:ilvl="5">
+      <w:startOverride w:val="1"/>
+    </w:lvlOverride>
+    <w:lvlOverride w:ilvl="6">
+      <w:startOverride w:val="1"/>
+    </w:lvlOverride>
+    <w:lvlOverride w:ilvl="7">
+      <w:startOverride w:val="1"/>
+    </w:lvlOverride>
+    <w:lvlOverride w:ilvl="8">
+      <w:startOverride w:val="1"/>
+    </w:lvlOverride>
   </w:num>
   <w:num w:numId="1090">
     <w:abstractNumId w:val="991"/>
@@ -47535,7 +49838,34 @@
     <w:abstractNumId w:val="991"/>
   </w:num>
   <w:num w:numId="1096">
-    <w:abstractNumId w:val="991"/>
+    <w:abstractNumId w:val="99411"/>
+    <w:lvlOverride w:ilvl="0">
+      <w:startOverride w:val="1"/>
+    </w:lvlOverride>
+    <w:lvlOverride w:ilvl="1">
+      <w:startOverride w:val="1"/>
+    </w:lvlOverride>
+    <w:lvlOverride w:ilvl="2">
+      <w:startOverride w:val="1"/>
+    </w:lvlOverride>
+    <w:lvlOverride w:ilvl="3">
+      <w:startOverride w:val="1"/>
+    </w:lvlOverride>
+    <w:lvlOverride w:ilvl="4">
+      <w:startOverride w:val="1"/>
+    </w:lvlOverride>
+    <w:lvlOverride w:ilvl="5">
+      <w:startOverride w:val="1"/>
+    </w:lvlOverride>
+    <w:lvlOverride w:ilvl="6">
+      <w:startOverride w:val="1"/>
+    </w:lvlOverride>
+    <w:lvlOverride w:ilvl="7">
+      <w:startOverride w:val="1"/>
+    </w:lvlOverride>
+    <w:lvlOverride w:ilvl="8">
+      <w:startOverride w:val="1"/>
+    </w:lvlOverride>
   </w:num>
   <w:num w:numId="1097">
     <w:abstractNumId w:val="991"/>
@@ -47550,7 +49880,34 @@
     <w:abstractNumId w:val="991"/>
   </w:num>
   <w:num w:numId="1101">
-    <w:abstractNumId w:val="991"/>
+    <w:abstractNumId w:val="99411"/>
+    <w:lvlOverride w:ilvl="0">
+      <w:startOverride w:val="1"/>
+    </w:lvlOverride>
+    <w:lvlOverride w:ilvl="1">
+      <w:startOverride w:val="1"/>
+    </w:lvlOverride>
+    <w:lvlOverride w:ilvl="2">
+      <w:startOverride w:val="1"/>
+    </w:lvlOverride>
+    <w:lvlOverride w:ilvl="3">
+      <w:startOverride w:val="1"/>
+    </w:lvlOverride>
+    <w:lvlOverride w:ilvl="4">
+      <w:startOverride w:val="1"/>
+    </w:lvlOverride>
+    <w:lvlOverride w:ilvl="5">
+      <w:startOverride w:val="1"/>
+    </w:lvlOverride>
+    <w:lvlOverride w:ilvl="6">
+      <w:startOverride w:val="1"/>
+    </w:lvlOverride>
+    <w:lvlOverride w:ilvl="7">
+      <w:startOverride w:val="1"/>
+    </w:lvlOverride>
+    <w:lvlOverride w:ilvl="8">
+      <w:startOverride w:val="1"/>
+    </w:lvlOverride>
   </w:num>
   <w:num w:numId="1102">
     <w:abstractNumId w:val="991"/>
@@ -47559,6 +49916,45 @@
     <w:abstractNumId w:val="991"/>
   </w:num>
   <w:num w:numId="1104">
+    <w:abstractNumId w:val="991"/>
+  </w:num>
+  <w:num w:numId="1105">
+    <w:abstractNumId w:val="991"/>
+  </w:num>
+  <w:num w:numId="1106">
+    <w:abstractNumId w:val="991"/>
+  </w:num>
+  <w:num w:numId="1107">
+    <w:abstractNumId w:val="991"/>
+  </w:num>
+  <w:num w:numId="1108">
+    <w:abstractNumId w:val="991"/>
+  </w:num>
+  <w:num w:numId="1109">
+    <w:abstractNumId w:val="991"/>
+  </w:num>
+  <w:num w:numId="1110">
+    <w:abstractNumId w:val="991"/>
+  </w:num>
+  <w:num w:numId="1111">
+    <w:abstractNumId w:val="991"/>
+  </w:num>
+  <w:num w:numId="1112">
+    <w:abstractNumId w:val="991"/>
+  </w:num>
+  <w:num w:numId="1113">
+    <w:abstractNumId w:val="991"/>
+  </w:num>
+  <w:num w:numId="1114">
+    <w:abstractNumId w:val="991"/>
+  </w:num>
+  <w:num w:numId="1115">
+    <w:abstractNumId w:val="991"/>
+  </w:num>
+  <w:num w:numId="1116">
+    <w:abstractNumId w:val="991"/>
+  </w:num>
+  <w:num w:numId="1117">
     <w:abstractNumId w:val="991"/>
   </w:num>
 </w:numbering>

</xml_diff>

<commit_message>
Deploying to gh-pages from @ UCD-SERG/lab-manual@a89c1520d52f74323b5d0721be71c6d6408fd3bd 🚀
</commit_message>
<xml_diff>
--- a/UCD-SeRG-Lab-Manual.docx
+++ b/UCD-SeRG-Lab-Manual.docx
@@ -371,24 +371,6 @@
           <w:t xml:space="preserve">original by Jade Benjamin-Chung</w:t>
         </w:r>
       </w:hyperlink>
-    </w:p>
-    <w:p>
-      <w:pPr>
-        <w:pStyle w:val="BodyText"/>
-      </w:pPr>
-      <w:r>
-        <w:rPr>
-          <w:b/>
-          <w:bCs/>
-        </w:rPr>
-        <w:t xml:space="preserve">Demo Note:</w:t>
-      </w:r>
-      <w:r>
-        <w:t xml:space="preserve"> </w:t>
-      </w:r>
-      <w:r>
-        <w:t xml:space="preserve">This minor edit demonstrates the preview highlighting workflow in action.</w:t>
-      </w:r>
     </w:p>
     <w:p>
       <w:pPr>

</xml_diff>

<commit_message>
Deploying to gh-pages from @ UCD-SERG/lab-manual@c26ba0715f252591bf3b9181e9cd6791d5f8242b 🚀
</commit_message>
<xml_diff>
--- a/UCD-SeRG-Lab-Manual.docx
+++ b/UCD-SeRG-Lab-Manual.docx
@@ -505,13 +505,21 @@
       </w:r>
     </w:p>
     <w:bookmarkEnd w:id="36"/>
-    <w:bookmarkStart w:id="37" w:name="trello"/>
+    <w:bookmarkStart w:id="37" w:name="task-management"/>
     <w:p>
       <w:pPr>
         <w:pStyle w:val="Heading2"/>
       </w:pPr>
       <w:r>
-        <w:t xml:space="preserve">3.3 Trello</w:t>
+        <w:t xml:space="preserve">3.3 Task Management</w:t>
+      </w:r>
+    </w:p>
+    <w:p>
+      <w:pPr>
+        <w:pStyle w:val="FirstParagraph"/>
+      </w:pPr>
+      <w:r>
+        <w:t xml:space="preserve">We use a combination of tools to track and manage project tasks:</w:t>
       </w:r>
     </w:p>
     <w:p>
@@ -523,7 +531,26 @@
         </w:numPr>
       </w:pPr>
       <w:r>
-        <w:t xml:space="preserve">Lab leadership will add new cards within our shared Trello board that outline your tasks.</w:t>
+        <w:rPr>
+          <w:b/>
+          <w:bCs/>
+        </w:rPr>
+        <w:t xml:space="preserve">GitHub Issues and Projects</w:t>
+      </w:r>
+      <w:r>
+        <w:t xml:space="preserve">: For code-related tasks, feature requests, and bug tracking.</w:t>
+      </w:r>
+      <w:r>
+        <w:t xml:space="preserve"> </w:t>
+      </w:r>
+      <w:r>
+        <w:t xml:space="preserve">Lab leadership will assign issues and organize them in GitHub Projects.</w:t>
+      </w:r>
+      <w:r>
+        <w:t xml:space="preserve"> </w:t>
+      </w:r>
+      <w:r>
+        <w:t xml:space="preserve">Issues are prioritized within projects, and you can track your assigned tasks there.</w:t>
       </w:r>
     </w:p>
     <w:p>
@@ -535,7 +562,29 @@
         </w:numPr>
       </w:pPr>
       <w:r>
-        <w:t xml:space="preserve">The higher a card is within your list, the higher priority it is.</w:t>
+        <w:rPr>
+          <w:b/>
+          <w:bCs/>
+        </w:rPr>
+        <w:t xml:space="preserve">Microsoft To-Do</w:t>
+      </w:r>
+      <w:r>
+        <w:t xml:space="preserve"> </w:t>
+      </w:r>
+      <w:r>
+        <w:t xml:space="preserve">and other M365 task tracking tools:</w:t>
+      </w:r>
+      <w:r>
+        <w:t xml:space="preserve"> </w:t>
+      </w:r>
+      <w:r>
+        <w:t xml:space="preserve">For general lab tasks and personal task management.</w:t>
+      </w:r>
+      <w:r>
+        <w:t xml:space="preserve"> </w:t>
+      </w:r>
+      <w:r>
+        <w:t xml:space="preserve">Lab leadership may assign tasks through these tools, which integrate with Microsoft Teams.</w:t>
       </w:r>
     </w:p>
     <w:p>
@@ -547,7 +596,7 @@
         </w:numPr>
       </w:pPr>
       <w:r>
-        <w:t xml:space="preserve">Generally, strive to complete the tasks in your card by the date listed.</w:t>
+        <w:t xml:space="preserve">Generally, strive to complete assigned tasks by the date listed.</w:t>
       </w:r>
     </w:p>
     <w:p>
@@ -559,7 +608,13 @@
         </w:numPr>
       </w:pPr>
       <w:r>
-        <w:t xml:space="preserve">Use checklists to break down a task into smaller chunks. Sometimes leadership will write this for you, but you can also add this yourself.</w:t>
+        <w:t xml:space="preserve">Use checklists to break down tasks into smaller chunks.</w:t>
+      </w:r>
+      <w:r>
+        <w:t xml:space="preserve"> </w:t>
+      </w:r>
+      <w:r>
+        <w:t xml:space="preserve">Sometimes leadership will create these for you, but you can also add them yourself.</w:t>
       </w:r>
     </w:p>
     <w:p>
@@ -571,19 +626,7 @@
         </w:numPr>
       </w:pPr>
       <w:r>
-        <w:t xml:space="preserve">Lab leadership will move your card to the</w:t>
-      </w:r>
-      <w:r>
-        <w:t xml:space="preserve"> </w:t>
-      </w:r>
-      <w:r>
-        <w:t xml:space="preserve">“Completed”</w:t>
-      </w:r>
-      <w:r>
-        <w:t xml:space="preserve"> </w:t>
-      </w:r>
-      <w:r>
-        <w:t xml:space="preserve">list when it is done.</w:t>
+        <w:t xml:space="preserve">Update task status as you make progress so the team can stay coordinated.</w:t>
       </w:r>
     </w:p>
     <w:bookmarkEnd w:id="37"/>
@@ -605,7 +648,25 @@
         </w:numPr>
       </w:pPr>
       <w:r>
-        <w:t xml:space="preserve">We mostly use Google Drive to create shared documents with longer descriptions of tasks. These documents are linked to in Trello. Lab leadership often shares these with the whole team since tasks are overlapping, and even if a task is assigned to one person, others may have valuable insights.</w:t>
+        <w:t xml:space="preserve">We mostly use Google Drive to create shared documents with longer descriptions of tasks.</w:t>
+      </w:r>
+      <w:r>
+        <w:t xml:space="preserve"> </w:t>
+      </w:r>
+      <w:r>
+        <w:t xml:space="preserve">These documents may be linked to in GitHub Issues or other task tracking tools.</w:t>
+      </w:r>
+      <w:r>
+        <w:t xml:space="preserve"> </w:t>
+      </w:r>
+      <w:r>
+        <w:t xml:space="preserve">Lab leadership often shares these with the whole team since tasks are overlapping,</w:t>
+      </w:r>
+      <w:r>
+        <w:t xml:space="preserve"> </w:t>
+      </w:r>
+      <w:r>
+        <w:t xml:space="preserve">and even if a task is assigned to one person, others may have valuable insights.</w:t>
       </w:r>
     </w:p>
     <w:bookmarkEnd w:id="38"/>

</xml_diff>

<commit_message>
Deploying to gh-pages from @ UCD-SERG/lab-manual@dac1edcc905d56a647fe2fcc3ef2456e2e52da46 🚀
</commit_message>
<xml_diff>
--- a/UCD-SeRG-Lab-Manual.docx
+++ b/UCD-SeRG-Lab-Manual.docx
@@ -159,6 +159,11 @@
         <w:t xml:space="preserve">.</w:t>
       </w:r>
     </w:p>
+    <w:p>
+      <w:r>
+        <w:br w:type="page"/>
+      </w:r>
+    </w:p>
     <w:bookmarkEnd w:id="24"/>
     <w:bookmarkEnd w:id="25"/>
     <w:bookmarkStart w:id="33" w:name="culture-and-conduct"/>
@@ -342,6 +347,11 @@
         <w:t xml:space="preserve">and are happy for team members who meet the definition of authorship to be included as co-authors on scientific manuscripts.</w:t>
       </w:r>
     </w:p>
+    <w:p>
+      <w:r>
+        <w:br w:type="page"/>
+      </w:r>
+    </w:p>
     <w:bookmarkEnd w:id="32"/>
     <w:bookmarkEnd w:id="33"/>
     <w:bookmarkStart w:id="44" w:name="communication-and-coordination"/>
@@ -813,6 +823,11 @@
         <w:t xml:space="preserve">: Best practices for reviewing R code, including what to look for and how to provide constructive feedback.</w:t>
       </w:r>
     </w:p>
+    <w:p>
+      <w:r>
+        <w:br w:type="page"/>
+      </w:r>
+    </w:p>
     <w:bookmarkEnd w:id="43"/>
     <w:bookmarkEnd w:id="44"/>
     <w:bookmarkStart w:id="66" w:name="reproducibility"/>
@@ -1613,6 +1628,11 @@
         <w:t xml:space="preserve">.</w:t>
       </w:r>
     </w:p>
+    <w:p>
+      <w:r>
+        <w:br w:type="page"/>
+      </w:r>
+    </w:p>
     <w:bookmarkEnd w:id="65"/>
     <w:bookmarkEnd w:id="66"/>
     <w:bookmarkStart w:id="83" w:name="code-repositories"/>
@@ -5437,6 +5457,11 @@
       </w:r>
       <w:r>
         <w:t xml:space="preserve">log files will be generated for each script that has been executed. It is important to check these files. Scripts may appear to have run correctly in the terminal, but checking the log files is the only way to ensure that everything has run completely.</w:t>
+      </w:r>
+    </w:p>
+    <w:p>
+      <w:r>
+        <w:br w:type="page"/>
       </w:r>
     </w:p>
     <w:bookmarkEnd w:id="81"/>
@@ -19507,6 +19532,11 @@
         <w:t xml:space="preserve">by Jenny Bryan - essential guide to using Git and GitHub with R</w:t>
       </w:r>
     </w:p>
+    <w:p>
+      <w:r>
+        <w:br w:type="page"/>
+      </w:r>
+    </w:p>
     <w:bookmarkEnd w:id="196"/>
     <w:bookmarkEnd w:id="197"/>
     <w:bookmarkEnd w:id="198"/>
@@ -28762,6 +28792,11 @@
         <w:t xml:space="preserve">: Detailed coding style conventions for writing clear, consistent R code. Covers naming, syntax, pipes, functions, and more.</w:t>
       </w:r>
     </w:p>
+    <w:p>
+      <w:r>
+        <w:br w:type="page"/>
+      </w:r>
+    </w:p>
     <w:bookmarkEnd w:id="245"/>
     <w:bookmarkEnd w:id="246"/>
     <w:bookmarkStart w:id="252" w:name="big-data"/>
@@ -29326,6 +29361,11 @@
       </w:pPr>
       <w:r>
         <w:t xml:space="preserve">Unfortunately RStudio often gets slow and/or freezes after hours working with big datasets. Sometimes it is much more efficient to just use Terminal / gitbash to run code and make updates in git.</w:t>
+      </w:r>
+    </w:p>
+    <w:p>
+      <w:r>
+        <w:br w:type="page"/>
       </w:r>
     </w:p>
     <w:bookmarkEnd w:id="251"/>
@@ -32064,6 +32104,11 @@
           <w:rStyle w:val="NormalTok"/>
         </w:rPr>
         <w:t xml:space="preserve">}</w:t>
+      </w:r>
+    </w:p>
+    <w:p>
+      <w:r>
+        <w:br w:type="page"/>
       </w:r>
     </w:p>
     <w:bookmarkEnd w:id="261"/>
@@ -33930,6 +33975,11 @@
         <w:t xml:space="preserve">, extolling the virtues of a self-contained, portable projects, for your reference.</w:t>
       </w:r>
     </w:p>
+    <w:p>
+      <w:r>
+        <w:br w:type="page"/>
+      </w:r>
+    </w:p>
     <w:bookmarkEnd w:id="284"/>
     <w:bookmarkEnd w:id="285"/>
     <w:bookmarkStart w:id="308" w:name="sec-unix"/>
@@ -38048,6 +38098,11 @@
         <w:t xml:space="preserve"> runFileSaveLogs</w:t>
       </w:r>
     </w:p>
+    <w:p>
+      <w:r>
+        <w:br w:type="page"/>
+      </w:r>
+    </w:p>
     <w:bookmarkEnd w:id="306"/>
     <w:bookmarkEnd w:id="307"/>
     <w:bookmarkEnd w:id="308"/>
@@ -38667,6 +38722,11 @@
         <w:t xml:space="preserve">If you make edits to the code and introduce new/updated packages, see the section above for instructions on how to make updates.</w:t>
       </w:r>
     </w:p>
+    <w:p>
+      <w:r>
+        <w:br w:type="page"/>
+      </w:r>
+    </w:p>
     <w:bookmarkEnd w:id="312"/>
     <w:bookmarkEnd w:id="313"/>
     <w:bookmarkEnd w:id="314"/>
@@ -39425,6 +39485,11 @@
         </w:r>
       </w:hyperlink>
     </w:p>
+    <w:p>
+      <w:r>
+        <w:br w:type="page"/>
+      </w:r>
+    </w:p>
     <w:bookmarkEnd w:id="328"/>
     <w:bookmarkEnd w:id="329"/>
     <w:bookmarkStart w:id="350" w:name="data-publication"/>
@@ -40657,6 +40722,11 @@
         </w:r>
       </w:hyperlink>
     </w:p>
+    <w:p>
+      <w:r>
+        <w:br w:type="page"/>
+      </w:r>
+    </w:p>
     <w:bookmarkEnd w:id="349"/>
     <w:bookmarkEnd w:id="350"/>
     <w:bookmarkStart w:id="371" w:name="sec-slurm"/>
@@ -44315,6 +44385,11 @@
           <w:rStyle w:val="VariableTok"/>
         </w:rPr>
         <w:t xml:space="preserve">$USERNAME</w:t>
+      </w:r>
+    </w:p>
+    <w:p>
+      <w:r>
+        <w:br w:type="page"/>
       </w:r>
     </w:p>
     <w:bookmarkEnd w:id="370"/>
@@ -48141,6 +48216,11 @@
               <w:bottom w:w="108" w:type="dxa"/>
             </w:tcMar>
           </w:tcPr>
+          <w:p>
+            <w:r>
+              <w:br w:type="page"/>
+            </w:r>
+          </w:p>
           <w:bookmarkStart w:id="427" w:name="X2a0a2bea1b2d0c4fea50c3597cf9bbff5fb826e"/>
           <w:p>
             <w:pPr>
@@ -51299,6 +51379,11 @@
         </w:r>
       </w:hyperlink>
     </w:p>
+    <w:p>
+      <w:r>
+        <w:br w:type="page"/>
+      </w:r>
+    </w:p>
     <w:bookmarkEnd w:id="433"/>
     <w:bookmarkEnd w:id="434"/>
     <w:bookmarkStart w:id="447" w:name="checklists"/>
@@ -52147,6 +52232,11 @@
         <w:t xml:space="preserve">Are 95% confidence intervals or other measures of precision shown, if applicable?</w:t>
       </w:r>
     </w:p>
+    <w:p>
+      <w:r>
+        <w:br w:type="page"/>
+      </w:r>
+    </w:p>
     <w:bookmarkEnd w:id="446"/>
     <w:bookmarkEnd w:id="447"/>
     <w:bookmarkStart w:id="484" w:name="resources"/>
@@ -52979,6 +53069,11 @@
           <w:t xml:space="preserve">Transforming Global Health Partnerships</w:t>
         </w:r>
       </w:hyperlink>
+    </w:p>
+    <w:p>
+      <w:r>
+        <w:br w:type="page"/>
+      </w:r>
     </w:p>
     <w:bookmarkEnd w:id="483"/>
     <w:bookmarkEnd w:id="484"/>

</xml_diff>

<commit_message>
Deploying to gh-pages from @ UCD-SERG/lab-manual@201e716448cce5700d576703c7ca76e962de59c6 🚀
</commit_message>
<xml_diff>
--- a/UCD-SeRG-Lab-Manual.docx
+++ b/UCD-SeRG-Lab-Manual.docx
@@ -12,22 +12,6 @@
     </w:p>
     <w:p>
       <w:pPr>
-        <w:pStyle w:val="Author"/>
-      </w:pPr>
-      <w:r>
-        <w:t xml:space="preserve">Kristen Aiemjoy</w:t>
-      </w:r>
-    </w:p>
-    <w:p>
-      <w:pPr>
-        <w:pStyle w:val="Author"/>
-      </w:pPr>
-      <w:r>
-        <w:t xml:space="preserve">Ezra Morrison</w:t>
-      </w:r>
-    </w:p>
-    <w:p>
-      <w:pPr>
         <w:pStyle w:val="Date"/>
       </w:pPr>
       <w:r>
@@ -43,7 +27,26 @@
         <w:t xml:space="preserve">1. Welcome to UCD-SeRG!</w:t>
       </w:r>
     </w:p>
-    <w:bookmarkStart w:id="21" w:name="about-the-lab"/>
+    <w:p>
+      <w:pPr>
+        <w:pStyle w:val="FirstParagraph"/>
+      </w:pPr>
+      <w:r>
+        <w:t xml:space="preserve">Adapted by UCD-SeRG team from</w:t>
+      </w:r>
+      <w:r>
+        <w:t xml:space="preserve"> </w:t>
+      </w:r>
+      <w:hyperlink r:id="rId20">
+        <w:r>
+          <w:rPr>
+            <w:rStyle w:val="Hyperlink"/>
+          </w:rPr>
+          <w:t xml:space="preserve">original by Jade Benjamin-Chung</w:t>
+        </w:r>
+      </w:hyperlink>
+    </w:p>
+    <w:bookmarkStart w:id="22" w:name="about-the-lab"/>
     <w:p>
       <w:pPr>
         <w:pStyle w:val="Heading2"/>
@@ -62,7 +65,7 @@
       <w:r>
         <w:t xml:space="preserve"> </w:t>
       </w:r>
-      <w:hyperlink r:id="rId20">
+      <w:hyperlink r:id="rId21">
         <w:r>
           <w:rPr>
             <w:rStyle w:val="Hyperlink"/>
@@ -74,7 +77,7 @@
         <w:t xml:space="preserve">.</w:t>
       </w:r>
     </w:p>
-    <w:bookmarkEnd w:id="21"/>
+    <w:bookmarkEnd w:id="22"/>
     <w:bookmarkStart w:id="24" w:name="about-this-lab-manual"/>
     <w:p>
       <w:pPr>
@@ -102,7 +105,7 @@
       <w:r>
         <w:t xml:space="preserve"> </w:t>
       </w:r>
-      <w:hyperlink r:id="rId22">
+      <w:hyperlink r:id="rId23">
         <w:r>
           <w:rPr>
             <w:rStyle w:val="Hyperlink"/>
@@ -116,7 +119,7 @@
       <w:r>
         <w:t xml:space="preserve"> </w:t>
       </w:r>
-      <w:hyperlink r:id="rId23">
+      <w:hyperlink r:id="rId20">
         <w:r>
           <w:rPr>
             <w:rStyle w:val="Hyperlink"/>

</xml_diff>

<commit_message>
Deploying to gh-pages from @ UCD-SERG/lab-manual@879c7ea6dec40950fa81a07814ccdbea1fbbc82d 🚀
</commit_message>
<xml_diff>
--- a/UCD-SeRG-Lab-Manual.docx
+++ b/UCD-SeRG-Lab-Manual.docx
@@ -46974,6 +46974,43 @@
           <w:i/>
           <w:iCs/>
         </w:rPr>
+        <w:t xml:space="preserve">Battlestar Galactica</w:t>
+      </w:r>
+      <w:r>
+        <w:t xml:space="preserve"> </w:t>
+      </w:r>
+      <w:r>
+        <w:t xml:space="preserve">(2004)</w:t>
+      </w:r>
+      <w:r>
+        <w:t xml:space="preserve"> </w:t>
+      </w:r>
+      <w:r>
+        <w:t xml:space="preserve">(</w:t>
+      </w:r>
+      <w:r>
+        <w:t xml:space="preserve">“Battlestar Galactica”</w:t>
+      </w:r>
+      <w:r>
+        <w:t xml:space="preserve"> </w:t>
+      </w:r>
+      <w:r>
+        <w:t xml:space="preserve">2004)</w:t>
+      </w:r>
+    </w:p>
+    <w:p>
+      <w:pPr>
+        <w:pStyle w:val="Compact"/>
+        <w:numPr>
+          <w:ilvl w:val="0"/>
+          <w:numId w:val="1100"/>
+        </w:numPr>
+      </w:pPr>
+      <w:r>
+        <w:rPr>
+          <w:i/>
+          <w:iCs/>
+        </w:rPr>
         <w:t xml:space="preserve">Ender’s Game</w:t>
       </w:r>
       <w:r>
@@ -55083,7 +55120,7 @@
     </w:p>
     <w:bookmarkEnd w:id="493"/>
     <w:bookmarkEnd w:id="494"/>
-    <w:bookmarkStart w:id="573" w:name="references"/>
+    <w:bookmarkStart w:id="575" w:name="references"/>
     <w:p>
       <w:pPr>
         <w:pStyle w:val="Heading1"/>
@@ -55092,7 +55129,7 @@
         <w:t xml:space="preserve">References</w:t>
       </w:r>
     </w:p>
-    <w:bookmarkStart w:id="572" w:name="refs"/>
+    <w:bookmarkStart w:id="574" w:name="refs"/>
     <w:bookmarkStart w:id="496" w:name="ref-space_odyssey"/>
     <w:p>
       <w:pPr>
@@ -55248,7 +55285,37 @@
       </w:r>
     </w:p>
     <w:bookmarkEnd w:id="502"/>
-    <w:bookmarkStart w:id="503" w:name="ref-benjaminchunglab"/>
+    <w:bookmarkStart w:id="504" w:name="ref-battlestar_galactica_2004"/>
+    <w:p>
+      <w:pPr>
+        <w:pStyle w:val="Bibliography"/>
+      </w:pPr>
+      <w:r>
+        <w:t xml:space="preserve">“Battlestar Galactica.”</w:t>
+      </w:r>
+      <w:r>
+        <w:t xml:space="preserve"> </w:t>
+      </w:r>
+      <w:r>
+        <w:t xml:space="preserve">2004. Television Series.</w:t>
+      </w:r>
+      <w:r>
+        <w:t xml:space="preserve"> </w:t>
+      </w:r>
+      <w:hyperlink r:id="rId503">
+        <w:r>
+          <w:rPr>
+            <w:rStyle w:val="Hyperlink"/>
+          </w:rPr>
+          <w:t xml:space="preserve">https://en.wikipedia.org/wiki/Battlestar_Galactica_(2004_TV_series)</w:t>
+        </w:r>
+      </w:hyperlink>
+      <w:r>
+        <w:t xml:space="preserve">.</w:t>
+      </w:r>
+    </w:p>
+    <w:bookmarkEnd w:id="504"/>
+    <w:bookmarkStart w:id="505" w:name="ref-benjaminchunglab"/>
     <w:p>
       <w:pPr>
         <w:pStyle w:val="Bibliography"/>
@@ -55277,8 +55344,8 @@
         <w:t xml:space="preserve">.</w:t>
       </w:r>
     </w:p>
-    <w:bookmarkEnd w:id="503"/>
-    <w:bookmarkStart w:id="505" w:name="ref-blade_runner"/>
+    <w:bookmarkEnd w:id="505"/>
+    <w:bookmarkStart w:id="507" w:name="ref-blade_runner"/>
     <w:p>
       <w:pPr>
         <w:pStyle w:val="Bibliography"/>
@@ -55295,7 +55362,7 @@
       <w:r>
         <w:t xml:space="preserve"> </w:t>
       </w:r>
-      <w:hyperlink r:id="rId504">
+      <w:hyperlink r:id="rId506">
         <w:r>
           <w:rPr>
             <w:rStyle w:val="Hyperlink"/>
@@ -55307,8 +55374,8 @@
         <w:t xml:space="preserve">.</w:t>
       </w:r>
     </w:p>
-    <w:bookmarkEnd w:id="505"/>
-    <w:bookmarkStart w:id="507" w:name="ref-bryan2023happygit"/>
+    <w:bookmarkEnd w:id="507"/>
+    <w:bookmarkStart w:id="509" w:name="ref-bryan2023happygit"/>
     <w:p>
       <w:pPr>
         <w:pStyle w:val="Bibliography"/>
@@ -55332,7 +55399,7 @@
       <w:r>
         <w:t xml:space="preserve"> </w:t>
       </w:r>
-      <w:hyperlink r:id="rId506">
+      <w:hyperlink r:id="rId508">
         <w:r>
           <w:rPr>
             <w:rStyle w:val="Hyperlink"/>
@@ -55344,8 +55411,8 @@
         <w:t xml:space="preserve">.</w:t>
       </w:r>
     </w:p>
-    <w:bookmarkEnd w:id="507"/>
-    <w:bookmarkStart w:id="509" w:name="ref-enders_game"/>
+    <w:bookmarkEnd w:id="509"/>
+    <w:bookmarkStart w:id="511" w:name="ref-enders_game"/>
     <w:p>
       <w:pPr>
         <w:pStyle w:val="Bibliography"/>
@@ -55368,7 +55435,7 @@
       <w:r>
         <w:t xml:space="preserve"> </w:t>
       </w:r>
-      <w:hyperlink r:id="rId508">
+      <w:hyperlink r:id="rId510">
         <w:r>
           <w:rPr>
             <w:rStyle w:val="Hyperlink"/>
@@ -55380,8 +55447,8 @@
         <w:t xml:space="preserve">.</w:t>
       </w:r>
     </w:p>
-    <w:bookmarkEnd w:id="509"/>
-    <w:bookmarkStart w:id="511" w:name="ref-crameri2020"/>
+    <w:bookmarkEnd w:id="511"/>
+    <w:bookmarkStart w:id="513" w:name="ref-crameri2020"/>
     <w:p>
       <w:pPr>
         <w:pStyle w:val="Bibliography"/>
@@ -55414,7 +55481,7 @@
       <w:r>
         <w:t xml:space="preserve"> </w:t>
       </w:r>
-      <w:hyperlink r:id="rId510">
+      <w:hyperlink r:id="rId512">
         <w:r>
           <w:rPr>
             <w:rStyle w:val="Hyperlink"/>
@@ -55426,8 +55493,8 @@
         <w:t xml:space="preserve">.</w:t>
       </w:r>
     </w:p>
-    <w:bookmarkEnd w:id="511"/>
-    <w:bookmarkStart w:id="513" w:name="ref-creativecommons"/>
+    <w:bookmarkEnd w:id="513"/>
+    <w:bookmarkStart w:id="515" w:name="ref-creativecommons"/>
     <w:p>
       <w:pPr>
         <w:pStyle w:val="Bibliography"/>
@@ -55444,7 +55511,7 @@
       <w:r>
         <w:t xml:space="preserve"> </w:t>
       </w:r>
-      <w:hyperlink r:id="rId512">
+      <w:hyperlink r:id="rId514">
         <w:r>
           <w:rPr>
             <w:rStyle w:val="Hyperlink"/>
@@ -55456,8 +55523,8 @@
         <w:t xml:space="preserve">.</w:t>
       </w:r>
     </w:p>
-    <w:bookmarkEnd w:id="513"/>
-    <w:bookmarkStart w:id="515" w:name="ref-credit"/>
+    <w:bookmarkEnd w:id="515"/>
+    <w:bookmarkStart w:id="517" w:name="ref-credit"/>
     <w:p>
       <w:pPr>
         <w:pStyle w:val="Bibliography"/>
@@ -55474,7 +55541,7 @@
       <w:r>
         <w:t xml:space="preserve"> </w:t>
       </w:r>
-      <w:hyperlink r:id="rId514">
+      <w:hyperlink r:id="rId516">
         <w:r>
           <w:rPr>
             <w:rStyle w:val="Hyperlink"/>
@@ -55486,8 +55553,8 @@
         <w:t xml:space="preserve">.</w:t>
       </w:r>
     </w:p>
-    <w:bookmarkEnd w:id="515"/>
-    <w:bookmarkStart w:id="517" w:name="ref-dryad"/>
+    <w:bookmarkEnd w:id="517"/>
+    <w:bookmarkStart w:id="519" w:name="ref-dryad"/>
     <w:p>
       <w:pPr>
         <w:pStyle w:val="Bibliography"/>
@@ -55504,7 +55571,7 @@
       <w:r>
         <w:t xml:space="preserve"> </w:t>
       </w:r>
-      <w:hyperlink r:id="rId516">
+      <w:hyperlink r:id="rId518">
         <w:r>
           <w:rPr>
             <w:rStyle w:val="Hyperlink"/>
@@ -55516,8 +55583,8 @@
         <w:t xml:space="preserve">.</w:t>
       </w:r>
     </w:p>
-    <w:bookmarkEnd w:id="517"/>
-    <w:bookmarkStart w:id="518" w:name="ref-equatornetwork"/>
+    <w:bookmarkEnd w:id="519"/>
+    <w:bookmarkStart w:id="520" w:name="ref-equatornetwork"/>
     <w:p>
       <w:pPr>
         <w:pStyle w:val="Bibliography"/>
@@ -55546,8 +55613,8 @@
         <w:t xml:space="preserve">.</w:t>
       </w:r>
     </w:p>
-    <w:bookmarkEnd w:id="518"/>
-    <w:bookmarkStart w:id="520" w:name="ref-fay2021engineering"/>
+    <w:bookmarkEnd w:id="520"/>
+    <w:bookmarkStart w:id="522" w:name="ref-fay2021engineering"/>
     <w:p>
       <w:pPr>
         <w:pStyle w:val="Bibliography"/>
@@ -55571,7 +55638,7 @@
       <w:r>
         <w:t xml:space="preserve"> </w:t>
       </w:r>
-      <w:hyperlink r:id="rId519">
+      <w:hyperlink r:id="rId521">
         <w:r>
           <w:rPr>
             <w:rStyle w:val="Hyperlink"/>
@@ -55583,8 +55650,8 @@
         <w:t xml:space="preserve">.</w:t>
       </w:r>
     </w:p>
-    <w:bookmarkEnd w:id="520"/>
-    <w:bookmarkStart w:id="522" w:name="ref-humans_are_dead"/>
+    <w:bookmarkEnd w:id="522"/>
+    <w:bookmarkStart w:id="524" w:name="ref-humans_are_dead"/>
     <w:p>
       <w:pPr>
         <w:pStyle w:val="Bibliography"/>
@@ -55607,7 +55674,7 @@
       <w:r>
         <w:t xml:space="preserve"> </w:t>
       </w:r>
-      <w:hyperlink r:id="rId521">
+      <w:hyperlink r:id="rId523">
         <w:r>
           <w:rPr>
             <w:rStyle w:val="Hyperlink"/>
@@ -55619,8 +55686,8 @@
         <w:t xml:space="preserve">.</w:t>
       </w:r>
     </w:p>
-    <w:bookmarkEnd w:id="522"/>
-    <w:bookmarkStart w:id="524" w:name="ref-githubdesktop"/>
+    <w:bookmarkEnd w:id="524"/>
+    <w:bookmarkStart w:id="526" w:name="ref-githubdesktop"/>
     <w:p>
       <w:pPr>
         <w:pStyle w:val="Bibliography"/>
@@ -55637,7 +55704,7 @@
       <w:r>
         <w:t xml:space="preserve"> </w:t>
       </w:r>
-      <w:hyperlink r:id="rId523">
+      <w:hyperlink r:id="rId525">
         <w:r>
           <w:rPr>
             <w:rStyle w:val="Hyperlink"/>
@@ -55649,8 +55716,8 @@
         <w:t xml:space="preserve">.</w:t>
       </w:r>
     </w:p>
-    <w:bookmarkEnd w:id="524"/>
-    <w:bookmarkStart w:id="526" w:name="ref-butlerian_jihad"/>
+    <w:bookmarkEnd w:id="526"/>
+    <w:bookmarkStart w:id="528" w:name="ref-dune"/>
     <w:p>
       <w:pPr>
         <w:pStyle w:val="Bibliography"/>
@@ -55673,20 +55740,20 @@
       <w:r>
         <w:t xml:space="preserve"> </w:t>
       </w:r>
-      <w:hyperlink r:id="rId525">
+      <w:hyperlink r:id="rId527">
         <w:r>
           <w:rPr>
             <w:rStyle w:val="Hyperlink"/>
           </w:rPr>
-          <w:t xml:space="preserve">https://en.wikipedia.org/wiki/Dune_(franchise)#Butlerian_Jihad</w:t>
+          <w:t xml:space="preserve">https://en.wikipedia.org/wiki/Organizations_of_the_Dune_universe#Thinking_machines</w:t>
         </w:r>
       </w:hyperlink>
       <w:r>
         <w:t xml:space="preserve">.</w:t>
       </w:r>
     </w:p>
-    <w:bookmarkEnd w:id="526"/>
-    <w:bookmarkStart w:id="528" w:name="ref-plos_data"/>
+    <w:bookmarkEnd w:id="528"/>
+    <w:bookmarkStart w:id="530" w:name="ref-plos_data"/>
     <w:p>
       <w:pPr>
         <w:pStyle w:val="Bibliography"/>
@@ -55703,7 +55770,7 @@
       <w:r>
         <w:t xml:space="preserve"> </w:t>
       </w:r>
-      <w:hyperlink r:id="rId527">
+      <w:hyperlink r:id="rId529">
         <w:r>
           <w:rPr>
             <w:rStyle w:val="Hyperlink"/>
@@ -55715,8 +55782,8 @@
         <w:t xml:space="preserve">.</w:t>
       </w:r>
     </w:p>
-    <w:bookmarkEnd w:id="528"/>
-    <w:bookmarkStart w:id="529" w:name="ref-icmje"/>
+    <w:bookmarkEnd w:id="530"/>
+    <w:bookmarkStart w:id="531" w:name="ref-icmje"/>
     <w:p>
       <w:pPr>
         <w:pStyle w:val="Bibliography"/>
@@ -55751,8 +55818,8 @@
         <w:t xml:space="preserve">.</w:t>
       </w:r>
     </w:p>
-    <w:bookmarkEnd w:id="529"/>
-    <w:bookmarkStart w:id="530" w:name="ref-medRxiv"/>
+    <w:bookmarkEnd w:id="531"/>
+    <w:bookmarkStart w:id="532" w:name="ref-medRxiv"/>
     <w:p>
       <w:pPr>
         <w:pStyle w:val="Bibliography"/>
@@ -55781,8 +55848,8 @@
         <w:t xml:space="preserve">.</w:t>
       </w:r>
     </w:p>
-    <w:bookmarkEnd w:id="530"/>
-    <w:bookmarkStart w:id="532" w:name="ref-merali2010"/>
+    <w:bookmarkEnd w:id="532"/>
+    <w:bookmarkStart w:id="534" w:name="ref-merali2010"/>
     <w:p>
       <w:pPr>
         <w:pStyle w:val="Bibliography"/>
@@ -55815,7 +55882,7 @@
       <w:r>
         <w:t xml:space="preserve"> </w:t>
       </w:r>
-      <w:hyperlink r:id="rId531">
+      <w:hyperlink r:id="rId533">
         <w:r>
           <w:rPr>
             <w:rStyle w:val="Hyperlink"/>
@@ -55827,8 +55894,8 @@
         <w:t xml:space="preserve">.</w:t>
       </w:r>
     </w:p>
-    <w:bookmarkEnd w:id="532"/>
-    <w:bookmarkStart w:id="534" w:name="ref-munafo2017"/>
+    <w:bookmarkEnd w:id="534"/>
+    <w:bookmarkStart w:id="536" w:name="ref-munafo2017"/>
     <w:p>
       <w:pPr>
         <w:pStyle w:val="Bibliography"/>
@@ -55861,7 +55928,7 @@
       <w:r>
         <w:t xml:space="preserve"> </w:t>
       </w:r>
-      <w:hyperlink r:id="rId533">
+      <w:hyperlink r:id="rId535">
         <w:r>
           <w:rPr>
             <w:rStyle w:val="Hyperlink"/>
@@ -55873,8 +55940,8 @@
         <w:t xml:space="preserve">.</w:t>
       </w:r>
     </w:p>
-    <w:bookmarkEnd w:id="534"/>
-    <w:bookmarkStart w:id="536" w:name="ref-nuzzo2015"/>
+    <w:bookmarkEnd w:id="536"/>
+    <w:bookmarkStart w:id="538" w:name="ref-nuzzo2015"/>
     <w:p>
       <w:pPr>
         <w:pStyle w:val="Bibliography"/>
@@ -55907,7 +55974,7 @@
       <w:r>
         <w:t xml:space="preserve"> </w:t>
       </w:r>
-      <w:hyperlink r:id="rId535">
+      <w:hyperlink r:id="rId537">
         <w:r>
           <w:rPr>
             <w:rStyle w:val="Hyperlink"/>
@@ -55919,8 +55986,8 @@
         <w:t xml:space="preserve">.</w:t>
       </w:r>
     </w:p>
-    <w:bookmarkEnd w:id="536"/>
-    <w:bookmarkStart w:id="538" w:name="ref-osf"/>
+    <w:bookmarkEnd w:id="538"/>
+    <w:bookmarkStart w:id="540" w:name="ref-osf"/>
     <w:p>
       <w:pPr>
         <w:pStyle w:val="Bibliography"/>
@@ -55937,7 +56004,7 @@
       <w:r>
         <w:t xml:space="preserve"> </w:t>
       </w:r>
-      <w:hyperlink r:id="rId537">
+      <w:hyperlink r:id="rId539">
         <w:r>
           <w:rPr>
             <w:rStyle w:val="Hyperlink"/>
@@ -55949,8 +56016,8 @@
         <w:t xml:space="preserve">.</w:t>
       </w:r>
     </w:p>
-    <w:bookmarkEnd w:id="538"/>
-    <w:bookmarkStart w:id="540" w:name="ref-gitfixum"/>
+    <w:bookmarkEnd w:id="540"/>
+    <w:bookmarkStart w:id="542" w:name="ref-gitfixum"/>
     <w:p>
       <w:pPr>
         <w:pStyle w:val="Bibliography"/>
@@ -55967,7 +56034,7 @@
       <w:r>
         <w:t xml:space="preserve"> </w:t>
       </w:r>
-      <w:hyperlink r:id="rId539">
+      <w:hyperlink r:id="rId541">
         <w:r>
           <w:rPr>
             <w:rStyle w:val="Hyperlink"/>
@@ -55979,8 +56046,8 @@
         <w:t xml:space="preserve">.</w:t>
       </w:r>
     </w:p>
-    <w:bookmarkEnd w:id="540"/>
-    <w:bookmarkStart w:id="542" w:name="ref-rougier2014"/>
+    <w:bookmarkEnd w:id="542"/>
+    <w:bookmarkStart w:id="544" w:name="ref-rougier2014"/>
     <w:p>
       <w:pPr>
         <w:pStyle w:val="Bibliography"/>
@@ -56013,7 +56080,7 @@
       <w:r>
         <w:t xml:space="preserve"> </w:t>
       </w:r>
-      <w:hyperlink r:id="rId541">
+      <w:hyperlink r:id="rId543">
         <w:r>
           <w:rPr>
             <w:rStyle w:val="Hyperlink"/>
@@ -56025,8 +56092,8 @@
         <w:t xml:space="preserve">.</w:t>
       </w:r>
     </w:p>
-    <w:bookmarkEnd w:id="542"/>
-    <w:bookmarkStart w:id="544" w:name="ref-silbiger2019"/>
+    <w:bookmarkEnd w:id="544"/>
+    <w:bookmarkStart w:id="546" w:name="ref-silbiger2019"/>
     <w:p>
       <w:pPr>
         <w:pStyle w:val="Bibliography"/>
@@ -56056,7 +56123,7 @@
       <w:r>
         <w:t xml:space="preserve"> </w:t>
       </w:r>
-      <w:hyperlink r:id="rId543">
+      <w:hyperlink r:id="rId545">
         <w:r>
           <w:rPr>
             <w:rStyle w:val="Hyperlink"/>
@@ -56068,8 +56135,8 @@
         <w:t xml:space="preserve">.</w:t>
       </w:r>
     </w:p>
-    <w:bookmarkEnd w:id="544"/>
-    <w:bookmarkStart w:id="546" w:name="ref-slurm"/>
+    <w:bookmarkEnd w:id="546"/>
+    <w:bookmarkStart w:id="548" w:name="ref-slurm"/>
     <w:p>
       <w:pPr>
         <w:pStyle w:val="Bibliography"/>
@@ -56086,7 +56153,7 @@
       <w:r>
         <w:t xml:space="preserve"> </w:t>
       </w:r>
-      <w:hyperlink r:id="rId545">
+      <w:hyperlink r:id="rId547">
         <w:r>
           <w:rPr>
             <w:rStyle w:val="Hyperlink"/>
@@ -56098,8 +56165,8 @@
         <w:t xml:space="preserve">.</w:t>
       </w:r>
     </w:p>
-    <w:bookmarkEnd w:id="546"/>
-    <w:bookmarkStart w:id="548" w:name="ref-stoddart2019"/>
+    <w:bookmarkEnd w:id="548"/>
+    <w:bookmarkStart w:id="550" w:name="ref-stoddart2019"/>
     <w:p>
       <w:pPr>
         <w:pStyle w:val="Bibliography"/>
@@ -56129,7 +56196,7 @@
       <w:r>
         <w:t xml:space="preserve"> </w:t>
       </w:r>
-      <w:hyperlink r:id="rId547">
+      <w:hyperlink r:id="rId549">
         <w:r>
           <w:rPr>
             <w:rStyle w:val="Hyperlink"/>
@@ -56141,8 +56208,8 @@
         <w:t xml:space="preserve">.</w:t>
       </w:r>
     </w:p>
-    <w:bookmarkEnd w:id="548"/>
-    <w:bookmarkStart w:id="550" w:name="ref-matrix"/>
+    <w:bookmarkEnd w:id="550"/>
+    <w:bookmarkStart w:id="552" w:name="ref-matrix"/>
     <w:p>
       <w:pPr>
         <w:pStyle w:val="Bibliography"/>
@@ -56159,7 +56226,7 @@
       <w:r>
         <w:t xml:space="preserve"> </w:t>
       </w:r>
-      <w:hyperlink r:id="rId549">
+      <w:hyperlink r:id="rId551">
         <w:r>
           <w:rPr>
             <w:rStyle w:val="Hyperlink"/>
@@ -56171,8 +56238,8 @@
         <w:t xml:space="preserve">.</w:t>
       </w:r>
     </w:p>
-    <w:bookmarkEnd w:id="550"/>
-    <w:bookmarkStart w:id="552" w:name="ref-terminator"/>
+    <w:bookmarkEnd w:id="552"/>
+    <w:bookmarkStart w:id="554" w:name="ref-terminator"/>
     <w:p>
       <w:pPr>
         <w:pStyle w:val="Bibliography"/>
@@ -56189,7 +56256,7 @@
       <w:r>
         <w:t xml:space="preserve"> </w:t>
       </w:r>
-      <w:hyperlink r:id="rId551">
+      <w:hyperlink r:id="rId553">
         <w:r>
           <w:rPr>
             <w:rStyle w:val="Hyperlink"/>
@@ -56201,8 +56268,8 @@
         <w:t xml:space="preserve">.</w:t>
       </w:r>
     </w:p>
-    <w:bookmarkEnd w:id="552"/>
-    <w:bookmarkStart w:id="554" w:name="ref-tidyverse2023codereview"/>
+    <w:bookmarkEnd w:id="554"/>
+    <w:bookmarkStart w:id="556" w:name="ref-tidyverse2023codereview"/>
     <w:p>
       <w:pPr>
         <w:pStyle w:val="Bibliography"/>
@@ -56226,7 +56293,7 @@
       <w:r>
         <w:t xml:space="preserve"> </w:t>
       </w:r>
-      <w:hyperlink r:id="rId553">
+      <w:hyperlink r:id="rId555">
         <w:r>
           <w:rPr>
             <w:rStyle w:val="Hyperlink"/>
@@ -56238,8 +56305,8 @@
         <w:t xml:space="preserve">.</w:t>
       </w:r>
     </w:p>
-    <w:bookmarkEnd w:id="554"/>
-    <w:bookmarkStart w:id="556" w:name="ref-vannoorden2021"/>
+    <w:bookmarkEnd w:id="556"/>
+    <w:bookmarkStart w:id="558" w:name="ref-vannoorden2021"/>
     <w:p>
       <w:pPr>
         <w:pStyle w:val="Bibliography"/>
@@ -56269,7 +56336,7 @@
       <w:r>
         <w:t xml:space="preserve"> </w:t>
       </w:r>
-      <w:hyperlink r:id="rId555">
+      <w:hyperlink r:id="rId557">
         <w:r>
           <w:rPr>
             <w:rStyle w:val="Hyperlink"/>
@@ -56281,8 +56348,8 @@
         <w:t xml:space="preserve">.</w:t>
       </w:r>
     </w:p>
-    <w:bookmarkEnd w:id="556"/>
-    <w:bookmarkStart w:id="558" w:name="ref-wargames"/>
+    <w:bookmarkEnd w:id="558"/>
+    <w:bookmarkStart w:id="560" w:name="ref-wargames"/>
     <w:p>
       <w:pPr>
         <w:pStyle w:val="Bibliography"/>
@@ -56299,7 +56366,7 @@
       <w:r>
         <w:t xml:space="preserve"> </w:t>
       </w:r>
-      <w:hyperlink r:id="rId557">
+      <w:hyperlink r:id="rId559">
         <w:r>
           <w:rPr>
             <w:rStyle w:val="Hyperlink"/>
@@ -56311,8 +56378,8 @@
         <w:t xml:space="preserve">.</w:t>
       </w:r>
     </w:p>
-    <w:bookmarkEnd w:id="558"/>
-    <w:bookmarkStart w:id="560" w:name="ref-wickham2019advr"/>
+    <w:bookmarkEnd w:id="560"/>
+    <w:bookmarkStart w:id="562" w:name="ref-wickham2019advr"/>
     <w:p>
       <w:pPr>
         <w:pStyle w:val="Bibliography"/>
@@ -56336,7 +56403,7 @@
       <w:r>
         <w:t xml:space="preserve"> </w:t>
       </w:r>
-      <w:hyperlink r:id="rId559">
+      <w:hyperlink r:id="rId561">
         <w:r>
           <w:rPr>
             <w:rStyle w:val="Hyperlink"/>
@@ -56348,8 +56415,8 @@
         <w:t xml:space="preserve">.</w:t>
       </w:r>
     </w:p>
-    <w:bookmarkEnd w:id="560"/>
-    <w:bookmarkStart w:id="562" w:name="ref-wickham2021shiny"/>
+    <w:bookmarkEnd w:id="562"/>
+    <w:bookmarkStart w:id="564" w:name="ref-wickham2021shiny"/>
     <w:p>
       <w:pPr>
         <w:pStyle w:val="Bibliography"/>
@@ -56373,7 +56440,7 @@
       <w:r>
         <w:t xml:space="preserve"> </w:t>
       </w:r>
-      <w:hyperlink r:id="rId561">
+      <w:hyperlink r:id="rId563">
         <w:r>
           <w:rPr>
             <w:rStyle w:val="Hyperlink"/>
@@ -56385,8 +56452,8 @@
         <w:t xml:space="preserve">.</w:t>
       </w:r>
     </w:p>
-    <w:bookmarkEnd w:id="562"/>
-    <w:bookmarkStart w:id="564" w:name="ref-wickham2023tidyverse"/>
+    <w:bookmarkEnd w:id="564"/>
+    <w:bookmarkStart w:id="566" w:name="ref-wickham2023tidyverse"/>
     <w:p>
       <w:pPr>
         <w:pStyle w:val="Bibliography"/>
@@ -56410,7 +56477,7 @@
       <w:r>
         <w:t xml:space="preserve"> </w:t>
       </w:r>
-      <w:hyperlink r:id="rId563">
+      <w:hyperlink r:id="rId565">
         <w:r>
           <w:rPr>
             <w:rStyle w:val="Hyperlink"/>
@@ -56422,8 +56489,8 @@
         <w:t xml:space="preserve">.</w:t>
       </w:r>
     </w:p>
-    <w:bookmarkEnd w:id="564"/>
-    <w:bookmarkStart w:id="566" w:name="ref-wickham2023tidydesign"/>
+    <w:bookmarkEnd w:id="566"/>
+    <w:bookmarkStart w:id="568" w:name="ref-wickham2023tidydesign"/>
     <w:p>
       <w:pPr>
         <w:pStyle w:val="Bibliography"/>
@@ -56447,7 +56514,7 @@
       <w:r>
         <w:t xml:space="preserve"> </w:t>
       </w:r>
-      <w:hyperlink r:id="rId565">
+      <w:hyperlink r:id="rId567">
         <w:r>
           <w:rPr>
             <w:rStyle w:val="Hyperlink"/>
@@ -56459,8 +56526,8 @@
         <w:t xml:space="preserve">.</w:t>
       </w:r>
     </w:p>
-    <w:bookmarkEnd w:id="566"/>
-    <w:bookmarkStart w:id="568" w:name="ref-wickham2023rpkgs"/>
+    <w:bookmarkEnd w:id="568"/>
+    <w:bookmarkStart w:id="570" w:name="ref-wickham2023rpkgs"/>
     <w:p>
       <w:pPr>
         <w:pStyle w:val="Bibliography"/>
@@ -56484,7 +56551,7 @@
       <w:r>
         <w:t xml:space="preserve"> </w:t>
       </w:r>
-      <w:hyperlink r:id="rId567">
+      <w:hyperlink r:id="rId569">
         <w:r>
           <w:rPr>
             <w:rStyle w:val="Hyperlink"/>
@@ -56496,8 +56563,8 @@
         <w:t xml:space="preserve">.</w:t>
       </w:r>
     </w:p>
-    <w:bookmarkEnd w:id="568"/>
-    <w:bookmarkStart w:id="570" w:name="ref-wickham2023r4ds"/>
+    <w:bookmarkEnd w:id="570"/>
+    <w:bookmarkStart w:id="572" w:name="ref-wickham2023r4ds"/>
     <w:p>
       <w:pPr>
         <w:pStyle w:val="Bibliography"/>
@@ -56521,7 +56588,7 @@
       <w:r>
         <w:t xml:space="preserve"> </w:t>
       </w:r>
-      <w:hyperlink r:id="rId569">
+      <w:hyperlink r:id="rId571">
         <w:r>
           <w:rPr>
             <w:rStyle w:val="Hyperlink"/>
@@ -56533,8 +56600,8 @@
         <w:t xml:space="preserve">.</w:t>
       </w:r>
     </w:p>
-    <w:bookmarkEnd w:id="570"/>
-    <w:bookmarkStart w:id="571" w:name="ref-R-roxygen2"/>
+    <w:bookmarkEnd w:id="572"/>
+    <w:bookmarkStart w:id="573" w:name="ref-R-roxygen2"/>
     <w:p>
       <w:pPr>
         <w:pStyle w:val="Bibliography"/>
@@ -56570,9 +56637,9 @@
         <w:t xml:space="preserve">.</w:t>
       </w:r>
     </w:p>
-    <w:bookmarkEnd w:id="571"/>
-    <w:bookmarkEnd w:id="572"/>
     <w:bookmarkEnd w:id="573"/>
+    <w:bookmarkEnd w:id="574"/>
+    <w:bookmarkEnd w:id="575"/>
     <w:sectPr>
       <w:footnotePr>
         <w:numRestart w:val="eachSect"/>

</xml_diff>

<commit_message>
Deploying to gh-pages from @ UCD-SERG/lab-manual@2b3c61b4868801f693877823065c724d47df58df 🚀
</commit_message>
<xml_diff>
--- a/UCD-SeRG-Lab-Manual.docx
+++ b/UCD-SeRG-Lab-Manual.docx
@@ -46898,13 +46898,13 @@
         </w:numPr>
       </w:pPr>
       <w:r>
-        <w:t xml:space="preserve">“The Terminator”</w:t>
-      </w:r>
-      <w:r>
-        <w:t xml:space="preserve"> </w:t>
-      </w:r>
-      <w:r>
-        <w:t xml:space="preserve">(1984)</w:t>
+        <w:t xml:space="preserve">“Terminator 3: Rise of the Machines”</w:t>
+      </w:r>
+      <w:r>
+        <w:t xml:space="preserve"> </w:t>
+      </w:r>
+      <w:r>
+        <w:t xml:space="preserve">(2003)</w:t>
       </w:r>
     </w:p>
     <w:p>
@@ -56209,19 +56209,19 @@
       </w:r>
     </w:p>
     <w:bookmarkEnd w:id="550"/>
-    <w:bookmarkStart w:id="552" w:name="ref-matrix"/>
+    <w:bookmarkStart w:id="552" w:name="ref-terminator"/>
     <w:p>
       <w:pPr>
         <w:pStyle w:val="Bibliography"/>
       </w:pPr>
       <w:r>
-        <w:t xml:space="preserve">“The Matrix.”</w:t>
-      </w:r>
-      <w:r>
-        <w:t xml:space="preserve"> </w:t>
-      </w:r>
-      <w:r>
-        <w:t xml:space="preserve">1999. Film.</w:t>
+        <w:t xml:space="preserve">“Terminator 3: Rise of the Machines.”</w:t>
+      </w:r>
+      <w:r>
+        <w:t xml:space="preserve"> </w:t>
+      </w:r>
+      <w:r>
+        <w:t xml:space="preserve">2003. Film.</w:t>
       </w:r>
       <w:r>
         <w:t xml:space="preserve"> </w:t>
@@ -56231,7 +56231,7 @@
           <w:rPr>
             <w:rStyle w:val="Hyperlink"/>
           </w:rPr>
-          <w:t xml:space="preserve">https://en.wikipedia.org/wiki/The_Matrix</w:t>
+          <w:t xml:space="preserve">https://en.wikipedia.org/wiki/Terminator_3:_Rise_of_the_Machines</w:t>
         </w:r>
       </w:hyperlink>
       <w:r>
@@ -56239,19 +56239,19 @@
       </w:r>
     </w:p>
     <w:bookmarkEnd w:id="552"/>
-    <w:bookmarkStart w:id="554" w:name="ref-terminator"/>
+    <w:bookmarkStart w:id="554" w:name="ref-matrix"/>
     <w:p>
       <w:pPr>
         <w:pStyle w:val="Bibliography"/>
       </w:pPr>
       <w:r>
-        <w:t xml:space="preserve">“The Terminator.”</w:t>
-      </w:r>
-      <w:r>
-        <w:t xml:space="preserve"> </w:t>
-      </w:r>
-      <w:r>
-        <w:t xml:space="preserve">1984. Film.</w:t>
+        <w:t xml:space="preserve">“The Matrix.”</w:t>
+      </w:r>
+      <w:r>
+        <w:t xml:space="preserve"> </w:t>
+      </w:r>
+      <w:r>
+        <w:t xml:space="preserve">1999. Film.</w:t>
       </w:r>
       <w:r>
         <w:t xml:space="preserve"> </w:t>
@@ -56261,7 +56261,7 @@
           <w:rPr>
             <w:rStyle w:val="Hyperlink"/>
           </w:rPr>
-          <w:t xml:space="preserve">https://en.wikipedia.org/wiki/The_Terminator</w:t>
+          <w:t xml:space="preserve">https://en.wikipedia.org/wiki/The_Matrix</w:t>
         </w:r>
       </w:hyperlink>
       <w:r>

</xml_diff>

<commit_message>
Deploying to gh-pages from @ UCD-SERG/lab-manual@3382114750b4330ccaa62845e93443a8f8593bd9 🚀
</commit_message>
<xml_diff>
--- a/UCD-SeRG-Lab-Manual.docx
+++ b/UCD-SeRG-Lab-Manual.docx
@@ -54399,7 +54399,7 @@
         <w:pStyle w:val="BodyText"/>
       </w:pPr>
       <w:r>
-        <w:t xml:space="preserve">Unfortunately, we can’t render the</w:t>
+        <w:t xml:space="preserve">Here is the complete</w:t>
       </w:r>
       <w:r>
         <w:t xml:space="preserve"> </w:t>
@@ -54414,19 +54414,7 @@
         <w:t xml:space="preserve"> </w:t>
       </w:r>
       <w:r>
-        <w:t xml:space="preserve">file</w:t>
-      </w:r>
-      <w:r>
-        <w:t xml:space="preserve"> </w:t>
-      </w:r>
-      <w:r>
-        <w:t xml:space="preserve">as part of this lab manual,</w:t>
-      </w:r>
-      <w:r>
-        <w:t xml:space="preserve"> </w:t>
-      </w:r>
-      <w:r>
-        <w:t xml:space="preserve">because it includes dummy</w:t>
+        <w:t xml:space="preserve">file, for easy inspection:</w:t>
       </w:r>
     </w:p>
     <w:tbl>

</xml_diff>

<commit_message>
Deploying to gh-pages from @ UCD-SERG/lab-manual@b699b453ce65a0a41156720e33bcebe11b047da6 🚀
</commit_message>
<xml_diff>
--- a/UCD-SeRG-Lab-Manual.docx
+++ b/UCD-SeRG-Lab-Manual.docx
@@ -7142,7 +7142,7 @@
         <w:rPr>
           <w:rStyle w:val="AttributeTok"/>
         </w:rPr>
-        <w:t xml:space="preserve"> https://ucd-serg.github.io/myproject</w:t>
+        <w:t xml:space="preserve"> https://ucd-serg.github.io/YOURPROJECT</w:t>
       </w:r>
       <w:r>
         <w:br/>
@@ -16498,14 +16498,14 @@
           <w:rPr>
             <w:rStyle w:val="Hyperlink"/>
           </w:rPr>
-          <w:t xml:space="preserve">Data Frame Columns as Arguments to Dplyr Functions</w:t>
+          <w:t xml:space="preserve">Evaluation</w:t>
         </w:r>
       </w:hyperlink>
       <w:r>
         <w:t xml:space="preserve"> </w:t>
       </w:r>
       <w:r>
-        <w:t xml:space="preserve">(blog)</w:t>
+        <w:t xml:space="preserve">(advanced details)</w:t>
       </w:r>
     </w:p>
     <w:p>
@@ -16517,6 +16517,29 @@
         </w:numPr>
       </w:pPr>
       <w:hyperlink r:id="rId150">
+        <w:r>
+          <w:rPr>
+            <w:rStyle w:val="Hyperlink"/>
+          </w:rPr>
+          <w:t xml:space="preserve">Data Frame Columns as Arguments to Dplyr Functions</w:t>
+        </w:r>
+      </w:hyperlink>
+      <w:r>
+        <w:t xml:space="preserve"> </w:t>
+      </w:r>
+      <w:r>
+        <w:t xml:space="preserve">(blog)</w:t>
+      </w:r>
+    </w:p>
+    <w:p>
+      <w:pPr>
+        <w:pStyle w:val="Compact"/>
+        <w:numPr>
+          <w:ilvl w:val="0"/>
+          <w:numId w:val="1045"/>
+        </w:numPr>
+      </w:pPr>
+      <w:hyperlink r:id="rId151">
         <w:r>
           <w:rPr>
             <w:rStyle w:val="Hyperlink"/>
@@ -16539,7 +16562,7 @@
           <w:numId w:val="1045"/>
         </w:numPr>
       </w:pPr>
-      <w:hyperlink r:id="rId151">
+      <w:hyperlink r:id="rId148">
         <w:r>
           <w:rPr>
             <w:rStyle w:val="Hyperlink"/>
@@ -28302,7 +28325,7 @@
         <w:t xml:space="preserve"> </w:t>
       </w:r>
       <w:r>
-        <w:t xml:space="preserve">and most guidelines are based on</w:t>
+        <w:t xml:space="preserve">and most guidelines are based on the</w:t>
       </w:r>
       <w:r>
         <w:t xml:space="preserve"> </w:t>
@@ -28312,7 +28335,7 @@
           <w:rPr>
             <w:rStyle w:val="Hyperlink"/>
           </w:rPr>
-          <w:t xml:space="preserve">Hadley Wickham’s R Style Guide</w:t>
+          <w:t xml:space="preserve">Tidyverse R Style Guide</w:t>
         </w:r>
       </w:hyperlink>
       <w:r>
@@ -29722,7 +29745,7 @@
         <w:rPr>
           <w:rStyle w:val="VerbatimChar"/>
         </w:rPr>
-        <w:t xml:space="preserve">df |&gt; mutate(“X” = …)</w:t>
+        <w:t xml:space="preserve">df |&gt; mutate("X" = …)</w:t>
       </w:r>
       <w:r>
         <w:t xml:space="preserve">.</w:t>
@@ -29835,7 +29858,7 @@
         <w:rPr>
           <w:rStyle w:val="VerbatimChar"/>
         </w:rPr>
-        <w:t xml:space="preserve">column_name = “X”</w:t>
+        <w:t xml:space="preserve">column_name = "X"</w:t>
       </w:r>
       <w:r>
         <w:t xml:space="preserve"> </w:t>
@@ -29991,7 +30014,19 @@
         <w:rPr>
           <w:rStyle w:val="NormalTok"/>
         </w:rPr>
-        <w:t xml:space="preserve">df[[“outcome”]] </w:t>
+        <w:t xml:space="preserve">df[[</w:t>
+      </w:r>
+      <w:r>
+        <w:rPr>
+          <w:rStyle w:val="StringTok"/>
+        </w:rPr>
+        <w:t xml:space="preserve">"outcome"</w:t>
+      </w:r>
+      <w:r>
+        <w:rPr>
+          <w:rStyle w:val="NormalTok"/>
+        </w:rPr>
+        <w:t xml:space="preserve">]] </w:t>
       </w:r>
       <w:r>
         <w:rPr>
@@ -30015,7 +30050,19 @@
         <w:rPr>
           <w:rStyle w:val="NormalTok"/>
         </w:rPr>
-        <w:t xml:space="preserve">(df[[“heavyrain”]])</w:t>
+        <w:t xml:space="preserve">(df[[</w:t>
+      </w:r>
+      <w:r>
+        <w:rPr>
+          <w:rStyle w:val="StringTok"/>
+        </w:rPr>
+        <w:t xml:space="preserve">"heavyrain"</w:t>
+      </w:r>
+      <w:r>
+        <w:rPr>
+          <w:rStyle w:val="NormalTok"/>
+        </w:rPr>
+        <w:t xml:space="preserve">]])</w:t>
       </w:r>
     </w:p>
     <w:p>
@@ -30060,7 +30107,13 @@
         <w:rPr>
           <w:rStyle w:val="NormalTok"/>
         </w:rPr>
-        <w:t xml:space="preserve"> “heavyrain”</w:t>
+        <w:t xml:space="preserve"> </w:t>
+      </w:r>
+      <w:r>
+        <w:rPr>
+          <w:rStyle w:val="StringTok"/>
+        </w:rPr>
+        <w:t xml:space="preserve">"heavyrain"</w:t>
       </w:r>
       <w:r>
         <w:br/>
@@ -30260,7 +30313,7 @@
         <w:rPr>
           <w:rStyle w:val="VerbatimChar"/>
         </w:rPr>
-        <w:t xml:space="preserve">!!sym(“column_name”)</w:t>
+        <w:t xml:space="preserve">!!sym("column_name")</w:t>
       </w:r>
       <w:r>
         <w:t xml:space="preserve"> </w:t>
@@ -30329,7 +30382,7 @@
         <w:rPr>
           <w:rStyle w:val="VerbatimChar"/>
         </w:rPr>
-        <w:t xml:space="preserve">sym(“column_name”)</w:t>
+        <w:t xml:space="preserve">sym("column_name")</w:t>
       </w:r>
       <w:r>
         <w:t xml:space="preserve"> </w:t>
@@ -30361,7 +30414,7 @@
         <w:rPr>
           <w:rStyle w:val="VerbatimChar"/>
         </w:rPr>
-        <w:t xml:space="preserve">df |&gt; mutate(“new_column” = values)</w:t>
+        <w:t xml:space="preserve">df |&gt; mutate("new_column" = values)</w:t>
       </w:r>
       <w:r>
         <w:t xml:space="preserve"> </w:t>
@@ -30376,7 +30429,7 @@
         <w:rPr>
           <w:rStyle w:val="VerbatimChar"/>
         </w:rPr>
-        <w:t xml:space="preserve">df |&gt; mutate(“new_column” := values)</w:t>
+        <w:t xml:space="preserve">df |&gt; mutate("new_column" := values)</w:t>
       </w:r>
       <w:r>
         <w:t xml:space="preserve"> </w:t>
@@ -30435,7 +30488,13 @@
         <w:rPr>
           <w:rStyle w:val="NormalTok"/>
         </w:rPr>
-        <w:t xml:space="preserve"> “new_column”</w:t>
+        <w:t xml:space="preserve"> </w:t>
+      </w:r>
+      <w:r>
+        <w:rPr>
+          <w:rStyle w:val="StringTok"/>
+        </w:rPr>
+        <w:t xml:space="preserve">"new_column"</w:t>
       </w:r>
       <w:r>
         <w:br/>
@@ -31508,7 +31567,19 @@
         <w:rPr>
           <w:rStyle w:val="NormalTok"/>
         </w:rPr>
-        <w:t xml:space="preserve">(“{outcome}_prev”)) </w:t>
+        <w:t xml:space="preserve">(</w:t>
+      </w:r>
+      <w:r>
+        <w:rPr>
+          <w:rStyle w:val="StringTok"/>
+        </w:rPr>
+        <w:t xml:space="preserve">"{outcome}_prev"</w:t>
+      </w:r>
+      <w:r>
+        <w:rPr>
+          <w:rStyle w:val="NormalTok"/>
+        </w:rPr>
+        <w:t xml:space="preserve">)) </w:t>
       </w:r>
       <w:r>
         <w:rPr>
@@ -31857,7 +31928,19 @@
         <w:rPr>
           <w:rStyle w:val="NormalTok"/>
         </w:rPr>
-        <w:t xml:space="preserve">(outcome, ”_prev”)) </w:t>
+        <w:t xml:space="preserve">(outcome, </w:t>
+      </w:r>
+      <w:r>
+        <w:rPr>
+          <w:rStyle w:val="StringTok"/>
+        </w:rPr>
+        <w:t xml:space="preserve">"_prev"</w:t>
+      </w:r>
+      <w:r>
+        <w:rPr>
+          <w:rStyle w:val="NormalTok"/>
+        </w:rPr>
+        <w:t xml:space="preserve">)) </w:t>
       </w:r>
       <w:r>
         <w:rPr>
@@ -32011,7 +32094,19 @@
         <w:rPr>
           <w:rStyle w:val="NormalTok"/>
         </w:rPr>
-        <w:t xml:space="preserve">(outcome, ”_prev”)</w:t>
+        <w:t xml:space="preserve">(outcome, </w:t>
+      </w:r>
+      <w:r>
+        <w:rPr>
+          <w:rStyle w:val="StringTok"/>
+        </w:rPr>
+        <w:t xml:space="preserve">"_prev"</w:t>
+      </w:r>
+      <w:r>
+        <w:rPr>
+          <w:rStyle w:val="NormalTok"/>
+        </w:rPr>
+        <w:t xml:space="preserve">)</w:t>
       </w:r>
       <w:r>
         <w:br/>
@@ -40477,7 +40572,7 @@
                     <w:rPr>
                       <w:rStyle w:val="VerbatimChar"/>
                     </w:rPr>
-                    <w:t xml:space="preserve">mv “newfile2” “file3”</w:t>
+                    <w:t xml:space="preserve">mv "newfile2" "file3"</w:t>
                   </w:r>
                 </w:p>
               </w:tc>
@@ -40571,7 +40666,7 @@
                     <w:rPr>
                       <w:rStyle w:val="VerbatimChar"/>
                     </w:rPr>
-                    <w:t xml:space="preserve">mv “file1” folder2</w:t>
+                    <w:t xml:space="preserve">mv "file1" folder2</w:t>
                   </w:r>
                 </w:p>
               </w:tc>
@@ -41204,7 +41299,7 @@
         <w:rPr>
           <w:rStyle w:val="VerbatimChar"/>
         </w:rPr>
-        <w:t xml:space="preserve">Rscript -e “cat(‘this is a test’)"</w:t>
+        <w:t xml:space="preserve">Rscript -e "cat(‘this is a test’)"</w:t>
       </w:r>
       <w:r>
         <w:t xml:space="preserve">, where the</w:t>
@@ -41239,7 +41334,7 @@
         <w:rPr>
           <w:rStyle w:val="VerbatimChar"/>
         </w:rPr>
-        <w:t xml:space="preserve">“C:\Program Files\R\R-3.6.0\bin” -e “cat(‘this is a test’)”</w:t>
+        <w:t xml:space="preserve">"C:\Program Files\R\R-3.6.0\bin" -e "cat(‘this is a test’)"</w:t>
       </w:r>
     </w:p>
     <w:p>
@@ -41256,7 +41351,7 @@
         <w:rPr>
           <w:rStyle w:val="VerbatimChar"/>
         </w:rPr>
-        <w:t xml:space="preserve">Rscript -e “source(‘C:/path/to/script/some_code.R’)”</w:t>
+        <w:t xml:space="preserve">Rscript -e "source(‘C:/path/to/script/some_code.R’)"</w:t>
       </w:r>
     </w:p>
     <w:bookmarkStart w:id="334" w:name="common-mistakes"/>
@@ -44183,7 +44278,7 @@
         <w:rPr>
           <w:rStyle w:val="VerbatimChar"/>
         </w:rPr>
-        <w:t xml:space="preserve">example_function(arg_a = “a”)</w:t>
+        <w:t xml:space="preserve">example_function(arg_a = "a")</w:t>
       </w:r>
       <w:r>
         <w:t xml:space="preserve">. A few months after we publish our code, the package developers update the function to take in another mandatory argument</w:t>
@@ -44383,7 +44478,7 @@
         <w:rPr>
           <w:rStyle w:val="VerbatimChar"/>
         </w:rPr>
-        <w:t xml:space="preserve">install.packages(“renv”)</w:t>
+        <w:t xml:space="preserve">install.packages("renv")</w:t>
       </w:r>
     </w:p>
     <w:p>
@@ -44605,7 +44700,7 @@
         <w:rPr>
           <w:rStyle w:val="VerbatimChar"/>
         </w:rPr>
-        <w:t xml:space="preserve">install.packages(“renv”)</w:t>
+        <w:t xml:space="preserve">install.packages("renv")</w:t>
       </w:r>
     </w:p>
     <w:p>
@@ -48380,39 +48475,15 @@
       </w:r>
       <w:r>
         <w:rPr>
-          <w:rStyle w:val="NormalTok"/>
-        </w:rPr>
-        <w:t xml:space="preserve">“http</w:t>
-      </w:r>
-      <w:r>
-        <w:rPr>
-          <w:rStyle w:val="SpecialCharTok"/>
-        </w:rPr>
-        <w:t xml:space="preserve">:</w:t>
-      </w:r>
-      <w:r>
-        <w:rPr>
-          <w:rStyle w:val="ErrorTok"/>
-        </w:rPr>
-        <w:t xml:space="preserve">//</w:t>
-      </w:r>
-      <w:r>
-        <w:rPr>
-          <w:rStyle w:val="NormalTok"/>
-        </w:rPr>
-        <w:t xml:space="preserve">cran.us.ur</w:t>
-      </w:r>
-      <w:r>
-        <w:rPr>
-          <w:rStyle w:val="SpecialCharTok"/>
-        </w:rPr>
-        <w:t xml:space="preserve">-</w:t>
-      </w:r>
-      <w:r>
-        <w:rPr>
-          <w:rStyle w:val="NormalTok"/>
-        </w:rPr>
-        <w:t xml:space="preserve">project.org”, </w:t>
+          <w:rStyle w:val="StringTok"/>
+        </w:rPr>
+        <w:t xml:space="preserve">"https://cran.r-project.org"</w:t>
+      </w:r>
+      <w:r>
+        <w:rPr>
+          <w:rStyle w:val="NormalTok"/>
+        </w:rPr>
+        <w:t xml:space="preserve">, </w:t>
       </w:r>
       <w:r>
         <w:br/>
@@ -48439,7 +48510,13 @@
         <w:rPr>
           <w:rStyle w:val="StringTok"/>
         </w:rPr>
-        <w:t xml:space="preserve">"--no-lock"")</w:t>
+        <w:t xml:space="preserve">"--no-lock"</w:t>
+      </w:r>
+      <w:r>
+        <w:rPr>
+          <w:rStyle w:val="NormalTok"/>
+        </w:rPr>
+        <w:t xml:space="preserve">)</w:t>
       </w:r>
     </w:p>
     <w:p>
@@ -58628,7 +58705,7 @@
     </w:p>
     <w:bookmarkEnd w:id="481"/>
     <w:bookmarkEnd w:id="482"/>
-    <w:bookmarkStart w:id="514" w:name="resources-2"/>
+    <w:bookmarkStart w:id="513" w:name="resources-2"/>
     <w:p>
       <w:pPr>
         <w:pStyle w:val="Heading1"/>
@@ -59004,7 +59081,7 @@
           <w:numId w:val="1161"/>
         </w:numPr>
       </w:pPr>
-      <w:hyperlink r:id="rId149">
+      <w:hyperlink r:id="rId150">
         <w:r>
           <w:rPr>
             <w:rStyle w:val="Hyperlink"/>
@@ -59027,7 +59104,7 @@
           <w:numId w:val="1161"/>
         </w:numPr>
       </w:pPr>
-      <w:hyperlink r:id="rId150">
+      <w:hyperlink r:id="rId151">
         <w:r>
           <w:rPr>
             <w:rStyle w:val="Hyperlink"/>
@@ -59050,7 +59127,7 @@
           <w:numId w:val="1161"/>
         </w:numPr>
       </w:pPr>
-      <w:hyperlink r:id="rId151">
+      <w:hyperlink r:id="rId148">
         <w:r>
           <w:rPr>
             <w:rStyle w:val="Hyperlink"/>
@@ -59067,7 +59144,7 @@
     </w:p>
     <w:bookmarkEnd w:id="493"/>
     <w:bookmarkEnd w:id="494"/>
-    <w:bookmarkStart w:id="497" w:name="resources-for-git-github"/>
+    <w:bookmarkStart w:id="496" w:name="resources-for-git-github"/>
     <w:p>
       <w:pPr>
         <w:pStyle w:val="Heading2"/>
@@ -59113,29 +59190,12 @@
           <w:rPr>
             <w:rStyle w:val="Hyperlink"/>
           </w:rPr>
-          <w:t xml:space="preserve">Data Camp introduction to Git</w:t>
+          <w:t xml:space="preserve">GitHub Skills: Introduction to GitHub</w:t>
         </w:r>
       </w:hyperlink>
     </w:p>
-    <w:p>
-      <w:pPr>
-        <w:pStyle w:val="Compact"/>
-        <w:numPr>
-          <w:ilvl w:val="0"/>
-          <w:numId w:val="1162"/>
-        </w:numPr>
-      </w:pPr>
-      <w:hyperlink r:id="rId496">
-        <w:r>
-          <w:rPr>
-            <w:rStyle w:val="Hyperlink"/>
-          </w:rPr>
-          <w:t xml:space="preserve">Introduction to Github</w:t>
-        </w:r>
-      </w:hyperlink>
-    </w:p>
-    <w:bookmarkEnd w:id="497"/>
-    <w:bookmarkStart w:id="498" w:name="scientific-figures"/>
+    <w:bookmarkEnd w:id="496"/>
+    <w:bookmarkStart w:id="497" w:name="scientific-figures"/>
     <w:p>
       <w:pPr>
         <w:pStyle w:val="Heading2"/>
@@ -59162,8 +59222,8 @@
         <w:t xml:space="preserve">(Rougier, Droettboom, and Bourne 2014)</w:t>
       </w:r>
     </w:p>
-    <w:bookmarkEnd w:id="498"/>
-    <w:bookmarkStart w:id="501" w:name="writing"/>
+    <w:bookmarkEnd w:id="497"/>
+    <w:bookmarkStart w:id="500" w:name="writing"/>
     <w:p>
       <w:pPr>
         <w:pStyle w:val="Heading2"/>
@@ -59234,7 +59294,7 @@
           <w:numId w:val="1164"/>
         </w:numPr>
       </w:pPr>
-      <w:hyperlink r:id="rId499">
+      <w:hyperlink r:id="rId498">
         <w:r>
           <w:rPr>
             <w:rStyle w:val="Hyperlink"/>
@@ -59251,7 +59311,7 @@
           <w:numId w:val="1164"/>
         </w:numPr>
       </w:pPr>
-      <w:hyperlink r:id="rId500">
+      <w:hyperlink r:id="rId499">
         <w:r>
           <w:rPr>
             <w:rStyle w:val="Hyperlink"/>
@@ -59260,8 +59320,8 @@
         </w:r>
       </w:hyperlink>
     </w:p>
-    <w:bookmarkEnd w:id="501"/>
-    <w:bookmarkStart w:id="505" w:name="presentations"/>
+    <w:bookmarkEnd w:id="500"/>
+    <w:bookmarkStart w:id="504" w:name="presentations"/>
     <w:p>
       <w:pPr>
         <w:pStyle w:val="Heading2"/>
@@ -59296,7 +59356,7 @@
           <w:numId w:val="1165"/>
         </w:numPr>
       </w:pPr>
-      <w:hyperlink r:id="rId502">
+      <w:hyperlink r:id="rId501">
         <w:r>
           <w:rPr>
             <w:rStyle w:val="Hyperlink"/>
@@ -59313,7 +59373,7 @@
           <w:numId w:val="1165"/>
         </w:numPr>
       </w:pPr>
-      <w:hyperlink r:id="rId503">
+      <w:hyperlink r:id="rId502">
         <w:r>
           <w:rPr>
             <w:rStyle w:val="Hyperlink"/>
@@ -59330,7 +59390,7 @@
           <w:numId w:val="1165"/>
         </w:numPr>
       </w:pPr>
-      <w:hyperlink r:id="rId504">
+      <w:hyperlink r:id="rId503">
         <w:r>
           <w:rPr>
             <w:rStyle w:val="Hyperlink"/>
@@ -59339,8 +59399,8 @@
         </w:r>
       </w:hyperlink>
     </w:p>
-    <w:bookmarkEnd w:id="505"/>
-    <w:bookmarkStart w:id="507" w:name="professional-advice"/>
+    <w:bookmarkEnd w:id="504"/>
+    <w:bookmarkStart w:id="506" w:name="professional-advice"/>
     <w:p>
       <w:pPr>
         <w:pStyle w:val="Heading2"/>
@@ -59357,7 +59417,7 @@
           <w:numId w:val="1166"/>
         </w:numPr>
       </w:pPr>
-      <w:hyperlink r:id="rId506">
+      <w:hyperlink r:id="rId505">
         <w:r>
           <w:rPr>
             <w:rStyle w:val="Hyperlink"/>
@@ -59366,8 +59426,8 @@
         </w:r>
       </w:hyperlink>
     </w:p>
-    <w:bookmarkEnd w:id="507"/>
-    <w:bookmarkStart w:id="510" w:name="funding"/>
+    <w:bookmarkEnd w:id="506"/>
+    <w:bookmarkStart w:id="509" w:name="funding"/>
     <w:p>
       <w:pPr>
         <w:pStyle w:val="Heading2"/>
@@ -59384,7 +59444,7 @@
           <w:numId w:val="1167"/>
         </w:numPr>
       </w:pPr>
-      <w:hyperlink r:id="rId508">
+      <w:hyperlink r:id="rId507">
         <w:r>
           <w:rPr>
             <w:rStyle w:val="Hyperlink"/>
@@ -59401,7 +59461,7 @@
           <w:numId w:val="1167"/>
         </w:numPr>
       </w:pPr>
-      <w:hyperlink r:id="rId509">
+      <w:hyperlink r:id="rId508">
         <w:r>
           <w:rPr>
             <w:rStyle w:val="Hyperlink"/>
@@ -59410,8 +59470,8 @@
         </w:r>
       </w:hyperlink>
     </w:p>
-    <w:bookmarkEnd w:id="510"/>
-    <w:bookmarkStart w:id="513" w:name="ethics-and-global-health-research"/>
+    <w:bookmarkEnd w:id="509"/>
+    <w:bookmarkStart w:id="512" w:name="ethics-and-global-health-research"/>
     <w:p>
       <w:pPr>
         <w:pStyle w:val="Heading2"/>
@@ -59428,7 +59488,7 @@
           <w:numId w:val="1168"/>
         </w:numPr>
       </w:pPr>
-      <w:hyperlink r:id="rId511">
+      <w:hyperlink r:id="rId510">
         <w:r>
           <w:rPr>
             <w:rStyle w:val="Hyperlink"/>
@@ -59463,7 +59523,7 @@
           <w:numId w:val="1168"/>
         </w:numPr>
       </w:pPr>
-      <w:hyperlink r:id="rId512">
+      <w:hyperlink r:id="rId511">
         <w:r>
           <w:rPr>
             <w:rStyle w:val="Hyperlink"/>
@@ -59477,9 +59537,9 @@
         <w:br w:type="page"/>
       </w:r>
     </w:p>
+    <w:bookmarkEnd w:id="512"/>
     <w:bookmarkEnd w:id="513"/>
-    <w:bookmarkEnd w:id="514"/>
-    <w:bookmarkStart w:id="532" w:name="professional-development"/>
+    <w:bookmarkStart w:id="531" w:name="professional-development"/>
     <w:p>
       <w:pPr>
         <w:pStyle w:val="Heading1"/>
@@ -59498,7 +59558,7 @@
       <w:r>
         <w:t xml:space="preserve"> </w:t>
       </w:r>
-      <w:hyperlink r:id="rId515">
+      <w:hyperlink r:id="rId514">
         <w:r>
           <w:rPr>
             <w:rStyle w:val="Hyperlink"/>
@@ -59507,7 +59567,7 @@
         </w:r>
       </w:hyperlink>
     </w:p>
-    <w:bookmarkStart w:id="516" w:name="mentoring-philosophy"/>
+    <w:bookmarkStart w:id="515" w:name="mentoring-philosophy"/>
     <w:p>
       <w:pPr>
         <w:pStyle w:val="Heading2"/>
@@ -59584,8 +59644,8 @@
         <w:t xml:space="preserve">Support for both research and career development</w:t>
       </w:r>
     </w:p>
-    <w:bookmarkEnd w:id="516"/>
-    <w:bookmarkStart w:id="519" w:name="individual-development-plans"/>
+    <w:bookmarkEnd w:id="515"/>
+    <w:bookmarkStart w:id="518" w:name="individual-development-plans"/>
     <w:p>
       <w:pPr>
         <w:pStyle w:val="Heading2"/>
@@ -59678,7 +59738,7 @@
           <w:numId w:val="1171"/>
         </w:numPr>
       </w:pPr>
-      <w:hyperlink r:id="rId517">
+      <w:hyperlink r:id="rId516">
         <w:r>
           <w:rPr>
             <w:rStyle w:val="Hyperlink"/>
@@ -59695,7 +59755,7 @@
           <w:numId w:val="1171"/>
         </w:numPr>
       </w:pPr>
-      <w:hyperlink r:id="rId518">
+      <w:hyperlink r:id="rId517">
         <w:r>
           <w:rPr>
             <w:rStyle w:val="Hyperlink"/>
@@ -59704,8 +59764,8 @@
         </w:r>
       </w:hyperlink>
     </w:p>
-    <w:bookmarkEnd w:id="519"/>
-    <w:bookmarkStart w:id="522" w:name="presentations-and-conferences"/>
+    <w:bookmarkEnd w:id="518"/>
+    <w:bookmarkStart w:id="521" w:name="presentations-and-conferences"/>
     <w:p>
       <w:pPr>
         <w:pStyle w:val="Heading2"/>
@@ -59790,7 +59850,7 @@
           <w:numId w:val="1173"/>
         </w:numPr>
       </w:pPr>
-      <w:hyperlink r:id="rId520">
+      <w:hyperlink r:id="rId519">
         <w:r>
           <w:rPr>
             <w:rStyle w:val="Hyperlink"/>
@@ -59807,7 +59867,7 @@
           <w:numId w:val="1173"/>
         </w:numPr>
       </w:pPr>
-      <w:hyperlink r:id="rId502">
+      <w:hyperlink r:id="rId501">
         <w:r>
           <w:rPr>
             <w:rStyle w:val="Hyperlink"/>
@@ -59824,7 +59884,7 @@
           <w:numId w:val="1173"/>
         </w:numPr>
       </w:pPr>
-      <w:hyperlink r:id="rId521">
+      <w:hyperlink r:id="rId520">
         <w:r>
           <w:rPr>
             <w:rStyle w:val="Hyperlink"/>
@@ -59841,7 +59901,7 @@
           <w:numId w:val="1173"/>
         </w:numPr>
       </w:pPr>
-      <w:hyperlink r:id="rId504">
+      <w:hyperlink r:id="rId503">
         <w:r>
           <w:rPr>
             <w:rStyle w:val="Hyperlink"/>
@@ -59850,8 +59910,8 @@
         </w:r>
       </w:hyperlink>
     </w:p>
-    <w:bookmarkEnd w:id="522"/>
-    <w:bookmarkStart w:id="526" w:name="scientific-figures-1"/>
+    <w:bookmarkEnd w:id="521"/>
+    <w:bookmarkStart w:id="525" w:name="scientific-figures-1"/>
     <w:p>
       <w:pPr>
         <w:pStyle w:val="Heading2"/>
@@ -59930,7 +59990,7 @@
       <w:r>
         <w:t xml:space="preserve"> </w:t>
       </w:r>
-      <w:hyperlink r:id="rId523">
+      <w:hyperlink r:id="rId522">
         <w:r>
           <w:rPr>
             <w:rStyle w:val="Hyperlink"/>
@@ -59947,7 +60007,7 @@
       <w:r>
         <w:t xml:space="preserve"> </w:t>
       </w:r>
-      <w:hyperlink r:id="rId524">
+      <w:hyperlink r:id="rId523">
         <w:r>
           <w:rPr>
             <w:rStyle w:val="Hyperlink"/>
@@ -60027,7 +60087,7 @@
           <w:numId w:val="1175"/>
         </w:numPr>
       </w:pPr>
-      <w:hyperlink r:id="rId525">
+      <w:hyperlink r:id="rId524">
         <w:r>
           <w:rPr>
             <w:rStyle w:val="Hyperlink"/>
@@ -60036,8 +60096,8 @@
         </w:r>
       </w:hyperlink>
     </w:p>
-    <w:bookmarkEnd w:id="526"/>
-    <w:bookmarkStart w:id="529" w:name="grant-writing"/>
+    <w:bookmarkEnd w:id="525"/>
+    <w:bookmarkStart w:id="528" w:name="grant-writing"/>
     <w:p>
       <w:pPr>
         <w:pStyle w:val="Heading2"/>
@@ -60114,7 +60174,7 @@
           <w:numId w:val="1177"/>
         </w:numPr>
       </w:pPr>
-      <w:hyperlink r:id="rId527">
+      <w:hyperlink r:id="rId526">
         <w:r>
           <w:rPr>
             <w:rStyle w:val="Hyperlink"/>
@@ -60131,7 +60191,7 @@
           <w:numId w:val="1177"/>
         </w:numPr>
       </w:pPr>
-      <w:hyperlink r:id="rId528">
+      <w:hyperlink r:id="rId527">
         <w:r>
           <w:rPr>
             <w:rStyle w:val="Hyperlink"/>
@@ -60148,7 +60208,7 @@
           <w:numId w:val="1177"/>
         </w:numPr>
       </w:pPr>
-      <w:hyperlink r:id="rId509">
+      <w:hyperlink r:id="rId508">
         <w:r>
           <w:rPr>
             <w:rStyle w:val="Hyperlink"/>
@@ -60157,8 +60217,8 @@
         </w:r>
       </w:hyperlink>
     </w:p>
-    <w:bookmarkEnd w:id="529"/>
-    <w:bookmarkStart w:id="530" w:name="teaching-and-outreach"/>
+    <w:bookmarkEnd w:id="528"/>
+    <w:bookmarkStart w:id="529" w:name="teaching-and-outreach"/>
     <w:p>
       <w:pPr>
         <w:pStyle w:val="Heading2"/>
@@ -60211,8 +60271,8 @@
         <w:t xml:space="preserve">Discuss opportunities with PIs</w:t>
       </w:r>
     </w:p>
-    <w:bookmarkEnd w:id="530"/>
-    <w:bookmarkStart w:id="531" w:name="networking"/>
+    <w:bookmarkEnd w:id="529"/>
+    <w:bookmarkStart w:id="530" w:name="networking"/>
     <w:p>
       <w:pPr>
         <w:pStyle w:val="Heading2"/>
@@ -60282,9 +60342,9 @@
         <w:br w:type="page"/>
       </w:r>
     </w:p>
+    <w:bookmarkEnd w:id="530"/>
     <w:bookmarkEnd w:id="531"/>
-    <w:bookmarkEnd w:id="532"/>
-    <w:bookmarkStart w:id="540" w:name="manuscript-preparation-and-publication"/>
+    <w:bookmarkStart w:id="539" w:name="manuscript-preparation-and-publication"/>
     <w:p>
       <w:pPr>
         <w:pStyle w:val="Heading1"/>
@@ -60303,7 +60363,7 @@
       <w:r>
         <w:t xml:space="preserve"> </w:t>
       </w:r>
-      <w:hyperlink r:id="rId515">
+      <w:hyperlink r:id="rId514">
         <w:r>
           <w:rPr>
             <w:rStyle w:val="Hyperlink"/>
@@ -60312,7 +60372,7 @@
         </w:r>
       </w:hyperlink>
     </w:p>
-    <w:bookmarkStart w:id="533" w:name="publication-process"/>
+    <w:bookmarkStart w:id="532" w:name="publication-process"/>
     <w:p>
       <w:pPr>
         <w:pStyle w:val="Heading2"/>
@@ -60481,8 +60541,8 @@
         <w:t xml:space="preserve">: Celebrate and share!</w:t>
       </w:r>
     </w:p>
-    <w:bookmarkEnd w:id="533"/>
-    <w:bookmarkStart w:id="536" w:name="preprints-and-open-access"/>
+    <w:bookmarkEnd w:id="532"/>
+    <w:bookmarkStart w:id="535" w:name="preprints-and-open-access"/>
     <w:p>
       <w:pPr>
         <w:pStyle w:val="Heading2"/>
@@ -60505,7 +60565,7 @@
       <w:r>
         <w:t xml:space="preserve"> </w:t>
       </w:r>
-      <w:hyperlink r:id="rId534">
+      <w:hyperlink r:id="rId533">
         <w:r>
           <w:rPr>
             <w:rStyle w:val="Hyperlink"/>
@@ -60522,7 +60582,7 @@
       <w:r>
         <w:t xml:space="preserve"> </w:t>
       </w:r>
-      <w:hyperlink r:id="rId535">
+      <w:hyperlink r:id="rId534">
         <w:r>
           <w:rPr>
             <w:rStyle w:val="Hyperlink"/>
@@ -60577,7 +60637,7 @@
       <w:r>
         <w:t xml:space="preserve"> </w:t>
       </w:r>
-      <w:hyperlink r:id="rId534">
+      <w:hyperlink r:id="rId533">
         <w:r>
           <w:rPr>
             <w:rStyle w:val="Hyperlink"/>
@@ -60589,8 +60649,8 @@
         <w:t xml:space="preserve">.</w:t>
       </w:r>
     </w:p>
-    <w:bookmarkEnd w:id="536"/>
-    <w:bookmarkStart w:id="538" w:name="reporting-checklists"/>
+    <w:bookmarkEnd w:id="535"/>
+    <w:bookmarkStart w:id="537" w:name="reporting-checklists"/>
     <w:p>
       <w:pPr>
         <w:pStyle w:val="Heading2"/>
@@ -60657,7 +60717,7 @@
       <w:r>
         <w:t xml:space="preserve"> </w:t>
       </w:r>
-      <w:hyperlink r:id="rId537">
+      <w:hyperlink r:id="rId536">
         <w:r>
           <w:rPr>
             <w:rStyle w:val="Hyperlink"/>
@@ -60669,8 +60729,8 @@
         <w:t xml:space="preserve">)</w:t>
       </w:r>
     </w:p>
-    <w:bookmarkEnd w:id="538"/>
-    <w:bookmarkStart w:id="539" w:name="manuscript-checklist-1"/>
+    <w:bookmarkEnd w:id="537"/>
+    <w:bookmarkStart w:id="538" w:name="manuscript-checklist-1"/>
     <w:p>
       <w:pPr>
         <w:pStyle w:val="Heading2"/>
@@ -60914,9 +60974,9 @@
         <w:br w:type="page"/>
       </w:r>
     </w:p>
+    <w:bookmarkEnd w:id="538"/>
     <w:bookmarkEnd w:id="539"/>
-    <w:bookmarkEnd w:id="540"/>
-    <w:bookmarkStart w:id="621" w:name="references"/>
+    <w:bookmarkStart w:id="619" w:name="references"/>
     <w:p>
       <w:pPr>
         <w:pStyle w:val="Heading1"/>
@@ -60925,8 +60985,8 @@
         <w:t xml:space="preserve">References</w:t>
       </w:r>
     </w:p>
-    <w:bookmarkStart w:id="620" w:name="refs"/>
-    <w:bookmarkStart w:id="542" w:name="ref-space_odyssey"/>
+    <w:bookmarkStart w:id="618" w:name="refs"/>
+    <w:bookmarkStart w:id="541" w:name="ref-space_odyssey"/>
     <w:p>
       <w:pPr>
         <w:pStyle w:val="Bibliography"/>
@@ -60943,7 +61003,7 @@
       <w:r>
         <w:t xml:space="preserve"> </w:t>
       </w:r>
-      <w:hyperlink r:id="rId541">
+      <w:hyperlink r:id="rId540">
         <w:r>
           <w:rPr>
             <w:rStyle w:val="Hyperlink"/>
@@ -60955,8 +61015,8 @@
         <w:t xml:space="preserve">.</w:t>
       </w:r>
     </w:p>
-    <w:bookmarkEnd w:id="542"/>
-    <w:bookmarkStart w:id="544" w:name="ref-abimbola2022"/>
+    <w:bookmarkEnd w:id="541"/>
+    <w:bookmarkStart w:id="543" w:name="ref-abimbola2022"/>
     <w:p>
       <w:pPr>
         <w:pStyle w:val="Bibliography"/>
@@ -60989,7 +61049,7 @@
       <w:r>
         <w:t xml:space="preserve"> </w:t>
       </w:r>
-      <w:hyperlink r:id="rId543">
+      <w:hyperlink r:id="rId542">
         <w:r>
           <w:rPr>
             <w:rStyle w:val="Hyperlink"/>
@@ -61001,8 +61061,8 @@
         <w:t xml:space="preserve">.</w:t>
       </w:r>
     </w:p>
-    <w:bookmarkEnd w:id="544"/>
-    <w:bookmarkStart w:id="546" w:name="ref-i_robot"/>
+    <w:bookmarkEnd w:id="543"/>
+    <w:bookmarkStart w:id="545" w:name="ref-i_robot"/>
     <w:p>
       <w:pPr>
         <w:pStyle w:val="Bibliography"/>
@@ -61025,7 +61085,7 @@
       <w:r>
         <w:t xml:space="preserve"> </w:t>
       </w:r>
-      <w:hyperlink r:id="rId545">
+      <w:hyperlink r:id="rId544">
         <w:r>
           <w:rPr>
             <w:rStyle w:val="Hyperlink"/>
@@ -61037,8 +61097,8 @@
         <w:t xml:space="preserve">.</w:t>
       </w:r>
     </w:p>
-    <w:bookmarkEnd w:id="546"/>
-    <w:bookmarkStart w:id="548" w:name="ref-baker2019"/>
+    <w:bookmarkEnd w:id="545"/>
+    <w:bookmarkStart w:id="547" w:name="ref-baker2019"/>
     <w:p>
       <w:pPr>
         <w:pStyle w:val="Bibliography"/>
@@ -61068,7 +61128,7 @@
       <w:r>
         <w:t xml:space="preserve"> </w:t>
       </w:r>
-      <w:hyperlink r:id="rId547">
+      <w:hyperlink r:id="rId546">
         <w:r>
           <w:rPr>
             <w:rStyle w:val="Hyperlink"/>
@@ -61080,8 +61140,8 @@
         <w:t xml:space="preserve">.</w:t>
       </w:r>
     </w:p>
-    <w:bookmarkEnd w:id="548"/>
-    <w:bookmarkStart w:id="550" w:name="ref-battlestar_galactica_2004"/>
+    <w:bookmarkEnd w:id="547"/>
+    <w:bookmarkStart w:id="549" w:name="ref-battlestar_galactica_2004"/>
     <w:p>
       <w:pPr>
         <w:pStyle w:val="Bibliography"/>
@@ -61098,7 +61158,7 @@
       <w:r>
         <w:t xml:space="preserve"> </w:t>
       </w:r>
-      <w:hyperlink r:id="rId549">
+      <w:hyperlink r:id="rId548">
         <w:r>
           <w:rPr>
             <w:rStyle w:val="Hyperlink"/>
@@ -61110,8 +61170,8 @@
         <w:t xml:space="preserve">.</w:t>
       </w:r>
     </w:p>
-    <w:bookmarkEnd w:id="550"/>
-    <w:bookmarkStart w:id="551" w:name="ref-benjaminchunglab"/>
+    <w:bookmarkEnd w:id="549"/>
+    <w:bookmarkStart w:id="550" w:name="ref-benjaminchunglab"/>
     <w:p>
       <w:pPr>
         <w:pStyle w:val="Bibliography"/>
@@ -61128,7 +61188,7 @@
       <w:r>
         <w:t xml:space="preserve"> </w:t>
       </w:r>
-      <w:hyperlink r:id="rId515">
+      <w:hyperlink r:id="rId514">
         <w:r>
           <w:rPr>
             <w:rStyle w:val="Hyperlink"/>
@@ -61140,8 +61200,8 @@
         <w:t xml:space="preserve">.</w:t>
       </w:r>
     </w:p>
-    <w:bookmarkEnd w:id="551"/>
-    <w:bookmarkStart w:id="553" w:name="ref-blade_runner"/>
+    <w:bookmarkEnd w:id="550"/>
+    <w:bookmarkStart w:id="552" w:name="ref-blade_runner"/>
     <w:p>
       <w:pPr>
         <w:pStyle w:val="Bibliography"/>
@@ -61158,7 +61218,7 @@
       <w:r>
         <w:t xml:space="preserve"> </w:t>
       </w:r>
-      <w:hyperlink r:id="rId552">
+      <w:hyperlink r:id="rId551">
         <w:r>
           <w:rPr>
             <w:rStyle w:val="Hyperlink"/>
@@ -61170,8 +61230,8 @@
         <w:t xml:space="preserve">.</w:t>
       </w:r>
     </w:p>
-    <w:bookmarkEnd w:id="553"/>
-    <w:bookmarkStart w:id="555" w:name="ref-bryan2023happygit"/>
+    <w:bookmarkEnd w:id="552"/>
+    <w:bookmarkStart w:id="554" w:name="ref-bryan2023happygit"/>
     <w:p>
       <w:pPr>
         <w:pStyle w:val="Bibliography"/>
@@ -61195,7 +61255,7 @@
       <w:r>
         <w:t xml:space="preserve"> </w:t>
       </w:r>
-      <w:hyperlink r:id="rId554">
+      <w:hyperlink r:id="rId553">
         <w:r>
           <w:rPr>
             <w:rStyle w:val="Hyperlink"/>
@@ -61207,8 +61267,8 @@
         <w:t xml:space="preserve">.</w:t>
       </w:r>
     </w:p>
-    <w:bookmarkEnd w:id="555"/>
-    <w:bookmarkStart w:id="557" w:name="ref-enders_game"/>
+    <w:bookmarkEnd w:id="554"/>
+    <w:bookmarkStart w:id="556" w:name="ref-enders_game"/>
     <w:p>
       <w:pPr>
         <w:pStyle w:val="Bibliography"/>
@@ -61231,7 +61291,7 @@
       <w:r>
         <w:t xml:space="preserve"> </w:t>
       </w:r>
-      <w:hyperlink r:id="rId556">
+      <w:hyperlink r:id="rId555">
         <w:r>
           <w:rPr>
             <w:rStyle w:val="Hyperlink"/>
@@ -61243,8 +61303,8 @@
         <w:t xml:space="preserve">.</w:t>
       </w:r>
     </w:p>
-    <w:bookmarkEnd w:id="557"/>
-    <w:bookmarkStart w:id="559" w:name="ref-crameri2020"/>
+    <w:bookmarkEnd w:id="556"/>
+    <w:bookmarkStart w:id="558" w:name="ref-crameri2020"/>
     <w:p>
       <w:pPr>
         <w:pStyle w:val="Bibliography"/>
@@ -61277,7 +61337,7 @@
       <w:r>
         <w:t xml:space="preserve"> </w:t>
       </w:r>
-      <w:hyperlink r:id="rId558">
+      <w:hyperlink r:id="rId557">
         <w:r>
           <w:rPr>
             <w:rStyle w:val="Hyperlink"/>
@@ -61289,8 +61349,8 @@
         <w:t xml:space="preserve">.</w:t>
       </w:r>
     </w:p>
-    <w:bookmarkEnd w:id="559"/>
-    <w:bookmarkStart w:id="561" w:name="ref-creativecommons"/>
+    <w:bookmarkEnd w:id="558"/>
+    <w:bookmarkStart w:id="560" w:name="ref-creativecommons"/>
     <w:p>
       <w:pPr>
         <w:pStyle w:val="Bibliography"/>
@@ -61307,7 +61367,7 @@
       <w:r>
         <w:t xml:space="preserve"> </w:t>
       </w:r>
-      <w:hyperlink r:id="rId560">
+      <w:hyperlink r:id="rId559">
         <w:r>
           <w:rPr>
             <w:rStyle w:val="Hyperlink"/>
@@ -61319,8 +61379,8 @@
         <w:t xml:space="preserve">.</w:t>
       </w:r>
     </w:p>
-    <w:bookmarkEnd w:id="561"/>
-    <w:bookmarkStart w:id="563" w:name="ref-credit"/>
+    <w:bookmarkEnd w:id="560"/>
+    <w:bookmarkStart w:id="562" w:name="ref-credit"/>
     <w:p>
       <w:pPr>
         <w:pStyle w:val="Bibliography"/>
@@ -61337,7 +61397,7 @@
       <w:r>
         <w:t xml:space="preserve"> </w:t>
       </w:r>
-      <w:hyperlink r:id="rId562">
+      <w:hyperlink r:id="rId561">
         <w:r>
           <w:rPr>
             <w:rStyle w:val="Hyperlink"/>
@@ -61349,8 +61409,8 @@
         <w:t xml:space="preserve">.</w:t>
       </w:r>
     </w:p>
-    <w:bookmarkEnd w:id="563"/>
-    <w:bookmarkStart w:id="565" w:name="ref-dryad"/>
+    <w:bookmarkEnd w:id="562"/>
+    <w:bookmarkStart w:id="564" w:name="ref-dryad"/>
     <w:p>
       <w:pPr>
         <w:pStyle w:val="Bibliography"/>
@@ -61367,7 +61427,7 @@
       <w:r>
         <w:t xml:space="preserve"> </w:t>
       </w:r>
-      <w:hyperlink r:id="rId564">
+      <w:hyperlink r:id="rId563">
         <w:r>
           <w:rPr>
             <w:rStyle w:val="Hyperlink"/>
@@ -61379,8 +61439,8 @@
         <w:t xml:space="preserve">.</w:t>
       </w:r>
     </w:p>
-    <w:bookmarkEnd w:id="565"/>
-    <w:bookmarkStart w:id="566" w:name="ref-equatornetwork"/>
+    <w:bookmarkEnd w:id="564"/>
+    <w:bookmarkStart w:id="565" w:name="ref-equatornetwork"/>
     <w:p>
       <w:pPr>
         <w:pStyle w:val="Bibliography"/>
@@ -61397,7 +61457,7 @@
       <w:r>
         <w:t xml:space="preserve"> </w:t>
       </w:r>
-      <w:hyperlink r:id="rId537">
+      <w:hyperlink r:id="rId536">
         <w:r>
           <w:rPr>
             <w:rStyle w:val="Hyperlink"/>
@@ -61409,8 +61469,8 @@
         <w:t xml:space="preserve">.</w:t>
       </w:r>
     </w:p>
-    <w:bookmarkEnd w:id="566"/>
-    <w:bookmarkStart w:id="568" w:name="ref-fay2021engineering"/>
+    <w:bookmarkEnd w:id="565"/>
+    <w:bookmarkStart w:id="567" w:name="ref-fay2021engineering"/>
     <w:p>
       <w:pPr>
         <w:pStyle w:val="Bibliography"/>
@@ -61434,7 +61494,7 @@
       <w:r>
         <w:t xml:space="preserve"> </w:t>
       </w:r>
-      <w:hyperlink r:id="rId567">
+      <w:hyperlink r:id="rId566">
         <w:r>
           <w:rPr>
             <w:rStyle w:val="Hyperlink"/>
@@ -61446,8 +61506,8 @@
         <w:t xml:space="preserve">.</w:t>
       </w:r>
     </w:p>
-    <w:bookmarkEnd w:id="568"/>
-    <w:bookmarkStart w:id="570" w:name="ref-humans_are_dead"/>
+    <w:bookmarkEnd w:id="567"/>
+    <w:bookmarkStart w:id="569" w:name="ref-humans_are_dead"/>
     <w:p>
       <w:pPr>
         <w:pStyle w:val="Bibliography"/>
@@ -61470,7 +61530,7 @@
       <w:r>
         <w:t xml:space="preserve"> </w:t>
       </w:r>
-      <w:hyperlink r:id="rId569">
+      <w:hyperlink r:id="rId568">
         <w:r>
           <w:rPr>
             <w:rStyle w:val="Hyperlink"/>
@@ -61482,8 +61542,8 @@
         <w:t xml:space="preserve">.</w:t>
       </w:r>
     </w:p>
-    <w:bookmarkEnd w:id="570"/>
-    <w:bookmarkStart w:id="572" w:name="ref-githubdesktop"/>
+    <w:bookmarkEnd w:id="569"/>
+    <w:bookmarkStart w:id="571" w:name="ref-githubdesktop"/>
     <w:p>
       <w:pPr>
         <w:pStyle w:val="Bibliography"/>
@@ -61500,7 +61560,7 @@
       <w:r>
         <w:t xml:space="preserve"> </w:t>
       </w:r>
-      <w:hyperlink r:id="rId571">
+      <w:hyperlink r:id="rId570">
         <w:r>
           <w:rPr>
             <w:rStyle w:val="Hyperlink"/>
@@ -61512,8 +61572,8 @@
         <w:t xml:space="preserve">.</w:t>
       </w:r>
     </w:p>
-    <w:bookmarkEnd w:id="572"/>
-    <w:bookmarkStart w:id="574" w:name="ref-dune"/>
+    <w:bookmarkEnd w:id="571"/>
+    <w:bookmarkStart w:id="573" w:name="ref-dune"/>
     <w:p>
       <w:pPr>
         <w:pStyle w:val="Bibliography"/>
@@ -61536,7 +61596,7 @@
       <w:r>
         <w:t xml:space="preserve"> </w:t>
       </w:r>
-      <w:hyperlink r:id="rId573">
+      <w:hyperlink r:id="rId572">
         <w:r>
           <w:rPr>
             <w:rStyle w:val="Hyperlink"/>
@@ -61548,8 +61608,8 @@
         <w:t xml:space="preserve">.</w:t>
       </w:r>
     </w:p>
-    <w:bookmarkEnd w:id="574"/>
-    <w:bookmarkStart w:id="576" w:name="ref-plos_data"/>
+    <w:bookmarkEnd w:id="573"/>
+    <w:bookmarkStart w:id="575" w:name="ref-plos_data"/>
     <w:p>
       <w:pPr>
         <w:pStyle w:val="Bibliography"/>
@@ -61566,7 +61626,7 @@
       <w:r>
         <w:t xml:space="preserve"> </w:t>
       </w:r>
-      <w:hyperlink r:id="rId575">
+      <w:hyperlink r:id="rId574">
         <w:r>
           <w:rPr>
             <w:rStyle w:val="Hyperlink"/>
@@ -61578,8 +61638,8 @@
         <w:t xml:space="preserve">.</w:t>
       </w:r>
     </w:p>
-    <w:bookmarkEnd w:id="576"/>
-    <w:bookmarkStart w:id="577" w:name="ref-icmje"/>
+    <w:bookmarkEnd w:id="575"/>
+    <w:bookmarkStart w:id="576" w:name="ref-icmje"/>
     <w:p>
       <w:pPr>
         <w:pStyle w:val="Bibliography"/>
@@ -61614,8 +61674,8 @@
         <w:t xml:space="preserve">.</w:t>
       </w:r>
     </w:p>
-    <w:bookmarkEnd w:id="577"/>
-    <w:bookmarkStart w:id="578" w:name="ref-medRxiv"/>
+    <w:bookmarkEnd w:id="576"/>
+    <w:bookmarkStart w:id="577" w:name="ref-medRxiv"/>
     <w:p>
       <w:pPr>
         <w:pStyle w:val="Bibliography"/>
@@ -61632,7 +61692,7 @@
       <w:r>
         <w:t xml:space="preserve"> </w:t>
       </w:r>
-      <w:hyperlink r:id="rId534">
+      <w:hyperlink r:id="rId533">
         <w:r>
           <w:rPr>
             <w:rStyle w:val="Hyperlink"/>
@@ -61644,8 +61704,8 @@
         <w:t xml:space="preserve">.</w:t>
       </w:r>
     </w:p>
-    <w:bookmarkEnd w:id="578"/>
-    <w:bookmarkStart w:id="580" w:name="ref-merali2010"/>
+    <w:bookmarkEnd w:id="577"/>
+    <w:bookmarkStart w:id="579" w:name="ref-merali2010"/>
     <w:p>
       <w:pPr>
         <w:pStyle w:val="Bibliography"/>
@@ -61678,7 +61738,7 @@
       <w:r>
         <w:t xml:space="preserve"> </w:t>
       </w:r>
-      <w:hyperlink r:id="rId579">
+      <w:hyperlink r:id="rId578">
         <w:r>
           <w:rPr>
             <w:rStyle w:val="Hyperlink"/>
@@ -61690,8 +61750,8 @@
         <w:t xml:space="preserve">.</w:t>
       </w:r>
     </w:p>
-    <w:bookmarkEnd w:id="580"/>
-    <w:bookmarkStart w:id="582" w:name="ref-munafo2017"/>
+    <w:bookmarkEnd w:id="579"/>
+    <w:bookmarkStart w:id="581" w:name="ref-munafo2017"/>
     <w:p>
       <w:pPr>
         <w:pStyle w:val="Bibliography"/>
@@ -61724,7 +61784,7 @@
       <w:r>
         <w:t xml:space="preserve"> </w:t>
       </w:r>
-      <w:hyperlink r:id="rId581">
+      <w:hyperlink r:id="rId580">
         <w:r>
           <w:rPr>
             <w:rStyle w:val="Hyperlink"/>
@@ -61736,8 +61796,8 @@
         <w:t xml:space="preserve">.</w:t>
       </w:r>
     </w:p>
-    <w:bookmarkEnd w:id="582"/>
-    <w:bookmarkStart w:id="584" w:name="ref-nuzzo2015"/>
+    <w:bookmarkEnd w:id="581"/>
+    <w:bookmarkStart w:id="583" w:name="ref-nuzzo2015"/>
     <w:p>
       <w:pPr>
         <w:pStyle w:val="Bibliography"/>
@@ -61770,7 +61830,7 @@
       <w:r>
         <w:t xml:space="preserve"> </w:t>
       </w:r>
-      <w:hyperlink r:id="rId583">
+      <w:hyperlink r:id="rId582">
         <w:r>
           <w:rPr>
             <w:rStyle w:val="Hyperlink"/>
@@ -61782,8 +61842,8 @@
         <w:t xml:space="preserve">.</w:t>
       </w:r>
     </w:p>
-    <w:bookmarkEnd w:id="584"/>
-    <w:bookmarkStart w:id="586" w:name="ref-osf"/>
+    <w:bookmarkEnd w:id="583"/>
+    <w:bookmarkStart w:id="585" w:name="ref-osf"/>
     <w:p>
       <w:pPr>
         <w:pStyle w:val="Bibliography"/>
@@ -61800,7 +61860,7 @@
       <w:r>
         <w:t xml:space="preserve"> </w:t>
       </w:r>
-      <w:hyperlink r:id="rId585">
+      <w:hyperlink r:id="rId584">
         <w:r>
           <w:rPr>
             <w:rStyle w:val="Hyperlink"/>
@@ -61812,8 +61872,8 @@
         <w:t xml:space="preserve">.</w:t>
       </w:r>
     </w:p>
-    <w:bookmarkEnd w:id="586"/>
-    <w:bookmarkStart w:id="588" w:name="ref-gitfixum"/>
+    <w:bookmarkEnd w:id="585"/>
+    <w:bookmarkStart w:id="587" w:name="ref-gitfixum"/>
     <w:p>
       <w:pPr>
         <w:pStyle w:val="Bibliography"/>
@@ -61830,7 +61890,7 @@
       <w:r>
         <w:t xml:space="preserve"> </w:t>
       </w:r>
-      <w:hyperlink r:id="rId587">
+      <w:hyperlink r:id="rId586">
         <w:r>
           <w:rPr>
             <w:rStyle w:val="Hyperlink"/>
@@ -61842,8 +61902,8 @@
         <w:t xml:space="preserve">.</w:t>
       </w:r>
     </w:p>
-    <w:bookmarkEnd w:id="588"/>
-    <w:bookmarkStart w:id="590" w:name="ref-rougier2014"/>
+    <w:bookmarkEnd w:id="587"/>
+    <w:bookmarkStart w:id="589" w:name="ref-rougier2014"/>
     <w:p>
       <w:pPr>
         <w:pStyle w:val="Bibliography"/>
@@ -61876,7 +61936,7 @@
       <w:r>
         <w:t xml:space="preserve"> </w:t>
       </w:r>
-      <w:hyperlink r:id="rId589">
+      <w:hyperlink r:id="rId588">
         <w:r>
           <w:rPr>
             <w:rStyle w:val="Hyperlink"/>
@@ -61888,8 +61948,8 @@
         <w:t xml:space="preserve">.</w:t>
       </w:r>
     </w:p>
-    <w:bookmarkEnd w:id="590"/>
-    <w:bookmarkStart w:id="592" w:name="ref-silbiger2019"/>
+    <w:bookmarkEnd w:id="589"/>
+    <w:bookmarkStart w:id="591" w:name="ref-silbiger2019"/>
     <w:p>
       <w:pPr>
         <w:pStyle w:val="Bibliography"/>
@@ -61919,7 +61979,7 @@
       <w:r>
         <w:t xml:space="preserve"> </w:t>
       </w:r>
-      <w:hyperlink r:id="rId591">
+      <w:hyperlink r:id="rId590">
         <w:r>
           <w:rPr>
             <w:rStyle w:val="Hyperlink"/>
@@ -61931,8 +61991,8 @@
         <w:t xml:space="preserve">.</w:t>
       </w:r>
     </w:p>
-    <w:bookmarkEnd w:id="592"/>
-    <w:bookmarkStart w:id="594" w:name="ref-slurm"/>
+    <w:bookmarkEnd w:id="591"/>
+    <w:bookmarkStart w:id="593" w:name="ref-slurm"/>
     <w:p>
       <w:pPr>
         <w:pStyle w:val="Bibliography"/>
@@ -61949,7 +62009,7 @@
       <w:r>
         <w:t xml:space="preserve"> </w:t>
       </w:r>
-      <w:hyperlink r:id="rId593">
+      <w:hyperlink r:id="rId592">
         <w:r>
           <w:rPr>
             <w:rStyle w:val="Hyperlink"/>
@@ -61961,8 +62021,8 @@
         <w:t xml:space="preserve">.</w:t>
       </w:r>
     </w:p>
-    <w:bookmarkEnd w:id="594"/>
-    <w:bookmarkStart w:id="596" w:name="ref-stoddart2019"/>
+    <w:bookmarkEnd w:id="593"/>
+    <w:bookmarkStart w:id="595" w:name="ref-stoddart2019"/>
     <w:p>
       <w:pPr>
         <w:pStyle w:val="Bibliography"/>
@@ -61992,7 +62052,7 @@
       <w:r>
         <w:t xml:space="preserve"> </w:t>
       </w:r>
-      <w:hyperlink r:id="rId595">
+      <w:hyperlink r:id="rId594">
         <w:r>
           <w:rPr>
             <w:rStyle w:val="Hyperlink"/>
@@ -62004,8 +62064,8 @@
         <w:t xml:space="preserve">.</w:t>
       </w:r>
     </w:p>
-    <w:bookmarkEnd w:id="596"/>
-    <w:bookmarkStart w:id="598" w:name="ref-terminator"/>
+    <w:bookmarkEnd w:id="595"/>
+    <w:bookmarkStart w:id="597" w:name="ref-terminator"/>
     <w:p>
       <w:pPr>
         <w:pStyle w:val="Bibliography"/>
@@ -62022,7 +62082,7 @@
       <w:r>
         <w:t xml:space="preserve"> </w:t>
       </w:r>
-      <w:hyperlink r:id="rId597">
+      <w:hyperlink r:id="rId596">
         <w:r>
           <w:rPr>
             <w:rStyle w:val="Hyperlink"/>
@@ -62034,8 +62094,8 @@
         <w:t xml:space="preserve">.</w:t>
       </w:r>
     </w:p>
-    <w:bookmarkEnd w:id="598"/>
-    <w:bookmarkStart w:id="600" w:name="ref-matrix"/>
+    <w:bookmarkEnd w:id="597"/>
+    <w:bookmarkStart w:id="599" w:name="ref-matrix"/>
     <w:p>
       <w:pPr>
         <w:pStyle w:val="Bibliography"/>
@@ -62052,7 +62112,7 @@
       <w:r>
         <w:t xml:space="preserve"> </w:t>
       </w:r>
-      <w:hyperlink r:id="rId599">
+      <w:hyperlink r:id="rId598">
         <w:r>
           <w:rPr>
             <w:rStyle w:val="Hyperlink"/>
@@ -62064,8 +62124,8 @@
         <w:t xml:space="preserve">.</w:t>
       </w:r>
     </w:p>
-    <w:bookmarkEnd w:id="600"/>
-    <w:bookmarkStart w:id="602" w:name="ref-tidyverse2023codereview"/>
+    <w:bookmarkEnd w:id="599"/>
+    <w:bookmarkStart w:id="601" w:name="ref-tidyverse2023codereview"/>
     <w:p>
       <w:pPr>
         <w:pStyle w:val="Bibliography"/>
@@ -62089,7 +62149,7 @@
       <w:r>
         <w:t xml:space="preserve"> </w:t>
       </w:r>
-      <w:hyperlink r:id="rId601">
+      <w:hyperlink r:id="rId600">
         <w:r>
           <w:rPr>
             <w:rStyle w:val="Hyperlink"/>
@@ -62101,8 +62161,8 @@
         <w:t xml:space="preserve">.</w:t>
       </w:r>
     </w:p>
-    <w:bookmarkEnd w:id="602"/>
-    <w:bookmarkStart w:id="604" w:name="ref-vannoorden2021"/>
+    <w:bookmarkEnd w:id="601"/>
+    <w:bookmarkStart w:id="603" w:name="ref-vannoorden2021"/>
     <w:p>
       <w:pPr>
         <w:pStyle w:val="Bibliography"/>
@@ -62132,7 +62192,7 @@
       <w:r>
         <w:t xml:space="preserve"> </w:t>
       </w:r>
-      <w:hyperlink r:id="rId603">
+      <w:hyperlink r:id="rId602">
         <w:r>
           <w:rPr>
             <w:rStyle w:val="Hyperlink"/>
@@ -62144,8 +62204,8 @@
         <w:t xml:space="preserve">.</w:t>
       </w:r>
     </w:p>
-    <w:bookmarkEnd w:id="604"/>
-    <w:bookmarkStart w:id="606" w:name="ref-wargames"/>
+    <w:bookmarkEnd w:id="603"/>
+    <w:bookmarkStart w:id="605" w:name="ref-wargames"/>
     <w:p>
       <w:pPr>
         <w:pStyle w:val="Bibliography"/>
@@ -62162,7 +62222,7 @@
       <w:r>
         <w:t xml:space="preserve"> </w:t>
       </w:r>
-      <w:hyperlink r:id="rId605">
+      <w:hyperlink r:id="rId604">
         <w:r>
           <w:rPr>
             <w:rStyle w:val="Hyperlink"/>
@@ -62174,8 +62234,8 @@
         <w:t xml:space="preserve">.</w:t>
       </w:r>
     </w:p>
-    <w:bookmarkEnd w:id="606"/>
-    <w:bookmarkStart w:id="608" w:name="ref-wickham2019advr"/>
+    <w:bookmarkEnd w:id="605"/>
+    <w:bookmarkStart w:id="607" w:name="ref-wickham2019advr"/>
     <w:p>
       <w:pPr>
         <w:pStyle w:val="Bibliography"/>
@@ -62199,7 +62259,7 @@
       <w:r>
         <w:t xml:space="preserve"> </w:t>
       </w:r>
-      <w:hyperlink r:id="rId607">
+      <w:hyperlink r:id="rId606">
         <w:r>
           <w:rPr>
             <w:rStyle w:val="Hyperlink"/>
@@ -62211,8 +62271,8 @@
         <w:t xml:space="preserve">.</w:t>
       </w:r>
     </w:p>
-    <w:bookmarkEnd w:id="608"/>
-    <w:bookmarkStart w:id="610" w:name="ref-wickham2021shiny"/>
+    <w:bookmarkEnd w:id="607"/>
+    <w:bookmarkStart w:id="609" w:name="ref-wickham2021shiny"/>
     <w:p>
       <w:pPr>
         <w:pStyle w:val="Bibliography"/>
@@ -62236,7 +62296,7 @@
       <w:r>
         <w:t xml:space="preserve"> </w:t>
       </w:r>
-      <w:hyperlink r:id="rId609">
+      <w:hyperlink r:id="rId608">
         <w:r>
           <w:rPr>
             <w:rStyle w:val="Hyperlink"/>
@@ -62248,8 +62308,8 @@
         <w:t xml:space="preserve">.</w:t>
       </w:r>
     </w:p>
-    <w:bookmarkEnd w:id="610"/>
-    <w:bookmarkStart w:id="612" w:name="ref-wickham2023tidyverse"/>
+    <w:bookmarkEnd w:id="609"/>
+    <w:bookmarkStart w:id="610" w:name="ref-wickham2023tidyverse"/>
     <w:p>
       <w:pPr>
         <w:pStyle w:val="Bibliography"/>
@@ -62273,7 +62333,7 @@
       <w:r>
         <w:t xml:space="preserve"> </w:t>
       </w:r>
-      <w:hyperlink r:id="rId611">
+      <w:hyperlink r:id="rId221">
         <w:r>
           <w:rPr>
             <w:rStyle w:val="Hyperlink"/>
@@ -62285,8 +62345,8 @@
         <w:t xml:space="preserve">.</w:t>
       </w:r>
     </w:p>
-    <w:bookmarkEnd w:id="612"/>
-    <w:bookmarkStart w:id="614" w:name="ref-wickham2023tidydesign"/>
+    <w:bookmarkEnd w:id="610"/>
+    <w:bookmarkStart w:id="612" w:name="ref-wickham2023tidydesign"/>
     <w:p>
       <w:pPr>
         <w:pStyle w:val="Bibliography"/>
@@ -62310,7 +62370,7 @@
       <w:r>
         <w:t xml:space="preserve"> </w:t>
       </w:r>
-      <w:hyperlink r:id="rId613">
+      <w:hyperlink r:id="rId611">
         <w:r>
           <w:rPr>
             <w:rStyle w:val="Hyperlink"/>
@@ -62322,8 +62382,8 @@
         <w:t xml:space="preserve">.</w:t>
       </w:r>
     </w:p>
-    <w:bookmarkEnd w:id="614"/>
-    <w:bookmarkStart w:id="616" w:name="ref-wickham2023rpkgs"/>
+    <w:bookmarkEnd w:id="612"/>
+    <w:bookmarkStart w:id="614" w:name="ref-wickham2023rpkgs"/>
     <w:p>
       <w:pPr>
         <w:pStyle w:val="Bibliography"/>
@@ -62347,7 +62407,7 @@
       <w:r>
         <w:t xml:space="preserve"> </w:t>
       </w:r>
-      <w:hyperlink r:id="rId615">
+      <w:hyperlink r:id="rId613">
         <w:r>
           <w:rPr>
             <w:rStyle w:val="Hyperlink"/>
@@ -62359,8 +62419,8 @@
         <w:t xml:space="preserve">.</w:t>
       </w:r>
     </w:p>
-    <w:bookmarkEnd w:id="616"/>
-    <w:bookmarkStart w:id="618" w:name="ref-wickham2023r4ds"/>
+    <w:bookmarkEnd w:id="614"/>
+    <w:bookmarkStart w:id="616" w:name="ref-wickham2023r4ds"/>
     <w:p>
       <w:pPr>
         <w:pStyle w:val="Bibliography"/>
@@ -62384,7 +62444,7 @@
       <w:r>
         <w:t xml:space="preserve"> </w:t>
       </w:r>
-      <w:hyperlink r:id="rId617">
+      <w:hyperlink r:id="rId615">
         <w:r>
           <w:rPr>
             <w:rStyle w:val="Hyperlink"/>
@@ -62396,8 +62456,8 @@
         <w:t xml:space="preserve">.</w:t>
       </w:r>
     </w:p>
-    <w:bookmarkEnd w:id="618"/>
-    <w:bookmarkStart w:id="619" w:name="ref-R-roxygen2"/>
+    <w:bookmarkEnd w:id="616"/>
+    <w:bookmarkStart w:id="617" w:name="ref-R-roxygen2"/>
     <w:p>
       <w:pPr>
         <w:pStyle w:val="Bibliography"/>
@@ -62433,9 +62493,9 @@
         <w:t xml:space="preserve">.</w:t>
       </w:r>
     </w:p>
+    <w:bookmarkEnd w:id="617"/>
+    <w:bookmarkEnd w:id="618"/>
     <w:bookmarkEnd w:id="619"/>
-    <w:bookmarkEnd w:id="620"/>
-    <w:bookmarkEnd w:id="621"/>
     <w:sectPr>
       <w:footnotePr>
         <w:numRestart w:val="eachSect"/>

</xml_diff>

<commit_message>
Deploying to gh-pages from @ UCD-SERG/lab-manual@c626653b603e8620bb374dbe8ba5d0c75837acfb 🚀
</commit_message>
<xml_diff>
--- a/UCD-SeRG-Lab-Manual.docx
+++ b/UCD-SeRG-Lab-Manual.docx
@@ -54039,6 +54039,57 @@
       </w:r>
       <w:r>
         <w:t xml:space="preserve">you should probably do it yourself.</w:t>
+      </w:r>
+      <w:r>
+        <w:t xml:space="preserve"> </w:t>
+      </w:r>
+      <w:r>
+        <w:t xml:space="preserve">For example,</w:t>
+      </w:r>
+      <w:r>
+        <w:t xml:space="preserve"> </w:t>
+      </w:r>
+      <w:r>
+        <w:t xml:space="preserve">when you have errors in the spell-check workflow,</w:t>
+      </w:r>
+      <w:r>
+        <w:t xml:space="preserve"> </w:t>
+      </w:r>
+      <w:r>
+        <w:t xml:space="preserve">it’s often faster to run</w:t>
+      </w:r>
+      <w:r>
+        <w:t xml:space="preserve"> </w:t>
+      </w:r>
+      <w:r>
+        <w:rPr>
+          <w:rStyle w:val="VerbatimChar"/>
+        </w:rPr>
+        <w:t xml:space="preserve">spelling::update_wordlist()</w:t>
+      </w:r>
+      <w:r>
+        <w:t xml:space="preserve"> </w:t>
+      </w:r>
+      <w:r>
+        <w:t xml:space="preserve">yourself than</w:t>
+      </w:r>
+      <w:r>
+        <w:t xml:space="preserve"> </w:t>
+      </w:r>
+      <w:r>
+        <w:t xml:space="preserve">to have Copilot do it for you.</w:t>
+      </w:r>
+      <w:r>
+        <w:t xml:space="preserve"> </w:t>
+      </w:r>
+      <w:r>
+        <w:t xml:space="preserve">Also, when reviewing Copilot’s PRs, it’s often faster to directly edit the</w:t>
+      </w:r>
+      <w:r>
+        <w:t xml:space="preserve"> </w:t>
+      </w:r>
+      <w:r>
+        <w:t xml:space="preserve">PR branch than to write clear review comments and ask Copilot to address them.</w:t>
       </w:r>
     </w:p>
     <w:p>

</xml_diff>

<commit_message>
Deploying to gh-pages from @ UCD-SERG/lab-manual@f3baf940a7c88ebd3d8525a8bec038bf26c335ab 🚀
</commit_message>
<xml_diff>
--- a/UCD-SeRG-Lab-Manual.docx
+++ b/UCD-SeRG-Lab-Manual.docx
@@ -57446,46 +57446,31 @@
         <w:t xml:space="preserve"> </w:t>
       </w:r>
       <w:r>
-        <w:t xml:space="preserve">when you have errors in the spell-check workflow,</w:t>
-      </w:r>
-      <w:r>
-        <w:t xml:space="preserve"> </w:t>
-      </w:r>
-      <w:r>
-        <w:t xml:space="preserve">it’s often faster to run</w:t>
-      </w:r>
-      <w:r>
-        <w:t xml:space="preserve"> </w:t>
-      </w:r>
-      <w:r>
-        <w:rPr>
-          <w:rStyle w:val="VerbatimChar"/>
-        </w:rPr>
-        <w:t xml:space="preserve">spelling::update_wordlist()</w:t>
-      </w:r>
-      <w:r>
-        <w:t xml:space="preserve"> </w:t>
-      </w:r>
-      <w:r>
-        <w:t xml:space="preserve">yourself than</w:t>
-      </w:r>
-      <w:r>
-        <w:t xml:space="preserve"> </w:t>
-      </w:r>
-      <w:r>
-        <w:t xml:space="preserve">to have Copilot do it for you.</w:t>
-      </w:r>
-      <w:r>
-        <w:t xml:space="preserve"> </w:t>
-      </w:r>
-      <w:r>
-        <w:t xml:space="preserve">Also, when reviewing Copilot’s PRs, it’s often faster to directly edit the</w:t>
-      </w:r>
-      <w:r>
-        <w:t xml:space="preserve"> </w:t>
-      </w:r>
-      <w:r>
-        <w:t xml:space="preserve">PR branch than to write clear review comments and ask Copilot to address them.</w:t>
+        <w:t xml:space="preserve">when you have errors in the spell-check or lint workflows,</w:t>
+      </w:r>
+      <w:r>
+        <w:t xml:space="preserve"> </w:t>
+      </w:r>
+      <w:r>
+        <w:t xml:space="preserve">you can often fix them faster than Copilot can.</w:t>
+      </w:r>
+      <w:r>
+        <w:t xml:space="preserve"> </w:t>
+      </w:r>
+      <w:r>
+        <w:t xml:space="preserve">Similarly, when reviewing Copilot’s PRs,</w:t>
+      </w:r>
+      <w:r>
+        <w:t xml:space="preserve"> </w:t>
+      </w:r>
+      <w:r>
+        <w:t xml:space="preserve">you can often make direct changes to the branch</w:t>
+      </w:r>
+      <w:r>
+        <w:t xml:space="preserve"> </w:t>
+      </w:r>
+      <w:r>
+        <w:t xml:space="preserve">faster than you could write clear review comments and get Copilot to address them.</w:t>
       </w:r>
     </w:p>
     <w:p>

</xml_diff>

<commit_message>
Deploying to gh-pages from @ UCD-SERG/lab-manual@c32065dda767bcdf4d5e7469869cea6462b0c057 🚀
</commit_message>
<xml_diff>
--- a/UCD-SeRG-Lab-Manual.docx
+++ b/UCD-SeRG-Lab-Manual.docx
@@ -57616,13 +57616,13 @@
         <w:t xml:space="preserve"> </w:t>
       </w:r>
       <w:r>
-        <w:t xml:space="preserve">and make sure they are actually doing what we want it to do,</w:t>
-      </w:r>
-      <w:r>
-        <w:t xml:space="preserve"> </w:t>
-      </w:r>
-      <w:r>
-        <w:t xml:space="preserve">the way we want it to do it.</w:t>
+        <w:t xml:space="preserve">and make sure they are actually doing what we want them to do,</w:t>
+      </w:r>
+      <w:r>
+        <w:t xml:space="preserve"> </w:t>
+      </w:r>
+      <w:r>
+        <w:t xml:space="preserve">the way we want them to do it.</w:t>
       </w:r>
       <w:r>
         <w:t xml:space="preserve"> </w:t>

</xml_diff>

<commit_message>
Deploying to gh-pages from @ UCD-SERG/lab-manual@221219650b28f53a0a92b35c3ab3535e71cb6417 🚀
</commit_message>
<xml_diff>
--- a/UCD-SeRG-Lab-Manual.docx
+++ b/UCD-SeRG-Lab-Manual.docx
@@ -50505,7 +50505,7 @@
     </w:p>
     <w:bookmarkEnd w:id="399"/>
     <w:bookmarkEnd w:id="400"/>
-    <w:bookmarkStart w:id="454" w:name="working-with-ai"/>
+    <w:bookmarkStart w:id="457" w:name="working-with-ai"/>
     <w:p>
       <w:pPr>
         <w:pStyle w:val="Heading1"/>
@@ -50933,7 +50933,7 @@
       </w:r>
     </w:p>
     <w:bookmarkEnd w:id="404"/>
-    <w:bookmarkStart w:id="453" w:name="coding-agents"/>
+    <w:bookmarkStart w:id="456" w:name="coding-agents"/>
     <w:p>
       <w:pPr>
         <w:pStyle w:val="Heading2"/>
@@ -51408,7 +51408,7 @@
       </w:r>
     </w:p>
     <w:bookmarkEnd w:id="407"/>
-    <w:bookmarkStart w:id="417" w:name="how-to-work-with-coding-agents"/>
+    <w:bookmarkStart w:id="420" w:name="how-to-work-with-coding-agents"/>
     <w:p>
       <w:pPr>
         <w:pStyle w:val="Heading3"/>
@@ -52193,7 +52193,7 @@
       </w:r>
     </w:p>
     <w:bookmarkEnd w:id="414"/>
-    <w:bookmarkStart w:id="416" w:name="important-safeguards"/>
+    <w:bookmarkStart w:id="415" w:name="important-safeguards"/>
     <w:p>
       <w:pPr>
         <w:pStyle w:val="Heading4"/>
@@ -52289,11 +52289,313 @@
         <w:t xml:space="preserve">All agent actions are logged and visible in the PR</w:t>
       </w:r>
     </w:p>
+    <w:bookmarkEnd w:id="415"/>
+    <w:bookmarkStart w:id="419" w:name="workflow-approval-requirements"/>
+    <w:p>
+      <w:pPr>
+        <w:pStyle w:val="Heading4"/>
+      </w:pPr>
+      <w:r>
+        <w:t xml:space="preserve">17.4.2.7 Workflow Approval Requirements</w:t>
+      </w:r>
+    </w:p>
     <w:p>
       <w:pPr>
         <w:pStyle w:val="FirstParagraph"/>
       </w:pPr>
       <w:r>
+        <w:t xml:space="preserve">When GitHub Copilot creates or updates a pull request,</w:t>
+      </w:r>
+      <w:r>
+        <w:t xml:space="preserve"> </w:t>
+      </w:r>
+      <w:r>
+        <w:t xml:space="preserve">it cannot automatically trigger GitHub Actions workflows.</w:t>
+      </w:r>
+      <w:r>
+        <w:t xml:space="preserve"> </w:t>
+      </w:r>
+      <w:r>
+        <w:rPr>
+          <w:b/>
+          <w:bCs/>
+        </w:rPr>
+        <w:t xml:space="preserve">You must manually approve each workflow run</w:t>
+      </w:r>
+      <w:r>
+        <w:t xml:space="preserve"> </w:t>
+      </w:r>
+      <w:r>
+        <w:t xml:space="preserve">by clicking the approval button in the Actions tab or on the PR.</w:t>
+      </w:r>
+    </w:p>
+    <w:p>
+      <w:pPr>
+        <w:pStyle w:val="BodyText"/>
+      </w:pPr>
+      <w:r>
+        <w:t xml:space="preserve">This manual approval requirement is a security measure that prevents</w:t>
+      </w:r>
+      <w:r>
+        <w:t xml:space="preserve"> </w:t>
+      </w:r>
+      <w:r>
+        <w:t xml:space="preserve">potentially malicious or unintended code execution.</w:t>
+      </w:r>
+      <w:r>
+        <w:t xml:space="preserve"> </w:t>
+      </w:r>
+      <w:r>
+        <w:t xml:space="preserve">Because Copilot can modify any file in the repository—including workflow files</w:t>
+      </w:r>
+      <w:r>
+        <w:t xml:space="preserve"> </w:t>
+      </w:r>
+      <w:r>
+        <w:t xml:space="preserve">themselves or scripts called by workflows—allowing automatic workflow execution</w:t>
+      </w:r>
+      <w:r>
+        <w:t xml:space="preserve"> </w:t>
+      </w:r>
+      <w:r>
+        <w:t xml:space="preserve">could create security vulnerabilities.</w:t>
+      </w:r>
+    </w:p>
+    <w:p>
+      <w:pPr>
+        <w:pStyle w:val="BodyText"/>
+      </w:pPr>
+      <w:r>
+        <w:rPr>
+          <w:b/>
+          <w:bCs/>
+        </w:rPr>
+        <w:t xml:space="preserve">Key points:</w:t>
+      </w:r>
+    </w:p>
+    <w:p>
+      <w:pPr>
+        <w:pStyle w:val="Compact"/>
+        <w:numPr>
+          <w:ilvl w:val="0"/>
+          <w:numId w:val="1125"/>
+        </w:numPr>
+      </w:pPr>
+      <w:r>
+        <w:rPr>
+          <w:b/>
+          <w:bCs/>
+        </w:rPr>
+        <w:t xml:space="preserve">No automatic approval</w:t>
+      </w:r>
+      <w:r>
+        <w:t xml:space="preserve">:</w:t>
+      </w:r>
+      <w:r>
+        <w:t xml:space="preserve"> </w:t>
+      </w:r>
+      <w:r>
+        <w:t xml:space="preserve">There is currently no way to bypass manual workflow approval for Copilot PRs,</w:t>
+      </w:r>
+      <w:r>
+        <w:t xml:space="preserve"> </w:t>
+      </w:r>
+      <w:r>
+        <w:t xml:space="preserve">even if you are the repository owner</w:t>
+      </w:r>
+    </w:p>
+    <w:p>
+      <w:pPr>
+        <w:pStyle w:val="Compact"/>
+        <w:numPr>
+          <w:ilvl w:val="0"/>
+          <w:numId w:val="1125"/>
+        </w:numPr>
+      </w:pPr>
+      <w:r>
+        <w:rPr>
+          <w:b/>
+          <w:bCs/>
+        </w:rPr>
+        <w:t xml:space="preserve">Security reasoning</w:t>
+      </w:r>
+      <w:r>
+        <w:t xml:space="preserve">:</w:t>
+      </w:r>
+      <w:r>
+        <w:t xml:space="preserve"> </w:t>
+      </w:r>
+      <w:r>
+        <w:t xml:space="preserve">Copilot could modify workflow files (</w:t>
+      </w:r>
+      <w:r>
+        <w:rPr>
+          <w:rStyle w:val="VerbatimChar"/>
+        </w:rPr>
+        <w:t xml:space="preserve">.github/workflows/*.yml</w:t>
+      </w:r>
+      <w:r>
+        <w:t xml:space="preserve">)</w:t>
+      </w:r>
+      <w:r>
+        <w:t xml:space="preserve"> </w:t>
+      </w:r>
+      <w:r>
+        <w:t xml:space="preserve">or scripts they execute,</w:t>
+      </w:r>
+      <w:r>
+        <w:t xml:space="preserve"> </w:t>
+      </w:r>
+      <w:r>
+        <w:t xml:space="preserve">potentially injecting malicious code</w:t>
+      </w:r>
+    </w:p>
+    <w:p>
+      <w:pPr>
+        <w:pStyle w:val="Compact"/>
+        <w:numPr>
+          <w:ilvl w:val="0"/>
+          <w:numId w:val="1125"/>
+        </w:numPr>
+      </w:pPr>
+      <w:r>
+        <w:rPr>
+          <w:b/>
+          <w:bCs/>
+        </w:rPr>
+        <w:t xml:space="preserve">Impact on workflow</w:t>
+      </w:r>
+      <w:r>
+        <w:t xml:space="preserve">:</w:t>
+      </w:r>
+      <w:r>
+        <w:t xml:space="preserve"> </w:t>
+      </w:r>
+      <w:r>
+        <w:t xml:space="preserve">This means you need to actively monitor and approve workflow runs</w:t>
+      </w:r>
+      <w:r>
+        <w:t xml:space="preserve"> </w:t>
+      </w:r>
+      <w:r>
+        <w:t xml:space="preserve">as Copilot iterates on your issue,</w:t>
+      </w:r>
+      <w:r>
+        <w:t xml:space="preserve"> </w:t>
+      </w:r>
+      <w:r>
+        <w:t xml:space="preserve">which can slow down the development cycle</w:t>
+      </w:r>
+    </w:p>
+    <w:p>
+      <w:pPr>
+        <w:pStyle w:val="FirstParagraph"/>
+      </w:pPr>
+      <w:r>
+        <w:rPr>
+          <w:b/>
+          <w:bCs/>
+        </w:rPr>
+        <w:t xml:space="preserve">Workaround considerations:</w:t>
+      </w:r>
+    </w:p>
+    <w:p>
+      <w:pPr>
+        <w:pStyle w:val="BodyText"/>
+      </w:pPr>
+      <w:r>
+        <w:t xml:space="preserve">Some users have discussed using Personal Access Tokens (PATs)</w:t>
+      </w:r>
+      <w:r>
+        <w:t xml:space="preserve"> </w:t>
+      </w:r>
+      <w:r>
+        <w:t xml:space="preserve">to allow Copilot to trigger workflows on your behalf,</w:t>
+      </w:r>
+      <w:r>
+        <w:t xml:space="preserve"> </w:t>
+      </w:r>
+      <w:r>
+        <w:t xml:space="preserve">but this approach has security implications</w:t>
+      </w:r>
+      <w:r>
+        <w:t xml:space="preserve"> </w:t>
+      </w:r>
+      <w:r>
+        <w:t xml:space="preserve">and should be carefully evaluated before implementation.</w:t>
+      </w:r>
+    </w:p>
+    <w:p>
+      <w:pPr>
+        <w:pStyle w:val="BodyText"/>
+      </w:pPr>
+      <w:r>
+        <w:t xml:space="preserve">For more details and community discussion about this limitation,</w:t>
+      </w:r>
+      <w:r>
+        <w:t xml:space="preserve"> </w:t>
+      </w:r>
+      <w:r>
+        <w:t xml:space="preserve">see:</w:t>
+      </w:r>
+    </w:p>
+    <w:p>
+      <w:pPr>
+        <w:pStyle w:val="Compact"/>
+        <w:numPr>
+          <w:ilvl w:val="0"/>
+          <w:numId w:val="1126"/>
+        </w:numPr>
+      </w:pPr>
+      <w:hyperlink r:id="rId416">
+        <w:r>
+          <w:rPr>
+            <w:rStyle w:val="Hyperlink"/>
+          </w:rPr>
+          <w:t xml:space="preserve">GitHub Community Discussion #162826</w:t>
+        </w:r>
+      </w:hyperlink>
+      <w:r>
+        <w:t xml:space="preserve">:</w:t>
+      </w:r>
+      <w:r>
+        <w:t xml:space="preserve"> </w:t>
+      </w:r>
+      <w:r>
+        <w:t xml:space="preserve">Discussion about workflow approval requirements</w:t>
+      </w:r>
+    </w:p>
+    <w:p>
+      <w:pPr>
+        <w:pStyle w:val="Compact"/>
+        <w:numPr>
+          <w:ilvl w:val="0"/>
+          <w:numId w:val="1126"/>
+        </w:numPr>
+      </w:pPr>
+      <w:hyperlink r:id="rId417">
+        <w:r>
+          <w:rPr>
+            <w:rStyle w:val="Hyperlink"/>
+          </w:rPr>
+          <w:t xml:space="preserve">GitHub Community Discussion #183966</w:t>
+        </w:r>
+      </w:hyperlink>
+      <w:r>
+        <w:t xml:space="preserve">:</w:t>
+      </w:r>
+      <w:r>
+        <w:t xml:space="preserve"> </w:t>
+      </w:r>
+      <w:r>
+        <w:t xml:space="preserve">Product feedback on this topic</w:t>
+      </w:r>
+    </w:p>
+    <w:p>
+      <w:pPr>
+        <w:pStyle w:val="FirstParagraph"/>
+      </w:pPr>
+      <w:r>
         <w:t xml:space="preserve">For detailed instructions,</w:t>
       </w:r>
       <w:r>
@@ -52305,7 +52607,7 @@
       <w:r>
         <w:t xml:space="preserve"> </w:t>
       </w:r>
-      <w:hyperlink r:id="rId415">
+      <w:hyperlink r:id="rId418">
         <w:r>
           <w:rPr>
             <w:rStyle w:val="Hyperlink"/>
@@ -52317,9 +52619,9 @@
         <w:t xml:space="preserve">.</w:t>
       </w:r>
     </w:p>
-    <w:bookmarkEnd w:id="416"/>
-    <w:bookmarkEnd w:id="417"/>
-    <w:bookmarkStart w:id="420" w:name="useful-prompt-formats"/>
+    <w:bookmarkEnd w:id="419"/>
+    <w:bookmarkEnd w:id="420"/>
+    <w:bookmarkStart w:id="423" w:name="useful-prompt-formats"/>
     <w:p>
       <w:pPr>
         <w:pStyle w:val="Heading3"/>
@@ -52348,7 +52650,7 @@
         <w:t xml:space="preserve">Here are some useful prompt formats that you can use when requesting assistance from coding agents:</w:t>
       </w:r>
     </w:p>
-    <w:bookmarkStart w:id="418" w:name="common-task-patterns"/>
+    <w:bookmarkStart w:id="421" w:name="common-task-patterns"/>
     <w:p>
       <w:pPr>
         <w:pStyle w:val="Heading4"/>
@@ -52374,7 +52676,7 @@
         <w:pStyle w:val="Compact"/>
         <w:numPr>
           <w:ilvl w:val="0"/>
-          <w:numId w:val="1125"/>
+          <w:numId w:val="1127"/>
         </w:numPr>
       </w:pPr>
       <w:r>
@@ -52386,7 +52688,7 @@
         <w:pStyle w:val="Compact"/>
         <w:numPr>
           <w:ilvl w:val="0"/>
-          <w:numId w:val="1125"/>
+          <w:numId w:val="1127"/>
         </w:numPr>
       </w:pPr>
       <w:r>
@@ -52398,7 +52700,7 @@
         <w:pStyle w:val="Compact"/>
         <w:numPr>
           <w:ilvl w:val="0"/>
-          <w:numId w:val="1125"/>
+          <w:numId w:val="1127"/>
         </w:numPr>
       </w:pPr>
       <w:r>
@@ -52428,7 +52730,7 @@
         <w:pStyle w:val="Compact"/>
         <w:numPr>
           <w:ilvl w:val="0"/>
-          <w:numId w:val="1126"/>
+          <w:numId w:val="1128"/>
         </w:numPr>
       </w:pPr>
       <w:r>
@@ -52440,7 +52742,7 @@
         <w:pStyle w:val="Compact"/>
         <w:numPr>
           <w:ilvl w:val="0"/>
-          <w:numId w:val="1126"/>
+          <w:numId w:val="1128"/>
         </w:numPr>
       </w:pPr>
       <w:r>
@@ -52452,7 +52754,7 @@
         <w:pStyle w:val="Compact"/>
         <w:numPr>
           <w:ilvl w:val="0"/>
-          <w:numId w:val="1126"/>
+          <w:numId w:val="1128"/>
         </w:numPr>
       </w:pPr>
       <w:r>
@@ -52482,7 +52784,7 @@
         <w:pStyle w:val="Compact"/>
         <w:numPr>
           <w:ilvl w:val="0"/>
-          <w:numId w:val="1127"/>
+          <w:numId w:val="1129"/>
         </w:numPr>
       </w:pPr>
       <w:r>
@@ -52494,7 +52796,7 @@
         <w:pStyle w:val="Compact"/>
         <w:numPr>
           <w:ilvl w:val="0"/>
-          <w:numId w:val="1127"/>
+          <w:numId w:val="1129"/>
         </w:numPr>
       </w:pPr>
       <w:r>
@@ -52506,7 +52808,7 @@
         <w:pStyle w:val="Compact"/>
         <w:numPr>
           <w:ilvl w:val="0"/>
-          <w:numId w:val="1127"/>
+          <w:numId w:val="1129"/>
         </w:numPr>
       </w:pPr>
       <w:r>
@@ -52536,7 +52838,7 @@
         <w:pStyle w:val="Compact"/>
         <w:numPr>
           <w:ilvl w:val="0"/>
-          <w:numId w:val="1128"/>
+          <w:numId w:val="1130"/>
         </w:numPr>
       </w:pPr>
       <w:r>
@@ -52548,7 +52850,7 @@
         <w:pStyle w:val="Compact"/>
         <w:numPr>
           <w:ilvl w:val="0"/>
-          <w:numId w:val="1128"/>
+          <w:numId w:val="1130"/>
         </w:numPr>
       </w:pPr>
       <w:r>
@@ -52560,7 +52862,7 @@
         <w:pStyle w:val="Compact"/>
         <w:numPr>
           <w:ilvl w:val="0"/>
-          <w:numId w:val="1128"/>
+          <w:numId w:val="1130"/>
         </w:numPr>
       </w:pPr>
       <w:r>
@@ -52590,7 +52892,7 @@
         <w:pStyle w:val="Compact"/>
         <w:numPr>
           <w:ilvl w:val="0"/>
-          <w:numId w:val="1129"/>
+          <w:numId w:val="1131"/>
         </w:numPr>
       </w:pPr>
       <w:r>
@@ -52602,7 +52904,7 @@
         <w:pStyle w:val="Compact"/>
         <w:numPr>
           <w:ilvl w:val="0"/>
-          <w:numId w:val="1129"/>
+          <w:numId w:val="1131"/>
         </w:numPr>
       </w:pPr>
       <w:r>
@@ -52614,7 +52916,7 @@
         <w:pStyle w:val="Compact"/>
         <w:numPr>
           <w:ilvl w:val="0"/>
-          <w:numId w:val="1129"/>
+          <w:numId w:val="1131"/>
         </w:numPr>
       </w:pPr>
       <w:r>
@@ -52644,7 +52946,7 @@
         <w:pStyle w:val="Compact"/>
         <w:numPr>
           <w:ilvl w:val="0"/>
-          <w:numId w:val="1130"/>
+          <w:numId w:val="1132"/>
         </w:numPr>
       </w:pPr>
       <w:r>
@@ -52656,7 +52958,7 @@
         <w:pStyle w:val="Compact"/>
         <w:numPr>
           <w:ilvl w:val="0"/>
-          <w:numId w:val="1130"/>
+          <w:numId w:val="1132"/>
         </w:numPr>
       </w:pPr>
       <w:r>
@@ -52668,7 +52970,7 @@
         <w:pStyle w:val="Compact"/>
         <w:numPr>
           <w:ilvl w:val="0"/>
-          <w:numId w:val="1130"/>
+          <w:numId w:val="1132"/>
         </w:numPr>
       </w:pPr>
       <w:r>
@@ -52698,7 +53000,7 @@
         <w:pStyle w:val="Compact"/>
         <w:numPr>
           <w:ilvl w:val="0"/>
-          <w:numId w:val="1131"/>
+          <w:numId w:val="1133"/>
         </w:numPr>
       </w:pPr>
       <w:r>
@@ -52710,7 +53012,7 @@
         <w:pStyle w:val="Compact"/>
         <w:numPr>
           <w:ilvl w:val="0"/>
-          <w:numId w:val="1131"/>
+          <w:numId w:val="1133"/>
         </w:numPr>
       </w:pPr>
       <w:r>
@@ -52722,7 +53024,7 @@
         <w:pStyle w:val="Compact"/>
         <w:numPr>
           <w:ilvl w:val="0"/>
-          <w:numId w:val="1131"/>
+          <w:numId w:val="1133"/>
         </w:numPr>
       </w:pPr>
       <w:r>
@@ -52735,8 +53037,8 @@
         <w:t xml:space="preserve">“clarify the explanation of the analysis workflow”</w:t>
       </w:r>
     </w:p>
-    <w:bookmarkEnd w:id="418"/>
-    <w:bookmarkStart w:id="419" w:name="tips-for-effective-prompts"/>
+    <w:bookmarkEnd w:id="421"/>
+    <w:bookmarkStart w:id="422" w:name="tips-for-effective-prompts"/>
     <w:p>
       <w:pPr>
         <w:pStyle w:val="Heading4"/>
@@ -52750,7 +53052,7 @@
         <w:pStyle w:val="Compact"/>
         <w:numPr>
           <w:ilvl w:val="0"/>
-          <w:numId w:val="1132"/>
+          <w:numId w:val="1134"/>
         </w:numPr>
       </w:pPr>
       <w:r>
@@ -52769,7 +53071,7 @@
         <w:pStyle w:val="Compact"/>
         <w:numPr>
           <w:ilvl w:val="0"/>
-          <w:numId w:val="1132"/>
+          <w:numId w:val="1134"/>
         </w:numPr>
       </w:pPr>
       <w:r>
@@ -52788,7 +53090,7 @@
         <w:pStyle w:val="Compact"/>
         <w:numPr>
           <w:ilvl w:val="0"/>
-          <w:numId w:val="1132"/>
+          <w:numId w:val="1134"/>
         </w:numPr>
       </w:pPr>
       <w:r>
@@ -52807,7 +53109,7 @@
         <w:pStyle w:val="Compact"/>
         <w:numPr>
           <w:ilvl w:val="0"/>
-          <w:numId w:val="1132"/>
+          <w:numId w:val="1134"/>
         </w:numPr>
       </w:pPr>
       <w:r>
@@ -52821,9 +53123,9 @@
         <w:t xml:space="preserve">: Ask the agent to test or verify its changes when appropriate</w:t>
       </w:r>
     </w:p>
-    <w:bookmarkEnd w:id="419"/>
-    <w:bookmarkEnd w:id="420"/>
-    <w:bookmarkStart w:id="426" w:name="benefits-and-hazards"/>
+    <w:bookmarkEnd w:id="422"/>
+    <w:bookmarkEnd w:id="423"/>
+    <w:bookmarkStart w:id="429" w:name="benefits-and-hazards"/>
     <w:p>
       <w:pPr>
         <w:pStyle w:val="Heading3"/>
@@ -52882,7 +53184,7 @@
       <w:pPr>
         <w:numPr>
           <w:ilvl w:val="0"/>
-          <w:numId w:val="1133"/>
+          <w:numId w:val="1135"/>
         </w:numPr>
       </w:pPr>
       <w:r>
@@ -52906,7 +53208,7 @@
       <w:pPr>
         <w:numPr>
           <w:ilvl w:val="0"/>
-          <w:numId w:val="1133"/>
+          <w:numId w:val="1135"/>
         </w:numPr>
       </w:pPr>
       <w:r>
@@ -52930,7 +53232,7 @@
       <w:pPr>
         <w:numPr>
           <w:ilvl w:val="0"/>
-          <w:numId w:val="1133"/>
+          <w:numId w:val="1135"/>
         </w:numPr>
       </w:pPr>
       <w:r>
@@ -52954,7 +53256,7 @@
       <w:pPr>
         <w:numPr>
           <w:ilvl w:val="0"/>
-          <w:numId w:val="1133"/>
+          <w:numId w:val="1135"/>
         </w:numPr>
       </w:pPr>
       <w:r>
@@ -52978,7 +53280,7 @@
       <w:pPr>
         <w:numPr>
           <w:ilvl w:val="0"/>
-          <w:numId w:val="1133"/>
+          <w:numId w:val="1135"/>
         </w:numPr>
       </w:pPr>
       <w:r>
@@ -53002,7 +53304,7 @@
       <w:pPr>
         <w:numPr>
           <w:ilvl w:val="0"/>
-          <w:numId w:val="1133"/>
+          <w:numId w:val="1135"/>
         </w:numPr>
       </w:pPr>
       <w:r>
@@ -53034,7 +53336,7 @@
       <w:pPr>
         <w:numPr>
           <w:ilvl w:val="0"/>
-          <w:numId w:val="1134"/>
+          <w:numId w:val="1136"/>
         </w:numPr>
       </w:pPr>
       <w:r>
@@ -53058,7 +53360,7 @@
       <w:pPr>
         <w:numPr>
           <w:ilvl w:val="0"/>
-          <w:numId w:val="1134"/>
+          <w:numId w:val="1136"/>
         </w:numPr>
       </w:pPr>
       <w:r>
@@ -53082,7 +53384,7 @@
       <w:pPr>
         <w:numPr>
           <w:ilvl w:val="0"/>
-          <w:numId w:val="1134"/>
+          <w:numId w:val="1136"/>
         </w:numPr>
       </w:pPr>
       <w:r>
@@ -53106,7 +53408,7 @@
       <w:pPr>
         <w:numPr>
           <w:ilvl w:val="0"/>
-          <w:numId w:val="1134"/>
+          <w:numId w:val="1136"/>
         </w:numPr>
       </w:pPr>
       <w:r>
@@ -53130,7 +53432,7 @@
       <w:pPr>
         <w:numPr>
           <w:ilvl w:val="0"/>
-          <w:numId w:val="1134"/>
+          <w:numId w:val="1136"/>
         </w:numPr>
       </w:pPr>
       <w:r>
@@ -53154,7 +53456,7 @@
       <w:pPr>
         <w:numPr>
           <w:ilvl w:val="0"/>
-          <w:numId w:val="1134"/>
+          <w:numId w:val="1136"/>
         </w:numPr>
       </w:pPr>
       <w:r>
@@ -53178,7 +53480,7 @@
       <w:pPr>
         <w:numPr>
           <w:ilvl w:val="0"/>
-          <w:numId w:val="1134"/>
+          <w:numId w:val="1136"/>
         </w:numPr>
       </w:pPr>
       <w:r>
@@ -53207,7 +53509,7 @@
         <w:t xml:space="preserve">) or setup configurations can inadvertently or maliciously compromise repository security, expose secrets, or execute harmful commands</w:t>
       </w:r>
     </w:p>
-    <w:bookmarkStart w:id="425" w:name="further-readingviewing"/>
+    <w:bookmarkStart w:id="428" w:name="further-readingviewing"/>
     <w:p>
       <w:pPr>
         <w:pStyle w:val="Heading4"/>
@@ -53221,7 +53523,7 @@
         <w:pStyle w:val="Compact"/>
         <w:numPr>
           <w:ilvl w:val="0"/>
-          <w:numId w:val="1135"/>
+          <w:numId w:val="1137"/>
         </w:numPr>
       </w:pPr>
       <w:r>
@@ -53243,7 +53545,7 @@
         <w:pStyle w:val="Compact"/>
         <w:numPr>
           <w:ilvl w:val="0"/>
-          <w:numId w:val="1135"/>
+          <w:numId w:val="1137"/>
         </w:numPr>
       </w:pPr>
       <w:r>
@@ -53265,7 +53567,7 @@
         <w:pStyle w:val="Compact"/>
         <w:numPr>
           <w:ilvl w:val="0"/>
-          <w:numId w:val="1135"/>
+          <w:numId w:val="1137"/>
         </w:numPr>
       </w:pPr>
       <w:r>
@@ -53283,7 +53585,7 @@
         <w:pStyle w:val="Compact"/>
         <w:numPr>
           <w:ilvl w:val="0"/>
-          <w:numId w:val="1135"/>
+          <w:numId w:val="1137"/>
         </w:numPr>
       </w:pPr>
       <w:r>
@@ -53301,7 +53603,7 @@
         <w:pStyle w:val="Compact"/>
         <w:numPr>
           <w:ilvl w:val="0"/>
-          <w:numId w:val="1135"/>
+          <w:numId w:val="1137"/>
         </w:numPr>
       </w:pPr>
       <w:r>
@@ -53319,7 +53621,7 @@
         <w:pStyle w:val="Compact"/>
         <w:numPr>
           <w:ilvl w:val="0"/>
-          <w:numId w:val="1135"/>
+          <w:numId w:val="1137"/>
         </w:numPr>
       </w:pPr>
       <w:r>
@@ -53337,7 +53639,7 @@
         <w:pStyle w:val="Compact"/>
         <w:numPr>
           <w:ilvl w:val="0"/>
-          <w:numId w:val="1135"/>
+          <w:numId w:val="1137"/>
         </w:numPr>
       </w:pPr>
       <w:r>
@@ -53355,7 +53657,7 @@
         <w:pStyle w:val="Compact"/>
         <w:numPr>
           <w:ilvl w:val="0"/>
-          <w:numId w:val="1135"/>
+          <w:numId w:val="1137"/>
         </w:numPr>
       </w:pPr>
       <w:r>
@@ -53392,7 +53694,7 @@
         <w:pStyle w:val="Compact"/>
         <w:numPr>
           <w:ilvl w:val="0"/>
-          <w:numId w:val="1135"/>
+          <w:numId w:val="1137"/>
         </w:numPr>
       </w:pPr>
       <w:r>
@@ -53414,7 +53716,7 @@
         <w:pStyle w:val="Compact"/>
         <w:numPr>
           <w:ilvl w:val="0"/>
-          <w:numId w:val="1135"/>
+          <w:numId w:val="1137"/>
         </w:numPr>
       </w:pPr>
       <w:r>
@@ -53436,18 +53738,18 @@
           <wp:inline>
             <wp:extent cx="5334000" cy="2224278"/>
             <wp:effectExtent b="0" l="0" r="0" t="0"/>
-            <wp:docPr descr="Agents" title="" id="422" name="Picture"/>
+            <wp:docPr descr="Agents" title="" id="425" name="Picture"/>
             <a:graphic>
               <a:graphicData uri="http://schemas.openxmlformats.org/drawingml/2006/picture">
                 <pic:pic>
                   <pic:nvPicPr>
-                    <pic:cNvPr descr="assets/images/matrix-agents.png" id="423" name="Picture"/>
+                    <pic:cNvPr descr="assets/images/matrix-agents.png" id="426" name="Picture"/>
                     <pic:cNvPicPr>
                       <a:picLocks noChangeArrowheads="1" noChangeAspect="1"/>
                     </pic:cNvPicPr>
                   </pic:nvPicPr>
                   <pic:blipFill>
-                    <a:blip r:embed="rId421"/>
+                    <a:blip r:embed="rId424"/>
                     <a:stretch>
                       <a:fillRect/>
                     </a:stretch>
@@ -53478,7 +53780,7 @@
       <w:pPr>
         <w:pStyle w:val="ImageCaption"/>
       </w:pPr>
-      <w:hyperlink r:id="rId424">
+      <w:hyperlink r:id="rId427">
         <w:r>
           <w:rPr>
             <w:rStyle w:val="Hyperlink"/>
@@ -53487,9 +53789,9 @@
         </w:r>
       </w:hyperlink>
     </w:p>
-    <w:bookmarkEnd w:id="425"/>
-    <w:bookmarkEnd w:id="426"/>
-    <w:bookmarkStart w:id="430" w:name="X4df097a63b2e25878cfbc7228b7eb578be2e8c9"/>
+    <w:bookmarkEnd w:id="428"/>
+    <w:bookmarkEnd w:id="429"/>
+    <w:bookmarkStart w:id="433" w:name="X4df097a63b2e25878cfbc7228b7eb578be2e8c9"/>
     <w:p>
       <w:pPr>
         <w:pStyle w:val="Heading3"/>
@@ -53510,7 +53812,7 @@
       <w:pPr>
         <w:numPr>
           <w:ilvl w:val="0"/>
-          <w:numId w:val="1136"/>
+          <w:numId w:val="1138"/>
         </w:numPr>
       </w:pPr>
       <w:r>
@@ -53540,7 +53842,7 @@
       <w:pPr>
         <w:numPr>
           <w:ilvl w:val="0"/>
-          <w:numId w:val="1136"/>
+          <w:numId w:val="1138"/>
         </w:numPr>
       </w:pPr>
       <w:r>
@@ -53576,7 +53878,7 @@
       <w:pPr>
         <w:numPr>
           <w:ilvl w:val="0"/>
-          <w:numId w:val="1136"/>
+          <w:numId w:val="1138"/>
         </w:numPr>
       </w:pPr>
       <w:r>
@@ -53612,7 +53914,7 @@
       <w:pPr>
         <w:numPr>
           <w:ilvl w:val="0"/>
-          <w:numId w:val="1136"/>
+          <w:numId w:val="1138"/>
         </w:numPr>
       </w:pPr>
       <w:r>
@@ -53648,7 +53950,7 @@
       <w:pPr>
         <w:numPr>
           <w:ilvl w:val="0"/>
-          <w:numId w:val="1136"/>
+          <w:numId w:val="1138"/>
         </w:numPr>
       </w:pPr>
       <w:r>
@@ -53690,7 +53992,7 @@
       <w:pPr>
         <w:numPr>
           <w:ilvl w:val="0"/>
-          <w:numId w:val="1136"/>
+          <w:numId w:val="1138"/>
         </w:numPr>
       </w:pPr>
       <w:r>
@@ -53720,7 +54022,7 @@
       <w:pPr>
         <w:numPr>
           <w:ilvl w:val="0"/>
-          <w:numId w:val="1136"/>
+          <w:numId w:val="1138"/>
         </w:numPr>
       </w:pPr>
       <w:r>
@@ -53756,7 +54058,7 @@
       <w:pPr>
         <w:numPr>
           <w:ilvl w:val="0"/>
-          <w:numId w:val="1136"/>
+          <w:numId w:val="1138"/>
         </w:numPr>
       </w:pPr>
       <w:r>
@@ -53823,18 +54125,18 @@
                 <wp:inline>
                   <wp:extent cx="152400" cy="152400"/>
                   <wp:effectExtent b="0" l="0" r="0" t="0"/>
-                  <wp:docPr descr="" title="" id="428" name="Picture"/>
+                  <wp:docPr descr="" title="" id="431" name="Picture"/>
                   <a:graphic>
                     <a:graphicData uri="http://schemas.openxmlformats.org/drawingml/2006/picture">
                       <pic:pic>
                         <pic:nvPicPr>
-                          <pic:cNvPr descr="/opt/quarto/share/formats/docx/warning.png" id="429" name="Picture"/>
+                          <pic:cNvPr descr="/opt/quarto/share/formats/docx/warning.png" id="432" name="Picture"/>
                           <pic:cNvPicPr>
                             <a:picLocks noChangeArrowheads="1" noChangeAspect="1"/>
                           </pic:cNvPicPr>
                         </pic:nvPicPr>
                         <pic:blipFill>
-                          <a:blip r:embed="rId427"/>
+                          <a:blip r:embed="rId430"/>
                           <a:stretch>
                             <a:fillRect/>
                           </a:stretch>
@@ -53911,7 +54213,7 @@
               <w:pStyle w:val="Compact"/>
               <w:numPr>
                 <w:ilvl w:val="0"/>
-                <w:numId w:val="1137"/>
+                <w:numId w:val="1139"/>
               </w:numPr>
             </w:pPr>
             <w:r>
@@ -53923,7 +54225,7 @@
               <w:pStyle w:val="Compact"/>
               <w:numPr>
                 <w:ilvl w:val="0"/>
-                <w:numId w:val="1137"/>
+                <w:numId w:val="1139"/>
               </w:numPr>
             </w:pPr>
             <w:r>
@@ -53935,7 +54237,7 @@
               <w:pStyle w:val="Compact"/>
               <w:numPr>
                 <w:ilvl w:val="0"/>
-                <w:numId w:val="1137"/>
+                <w:numId w:val="1139"/>
               </w:numPr>
             </w:pPr>
             <w:r>
@@ -54100,8 +54402,8 @@
         <w:t xml:space="preserve">The quality and correctness of your work remains your responsibility.</w:t>
       </w:r>
     </w:p>
-    <w:bookmarkEnd w:id="430"/>
-    <w:bookmarkStart w:id="435" w:name="firewall-and-network-configuration"/>
+    <w:bookmarkEnd w:id="433"/>
+    <w:bookmarkStart w:id="438" w:name="firewall-and-network-configuration"/>
     <w:p>
       <w:pPr>
         <w:pStyle w:val="Heading3"/>
@@ -54130,7 +54432,7 @@
         <w:t xml:space="preserve">you may need to configure allowlists to enable coding agent functionality.</w:t>
       </w:r>
     </w:p>
-    <w:bookmarkStart w:id="432" w:name="built-in-agent-firewall"/>
+    <w:bookmarkStart w:id="435" w:name="built-in-agent-firewall"/>
     <w:p>
       <w:pPr>
         <w:pStyle w:val="Heading4"/>
@@ -54164,7 +54466,7 @@
         <w:pStyle w:val="Compact"/>
         <w:numPr>
           <w:ilvl w:val="0"/>
-          <w:numId w:val="1138"/>
+          <w:numId w:val="1140"/>
         </w:numPr>
       </w:pPr>
       <w:r>
@@ -54176,7 +54478,7 @@
         <w:pStyle w:val="Compact"/>
         <w:numPr>
           <w:ilvl w:val="0"/>
-          <w:numId w:val="1138"/>
+          <w:numId w:val="1140"/>
         </w:numPr>
       </w:pPr>
       <w:r>
@@ -54188,7 +54490,7 @@
         <w:pStyle w:val="Compact"/>
         <w:numPr>
           <w:ilvl w:val="0"/>
-          <w:numId w:val="1138"/>
+          <w:numId w:val="1140"/>
         </w:numPr>
       </w:pPr>
       <w:r>
@@ -54208,7 +54510,7 @@
         <w:pStyle w:val="Compact"/>
         <w:numPr>
           <w:ilvl w:val="0"/>
-          <w:numId w:val="1139"/>
+          <w:numId w:val="1141"/>
         </w:numPr>
       </w:pPr>
       <w:r>
@@ -54220,7 +54522,7 @@
         <w:pStyle w:val="Compact"/>
         <w:numPr>
           <w:ilvl w:val="0"/>
-          <w:numId w:val="1139"/>
+          <w:numId w:val="1141"/>
         </w:numPr>
       </w:pPr>
       <w:r>
@@ -54232,7 +54534,7 @@
         <w:pStyle w:val="Compact"/>
         <w:numPr>
           <w:ilvl w:val="0"/>
-          <w:numId w:val="1139"/>
+          <w:numId w:val="1141"/>
         </w:numPr>
       </w:pPr>
       <w:r>
@@ -54244,7 +54546,7 @@
         <w:pStyle w:val="Compact"/>
         <w:numPr>
           <w:ilvl w:val="0"/>
-          <w:numId w:val="1139"/>
+          <w:numId w:val="1141"/>
         </w:numPr>
       </w:pPr>
       <w:r>
@@ -54267,7 +54569,7 @@
       <w:r>
         <w:t xml:space="preserve"> </w:t>
       </w:r>
-      <w:hyperlink r:id="rId431">
+      <w:hyperlink r:id="rId434">
         <w:r>
           <w:rPr>
             <w:rStyle w:val="Hyperlink"/>
@@ -54279,8 +54581,8 @@
         <w:t xml:space="preserve">.</w:t>
       </w:r>
     </w:p>
-    <w:bookmarkEnd w:id="432"/>
-    <w:bookmarkStart w:id="434" w:name="customizing-agent-firewall-settings"/>
+    <w:bookmarkEnd w:id="435"/>
+    <w:bookmarkStart w:id="437" w:name="customizing-agent-firewall-settings"/>
     <w:p>
       <w:pPr>
         <w:pStyle w:val="Heading4"/>
@@ -54320,7 +54622,7 @@
         <w:pStyle w:val="Compact"/>
         <w:numPr>
           <w:ilvl w:val="0"/>
-          <w:numId w:val="1140"/>
+          <w:numId w:val="1142"/>
         </w:numPr>
       </w:pPr>
       <w:r>
@@ -54332,7 +54634,7 @@
         <w:pStyle w:val="Compact"/>
         <w:numPr>
           <w:ilvl w:val="0"/>
-          <w:numId w:val="1140"/>
+          <w:numId w:val="1142"/>
         </w:numPr>
       </w:pPr>
       <w:r>
@@ -54344,7 +54646,7 @@
         <w:pStyle w:val="Compact"/>
         <w:numPr>
           <w:ilvl w:val="0"/>
-          <w:numId w:val="1140"/>
+          <w:numId w:val="1142"/>
         </w:numPr>
       </w:pPr>
       <w:r>
@@ -54387,7 +54689,7 @@
       <w:r>
         <w:t xml:space="preserve"> </w:t>
       </w:r>
-      <w:hyperlink r:id="rId433">
+      <w:hyperlink r:id="rId436">
         <w:r>
           <w:rPr>
             <w:rStyle w:val="Hyperlink"/>
@@ -54399,9 +54701,9 @@
         <w:t xml:space="preserve">.</w:t>
       </w:r>
     </w:p>
-    <w:bookmarkEnd w:id="434"/>
-    <w:bookmarkEnd w:id="435"/>
-    <w:bookmarkStart w:id="446" w:name="configuring-the-agent-environment"/>
+    <w:bookmarkEnd w:id="437"/>
+    <w:bookmarkEnd w:id="438"/>
+    <w:bookmarkStart w:id="449" w:name="configuring-the-agent-environment"/>
     <w:p>
       <w:pPr>
         <w:pStyle w:val="Heading3"/>
@@ -54457,7 +54759,7 @@
         <w:t xml:space="preserve">so that Copilot can build, test, and lint your code more reliably.</w:t>
       </w:r>
     </w:p>
-    <w:bookmarkStart w:id="436" w:name="why-configure-the-environment"/>
+    <w:bookmarkStart w:id="439" w:name="why-configure-the-environment"/>
     <w:p>
       <w:pPr>
         <w:pStyle w:val="Heading4"/>
@@ -54497,7 +54799,7 @@
         <w:pStyle w:val="Compact"/>
         <w:numPr>
           <w:ilvl w:val="0"/>
-          <w:numId w:val="1141"/>
+          <w:numId w:val="1143"/>
         </w:numPr>
       </w:pPr>
       <w:r>
@@ -54509,7 +54811,7 @@
         <w:pStyle w:val="Compact"/>
         <w:numPr>
           <w:ilvl w:val="0"/>
-          <w:numId w:val="1141"/>
+          <w:numId w:val="1143"/>
         </w:numPr>
       </w:pPr>
       <w:r>
@@ -54521,7 +54823,7 @@
         <w:pStyle w:val="Compact"/>
         <w:numPr>
           <w:ilvl w:val="0"/>
-          <w:numId w:val="1141"/>
+          <w:numId w:val="1143"/>
         </w:numPr>
       </w:pPr>
       <w:r>
@@ -54533,15 +54835,15 @@
         <w:pStyle w:val="Compact"/>
         <w:numPr>
           <w:ilvl w:val="0"/>
-          <w:numId w:val="1141"/>
+          <w:numId w:val="1143"/>
         </w:numPr>
       </w:pPr>
       <w:r>
         <w:t xml:space="preserve">Consistent development environment across all agent sessions</w:t>
       </w:r>
     </w:p>
-    <w:bookmarkEnd w:id="436"/>
-    <w:bookmarkStart w:id="437" w:name="file-location-and-structure"/>
+    <w:bookmarkEnd w:id="439"/>
+    <w:bookmarkStart w:id="440" w:name="file-location-and-structure"/>
     <w:p>
       <w:pPr>
         <w:pStyle w:val="Heading4"/>
@@ -54610,8 +54912,8 @@
         <w:t xml:space="preserve">.</w:t>
       </w:r>
     </w:p>
-    <w:bookmarkEnd w:id="437"/>
-    <w:bookmarkStart w:id="438" w:name="basic-configuration-example"/>
+    <w:bookmarkEnd w:id="440"/>
+    <w:bookmarkStart w:id="441" w:name="basic-configuration-example"/>
     <w:p>
       <w:pPr>
         <w:pStyle w:val="Heading4"/>
@@ -54651,8 +54953,8 @@
         <w:t xml:space="preserve">(adapted for R and Quarto projects).</w:t>
       </w:r>
     </w:p>
-    <w:bookmarkEnd w:id="438"/>
-    <w:bookmarkStart w:id="439" w:name="configurable-options"/>
+    <w:bookmarkEnd w:id="441"/>
+    <w:bookmarkStart w:id="442" w:name="configurable-options"/>
     <w:p>
       <w:pPr>
         <w:pStyle w:val="Heading4"/>
@@ -54695,7 +54997,7 @@
         <w:pStyle w:val="Compact"/>
         <w:numPr>
           <w:ilvl w:val="0"/>
-          <w:numId w:val="1142"/>
+          <w:numId w:val="1144"/>
         </w:numPr>
       </w:pPr>
       <w:r>
@@ -54713,7 +55015,7 @@
         <w:pStyle w:val="Compact"/>
         <w:numPr>
           <w:ilvl w:val="0"/>
-          <w:numId w:val="1142"/>
+          <w:numId w:val="1144"/>
         </w:numPr>
       </w:pPr>
       <w:r>
@@ -54743,7 +55045,7 @@
         <w:pStyle w:val="Compact"/>
         <w:numPr>
           <w:ilvl w:val="0"/>
-          <w:numId w:val="1142"/>
+          <w:numId w:val="1144"/>
         </w:numPr>
       </w:pPr>
       <w:r>
@@ -54761,7 +55063,7 @@
         <w:pStyle w:val="Compact"/>
         <w:numPr>
           <w:ilvl w:val="0"/>
-          <w:numId w:val="1142"/>
+          <w:numId w:val="1144"/>
         </w:numPr>
       </w:pPr>
       <w:r>
@@ -54779,7 +55081,7 @@
         <w:pStyle w:val="Compact"/>
         <w:numPr>
           <w:ilvl w:val="0"/>
-          <w:numId w:val="1142"/>
+          <w:numId w:val="1144"/>
         </w:numPr>
       </w:pPr>
       <w:r>
@@ -54797,7 +55099,7 @@
         <w:pStyle w:val="Compact"/>
         <w:numPr>
           <w:ilvl w:val="0"/>
-          <w:numId w:val="1142"/>
+          <w:numId w:val="1144"/>
         </w:numPr>
       </w:pPr>
       <w:r>
@@ -54818,8 +55120,8 @@
         <w:t xml:space="preserve">All other workflow settings are ignored by Copilot.</w:t>
       </w:r>
     </w:p>
-    <w:bookmarkEnd w:id="439"/>
-    <w:bookmarkStart w:id="440" w:name="common-setup-tasks"/>
+    <w:bookmarkEnd w:id="442"/>
+    <w:bookmarkStart w:id="443" w:name="common-setup-tasks"/>
     <w:p>
       <w:pPr>
         <w:pStyle w:val="Heading4"/>
@@ -55434,8 +55736,8 @@
         <w:t xml:space="preserve"> r-lib/actions/setup-renv@v2</w:t>
       </w:r>
     </w:p>
-    <w:bookmarkEnd w:id="440"/>
-    <w:bookmarkStart w:id="441" w:name="environment-variables-and-secrets"/>
+    <w:bookmarkEnd w:id="443"/>
+    <w:bookmarkStart w:id="444" w:name="environment-variables-and-secrets"/>
     <w:p>
       <w:pPr>
         <w:pStyle w:val="Heading4"/>
@@ -55457,7 +55759,7 @@
         <w:pStyle w:val="Compact"/>
         <w:numPr>
           <w:ilvl w:val="0"/>
-          <w:numId w:val="1143"/>
+          <w:numId w:val="1145"/>
         </w:numPr>
       </w:pPr>
       <w:r>
@@ -55479,7 +55781,7 @@
         <w:pStyle w:val="Compact"/>
         <w:numPr>
           <w:ilvl w:val="0"/>
-          <w:numId w:val="1143"/>
+          <w:numId w:val="1145"/>
         </w:numPr>
       </w:pPr>
       <w:r>
@@ -55501,7 +55803,7 @@
         <w:pStyle w:val="Compact"/>
         <w:numPr>
           <w:ilvl w:val="0"/>
-          <w:numId w:val="1143"/>
+          <w:numId w:val="1145"/>
         </w:numPr>
       </w:pPr>
       <w:r>
@@ -55528,7 +55830,7 @@
         <w:pStyle w:val="Compact"/>
         <w:numPr>
           <w:ilvl w:val="0"/>
-          <w:numId w:val="1143"/>
+          <w:numId w:val="1145"/>
         </w:numPr>
       </w:pPr>
       <w:r>
@@ -55543,8 +55845,8 @@
         <w:t xml:space="preserve">Use secrets for sensitive values like API keys or passwords.</w:t>
       </w:r>
     </w:p>
-    <w:bookmarkEnd w:id="441"/>
-    <w:bookmarkStart w:id="442" w:name="testing-your-configuration"/>
+    <w:bookmarkEnd w:id="444"/>
+    <w:bookmarkStart w:id="445" w:name="testing-your-configuration"/>
     <w:p>
       <w:pPr>
         <w:pStyle w:val="Heading4"/>
@@ -55639,8 +55941,8 @@
         <w:t xml:space="preserve">and begin working with the current environment state.</w:t>
       </w:r>
     </w:p>
-    <w:bookmarkEnd w:id="442"/>
-    <w:bookmarkStart w:id="443" w:name="advanced-configuration"/>
+    <w:bookmarkEnd w:id="445"/>
+    <w:bookmarkStart w:id="446" w:name="advanced-configuration"/>
     <w:p>
       <w:pPr>
         <w:pStyle w:val="Heading4"/>
@@ -55960,8 +56262,8 @@
         <w:t xml:space="preserve">true</w:t>
       </w:r>
     </w:p>
-    <w:bookmarkEnd w:id="443"/>
-    <w:bookmarkStart w:id="445" w:name="further-reading"/>
+    <w:bookmarkEnd w:id="446"/>
+    <w:bookmarkStart w:id="448" w:name="further-reading"/>
     <w:p>
       <w:pPr>
         <w:pStyle w:val="Heading4"/>
@@ -55986,7 +56288,7 @@
       <w:r>
         <w:t xml:space="preserve"> </w:t>
       </w:r>
-      <w:hyperlink r:id="rId444">
+      <w:hyperlink r:id="rId447">
         <w:r>
           <w:rPr>
             <w:rStyle w:val="Hyperlink"/>
@@ -55998,9 +56300,9 @@
         <w:t xml:space="preserve">.</w:t>
       </w:r>
     </w:p>
-    <w:bookmarkEnd w:id="445"/>
-    <w:bookmarkEnd w:id="446"/>
-    <w:bookmarkStart w:id="450" w:name="when-to-use-a-coding-agent"/>
+    <w:bookmarkEnd w:id="448"/>
+    <w:bookmarkEnd w:id="449"/>
+    <w:bookmarkStart w:id="453" w:name="when-to-use-a-coding-agent"/>
     <w:p>
       <w:pPr>
         <w:pStyle w:val="Heading3"/>
@@ -56020,7 +56322,7 @@
         <w:rPr>
           <w:rStyle w:val="FootnoteReference"/>
         </w:rPr>
-        <w:footnoteReference w:id="447"/>
+        <w:footnoteReference w:id="450"/>
       </w:r>
       <w:r>
         <w:t xml:space="preserve"> </w:t>
@@ -56052,7 +56354,7 @@
       <w:r>
         <w:t xml:space="preserve"> </w:t>
       </w:r>
-      <w:hyperlink r:id="rId448">
+      <w:hyperlink r:id="rId451">
         <w:r>
           <w:rPr>
             <w:rStyle w:val="Hyperlink"/>
@@ -56111,7 +56413,7 @@
       <w:r>
         <w:t xml:space="preserve"> </w:t>
       </w:r>
-      <w:hyperlink r:id="rId449">
+      <w:hyperlink r:id="rId452">
         <w:r>
           <w:rPr>
             <w:rStyle w:val="Hyperlink"/>
@@ -56230,8 +56532,8 @@
         <w:t xml:space="preserve">just like you would for any other skill you want to maintain.</w:t>
       </w:r>
     </w:p>
-    <w:bookmarkEnd w:id="450"/>
-    <w:bookmarkStart w:id="451" w:name="editing-with-.docx-files"/>
+    <w:bookmarkEnd w:id="453"/>
+    <w:bookmarkStart w:id="454" w:name="editing-with-.docx-files"/>
     <w:p>
       <w:pPr>
         <w:pStyle w:val="Heading3"/>
@@ -56283,7 +56585,7 @@
         <w:pStyle w:val="Compact"/>
         <w:numPr>
           <w:ilvl w:val="0"/>
-          <w:numId w:val="1144"/>
+          <w:numId w:val="1146"/>
         </w:numPr>
       </w:pPr>
       <w:r>
@@ -56295,7 +56597,7 @@
         <w:pStyle w:val="Compact"/>
         <w:numPr>
           <w:ilvl w:val="0"/>
-          <w:numId w:val="1144"/>
+          <w:numId w:val="1146"/>
         </w:numPr>
       </w:pPr>
       <w:r>
@@ -56307,7 +56609,7 @@
         <w:pStyle w:val="Compact"/>
         <w:numPr>
           <w:ilvl w:val="0"/>
-          <w:numId w:val="1144"/>
+          <w:numId w:val="1146"/>
         </w:numPr>
       </w:pPr>
       <w:r>
@@ -56342,7 +56644,7 @@
         <w:pStyle w:val="Compact"/>
         <w:numPr>
           <w:ilvl w:val="0"/>
-          <w:numId w:val="1145"/>
+          <w:numId w:val="1147"/>
         </w:numPr>
       </w:pPr>
       <w:r>
@@ -56369,7 +56671,7 @@
         <w:pStyle w:val="Compact"/>
         <w:numPr>
           <w:ilvl w:val="0"/>
-          <w:numId w:val="1145"/>
+          <w:numId w:val="1147"/>
         </w:numPr>
       </w:pPr>
       <w:r>
@@ -56396,7 +56698,7 @@
         <w:pStyle w:val="Compact"/>
         <w:numPr>
           <w:ilvl w:val="0"/>
-          <w:numId w:val="1145"/>
+          <w:numId w:val="1147"/>
         </w:numPr>
       </w:pPr>
       <w:r>
@@ -56411,8 +56713,8 @@
         <w:t xml:space="preserve">This approach makes it easier for collaborators who are more comfortable with Word to contribute to the lab manual while maintaining the source files in Quarto format.</w:t>
       </w:r>
     </w:p>
-    <w:bookmarkEnd w:id="451"/>
-    <w:bookmarkStart w:id="452" w:name="copilot-instructions-for-this-repository"/>
+    <w:bookmarkEnd w:id="454"/>
+    <w:bookmarkStart w:id="455" w:name="copilot-instructions-for-this-repository"/>
     <w:p>
       <w:pPr>
         <w:pStyle w:val="Heading3"/>
@@ -56493,7 +56795,7 @@
         <w:pStyle w:val="Compact"/>
         <w:numPr>
           <w:ilvl w:val="0"/>
-          <w:numId w:val="1146"/>
+          <w:numId w:val="1148"/>
         </w:numPr>
       </w:pPr>
       <w:r>
@@ -56505,7 +56807,7 @@
         <w:pStyle w:val="Compact"/>
         <w:numPr>
           <w:ilvl w:val="0"/>
-          <w:numId w:val="1146"/>
+          <w:numId w:val="1148"/>
         </w:numPr>
       </w:pPr>
       <w:r>
@@ -56529,7 +56831,7 @@
         <w:pStyle w:val="Compact"/>
         <w:numPr>
           <w:ilvl w:val="0"/>
-          <w:numId w:val="1146"/>
+          <w:numId w:val="1148"/>
         </w:numPr>
       </w:pPr>
       <w:r>
@@ -56541,7 +56843,7 @@
         <w:pStyle w:val="Compact"/>
         <w:numPr>
           <w:ilvl w:val="0"/>
-          <w:numId w:val="1146"/>
+          <w:numId w:val="1148"/>
         </w:numPr>
       </w:pPr>
       <w:r>
@@ -56553,7 +56855,7 @@
         <w:pStyle w:val="Compact"/>
         <w:numPr>
           <w:ilvl w:val="0"/>
-          <w:numId w:val="1146"/>
+          <w:numId w:val="1148"/>
         </w:numPr>
       </w:pPr>
       <w:r>
@@ -56640,10 +56942,10 @@
         <w:br w:type="page"/>
       </w:r>
     </w:p>
-    <w:bookmarkEnd w:id="452"/>
-    <w:bookmarkEnd w:id="453"/>
-    <w:bookmarkEnd w:id="454"/>
-    <w:bookmarkStart w:id="464" w:name="checklists"/>
+    <w:bookmarkEnd w:id="455"/>
+    <w:bookmarkEnd w:id="456"/>
+    <w:bookmarkEnd w:id="457"/>
+    <w:bookmarkStart w:id="467" w:name="checklists"/>
     <w:p>
       <w:pPr>
         <w:pStyle w:val="Heading1"/>
@@ -56662,7 +56964,7 @@
       <w:r>
         <w:t xml:space="preserve"> </w:t>
       </w:r>
-      <w:hyperlink r:id="rId455">
+      <w:hyperlink r:id="rId458">
         <w:r>
           <w:rPr>
             <w:rStyle w:val="Hyperlink"/>
@@ -56671,7 +56973,7 @@
         </w:r>
       </w:hyperlink>
     </w:p>
-    <w:bookmarkStart w:id="456" w:name="pre-analysis-plan-checklist"/>
+    <w:bookmarkStart w:id="459" w:name="pre-analysis-plan-checklist"/>
     <w:p>
       <w:pPr>
         <w:pStyle w:val="Heading2"/>
@@ -56685,7 +56987,7 @@
         <w:pStyle w:val="Compact"/>
         <w:numPr>
           <w:ilvl w:val="0"/>
-          <w:numId w:val="1147"/>
+          <w:numId w:val="1149"/>
         </w:numPr>
       </w:pPr>
       <w:r>
@@ -56697,7 +56999,7 @@
         <w:pStyle w:val="Compact"/>
         <w:numPr>
           <w:ilvl w:val="0"/>
-          <w:numId w:val="1147"/>
+          <w:numId w:val="1149"/>
         </w:numPr>
       </w:pPr>
       <w:r>
@@ -56709,7 +57011,7 @@
         <w:pStyle w:val="Compact"/>
         <w:numPr>
           <w:ilvl w:val="0"/>
-          <w:numId w:val="1147"/>
+          <w:numId w:val="1149"/>
         </w:numPr>
       </w:pPr>
       <w:r>
@@ -56721,7 +57023,7 @@
         <w:pStyle w:val="Compact"/>
         <w:numPr>
           <w:ilvl w:val="0"/>
-          <w:numId w:val="1147"/>
+          <w:numId w:val="1149"/>
         </w:numPr>
       </w:pPr>
       <w:r>
@@ -56733,7 +57035,7 @@
         <w:pStyle w:val="Compact"/>
         <w:numPr>
           <w:ilvl w:val="0"/>
-          <w:numId w:val="1147"/>
+          <w:numId w:val="1149"/>
         </w:numPr>
       </w:pPr>
       <w:r>
@@ -56745,7 +57047,7 @@
         <w:pStyle w:val="Compact"/>
         <w:numPr>
           <w:ilvl w:val="0"/>
-          <w:numId w:val="1147"/>
+          <w:numId w:val="1149"/>
         </w:numPr>
       </w:pPr>
       <w:r>
@@ -56757,7 +57059,7 @@
         <w:pStyle w:val="Compact"/>
         <w:numPr>
           <w:ilvl w:val="0"/>
-          <w:numId w:val="1147"/>
+          <w:numId w:val="1149"/>
         </w:numPr>
       </w:pPr>
       <w:r>
@@ -56769,7 +57071,7 @@
         <w:pStyle w:val="Compact"/>
         <w:numPr>
           <w:ilvl w:val="0"/>
-          <w:numId w:val="1147"/>
+          <w:numId w:val="1149"/>
         </w:numPr>
       </w:pPr>
       <w:r>
@@ -56781,7 +57083,7 @@
         <w:pStyle w:val="Compact"/>
         <w:numPr>
           <w:ilvl w:val="0"/>
-          <w:numId w:val="1147"/>
+          <w:numId w:val="1149"/>
         </w:numPr>
       </w:pPr>
       <w:r>
@@ -56793,7 +57095,7 @@
         <w:pStyle w:val="Compact"/>
         <w:numPr>
           <w:ilvl w:val="0"/>
-          <w:numId w:val="1147"/>
+          <w:numId w:val="1149"/>
         </w:numPr>
       </w:pPr>
       <w:r>
@@ -56805,7 +57107,7 @@
         <w:pStyle w:val="Compact"/>
         <w:numPr>
           <w:ilvl w:val="0"/>
-          <w:numId w:val="1147"/>
+          <w:numId w:val="1149"/>
         </w:numPr>
       </w:pPr>
       <w:r>
@@ -56817,7 +57119,7 @@
         <w:pStyle w:val="Compact"/>
         <w:numPr>
           <w:ilvl w:val="0"/>
-          <w:numId w:val="1147"/>
+          <w:numId w:val="1149"/>
         </w:numPr>
       </w:pPr>
       <w:r>
@@ -56829,7 +57131,7 @@
         <w:pStyle w:val="Compact"/>
         <w:numPr>
           <w:ilvl w:val="0"/>
-          <w:numId w:val="1147"/>
+          <w:numId w:val="1149"/>
         </w:numPr>
       </w:pPr>
       <w:r>
@@ -56841,7 +57143,7 @@
         <w:pStyle w:val="Compact"/>
         <w:numPr>
           <w:ilvl w:val="0"/>
-          <w:numId w:val="1147"/>
+          <w:numId w:val="1149"/>
         </w:numPr>
       </w:pPr>
       <w:r>
@@ -56853,15 +57155,15 @@
         <w:pStyle w:val="Compact"/>
         <w:numPr>
           <w:ilvl w:val="0"/>
-          <w:numId w:val="1147"/>
+          <w:numId w:val="1149"/>
         </w:numPr>
       </w:pPr>
       <w:r>
         <w:t xml:space="preserve">Negative control analyses</w:t>
       </w:r>
     </w:p>
-    <w:bookmarkEnd w:id="456"/>
-    <w:bookmarkStart w:id="458" w:name="code-checklist"/>
+    <w:bookmarkEnd w:id="459"/>
+    <w:bookmarkStart w:id="461" w:name="code-checklist"/>
     <w:p>
       <w:pPr>
         <w:pStyle w:val="Heading2"/>
@@ -56875,7 +57177,7 @@
         <w:pStyle w:val="Compact"/>
         <w:numPr>
           <w:ilvl w:val="0"/>
-          <w:numId w:val="1148"/>
+          <w:numId w:val="1150"/>
         </w:numPr>
       </w:pPr>
       <w:r>
@@ -56887,7 +57189,7 @@
         <w:pStyle w:val="Compact"/>
         <w:numPr>
           <w:ilvl w:val="0"/>
-          <w:numId w:val="1148"/>
+          <w:numId w:val="1150"/>
         </w:numPr>
       </w:pPr>
       <w:r>
@@ -56899,7 +57201,7 @@
         <w:pStyle w:val="Compact"/>
         <w:numPr>
           <w:ilvl w:val="0"/>
-          <w:numId w:val="1148"/>
+          <w:numId w:val="1150"/>
         </w:numPr>
       </w:pPr>
       <w:r>
@@ -56911,7 +57213,7 @@
         <w:pStyle w:val="Compact"/>
         <w:numPr>
           <w:ilvl w:val="0"/>
-          <w:numId w:val="1148"/>
+          <w:numId w:val="1150"/>
         </w:numPr>
       </w:pPr>
       <w:r>
@@ -56923,7 +57225,7 @@
         <w:pStyle w:val="Compact"/>
         <w:numPr>
           <w:ilvl w:val="0"/>
-          <w:numId w:val="1148"/>
+          <w:numId w:val="1150"/>
         </w:numPr>
       </w:pPr>
       <w:r>
@@ -56935,7 +57237,7 @@
         <w:pStyle w:val="Compact"/>
         <w:numPr>
           <w:ilvl w:val="0"/>
-          <w:numId w:val="1148"/>
+          <w:numId w:val="1150"/>
         </w:numPr>
       </w:pPr>
       <w:r>
@@ -56944,7 +57246,7 @@
       <w:r>
         <w:t xml:space="preserve"> </w:t>
       </w:r>
-      <w:hyperlink r:id="rId457">
+      <w:hyperlink r:id="rId460">
         <w:r>
           <w:rPr>
             <w:rStyle w:val="Hyperlink"/>
@@ -56961,15 +57263,15 @@
         <w:pStyle w:val="Compact"/>
         <w:numPr>
           <w:ilvl w:val="0"/>
-          <w:numId w:val="1148"/>
+          <w:numId w:val="1150"/>
         </w:numPr>
       </w:pPr>
       <w:r>
         <w:t xml:space="preserve">Are all warnings ignorable? Should any warnings be intentionally suppressed or addressed?</w:t>
       </w:r>
     </w:p>
-    <w:bookmarkEnd w:id="458"/>
-    <w:bookmarkStart w:id="460" w:name="manuscript-checklist"/>
+    <w:bookmarkEnd w:id="461"/>
+    <w:bookmarkStart w:id="463" w:name="manuscript-checklist"/>
     <w:p>
       <w:pPr>
         <w:pStyle w:val="Heading2"/>
@@ -57016,7 +57318,7 @@
         <w:pStyle w:val="Compact"/>
         <w:numPr>
           <w:ilvl w:val="0"/>
-          <w:numId w:val="1149"/>
+          <w:numId w:val="1151"/>
         </w:numPr>
       </w:pPr>
       <w:r>
@@ -57049,7 +57351,7 @@
         <w:pStyle w:val="Compact"/>
         <w:numPr>
           <w:ilvl w:val="0"/>
-          <w:numId w:val="1149"/>
+          <w:numId w:val="1151"/>
         </w:numPr>
       </w:pPr>
       <w:r>
@@ -57061,7 +57363,7 @@
         <w:pStyle w:val="Compact"/>
         <w:numPr>
           <w:ilvl w:val="0"/>
-          <w:numId w:val="1149"/>
+          <w:numId w:val="1151"/>
         </w:numPr>
       </w:pPr>
       <w:r>
@@ -57073,7 +57375,7 @@
         <w:pStyle w:val="Compact"/>
         <w:numPr>
           <w:ilvl w:val="0"/>
-          <w:numId w:val="1149"/>
+          <w:numId w:val="1151"/>
         </w:numPr>
       </w:pPr>
       <w:r>
@@ -57085,7 +57387,7 @@
         <w:pStyle w:val="Compact"/>
         <w:numPr>
           <w:ilvl w:val="0"/>
-          <w:numId w:val="1149"/>
+          <w:numId w:val="1151"/>
         </w:numPr>
       </w:pPr>
       <w:r>
@@ -57097,7 +57399,7 @@
         <w:pStyle w:val="Compact"/>
         <w:numPr>
           <w:ilvl w:val="0"/>
-          <w:numId w:val="1149"/>
+          <w:numId w:val="1151"/>
         </w:numPr>
       </w:pPr>
       <w:r>
@@ -57109,7 +57411,7 @@
         <w:pStyle w:val="Compact"/>
         <w:numPr>
           <w:ilvl w:val="0"/>
-          <w:numId w:val="1149"/>
+          <w:numId w:val="1151"/>
         </w:numPr>
       </w:pPr>
       <w:r>
@@ -57121,7 +57423,7 @@
         <w:pStyle w:val="Compact"/>
         <w:numPr>
           <w:ilvl w:val="0"/>
-          <w:numId w:val="1149"/>
+          <w:numId w:val="1151"/>
         </w:numPr>
       </w:pPr>
       <w:r>
@@ -57133,7 +57435,7 @@
         <w:pStyle w:val="Compact"/>
         <w:numPr>
           <w:ilvl w:val="0"/>
-          <w:numId w:val="1149"/>
+          <w:numId w:val="1151"/>
         </w:numPr>
       </w:pPr>
       <w:r>
@@ -57145,7 +57447,7 @@
         <w:pStyle w:val="Compact"/>
         <w:numPr>
           <w:ilvl w:val="0"/>
-          <w:numId w:val="1149"/>
+          <w:numId w:val="1151"/>
         </w:numPr>
       </w:pPr>
       <w:r>
@@ -57157,7 +57459,7 @@
         <w:pStyle w:val="Compact"/>
         <w:numPr>
           <w:ilvl w:val="0"/>
-          <w:numId w:val="1149"/>
+          <w:numId w:val="1151"/>
         </w:numPr>
       </w:pPr>
       <w:r>
@@ -57169,7 +57471,7 @@
         <w:pStyle w:val="Compact"/>
         <w:numPr>
           <w:ilvl w:val="0"/>
-          <w:numId w:val="1149"/>
+          <w:numId w:val="1151"/>
         </w:numPr>
       </w:pPr>
       <w:r>
@@ -57199,7 +57501,7 @@
         <w:pStyle w:val="Compact"/>
         <w:numPr>
           <w:ilvl w:val="0"/>
-          <w:numId w:val="1149"/>
+          <w:numId w:val="1151"/>
         </w:numPr>
       </w:pPr>
       <w:r>
@@ -57211,7 +57513,7 @@
         <w:pStyle w:val="Compact"/>
         <w:numPr>
           <w:ilvl w:val="0"/>
-          <w:numId w:val="1149"/>
+          <w:numId w:val="1151"/>
         </w:numPr>
       </w:pPr>
       <w:r>
@@ -57241,7 +57543,7 @@
         <w:pStyle w:val="Compact"/>
         <w:numPr>
           <w:ilvl w:val="0"/>
-          <w:numId w:val="1149"/>
+          <w:numId w:val="1151"/>
         </w:numPr>
       </w:pPr>
       <w:r>
@@ -57280,7 +57582,7 @@
         <w:pStyle w:val="Compact"/>
         <w:numPr>
           <w:ilvl w:val="0"/>
-          <w:numId w:val="1149"/>
+          <w:numId w:val="1151"/>
         </w:numPr>
       </w:pPr>
       <w:r>
@@ -57294,137 +57596,6 @@
       </w:r>
       <w:r>
         <w:t xml:space="preserve">, which can easily be confused with statistical significance? (see references on this topic</w:t>
-      </w:r>
-      <w:r>
-        <w:t xml:space="preserve"> </w:t>
-      </w:r>
-      <w:hyperlink r:id="rId459">
-        <w:r>
-          <w:rPr>
-            <w:rStyle w:val="Hyperlink"/>
-          </w:rPr>
-          <w:t xml:space="preserve">here</w:t>
-        </w:r>
-      </w:hyperlink>
-      <w:r>
-        <w:t xml:space="preserve">)</w:t>
-      </w:r>
-    </w:p>
-    <w:p>
-      <w:pPr>
-        <w:pStyle w:val="Compact"/>
-        <w:numPr>
-          <w:ilvl w:val="0"/>
-          <w:numId w:val="1149"/>
-        </w:numPr>
-      </w:pPr>
-      <w:r>
-        <w:t xml:space="preserve">Have you drafted author contributions? Do they follow the CRediT: Contributor Roles Taxonomy</w:t>
-      </w:r>
-      <w:r>
-        <w:t xml:space="preserve"> </w:t>
-      </w:r>
-      <w:r>
-        <w:t xml:space="preserve">(</w:t>
-      </w:r>
-      <w:r>
-        <w:t xml:space="preserve">“CRediT: Contributor Roles Taxonomy,”</w:t>
-      </w:r>
-      <w:r>
-        <w:t xml:space="preserve"> </w:t>
-      </w:r>
-      <w:r>
-        <w:t xml:space="preserve">n.d.)</w:t>
-      </w:r>
-      <w:r>
-        <w:t xml:space="preserve"> </w:t>
-      </w:r>
-      <w:r>
-        <w:t xml:space="preserve">for author contributions?</w:t>
-      </w:r>
-    </w:p>
-    <w:bookmarkEnd w:id="460"/>
-    <w:bookmarkStart w:id="463" w:name="figure-checklist"/>
-    <w:p>
-      <w:pPr>
-        <w:pStyle w:val="Heading2"/>
-      </w:pPr>
-      <w:r>
-        <w:t xml:space="preserve">18.4 Figure checklist</w:t>
-      </w:r>
-    </w:p>
-    <w:p>
-      <w:pPr>
-        <w:pStyle w:val="Compact"/>
-        <w:numPr>
-          <w:ilvl w:val="0"/>
-          <w:numId w:val="1150"/>
-        </w:numPr>
-      </w:pPr>
-      <w:r>
-        <w:t xml:space="preserve">Are the x-axis and y-axis labeled?</w:t>
-      </w:r>
-    </w:p>
-    <w:p>
-      <w:pPr>
-        <w:pStyle w:val="Compact"/>
-        <w:numPr>
-          <w:ilvl w:val="0"/>
-          <w:numId w:val="1150"/>
-        </w:numPr>
-      </w:pPr>
-      <w:r>
-        <w:t xml:space="preserve">If the figure includes panels, is each panel labeled?</w:t>
-      </w:r>
-    </w:p>
-    <w:p>
-      <w:pPr>
-        <w:pStyle w:val="Compact"/>
-        <w:numPr>
-          <w:ilvl w:val="0"/>
-          <w:numId w:val="1150"/>
-        </w:numPr>
-      </w:pPr>
-      <w:r>
-        <w:t xml:space="preserve">Are there sufficient numerical / text labels and breaks on the x-axis and y-axis?</w:t>
-      </w:r>
-    </w:p>
-    <w:p>
-      <w:pPr>
-        <w:pStyle w:val="Compact"/>
-        <w:numPr>
-          <w:ilvl w:val="0"/>
-          <w:numId w:val="1150"/>
-        </w:numPr>
-      </w:pPr>
-      <w:r>
-        <w:t xml:space="preserve">Is the font size appropriate (i.e., large enough to read, not so large that it distracts from the data presented in the figure?)</w:t>
-      </w:r>
-    </w:p>
-    <w:p>
-      <w:pPr>
-        <w:pStyle w:val="Compact"/>
-        <w:numPr>
-          <w:ilvl w:val="0"/>
-          <w:numId w:val="1150"/>
-        </w:numPr>
-      </w:pPr>
-      <w:r>
-        <w:t xml:space="preserve">Are the colors used colorblind friendly? See a colorblind-friendly palette</w:t>
-      </w:r>
-      <w:r>
-        <w:t xml:space="preserve"> </w:t>
-      </w:r>
-      <w:hyperlink r:id="rId461">
-        <w:r>
-          <w:rPr>
-            <w:rStyle w:val="Hyperlink"/>
-          </w:rPr>
-          <w:t xml:space="preserve">here</w:t>
-        </w:r>
-      </w:hyperlink>
-      <w:r>
-        <w:t xml:space="preserve">, a neat palette generator with colorblind options</w:t>
       </w:r>
       <w:r>
         <w:t xml:space="preserve"> </w:t>
@@ -57438,6 +57609,137 @@
         </w:r>
       </w:hyperlink>
       <w:r>
+        <w:t xml:space="preserve">)</w:t>
+      </w:r>
+    </w:p>
+    <w:p>
+      <w:pPr>
+        <w:pStyle w:val="Compact"/>
+        <w:numPr>
+          <w:ilvl w:val="0"/>
+          <w:numId w:val="1151"/>
+        </w:numPr>
+      </w:pPr>
+      <w:r>
+        <w:t xml:space="preserve">Have you drafted author contributions? Do they follow the CRediT: Contributor Roles Taxonomy</w:t>
+      </w:r>
+      <w:r>
+        <w:t xml:space="preserve"> </w:t>
+      </w:r>
+      <w:r>
+        <w:t xml:space="preserve">(</w:t>
+      </w:r>
+      <w:r>
+        <w:t xml:space="preserve">“CRediT: Contributor Roles Taxonomy,”</w:t>
+      </w:r>
+      <w:r>
+        <w:t xml:space="preserve"> </w:t>
+      </w:r>
+      <w:r>
+        <w:t xml:space="preserve">n.d.)</w:t>
+      </w:r>
+      <w:r>
+        <w:t xml:space="preserve"> </w:t>
+      </w:r>
+      <w:r>
+        <w:t xml:space="preserve">for author contributions?</w:t>
+      </w:r>
+    </w:p>
+    <w:bookmarkEnd w:id="463"/>
+    <w:bookmarkStart w:id="466" w:name="figure-checklist"/>
+    <w:p>
+      <w:pPr>
+        <w:pStyle w:val="Heading2"/>
+      </w:pPr>
+      <w:r>
+        <w:t xml:space="preserve">18.4 Figure checklist</w:t>
+      </w:r>
+    </w:p>
+    <w:p>
+      <w:pPr>
+        <w:pStyle w:val="Compact"/>
+        <w:numPr>
+          <w:ilvl w:val="0"/>
+          <w:numId w:val="1152"/>
+        </w:numPr>
+      </w:pPr>
+      <w:r>
+        <w:t xml:space="preserve">Are the x-axis and y-axis labeled?</w:t>
+      </w:r>
+    </w:p>
+    <w:p>
+      <w:pPr>
+        <w:pStyle w:val="Compact"/>
+        <w:numPr>
+          <w:ilvl w:val="0"/>
+          <w:numId w:val="1152"/>
+        </w:numPr>
+      </w:pPr>
+      <w:r>
+        <w:t xml:space="preserve">If the figure includes panels, is each panel labeled?</w:t>
+      </w:r>
+    </w:p>
+    <w:p>
+      <w:pPr>
+        <w:pStyle w:val="Compact"/>
+        <w:numPr>
+          <w:ilvl w:val="0"/>
+          <w:numId w:val="1152"/>
+        </w:numPr>
+      </w:pPr>
+      <w:r>
+        <w:t xml:space="preserve">Are there sufficient numerical / text labels and breaks on the x-axis and y-axis?</w:t>
+      </w:r>
+    </w:p>
+    <w:p>
+      <w:pPr>
+        <w:pStyle w:val="Compact"/>
+        <w:numPr>
+          <w:ilvl w:val="0"/>
+          <w:numId w:val="1152"/>
+        </w:numPr>
+      </w:pPr>
+      <w:r>
+        <w:t xml:space="preserve">Is the font size appropriate (i.e., large enough to read, not so large that it distracts from the data presented in the figure?)</w:t>
+      </w:r>
+    </w:p>
+    <w:p>
+      <w:pPr>
+        <w:pStyle w:val="Compact"/>
+        <w:numPr>
+          <w:ilvl w:val="0"/>
+          <w:numId w:val="1152"/>
+        </w:numPr>
+      </w:pPr>
+      <w:r>
+        <w:t xml:space="preserve">Are the colors used colorblind friendly? See a colorblind-friendly palette</w:t>
+      </w:r>
+      <w:r>
+        <w:t xml:space="preserve"> </w:t>
+      </w:r>
+      <w:hyperlink r:id="rId464">
+        <w:r>
+          <w:rPr>
+            <w:rStyle w:val="Hyperlink"/>
+          </w:rPr>
+          <w:t xml:space="preserve">here</w:t>
+        </w:r>
+      </w:hyperlink>
+      <w:r>
+        <w:t xml:space="preserve">, a neat palette generator with colorblind options</w:t>
+      </w:r>
+      <w:r>
+        <w:t xml:space="preserve"> </w:t>
+      </w:r>
+      <w:hyperlink r:id="rId465">
+        <w:r>
+          <w:rPr>
+            <w:rStyle w:val="Hyperlink"/>
+          </w:rPr>
+          <w:t xml:space="preserve">here</w:t>
+        </w:r>
+      </w:hyperlink>
+      <w:r>
         <w:t xml:space="preserve">, and an article on why this matters: The misuse of colour in science communication</w:t>
       </w:r>
       <w:r>
@@ -57452,7 +57754,7 @@
         <w:pStyle w:val="Compact"/>
         <w:numPr>
           <w:ilvl w:val="0"/>
-          <w:numId w:val="1150"/>
+          <w:numId w:val="1152"/>
         </w:numPr>
       </w:pPr>
       <w:r>
@@ -57464,7 +57766,7 @@
         <w:pStyle w:val="Compact"/>
         <w:numPr>
           <w:ilvl w:val="0"/>
-          <w:numId w:val="1150"/>
+          <w:numId w:val="1152"/>
         </w:numPr>
       </w:pPr>
       <w:r>
@@ -57476,7 +57778,7 @@
         <w:pStyle w:val="Compact"/>
         <w:numPr>
           <w:ilvl w:val="0"/>
-          <w:numId w:val="1150"/>
+          <w:numId w:val="1152"/>
         </w:numPr>
       </w:pPr>
       <w:r>
@@ -57488,7 +57790,7 @@
         <w:pStyle w:val="Compact"/>
         <w:numPr>
           <w:ilvl w:val="0"/>
-          <w:numId w:val="1150"/>
+          <w:numId w:val="1152"/>
         </w:numPr>
       </w:pPr>
       <w:r>
@@ -57500,9 +57802,9 @@
         <w:br w:type="page"/>
       </w:r>
     </w:p>
-    <w:bookmarkEnd w:id="463"/>
-    <w:bookmarkEnd w:id="464"/>
-    <w:bookmarkStart w:id="495" w:name="resources-2"/>
+    <w:bookmarkEnd w:id="466"/>
+    <w:bookmarkEnd w:id="467"/>
+    <w:bookmarkStart w:id="498" w:name="resources-2"/>
     <w:p>
       <w:pPr>
         <w:pStyle w:val="Heading1"/>
@@ -57521,7 +57823,7 @@
       <w:r>
         <w:t xml:space="preserve"> </w:t>
       </w:r>
-      <w:hyperlink r:id="rId465">
+      <w:hyperlink r:id="rId468">
         <w:r>
           <w:rPr>
             <w:rStyle w:val="Hyperlink"/>
@@ -57530,7 +57832,7 @@
         </w:r>
       </w:hyperlink>
     </w:p>
-    <w:bookmarkStart w:id="476" w:name="resources-for-r"/>
+    <w:bookmarkStart w:id="479" w:name="resources-for-r"/>
     <w:p>
       <w:pPr>
         <w:pStyle w:val="Heading2"/>
@@ -57539,7 +57841,7 @@
         <w:t xml:space="preserve">19.1 Resources for R</w:t>
       </w:r>
     </w:p>
-    <w:bookmarkStart w:id="467" w:name="books-and-comprehensive-guides"/>
+    <w:bookmarkStart w:id="470" w:name="books-and-comprehensive-guides"/>
     <w:p>
       <w:pPr>
         <w:pStyle w:val="Heading3"/>
@@ -57553,7 +57855,7 @@
         <w:pStyle w:val="Compact"/>
         <w:numPr>
           <w:ilvl w:val="0"/>
-          <w:numId w:val="1151"/>
+          <w:numId w:val="1153"/>
         </w:numPr>
       </w:pPr>
       <w:r>
@@ -57577,7 +57879,7 @@
         <w:pStyle w:val="Compact"/>
         <w:numPr>
           <w:ilvl w:val="0"/>
-          <w:numId w:val="1151"/>
+          <w:numId w:val="1153"/>
         </w:numPr>
       </w:pPr>
       <w:r>
@@ -57601,7 +57903,7 @@
         <w:pStyle w:val="Compact"/>
         <w:numPr>
           <w:ilvl w:val="0"/>
-          <w:numId w:val="1151"/>
+          <w:numId w:val="1153"/>
         </w:numPr>
       </w:pPr>
       <w:r>
@@ -57625,7 +57927,7 @@
         <w:pStyle w:val="Compact"/>
         <w:numPr>
           <w:ilvl w:val="0"/>
-          <w:numId w:val="1151"/>
+          <w:numId w:val="1153"/>
         </w:numPr>
       </w:pPr>
       <w:r>
@@ -57649,7 +57951,7 @@
         <w:pStyle w:val="Compact"/>
         <w:numPr>
           <w:ilvl w:val="0"/>
-          <w:numId w:val="1151"/>
+          <w:numId w:val="1153"/>
         </w:numPr>
       </w:pPr>
       <w:r>
@@ -57673,7 +57975,7 @@
         <w:pStyle w:val="Compact"/>
         <w:numPr>
           <w:ilvl w:val="0"/>
-          <w:numId w:val="1151"/>
+          <w:numId w:val="1153"/>
         </w:numPr>
       </w:pPr>
       <w:r>
@@ -57697,10 +57999,10 @@
         <w:pStyle w:val="Compact"/>
         <w:numPr>
           <w:ilvl w:val="0"/>
-          <w:numId w:val="1151"/>
-        </w:numPr>
-      </w:pPr>
-      <w:hyperlink r:id="rId466">
+          <w:numId w:val="1153"/>
+        </w:numPr>
+      </w:pPr>
+      <w:hyperlink r:id="rId469">
         <w:r>
           <w:rPr>
             <w:rStyle w:val="Hyperlink"/>
@@ -57709,8 +58011,8 @@
         </w:r>
       </w:hyperlink>
     </w:p>
-    <w:bookmarkEnd w:id="467"/>
-    <w:bookmarkStart w:id="472" w:name="cheat-sheets"/>
+    <w:bookmarkEnd w:id="470"/>
+    <w:bookmarkStart w:id="475" w:name="cheat-sheets"/>
     <w:p>
       <w:pPr>
         <w:pStyle w:val="Heading3"/>
@@ -57724,10 +58026,10 @@
         <w:pStyle w:val="Compact"/>
         <w:numPr>
           <w:ilvl w:val="0"/>
-          <w:numId w:val="1152"/>
-        </w:numPr>
-      </w:pPr>
-      <w:hyperlink r:id="rId468">
+          <w:numId w:val="1154"/>
+        </w:numPr>
+      </w:pPr>
+      <w:hyperlink r:id="rId471">
         <w:r>
           <w:rPr>
             <w:rStyle w:val="Hyperlink"/>
@@ -57741,10 +58043,10 @@
         <w:pStyle w:val="Compact"/>
         <w:numPr>
           <w:ilvl w:val="0"/>
-          <w:numId w:val="1152"/>
-        </w:numPr>
-      </w:pPr>
-      <w:hyperlink r:id="rId469">
+          <w:numId w:val="1154"/>
+        </w:numPr>
+      </w:pPr>
+      <w:hyperlink r:id="rId472">
         <w:r>
           <w:rPr>
             <w:rStyle w:val="Hyperlink"/>
@@ -57758,10 +58060,10 @@
         <w:pStyle w:val="Compact"/>
         <w:numPr>
           <w:ilvl w:val="0"/>
-          <w:numId w:val="1152"/>
-        </w:numPr>
-      </w:pPr>
-      <w:hyperlink r:id="rId470">
+          <w:numId w:val="1154"/>
+        </w:numPr>
+      </w:pPr>
+      <w:hyperlink r:id="rId473">
         <w:r>
           <w:rPr>
             <w:rStyle w:val="Hyperlink"/>
@@ -57775,10 +58077,10 @@
         <w:pStyle w:val="Compact"/>
         <w:numPr>
           <w:ilvl w:val="0"/>
-          <w:numId w:val="1152"/>
-        </w:numPr>
-      </w:pPr>
-      <w:hyperlink r:id="rId471">
+          <w:numId w:val="1154"/>
+        </w:numPr>
+      </w:pPr>
+      <w:hyperlink r:id="rId474">
         <w:r>
           <w:rPr>
             <w:rStyle w:val="Hyperlink"/>
@@ -57787,8 +58089,8 @@
         </w:r>
       </w:hyperlink>
     </w:p>
-    <w:bookmarkEnd w:id="472"/>
-    <w:bookmarkStart w:id="474" w:name="style-and-best-practices"/>
+    <w:bookmarkEnd w:id="475"/>
+    <w:bookmarkStart w:id="477" w:name="style-and-best-practices"/>
     <w:p>
       <w:pPr>
         <w:pStyle w:val="Heading3"/>
@@ -57802,10 +58104,10 @@
         <w:pStyle w:val="Compact"/>
         <w:numPr>
           <w:ilvl w:val="0"/>
-          <w:numId w:val="1153"/>
-        </w:numPr>
-      </w:pPr>
-      <w:hyperlink r:id="rId473">
+          <w:numId w:val="1155"/>
+        </w:numPr>
+      </w:pPr>
+      <w:hyperlink r:id="rId476">
         <w:r>
           <w:rPr>
             <w:rStyle w:val="Hyperlink"/>
@@ -57814,8 +58116,8 @@
         </w:r>
       </w:hyperlink>
     </w:p>
-    <w:bookmarkEnd w:id="474"/>
-    <w:bookmarkStart w:id="475" w:name="tidy-evaluation-resources"/>
+    <w:bookmarkEnd w:id="477"/>
+    <w:bookmarkStart w:id="478" w:name="tidy-evaluation-resources"/>
     <w:p>
       <w:pPr>
         <w:pStyle w:val="Heading3"/>
@@ -57829,7 +58131,7 @@
         <w:pStyle w:val="Compact"/>
         <w:numPr>
           <w:ilvl w:val="0"/>
-          <w:numId w:val="1154"/>
+          <w:numId w:val="1156"/>
         </w:numPr>
       </w:pPr>
       <w:hyperlink r:id="rId147">
@@ -57852,7 +58154,7 @@
         <w:pStyle w:val="Compact"/>
         <w:numPr>
           <w:ilvl w:val="0"/>
-          <w:numId w:val="1154"/>
+          <w:numId w:val="1156"/>
         </w:numPr>
       </w:pPr>
       <w:hyperlink r:id="rId148">
@@ -57875,7 +58177,7 @@
         <w:pStyle w:val="Compact"/>
         <w:numPr>
           <w:ilvl w:val="0"/>
-          <w:numId w:val="1154"/>
+          <w:numId w:val="1156"/>
         </w:numPr>
       </w:pPr>
       <w:hyperlink r:id="rId150">
@@ -57898,7 +58200,7 @@
         <w:pStyle w:val="Compact"/>
         <w:numPr>
           <w:ilvl w:val="0"/>
-          <w:numId w:val="1154"/>
+          <w:numId w:val="1156"/>
         </w:numPr>
       </w:pPr>
       <w:hyperlink r:id="rId151">
@@ -57921,7 +58223,7 @@
         <w:pStyle w:val="Compact"/>
         <w:numPr>
           <w:ilvl w:val="0"/>
-          <w:numId w:val="1154"/>
+          <w:numId w:val="1156"/>
         </w:numPr>
       </w:pPr>
       <w:hyperlink r:id="rId148">
@@ -57939,9 +58241,9 @@
         <w:t xml:space="preserve">(package vignette)</w:t>
       </w:r>
     </w:p>
-    <w:bookmarkEnd w:id="475"/>
-    <w:bookmarkEnd w:id="476"/>
-    <w:bookmarkStart w:id="478" w:name="resources-for-git-github"/>
+    <w:bookmarkEnd w:id="478"/>
+    <w:bookmarkEnd w:id="479"/>
+    <w:bookmarkStart w:id="481" w:name="resources-for-git-github"/>
     <w:p>
       <w:pPr>
         <w:pStyle w:val="Heading2"/>
@@ -57955,7 +58257,7 @@
         <w:pStyle w:val="Compact"/>
         <w:numPr>
           <w:ilvl w:val="0"/>
-          <w:numId w:val="1155"/>
+          <w:numId w:val="1157"/>
         </w:numPr>
       </w:pPr>
       <w:r>
@@ -57979,10 +58281,10 @@
         <w:pStyle w:val="Compact"/>
         <w:numPr>
           <w:ilvl w:val="0"/>
-          <w:numId w:val="1155"/>
-        </w:numPr>
-      </w:pPr>
-      <w:hyperlink r:id="rId477">
+          <w:numId w:val="1157"/>
+        </w:numPr>
+      </w:pPr>
+      <w:hyperlink r:id="rId480">
         <w:r>
           <w:rPr>
             <w:rStyle w:val="Hyperlink"/>
@@ -57991,8 +58293,8 @@
         </w:r>
       </w:hyperlink>
     </w:p>
-    <w:bookmarkEnd w:id="478"/>
-    <w:bookmarkStart w:id="479" w:name="scientific-figures"/>
+    <w:bookmarkEnd w:id="481"/>
+    <w:bookmarkStart w:id="482" w:name="scientific-figures"/>
     <w:p>
       <w:pPr>
         <w:pStyle w:val="Heading2"/>
@@ -58006,7 +58308,7 @@
         <w:pStyle w:val="Compact"/>
         <w:numPr>
           <w:ilvl w:val="0"/>
-          <w:numId w:val="1156"/>
+          <w:numId w:val="1158"/>
         </w:numPr>
       </w:pPr>
       <w:r>
@@ -58019,8 +58321,8 @@
         <w:t xml:space="preserve">(Rougier, Droettboom, and Bourne 2014)</w:t>
       </w:r>
     </w:p>
-    <w:bookmarkEnd w:id="479"/>
-    <w:bookmarkStart w:id="482" w:name="writing"/>
+    <w:bookmarkEnd w:id="482"/>
+    <w:bookmarkStart w:id="485" w:name="writing"/>
     <w:p>
       <w:pPr>
         <w:pStyle w:val="Heading2"/>
@@ -58034,7 +58336,7 @@
         <w:pStyle w:val="Compact"/>
         <w:numPr>
           <w:ilvl w:val="0"/>
-          <w:numId w:val="1157"/>
+          <w:numId w:val="1159"/>
         </w:numPr>
       </w:pPr>
       <w:r>
@@ -58052,7 +58354,7 @@
         <w:pStyle w:val="Compact"/>
         <w:numPr>
           <w:ilvl w:val="0"/>
-          <w:numId w:val="1157"/>
+          <w:numId w:val="1159"/>
         </w:numPr>
       </w:pPr>
       <w:r>
@@ -58070,7 +58372,7 @@
         <w:pStyle w:val="Compact"/>
         <w:numPr>
           <w:ilvl w:val="0"/>
-          <w:numId w:val="1157"/>
+          <w:numId w:val="1159"/>
         </w:numPr>
       </w:pPr>
       <w:r>
@@ -58088,10 +58390,10 @@
         <w:pStyle w:val="Compact"/>
         <w:numPr>
           <w:ilvl w:val="0"/>
-          <w:numId w:val="1157"/>
-        </w:numPr>
-      </w:pPr>
-      <w:hyperlink r:id="rId480">
+          <w:numId w:val="1159"/>
+        </w:numPr>
+      </w:pPr>
+      <w:hyperlink r:id="rId483">
         <w:r>
           <w:rPr>
             <w:rStyle w:val="Hyperlink"/>
@@ -58105,10 +58407,10 @@
         <w:pStyle w:val="Compact"/>
         <w:numPr>
           <w:ilvl w:val="0"/>
-          <w:numId w:val="1157"/>
-        </w:numPr>
-      </w:pPr>
-      <w:hyperlink r:id="rId481">
+          <w:numId w:val="1159"/>
+        </w:numPr>
+      </w:pPr>
+      <w:hyperlink r:id="rId484">
         <w:r>
           <w:rPr>
             <w:rStyle w:val="Hyperlink"/>
@@ -58117,8 +58419,8 @@
         </w:r>
       </w:hyperlink>
     </w:p>
-    <w:bookmarkEnd w:id="482"/>
-    <w:bookmarkStart w:id="486" w:name="presentations"/>
+    <w:bookmarkEnd w:id="485"/>
+    <w:bookmarkStart w:id="489" w:name="presentations"/>
     <w:p>
       <w:pPr>
         <w:pStyle w:val="Heading2"/>
@@ -58132,7 +58434,7 @@
         <w:pStyle w:val="Compact"/>
         <w:numPr>
           <w:ilvl w:val="0"/>
-          <w:numId w:val="1158"/>
+          <w:numId w:val="1160"/>
         </w:numPr>
       </w:pPr>
       <w:r>
@@ -58150,10 +58452,10 @@
         <w:pStyle w:val="Compact"/>
         <w:numPr>
           <w:ilvl w:val="0"/>
-          <w:numId w:val="1158"/>
-        </w:numPr>
-      </w:pPr>
-      <w:hyperlink r:id="rId483">
+          <w:numId w:val="1160"/>
+        </w:numPr>
+      </w:pPr>
+      <w:hyperlink r:id="rId486">
         <w:r>
           <w:rPr>
             <w:rStyle w:val="Hyperlink"/>
@@ -58167,10 +58469,10 @@
         <w:pStyle w:val="Compact"/>
         <w:numPr>
           <w:ilvl w:val="0"/>
-          <w:numId w:val="1158"/>
-        </w:numPr>
-      </w:pPr>
-      <w:hyperlink r:id="rId484">
+          <w:numId w:val="1160"/>
+        </w:numPr>
+      </w:pPr>
+      <w:hyperlink r:id="rId487">
         <w:r>
           <w:rPr>
             <w:rStyle w:val="Hyperlink"/>
@@ -58184,10 +58486,10 @@
         <w:pStyle w:val="Compact"/>
         <w:numPr>
           <w:ilvl w:val="0"/>
-          <w:numId w:val="1158"/>
-        </w:numPr>
-      </w:pPr>
-      <w:hyperlink r:id="rId485">
+          <w:numId w:val="1160"/>
+        </w:numPr>
+      </w:pPr>
+      <w:hyperlink r:id="rId488">
         <w:r>
           <w:rPr>
             <w:rStyle w:val="Hyperlink"/>
@@ -58196,8 +58498,8 @@
         </w:r>
       </w:hyperlink>
     </w:p>
-    <w:bookmarkEnd w:id="486"/>
-    <w:bookmarkStart w:id="488" w:name="professional-advice"/>
+    <w:bookmarkEnd w:id="489"/>
+    <w:bookmarkStart w:id="491" w:name="professional-advice"/>
     <w:p>
       <w:pPr>
         <w:pStyle w:val="Heading2"/>
@@ -58211,10 +58513,10 @@
         <w:pStyle w:val="Compact"/>
         <w:numPr>
           <w:ilvl w:val="0"/>
-          <w:numId w:val="1159"/>
-        </w:numPr>
-      </w:pPr>
-      <w:hyperlink r:id="rId487">
+          <w:numId w:val="1161"/>
+        </w:numPr>
+      </w:pPr>
+      <w:hyperlink r:id="rId490">
         <w:r>
           <w:rPr>
             <w:rStyle w:val="Hyperlink"/>
@@ -58223,8 +58525,8 @@
         </w:r>
       </w:hyperlink>
     </w:p>
-    <w:bookmarkEnd w:id="488"/>
-    <w:bookmarkStart w:id="491" w:name="funding"/>
+    <w:bookmarkEnd w:id="491"/>
+    <w:bookmarkStart w:id="494" w:name="funding"/>
     <w:p>
       <w:pPr>
         <w:pStyle w:val="Heading2"/>
@@ -58238,10 +58540,10 @@
         <w:pStyle w:val="Compact"/>
         <w:numPr>
           <w:ilvl w:val="0"/>
-          <w:numId w:val="1160"/>
-        </w:numPr>
-      </w:pPr>
-      <w:hyperlink r:id="rId489">
+          <w:numId w:val="1162"/>
+        </w:numPr>
+      </w:pPr>
+      <w:hyperlink r:id="rId492">
         <w:r>
           <w:rPr>
             <w:rStyle w:val="Hyperlink"/>
@@ -58255,10 +58557,10 @@
         <w:pStyle w:val="Compact"/>
         <w:numPr>
           <w:ilvl w:val="0"/>
-          <w:numId w:val="1160"/>
-        </w:numPr>
-      </w:pPr>
-      <w:hyperlink r:id="rId490">
+          <w:numId w:val="1162"/>
+        </w:numPr>
+      </w:pPr>
+      <w:hyperlink r:id="rId493">
         <w:r>
           <w:rPr>
             <w:rStyle w:val="Hyperlink"/>
@@ -58267,8 +58569,8 @@
         </w:r>
       </w:hyperlink>
     </w:p>
-    <w:bookmarkEnd w:id="491"/>
-    <w:bookmarkStart w:id="494" w:name="ethics-and-global-health-research"/>
+    <w:bookmarkEnd w:id="494"/>
+    <w:bookmarkStart w:id="497" w:name="ethics-and-global-health-research"/>
     <w:p>
       <w:pPr>
         <w:pStyle w:val="Heading2"/>
@@ -58282,10 +58584,10 @@
         <w:pStyle w:val="Compact"/>
         <w:numPr>
           <w:ilvl w:val="0"/>
-          <w:numId w:val="1161"/>
-        </w:numPr>
-      </w:pPr>
-      <w:hyperlink r:id="rId492">
+          <w:numId w:val="1163"/>
+        </w:numPr>
+      </w:pPr>
+      <w:hyperlink r:id="rId495">
         <w:r>
           <w:rPr>
             <w:rStyle w:val="Hyperlink"/>
@@ -58299,7 +58601,7 @@
         <w:pStyle w:val="Compact"/>
         <w:numPr>
           <w:ilvl w:val="0"/>
-          <w:numId w:val="1161"/>
+          <w:numId w:val="1163"/>
         </w:numPr>
       </w:pPr>
       <w:r>
@@ -58317,10 +58619,10 @@
         <w:pStyle w:val="Compact"/>
         <w:numPr>
           <w:ilvl w:val="0"/>
-          <w:numId w:val="1161"/>
-        </w:numPr>
-      </w:pPr>
-      <w:hyperlink r:id="rId493">
+          <w:numId w:val="1163"/>
+        </w:numPr>
+      </w:pPr>
+      <w:hyperlink r:id="rId496">
         <w:r>
           <w:rPr>
             <w:rStyle w:val="Hyperlink"/>
@@ -58334,9 +58636,9 @@
         <w:br w:type="page"/>
       </w:r>
     </w:p>
-    <w:bookmarkEnd w:id="494"/>
-    <w:bookmarkEnd w:id="495"/>
-    <w:bookmarkStart w:id="513" w:name="professional-development"/>
+    <w:bookmarkEnd w:id="497"/>
+    <w:bookmarkEnd w:id="498"/>
+    <w:bookmarkStart w:id="516" w:name="professional-development"/>
     <w:p>
       <w:pPr>
         <w:pStyle w:val="Heading1"/>
@@ -58355,7 +58657,7 @@
       <w:r>
         <w:t xml:space="preserve"> </w:t>
       </w:r>
-      <w:hyperlink r:id="rId496">
+      <w:hyperlink r:id="rId499">
         <w:r>
           <w:rPr>
             <w:rStyle w:val="Hyperlink"/>
@@ -58364,7 +58666,7 @@
         </w:r>
       </w:hyperlink>
     </w:p>
-    <w:bookmarkStart w:id="497" w:name="mentoring-philosophy"/>
+    <w:bookmarkStart w:id="500" w:name="mentoring-philosophy"/>
     <w:p>
       <w:pPr>
         <w:pStyle w:val="Heading2"/>
@@ -58386,7 +58688,7 @@
         <w:pStyle w:val="Compact"/>
         <w:numPr>
           <w:ilvl w:val="0"/>
-          <w:numId w:val="1162"/>
+          <w:numId w:val="1164"/>
         </w:numPr>
       </w:pPr>
       <w:r>
@@ -58398,7 +58700,7 @@
         <w:pStyle w:val="Compact"/>
         <w:numPr>
           <w:ilvl w:val="0"/>
-          <w:numId w:val="1162"/>
+          <w:numId w:val="1164"/>
         </w:numPr>
       </w:pPr>
       <w:r>
@@ -58410,7 +58712,7 @@
         <w:pStyle w:val="Compact"/>
         <w:numPr>
           <w:ilvl w:val="0"/>
-          <w:numId w:val="1162"/>
+          <w:numId w:val="1164"/>
         </w:numPr>
       </w:pPr>
       <w:r>
@@ -58422,7 +58724,7 @@
         <w:pStyle w:val="Compact"/>
         <w:numPr>
           <w:ilvl w:val="0"/>
-          <w:numId w:val="1162"/>
+          <w:numId w:val="1164"/>
         </w:numPr>
       </w:pPr>
       <w:r>
@@ -58434,15 +58736,15 @@
         <w:pStyle w:val="Compact"/>
         <w:numPr>
           <w:ilvl w:val="0"/>
-          <w:numId w:val="1162"/>
+          <w:numId w:val="1164"/>
         </w:numPr>
       </w:pPr>
       <w:r>
         <w:t xml:space="preserve">Support for both research and career development</w:t>
       </w:r>
     </w:p>
-    <w:bookmarkEnd w:id="497"/>
-    <w:bookmarkStart w:id="500" w:name="individual-development-plans"/>
+    <w:bookmarkEnd w:id="500"/>
+    <w:bookmarkStart w:id="503" w:name="individual-development-plans"/>
     <w:p>
       <w:pPr>
         <w:pStyle w:val="Heading2"/>
@@ -58464,7 +58766,7 @@
         <w:pStyle w:val="Compact"/>
         <w:numPr>
           <w:ilvl w:val="0"/>
-          <w:numId w:val="1163"/>
+          <w:numId w:val="1165"/>
         </w:numPr>
       </w:pPr>
       <w:r>
@@ -58476,7 +58778,7 @@
         <w:pStyle w:val="Compact"/>
         <w:numPr>
           <w:ilvl w:val="0"/>
-          <w:numId w:val="1163"/>
+          <w:numId w:val="1165"/>
         </w:numPr>
       </w:pPr>
       <w:r>
@@ -58488,7 +58790,7 @@
         <w:pStyle w:val="Compact"/>
         <w:numPr>
           <w:ilvl w:val="0"/>
-          <w:numId w:val="1163"/>
+          <w:numId w:val="1165"/>
         </w:numPr>
       </w:pPr>
       <w:r>
@@ -58500,7 +58802,7 @@
         <w:pStyle w:val="Compact"/>
         <w:numPr>
           <w:ilvl w:val="0"/>
-          <w:numId w:val="1163"/>
+          <w:numId w:val="1165"/>
         </w:numPr>
       </w:pPr>
       <w:r>
@@ -58512,7 +58814,7 @@
         <w:pStyle w:val="Compact"/>
         <w:numPr>
           <w:ilvl w:val="0"/>
-          <w:numId w:val="1163"/>
+          <w:numId w:val="1165"/>
         </w:numPr>
       </w:pPr>
       <w:r>
@@ -58532,10 +58834,10 @@
         <w:pStyle w:val="Compact"/>
         <w:numPr>
           <w:ilvl w:val="0"/>
-          <w:numId w:val="1164"/>
-        </w:numPr>
-      </w:pPr>
-      <w:hyperlink r:id="rId498">
+          <w:numId w:val="1166"/>
+        </w:numPr>
+      </w:pPr>
+      <w:hyperlink r:id="rId501">
         <w:r>
           <w:rPr>
             <w:rStyle w:val="Hyperlink"/>
@@ -58549,10 +58851,10 @@
         <w:pStyle w:val="Compact"/>
         <w:numPr>
           <w:ilvl w:val="0"/>
-          <w:numId w:val="1164"/>
-        </w:numPr>
-      </w:pPr>
-      <w:hyperlink r:id="rId499">
+          <w:numId w:val="1166"/>
+        </w:numPr>
+      </w:pPr>
+      <w:hyperlink r:id="rId502">
         <w:r>
           <w:rPr>
             <w:rStyle w:val="Hyperlink"/>
@@ -58561,8 +58863,8 @@
         </w:r>
       </w:hyperlink>
     </w:p>
-    <w:bookmarkEnd w:id="500"/>
-    <w:bookmarkStart w:id="503" w:name="presentations-and-conferences"/>
+    <w:bookmarkEnd w:id="503"/>
+    <w:bookmarkStart w:id="506" w:name="presentations-and-conferences"/>
     <w:p>
       <w:pPr>
         <w:pStyle w:val="Heading2"/>
@@ -58584,7 +58886,7 @@
         <w:pStyle w:val="Compact"/>
         <w:numPr>
           <w:ilvl w:val="0"/>
-          <w:numId w:val="1165"/>
+          <w:numId w:val="1167"/>
         </w:numPr>
       </w:pPr>
       <w:r>
@@ -58596,7 +58898,7 @@
         <w:pStyle w:val="Compact"/>
         <w:numPr>
           <w:ilvl w:val="0"/>
-          <w:numId w:val="1165"/>
+          <w:numId w:val="1167"/>
         </w:numPr>
       </w:pPr>
       <w:r>
@@ -58608,7 +58910,7 @@
         <w:pStyle w:val="Compact"/>
         <w:numPr>
           <w:ilvl w:val="0"/>
-          <w:numId w:val="1165"/>
+          <w:numId w:val="1167"/>
         </w:numPr>
       </w:pPr>
       <w:r>
@@ -58620,7 +58922,7 @@
         <w:pStyle w:val="Compact"/>
         <w:numPr>
           <w:ilvl w:val="0"/>
-          <w:numId w:val="1165"/>
+          <w:numId w:val="1167"/>
         </w:numPr>
       </w:pPr>
       <w:r>
@@ -58644,10 +58946,10 @@
         <w:pStyle w:val="Compact"/>
         <w:numPr>
           <w:ilvl w:val="0"/>
-          <w:numId w:val="1166"/>
-        </w:numPr>
-      </w:pPr>
-      <w:hyperlink r:id="rId501">
+          <w:numId w:val="1168"/>
+        </w:numPr>
+      </w:pPr>
+      <w:hyperlink r:id="rId504">
         <w:r>
           <w:rPr>
             <w:rStyle w:val="Hyperlink"/>
@@ -58661,10 +58963,10 @@
         <w:pStyle w:val="Compact"/>
         <w:numPr>
           <w:ilvl w:val="0"/>
-          <w:numId w:val="1166"/>
-        </w:numPr>
-      </w:pPr>
-      <w:hyperlink r:id="rId483">
+          <w:numId w:val="1168"/>
+        </w:numPr>
+      </w:pPr>
+      <w:hyperlink r:id="rId486">
         <w:r>
           <w:rPr>
             <w:rStyle w:val="Hyperlink"/>
@@ -58678,10 +58980,10 @@
         <w:pStyle w:val="Compact"/>
         <w:numPr>
           <w:ilvl w:val="0"/>
-          <w:numId w:val="1166"/>
-        </w:numPr>
-      </w:pPr>
-      <w:hyperlink r:id="rId502">
+          <w:numId w:val="1168"/>
+        </w:numPr>
+      </w:pPr>
+      <w:hyperlink r:id="rId505">
         <w:r>
           <w:rPr>
             <w:rStyle w:val="Hyperlink"/>
@@ -58695,10 +58997,10 @@
         <w:pStyle w:val="Compact"/>
         <w:numPr>
           <w:ilvl w:val="0"/>
-          <w:numId w:val="1166"/>
-        </w:numPr>
-      </w:pPr>
-      <w:hyperlink r:id="rId485">
+          <w:numId w:val="1168"/>
+        </w:numPr>
+      </w:pPr>
+      <w:hyperlink r:id="rId488">
         <w:r>
           <w:rPr>
             <w:rStyle w:val="Hyperlink"/>
@@ -58707,8 +59009,8 @@
         </w:r>
       </w:hyperlink>
     </w:p>
-    <w:bookmarkEnd w:id="503"/>
-    <w:bookmarkStart w:id="507" w:name="scientific-figures-1"/>
+    <w:bookmarkEnd w:id="506"/>
+    <w:bookmarkStart w:id="510" w:name="scientific-figures-1"/>
     <w:p>
       <w:pPr>
         <w:pStyle w:val="Heading2"/>
@@ -58730,7 +59032,7 @@
         <w:pStyle w:val="Compact"/>
         <w:numPr>
           <w:ilvl w:val="0"/>
-          <w:numId w:val="1167"/>
+          <w:numId w:val="1169"/>
         </w:numPr>
       </w:pPr>
       <w:r>
@@ -58742,7 +59044,7 @@
         <w:pStyle w:val="Compact"/>
         <w:numPr>
           <w:ilvl w:val="0"/>
-          <w:numId w:val="1167"/>
+          <w:numId w:val="1169"/>
         </w:numPr>
       </w:pPr>
       <w:r>
@@ -58754,7 +59056,7 @@
         <w:pStyle w:val="Compact"/>
         <w:numPr>
           <w:ilvl w:val="0"/>
-          <w:numId w:val="1167"/>
+          <w:numId w:val="1169"/>
         </w:numPr>
       </w:pPr>
       <w:r>
@@ -58766,7 +59068,7 @@
         <w:pStyle w:val="Compact"/>
         <w:numPr>
           <w:ilvl w:val="0"/>
-          <w:numId w:val="1167"/>
+          <w:numId w:val="1169"/>
         </w:numPr>
       </w:pPr>
       <w:r>
@@ -58778,7 +59080,7 @@
         <w:pStyle w:val="Compact"/>
         <w:numPr>
           <w:ilvl w:val="0"/>
-          <w:numId w:val="1167"/>
+          <w:numId w:val="1169"/>
         </w:numPr>
       </w:pPr>
       <w:r>
@@ -58787,7 +59089,7 @@
       <w:r>
         <w:t xml:space="preserve"> </w:t>
       </w:r>
-      <w:hyperlink r:id="rId504">
+      <w:hyperlink r:id="rId507">
         <w:r>
           <w:rPr>
             <w:rStyle w:val="Hyperlink"/>
@@ -58804,7 +59106,7 @@
       <w:r>
         <w:t xml:space="preserve"> </w:t>
       </w:r>
-      <w:hyperlink r:id="rId505">
+      <w:hyperlink r:id="rId508">
         <w:r>
           <w:rPr>
             <w:rStyle w:val="Hyperlink"/>
@@ -58821,7 +59123,7 @@
         <w:pStyle w:val="Compact"/>
         <w:numPr>
           <w:ilvl w:val="0"/>
-          <w:numId w:val="1167"/>
+          <w:numId w:val="1169"/>
         </w:numPr>
       </w:pPr>
       <w:r>
@@ -58833,7 +59135,7 @@
         <w:pStyle w:val="Compact"/>
         <w:numPr>
           <w:ilvl w:val="0"/>
-          <w:numId w:val="1167"/>
+          <w:numId w:val="1169"/>
         </w:numPr>
       </w:pPr>
       <w:r>
@@ -58845,7 +59147,7 @@
         <w:pStyle w:val="Compact"/>
         <w:numPr>
           <w:ilvl w:val="0"/>
-          <w:numId w:val="1167"/>
+          <w:numId w:val="1169"/>
         </w:numPr>
       </w:pPr>
       <w:r>
@@ -58857,7 +59159,7 @@
         <w:pStyle w:val="Compact"/>
         <w:numPr>
           <w:ilvl w:val="0"/>
-          <w:numId w:val="1167"/>
+          <w:numId w:val="1169"/>
         </w:numPr>
       </w:pPr>
       <w:r>
@@ -58881,10 +59183,10 @@
         <w:pStyle w:val="Compact"/>
         <w:numPr>
           <w:ilvl w:val="0"/>
-          <w:numId w:val="1168"/>
-        </w:numPr>
-      </w:pPr>
-      <w:hyperlink r:id="rId506">
+          <w:numId w:val="1170"/>
+        </w:numPr>
+      </w:pPr>
+      <w:hyperlink r:id="rId509">
         <w:r>
           <w:rPr>
             <w:rStyle w:val="Hyperlink"/>
@@ -58893,8 +59195,8 @@
         </w:r>
       </w:hyperlink>
     </w:p>
-    <w:bookmarkEnd w:id="507"/>
-    <w:bookmarkStart w:id="510" w:name="grant-writing"/>
+    <w:bookmarkEnd w:id="510"/>
+    <w:bookmarkStart w:id="513" w:name="grant-writing"/>
     <w:p>
       <w:pPr>
         <w:pStyle w:val="Heading2"/>
@@ -58908,7 +59210,7 @@
         <w:pStyle w:val="Compact"/>
         <w:numPr>
           <w:ilvl w:val="0"/>
-          <w:numId w:val="1169"/>
+          <w:numId w:val="1171"/>
         </w:numPr>
       </w:pPr>
       <w:r>
@@ -58920,7 +59222,7 @@
         <w:pStyle w:val="Compact"/>
         <w:numPr>
           <w:ilvl w:val="0"/>
-          <w:numId w:val="1169"/>
+          <w:numId w:val="1171"/>
         </w:numPr>
       </w:pPr>
       <w:r>
@@ -58932,7 +59234,7 @@
         <w:pStyle w:val="Compact"/>
         <w:numPr>
           <w:ilvl w:val="0"/>
-          <w:numId w:val="1169"/>
+          <w:numId w:val="1171"/>
         </w:numPr>
       </w:pPr>
       <w:r>
@@ -58944,7 +59246,7 @@
         <w:pStyle w:val="Compact"/>
         <w:numPr>
           <w:ilvl w:val="0"/>
-          <w:numId w:val="1169"/>
+          <w:numId w:val="1171"/>
         </w:numPr>
       </w:pPr>
       <w:r>
@@ -58968,10 +59270,10 @@
         <w:pStyle w:val="Compact"/>
         <w:numPr>
           <w:ilvl w:val="0"/>
-          <w:numId w:val="1170"/>
-        </w:numPr>
-      </w:pPr>
-      <w:hyperlink r:id="rId508">
+          <w:numId w:val="1172"/>
+        </w:numPr>
+      </w:pPr>
+      <w:hyperlink r:id="rId511">
         <w:r>
           <w:rPr>
             <w:rStyle w:val="Hyperlink"/>
@@ -58985,10 +59287,10 @@
         <w:pStyle w:val="Compact"/>
         <w:numPr>
           <w:ilvl w:val="0"/>
-          <w:numId w:val="1170"/>
-        </w:numPr>
-      </w:pPr>
-      <w:hyperlink r:id="rId509">
+          <w:numId w:val="1172"/>
+        </w:numPr>
+      </w:pPr>
+      <w:hyperlink r:id="rId512">
         <w:r>
           <w:rPr>
             <w:rStyle w:val="Hyperlink"/>
@@ -59002,10 +59304,10 @@
         <w:pStyle w:val="Compact"/>
         <w:numPr>
           <w:ilvl w:val="0"/>
-          <w:numId w:val="1170"/>
-        </w:numPr>
-      </w:pPr>
-      <w:hyperlink r:id="rId490">
+          <w:numId w:val="1172"/>
+        </w:numPr>
+      </w:pPr>
+      <w:hyperlink r:id="rId493">
         <w:r>
           <w:rPr>
             <w:rStyle w:val="Hyperlink"/>
@@ -59014,8 +59316,8 @@
         </w:r>
       </w:hyperlink>
     </w:p>
-    <w:bookmarkEnd w:id="510"/>
-    <w:bookmarkStart w:id="511" w:name="teaching-and-outreach"/>
+    <w:bookmarkEnd w:id="513"/>
+    <w:bookmarkStart w:id="514" w:name="teaching-and-outreach"/>
     <w:p>
       <w:pPr>
         <w:pStyle w:val="Heading2"/>
@@ -59037,7 +59339,7 @@
         <w:pStyle w:val="Compact"/>
         <w:numPr>
           <w:ilvl w:val="0"/>
-          <w:numId w:val="1171"/>
+          <w:numId w:val="1173"/>
         </w:numPr>
       </w:pPr>
       <w:r>
@@ -59049,7 +59351,7 @@
         <w:pStyle w:val="Compact"/>
         <w:numPr>
           <w:ilvl w:val="0"/>
-          <w:numId w:val="1171"/>
+          <w:numId w:val="1173"/>
         </w:numPr>
       </w:pPr>
       <w:r>
@@ -59061,15 +59363,15 @@
         <w:pStyle w:val="Compact"/>
         <w:numPr>
           <w:ilvl w:val="0"/>
-          <w:numId w:val="1171"/>
+          <w:numId w:val="1173"/>
         </w:numPr>
       </w:pPr>
       <w:r>
         <w:t xml:space="preserve">Discuss opportunities with PIs</w:t>
       </w:r>
     </w:p>
-    <w:bookmarkEnd w:id="511"/>
-    <w:bookmarkStart w:id="512" w:name="networking"/>
+    <w:bookmarkEnd w:id="514"/>
+    <w:bookmarkStart w:id="515" w:name="networking"/>
     <w:p>
       <w:pPr>
         <w:pStyle w:val="Heading2"/>
@@ -59091,7 +59393,7 @@
         <w:pStyle w:val="Compact"/>
         <w:numPr>
           <w:ilvl w:val="0"/>
-          <w:numId w:val="1172"/>
+          <w:numId w:val="1174"/>
         </w:numPr>
       </w:pPr>
       <w:r>
@@ -59103,7 +59405,7 @@
         <w:pStyle w:val="Compact"/>
         <w:numPr>
           <w:ilvl w:val="0"/>
-          <w:numId w:val="1172"/>
+          <w:numId w:val="1174"/>
         </w:numPr>
       </w:pPr>
       <w:r>
@@ -59115,7 +59417,7 @@
         <w:pStyle w:val="Compact"/>
         <w:numPr>
           <w:ilvl w:val="0"/>
-          <w:numId w:val="1172"/>
+          <w:numId w:val="1174"/>
         </w:numPr>
       </w:pPr>
       <w:r>
@@ -59127,7 +59429,7 @@
         <w:pStyle w:val="Compact"/>
         <w:numPr>
           <w:ilvl w:val="0"/>
-          <w:numId w:val="1172"/>
+          <w:numId w:val="1174"/>
         </w:numPr>
       </w:pPr>
       <w:r>
@@ -59139,9 +59441,9 @@
         <w:br w:type="page"/>
       </w:r>
     </w:p>
-    <w:bookmarkEnd w:id="512"/>
-    <w:bookmarkEnd w:id="513"/>
-    <w:bookmarkStart w:id="521" w:name="manuscript-preparation-and-publication"/>
+    <w:bookmarkEnd w:id="515"/>
+    <w:bookmarkEnd w:id="516"/>
+    <w:bookmarkStart w:id="524" w:name="manuscript-preparation-and-publication"/>
     <w:p>
       <w:pPr>
         <w:pStyle w:val="Heading1"/>
@@ -59160,7 +59462,7 @@
       <w:r>
         <w:t xml:space="preserve"> </w:t>
       </w:r>
-      <w:hyperlink r:id="rId496">
+      <w:hyperlink r:id="rId499">
         <w:r>
           <w:rPr>
             <w:rStyle w:val="Hyperlink"/>
@@ -59169,7 +59471,7 @@
         </w:r>
       </w:hyperlink>
     </w:p>
-    <w:bookmarkStart w:id="514" w:name="publication-process"/>
+    <w:bookmarkStart w:id="517" w:name="publication-process"/>
     <w:p>
       <w:pPr>
         <w:pStyle w:val="Heading2"/>
@@ -59191,7 +59493,7 @@
         <w:pStyle w:val="Compact"/>
         <w:numPr>
           <w:ilvl w:val="0"/>
-          <w:numId w:val="1173"/>
+          <w:numId w:val="1175"/>
         </w:numPr>
       </w:pPr>
       <w:r>
@@ -59210,7 +59512,7 @@
         <w:pStyle w:val="Compact"/>
         <w:numPr>
           <w:ilvl w:val="0"/>
-          <w:numId w:val="1173"/>
+          <w:numId w:val="1175"/>
         </w:numPr>
       </w:pPr>
       <w:r>
@@ -59229,7 +59531,7 @@
         <w:pStyle w:val="Compact"/>
         <w:numPr>
           <w:ilvl w:val="0"/>
-          <w:numId w:val="1173"/>
+          <w:numId w:val="1175"/>
         </w:numPr>
       </w:pPr>
       <w:r>
@@ -59248,7 +59550,7 @@
         <w:pStyle w:val="Compact"/>
         <w:numPr>
           <w:ilvl w:val="0"/>
-          <w:numId w:val="1173"/>
+          <w:numId w:val="1175"/>
         </w:numPr>
       </w:pPr>
       <w:r>
@@ -59267,7 +59569,7 @@
         <w:pStyle w:val="Compact"/>
         <w:numPr>
           <w:ilvl w:val="0"/>
-          <w:numId w:val="1173"/>
+          <w:numId w:val="1175"/>
         </w:numPr>
       </w:pPr>
       <w:r>
@@ -59286,7 +59588,7 @@
         <w:pStyle w:val="Compact"/>
         <w:numPr>
           <w:ilvl w:val="0"/>
-          <w:numId w:val="1173"/>
+          <w:numId w:val="1175"/>
         </w:numPr>
       </w:pPr>
       <w:r>
@@ -59305,7 +59607,7 @@
         <w:pStyle w:val="Compact"/>
         <w:numPr>
           <w:ilvl w:val="0"/>
-          <w:numId w:val="1173"/>
+          <w:numId w:val="1175"/>
         </w:numPr>
       </w:pPr>
       <w:r>
@@ -59324,7 +59626,7 @@
         <w:pStyle w:val="Compact"/>
         <w:numPr>
           <w:ilvl w:val="0"/>
-          <w:numId w:val="1173"/>
+          <w:numId w:val="1175"/>
         </w:numPr>
       </w:pPr>
       <w:r>
@@ -59338,8 +59640,8 @@
         <w:t xml:space="preserve">: Celebrate and share!</w:t>
       </w:r>
     </w:p>
-    <w:bookmarkEnd w:id="514"/>
-    <w:bookmarkStart w:id="517" w:name="preprints-and-open-access"/>
+    <w:bookmarkEnd w:id="517"/>
+    <w:bookmarkStart w:id="520" w:name="preprints-and-open-access"/>
     <w:p>
       <w:pPr>
         <w:pStyle w:val="Heading2"/>
@@ -59353,7 +59655,7 @@
         <w:pStyle w:val="Compact"/>
         <w:numPr>
           <w:ilvl w:val="0"/>
-          <w:numId w:val="1174"/>
+          <w:numId w:val="1176"/>
         </w:numPr>
       </w:pPr>
       <w:r>
@@ -59362,7 +59664,7 @@
       <w:r>
         <w:t xml:space="preserve"> </w:t>
       </w:r>
-      <w:hyperlink r:id="rId515">
+      <w:hyperlink r:id="rId518">
         <w:r>
           <w:rPr>
             <w:rStyle w:val="Hyperlink"/>
@@ -59379,7 +59681,7 @@
       <w:r>
         <w:t xml:space="preserve"> </w:t>
       </w:r>
-      <w:hyperlink r:id="rId516">
+      <w:hyperlink r:id="rId519">
         <w:r>
           <w:rPr>
             <w:rStyle w:val="Hyperlink"/>
@@ -59393,7 +59695,7 @@
         <w:pStyle w:val="Compact"/>
         <w:numPr>
           <w:ilvl w:val="0"/>
-          <w:numId w:val="1174"/>
+          <w:numId w:val="1176"/>
         </w:numPr>
       </w:pPr>
       <w:r>
@@ -59405,7 +59707,7 @@
         <w:pStyle w:val="Compact"/>
         <w:numPr>
           <w:ilvl w:val="0"/>
-          <w:numId w:val="1174"/>
+          <w:numId w:val="1176"/>
         </w:numPr>
       </w:pPr>
       <w:r>
@@ -59417,7 +59719,7 @@
         <w:pStyle w:val="Compact"/>
         <w:numPr>
           <w:ilvl w:val="0"/>
-          <w:numId w:val="1174"/>
+          <w:numId w:val="1176"/>
         </w:numPr>
       </w:pPr>
       <w:r>
@@ -59434,7 +59736,7 @@
       <w:r>
         <w:t xml:space="preserve"> </w:t>
       </w:r>
-      <w:hyperlink r:id="rId515">
+      <w:hyperlink r:id="rId518">
         <w:r>
           <w:rPr>
             <w:rStyle w:val="Hyperlink"/>
@@ -59446,8 +59748,8 @@
         <w:t xml:space="preserve">.</w:t>
       </w:r>
     </w:p>
-    <w:bookmarkEnd w:id="517"/>
-    <w:bookmarkStart w:id="519" w:name="reporting-checklists"/>
+    <w:bookmarkEnd w:id="520"/>
+    <w:bookmarkStart w:id="522" w:name="reporting-checklists"/>
     <w:p>
       <w:pPr>
         <w:pStyle w:val="Heading2"/>
@@ -59469,7 +59771,7 @@
         <w:pStyle w:val="Compact"/>
         <w:numPr>
           <w:ilvl w:val="0"/>
-          <w:numId w:val="1175"/>
+          <w:numId w:val="1177"/>
         </w:numPr>
       </w:pPr>
       <w:r>
@@ -59481,7 +59783,7 @@
         <w:pStyle w:val="Compact"/>
         <w:numPr>
           <w:ilvl w:val="0"/>
-          <w:numId w:val="1175"/>
+          <w:numId w:val="1177"/>
         </w:numPr>
       </w:pPr>
       <w:r>
@@ -59493,7 +59795,7 @@
         <w:pStyle w:val="Compact"/>
         <w:numPr>
           <w:ilvl w:val="0"/>
-          <w:numId w:val="1175"/>
+          <w:numId w:val="1177"/>
         </w:numPr>
       </w:pPr>
       <w:r>
@@ -59505,7 +59807,7 @@
         <w:pStyle w:val="Compact"/>
         <w:numPr>
           <w:ilvl w:val="0"/>
-          <w:numId w:val="1175"/>
+          <w:numId w:val="1177"/>
         </w:numPr>
       </w:pPr>
       <w:r>
@@ -59514,7 +59816,7 @@
       <w:r>
         <w:t xml:space="preserve"> </w:t>
       </w:r>
-      <w:hyperlink r:id="rId518">
+      <w:hyperlink r:id="rId521">
         <w:r>
           <w:rPr>
             <w:rStyle w:val="Hyperlink"/>
@@ -59526,8 +59828,8 @@
         <w:t xml:space="preserve">)</w:t>
       </w:r>
     </w:p>
-    <w:bookmarkEnd w:id="519"/>
-    <w:bookmarkStart w:id="520" w:name="manuscript-checklist-1"/>
+    <w:bookmarkEnd w:id="522"/>
+    <w:bookmarkStart w:id="523" w:name="manuscript-checklist-1"/>
     <w:p>
       <w:pPr>
         <w:pStyle w:val="Heading2"/>
@@ -59549,7 +59851,7 @@
         <w:pStyle w:val="Compact"/>
         <w:numPr>
           <w:ilvl w:val="0"/>
-          <w:numId w:val="1176"/>
+          <w:numId w:val="1178"/>
         </w:numPr>
       </w:pPr>
       <w:r>
@@ -59561,7 +59863,7 @@
         <w:pStyle w:val="Compact"/>
         <w:numPr>
           <w:ilvl w:val="0"/>
-          <w:numId w:val="1177"/>
+          <w:numId w:val="1179"/>
         </w:numPr>
       </w:pPr>
       <w:r>
@@ -59573,7 +59875,7 @@
         <w:pStyle w:val="Compact"/>
         <w:numPr>
           <w:ilvl w:val="0"/>
-          <w:numId w:val="1178"/>
+          <w:numId w:val="1180"/>
         </w:numPr>
       </w:pPr>
       <w:r>
@@ -59585,7 +59887,7 @@
         <w:pStyle w:val="Compact"/>
         <w:numPr>
           <w:ilvl w:val="0"/>
-          <w:numId w:val="1179"/>
+          <w:numId w:val="1181"/>
         </w:numPr>
       </w:pPr>
       <w:r>
@@ -59597,7 +59899,7 @@
         <w:pStyle w:val="Compact"/>
         <w:numPr>
           <w:ilvl w:val="0"/>
-          <w:numId w:val="1180"/>
+          <w:numId w:val="1182"/>
         </w:numPr>
       </w:pPr>
       <w:r>
@@ -59609,7 +59911,7 @@
         <w:pStyle w:val="Compact"/>
         <w:numPr>
           <w:ilvl w:val="0"/>
-          <w:numId w:val="1181"/>
+          <w:numId w:val="1183"/>
         </w:numPr>
       </w:pPr>
       <w:r>
@@ -59621,7 +59923,7 @@
         <w:pStyle w:val="Compact"/>
         <w:numPr>
           <w:ilvl w:val="0"/>
-          <w:numId w:val="1182"/>
+          <w:numId w:val="1184"/>
         </w:numPr>
       </w:pPr>
       <w:r>
@@ -59633,7 +59935,7 @@
         <w:pStyle w:val="Compact"/>
         <w:numPr>
           <w:ilvl w:val="0"/>
-          <w:numId w:val="1183"/>
+          <w:numId w:val="1185"/>
         </w:numPr>
       </w:pPr>
       <w:r>
@@ -59645,7 +59947,7 @@
         <w:pStyle w:val="Compact"/>
         <w:numPr>
           <w:ilvl w:val="0"/>
-          <w:numId w:val="1184"/>
+          <w:numId w:val="1186"/>
         </w:numPr>
       </w:pPr>
       <w:r>
@@ -59657,7 +59959,7 @@
         <w:pStyle w:val="Compact"/>
         <w:numPr>
           <w:ilvl w:val="0"/>
-          <w:numId w:val="1185"/>
+          <w:numId w:val="1187"/>
         </w:numPr>
       </w:pPr>
       <w:r>
@@ -59669,7 +59971,7 @@
         <w:pStyle w:val="Compact"/>
         <w:numPr>
           <w:ilvl w:val="0"/>
-          <w:numId w:val="1186"/>
+          <w:numId w:val="1188"/>
         </w:numPr>
       </w:pPr>
       <w:r>
@@ -59681,7 +59983,7 @@
         <w:pStyle w:val="Compact"/>
         <w:numPr>
           <w:ilvl w:val="0"/>
-          <w:numId w:val="1187"/>
+          <w:numId w:val="1189"/>
         </w:numPr>
       </w:pPr>
       <w:r>
@@ -59711,7 +60013,7 @@
         <w:pStyle w:val="Compact"/>
         <w:numPr>
           <w:ilvl w:val="0"/>
-          <w:numId w:val="1188"/>
+          <w:numId w:val="1190"/>
         </w:numPr>
       </w:pPr>
       <w:r>
@@ -59723,7 +60025,7 @@
         <w:pStyle w:val="Compact"/>
         <w:numPr>
           <w:ilvl w:val="0"/>
-          <w:numId w:val="1189"/>
+          <w:numId w:val="1191"/>
         </w:numPr>
       </w:pPr>
       <w:r>
@@ -59735,7 +60037,7 @@
         <w:pStyle w:val="Compact"/>
         <w:numPr>
           <w:ilvl w:val="0"/>
-          <w:numId w:val="1190"/>
+          <w:numId w:val="1192"/>
         </w:numPr>
       </w:pPr>
       <w:r>
@@ -59759,7 +60061,7 @@
         <w:pStyle w:val="Compact"/>
         <w:numPr>
           <w:ilvl w:val="0"/>
-          <w:numId w:val="1191"/>
+          <w:numId w:val="1193"/>
         </w:numPr>
       </w:pPr>
       <w:r>
@@ -59771,9 +60073,9 @@
         <w:br w:type="page"/>
       </w:r>
     </w:p>
-    <w:bookmarkEnd w:id="520"/>
-    <w:bookmarkEnd w:id="521"/>
-    <w:bookmarkStart w:id="601" w:name="references"/>
+    <w:bookmarkEnd w:id="523"/>
+    <w:bookmarkEnd w:id="524"/>
+    <w:bookmarkStart w:id="604" w:name="references"/>
     <w:p>
       <w:pPr>
         <w:pStyle w:val="Heading1"/>
@@ -59782,8 +60084,8 @@
         <w:t xml:space="preserve">References</w:t>
       </w:r>
     </w:p>
-    <w:bookmarkStart w:id="600" w:name="refs"/>
-    <w:bookmarkStart w:id="523" w:name="ref-space_odyssey"/>
+    <w:bookmarkStart w:id="603" w:name="refs"/>
+    <w:bookmarkStart w:id="526" w:name="ref-space_odyssey"/>
     <w:p>
       <w:pPr>
         <w:pStyle w:val="Bibliography"/>
@@ -59800,7 +60102,7 @@
       <w:r>
         <w:t xml:space="preserve"> </w:t>
       </w:r>
-      <w:hyperlink r:id="rId522">
+      <w:hyperlink r:id="rId525">
         <w:r>
           <w:rPr>
             <w:rStyle w:val="Hyperlink"/>
@@ -59812,8 +60114,8 @@
         <w:t xml:space="preserve">.</w:t>
       </w:r>
     </w:p>
-    <w:bookmarkEnd w:id="523"/>
-    <w:bookmarkStart w:id="525" w:name="ref-abimbola2022"/>
+    <w:bookmarkEnd w:id="526"/>
+    <w:bookmarkStart w:id="528" w:name="ref-abimbola2022"/>
     <w:p>
       <w:pPr>
         <w:pStyle w:val="Bibliography"/>
@@ -59846,7 +60148,7 @@
       <w:r>
         <w:t xml:space="preserve"> </w:t>
       </w:r>
-      <w:hyperlink r:id="rId524">
+      <w:hyperlink r:id="rId527">
         <w:r>
           <w:rPr>
             <w:rStyle w:val="Hyperlink"/>
@@ -59858,8 +60160,8 @@
         <w:t xml:space="preserve">.</w:t>
       </w:r>
     </w:p>
-    <w:bookmarkEnd w:id="525"/>
-    <w:bookmarkStart w:id="527" w:name="ref-i_robot"/>
+    <w:bookmarkEnd w:id="528"/>
+    <w:bookmarkStart w:id="530" w:name="ref-i_robot"/>
     <w:p>
       <w:pPr>
         <w:pStyle w:val="Bibliography"/>
@@ -59882,7 +60184,7 @@
       <w:r>
         <w:t xml:space="preserve"> </w:t>
       </w:r>
-      <w:hyperlink r:id="rId526">
+      <w:hyperlink r:id="rId529">
         <w:r>
           <w:rPr>
             <w:rStyle w:val="Hyperlink"/>
@@ -59894,8 +60196,8 @@
         <w:t xml:space="preserve">.</w:t>
       </w:r>
     </w:p>
-    <w:bookmarkEnd w:id="527"/>
-    <w:bookmarkStart w:id="529" w:name="ref-baker2019"/>
+    <w:bookmarkEnd w:id="530"/>
+    <w:bookmarkStart w:id="532" w:name="ref-baker2019"/>
     <w:p>
       <w:pPr>
         <w:pStyle w:val="Bibliography"/>
@@ -59925,7 +60227,7 @@
       <w:r>
         <w:t xml:space="preserve"> </w:t>
       </w:r>
-      <w:hyperlink r:id="rId528">
+      <w:hyperlink r:id="rId531">
         <w:r>
           <w:rPr>
             <w:rStyle w:val="Hyperlink"/>
@@ -59937,8 +60239,8 @@
         <w:t xml:space="preserve">.</w:t>
       </w:r>
     </w:p>
-    <w:bookmarkEnd w:id="529"/>
-    <w:bookmarkStart w:id="531" w:name="ref-battlestar_galactica_2004"/>
+    <w:bookmarkEnd w:id="532"/>
+    <w:bookmarkStart w:id="534" w:name="ref-battlestar_galactica_2004"/>
     <w:p>
       <w:pPr>
         <w:pStyle w:val="Bibliography"/>
@@ -59955,7 +60257,7 @@
       <w:r>
         <w:t xml:space="preserve"> </w:t>
       </w:r>
-      <w:hyperlink r:id="rId530">
+      <w:hyperlink r:id="rId533">
         <w:r>
           <w:rPr>
             <w:rStyle w:val="Hyperlink"/>
@@ -59967,8 +60269,8 @@
         <w:t xml:space="preserve">.</w:t>
       </w:r>
     </w:p>
-    <w:bookmarkEnd w:id="531"/>
-    <w:bookmarkStart w:id="532" w:name="ref-benjaminchunglab"/>
+    <w:bookmarkEnd w:id="534"/>
+    <w:bookmarkStart w:id="535" w:name="ref-benjaminchunglab"/>
     <w:p>
       <w:pPr>
         <w:pStyle w:val="Bibliography"/>
@@ -59985,7 +60287,7 @@
       <w:r>
         <w:t xml:space="preserve"> </w:t>
       </w:r>
-      <w:hyperlink r:id="rId496">
+      <w:hyperlink r:id="rId499">
         <w:r>
           <w:rPr>
             <w:rStyle w:val="Hyperlink"/>
@@ -59997,8 +60299,8 @@
         <w:t xml:space="preserve">.</w:t>
       </w:r>
     </w:p>
-    <w:bookmarkEnd w:id="532"/>
-    <w:bookmarkStart w:id="534" w:name="ref-blade_runner"/>
+    <w:bookmarkEnd w:id="535"/>
+    <w:bookmarkStart w:id="537" w:name="ref-blade_runner"/>
     <w:p>
       <w:pPr>
         <w:pStyle w:val="Bibliography"/>
@@ -60015,7 +60317,7 @@
       <w:r>
         <w:t xml:space="preserve"> </w:t>
       </w:r>
-      <w:hyperlink r:id="rId533">
+      <w:hyperlink r:id="rId536">
         <w:r>
           <w:rPr>
             <w:rStyle w:val="Hyperlink"/>
@@ -60027,8 +60329,8 @@
         <w:t xml:space="preserve">.</w:t>
       </w:r>
     </w:p>
-    <w:bookmarkEnd w:id="534"/>
-    <w:bookmarkStart w:id="536" w:name="ref-bryan2023happygit"/>
+    <w:bookmarkEnd w:id="537"/>
+    <w:bookmarkStart w:id="539" w:name="ref-bryan2023happygit"/>
     <w:p>
       <w:pPr>
         <w:pStyle w:val="Bibliography"/>
@@ -60052,7 +60354,7 @@
       <w:r>
         <w:t xml:space="preserve"> </w:t>
       </w:r>
-      <w:hyperlink r:id="rId535">
+      <w:hyperlink r:id="rId538">
         <w:r>
           <w:rPr>
             <w:rStyle w:val="Hyperlink"/>
@@ -60064,8 +60366,8 @@
         <w:t xml:space="preserve">.</w:t>
       </w:r>
     </w:p>
-    <w:bookmarkEnd w:id="536"/>
-    <w:bookmarkStart w:id="538" w:name="ref-enders_game"/>
+    <w:bookmarkEnd w:id="539"/>
+    <w:bookmarkStart w:id="541" w:name="ref-enders_game"/>
     <w:p>
       <w:pPr>
         <w:pStyle w:val="Bibliography"/>
@@ -60088,7 +60390,7 @@
       <w:r>
         <w:t xml:space="preserve"> </w:t>
       </w:r>
-      <w:hyperlink r:id="rId537">
+      <w:hyperlink r:id="rId540">
         <w:r>
           <w:rPr>
             <w:rStyle w:val="Hyperlink"/>
@@ -60100,8 +60402,8 @@
         <w:t xml:space="preserve">.</w:t>
       </w:r>
     </w:p>
-    <w:bookmarkEnd w:id="538"/>
-    <w:bookmarkStart w:id="540" w:name="ref-crameri2020"/>
+    <w:bookmarkEnd w:id="541"/>
+    <w:bookmarkStart w:id="543" w:name="ref-crameri2020"/>
     <w:p>
       <w:pPr>
         <w:pStyle w:val="Bibliography"/>
@@ -60134,7 +60436,7 @@
       <w:r>
         <w:t xml:space="preserve"> </w:t>
       </w:r>
-      <w:hyperlink r:id="rId539">
+      <w:hyperlink r:id="rId542">
         <w:r>
           <w:rPr>
             <w:rStyle w:val="Hyperlink"/>
@@ -60146,8 +60448,8 @@
         <w:t xml:space="preserve">.</w:t>
       </w:r>
     </w:p>
-    <w:bookmarkEnd w:id="540"/>
-    <w:bookmarkStart w:id="542" w:name="ref-creativecommons"/>
+    <w:bookmarkEnd w:id="543"/>
+    <w:bookmarkStart w:id="545" w:name="ref-creativecommons"/>
     <w:p>
       <w:pPr>
         <w:pStyle w:val="Bibliography"/>
@@ -60164,7 +60466,7 @@
       <w:r>
         <w:t xml:space="preserve"> </w:t>
       </w:r>
-      <w:hyperlink r:id="rId541">
+      <w:hyperlink r:id="rId544">
         <w:r>
           <w:rPr>
             <w:rStyle w:val="Hyperlink"/>
@@ -60176,8 +60478,8 @@
         <w:t xml:space="preserve">.</w:t>
       </w:r>
     </w:p>
-    <w:bookmarkEnd w:id="542"/>
-    <w:bookmarkStart w:id="544" w:name="ref-credit"/>
+    <w:bookmarkEnd w:id="545"/>
+    <w:bookmarkStart w:id="547" w:name="ref-credit"/>
     <w:p>
       <w:pPr>
         <w:pStyle w:val="Bibliography"/>
@@ -60194,7 +60496,7 @@
       <w:r>
         <w:t xml:space="preserve"> </w:t>
       </w:r>
-      <w:hyperlink r:id="rId543">
+      <w:hyperlink r:id="rId546">
         <w:r>
           <w:rPr>
             <w:rStyle w:val="Hyperlink"/>
@@ -60206,8 +60508,8 @@
         <w:t xml:space="preserve">.</w:t>
       </w:r>
     </w:p>
-    <w:bookmarkEnd w:id="544"/>
-    <w:bookmarkStart w:id="546" w:name="ref-dryad"/>
+    <w:bookmarkEnd w:id="547"/>
+    <w:bookmarkStart w:id="549" w:name="ref-dryad"/>
     <w:p>
       <w:pPr>
         <w:pStyle w:val="Bibliography"/>
@@ -60224,7 +60526,7 @@
       <w:r>
         <w:t xml:space="preserve"> </w:t>
       </w:r>
-      <w:hyperlink r:id="rId545">
+      <w:hyperlink r:id="rId548">
         <w:r>
           <w:rPr>
             <w:rStyle w:val="Hyperlink"/>
@@ -60236,8 +60538,8 @@
         <w:t xml:space="preserve">.</w:t>
       </w:r>
     </w:p>
-    <w:bookmarkEnd w:id="546"/>
-    <w:bookmarkStart w:id="547" w:name="ref-equatornetwork"/>
+    <w:bookmarkEnd w:id="549"/>
+    <w:bookmarkStart w:id="550" w:name="ref-equatornetwork"/>
     <w:p>
       <w:pPr>
         <w:pStyle w:val="Bibliography"/>
@@ -60254,7 +60556,7 @@
       <w:r>
         <w:t xml:space="preserve"> </w:t>
       </w:r>
-      <w:hyperlink r:id="rId518">
+      <w:hyperlink r:id="rId521">
         <w:r>
           <w:rPr>
             <w:rStyle w:val="Hyperlink"/>
@@ -60266,8 +60568,8 @@
         <w:t xml:space="preserve">.</w:t>
       </w:r>
     </w:p>
-    <w:bookmarkEnd w:id="547"/>
-    <w:bookmarkStart w:id="549" w:name="ref-fay2021engineering"/>
+    <w:bookmarkEnd w:id="550"/>
+    <w:bookmarkStart w:id="552" w:name="ref-fay2021engineering"/>
     <w:p>
       <w:pPr>
         <w:pStyle w:val="Bibliography"/>
@@ -60291,7 +60593,7 @@
       <w:r>
         <w:t xml:space="preserve"> </w:t>
       </w:r>
-      <w:hyperlink r:id="rId548">
+      <w:hyperlink r:id="rId551">
         <w:r>
           <w:rPr>
             <w:rStyle w:val="Hyperlink"/>
@@ -60303,8 +60605,8 @@
         <w:t xml:space="preserve">.</w:t>
       </w:r>
     </w:p>
-    <w:bookmarkEnd w:id="549"/>
-    <w:bookmarkStart w:id="551" w:name="ref-humans_are_dead"/>
+    <w:bookmarkEnd w:id="552"/>
+    <w:bookmarkStart w:id="554" w:name="ref-humans_are_dead"/>
     <w:p>
       <w:pPr>
         <w:pStyle w:val="Bibliography"/>
@@ -60327,7 +60629,7 @@
       <w:r>
         <w:t xml:space="preserve"> </w:t>
       </w:r>
-      <w:hyperlink r:id="rId550">
+      <w:hyperlink r:id="rId553">
         <w:r>
           <w:rPr>
             <w:rStyle w:val="Hyperlink"/>
@@ -60339,8 +60641,8 @@
         <w:t xml:space="preserve">.</w:t>
       </w:r>
     </w:p>
-    <w:bookmarkEnd w:id="551"/>
-    <w:bookmarkStart w:id="553" w:name="ref-githubdesktop"/>
+    <w:bookmarkEnd w:id="554"/>
+    <w:bookmarkStart w:id="556" w:name="ref-githubdesktop"/>
     <w:p>
       <w:pPr>
         <w:pStyle w:val="Bibliography"/>
@@ -60357,7 +60659,7 @@
       <w:r>
         <w:t xml:space="preserve"> </w:t>
       </w:r>
-      <w:hyperlink r:id="rId552">
+      <w:hyperlink r:id="rId555">
         <w:r>
           <w:rPr>
             <w:rStyle w:val="Hyperlink"/>
@@ -60369,8 +60671,8 @@
         <w:t xml:space="preserve">.</w:t>
       </w:r>
     </w:p>
-    <w:bookmarkEnd w:id="553"/>
-    <w:bookmarkStart w:id="555" w:name="ref-dune"/>
+    <w:bookmarkEnd w:id="556"/>
+    <w:bookmarkStart w:id="558" w:name="ref-dune"/>
     <w:p>
       <w:pPr>
         <w:pStyle w:val="Bibliography"/>
@@ -60393,7 +60695,7 @@
       <w:r>
         <w:t xml:space="preserve"> </w:t>
       </w:r>
-      <w:hyperlink r:id="rId554">
+      <w:hyperlink r:id="rId557">
         <w:r>
           <w:rPr>
             <w:rStyle w:val="Hyperlink"/>
@@ -60405,8 +60707,8 @@
         <w:t xml:space="preserve">.</w:t>
       </w:r>
     </w:p>
-    <w:bookmarkEnd w:id="555"/>
-    <w:bookmarkStart w:id="557" w:name="ref-plos_data"/>
+    <w:bookmarkEnd w:id="558"/>
+    <w:bookmarkStart w:id="560" w:name="ref-plos_data"/>
     <w:p>
       <w:pPr>
         <w:pStyle w:val="Bibliography"/>
@@ -60423,7 +60725,7 @@
       <w:r>
         <w:t xml:space="preserve"> </w:t>
       </w:r>
-      <w:hyperlink r:id="rId556">
+      <w:hyperlink r:id="rId559">
         <w:r>
           <w:rPr>
             <w:rStyle w:val="Hyperlink"/>
@@ -60435,8 +60737,8 @@
         <w:t xml:space="preserve">.</w:t>
       </w:r>
     </w:p>
-    <w:bookmarkEnd w:id="557"/>
-    <w:bookmarkStart w:id="558" w:name="ref-icmje"/>
+    <w:bookmarkEnd w:id="560"/>
+    <w:bookmarkStart w:id="561" w:name="ref-icmje"/>
     <w:p>
       <w:pPr>
         <w:pStyle w:val="Bibliography"/>
@@ -60471,8 +60773,8 @@
         <w:t xml:space="preserve">.</w:t>
       </w:r>
     </w:p>
-    <w:bookmarkEnd w:id="558"/>
-    <w:bookmarkStart w:id="559" w:name="ref-medRxiv"/>
+    <w:bookmarkEnd w:id="561"/>
+    <w:bookmarkStart w:id="562" w:name="ref-medRxiv"/>
     <w:p>
       <w:pPr>
         <w:pStyle w:val="Bibliography"/>
@@ -60489,7 +60791,7 @@
       <w:r>
         <w:t xml:space="preserve"> </w:t>
       </w:r>
-      <w:hyperlink r:id="rId515">
+      <w:hyperlink r:id="rId518">
         <w:r>
           <w:rPr>
             <w:rStyle w:val="Hyperlink"/>
@@ -60501,8 +60803,8 @@
         <w:t xml:space="preserve">.</w:t>
       </w:r>
     </w:p>
-    <w:bookmarkEnd w:id="559"/>
-    <w:bookmarkStart w:id="561" w:name="ref-merali2010"/>
+    <w:bookmarkEnd w:id="562"/>
+    <w:bookmarkStart w:id="564" w:name="ref-merali2010"/>
     <w:p>
       <w:pPr>
         <w:pStyle w:val="Bibliography"/>
@@ -60535,7 +60837,7 @@
       <w:r>
         <w:t xml:space="preserve"> </w:t>
       </w:r>
-      <w:hyperlink r:id="rId560">
+      <w:hyperlink r:id="rId563">
         <w:r>
           <w:rPr>
             <w:rStyle w:val="Hyperlink"/>
@@ -60547,8 +60849,8 @@
         <w:t xml:space="preserve">.</w:t>
       </w:r>
     </w:p>
-    <w:bookmarkEnd w:id="561"/>
-    <w:bookmarkStart w:id="563" w:name="ref-munafo2017"/>
+    <w:bookmarkEnd w:id="564"/>
+    <w:bookmarkStart w:id="566" w:name="ref-munafo2017"/>
     <w:p>
       <w:pPr>
         <w:pStyle w:val="Bibliography"/>
@@ -60581,7 +60883,7 @@
       <w:r>
         <w:t xml:space="preserve"> </w:t>
       </w:r>
-      <w:hyperlink r:id="rId562">
+      <w:hyperlink r:id="rId565">
         <w:r>
           <w:rPr>
             <w:rStyle w:val="Hyperlink"/>
@@ -60593,8 +60895,8 @@
         <w:t xml:space="preserve">.</w:t>
       </w:r>
     </w:p>
-    <w:bookmarkEnd w:id="563"/>
-    <w:bookmarkStart w:id="565" w:name="ref-nuzzo2015"/>
+    <w:bookmarkEnd w:id="566"/>
+    <w:bookmarkStart w:id="568" w:name="ref-nuzzo2015"/>
     <w:p>
       <w:pPr>
         <w:pStyle w:val="Bibliography"/>
@@ -60627,7 +60929,7 @@
       <w:r>
         <w:t xml:space="preserve"> </w:t>
       </w:r>
-      <w:hyperlink r:id="rId564">
+      <w:hyperlink r:id="rId567">
         <w:r>
           <w:rPr>
             <w:rStyle w:val="Hyperlink"/>
@@ -60639,8 +60941,8 @@
         <w:t xml:space="preserve">.</w:t>
       </w:r>
     </w:p>
-    <w:bookmarkEnd w:id="565"/>
-    <w:bookmarkStart w:id="567" w:name="ref-osf"/>
+    <w:bookmarkEnd w:id="568"/>
+    <w:bookmarkStart w:id="570" w:name="ref-osf"/>
     <w:p>
       <w:pPr>
         <w:pStyle w:val="Bibliography"/>
@@ -60657,7 +60959,7 @@
       <w:r>
         <w:t xml:space="preserve"> </w:t>
       </w:r>
-      <w:hyperlink r:id="rId566">
+      <w:hyperlink r:id="rId569">
         <w:r>
           <w:rPr>
             <w:rStyle w:val="Hyperlink"/>
@@ -60669,8 +60971,8 @@
         <w:t xml:space="preserve">.</w:t>
       </w:r>
     </w:p>
-    <w:bookmarkEnd w:id="567"/>
-    <w:bookmarkStart w:id="569" w:name="ref-gitfixum"/>
+    <w:bookmarkEnd w:id="570"/>
+    <w:bookmarkStart w:id="572" w:name="ref-gitfixum"/>
     <w:p>
       <w:pPr>
         <w:pStyle w:val="Bibliography"/>
@@ -60687,7 +60989,7 @@
       <w:r>
         <w:t xml:space="preserve"> </w:t>
       </w:r>
-      <w:hyperlink r:id="rId568">
+      <w:hyperlink r:id="rId571">
         <w:r>
           <w:rPr>
             <w:rStyle w:val="Hyperlink"/>
@@ -60699,8 +61001,8 @@
         <w:t xml:space="preserve">.</w:t>
       </w:r>
     </w:p>
-    <w:bookmarkEnd w:id="569"/>
-    <w:bookmarkStart w:id="571" w:name="ref-rougier2014"/>
+    <w:bookmarkEnd w:id="572"/>
+    <w:bookmarkStart w:id="574" w:name="ref-rougier2014"/>
     <w:p>
       <w:pPr>
         <w:pStyle w:val="Bibliography"/>
@@ -60733,7 +61035,7 @@
       <w:r>
         <w:t xml:space="preserve"> </w:t>
       </w:r>
-      <w:hyperlink r:id="rId570">
+      <w:hyperlink r:id="rId573">
         <w:r>
           <w:rPr>
             <w:rStyle w:val="Hyperlink"/>
@@ -60745,8 +61047,8 @@
         <w:t xml:space="preserve">.</w:t>
       </w:r>
     </w:p>
-    <w:bookmarkEnd w:id="571"/>
-    <w:bookmarkStart w:id="573" w:name="ref-silbiger2019"/>
+    <w:bookmarkEnd w:id="574"/>
+    <w:bookmarkStart w:id="576" w:name="ref-silbiger2019"/>
     <w:p>
       <w:pPr>
         <w:pStyle w:val="Bibliography"/>
@@ -60776,7 +61078,7 @@
       <w:r>
         <w:t xml:space="preserve"> </w:t>
       </w:r>
-      <w:hyperlink r:id="rId572">
+      <w:hyperlink r:id="rId575">
         <w:r>
           <w:rPr>
             <w:rStyle w:val="Hyperlink"/>
@@ -60788,8 +61090,8 @@
         <w:t xml:space="preserve">.</w:t>
       </w:r>
     </w:p>
-    <w:bookmarkEnd w:id="573"/>
-    <w:bookmarkStart w:id="575" w:name="ref-slurm"/>
+    <w:bookmarkEnd w:id="576"/>
+    <w:bookmarkStart w:id="578" w:name="ref-slurm"/>
     <w:p>
       <w:pPr>
         <w:pStyle w:val="Bibliography"/>
@@ -60806,7 +61108,7 @@
       <w:r>
         <w:t xml:space="preserve"> </w:t>
       </w:r>
-      <w:hyperlink r:id="rId574">
+      <w:hyperlink r:id="rId577">
         <w:r>
           <w:rPr>
             <w:rStyle w:val="Hyperlink"/>
@@ -60818,8 +61120,8 @@
         <w:t xml:space="preserve">.</w:t>
       </w:r>
     </w:p>
-    <w:bookmarkEnd w:id="575"/>
-    <w:bookmarkStart w:id="577" w:name="ref-stoddart2019"/>
+    <w:bookmarkEnd w:id="578"/>
+    <w:bookmarkStart w:id="580" w:name="ref-stoddart2019"/>
     <w:p>
       <w:pPr>
         <w:pStyle w:val="Bibliography"/>
@@ -60849,7 +61151,7 @@
       <w:r>
         <w:t xml:space="preserve"> </w:t>
       </w:r>
-      <w:hyperlink r:id="rId576">
+      <w:hyperlink r:id="rId579">
         <w:r>
           <w:rPr>
             <w:rStyle w:val="Hyperlink"/>
@@ -60861,8 +61163,8 @@
         <w:t xml:space="preserve">.</w:t>
       </w:r>
     </w:p>
-    <w:bookmarkEnd w:id="577"/>
-    <w:bookmarkStart w:id="579" w:name="ref-terminator"/>
+    <w:bookmarkEnd w:id="580"/>
+    <w:bookmarkStart w:id="582" w:name="ref-terminator"/>
     <w:p>
       <w:pPr>
         <w:pStyle w:val="Bibliography"/>
@@ -60879,7 +61181,7 @@
       <w:r>
         <w:t xml:space="preserve"> </w:t>
       </w:r>
-      <w:hyperlink r:id="rId578">
+      <w:hyperlink r:id="rId581">
         <w:r>
           <w:rPr>
             <w:rStyle w:val="Hyperlink"/>
@@ -60891,8 +61193,8 @@
         <w:t xml:space="preserve">.</w:t>
       </w:r>
     </w:p>
-    <w:bookmarkEnd w:id="579"/>
-    <w:bookmarkStart w:id="581" w:name="ref-matrix"/>
+    <w:bookmarkEnd w:id="582"/>
+    <w:bookmarkStart w:id="584" w:name="ref-matrix"/>
     <w:p>
       <w:pPr>
         <w:pStyle w:val="Bibliography"/>
@@ -60909,7 +61211,7 @@
       <w:r>
         <w:t xml:space="preserve"> </w:t>
       </w:r>
-      <w:hyperlink r:id="rId580">
+      <w:hyperlink r:id="rId583">
         <w:r>
           <w:rPr>
             <w:rStyle w:val="Hyperlink"/>
@@ -60921,8 +61223,8 @@
         <w:t xml:space="preserve">.</w:t>
       </w:r>
     </w:p>
-    <w:bookmarkEnd w:id="581"/>
-    <w:bookmarkStart w:id="583" w:name="ref-tidyverse2023codereview"/>
+    <w:bookmarkEnd w:id="584"/>
+    <w:bookmarkStart w:id="586" w:name="ref-tidyverse2023codereview"/>
     <w:p>
       <w:pPr>
         <w:pStyle w:val="Bibliography"/>
@@ -60946,7 +61248,7 @@
       <w:r>
         <w:t xml:space="preserve"> </w:t>
       </w:r>
-      <w:hyperlink r:id="rId582">
+      <w:hyperlink r:id="rId585">
         <w:r>
           <w:rPr>
             <w:rStyle w:val="Hyperlink"/>
@@ -60958,8 +61260,8 @@
         <w:t xml:space="preserve">.</w:t>
       </w:r>
     </w:p>
-    <w:bookmarkEnd w:id="583"/>
-    <w:bookmarkStart w:id="585" w:name="ref-vannoorden2021"/>
+    <w:bookmarkEnd w:id="586"/>
+    <w:bookmarkStart w:id="588" w:name="ref-vannoorden2021"/>
     <w:p>
       <w:pPr>
         <w:pStyle w:val="Bibliography"/>
@@ -60989,7 +61291,7 @@
       <w:r>
         <w:t xml:space="preserve"> </w:t>
       </w:r>
-      <w:hyperlink r:id="rId584">
+      <w:hyperlink r:id="rId587">
         <w:r>
           <w:rPr>
             <w:rStyle w:val="Hyperlink"/>
@@ -61001,8 +61303,8 @@
         <w:t xml:space="preserve">.</w:t>
       </w:r>
     </w:p>
-    <w:bookmarkEnd w:id="585"/>
-    <w:bookmarkStart w:id="587" w:name="ref-wargames"/>
+    <w:bookmarkEnd w:id="588"/>
+    <w:bookmarkStart w:id="590" w:name="ref-wargames"/>
     <w:p>
       <w:pPr>
         <w:pStyle w:val="Bibliography"/>
@@ -61019,7 +61321,7 @@
       <w:r>
         <w:t xml:space="preserve"> </w:t>
       </w:r>
-      <w:hyperlink r:id="rId586">
+      <w:hyperlink r:id="rId589">
         <w:r>
           <w:rPr>
             <w:rStyle w:val="Hyperlink"/>
@@ -61031,8 +61333,8 @@
         <w:t xml:space="preserve">.</w:t>
       </w:r>
     </w:p>
-    <w:bookmarkEnd w:id="587"/>
-    <w:bookmarkStart w:id="589" w:name="ref-wickham2019advr"/>
+    <w:bookmarkEnd w:id="590"/>
+    <w:bookmarkStart w:id="592" w:name="ref-wickham2019advr"/>
     <w:p>
       <w:pPr>
         <w:pStyle w:val="Bibliography"/>
@@ -61056,7 +61358,7 @@
       <w:r>
         <w:t xml:space="preserve"> </w:t>
       </w:r>
-      <w:hyperlink r:id="rId588">
+      <w:hyperlink r:id="rId591">
         <w:r>
           <w:rPr>
             <w:rStyle w:val="Hyperlink"/>
@@ -61068,8 +61370,8 @@
         <w:t xml:space="preserve">.</w:t>
       </w:r>
     </w:p>
-    <w:bookmarkEnd w:id="589"/>
-    <w:bookmarkStart w:id="591" w:name="ref-wickham2021shiny"/>
+    <w:bookmarkEnd w:id="592"/>
+    <w:bookmarkStart w:id="594" w:name="ref-wickham2021shiny"/>
     <w:p>
       <w:pPr>
         <w:pStyle w:val="Bibliography"/>
@@ -61093,7 +61395,7 @@
       <w:r>
         <w:t xml:space="preserve"> </w:t>
       </w:r>
-      <w:hyperlink r:id="rId590">
+      <w:hyperlink r:id="rId593">
         <w:r>
           <w:rPr>
             <w:rStyle w:val="Hyperlink"/>
@@ -61105,8 +61407,8 @@
         <w:t xml:space="preserve">.</w:t>
       </w:r>
     </w:p>
-    <w:bookmarkEnd w:id="591"/>
-    <w:bookmarkStart w:id="592" w:name="ref-wickham2023tidyverse"/>
+    <w:bookmarkEnd w:id="594"/>
+    <w:bookmarkStart w:id="595" w:name="ref-wickham2023tidyverse"/>
     <w:p>
       <w:pPr>
         <w:pStyle w:val="Bibliography"/>
@@ -61142,8 +61444,8 @@
         <w:t xml:space="preserve">.</w:t>
       </w:r>
     </w:p>
-    <w:bookmarkEnd w:id="592"/>
-    <w:bookmarkStart w:id="594" w:name="ref-wickham2023tidydesign"/>
+    <w:bookmarkEnd w:id="595"/>
+    <w:bookmarkStart w:id="597" w:name="ref-wickham2023tidydesign"/>
     <w:p>
       <w:pPr>
         <w:pStyle w:val="Bibliography"/>
@@ -61167,7 +61469,7 @@
       <w:r>
         <w:t xml:space="preserve"> </w:t>
       </w:r>
-      <w:hyperlink r:id="rId593">
+      <w:hyperlink r:id="rId596">
         <w:r>
           <w:rPr>
             <w:rStyle w:val="Hyperlink"/>
@@ -61179,8 +61481,8 @@
         <w:t xml:space="preserve">.</w:t>
       </w:r>
     </w:p>
-    <w:bookmarkEnd w:id="594"/>
-    <w:bookmarkStart w:id="596" w:name="ref-wickham2023rpkgs"/>
+    <w:bookmarkEnd w:id="597"/>
+    <w:bookmarkStart w:id="599" w:name="ref-wickham2023rpkgs"/>
     <w:p>
       <w:pPr>
         <w:pStyle w:val="Bibliography"/>
@@ -61204,7 +61506,7 @@
       <w:r>
         <w:t xml:space="preserve"> </w:t>
       </w:r>
-      <w:hyperlink r:id="rId595">
+      <w:hyperlink r:id="rId598">
         <w:r>
           <w:rPr>
             <w:rStyle w:val="Hyperlink"/>
@@ -61216,8 +61518,8 @@
         <w:t xml:space="preserve">.</w:t>
       </w:r>
     </w:p>
-    <w:bookmarkEnd w:id="596"/>
-    <w:bookmarkStart w:id="598" w:name="ref-wickham2023r4ds"/>
+    <w:bookmarkEnd w:id="599"/>
+    <w:bookmarkStart w:id="601" w:name="ref-wickham2023r4ds"/>
     <w:p>
       <w:pPr>
         <w:pStyle w:val="Bibliography"/>
@@ -61241,7 +61543,7 @@
       <w:r>
         <w:t xml:space="preserve"> </w:t>
       </w:r>
-      <w:hyperlink r:id="rId597">
+      <w:hyperlink r:id="rId600">
         <w:r>
           <w:rPr>
             <w:rStyle w:val="Hyperlink"/>
@@ -61253,8 +61555,8 @@
         <w:t xml:space="preserve">.</w:t>
       </w:r>
     </w:p>
-    <w:bookmarkEnd w:id="598"/>
-    <w:bookmarkStart w:id="599" w:name="ref-R-roxygen2"/>
+    <w:bookmarkEnd w:id="601"/>
+    <w:bookmarkStart w:id="602" w:name="ref-R-roxygen2"/>
     <w:p>
       <w:pPr>
         <w:pStyle w:val="Bibliography"/>
@@ -61290,15 +61592,15 @@
         <w:t xml:space="preserve">.</w:t>
       </w:r>
     </w:p>
-    <w:bookmarkEnd w:id="599"/>
-    <w:bookmarkEnd w:id="600"/>
+    <w:bookmarkEnd w:id="602"/>
+    <w:bookmarkEnd w:id="603"/>
     <w:p>
       <w:r>
         <w:br w:type="page"/>
       </w:r>
     </w:p>
-    <w:bookmarkEnd w:id="601"/>
-    <w:bookmarkStart w:id="603" w:name="sec-appendix-copilot-instructions"/>
+    <w:bookmarkEnd w:id="604"/>
+    <w:bookmarkStart w:id="606" w:name="sec-appendix-copilot-instructions"/>
     <w:p>
       <w:pPr>
         <w:pStyle w:val="Heading1"/>
@@ -61338,7 +61640,7 @@
       <w:r>
         <w:t xml:space="preserve"> </w:t>
       </w:r>
-      <w:hyperlink r:id="rId602">
+      <w:hyperlink r:id="rId605">
         <w:r>
           <w:rPr>
             <w:rStyle w:val="Hyperlink"/>
@@ -61352,8 +61654,8 @@
         <w:br w:type="page"/>
       </w:r>
     </w:p>
-    <w:bookmarkEnd w:id="603"/>
-    <w:bookmarkStart w:id="605" w:name="sec-appendix-copilot-setup-steps"/>
+    <w:bookmarkEnd w:id="606"/>
+    <w:bookmarkStart w:id="608" w:name="sec-appendix-copilot-setup-steps"/>
     <w:p>
       <w:pPr>
         <w:pStyle w:val="Heading1"/>
@@ -61393,7 +61695,7 @@
       <w:r>
         <w:t xml:space="preserve"> </w:t>
       </w:r>
-      <w:hyperlink r:id="rId604">
+      <w:hyperlink r:id="rId607">
         <w:r>
           <w:rPr>
             <w:rStyle w:val="Hyperlink"/>
@@ -61402,7 +61704,7 @@
         </w:r>
       </w:hyperlink>
     </w:p>
-    <w:bookmarkEnd w:id="605"/>
+    <w:bookmarkEnd w:id="608"/>
     <w:sectPr>
       <w:footnotePr>
         <w:numRestart w:val="eachSect"/>
@@ -61432,7 +61734,7 @@
       </w:r>
     </w:p>
   </w:footnote>
-  <w:footnote w:id="447">
+  <w:footnote w:id="450">
     <w:p>
       <w:pPr>
         <w:pStyle w:val="FootnoteText"/>
@@ -63050,6 +63352,12 @@
     <w:abstractNumId w:val="991"/>
   </w:num>
   <w:num w:numId="1136">
+    <w:abstractNumId w:val="991"/>
+  </w:num>
+  <w:num w:numId="1137">
+    <w:abstractNumId w:val="991"/>
+  </w:num>
+  <w:num w:numId="1138">
     <w:abstractNumId w:val="99411"/>
     <w:lvlOverride w:ilvl="0">
       <w:startOverride w:val="1"/>
@@ -63079,12 +63387,6 @@
       <w:startOverride w:val="1"/>
     </w:lvlOverride>
   </w:num>
-  <w:num w:numId="1137">
-    <w:abstractNumId w:val="991"/>
-  </w:num>
-  <w:num w:numId="1138">
-    <w:abstractNumId w:val="991"/>
-  </w:num>
   <w:num w:numId="1139">
     <w:abstractNumId w:val="991"/>
   </w:num>
@@ -63098,6 +63400,12 @@
     <w:abstractNumId w:val="991"/>
   </w:num>
   <w:num w:numId="1143">
+    <w:abstractNumId w:val="991"/>
+  </w:num>
+  <w:num w:numId="1144">
+    <w:abstractNumId w:val="991"/>
+  </w:num>
+  <w:num w:numId="1145">
     <w:abstractNumId w:val="99411"/>
     <w:lvlOverride w:ilvl="0">
       <w:startOverride w:val="1"/>
@@ -63127,7 +63435,7 @@
       <w:startOverride w:val="1"/>
     </w:lvlOverride>
   </w:num>
-  <w:num w:numId="1144">
+  <w:num w:numId="1146">
     <w:abstractNumId w:val="99411"/>
     <w:lvlOverride w:ilvl="0">
       <w:startOverride w:val="1"/>
@@ -63156,12 +63464,6 @@
     <w:lvlOverride w:ilvl="8">
       <w:startOverride w:val="1"/>
     </w:lvlOverride>
-  </w:num>
-  <w:num w:numId="1145">
-    <w:abstractNumId w:val="991"/>
-  </w:num>
-  <w:num w:numId="1146">
-    <w:abstractNumId w:val="991"/>
   </w:num>
   <w:num w:numId="1147">
     <w:abstractNumId w:val="991"/>
@@ -63242,6 +63544,12 @@
     <w:abstractNumId w:val="991"/>
   </w:num>
   <w:num w:numId="1173">
+    <w:abstractNumId w:val="991"/>
+  </w:num>
+  <w:num w:numId="1174">
+    <w:abstractNumId w:val="991"/>
+  </w:num>
+  <w:num w:numId="1175">
     <w:abstractNumId w:val="99411"/>
     <w:lvlOverride w:ilvl="0">
       <w:startOverride w:val="1"/>
@@ -63271,17 +63579,11 @@
       <w:startOverride w:val="1"/>
     </w:lvlOverride>
   </w:num>
-  <w:num w:numId="1174">
+  <w:num w:numId="1176">
     <w:abstractNumId w:val="991"/>
   </w:num>
-  <w:num w:numId="1175">
+  <w:num w:numId="1177">
     <w:abstractNumId w:val="991"/>
-  </w:num>
-  <w:num w:numId="1176">
-    <w:abstractNumId w:val="992"/>
-  </w:num>
-  <w:num w:numId="1177">
-    <w:abstractNumId w:val="992"/>
   </w:num>
   <w:num w:numId="1178">
     <w:abstractNumId w:val="992"/>
@@ -63323,6 +63625,12 @@
     <w:abstractNumId w:val="992"/>
   </w:num>
   <w:num w:numId="1191">
+    <w:abstractNumId w:val="992"/>
+  </w:num>
+  <w:num w:numId="1192">
+    <w:abstractNumId w:val="992"/>
+  </w:num>
+  <w:num w:numId="1193">
     <w:abstractNumId w:val="992"/>
   </w:num>
 </w:numbering>

</xml_diff>

<commit_message>
Deploying to gh-pages from @ UCD-SERG/lab-manual@7131b6f5ba9ae4a3820f8dc1b93e4374f95f8003 🚀
</commit_message>
<xml_diff>
--- a/UCD-SeRG-Lab-Manual.docx
+++ b/UCD-SeRG-Lab-Manual.docx
@@ -15,7 +15,7 @@
         <w:pStyle w:val="Date"/>
       </w:pPr>
       <w:r>
-        <w:t xml:space="preserve">Last updated: 2026-01-14</w:t>
+        <w:t xml:space="preserve">Last updated: 2026-01-15</w:t>
       </w:r>
     </w:p>
     <w:bookmarkStart w:id="24" w:name="welcome-to-ucd-serg"/>
@@ -62820,7 +62820,132 @@
         </w:r>
       </w:hyperlink>
     </w:p>
+    <w:p>
+      <w:r>
+        <w:br w:type="page"/>
+      </w:r>
+    </w:p>
     <w:bookmarkEnd w:id="617"/>
+    <w:bookmarkStart w:id="618" w:name="document-generation-metadata"/>
+    <w:p>
+      <w:pPr>
+        <w:pStyle w:val="Heading1"/>
+      </w:pPr>
+      <w:r>
+        <w:t xml:space="preserve">Document Generation Metadata</w:t>
+      </w:r>
+    </w:p>
+    <w:p>
+      <w:pPr>
+        <w:pStyle w:val="FirstParagraph"/>
+      </w:pPr>
+      <w:r>
+        <w:t xml:space="preserve">This document was generated from the following git commit:</w:t>
+      </w:r>
+    </w:p>
+    <w:p>
+      <w:pPr>
+        <w:pStyle w:val="Compact"/>
+        <w:numPr>
+          <w:ilvl w:val="0"/>
+          <w:numId w:val="1201"/>
+        </w:numPr>
+      </w:pPr>
+      <w:r>
+        <w:rPr>
+          <w:b/>
+          <w:bCs/>
+        </w:rPr>
+        <w:t xml:space="preserve">Branch:</w:t>
+      </w:r>
+      <w:r>
+        <w:t xml:space="preserve"> </w:t>
+      </w:r>
+      <w:r>
+        <w:t xml:space="preserve">main</w:t>
+      </w:r>
+    </w:p>
+    <w:p>
+      <w:pPr>
+        <w:pStyle w:val="Compact"/>
+        <w:numPr>
+          <w:ilvl w:val="0"/>
+          <w:numId w:val="1201"/>
+        </w:numPr>
+      </w:pPr>
+      <w:r>
+        <w:rPr>
+          <w:b/>
+          <w:bCs/>
+        </w:rPr>
+        <w:t xml:space="preserve">Commit:</w:t>
+      </w:r>
+      <w:r>
+        <w:t xml:space="preserve"> </w:t>
+      </w:r>
+      <w:r>
+        <w:t xml:space="preserve">7131b6f</w:t>
+      </w:r>
+    </w:p>
+    <w:p>
+      <w:pPr>
+        <w:pStyle w:val="Compact"/>
+        <w:numPr>
+          <w:ilvl w:val="0"/>
+          <w:numId w:val="1201"/>
+        </w:numPr>
+      </w:pPr>
+      <w:r>
+        <w:rPr>
+          <w:b/>
+          <w:bCs/>
+        </w:rPr>
+        <w:t xml:space="preserve">Full commit hash:</w:t>
+      </w:r>
+      <w:r>
+        <w:t xml:space="preserve"> </w:t>
+      </w:r>
+      <w:r>
+        <w:t xml:space="preserve">7131b6f5ba9ae4a3820f8dc1b93e4374f95f8003</w:t>
+      </w:r>
+    </w:p>
+    <w:p>
+      <w:pPr>
+        <w:pStyle w:val="Compact"/>
+        <w:numPr>
+          <w:ilvl w:val="0"/>
+          <w:numId w:val="1201"/>
+        </w:numPr>
+      </w:pPr>
+      <w:r>
+        <w:rPr>
+          <w:b/>
+          <w:bCs/>
+        </w:rPr>
+        <w:t xml:space="preserve">Commit date:</w:t>
+      </w:r>
+      <w:r>
+        <w:t xml:space="preserve"> </w:t>
+      </w:r>
+      <w:r>
+        <w:t xml:space="preserve">2026-01-14 22:53:19 -0800</w:t>
+      </w:r>
+    </w:p>
+    <w:p>
+      <w:pPr>
+        <w:pStyle w:val="FirstParagraph"/>
+      </w:pPr>
+      <w:r>
+        <w:t xml:space="preserve">When transferring edits from this DOCX file back to the Quarto source files,</w:t>
+      </w:r>
+      <w:r>
+        <w:t xml:space="preserve"> </w:t>
+      </w:r>
+      <w:r>
+        <w:t xml:space="preserve">use this commit information to set up the PR correctly and account for any commits that have been added since this document was generated.</w:t>
+      </w:r>
+    </w:p>
+    <w:bookmarkEnd w:id="618"/>
     <w:sectPr>
       <w:footnotePr>
         <w:numRestart w:val="eachSect"/>
@@ -64824,6 +64949,9 @@
   <w:num w:numId="1200">
     <w:abstractNumId w:val="992"/>
   </w:num>
+  <w:num w:numId="1201">
+    <w:abstractNumId w:val="991"/>
+  </w:num>
 </w:numbering>
 </file>
 

</xml_diff>

<commit_message>
Deploying to gh-pages from @ UCD-SERG/lab-manual@426293b5870c099f23f1dba20b82f094c00622e7 🚀
</commit_message>
<xml_diff>
--- a/UCD-SeRG-Lab-Manual.docx
+++ b/UCD-SeRG-Lab-Manual.docx
@@ -26433,6 +26433,45 @@
         <w:rPr>
           <w:rStyle w:val="CommentTok"/>
         </w:rPr>
+        <w:t xml:space="preserve"># Date/time operations</w:t>
+      </w:r>
+      <w:r>
+        <w:br/>
+      </w:r>
+      <w:r>
+        <w:rPr>
+          <w:rStyle w:val="NormalTok"/>
+        </w:rPr>
+        <w:t xml:space="preserve">lubridate</w:t>
+      </w:r>
+      <w:r>
+        <w:rPr>
+          <w:rStyle w:val="SpecialCharTok"/>
+        </w:rPr>
+        <w:t xml:space="preserve">::</w:t>
+      </w:r>
+      <w:r>
+        <w:rPr>
+          <w:rStyle w:val="NormalTok"/>
+        </w:rPr>
+        <w:t xml:space="preserve">NA_Date_        </w:t>
+      </w:r>
+      <w:r>
+        <w:rPr>
+          <w:rStyle w:val="CommentTok"/>
+        </w:rPr>
+        <w:t xml:space="preserve"># instead of as.Date(NA)</w:t>
+      </w:r>
+      <w:r>
+        <w:br/>
+      </w:r>
+      <w:r>
+        <w:br/>
+      </w:r>
+      <w:r>
+        <w:rPr>
+          <w:rStyle w:val="CommentTok"/>
+        </w:rPr>
         <w:t xml:space="preserve"># Session info</w:t>
       </w:r>
       <w:r>
@@ -65218,7 +65257,7 @@
         <w:t xml:space="preserve"> </w:t>
       </w:r>
       <w:r>
-        <w:t xml:space="preserve">0e03b51</w:t>
+        <w:t xml:space="preserve">426293b</w:t>
       </w:r>
     </w:p>
     <w:p>
@@ -65240,7 +65279,7 @@
         <w:t xml:space="preserve"> </w:t>
       </w:r>
       <w:r>
-        <w:t xml:space="preserve">0e03b51c12dadb643794e764cdd973ba9994be83</w:t>
+        <w:t xml:space="preserve">426293b5870c099f23f1dba20b82f094c00622e7</w:t>
       </w:r>
     </w:p>
     <w:p>
@@ -65262,7 +65301,7 @@
         <w:t xml:space="preserve"> </w:t>
       </w:r>
       <w:r>
-        <w:t xml:space="preserve">2026-01-15 10:21:17 -0800</w:t>
+        <w:t xml:space="preserve">2026-01-15 11:33:55 -0800</w:t>
       </w:r>
     </w:p>
     <w:p>

</xml_diff>

<commit_message>
Deploying to gh-pages from @ UCD-SERG/lab-manual@664012b9d5860462ab3ea496b0572284c0402b58 🚀
</commit_message>
<xml_diff>
--- a/UCD-SeRG-Lab-Manual.docx
+++ b/UCD-SeRG-Lab-Manual.docx
@@ -22329,6 +22329,67 @@
         <w:t xml:space="preserve">: Keep code clean, readable, and well-organized</w:t>
       </w:r>
     </w:p>
+    <w:p>
+      <w:pPr>
+        <w:pStyle w:val="Compact"/>
+        <w:numPr>
+          <w:ilvl w:val="0"/>
+          <w:numId w:val="1065"/>
+        </w:numPr>
+      </w:pPr>
+      <w:r>
+        <w:rPr>
+          <w:b/>
+          <w:bCs/>
+        </w:rPr>
+        <w:t xml:space="preserve">Avoid redundant logical comparisons</w:t>
+      </w:r>
+      <w:r>
+        <w:t xml:space="preserve">: Use logical variables directly in conditional statements (e.g.,</w:t>
+      </w:r>
+      <w:r>
+        <w:t xml:space="preserve"> </w:t>
+      </w:r>
+      <w:r>
+        <w:rPr>
+          <w:rStyle w:val="VerbatimChar"/>
+        </w:rPr>
+        <w:t xml:space="preserve">if (x)</w:t>
+      </w:r>
+      <w:r>
+        <w:t xml:space="preserve"> </w:t>
+      </w:r>
+      <w:r>
+        <w:t xml:space="preserve">instead of</w:t>
+      </w:r>
+      <w:r>
+        <w:t xml:space="preserve"> </w:t>
+      </w:r>
+      <w:r>
+        <w:rPr>
+          <w:rStyle w:val="VerbatimChar"/>
+        </w:rPr>
+        <w:t xml:space="preserve">if (x == TRUE)</w:t>
+      </w:r>
+      <w:r>
+        <w:t xml:space="preserve"> </w:t>
+      </w:r>
+      <w:r>
+        <w:t xml:space="preserve">or</w:t>
+      </w:r>
+      <w:r>
+        <w:t xml:space="preserve"> </w:t>
+      </w:r>
+      <w:r>
+        <w:rPr>
+          <w:rStyle w:val="VerbatimChar"/>
+        </w:rPr>
+        <w:t xml:space="preserve">if (x == 1)</w:t>
+      </w:r>
+      <w:r>
+        <w:t xml:space="preserve">)</w:t>
+      </w:r>
+    </w:p>
     <w:bookmarkEnd w:id="206"/>
     <w:bookmarkStart w:id="207" w:name="sec-function-docs"/>
     <w:p>
@@ -65257,7 +65318,7 @@
         <w:t xml:space="preserve"> </w:t>
       </w:r>
       <w:r>
-        <w:t xml:space="preserve">426293b</w:t>
+        <w:t xml:space="preserve">664012b</w:t>
       </w:r>
     </w:p>
     <w:p>
@@ -65279,7 +65340,7 @@
         <w:t xml:space="preserve"> </w:t>
       </w:r>
       <w:r>
-        <w:t xml:space="preserve">426293b5870c099f23f1dba20b82f094c00622e7</w:t>
+        <w:t xml:space="preserve">664012b9d5860462ab3ea496b0572284c0402b58</w:t>
       </w:r>
     </w:p>
     <w:p>
@@ -65301,7 +65362,7 @@
         <w:t xml:space="preserve"> </w:t>
       </w:r>
       <w:r>
-        <w:t xml:space="preserve">2026-01-15 11:33:55 -0800</w:t>
+        <w:t xml:space="preserve">2026-01-15 11:40:31 -0800</w:t>
       </w:r>
     </w:p>
     <w:p>

</xml_diff>

<commit_message>
Deploying to gh-pages from @ UCD-SERG/lab-manual@d80993c6e028fd93b995ac2113c75c5bd0db6e56 🚀
</commit_message>
<xml_diff>
--- a/UCD-SeRG-Lab-Manual.docx
+++ b/UCD-SeRG-Lab-Manual.docx
@@ -15,7 +15,7 @@
         <w:pStyle w:val="Date"/>
       </w:pPr>
       <w:r>
-        <w:t xml:space="preserve">Last updated: 2026-01-15</w:t>
+        <w:t xml:space="preserve">Last updated: 2026-01-16</w:t>
       </w:r>
     </w:p>
     <w:bookmarkStart w:id="24" w:name="welcome-to-ucd-serg"/>
@@ -62603,7 +62603,7 @@
     </w:p>
     <w:bookmarkEnd w:id="498"/>
     <w:bookmarkEnd w:id="499"/>
-    <w:bookmarkStart w:id="530" w:name="resources-2"/>
+    <w:bookmarkStart w:id="531" w:name="resources-2"/>
     <w:p>
       <w:pPr>
         <w:pStyle w:val="Heading1"/>
@@ -63298,7 +63298,7 @@
       </w:hyperlink>
     </w:p>
     <w:bookmarkEnd w:id="521"/>
-    <w:bookmarkStart w:id="523" w:name="professional-advice"/>
+    <w:bookmarkStart w:id="524" w:name="professional-advice"/>
     <w:p>
       <w:pPr>
         <w:pStyle w:val="Heading2"/>
@@ -63324,8 +63324,25 @@
         </w:r>
       </w:hyperlink>
     </w:p>
-    <w:bookmarkEnd w:id="523"/>
-    <w:bookmarkStart w:id="526" w:name="funding"/>
+    <w:p>
+      <w:pPr>
+        <w:pStyle w:val="Compact"/>
+        <w:numPr>
+          <w:ilvl w:val="0"/>
+          <w:numId w:val="1182"/>
+        </w:numPr>
+      </w:pPr>
+      <w:hyperlink r:id="rId523">
+        <w:r>
+          <w:rPr>
+            <w:rStyle w:val="Hyperlink"/>
+          </w:rPr>
+          <w:t xml:space="preserve">Team Public Health Substack</w:t>
+        </w:r>
+      </w:hyperlink>
+    </w:p>
+    <w:bookmarkEnd w:id="524"/>
+    <w:bookmarkStart w:id="527" w:name="funding"/>
     <w:p>
       <w:pPr>
         <w:pStyle w:val="Heading2"/>
@@ -63342,7 +63359,7 @@
           <w:numId w:val="1183"/>
         </w:numPr>
       </w:pPr>
-      <w:hyperlink r:id="rId524">
+      <w:hyperlink r:id="rId525">
         <w:r>
           <w:rPr>
             <w:rStyle w:val="Hyperlink"/>
@@ -63359,7 +63376,7 @@
           <w:numId w:val="1183"/>
         </w:numPr>
       </w:pPr>
-      <w:hyperlink r:id="rId525">
+      <w:hyperlink r:id="rId526">
         <w:r>
           <w:rPr>
             <w:rStyle w:val="Hyperlink"/>
@@ -63368,8 +63385,8 @@
         </w:r>
       </w:hyperlink>
     </w:p>
-    <w:bookmarkEnd w:id="526"/>
-    <w:bookmarkStart w:id="529" w:name="ethics-and-global-health-research"/>
+    <w:bookmarkEnd w:id="527"/>
+    <w:bookmarkStart w:id="530" w:name="ethics-and-global-health-research"/>
     <w:p>
       <w:pPr>
         <w:pStyle w:val="Heading2"/>
@@ -63386,7 +63403,7 @@
           <w:numId w:val="1184"/>
         </w:numPr>
       </w:pPr>
-      <w:hyperlink r:id="rId527">
+      <w:hyperlink r:id="rId528">
         <w:r>
           <w:rPr>
             <w:rStyle w:val="Hyperlink"/>
@@ -63421,7 +63438,7 @@
           <w:numId w:val="1184"/>
         </w:numPr>
       </w:pPr>
-      <w:hyperlink r:id="rId528">
+      <w:hyperlink r:id="rId529">
         <w:r>
           <w:rPr>
             <w:rStyle w:val="Hyperlink"/>
@@ -63435,9 +63452,9 @@
         <w:br w:type="page"/>
       </w:r>
     </w:p>
-    <w:bookmarkEnd w:id="529"/>
     <w:bookmarkEnd w:id="530"/>
-    <w:bookmarkStart w:id="548" w:name="professional-development"/>
+    <w:bookmarkEnd w:id="531"/>
+    <w:bookmarkStart w:id="549" w:name="professional-development"/>
     <w:p>
       <w:pPr>
         <w:pStyle w:val="Heading1"/>
@@ -63456,7 +63473,7 @@
       <w:r>
         <w:t xml:space="preserve"> </w:t>
       </w:r>
-      <w:hyperlink r:id="rId531">
+      <w:hyperlink r:id="rId532">
         <w:r>
           <w:rPr>
             <w:rStyle w:val="Hyperlink"/>
@@ -63465,7 +63482,7 @@
         </w:r>
       </w:hyperlink>
     </w:p>
-    <w:bookmarkStart w:id="532" w:name="mentoring-philosophy"/>
+    <w:bookmarkStart w:id="533" w:name="mentoring-philosophy"/>
     <w:p>
       <w:pPr>
         <w:pStyle w:val="Heading2"/>
@@ -63542,8 +63559,8 @@
         <w:t xml:space="preserve">Support for both research and career development</w:t>
       </w:r>
     </w:p>
-    <w:bookmarkEnd w:id="532"/>
-    <w:bookmarkStart w:id="535" w:name="individual-development-plans"/>
+    <w:bookmarkEnd w:id="533"/>
+    <w:bookmarkStart w:id="536" w:name="individual-development-plans"/>
     <w:p>
       <w:pPr>
         <w:pStyle w:val="Heading2"/>
@@ -63636,7 +63653,7 @@
           <w:numId w:val="1187"/>
         </w:numPr>
       </w:pPr>
-      <w:hyperlink r:id="rId533">
+      <w:hyperlink r:id="rId534">
         <w:r>
           <w:rPr>
             <w:rStyle w:val="Hyperlink"/>
@@ -63653,7 +63670,7 @@
           <w:numId w:val="1187"/>
         </w:numPr>
       </w:pPr>
-      <w:hyperlink r:id="rId534">
+      <w:hyperlink r:id="rId535">
         <w:r>
           <w:rPr>
             <w:rStyle w:val="Hyperlink"/>
@@ -63662,8 +63679,8 @@
         </w:r>
       </w:hyperlink>
     </w:p>
-    <w:bookmarkEnd w:id="535"/>
-    <w:bookmarkStart w:id="538" w:name="presentations-and-conferences"/>
+    <w:bookmarkEnd w:id="536"/>
+    <w:bookmarkStart w:id="539" w:name="presentations-and-conferences"/>
     <w:p>
       <w:pPr>
         <w:pStyle w:val="Heading2"/>
@@ -63748,7 +63765,7 @@
           <w:numId w:val="1189"/>
         </w:numPr>
       </w:pPr>
-      <w:hyperlink r:id="rId536">
+      <w:hyperlink r:id="rId537">
         <w:r>
           <w:rPr>
             <w:rStyle w:val="Hyperlink"/>
@@ -63782,7 +63799,7 @@
           <w:numId w:val="1189"/>
         </w:numPr>
       </w:pPr>
-      <w:hyperlink r:id="rId537">
+      <w:hyperlink r:id="rId538">
         <w:r>
           <w:rPr>
             <w:rStyle w:val="Hyperlink"/>
@@ -63808,8 +63825,8 @@
         </w:r>
       </w:hyperlink>
     </w:p>
-    <w:bookmarkEnd w:id="538"/>
-    <w:bookmarkStart w:id="542" w:name="scientific-figures-1"/>
+    <w:bookmarkEnd w:id="539"/>
+    <w:bookmarkStart w:id="543" w:name="scientific-figures-1"/>
     <w:p>
       <w:pPr>
         <w:pStyle w:val="Heading2"/>
@@ -63888,7 +63905,7 @@
       <w:r>
         <w:t xml:space="preserve"> </w:t>
       </w:r>
-      <w:hyperlink r:id="rId539">
+      <w:hyperlink r:id="rId540">
         <w:r>
           <w:rPr>
             <w:rStyle w:val="Hyperlink"/>
@@ -63905,7 +63922,7 @@
       <w:r>
         <w:t xml:space="preserve"> </w:t>
       </w:r>
-      <w:hyperlink r:id="rId540">
+      <w:hyperlink r:id="rId541">
         <w:r>
           <w:rPr>
             <w:rStyle w:val="Hyperlink"/>
@@ -63985,7 +64002,7 @@
           <w:numId w:val="1191"/>
         </w:numPr>
       </w:pPr>
-      <w:hyperlink r:id="rId541">
+      <w:hyperlink r:id="rId542">
         <w:r>
           <w:rPr>
             <w:rStyle w:val="Hyperlink"/>
@@ -63994,8 +64011,8 @@
         </w:r>
       </w:hyperlink>
     </w:p>
-    <w:bookmarkEnd w:id="542"/>
-    <w:bookmarkStart w:id="545" w:name="grant-writing"/>
+    <w:bookmarkEnd w:id="543"/>
+    <w:bookmarkStart w:id="546" w:name="grant-writing"/>
     <w:p>
       <w:pPr>
         <w:pStyle w:val="Heading2"/>
@@ -64072,7 +64089,7 @@
           <w:numId w:val="1193"/>
         </w:numPr>
       </w:pPr>
-      <w:hyperlink r:id="rId543">
+      <w:hyperlink r:id="rId544">
         <w:r>
           <w:rPr>
             <w:rStyle w:val="Hyperlink"/>
@@ -64089,7 +64106,7 @@
           <w:numId w:val="1193"/>
         </w:numPr>
       </w:pPr>
-      <w:hyperlink r:id="rId544">
+      <w:hyperlink r:id="rId545">
         <w:r>
           <w:rPr>
             <w:rStyle w:val="Hyperlink"/>
@@ -64106,7 +64123,7 @@
           <w:numId w:val="1193"/>
         </w:numPr>
       </w:pPr>
-      <w:hyperlink r:id="rId525">
+      <w:hyperlink r:id="rId526">
         <w:r>
           <w:rPr>
             <w:rStyle w:val="Hyperlink"/>
@@ -64115,8 +64132,8 @@
         </w:r>
       </w:hyperlink>
     </w:p>
-    <w:bookmarkEnd w:id="545"/>
-    <w:bookmarkStart w:id="546" w:name="teaching-and-outreach"/>
+    <w:bookmarkEnd w:id="546"/>
+    <w:bookmarkStart w:id="547" w:name="teaching-and-outreach"/>
     <w:p>
       <w:pPr>
         <w:pStyle w:val="Heading2"/>
@@ -64169,8 +64186,8 @@
         <w:t xml:space="preserve">Discuss opportunities with PIs</w:t>
       </w:r>
     </w:p>
-    <w:bookmarkEnd w:id="546"/>
-    <w:bookmarkStart w:id="547" w:name="networking"/>
+    <w:bookmarkEnd w:id="547"/>
+    <w:bookmarkStart w:id="548" w:name="networking"/>
     <w:p>
       <w:pPr>
         <w:pStyle w:val="Heading2"/>
@@ -64240,9 +64257,9 @@
         <w:br w:type="page"/>
       </w:r>
     </w:p>
-    <w:bookmarkEnd w:id="547"/>
     <w:bookmarkEnd w:id="548"/>
-    <w:bookmarkStart w:id="556" w:name="manuscript-preparation-and-publication"/>
+    <w:bookmarkEnd w:id="549"/>
+    <w:bookmarkStart w:id="557" w:name="manuscript-preparation-and-publication"/>
     <w:p>
       <w:pPr>
         <w:pStyle w:val="Heading1"/>
@@ -64261,7 +64278,7 @@
       <w:r>
         <w:t xml:space="preserve"> </w:t>
       </w:r>
-      <w:hyperlink r:id="rId531">
+      <w:hyperlink r:id="rId532">
         <w:r>
           <w:rPr>
             <w:rStyle w:val="Hyperlink"/>
@@ -64270,7 +64287,7 @@
         </w:r>
       </w:hyperlink>
     </w:p>
-    <w:bookmarkStart w:id="549" w:name="publication-process"/>
+    <w:bookmarkStart w:id="550" w:name="publication-process"/>
     <w:p>
       <w:pPr>
         <w:pStyle w:val="Heading2"/>
@@ -64439,8 +64456,8 @@
         <w:t xml:space="preserve">: Celebrate and share!</w:t>
       </w:r>
     </w:p>
-    <w:bookmarkEnd w:id="549"/>
-    <w:bookmarkStart w:id="552" w:name="preprints-and-open-access"/>
+    <w:bookmarkEnd w:id="550"/>
+    <w:bookmarkStart w:id="553" w:name="preprints-and-open-access"/>
     <w:p>
       <w:pPr>
         <w:pStyle w:val="Heading2"/>
@@ -64463,7 +64480,7 @@
       <w:r>
         <w:t xml:space="preserve"> </w:t>
       </w:r>
-      <w:hyperlink r:id="rId550">
+      <w:hyperlink r:id="rId551">
         <w:r>
           <w:rPr>
             <w:rStyle w:val="Hyperlink"/>
@@ -64480,7 +64497,7 @@
       <w:r>
         <w:t xml:space="preserve"> </w:t>
       </w:r>
-      <w:hyperlink r:id="rId551">
+      <w:hyperlink r:id="rId552">
         <w:r>
           <w:rPr>
             <w:rStyle w:val="Hyperlink"/>
@@ -64535,7 +64552,7 @@
       <w:r>
         <w:t xml:space="preserve"> </w:t>
       </w:r>
-      <w:hyperlink r:id="rId550">
+      <w:hyperlink r:id="rId551">
         <w:r>
           <w:rPr>
             <w:rStyle w:val="Hyperlink"/>
@@ -64547,8 +64564,8 @@
         <w:t xml:space="preserve">.</w:t>
       </w:r>
     </w:p>
-    <w:bookmarkEnd w:id="552"/>
-    <w:bookmarkStart w:id="554" w:name="reporting-checklists"/>
+    <w:bookmarkEnd w:id="553"/>
+    <w:bookmarkStart w:id="555" w:name="reporting-checklists"/>
     <w:p>
       <w:pPr>
         <w:pStyle w:val="Heading2"/>
@@ -64615,7 +64632,7 @@
       <w:r>
         <w:t xml:space="preserve"> </w:t>
       </w:r>
-      <w:hyperlink r:id="rId553">
+      <w:hyperlink r:id="rId554">
         <w:r>
           <w:rPr>
             <w:rStyle w:val="Hyperlink"/>
@@ -64627,8 +64644,8 @@
         <w:t xml:space="preserve">)</w:t>
       </w:r>
     </w:p>
-    <w:bookmarkEnd w:id="554"/>
-    <w:bookmarkStart w:id="555" w:name="manuscript-checklist-1"/>
+    <w:bookmarkEnd w:id="555"/>
+    <w:bookmarkStart w:id="556" w:name="manuscript-checklist-1"/>
     <w:p>
       <w:pPr>
         <w:pStyle w:val="Heading2"/>
@@ -64872,9 +64889,9 @@
         <w:br w:type="page"/>
       </w:r>
     </w:p>
-    <w:bookmarkEnd w:id="555"/>
     <w:bookmarkEnd w:id="556"/>
-    <w:bookmarkStart w:id="636" w:name="references"/>
+    <w:bookmarkEnd w:id="557"/>
+    <w:bookmarkStart w:id="637" w:name="references"/>
     <w:p>
       <w:pPr>
         <w:pStyle w:val="Heading1"/>
@@ -64883,8 +64900,8 @@
         <w:t xml:space="preserve">References</w:t>
       </w:r>
     </w:p>
-    <w:bookmarkStart w:id="635" w:name="refs"/>
-    <w:bookmarkStart w:id="558" w:name="ref-space_odyssey"/>
+    <w:bookmarkStart w:id="636" w:name="refs"/>
+    <w:bookmarkStart w:id="559" w:name="ref-space_odyssey"/>
     <w:p>
       <w:pPr>
         <w:pStyle w:val="Bibliography"/>
@@ -64901,7 +64918,7 @@
       <w:r>
         <w:t xml:space="preserve"> </w:t>
       </w:r>
-      <w:hyperlink r:id="rId557">
+      <w:hyperlink r:id="rId558">
         <w:r>
           <w:rPr>
             <w:rStyle w:val="Hyperlink"/>
@@ -64913,8 +64930,8 @@
         <w:t xml:space="preserve">.</w:t>
       </w:r>
     </w:p>
-    <w:bookmarkEnd w:id="558"/>
-    <w:bookmarkStart w:id="560" w:name="ref-abimbola2022"/>
+    <w:bookmarkEnd w:id="559"/>
+    <w:bookmarkStart w:id="561" w:name="ref-abimbola2022"/>
     <w:p>
       <w:pPr>
         <w:pStyle w:val="Bibliography"/>
@@ -64947,7 +64964,7 @@
       <w:r>
         <w:t xml:space="preserve"> </w:t>
       </w:r>
-      <w:hyperlink r:id="rId559">
+      <w:hyperlink r:id="rId560">
         <w:r>
           <w:rPr>
             <w:rStyle w:val="Hyperlink"/>
@@ -64959,8 +64976,8 @@
         <w:t xml:space="preserve">.</w:t>
       </w:r>
     </w:p>
-    <w:bookmarkEnd w:id="560"/>
-    <w:bookmarkStart w:id="562" w:name="ref-i_robot"/>
+    <w:bookmarkEnd w:id="561"/>
+    <w:bookmarkStart w:id="563" w:name="ref-i_robot"/>
     <w:p>
       <w:pPr>
         <w:pStyle w:val="Bibliography"/>
@@ -64983,7 +65000,7 @@
       <w:r>
         <w:t xml:space="preserve"> </w:t>
       </w:r>
-      <w:hyperlink r:id="rId561">
+      <w:hyperlink r:id="rId562">
         <w:r>
           <w:rPr>
             <w:rStyle w:val="Hyperlink"/>
@@ -64995,8 +65012,8 @@
         <w:t xml:space="preserve">.</w:t>
       </w:r>
     </w:p>
-    <w:bookmarkEnd w:id="562"/>
-    <w:bookmarkStart w:id="564" w:name="ref-baker2019"/>
+    <w:bookmarkEnd w:id="563"/>
+    <w:bookmarkStart w:id="565" w:name="ref-baker2019"/>
     <w:p>
       <w:pPr>
         <w:pStyle w:val="Bibliography"/>
@@ -65026,7 +65043,7 @@
       <w:r>
         <w:t xml:space="preserve"> </w:t>
       </w:r>
-      <w:hyperlink r:id="rId563">
+      <w:hyperlink r:id="rId564">
         <w:r>
           <w:rPr>
             <w:rStyle w:val="Hyperlink"/>
@@ -65038,8 +65055,8 @@
         <w:t xml:space="preserve">.</w:t>
       </w:r>
     </w:p>
-    <w:bookmarkEnd w:id="564"/>
-    <w:bookmarkStart w:id="566" w:name="ref-battlestar_galactica_2004"/>
+    <w:bookmarkEnd w:id="565"/>
+    <w:bookmarkStart w:id="567" w:name="ref-battlestar_galactica_2004"/>
     <w:p>
       <w:pPr>
         <w:pStyle w:val="Bibliography"/>
@@ -65056,7 +65073,7 @@
       <w:r>
         <w:t xml:space="preserve"> </w:t>
       </w:r>
-      <w:hyperlink r:id="rId565">
+      <w:hyperlink r:id="rId566">
         <w:r>
           <w:rPr>
             <w:rStyle w:val="Hyperlink"/>
@@ -65068,8 +65085,8 @@
         <w:t xml:space="preserve">.</w:t>
       </w:r>
     </w:p>
-    <w:bookmarkEnd w:id="566"/>
-    <w:bookmarkStart w:id="567" w:name="ref-benjaminchunglab"/>
+    <w:bookmarkEnd w:id="567"/>
+    <w:bookmarkStart w:id="568" w:name="ref-benjaminchunglab"/>
     <w:p>
       <w:pPr>
         <w:pStyle w:val="Bibliography"/>
@@ -65086,7 +65103,7 @@
       <w:r>
         <w:t xml:space="preserve"> </w:t>
       </w:r>
-      <w:hyperlink r:id="rId531">
+      <w:hyperlink r:id="rId532">
         <w:r>
           <w:rPr>
             <w:rStyle w:val="Hyperlink"/>
@@ -65098,8 +65115,8 @@
         <w:t xml:space="preserve">.</w:t>
       </w:r>
     </w:p>
-    <w:bookmarkEnd w:id="567"/>
-    <w:bookmarkStart w:id="569" w:name="ref-blade_runner"/>
+    <w:bookmarkEnd w:id="568"/>
+    <w:bookmarkStart w:id="570" w:name="ref-blade_runner"/>
     <w:p>
       <w:pPr>
         <w:pStyle w:val="Bibliography"/>
@@ -65116,7 +65133,7 @@
       <w:r>
         <w:t xml:space="preserve"> </w:t>
       </w:r>
-      <w:hyperlink r:id="rId568">
+      <w:hyperlink r:id="rId569">
         <w:r>
           <w:rPr>
             <w:rStyle w:val="Hyperlink"/>
@@ -65128,8 +65145,8 @@
         <w:t xml:space="preserve">.</w:t>
       </w:r>
     </w:p>
-    <w:bookmarkEnd w:id="569"/>
-    <w:bookmarkStart w:id="571" w:name="ref-bryan2023happygit"/>
+    <w:bookmarkEnd w:id="570"/>
+    <w:bookmarkStart w:id="572" w:name="ref-bryan2023happygit"/>
     <w:p>
       <w:pPr>
         <w:pStyle w:val="Bibliography"/>
@@ -65153,7 +65170,7 @@
       <w:r>
         <w:t xml:space="preserve"> </w:t>
       </w:r>
-      <w:hyperlink r:id="rId570">
+      <w:hyperlink r:id="rId571">
         <w:r>
           <w:rPr>
             <w:rStyle w:val="Hyperlink"/>
@@ -65165,8 +65182,8 @@
         <w:t xml:space="preserve">.</w:t>
       </w:r>
     </w:p>
-    <w:bookmarkEnd w:id="571"/>
-    <w:bookmarkStart w:id="573" w:name="ref-enders_game"/>
+    <w:bookmarkEnd w:id="572"/>
+    <w:bookmarkStart w:id="574" w:name="ref-enders_game"/>
     <w:p>
       <w:pPr>
         <w:pStyle w:val="Bibliography"/>
@@ -65189,7 +65206,7 @@
       <w:r>
         <w:t xml:space="preserve"> </w:t>
       </w:r>
-      <w:hyperlink r:id="rId572">
+      <w:hyperlink r:id="rId573">
         <w:r>
           <w:rPr>
             <w:rStyle w:val="Hyperlink"/>
@@ -65201,8 +65218,8 @@
         <w:t xml:space="preserve">.</w:t>
       </w:r>
     </w:p>
-    <w:bookmarkEnd w:id="573"/>
-    <w:bookmarkStart w:id="575" w:name="ref-crameri2020"/>
+    <w:bookmarkEnd w:id="574"/>
+    <w:bookmarkStart w:id="576" w:name="ref-crameri2020"/>
     <w:p>
       <w:pPr>
         <w:pStyle w:val="Bibliography"/>
@@ -65235,7 +65252,7 @@
       <w:r>
         <w:t xml:space="preserve"> </w:t>
       </w:r>
-      <w:hyperlink r:id="rId574">
+      <w:hyperlink r:id="rId575">
         <w:r>
           <w:rPr>
             <w:rStyle w:val="Hyperlink"/>
@@ -65247,8 +65264,8 @@
         <w:t xml:space="preserve">.</w:t>
       </w:r>
     </w:p>
-    <w:bookmarkEnd w:id="575"/>
-    <w:bookmarkStart w:id="577" w:name="ref-creativecommons"/>
+    <w:bookmarkEnd w:id="576"/>
+    <w:bookmarkStart w:id="578" w:name="ref-creativecommons"/>
     <w:p>
       <w:pPr>
         <w:pStyle w:val="Bibliography"/>
@@ -65265,7 +65282,7 @@
       <w:r>
         <w:t xml:space="preserve"> </w:t>
       </w:r>
-      <w:hyperlink r:id="rId576">
+      <w:hyperlink r:id="rId577">
         <w:r>
           <w:rPr>
             <w:rStyle w:val="Hyperlink"/>
@@ -65277,8 +65294,8 @@
         <w:t xml:space="preserve">.</w:t>
       </w:r>
     </w:p>
-    <w:bookmarkEnd w:id="577"/>
-    <w:bookmarkStart w:id="579" w:name="ref-credit"/>
+    <w:bookmarkEnd w:id="578"/>
+    <w:bookmarkStart w:id="580" w:name="ref-credit"/>
     <w:p>
       <w:pPr>
         <w:pStyle w:val="Bibliography"/>
@@ -65295,7 +65312,7 @@
       <w:r>
         <w:t xml:space="preserve"> </w:t>
       </w:r>
-      <w:hyperlink r:id="rId578">
+      <w:hyperlink r:id="rId579">
         <w:r>
           <w:rPr>
             <w:rStyle w:val="Hyperlink"/>
@@ -65307,8 +65324,8 @@
         <w:t xml:space="preserve">.</w:t>
       </w:r>
     </w:p>
-    <w:bookmarkEnd w:id="579"/>
-    <w:bookmarkStart w:id="581" w:name="ref-dryad"/>
+    <w:bookmarkEnd w:id="580"/>
+    <w:bookmarkStart w:id="582" w:name="ref-dryad"/>
     <w:p>
       <w:pPr>
         <w:pStyle w:val="Bibliography"/>
@@ -65325,7 +65342,7 @@
       <w:r>
         <w:t xml:space="preserve"> </w:t>
       </w:r>
-      <w:hyperlink r:id="rId580">
+      <w:hyperlink r:id="rId581">
         <w:r>
           <w:rPr>
             <w:rStyle w:val="Hyperlink"/>
@@ -65337,8 +65354,8 @@
         <w:t xml:space="preserve">.</w:t>
       </w:r>
     </w:p>
-    <w:bookmarkEnd w:id="581"/>
-    <w:bookmarkStart w:id="582" w:name="ref-equatornetwork"/>
+    <w:bookmarkEnd w:id="582"/>
+    <w:bookmarkStart w:id="583" w:name="ref-equatornetwork"/>
     <w:p>
       <w:pPr>
         <w:pStyle w:val="Bibliography"/>
@@ -65355,7 +65372,7 @@
       <w:r>
         <w:t xml:space="preserve"> </w:t>
       </w:r>
-      <w:hyperlink r:id="rId553">
+      <w:hyperlink r:id="rId554">
         <w:r>
           <w:rPr>
             <w:rStyle w:val="Hyperlink"/>
@@ -65367,8 +65384,8 @@
         <w:t xml:space="preserve">.</w:t>
       </w:r>
     </w:p>
-    <w:bookmarkEnd w:id="582"/>
-    <w:bookmarkStart w:id="584" w:name="ref-fay2021engineering"/>
+    <w:bookmarkEnd w:id="583"/>
+    <w:bookmarkStart w:id="585" w:name="ref-fay2021engineering"/>
     <w:p>
       <w:pPr>
         <w:pStyle w:val="Bibliography"/>
@@ -65392,7 +65409,7 @@
       <w:r>
         <w:t xml:space="preserve"> </w:t>
       </w:r>
-      <w:hyperlink r:id="rId583">
+      <w:hyperlink r:id="rId584">
         <w:r>
           <w:rPr>
             <w:rStyle w:val="Hyperlink"/>
@@ -65404,8 +65421,8 @@
         <w:t xml:space="preserve">.</w:t>
       </w:r>
     </w:p>
-    <w:bookmarkEnd w:id="584"/>
-    <w:bookmarkStart w:id="586" w:name="ref-humans_are_dead"/>
+    <w:bookmarkEnd w:id="585"/>
+    <w:bookmarkStart w:id="587" w:name="ref-humans_are_dead"/>
     <w:p>
       <w:pPr>
         <w:pStyle w:val="Bibliography"/>
@@ -65428,7 +65445,7 @@
       <w:r>
         <w:t xml:space="preserve"> </w:t>
       </w:r>
-      <w:hyperlink r:id="rId585">
+      <w:hyperlink r:id="rId586">
         <w:r>
           <w:rPr>
             <w:rStyle w:val="Hyperlink"/>
@@ -65440,8 +65457,8 @@
         <w:t xml:space="preserve">.</w:t>
       </w:r>
     </w:p>
-    <w:bookmarkEnd w:id="586"/>
-    <w:bookmarkStart w:id="588" w:name="ref-githubdesktop"/>
+    <w:bookmarkEnd w:id="587"/>
+    <w:bookmarkStart w:id="589" w:name="ref-githubdesktop"/>
     <w:p>
       <w:pPr>
         <w:pStyle w:val="Bibliography"/>
@@ -65458,7 +65475,7 @@
       <w:r>
         <w:t xml:space="preserve"> </w:t>
       </w:r>
-      <w:hyperlink r:id="rId587">
+      <w:hyperlink r:id="rId588">
         <w:r>
           <w:rPr>
             <w:rStyle w:val="Hyperlink"/>
@@ -65470,8 +65487,8 @@
         <w:t xml:space="preserve">.</w:t>
       </w:r>
     </w:p>
-    <w:bookmarkEnd w:id="588"/>
-    <w:bookmarkStart w:id="590" w:name="ref-dune"/>
+    <w:bookmarkEnd w:id="589"/>
+    <w:bookmarkStart w:id="591" w:name="ref-dune"/>
     <w:p>
       <w:pPr>
         <w:pStyle w:val="Bibliography"/>
@@ -65494,7 +65511,7 @@
       <w:r>
         <w:t xml:space="preserve"> </w:t>
       </w:r>
-      <w:hyperlink r:id="rId589">
+      <w:hyperlink r:id="rId590">
         <w:r>
           <w:rPr>
             <w:rStyle w:val="Hyperlink"/>
@@ -65506,8 +65523,8 @@
         <w:t xml:space="preserve">.</w:t>
       </w:r>
     </w:p>
-    <w:bookmarkEnd w:id="590"/>
-    <w:bookmarkStart w:id="592" w:name="ref-plos_data"/>
+    <w:bookmarkEnd w:id="591"/>
+    <w:bookmarkStart w:id="593" w:name="ref-plos_data"/>
     <w:p>
       <w:pPr>
         <w:pStyle w:val="Bibliography"/>
@@ -65524,7 +65541,7 @@
       <w:r>
         <w:t xml:space="preserve"> </w:t>
       </w:r>
-      <w:hyperlink r:id="rId591">
+      <w:hyperlink r:id="rId592">
         <w:r>
           <w:rPr>
             <w:rStyle w:val="Hyperlink"/>
@@ -65536,8 +65553,8 @@
         <w:t xml:space="preserve">.</w:t>
       </w:r>
     </w:p>
-    <w:bookmarkEnd w:id="592"/>
-    <w:bookmarkStart w:id="593" w:name="ref-icmje"/>
+    <w:bookmarkEnd w:id="593"/>
+    <w:bookmarkStart w:id="594" w:name="ref-icmje"/>
     <w:p>
       <w:pPr>
         <w:pStyle w:val="Bibliography"/>
@@ -65572,8 +65589,8 @@
         <w:t xml:space="preserve">.</w:t>
       </w:r>
     </w:p>
-    <w:bookmarkEnd w:id="593"/>
-    <w:bookmarkStart w:id="594" w:name="ref-medRxiv"/>
+    <w:bookmarkEnd w:id="594"/>
+    <w:bookmarkStart w:id="595" w:name="ref-medRxiv"/>
     <w:p>
       <w:pPr>
         <w:pStyle w:val="Bibliography"/>
@@ -65590,7 +65607,7 @@
       <w:r>
         <w:t xml:space="preserve"> </w:t>
       </w:r>
-      <w:hyperlink r:id="rId550">
+      <w:hyperlink r:id="rId551">
         <w:r>
           <w:rPr>
             <w:rStyle w:val="Hyperlink"/>
@@ -65602,8 +65619,8 @@
         <w:t xml:space="preserve">.</w:t>
       </w:r>
     </w:p>
-    <w:bookmarkEnd w:id="594"/>
-    <w:bookmarkStart w:id="596" w:name="ref-merali2010"/>
+    <w:bookmarkEnd w:id="595"/>
+    <w:bookmarkStart w:id="597" w:name="ref-merali2010"/>
     <w:p>
       <w:pPr>
         <w:pStyle w:val="Bibliography"/>
@@ -65636,7 +65653,7 @@
       <w:r>
         <w:t xml:space="preserve"> </w:t>
       </w:r>
-      <w:hyperlink r:id="rId595">
+      <w:hyperlink r:id="rId596">
         <w:r>
           <w:rPr>
             <w:rStyle w:val="Hyperlink"/>
@@ -65648,8 +65665,8 @@
         <w:t xml:space="preserve">.</w:t>
       </w:r>
     </w:p>
-    <w:bookmarkEnd w:id="596"/>
-    <w:bookmarkStart w:id="598" w:name="ref-munafo2017"/>
+    <w:bookmarkEnd w:id="597"/>
+    <w:bookmarkStart w:id="599" w:name="ref-munafo2017"/>
     <w:p>
       <w:pPr>
         <w:pStyle w:val="Bibliography"/>
@@ -65682,7 +65699,7 @@
       <w:r>
         <w:t xml:space="preserve"> </w:t>
       </w:r>
-      <w:hyperlink r:id="rId597">
+      <w:hyperlink r:id="rId598">
         <w:r>
           <w:rPr>
             <w:rStyle w:val="Hyperlink"/>
@@ -65694,8 +65711,8 @@
         <w:t xml:space="preserve">.</w:t>
       </w:r>
     </w:p>
-    <w:bookmarkEnd w:id="598"/>
-    <w:bookmarkStart w:id="600" w:name="ref-nuzzo2015"/>
+    <w:bookmarkEnd w:id="599"/>
+    <w:bookmarkStart w:id="601" w:name="ref-nuzzo2015"/>
     <w:p>
       <w:pPr>
         <w:pStyle w:val="Bibliography"/>
@@ -65728,7 +65745,7 @@
       <w:r>
         <w:t xml:space="preserve"> </w:t>
       </w:r>
-      <w:hyperlink r:id="rId599">
+      <w:hyperlink r:id="rId600">
         <w:r>
           <w:rPr>
             <w:rStyle w:val="Hyperlink"/>
@@ -65740,8 +65757,8 @@
         <w:t xml:space="preserve">.</w:t>
       </w:r>
     </w:p>
-    <w:bookmarkEnd w:id="600"/>
-    <w:bookmarkStart w:id="602" w:name="ref-osf"/>
+    <w:bookmarkEnd w:id="601"/>
+    <w:bookmarkStart w:id="603" w:name="ref-osf"/>
     <w:p>
       <w:pPr>
         <w:pStyle w:val="Bibliography"/>
@@ -65758,7 +65775,7 @@
       <w:r>
         <w:t xml:space="preserve"> </w:t>
       </w:r>
-      <w:hyperlink r:id="rId601">
+      <w:hyperlink r:id="rId602">
         <w:r>
           <w:rPr>
             <w:rStyle w:val="Hyperlink"/>
@@ -65770,8 +65787,8 @@
         <w:t xml:space="preserve">.</w:t>
       </w:r>
     </w:p>
-    <w:bookmarkEnd w:id="602"/>
-    <w:bookmarkStart w:id="604" w:name="ref-gitfixum"/>
+    <w:bookmarkEnd w:id="603"/>
+    <w:bookmarkStart w:id="605" w:name="ref-gitfixum"/>
     <w:p>
       <w:pPr>
         <w:pStyle w:val="Bibliography"/>
@@ -65788,7 +65805,7 @@
       <w:r>
         <w:t xml:space="preserve"> </w:t>
       </w:r>
-      <w:hyperlink r:id="rId603">
+      <w:hyperlink r:id="rId604">
         <w:r>
           <w:rPr>
             <w:rStyle w:val="Hyperlink"/>
@@ -65800,8 +65817,8 @@
         <w:t xml:space="preserve">.</w:t>
       </w:r>
     </w:p>
-    <w:bookmarkEnd w:id="604"/>
-    <w:bookmarkStart w:id="606" w:name="ref-rougier2014"/>
+    <w:bookmarkEnd w:id="605"/>
+    <w:bookmarkStart w:id="607" w:name="ref-rougier2014"/>
     <w:p>
       <w:pPr>
         <w:pStyle w:val="Bibliography"/>
@@ -65834,7 +65851,7 @@
       <w:r>
         <w:t xml:space="preserve"> </w:t>
       </w:r>
-      <w:hyperlink r:id="rId605">
+      <w:hyperlink r:id="rId606">
         <w:r>
           <w:rPr>
             <w:rStyle w:val="Hyperlink"/>
@@ -65846,8 +65863,8 @@
         <w:t xml:space="preserve">.</w:t>
       </w:r>
     </w:p>
-    <w:bookmarkEnd w:id="606"/>
-    <w:bookmarkStart w:id="608" w:name="ref-silbiger2019"/>
+    <w:bookmarkEnd w:id="607"/>
+    <w:bookmarkStart w:id="609" w:name="ref-silbiger2019"/>
     <w:p>
       <w:pPr>
         <w:pStyle w:val="Bibliography"/>
@@ -65877,7 +65894,7 @@
       <w:r>
         <w:t xml:space="preserve"> </w:t>
       </w:r>
-      <w:hyperlink r:id="rId607">
+      <w:hyperlink r:id="rId608">
         <w:r>
           <w:rPr>
             <w:rStyle w:val="Hyperlink"/>
@@ -65889,8 +65906,8 @@
         <w:t xml:space="preserve">.</w:t>
       </w:r>
     </w:p>
-    <w:bookmarkEnd w:id="608"/>
-    <w:bookmarkStart w:id="610" w:name="ref-slurm"/>
+    <w:bookmarkEnd w:id="609"/>
+    <w:bookmarkStart w:id="611" w:name="ref-slurm"/>
     <w:p>
       <w:pPr>
         <w:pStyle w:val="Bibliography"/>
@@ -65907,7 +65924,7 @@
       <w:r>
         <w:t xml:space="preserve"> </w:t>
       </w:r>
-      <w:hyperlink r:id="rId609">
+      <w:hyperlink r:id="rId610">
         <w:r>
           <w:rPr>
             <w:rStyle w:val="Hyperlink"/>
@@ -65919,8 +65936,8 @@
         <w:t xml:space="preserve">.</w:t>
       </w:r>
     </w:p>
-    <w:bookmarkEnd w:id="610"/>
-    <w:bookmarkStart w:id="612" w:name="ref-stoddart2019"/>
+    <w:bookmarkEnd w:id="611"/>
+    <w:bookmarkStart w:id="613" w:name="ref-stoddart2019"/>
     <w:p>
       <w:pPr>
         <w:pStyle w:val="Bibliography"/>
@@ -65950,7 +65967,7 @@
       <w:r>
         <w:t xml:space="preserve"> </w:t>
       </w:r>
-      <w:hyperlink r:id="rId611">
+      <w:hyperlink r:id="rId612">
         <w:r>
           <w:rPr>
             <w:rStyle w:val="Hyperlink"/>
@@ -65962,8 +65979,8 @@
         <w:t xml:space="preserve">.</w:t>
       </w:r>
     </w:p>
-    <w:bookmarkEnd w:id="612"/>
-    <w:bookmarkStart w:id="614" w:name="ref-terminator"/>
+    <w:bookmarkEnd w:id="613"/>
+    <w:bookmarkStart w:id="615" w:name="ref-terminator"/>
     <w:p>
       <w:pPr>
         <w:pStyle w:val="Bibliography"/>
@@ -65980,7 +65997,7 @@
       <w:r>
         <w:t xml:space="preserve"> </w:t>
       </w:r>
-      <w:hyperlink r:id="rId613">
+      <w:hyperlink r:id="rId614">
         <w:r>
           <w:rPr>
             <w:rStyle w:val="Hyperlink"/>
@@ -65992,8 +66009,8 @@
         <w:t xml:space="preserve">.</w:t>
       </w:r>
     </w:p>
-    <w:bookmarkEnd w:id="614"/>
-    <w:bookmarkStart w:id="616" w:name="ref-matrix"/>
+    <w:bookmarkEnd w:id="615"/>
+    <w:bookmarkStart w:id="617" w:name="ref-matrix"/>
     <w:p>
       <w:pPr>
         <w:pStyle w:val="Bibliography"/>
@@ -66010,7 +66027,7 @@
       <w:r>
         <w:t xml:space="preserve"> </w:t>
       </w:r>
-      <w:hyperlink r:id="rId615">
+      <w:hyperlink r:id="rId616">
         <w:r>
           <w:rPr>
             <w:rStyle w:val="Hyperlink"/>
@@ -66022,8 +66039,8 @@
         <w:t xml:space="preserve">.</w:t>
       </w:r>
     </w:p>
-    <w:bookmarkEnd w:id="616"/>
-    <w:bookmarkStart w:id="618" w:name="ref-tidyverse2023codereview"/>
+    <w:bookmarkEnd w:id="617"/>
+    <w:bookmarkStart w:id="619" w:name="ref-tidyverse2023codereview"/>
     <w:p>
       <w:pPr>
         <w:pStyle w:val="Bibliography"/>
@@ -66047,7 +66064,7 @@
       <w:r>
         <w:t xml:space="preserve"> </w:t>
       </w:r>
-      <w:hyperlink r:id="rId617">
+      <w:hyperlink r:id="rId618">
         <w:r>
           <w:rPr>
             <w:rStyle w:val="Hyperlink"/>
@@ -66059,8 +66076,8 @@
         <w:t xml:space="preserve">.</w:t>
       </w:r>
     </w:p>
-    <w:bookmarkEnd w:id="618"/>
-    <w:bookmarkStart w:id="620" w:name="ref-vannoorden2021"/>
+    <w:bookmarkEnd w:id="619"/>
+    <w:bookmarkStart w:id="621" w:name="ref-vannoorden2021"/>
     <w:p>
       <w:pPr>
         <w:pStyle w:val="Bibliography"/>
@@ -66090,7 +66107,7 @@
       <w:r>
         <w:t xml:space="preserve"> </w:t>
       </w:r>
-      <w:hyperlink r:id="rId619">
+      <w:hyperlink r:id="rId620">
         <w:r>
           <w:rPr>
             <w:rStyle w:val="Hyperlink"/>
@@ -66102,8 +66119,8 @@
         <w:t xml:space="preserve">.</w:t>
       </w:r>
     </w:p>
-    <w:bookmarkEnd w:id="620"/>
-    <w:bookmarkStart w:id="622" w:name="ref-wargames"/>
+    <w:bookmarkEnd w:id="621"/>
+    <w:bookmarkStart w:id="623" w:name="ref-wargames"/>
     <w:p>
       <w:pPr>
         <w:pStyle w:val="Bibliography"/>
@@ -66120,7 +66137,7 @@
       <w:r>
         <w:t xml:space="preserve"> </w:t>
       </w:r>
-      <w:hyperlink r:id="rId621">
+      <w:hyperlink r:id="rId622">
         <w:r>
           <w:rPr>
             <w:rStyle w:val="Hyperlink"/>
@@ -66132,8 +66149,8 @@
         <w:t xml:space="preserve">.</w:t>
       </w:r>
     </w:p>
-    <w:bookmarkEnd w:id="622"/>
-    <w:bookmarkStart w:id="624" w:name="ref-wickham2019advr"/>
+    <w:bookmarkEnd w:id="623"/>
+    <w:bookmarkStart w:id="625" w:name="ref-wickham2019advr"/>
     <w:p>
       <w:pPr>
         <w:pStyle w:val="Bibliography"/>
@@ -66157,7 +66174,7 @@
       <w:r>
         <w:t xml:space="preserve"> </w:t>
       </w:r>
-      <w:hyperlink r:id="rId623">
+      <w:hyperlink r:id="rId624">
         <w:r>
           <w:rPr>
             <w:rStyle w:val="Hyperlink"/>
@@ -66169,8 +66186,8 @@
         <w:t xml:space="preserve">.</w:t>
       </w:r>
     </w:p>
-    <w:bookmarkEnd w:id="624"/>
-    <w:bookmarkStart w:id="626" w:name="ref-wickham2021shiny"/>
+    <w:bookmarkEnd w:id="625"/>
+    <w:bookmarkStart w:id="627" w:name="ref-wickham2021shiny"/>
     <w:p>
       <w:pPr>
         <w:pStyle w:val="Bibliography"/>
@@ -66194,7 +66211,7 @@
       <w:r>
         <w:t xml:space="preserve"> </w:t>
       </w:r>
-      <w:hyperlink r:id="rId625">
+      <w:hyperlink r:id="rId626">
         <w:r>
           <w:rPr>
             <w:rStyle w:val="Hyperlink"/>
@@ -66206,8 +66223,8 @@
         <w:t xml:space="preserve">.</w:t>
       </w:r>
     </w:p>
-    <w:bookmarkEnd w:id="626"/>
-    <w:bookmarkStart w:id="627" w:name="ref-wickham2023tidyverse"/>
+    <w:bookmarkEnd w:id="627"/>
+    <w:bookmarkStart w:id="628" w:name="ref-wickham2023tidyverse"/>
     <w:p>
       <w:pPr>
         <w:pStyle w:val="Bibliography"/>
@@ -66243,8 +66260,8 @@
         <w:t xml:space="preserve">.</w:t>
       </w:r>
     </w:p>
-    <w:bookmarkEnd w:id="627"/>
-    <w:bookmarkStart w:id="629" w:name="ref-wickham2023tidydesign"/>
+    <w:bookmarkEnd w:id="628"/>
+    <w:bookmarkStart w:id="630" w:name="ref-wickham2023tidydesign"/>
     <w:p>
       <w:pPr>
         <w:pStyle w:val="Bibliography"/>
@@ -66268,7 +66285,7 @@
       <w:r>
         <w:t xml:space="preserve"> </w:t>
       </w:r>
-      <w:hyperlink r:id="rId628">
+      <w:hyperlink r:id="rId629">
         <w:r>
           <w:rPr>
             <w:rStyle w:val="Hyperlink"/>
@@ -66280,8 +66297,8 @@
         <w:t xml:space="preserve">.</w:t>
       </w:r>
     </w:p>
-    <w:bookmarkEnd w:id="629"/>
-    <w:bookmarkStart w:id="631" w:name="ref-wickham2023rpkgs"/>
+    <w:bookmarkEnd w:id="630"/>
+    <w:bookmarkStart w:id="632" w:name="ref-wickham2023rpkgs"/>
     <w:p>
       <w:pPr>
         <w:pStyle w:val="Bibliography"/>
@@ -66305,7 +66322,7 @@
       <w:r>
         <w:t xml:space="preserve"> </w:t>
       </w:r>
-      <w:hyperlink r:id="rId630">
+      <w:hyperlink r:id="rId631">
         <w:r>
           <w:rPr>
             <w:rStyle w:val="Hyperlink"/>
@@ -66317,8 +66334,8 @@
         <w:t xml:space="preserve">.</w:t>
       </w:r>
     </w:p>
-    <w:bookmarkEnd w:id="631"/>
-    <w:bookmarkStart w:id="633" w:name="ref-wickham2023r4ds"/>
+    <w:bookmarkEnd w:id="632"/>
+    <w:bookmarkStart w:id="634" w:name="ref-wickham2023r4ds"/>
     <w:p>
       <w:pPr>
         <w:pStyle w:val="Bibliography"/>
@@ -66342,7 +66359,7 @@
       <w:r>
         <w:t xml:space="preserve"> </w:t>
       </w:r>
-      <w:hyperlink r:id="rId632">
+      <w:hyperlink r:id="rId633">
         <w:r>
           <w:rPr>
             <w:rStyle w:val="Hyperlink"/>
@@ -66354,8 +66371,8 @@
         <w:t xml:space="preserve">.</w:t>
       </w:r>
     </w:p>
-    <w:bookmarkEnd w:id="633"/>
-    <w:bookmarkStart w:id="634" w:name="ref-R-roxygen2"/>
+    <w:bookmarkEnd w:id="634"/>
+    <w:bookmarkStart w:id="635" w:name="ref-R-roxygen2"/>
     <w:p>
       <w:pPr>
         <w:pStyle w:val="Bibliography"/>
@@ -66391,15 +66408,15 @@
         <w:t xml:space="preserve">.</w:t>
       </w:r>
     </w:p>
-    <w:bookmarkEnd w:id="634"/>
     <w:bookmarkEnd w:id="635"/>
+    <w:bookmarkEnd w:id="636"/>
     <w:p>
       <w:r>
         <w:br w:type="page"/>
       </w:r>
     </w:p>
-    <w:bookmarkEnd w:id="636"/>
-    <w:bookmarkStart w:id="638" w:name="sec-appendix-copilot-instructions"/>
+    <w:bookmarkEnd w:id="637"/>
+    <w:bookmarkStart w:id="639" w:name="sec-appendix-copilot-instructions"/>
     <w:p>
       <w:pPr>
         <w:pStyle w:val="Heading1"/>
@@ -66439,7 +66456,7 @@
       <w:r>
         <w:t xml:space="preserve"> </w:t>
       </w:r>
-      <w:hyperlink r:id="rId637">
+      <w:hyperlink r:id="rId638">
         <w:r>
           <w:rPr>
             <w:rStyle w:val="Hyperlink"/>
@@ -66453,8 +66470,8 @@
         <w:br w:type="page"/>
       </w:r>
     </w:p>
-    <w:bookmarkEnd w:id="638"/>
-    <w:bookmarkStart w:id="640" w:name="sec-appendix-copilot-setup-steps"/>
+    <w:bookmarkEnd w:id="639"/>
+    <w:bookmarkStart w:id="641" w:name="sec-appendix-copilot-setup-steps"/>
     <w:p>
       <w:pPr>
         <w:pStyle w:val="Heading1"/>
@@ -66494,7 +66511,7 @@
       <w:r>
         <w:t xml:space="preserve"> </w:t>
       </w:r>
-      <w:hyperlink r:id="rId639">
+      <w:hyperlink r:id="rId640">
         <w:r>
           <w:rPr>
             <w:rStyle w:val="Hyperlink"/>
@@ -66508,8 +66525,8 @@
         <w:br w:type="page"/>
       </w:r>
     </w:p>
-    <w:bookmarkEnd w:id="640"/>
-    <w:bookmarkStart w:id="641" w:name="document-generation-metadata"/>
+    <w:bookmarkEnd w:id="641"/>
+    <w:bookmarkStart w:id="642" w:name="document-generation-metadata"/>
     <w:p>
       <w:pPr>
         <w:pStyle w:val="Heading1"/>
@@ -66567,7 +66584,7 @@
         <w:t xml:space="preserve"> </w:t>
       </w:r>
       <w:r>
-        <w:t xml:space="preserve">edbe990</w:t>
+        <w:t xml:space="preserve">d80993c</w:t>
       </w:r>
     </w:p>
     <w:p>
@@ -66589,7 +66606,7 @@
         <w:t xml:space="preserve"> </w:t>
       </w:r>
       <w:r>
-        <w:t xml:space="preserve">edbe9900d240c0627175f7a3d82a04836e06879f</w:t>
+        <w:t xml:space="preserve">d80993c6e028fd93b995ac2113c75c5bd0db6e56</w:t>
       </w:r>
     </w:p>
     <w:p>
@@ -66611,7 +66628,7 @@
         <w:t xml:space="preserve"> </w:t>
       </w:r>
       <w:r>
-        <w:t xml:space="preserve">2026-01-15 12:48:55 -0800</w:t>
+        <w:t xml:space="preserve">2026-01-16 15:57:28 -0800</w:t>
       </w:r>
     </w:p>
     <w:p>
@@ -66628,7 +66645,7 @@
         <w:t xml:space="preserve">use this commit information to set up the PR correctly and account for any commits that have been added since this document was generated.</w:t>
       </w:r>
     </w:p>
-    <w:bookmarkEnd w:id="641"/>
+    <w:bookmarkEnd w:id="642"/>
     <w:sectPr>
       <w:footnotePr>
         <w:numRestart w:val="eachSect"/>

</xml_diff>

<commit_message>
Deploying to gh-pages from @ UCD-SERG/lab-manual@c46a32762591fab6ab85e689f463b84996135468 🚀
</commit_message>
<xml_diff>
--- a/UCD-SeRG-Lab-Manual.docx
+++ b/UCD-SeRG-Lab-Manual.docx
@@ -65457,7 +65457,7 @@
     </w:p>
     <w:bookmarkEnd w:id="556"/>
     <w:bookmarkEnd w:id="557"/>
-    <w:bookmarkStart w:id="575" w:name="professional-development"/>
+    <w:bookmarkStart w:id="584" w:name="professional-development"/>
     <w:p>
       <w:pPr>
         <w:pStyle w:val="Heading1"/>
@@ -66136,13 +66136,13 @@
       </w:hyperlink>
     </w:p>
     <w:bookmarkEnd w:id="572"/>
-    <w:bookmarkStart w:id="573" w:name="teaching-and-outreach"/>
+    <w:bookmarkStart w:id="581" w:name="sec-dissertation-requirements"/>
     <w:p>
       <w:pPr>
         <w:pStyle w:val="Heading2"/>
       </w:pPr>
       <w:r>
-        <w:t xml:space="preserve">20.6 Teaching and Outreach</w:t>
+        <w:t xml:space="preserve">20.6 PhD Dissertation Requirements</w:t>
       </w:r>
     </w:p>
     <w:p>
@@ -66150,6 +66150,618 @@
         <w:pStyle w:val="FirstParagraph"/>
       </w:pPr>
       <w:r>
+        <w:t xml:space="preserve">Understanding what constitutes a sufficient PhD dissertation is crucial for setting realistic expectations and timelines.</w:t>
+      </w:r>
+      <w:r>
+        <w:t xml:space="preserve"> </w:t>
+      </w:r>
+      <w:r>
+        <w:t xml:space="preserve">The dissertation represents an important milestone,</w:t>
+      </w:r>
+      <w:r>
+        <w:t xml:space="preserve"> </w:t>
+      </w:r>
+      <w:r>
+        <w:t xml:space="preserve">but it doesn’t need to be your magnum opus.</w:t>
+      </w:r>
+    </w:p>
+    <w:bookmarkStart w:id="573" w:name="review-previous-dissertations"/>
+    <w:p>
+      <w:pPr>
+        <w:pStyle w:val="Heading3"/>
+      </w:pPr>
+      <w:r>
+        <w:t xml:space="preserve">20.6.1 Review Previous Dissertations</w:t>
+      </w:r>
+    </w:p>
+    <w:p>
+      <w:pPr>
+        <w:pStyle w:val="FirstParagraph"/>
+      </w:pPr>
+      <w:r>
+        <w:t xml:space="preserve">Before setting your dissertation goals,</w:t>
+      </w:r>
+      <w:r>
+        <w:t xml:space="preserve"> </w:t>
+      </w:r>
+      <w:r>
+        <w:t xml:space="preserve">read previous dissertations from students in your program.</w:t>
+      </w:r>
+      <w:r>
+        <w:t xml:space="preserve"> </w:t>
+      </w:r>
+      <w:r>
+        <w:t xml:space="preserve">This helps you:</w:t>
+      </w:r>
+    </w:p>
+    <w:p>
+      <w:pPr>
+        <w:pStyle w:val="Compact"/>
+        <w:numPr>
+          <w:ilvl w:val="0"/>
+          <w:numId w:val="1204"/>
+        </w:numPr>
+      </w:pPr>
+      <w:r>
+        <w:t xml:space="preserve">Understand the typical scope and depth expected</w:t>
+      </w:r>
+    </w:p>
+    <w:p>
+      <w:pPr>
+        <w:pStyle w:val="Compact"/>
+        <w:numPr>
+          <w:ilvl w:val="0"/>
+          <w:numId w:val="1204"/>
+        </w:numPr>
+      </w:pPr>
+      <w:r>
+        <w:t xml:space="preserve">See different approaches to structure and presentation</w:t>
+      </w:r>
+    </w:p>
+    <w:p>
+      <w:pPr>
+        <w:pStyle w:val="Compact"/>
+        <w:numPr>
+          <w:ilvl w:val="0"/>
+          <w:numId w:val="1204"/>
+        </w:numPr>
+      </w:pPr>
+      <w:r>
+        <w:t xml:space="preserve">Calibrate your expectations based on successful examples</w:t>
+      </w:r>
+    </w:p>
+    <w:p>
+      <w:pPr>
+        <w:pStyle w:val="Compact"/>
+        <w:numPr>
+          <w:ilvl w:val="0"/>
+          <w:numId w:val="1204"/>
+        </w:numPr>
+      </w:pPr>
+      <w:r>
+        <w:t xml:space="preserve">Identify common patterns and standards in your field</w:t>
+      </w:r>
+    </w:p>
+    <w:p>
+      <w:pPr>
+        <w:pStyle w:val="FirstParagraph"/>
+      </w:pPr>
+      <w:r>
+        <w:t xml:space="preserve">Most universities maintain electronic dissertation repositories,</w:t>
+      </w:r>
+      <w:r>
+        <w:t xml:space="preserve"> </w:t>
+      </w:r>
+      <w:r>
+        <w:t xml:space="preserve">making it easy to access recent examples from your program.</w:t>
+      </w:r>
+    </w:p>
+    <w:bookmarkEnd w:id="573"/>
+    <w:bookmarkStart w:id="574" w:name="publication-requirements"/>
+    <w:p>
+      <w:pPr>
+        <w:pStyle w:val="Heading3"/>
+      </w:pPr>
+      <w:r>
+        <w:t xml:space="preserve">20.6.2 Publication Requirements</w:t>
+      </w:r>
+    </w:p>
+    <w:p>
+      <w:pPr>
+        <w:pStyle w:val="FirstParagraph"/>
+      </w:pPr>
+      <w:r>
+        <w:t xml:space="preserve">Three first-author papers typically suffice for a dissertation in public health and biomedical sciences.</w:t>
+      </w:r>
+      <w:r>
+        <w:t xml:space="preserve"> </w:t>
+      </w:r>
+      <w:r>
+        <w:t xml:space="preserve">If academic peers in reputable journals have approved your work through peer review,</w:t>
+      </w:r>
+      <w:r>
+        <w:t xml:space="preserve"> </w:t>
+      </w:r>
+      <w:r>
+        <w:t xml:space="preserve">this demonstrates that your research meets professional standards.</w:t>
+      </w:r>
+      <w:r>
+        <w:t xml:space="preserve"> </w:t>
+      </w:r>
+      <w:r>
+        <w:t xml:space="preserve">Your dissertation committee should recognize this external validation.</w:t>
+      </w:r>
+    </w:p>
+    <w:p>
+      <w:pPr>
+        <w:pStyle w:val="BodyText"/>
+      </w:pPr>
+      <w:r>
+        <w:t xml:space="preserve">The specific publication requirements may vary by program and institution,</w:t>
+      </w:r>
+      <w:r>
+        <w:t xml:space="preserve"> </w:t>
+      </w:r>
+      <w:r>
+        <w:t xml:space="preserve">so consult your program’s guidelines and discuss expectations with your committee early.</w:t>
+      </w:r>
+      <w:r>
+        <w:t xml:space="preserve"> </w:t>
+      </w:r>
+      <w:r>
+        <w:t xml:space="preserve">However, three substantial first-author publications generally demonstrate:</w:t>
+      </w:r>
+    </w:p>
+    <w:p>
+      <w:pPr>
+        <w:pStyle w:val="Compact"/>
+        <w:numPr>
+          <w:ilvl w:val="0"/>
+          <w:numId w:val="1205"/>
+        </w:numPr>
+      </w:pPr>
+      <w:r>
+        <w:t xml:space="preserve">Independent research capability</w:t>
+      </w:r>
+    </w:p>
+    <w:p>
+      <w:pPr>
+        <w:pStyle w:val="Compact"/>
+        <w:numPr>
+          <w:ilvl w:val="0"/>
+          <w:numId w:val="1205"/>
+        </w:numPr>
+      </w:pPr>
+      <w:r>
+        <w:t xml:space="preserve">Ability to communicate findings effectively</w:t>
+      </w:r>
+    </w:p>
+    <w:p>
+      <w:pPr>
+        <w:pStyle w:val="Compact"/>
+        <w:numPr>
+          <w:ilvl w:val="0"/>
+          <w:numId w:val="1205"/>
+        </w:numPr>
+      </w:pPr>
+      <w:r>
+        <w:t xml:space="preserve">Contribution to the scientific literature</w:t>
+      </w:r>
+    </w:p>
+    <w:p>
+      <w:pPr>
+        <w:pStyle w:val="Compact"/>
+        <w:numPr>
+          <w:ilvl w:val="0"/>
+          <w:numId w:val="1205"/>
+        </w:numPr>
+      </w:pPr>
+      <w:r>
+        <w:t xml:space="preserve">Readiness for an academic or research career</w:t>
+      </w:r>
+    </w:p>
+    <w:bookmarkEnd w:id="574"/>
+    <w:bookmarkStart w:id="575" w:name="external-validation-and-fast-tracking"/>
+    <w:p>
+      <w:pPr>
+        <w:pStyle w:val="Heading3"/>
+      </w:pPr>
+      <w:r>
+        <w:t xml:space="preserve">20.6.3 External Validation and Fast-Tracking</w:t>
+      </w:r>
+    </w:p>
+    <w:p>
+      <w:pPr>
+        <w:pStyle w:val="FirstParagraph"/>
+      </w:pPr>
+      <w:r>
+        <w:t xml:space="preserve">If you have a job offer waiting,</w:t>
+      </w:r>
+      <w:r>
+        <w:t xml:space="preserve"> </w:t>
+      </w:r>
+      <w:r>
+        <w:t xml:space="preserve">you can usually get fast-tracked through the dissertation process.</w:t>
+      </w:r>
+      <w:r>
+        <w:t xml:space="preserve"> </w:t>
+      </w:r>
+      <w:r>
+        <w:t xml:space="preserve">The reasoning is straightforward:</w:t>
+      </w:r>
+      <w:r>
+        <w:t xml:space="preserve"> </w:t>
+      </w:r>
+      <w:r>
+        <w:t xml:space="preserve">your work has been externally validated as worthwhile by prospective employers.</w:t>
+      </w:r>
+    </w:p>
+    <w:p>
+      <w:pPr>
+        <w:pStyle w:val="BodyText"/>
+      </w:pPr>
+      <w:r>
+        <w:t xml:space="preserve">Since most post-PhD positions offer better compensation than graduate stipends,</w:t>
+      </w:r>
+      <w:r>
+        <w:t xml:space="preserve"> </w:t>
+      </w:r>
+      <w:r>
+        <w:t xml:space="preserve">it’s difficult to justify prolonging your graduation</w:t>
+      </w:r>
+      <w:r>
+        <w:t xml:space="preserve"> </w:t>
+      </w:r>
+      <w:r>
+        <w:t xml:space="preserve">when you’ve already demonstrated professional competence.</w:t>
+      </w:r>
+      <w:r>
+        <w:t xml:space="preserve"> </w:t>
+      </w:r>
+      <w:r>
+        <w:t xml:space="preserve">This applies whether the job offer is in academia,</w:t>
+      </w:r>
+      <w:r>
+        <w:t xml:space="preserve"> </w:t>
+      </w:r>
+      <w:r>
+        <w:t xml:space="preserve">industry,</w:t>
+      </w:r>
+      <w:r>
+        <w:t xml:space="preserve"> </w:t>
+      </w:r>
+      <w:r>
+        <w:t xml:space="preserve">government,</w:t>
+      </w:r>
+      <w:r>
+        <w:t xml:space="preserve"> </w:t>
+      </w:r>
+      <w:r>
+        <w:t xml:space="preserve">or nonprofit sectors.</w:t>
+      </w:r>
+    </w:p>
+    <w:bookmarkEnd w:id="575"/>
+    <w:bookmarkStart w:id="577" w:name="Xf7e5f1b0b64a3c55df6fef626e920eee1335225"/>
+    <w:p>
+      <w:pPr>
+        <w:pStyle w:val="Heading3"/>
+      </w:pPr>
+      <w:r>
+        <w:t xml:space="preserve">20.6.4 Historical Context: The Masterpiece Tradition</w:t>
+      </w:r>
+    </w:p>
+    <w:p>
+      <w:pPr>
+        <w:pStyle w:val="FirstParagraph"/>
+      </w:pPr>
+      <w:r>
+        <w:t xml:space="preserve">The dissertation is a spiritual successor to an apprentice’s</w:t>
+      </w:r>
+      <w:r>
+        <w:t xml:space="preserve"> </w:t>
+      </w:r>
+      <w:hyperlink r:id="rId576">
+        <w:r>
+          <w:rPr>
+            <w:rStyle w:val="Hyperlink"/>
+          </w:rPr>
+          <w:t xml:space="preserve">masterpiece</w:t>
+        </w:r>
+      </w:hyperlink>
+      <w:r>
+        <w:t xml:space="preserve"> </w:t>
+      </w:r>
+      <w:r>
+        <w:t xml:space="preserve">in craft guilds.</w:t>
+      </w:r>
+      <w:r>
+        <w:t xml:space="preserve"> </w:t>
+      </w:r>
+      <w:r>
+        <w:t xml:space="preserve">Historically,</w:t>
+      </w:r>
+      <w:r>
+        <w:t xml:space="preserve"> </w:t>
+      </w:r>
+      <w:r>
+        <w:t xml:space="preserve">a masterpiece was the piece of work that demonstrated an apprentice had achieved sufficient skill to join the guild as a master craftsperson.</w:t>
+      </w:r>
+      <w:r>
+        <w:t xml:space="preserve"> </w:t>
+      </w:r>
+      <w:r>
+        <w:t xml:space="preserve">It was not meant to be the best work they would ever produce—it was meant to prove they were ready to work independently.</w:t>
+      </w:r>
+    </w:p>
+    <w:p>
+      <w:pPr>
+        <w:pStyle w:val="BodyText"/>
+      </w:pPr>
+      <w:r>
+        <w:t xml:space="preserve">Similarly,</w:t>
+      </w:r>
+      <w:r>
+        <w:t xml:space="preserve"> </w:t>
+      </w:r>
+      <w:r>
+        <w:t xml:space="preserve">your dissertation should demonstrate that you’re ready to conduct independent research.</w:t>
+      </w:r>
+      <w:r>
+        <w:t xml:space="preserve"> </w:t>
+      </w:r>
+      <w:r>
+        <w:t xml:space="preserve">It’s your first professional-level work,</w:t>
+      </w:r>
+      <w:r>
+        <w:t xml:space="preserve"> </w:t>
+      </w:r>
+      <w:r>
+        <w:t xml:space="preserve">not your career highlight.</w:t>
+      </w:r>
+      <w:r>
+        <w:t xml:space="preserve"> </w:t>
+      </w:r>
+      <w:r>
+        <w:t xml:space="preserve">This perspective helps set appropriate expectations:</w:t>
+      </w:r>
+    </w:p>
+    <w:p>
+      <w:pPr>
+        <w:pStyle w:val="Compact"/>
+        <w:numPr>
+          <w:ilvl w:val="0"/>
+          <w:numId w:val="1206"/>
+        </w:numPr>
+      </w:pPr>
+      <w:r>
+        <w:t xml:space="preserve">The dissertation proves you can conduct rigorous research</w:t>
+      </w:r>
+    </w:p>
+    <w:p>
+      <w:pPr>
+        <w:pStyle w:val="Compact"/>
+        <w:numPr>
+          <w:ilvl w:val="0"/>
+          <w:numId w:val="1206"/>
+        </w:numPr>
+      </w:pPr>
+      <w:r>
+        <w:t xml:space="preserve">It doesn’t need to solve every problem in your field</w:t>
+      </w:r>
+    </w:p>
+    <w:p>
+      <w:pPr>
+        <w:pStyle w:val="Compact"/>
+        <w:numPr>
+          <w:ilvl w:val="0"/>
+          <w:numId w:val="1206"/>
+        </w:numPr>
+      </w:pPr>
+      <w:r>
+        <w:t xml:space="preserve">It doesn’t need to be flawless</w:t>
+      </w:r>
+    </w:p>
+    <w:p>
+      <w:pPr>
+        <w:pStyle w:val="Compact"/>
+        <w:numPr>
+          <w:ilvl w:val="0"/>
+          <w:numId w:val="1206"/>
+        </w:numPr>
+      </w:pPr>
+      <w:r>
+        <w:t xml:space="preserve">It doesn’t need to be all-encompassing</w:t>
+      </w:r>
+    </w:p>
+    <w:p>
+      <w:pPr>
+        <w:pStyle w:val="Compact"/>
+        <w:numPr>
+          <w:ilvl w:val="0"/>
+          <w:numId w:val="1206"/>
+        </w:numPr>
+      </w:pPr>
+      <w:r>
+        <w:t xml:space="preserve">It just needs to constitute incremental progress in your field</w:t>
+      </w:r>
+    </w:p>
+    <w:bookmarkEnd w:id="577"/>
+    <w:bookmarkStart w:id="578" w:name="setting-realistic-expectations"/>
+    <w:p>
+      <w:pPr>
+        <w:pStyle w:val="Heading3"/>
+      </w:pPr>
+      <w:r>
+        <w:t xml:space="preserve">20.6.5 Setting Realistic Expectations</w:t>
+      </w:r>
+    </w:p>
+    <w:p>
+      <w:pPr>
+        <w:pStyle w:val="FirstParagraph"/>
+      </w:pPr>
+      <w:r>
+        <w:t xml:space="preserve">Many PhD students struggle with perfectionism or</w:t>
+      </w:r>
+      <w:r>
+        <w:t xml:space="preserve"> </w:t>
+      </w:r>
+      <w:r>
+        <w:t xml:space="preserve">“scope creep”</w:t>
+      </w:r>
+      <w:r>
+        <w:t xml:space="preserve"> </w:t>
+      </w:r>
+      <w:r>
+        <w:t xml:space="preserve">in their dissertations.</w:t>
+      </w:r>
+      <w:r>
+        <w:t xml:space="preserve"> </w:t>
+      </w:r>
+      <w:r>
+        <w:t xml:space="preserve">Remember:</w:t>
+      </w:r>
+    </w:p>
+    <w:p>
+      <w:pPr>
+        <w:pStyle w:val="Compact"/>
+        <w:numPr>
+          <w:ilvl w:val="0"/>
+          <w:numId w:val="1207"/>
+        </w:numPr>
+      </w:pPr>
+      <w:r>
+        <w:t xml:space="preserve">Done is better than perfect when it comes to dissertations</w:t>
+      </w:r>
+    </w:p>
+    <w:p>
+      <w:pPr>
+        <w:pStyle w:val="Compact"/>
+        <w:numPr>
+          <w:ilvl w:val="0"/>
+          <w:numId w:val="1207"/>
+        </w:numPr>
+      </w:pPr>
+      <w:r>
+        <w:t xml:space="preserve">You’ll have your entire career to refine and expand on these ideas</w:t>
+      </w:r>
+    </w:p>
+    <w:p>
+      <w:pPr>
+        <w:pStyle w:val="Compact"/>
+        <w:numPr>
+          <w:ilvl w:val="0"/>
+          <w:numId w:val="1207"/>
+        </w:numPr>
+      </w:pPr>
+      <w:r>
+        <w:t xml:space="preserve">The goal is to finish and move forward,</w:t>
+      </w:r>
+      <w:r>
+        <w:t xml:space="preserve"> </w:t>
+      </w:r>
+      <w:r>
+        <w:t xml:space="preserve">not to write the definitive work on your topic</w:t>
+      </w:r>
+    </w:p>
+    <w:p>
+      <w:pPr>
+        <w:pStyle w:val="Compact"/>
+        <w:numPr>
+          <w:ilvl w:val="0"/>
+          <w:numId w:val="1207"/>
+        </w:numPr>
+      </w:pPr>
+      <w:r>
+        <w:t xml:space="preserve">Your committee wants to see you succeed and graduate</w:t>
+      </w:r>
+    </w:p>
+    <w:p>
+      <w:pPr>
+        <w:pStyle w:val="FirstParagraph"/>
+      </w:pPr>
+      <w:r>
+        <w:t xml:space="preserve">Focus on making a solid,</w:t>
+      </w:r>
+      <w:r>
+        <w:t xml:space="preserve"> </w:t>
+      </w:r>
+      <w:r>
+        <w:t xml:space="preserve">incremental contribution to knowledge in your field.</w:t>
+      </w:r>
+      <w:r>
+        <w:t xml:space="preserve"> </w:t>
+      </w:r>
+      <w:r>
+        <w:t xml:space="preserve">That’s what a dissertation is meant to be—no more,</w:t>
+      </w:r>
+      <w:r>
+        <w:t xml:space="preserve"> </w:t>
+      </w:r>
+      <w:r>
+        <w:t xml:space="preserve">no less.</w:t>
+      </w:r>
+    </w:p>
+    <w:bookmarkEnd w:id="578"/>
+    <w:bookmarkStart w:id="580" w:name="resources-3"/>
+    <w:p>
+      <w:pPr>
+        <w:pStyle w:val="Heading3"/>
+      </w:pPr>
+      <w:r>
+        <w:t xml:space="preserve">20.6.6 Resources</w:t>
+      </w:r>
+    </w:p>
+    <w:p>
+      <w:pPr>
+        <w:pStyle w:val="FirstParagraph"/>
+      </w:pPr>
+      <w:r>
+        <w:rPr>
+          <w:b/>
+          <w:bCs/>
+        </w:rPr>
+        <w:t xml:space="preserve">Dissertation writing tools:</w:t>
+      </w:r>
+    </w:p>
+    <w:p>
+      <w:pPr>
+        <w:pStyle w:val="Compact"/>
+        <w:numPr>
+          <w:ilvl w:val="0"/>
+          <w:numId w:val="1208"/>
+        </w:numPr>
+      </w:pPr>
+      <w:hyperlink r:id="rId579">
+        <w:r>
+          <w:rPr>
+            <w:rStyle w:val="Hyperlink"/>
+          </w:rPr>
+          <w:t xml:space="preserve">quarto-thesis</w:t>
+        </w:r>
+      </w:hyperlink>
+      <w:r>
+        <w:t xml:space="preserve"> </w:t>
+      </w:r>
+      <w:r>
+        <w:t xml:space="preserve">- Quarto extension for creating masters or PhD theses with professional LaTeX formatting</w:t>
+      </w:r>
+    </w:p>
+    <w:bookmarkEnd w:id="580"/>
+    <w:bookmarkEnd w:id="581"/>
+    <w:bookmarkStart w:id="582" w:name="teaching-and-outreach"/>
+    <w:p>
+      <w:pPr>
+        <w:pStyle w:val="Heading2"/>
+      </w:pPr>
+      <w:r>
+        <w:t xml:space="preserve">20.7 Teaching and Outreach</w:t>
+      </w:r>
+    </w:p>
+    <w:p>
+      <w:pPr>
+        <w:pStyle w:val="FirstParagraph"/>
+      </w:pPr>
+      <w:r>
         <w:t xml:space="preserve">Teaching and outreach are valuable professional development opportunities:</w:t>
       </w:r>
     </w:p>
@@ -66158,7 +66770,7 @@
         <w:pStyle w:val="Compact"/>
         <w:numPr>
           <w:ilvl w:val="0"/>
-          <w:numId w:val="1204"/>
+          <w:numId w:val="1209"/>
         </w:numPr>
       </w:pPr>
       <w:r>
@@ -66170,7 +66782,7 @@
         <w:pStyle w:val="Compact"/>
         <w:numPr>
           <w:ilvl w:val="0"/>
-          <w:numId w:val="1204"/>
+          <w:numId w:val="1209"/>
         </w:numPr>
       </w:pPr>
       <w:r>
@@ -66182,7 +66794,7 @@
         <w:pStyle w:val="Compact"/>
         <w:numPr>
           <w:ilvl w:val="0"/>
-          <w:numId w:val="1204"/>
+          <w:numId w:val="1209"/>
         </w:numPr>
       </w:pPr>
       <w:r>
@@ -66231,14 +66843,14 @@
         <w:t xml:space="preserve">provides a comprehensive catalog of available resources.</w:t>
       </w:r>
     </w:p>
-    <w:bookmarkEnd w:id="573"/>
-    <w:bookmarkStart w:id="574" w:name="networking"/>
+    <w:bookmarkEnd w:id="582"/>
+    <w:bookmarkStart w:id="583" w:name="networking"/>
     <w:p>
       <w:pPr>
         <w:pStyle w:val="Heading2"/>
       </w:pPr>
       <w:r>
-        <w:t xml:space="preserve">20.7 Networking</w:t>
+        <w:t xml:space="preserve">20.8 Networking</w:t>
       </w:r>
     </w:p>
     <w:p>
@@ -66254,7 +66866,7 @@
         <w:pStyle w:val="Compact"/>
         <w:numPr>
           <w:ilvl w:val="0"/>
-          <w:numId w:val="1205"/>
+          <w:numId w:val="1210"/>
         </w:numPr>
       </w:pPr>
       <w:r>
@@ -66266,7 +66878,7 @@
         <w:pStyle w:val="Compact"/>
         <w:numPr>
           <w:ilvl w:val="0"/>
-          <w:numId w:val="1205"/>
+          <w:numId w:val="1210"/>
         </w:numPr>
       </w:pPr>
       <w:r>
@@ -66278,7 +66890,7 @@
         <w:pStyle w:val="Compact"/>
         <w:numPr>
           <w:ilvl w:val="0"/>
-          <w:numId w:val="1205"/>
+          <w:numId w:val="1210"/>
         </w:numPr>
       </w:pPr>
       <w:r>
@@ -66290,7 +66902,7 @@
         <w:pStyle w:val="Compact"/>
         <w:numPr>
           <w:ilvl w:val="0"/>
-          <w:numId w:val="1205"/>
+          <w:numId w:val="1210"/>
         </w:numPr>
       </w:pPr>
       <w:r>
@@ -66302,9 +66914,9 @@
         <w:br w:type="page"/>
       </w:r>
     </w:p>
-    <w:bookmarkEnd w:id="574"/>
-    <w:bookmarkEnd w:id="575"/>
-    <w:bookmarkStart w:id="583" w:name="manuscript-preparation-and-publication"/>
+    <w:bookmarkEnd w:id="583"/>
+    <w:bookmarkEnd w:id="584"/>
+    <w:bookmarkStart w:id="592" w:name="manuscript-preparation-and-publication"/>
     <w:p>
       <w:pPr>
         <w:pStyle w:val="Heading1"/>
@@ -66332,7 +66944,7 @@
         </w:r>
       </w:hyperlink>
     </w:p>
-    <w:bookmarkStart w:id="576" w:name="publication-process"/>
+    <w:bookmarkStart w:id="585" w:name="publication-process"/>
     <w:p>
       <w:pPr>
         <w:pStyle w:val="Heading2"/>
@@ -66354,7 +66966,7 @@
         <w:pStyle w:val="Compact"/>
         <w:numPr>
           <w:ilvl w:val="0"/>
-          <w:numId w:val="1206"/>
+          <w:numId w:val="1211"/>
         </w:numPr>
       </w:pPr>
       <w:r>
@@ -66373,7 +66985,7 @@
         <w:pStyle w:val="Compact"/>
         <w:numPr>
           <w:ilvl w:val="0"/>
-          <w:numId w:val="1206"/>
+          <w:numId w:val="1211"/>
         </w:numPr>
       </w:pPr>
       <w:r>
@@ -66392,7 +67004,7 @@
         <w:pStyle w:val="Compact"/>
         <w:numPr>
           <w:ilvl w:val="0"/>
-          <w:numId w:val="1206"/>
+          <w:numId w:val="1211"/>
         </w:numPr>
       </w:pPr>
       <w:r>
@@ -66411,7 +67023,7 @@
         <w:pStyle w:val="Compact"/>
         <w:numPr>
           <w:ilvl w:val="0"/>
-          <w:numId w:val="1206"/>
+          <w:numId w:val="1211"/>
         </w:numPr>
       </w:pPr>
       <w:r>
@@ -66430,7 +67042,7 @@
         <w:pStyle w:val="Compact"/>
         <w:numPr>
           <w:ilvl w:val="0"/>
-          <w:numId w:val="1206"/>
+          <w:numId w:val="1211"/>
         </w:numPr>
       </w:pPr>
       <w:r>
@@ -66449,7 +67061,7 @@
         <w:pStyle w:val="Compact"/>
         <w:numPr>
           <w:ilvl w:val="0"/>
-          <w:numId w:val="1206"/>
+          <w:numId w:val="1211"/>
         </w:numPr>
       </w:pPr>
       <w:r>
@@ -66468,7 +67080,7 @@
         <w:pStyle w:val="Compact"/>
         <w:numPr>
           <w:ilvl w:val="0"/>
-          <w:numId w:val="1206"/>
+          <w:numId w:val="1211"/>
         </w:numPr>
       </w:pPr>
       <w:r>
@@ -66487,7 +67099,7 @@
         <w:pStyle w:val="Compact"/>
         <w:numPr>
           <w:ilvl w:val="0"/>
-          <w:numId w:val="1206"/>
+          <w:numId w:val="1211"/>
         </w:numPr>
       </w:pPr>
       <w:r>
@@ -66501,8 +67113,8 @@
         <w:t xml:space="preserve">: Celebrate and share!</w:t>
       </w:r>
     </w:p>
-    <w:bookmarkEnd w:id="576"/>
-    <w:bookmarkStart w:id="579" w:name="preprints-and-open-access"/>
+    <w:bookmarkEnd w:id="585"/>
+    <w:bookmarkStart w:id="588" w:name="preprints-and-open-access"/>
     <w:p>
       <w:pPr>
         <w:pStyle w:val="Heading2"/>
@@ -66516,7 +67128,7 @@
         <w:pStyle w:val="Compact"/>
         <w:numPr>
           <w:ilvl w:val="0"/>
-          <w:numId w:val="1207"/>
+          <w:numId w:val="1212"/>
         </w:numPr>
       </w:pPr>
       <w:r>
@@ -66525,7 +67137,7 @@
       <w:r>
         <w:t xml:space="preserve"> </w:t>
       </w:r>
-      <w:hyperlink r:id="rId577">
+      <w:hyperlink r:id="rId586">
         <w:r>
           <w:rPr>
             <w:rStyle w:val="Hyperlink"/>
@@ -66542,7 +67154,7 @@
       <w:r>
         <w:t xml:space="preserve"> </w:t>
       </w:r>
-      <w:hyperlink r:id="rId578">
+      <w:hyperlink r:id="rId587">
         <w:r>
           <w:rPr>
             <w:rStyle w:val="Hyperlink"/>
@@ -66556,7 +67168,7 @@
         <w:pStyle w:val="Compact"/>
         <w:numPr>
           <w:ilvl w:val="0"/>
-          <w:numId w:val="1207"/>
+          <w:numId w:val="1212"/>
         </w:numPr>
       </w:pPr>
       <w:r>
@@ -66568,7 +67180,7 @@
         <w:pStyle w:val="Compact"/>
         <w:numPr>
           <w:ilvl w:val="0"/>
-          <w:numId w:val="1207"/>
+          <w:numId w:val="1212"/>
         </w:numPr>
       </w:pPr>
       <w:r>
@@ -66580,7 +67192,7 @@
         <w:pStyle w:val="Compact"/>
         <w:numPr>
           <w:ilvl w:val="0"/>
-          <w:numId w:val="1207"/>
+          <w:numId w:val="1212"/>
         </w:numPr>
       </w:pPr>
       <w:r>
@@ -66597,7 +67209,7 @@
       <w:r>
         <w:t xml:space="preserve"> </w:t>
       </w:r>
-      <w:hyperlink r:id="rId577">
+      <w:hyperlink r:id="rId586">
         <w:r>
           <w:rPr>
             <w:rStyle w:val="Hyperlink"/>
@@ -66609,8 +67221,8 @@
         <w:t xml:space="preserve">.</w:t>
       </w:r>
     </w:p>
-    <w:bookmarkEnd w:id="579"/>
-    <w:bookmarkStart w:id="581" w:name="reporting-checklists"/>
+    <w:bookmarkEnd w:id="588"/>
+    <w:bookmarkStart w:id="590" w:name="reporting-checklists"/>
     <w:p>
       <w:pPr>
         <w:pStyle w:val="Heading2"/>
@@ -66632,7 +67244,7 @@
         <w:pStyle w:val="Compact"/>
         <w:numPr>
           <w:ilvl w:val="0"/>
-          <w:numId w:val="1208"/>
+          <w:numId w:val="1213"/>
         </w:numPr>
       </w:pPr>
       <w:r>
@@ -66644,7 +67256,7 @@
         <w:pStyle w:val="Compact"/>
         <w:numPr>
           <w:ilvl w:val="0"/>
-          <w:numId w:val="1208"/>
+          <w:numId w:val="1213"/>
         </w:numPr>
       </w:pPr>
       <w:r>
@@ -66656,7 +67268,7 @@
         <w:pStyle w:val="Compact"/>
         <w:numPr>
           <w:ilvl w:val="0"/>
-          <w:numId w:val="1208"/>
+          <w:numId w:val="1213"/>
         </w:numPr>
       </w:pPr>
       <w:r>
@@ -66668,7 +67280,7 @@
         <w:pStyle w:val="Compact"/>
         <w:numPr>
           <w:ilvl w:val="0"/>
-          <w:numId w:val="1208"/>
+          <w:numId w:val="1213"/>
         </w:numPr>
       </w:pPr>
       <w:r>
@@ -66677,7 +67289,7 @@
       <w:r>
         <w:t xml:space="preserve"> </w:t>
       </w:r>
-      <w:hyperlink r:id="rId580">
+      <w:hyperlink r:id="rId589">
         <w:r>
           <w:rPr>
             <w:rStyle w:val="Hyperlink"/>
@@ -66689,8 +67301,8 @@
         <w:t xml:space="preserve">)</w:t>
       </w:r>
     </w:p>
-    <w:bookmarkEnd w:id="581"/>
-    <w:bookmarkStart w:id="582" w:name="manuscript-checklist-1"/>
+    <w:bookmarkEnd w:id="590"/>
+    <w:bookmarkStart w:id="591" w:name="manuscript-checklist-1"/>
     <w:p>
       <w:pPr>
         <w:pStyle w:val="Heading2"/>
@@ -66712,7 +67324,7 @@
         <w:pStyle w:val="Compact"/>
         <w:numPr>
           <w:ilvl w:val="0"/>
-          <w:numId w:val="1209"/>
+          <w:numId w:val="1214"/>
         </w:numPr>
       </w:pPr>
       <w:r>
@@ -66724,7 +67336,7 @@
         <w:pStyle w:val="Compact"/>
         <w:numPr>
           <w:ilvl w:val="0"/>
-          <w:numId w:val="1210"/>
+          <w:numId w:val="1215"/>
         </w:numPr>
       </w:pPr>
       <w:r>
@@ -66736,7 +67348,7 @@
         <w:pStyle w:val="Compact"/>
         <w:numPr>
           <w:ilvl w:val="0"/>
-          <w:numId w:val="1211"/>
+          <w:numId w:val="1216"/>
         </w:numPr>
       </w:pPr>
       <w:r>
@@ -66748,7 +67360,7 @@
         <w:pStyle w:val="Compact"/>
         <w:numPr>
           <w:ilvl w:val="0"/>
-          <w:numId w:val="1212"/>
+          <w:numId w:val="1217"/>
         </w:numPr>
       </w:pPr>
       <w:r>
@@ -66760,7 +67372,7 @@
         <w:pStyle w:val="Compact"/>
         <w:numPr>
           <w:ilvl w:val="0"/>
-          <w:numId w:val="1213"/>
+          <w:numId w:val="1218"/>
         </w:numPr>
       </w:pPr>
       <w:r>
@@ -66772,7 +67384,7 @@
         <w:pStyle w:val="Compact"/>
         <w:numPr>
           <w:ilvl w:val="0"/>
-          <w:numId w:val="1214"/>
+          <w:numId w:val="1219"/>
         </w:numPr>
       </w:pPr>
       <w:r>
@@ -66784,7 +67396,7 @@
         <w:pStyle w:val="Compact"/>
         <w:numPr>
           <w:ilvl w:val="0"/>
-          <w:numId w:val="1215"/>
+          <w:numId w:val="1220"/>
         </w:numPr>
       </w:pPr>
       <w:r>
@@ -66796,7 +67408,7 @@
         <w:pStyle w:val="Compact"/>
         <w:numPr>
           <w:ilvl w:val="0"/>
-          <w:numId w:val="1216"/>
+          <w:numId w:val="1221"/>
         </w:numPr>
       </w:pPr>
       <w:r>
@@ -66808,7 +67420,7 @@
         <w:pStyle w:val="Compact"/>
         <w:numPr>
           <w:ilvl w:val="0"/>
-          <w:numId w:val="1217"/>
+          <w:numId w:val="1222"/>
         </w:numPr>
       </w:pPr>
       <w:r>
@@ -66820,7 +67432,7 @@
         <w:pStyle w:val="Compact"/>
         <w:numPr>
           <w:ilvl w:val="0"/>
-          <w:numId w:val="1218"/>
+          <w:numId w:val="1223"/>
         </w:numPr>
       </w:pPr>
       <w:r>
@@ -66832,7 +67444,7 @@
         <w:pStyle w:val="Compact"/>
         <w:numPr>
           <w:ilvl w:val="0"/>
-          <w:numId w:val="1219"/>
+          <w:numId w:val="1224"/>
         </w:numPr>
       </w:pPr>
       <w:r>
@@ -66844,7 +67456,7 @@
         <w:pStyle w:val="Compact"/>
         <w:numPr>
           <w:ilvl w:val="0"/>
-          <w:numId w:val="1220"/>
+          <w:numId w:val="1225"/>
         </w:numPr>
       </w:pPr>
       <w:r>
@@ -66874,7 +67486,7 @@
         <w:pStyle w:val="Compact"/>
         <w:numPr>
           <w:ilvl w:val="0"/>
-          <w:numId w:val="1221"/>
+          <w:numId w:val="1226"/>
         </w:numPr>
       </w:pPr>
       <w:r>
@@ -66886,7 +67498,7 @@
         <w:pStyle w:val="Compact"/>
         <w:numPr>
           <w:ilvl w:val="0"/>
-          <w:numId w:val="1222"/>
+          <w:numId w:val="1227"/>
         </w:numPr>
       </w:pPr>
       <w:r>
@@ -66898,7 +67510,7 @@
         <w:pStyle w:val="Compact"/>
         <w:numPr>
           <w:ilvl w:val="0"/>
-          <w:numId w:val="1223"/>
+          <w:numId w:val="1228"/>
         </w:numPr>
       </w:pPr>
       <w:r>
@@ -66922,7 +67534,7 @@
         <w:pStyle w:val="Compact"/>
         <w:numPr>
           <w:ilvl w:val="0"/>
-          <w:numId w:val="1224"/>
+          <w:numId w:val="1229"/>
         </w:numPr>
       </w:pPr>
       <w:r>
@@ -66934,9 +67546,9 @@
         <w:br w:type="page"/>
       </w:r>
     </w:p>
-    <w:bookmarkEnd w:id="582"/>
-    <w:bookmarkEnd w:id="583"/>
-    <w:bookmarkStart w:id="662" w:name="references"/>
+    <w:bookmarkEnd w:id="591"/>
+    <w:bookmarkEnd w:id="592"/>
+    <w:bookmarkStart w:id="671" w:name="references"/>
     <w:p>
       <w:pPr>
         <w:pStyle w:val="Heading1"/>
@@ -66945,8 +67557,8 @@
         <w:t xml:space="preserve">References</w:t>
       </w:r>
     </w:p>
-    <w:bookmarkStart w:id="661" w:name="refs"/>
-    <w:bookmarkStart w:id="585" w:name="ref-space_odyssey"/>
+    <w:bookmarkStart w:id="670" w:name="refs"/>
+    <w:bookmarkStart w:id="594" w:name="ref-space_odyssey"/>
     <w:p>
       <w:pPr>
         <w:pStyle w:val="Bibliography"/>
@@ -66963,7 +67575,7 @@
       <w:r>
         <w:t xml:space="preserve"> </w:t>
       </w:r>
-      <w:hyperlink r:id="rId584">
+      <w:hyperlink r:id="rId593">
         <w:r>
           <w:rPr>
             <w:rStyle w:val="Hyperlink"/>
@@ -66975,8 +67587,8 @@
         <w:t xml:space="preserve">.</w:t>
       </w:r>
     </w:p>
-    <w:bookmarkEnd w:id="585"/>
-    <w:bookmarkStart w:id="587" w:name="ref-abimbola2022"/>
+    <w:bookmarkEnd w:id="594"/>
+    <w:bookmarkStart w:id="596" w:name="ref-abimbola2022"/>
     <w:p>
       <w:pPr>
         <w:pStyle w:val="Bibliography"/>
@@ -67009,7 +67621,7 @@
       <w:r>
         <w:t xml:space="preserve"> </w:t>
       </w:r>
-      <w:hyperlink r:id="rId586">
+      <w:hyperlink r:id="rId595">
         <w:r>
           <w:rPr>
             <w:rStyle w:val="Hyperlink"/>
@@ -67021,8 +67633,8 @@
         <w:t xml:space="preserve">.</w:t>
       </w:r>
     </w:p>
-    <w:bookmarkEnd w:id="587"/>
-    <w:bookmarkStart w:id="589" w:name="ref-i_robot"/>
+    <w:bookmarkEnd w:id="596"/>
+    <w:bookmarkStart w:id="598" w:name="ref-i_robot"/>
     <w:p>
       <w:pPr>
         <w:pStyle w:val="Bibliography"/>
@@ -67045,7 +67657,7 @@
       <w:r>
         <w:t xml:space="preserve"> </w:t>
       </w:r>
-      <w:hyperlink r:id="rId588">
+      <w:hyperlink r:id="rId597">
         <w:r>
           <w:rPr>
             <w:rStyle w:val="Hyperlink"/>
@@ -67057,8 +67669,8 @@
         <w:t xml:space="preserve">.</w:t>
       </w:r>
     </w:p>
-    <w:bookmarkEnd w:id="589"/>
-    <w:bookmarkStart w:id="591" w:name="ref-baker2019"/>
+    <w:bookmarkEnd w:id="598"/>
+    <w:bookmarkStart w:id="600" w:name="ref-baker2019"/>
     <w:p>
       <w:pPr>
         <w:pStyle w:val="Bibliography"/>
@@ -67088,7 +67700,7 @@
       <w:r>
         <w:t xml:space="preserve"> </w:t>
       </w:r>
-      <w:hyperlink r:id="rId590">
+      <w:hyperlink r:id="rId599">
         <w:r>
           <w:rPr>
             <w:rStyle w:val="Hyperlink"/>
@@ -67100,8 +67712,8 @@
         <w:t xml:space="preserve">.</w:t>
       </w:r>
     </w:p>
-    <w:bookmarkEnd w:id="591"/>
-    <w:bookmarkStart w:id="593" w:name="ref-battlestar_galactica_2004"/>
+    <w:bookmarkEnd w:id="600"/>
+    <w:bookmarkStart w:id="602" w:name="ref-battlestar_galactica_2004"/>
     <w:p>
       <w:pPr>
         <w:pStyle w:val="Bibliography"/>
@@ -67118,7 +67730,7 @@
       <w:r>
         <w:t xml:space="preserve"> </w:t>
       </w:r>
-      <w:hyperlink r:id="rId592">
+      <w:hyperlink r:id="rId601">
         <w:r>
           <w:rPr>
             <w:rStyle w:val="Hyperlink"/>
@@ -67130,8 +67742,8 @@
         <w:t xml:space="preserve">.</w:t>
       </w:r>
     </w:p>
-    <w:bookmarkEnd w:id="593"/>
-    <w:bookmarkStart w:id="594" w:name="ref-benjaminchunglab"/>
+    <w:bookmarkEnd w:id="602"/>
+    <w:bookmarkStart w:id="603" w:name="ref-benjaminchunglab"/>
     <w:p>
       <w:pPr>
         <w:pStyle w:val="Bibliography"/>
@@ -67160,8 +67772,8 @@
         <w:t xml:space="preserve">.</w:t>
       </w:r>
     </w:p>
-    <w:bookmarkEnd w:id="594"/>
-    <w:bookmarkStart w:id="596" w:name="ref-blade_runner"/>
+    <w:bookmarkEnd w:id="603"/>
+    <w:bookmarkStart w:id="605" w:name="ref-blade_runner"/>
     <w:p>
       <w:pPr>
         <w:pStyle w:val="Bibliography"/>
@@ -67178,7 +67790,7 @@
       <w:r>
         <w:t xml:space="preserve"> </w:t>
       </w:r>
-      <w:hyperlink r:id="rId595">
+      <w:hyperlink r:id="rId604">
         <w:r>
           <w:rPr>
             <w:rStyle w:val="Hyperlink"/>
@@ -67190,8 +67802,8 @@
         <w:t xml:space="preserve">.</w:t>
       </w:r>
     </w:p>
-    <w:bookmarkEnd w:id="596"/>
-    <w:bookmarkStart w:id="598" w:name="ref-bryan2023happygit"/>
+    <w:bookmarkEnd w:id="605"/>
+    <w:bookmarkStart w:id="607" w:name="ref-bryan2023happygit"/>
     <w:p>
       <w:pPr>
         <w:pStyle w:val="Bibliography"/>
@@ -67215,7 +67827,7 @@
       <w:r>
         <w:t xml:space="preserve"> </w:t>
       </w:r>
-      <w:hyperlink r:id="rId597">
+      <w:hyperlink r:id="rId606">
         <w:r>
           <w:rPr>
             <w:rStyle w:val="Hyperlink"/>
@@ -67227,8 +67839,8 @@
         <w:t xml:space="preserve">.</w:t>
       </w:r>
     </w:p>
-    <w:bookmarkEnd w:id="598"/>
-    <w:bookmarkStart w:id="600" w:name="ref-enders_game"/>
+    <w:bookmarkEnd w:id="607"/>
+    <w:bookmarkStart w:id="609" w:name="ref-enders_game"/>
     <w:p>
       <w:pPr>
         <w:pStyle w:val="Bibliography"/>
@@ -67251,7 +67863,7 @@
       <w:r>
         <w:t xml:space="preserve"> </w:t>
       </w:r>
-      <w:hyperlink r:id="rId599">
+      <w:hyperlink r:id="rId608">
         <w:r>
           <w:rPr>
             <w:rStyle w:val="Hyperlink"/>
@@ -67263,8 +67875,8 @@
         <w:t xml:space="preserve">.</w:t>
       </w:r>
     </w:p>
-    <w:bookmarkEnd w:id="600"/>
-    <w:bookmarkStart w:id="602" w:name="ref-crameri2020"/>
+    <w:bookmarkEnd w:id="609"/>
+    <w:bookmarkStart w:id="611" w:name="ref-crameri2020"/>
     <w:p>
       <w:pPr>
         <w:pStyle w:val="Bibliography"/>
@@ -67297,7 +67909,7 @@
       <w:r>
         <w:t xml:space="preserve"> </w:t>
       </w:r>
-      <w:hyperlink r:id="rId601">
+      <w:hyperlink r:id="rId610">
         <w:r>
           <w:rPr>
             <w:rStyle w:val="Hyperlink"/>
@@ -67309,8 +67921,8 @@
         <w:t xml:space="preserve">.</w:t>
       </w:r>
     </w:p>
-    <w:bookmarkEnd w:id="602"/>
-    <w:bookmarkStart w:id="604" w:name="ref-creativecommons"/>
+    <w:bookmarkEnd w:id="611"/>
+    <w:bookmarkStart w:id="613" w:name="ref-creativecommons"/>
     <w:p>
       <w:pPr>
         <w:pStyle w:val="Bibliography"/>
@@ -67327,7 +67939,7 @@
       <w:r>
         <w:t xml:space="preserve"> </w:t>
       </w:r>
-      <w:hyperlink r:id="rId603">
+      <w:hyperlink r:id="rId612">
         <w:r>
           <w:rPr>
             <w:rStyle w:val="Hyperlink"/>
@@ -67339,8 +67951,8 @@
         <w:t xml:space="preserve">.</w:t>
       </w:r>
     </w:p>
-    <w:bookmarkEnd w:id="604"/>
-    <w:bookmarkStart w:id="606" w:name="ref-credit"/>
+    <w:bookmarkEnd w:id="613"/>
+    <w:bookmarkStart w:id="615" w:name="ref-credit"/>
     <w:p>
       <w:pPr>
         <w:pStyle w:val="Bibliography"/>
@@ -67357,7 +67969,7 @@
       <w:r>
         <w:t xml:space="preserve"> </w:t>
       </w:r>
-      <w:hyperlink r:id="rId605">
+      <w:hyperlink r:id="rId614">
         <w:r>
           <w:rPr>
             <w:rStyle w:val="Hyperlink"/>
@@ -67369,8 +67981,8 @@
         <w:t xml:space="preserve">.</w:t>
       </w:r>
     </w:p>
-    <w:bookmarkEnd w:id="606"/>
-    <w:bookmarkStart w:id="608" w:name="ref-dryad"/>
+    <w:bookmarkEnd w:id="615"/>
+    <w:bookmarkStart w:id="617" w:name="ref-dryad"/>
     <w:p>
       <w:pPr>
         <w:pStyle w:val="Bibliography"/>
@@ -67387,7 +67999,7 @@
       <w:r>
         <w:t xml:space="preserve"> </w:t>
       </w:r>
-      <w:hyperlink r:id="rId607">
+      <w:hyperlink r:id="rId616">
         <w:r>
           <w:rPr>
             <w:rStyle w:val="Hyperlink"/>
@@ -67399,8 +68011,8 @@
         <w:t xml:space="preserve">.</w:t>
       </w:r>
     </w:p>
-    <w:bookmarkEnd w:id="608"/>
-    <w:bookmarkStart w:id="609" w:name="ref-equatornetwork"/>
+    <w:bookmarkEnd w:id="617"/>
+    <w:bookmarkStart w:id="618" w:name="ref-equatornetwork"/>
     <w:p>
       <w:pPr>
         <w:pStyle w:val="Bibliography"/>
@@ -67417,7 +68029,7 @@
       <w:r>
         <w:t xml:space="preserve"> </w:t>
       </w:r>
-      <w:hyperlink r:id="rId580">
+      <w:hyperlink r:id="rId589">
         <w:r>
           <w:rPr>
             <w:rStyle w:val="Hyperlink"/>
@@ -67429,8 +68041,8 @@
         <w:t xml:space="preserve">.</w:t>
       </w:r>
     </w:p>
-    <w:bookmarkEnd w:id="609"/>
-    <w:bookmarkStart w:id="611" w:name="ref-fay2021engineering"/>
+    <w:bookmarkEnd w:id="618"/>
+    <w:bookmarkStart w:id="620" w:name="ref-fay2021engineering"/>
     <w:p>
       <w:pPr>
         <w:pStyle w:val="Bibliography"/>
@@ -67454,7 +68066,7 @@
       <w:r>
         <w:t xml:space="preserve"> </w:t>
       </w:r>
-      <w:hyperlink r:id="rId610">
+      <w:hyperlink r:id="rId619">
         <w:r>
           <w:rPr>
             <w:rStyle w:val="Hyperlink"/>
@@ -67466,8 +68078,8 @@
         <w:t xml:space="preserve">.</w:t>
       </w:r>
     </w:p>
-    <w:bookmarkEnd w:id="611"/>
-    <w:bookmarkStart w:id="613" w:name="ref-humans_are_dead"/>
+    <w:bookmarkEnd w:id="620"/>
+    <w:bookmarkStart w:id="622" w:name="ref-humans_are_dead"/>
     <w:p>
       <w:pPr>
         <w:pStyle w:val="Bibliography"/>
@@ -67490,7 +68102,7 @@
       <w:r>
         <w:t xml:space="preserve"> </w:t>
       </w:r>
-      <w:hyperlink r:id="rId612">
+      <w:hyperlink r:id="rId621">
         <w:r>
           <w:rPr>
             <w:rStyle w:val="Hyperlink"/>
@@ -67502,8 +68114,8 @@
         <w:t xml:space="preserve">.</w:t>
       </w:r>
     </w:p>
-    <w:bookmarkEnd w:id="613"/>
-    <w:bookmarkStart w:id="615" w:name="ref-githubdesktop"/>
+    <w:bookmarkEnd w:id="622"/>
+    <w:bookmarkStart w:id="624" w:name="ref-githubdesktop"/>
     <w:p>
       <w:pPr>
         <w:pStyle w:val="Bibliography"/>
@@ -67520,7 +68132,7 @@
       <w:r>
         <w:t xml:space="preserve"> </w:t>
       </w:r>
-      <w:hyperlink r:id="rId614">
+      <w:hyperlink r:id="rId623">
         <w:r>
           <w:rPr>
             <w:rStyle w:val="Hyperlink"/>
@@ -67532,8 +68144,8 @@
         <w:t xml:space="preserve">.</w:t>
       </w:r>
     </w:p>
-    <w:bookmarkEnd w:id="615"/>
-    <w:bookmarkStart w:id="617" w:name="ref-dune"/>
+    <w:bookmarkEnd w:id="624"/>
+    <w:bookmarkStart w:id="626" w:name="ref-dune"/>
     <w:p>
       <w:pPr>
         <w:pStyle w:val="Bibliography"/>
@@ -67556,7 +68168,7 @@
       <w:r>
         <w:t xml:space="preserve"> </w:t>
       </w:r>
-      <w:hyperlink r:id="rId616">
+      <w:hyperlink r:id="rId625">
         <w:r>
           <w:rPr>
             <w:rStyle w:val="Hyperlink"/>
@@ -67568,8 +68180,8 @@
         <w:t xml:space="preserve">.</w:t>
       </w:r>
     </w:p>
-    <w:bookmarkEnd w:id="617"/>
-    <w:bookmarkStart w:id="619" w:name="ref-plos_data"/>
+    <w:bookmarkEnd w:id="626"/>
+    <w:bookmarkStart w:id="628" w:name="ref-plos_data"/>
     <w:p>
       <w:pPr>
         <w:pStyle w:val="Bibliography"/>
@@ -67586,7 +68198,7 @@
       <w:r>
         <w:t xml:space="preserve"> </w:t>
       </w:r>
-      <w:hyperlink r:id="rId618">
+      <w:hyperlink r:id="rId627">
         <w:r>
           <w:rPr>
             <w:rStyle w:val="Hyperlink"/>
@@ -67598,8 +68210,8 @@
         <w:t xml:space="preserve">.</w:t>
       </w:r>
     </w:p>
-    <w:bookmarkEnd w:id="619"/>
-    <w:bookmarkStart w:id="620" w:name="ref-icmje"/>
+    <w:bookmarkEnd w:id="628"/>
+    <w:bookmarkStart w:id="629" w:name="ref-icmje"/>
     <w:p>
       <w:pPr>
         <w:pStyle w:val="Bibliography"/>
@@ -67634,8 +68246,8 @@
         <w:t xml:space="preserve">.</w:t>
       </w:r>
     </w:p>
-    <w:bookmarkEnd w:id="620"/>
-    <w:bookmarkStart w:id="621" w:name="ref-medRxiv"/>
+    <w:bookmarkEnd w:id="629"/>
+    <w:bookmarkStart w:id="630" w:name="ref-medRxiv"/>
     <w:p>
       <w:pPr>
         <w:pStyle w:val="Bibliography"/>
@@ -67652,7 +68264,7 @@
       <w:r>
         <w:t xml:space="preserve"> </w:t>
       </w:r>
-      <w:hyperlink r:id="rId577">
+      <w:hyperlink r:id="rId586">
         <w:r>
           <w:rPr>
             <w:rStyle w:val="Hyperlink"/>
@@ -67664,8 +68276,8 @@
         <w:t xml:space="preserve">.</w:t>
       </w:r>
     </w:p>
-    <w:bookmarkEnd w:id="621"/>
-    <w:bookmarkStart w:id="623" w:name="ref-merali2010"/>
+    <w:bookmarkEnd w:id="630"/>
+    <w:bookmarkStart w:id="632" w:name="ref-merali2010"/>
     <w:p>
       <w:pPr>
         <w:pStyle w:val="Bibliography"/>
@@ -67698,7 +68310,7 @@
       <w:r>
         <w:t xml:space="preserve"> </w:t>
       </w:r>
-      <w:hyperlink r:id="rId622">
+      <w:hyperlink r:id="rId631">
         <w:r>
           <w:rPr>
             <w:rStyle w:val="Hyperlink"/>
@@ -67710,8 +68322,8 @@
         <w:t xml:space="preserve">.</w:t>
       </w:r>
     </w:p>
-    <w:bookmarkEnd w:id="623"/>
-    <w:bookmarkStart w:id="625" w:name="ref-munafo2017"/>
+    <w:bookmarkEnd w:id="632"/>
+    <w:bookmarkStart w:id="634" w:name="ref-munafo2017"/>
     <w:p>
       <w:pPr>
         <w:pStyle w:val="Bibliography"/>
@@ -67744,7 +68356,7 @@
       <w:r>
         <w:t xml:space="preserve"> </w:t>
       </w:r>
-      <w:hyperlink r:id="rId624">
+      <w:hyperlink r:id="rId633">
         <w:r>
           <w:rPr>
             <w:rStyle w:val="Hyperlink"/>
@@ -67756,8 +68368,8 @@
         <w:t xml:space="preserve">.</w:t>
       </w:r>
     </w:p>
-    <w:bookmarkEnd w:id="625"/>
-    <w:bookmarkStart w:id="627" w:name="ref-nuzzo2015"/>
+    <w:bookmarkEnd w:id="634"/>
+    <w:bookmarkStart w:id="636" w:name="ref-nuzzo2015"/>
     <w:p>
       <w:pPr>
         <w:pStyle w:val="Bibliography"/>
@@ -67790,7 +68402,7 @@
       <w:r>
         <w:t xml:space="preserve"> </w:t>
       </w:r>
-      <w:hyperlink r:id="rId626">
+      <w:hyperlink r:id="rId635">
         <w:r>
           <w:rPr>
             <w:rStyle w:val="Hyperlink"/>
@@ -67802,8 +68414,8 @@
         <w:t xml:space="preserve">.</w:t>
       </w:r>
     </w:p>
-    <w:bookmarkEnd w:id="627"/>
-    <w:bookmarkStart w:id="629" w:name="ref-osf"/>
+    <w:bookmarkEnd w:id="636"/>
+    <w:bookmarkStart w:id="638" w:name="ref-osf"/>
     <w:p>
       <w:pPr>
         <w:pStyle w:val="Bibliography"/>
@@ -67820,7 +68432,7 @@
       <w:r>
         <w:t xml:space="preserve"> </w:t>
       </w:r>
-      <w:hyperlink r:id="rId628">
+      <w:hyperlink r:id="rId637">
         <w:r>
           <w:rPr>
             <w:rStyle w:val="Hyperlink"/>
@@ -67832,8 +68444,8 @@
         <w:t xml:space="preserve">.</w:t>
       </w:r>
     </w:p>
-    <w:bookmarkEnd w:id="629"/>
-    <w:bookmarkStart w:id="631" w:name="ref-gitfixum"/>
+    <w:bookmarkEnd w:id="638"/>
+    <w:bookmarkStart w:id="640" w:name="ref-gitfixum"/>
     <w:p>
       <w:pPr>
         <w:pStyle w:val="Bibliography"/>
@@ -67850,7 +68462,7 @@
       <w:r>
         <w:t xml:space="preserve"> </w:t>
       </w:r>
-      <w:hyperlink r:id="rId630">
+      <w:hyperlink r:id="rId639">
         <w:r>
           <w:rPr>
             <w:rStyle w:val="Hyperlink"/>
@@ -67862,8 +68474,8 @@
         <w:t xml:space="preserve">.</w:t>
       </w:r>
     </w:p>
-    <w:bookmarkEnd w:id="631"/>
-    <w:bookmarkStart w:id="633" w:name="ref-rougier2014"/>
+    <w:bookmarkEnd w:id="640"/>
+    <w:bookmarkStart w:id="642" w:name="ref-rougier2014"/>
     <w:p>
       <w:pPr>
         <w:pStyle w:val="Bibliography"/>
@@ -67896,7 +68508,7 @@
       <w:r>
         <w:t xml:space="preserve"> </w:t>
       </w:r>
-      <w:hyperlink r:id="rId632">
+      <w:hyperlink r:id="rId641">
         <w:r>
           <w:rPr>
             <w:rStyle w:val="Hyperlink"/>
@@ -67908,8 +68520,8 @@
         <w:t xml:space="preserve">.</w:t>
       </w:r>
     </w:p>
-    <w:bookmarkEnd w:id="633"/>
-    <w:bookmarkStart w:id="635" w:name="ref-silbiger2019"/>
+    <w:bookmarkEnd w:id="642"/>
+    <w:bookmarkStart w:id="644" w:name="ref-silbiger2019"/>
     <w:p>
       <w:pPr>
         <w:pStyle w:val="Bibliography"/>
@@ -67939,7 +68551,7 @@
       <w:r>
         <w:t xml:space="preserve"> </w:t>
       </w:r>
-      <w:hyperlink r:id="rId634">
+      <w:hyperlink r:id="rId643">
         <w:r>
           <w:rPr>
             <w:rStyle w:val="Hyperlink"/>
@@ -67951,8 +68563,8 @@
         <w:t xml:space="preserve">.</w:t>
       </w:r>
     </w:p>
-    <w:bookmarkEnd w:id="635"/>
-    <w:bookmarkStart w:id="637" w:name="ref-slurm"/>
+    <w:bookmarkEnd w:id="644"/>
+    <w:bookmarkStart w:id="646" w:name="ref-slurm"/>
     <w:p>
       <w:pPr>
         <w:pStyle w:val="Bibliography"/>
@@ -67969,7 +68581,7 @@
       <w:r>
         <w:t xml:space="preserve"> </w:t>
       </w:r>
-      <w:hyperlink r:id="rId636">
+      <w:hyperlink r:id="rId645">
         <w:r>
           <w:rPr>
             <w:rStyle w:val="Hyperlink"/>
@@ -67981,8 +68593,8 @@
         <w:t xml:space="preserve">.</w:t>
       </w:r>
     </w:p>
-    <w:bookmarkEnd w:id="637"/>
-    <w:bookmarkStart w:id="639" w:name="ref-stoddart2019"/>
+    <w:bookmarkEnd w:id="646"/>
+    <w:bookmarkStart w:id="648" w:name="ref-stoddart2019"/>
     <w:p>
       <w:pPr>
         <w:pStyle w:val="Bibliography"/>
@@ -68012,7 +68624,7 @@
       <w:r>
         <w:t xml:space="preserve"> </w:t>
       </w:r>
-      <w:hyperlink r:id="rId638">
+      <w:hyperlink r:id="rId647">
         <w:r>
           <w:rPr>
             <w:rStyle w:val="Hyperlink"/>
@@ -68024,8 +68636,8 @@
         <w:t xml:space="preserve">.</w:t>
       </w:r>
     </w:p>
-    <w:bookmarkEnd w:id="639"/>
-    <w:bookmarkStart w:id="641" w:name="ref-terminator"/>
+    <w:bookmarkEnd w:id="648"/>
+    <w:bookmarkStart w:id="650" w:name="ref-terminator"/>
     <w:p>
       <w:pPr>
         <w:pStyle w:val="Bibliography"/>
@@ -68042,7 +68654,7 @@
       <w:r>
         <w:t xml:space="preserve"> </w:t>
       </w:r>
-      <w:hyperlink r:id="rId640">
+      <w:hyperlink r:id="rId649">
         <w:r>
           <w:rPr>
             <w:rStyle w:val="Hyperlink"/>
@@ -68054,8 +68666,8 @@
         <w:t xml:space="preserve">.</w:t>
       </w:r>
     </w:p>
-    <w:bookmarkEnd w:id="641"/>
-    <w:bookmarkStart w:id="643" w:name="ref-matrix"/>
+    <w:bookmarkEnd w:id="650"/>
+    <w:bookmarkStart w:id="652" w:name="ref-matrix"/>
     <w:p>
       <w:pPr>
         <w:pStyle w:val="Bibliography"/>
@@ -68072,7 +68684,7 @@
       <w:r>
         <w:t xml:space="preserve"> </w:t>
       </w:r>
-      <w:hyperlink r:id="rId642">
+      <w:hyperlink r:id="rId651">
         <w:r>
           <w:rPr>
             <w:rStyle w:val="Hyperlink"/>
@@ -68084,8 +68696,8 @@
         <w:t xml:space="preserve">.</w:t>
       </w:r>
     </w:p>
-    <w:bookmarkEnd w:id="643"/>
-    <w:bookmarkStart w:id="644" w:name="ref-tidyverse2023codereview"/>
+    <w:bookmarkEnd w:id="652"/>
+    <w:bookmarkStart w:id="653" w:name="ref-tidyverse2023codereview"/>
     <w:p>
       <w:pPr>
         <w:pStyle w:val="Bibliography"/>
@@ -68121,8 +68733,8 @@
         <w:t xml:space="preserve">.</w:t>
       </w:r>
     </w:p>
-    <w:bookmarkEnd w:id="644"/>
-    <w:bookmarkStart w:id="646" w:name="ref-vannoorden2021"/>
+    <w:bookmarkEnd w:id="653"/>
+    <w:bookmarkStart w:id="655" w:name="ref-vannoorden2021"/>
     <w:p>
       <w:pPr>
         <w:pStyle w:val="Bibliography"/>
@@ -68152,7 +68764,7 @@
       <w:r>
         <w:t xml:space="preserve"> </w:t>
       </w:r>
-      <w:hyperlink r:id="rId645">
+      <w:hyperlink r:id="rId654">
         <w:r>
           <w:rPr>
             <w:rStyle w:val="Hyperlink"/>
@@ -68164,8 +68776,8 @@
         <w:t xml:space="preserve">.</w:t>
       </w:r>
     </w:p>
-    <w:bookmarkEnd w:id="646"/>
-    <w:bookmarkStart w:id="648" w:name="ref-wargames"/>
+    <w:bookmarkEnd w:id="655"/>
+    <w:bookmarkStart w:id="657" w:name="ref-wargames"/>
     <w:p>
       <w:pPr>
         <w:pStyle w:val="Bibliography"/>
@@ -68182,7 +68794,7 @@
       <w:r>
         <w:t xml:space="preserve"> </w:t>
       </w:r>
-      <w:hyperlink r:id="rId647">
+      <w:hyperlink r:id="rId656">
         <w:r>
           <w:rPr>
             <w:rStyle w:val="Hyperlink"/>
@@ -68194,8 +68806,8 @@
         <w:t xml:space="preserve">.</w:t>
       </w:r>
     </w:p>
-    <w:bookmarkEnd w:id="648"/>
-    <w:bookmarkStart w:id="650" w:name="ref-wickham2019advr"/>
+    <w:bookmarkEnd w:id="657"/>
+    <w:bookmarkStart w:id="659" w:name="ref-wickham2019advr"/>
     <w:p>
       <w:pPr>
         <w:pStyle w:val="Bibliography"/>
@@ -68219,7 +68831,7 @@
       <w:r>
         <w:t xml:space="preserve"> </w:t>
       </w:r>
-      <w:hyperlink r:id="rId649">
+      <w:hyperlink r:id="rId658">
         <w:r>
           <w:rPr>
             <w:rStyle w:val="Hyperlink"/>
@@ -68231,8 +68843,8 @@
         <w:t xml:space="preserve">.</w:t>
       </w:r>
     </w:p>
-    <w:bookmarkEnd w:id="650"/>
-    <w:bookmarkStart w:id="652" w:name="ref-wickham2021shiny"/>
+    <w:bookmarkEnd w:id="659"/>
+    <w:bookmarkStart w:id="661" w:name="ref-wickham2021shiny"/>
     <w:p>
       <w:pPr>
         <w:pStyle w:val="Bibliography"/>
@@ -68256,7 +68868,7 @@
       <w:r>
         <w:t xml:space="preserve"> </w:t>
       </w:r>
-      <w:hyperlink r:id="rId651">
+      <w:hyperlink r:id="rId660">
         <w:r>
           <w:rPr>
             <w:rStyle w:val="Hyperlink"/>
@@ -68268,8 +68880,8 @@
         <w:t xml:space="preserve">.</w:t>
       </w:r>
     </w:p>
-    <w:bookmarkEnd w:id="652"/>
-    <w:bookmarkStart w:id="653" w:name="ref-wickham2023tidyverse"/>
+    <w:bookmarkEnd w:id="661"/>
+    <w:bookmarkStart w:id="662" w:name="ref-wickham2023tidyverse"/>
     <w:p>
       <w:pPr>
         <w:pStyle w:val="Bibliography"/>
@@ -68305,8 +68917,8 @@
         <w:t xml:space="preserve">.</w:t>
       </w:r>
     </w:p>
-    <w:bookmarkEnd w:id="653"/>
-    <w:bookmarkStart w:id="655" w:name="ref-wickham2023tidydesign"/>
+    <w:bookmarkEnd w:id="662"/>
+    <w:bookmarkStart w:id="664" w:name="ref-wickham2023tidydesign"/>
     <w:p>
       <w:pPr>
         <w:pStyle w:val="Bibliography"/>
@@ -68330,7 +68942,7 @@
       <w:r>
         <w:t xml:space="preserve"> </w:t>
       </w:r>
-      <w:hyperlink r:id="rId654">
+      <w:hyperlink r:id="rId663">
         <w:r>
           <w:rPr>
             <w:rStyle w:val="Hyperlink"/>
@@ -68342,8 +68954,8 @@
         <w:t xml:space="preserve">.</w:t>
       </w:r>
     </w:p>
-    <w:bookmarkEnd w:id="655"/>
-    <w:bookmarkStart w:id="657" w:name="ref-wickham2023rpkgs"/>
+    <w:bookmarkEnd w:id="664"/>
+    <w:bookmarkStart w:id="666" w:name="ref-wickham2023rpkgs"/>
     <w:p>
       <w:pPr>
         <w:pStyle w:val="Bibliography"/>
@@ -68367,7 +68979,7 @@
       <w:r>
         <w:t xml:space="preserve"> </w:t>
       </w:r>
-      <w:hyperlink r:id="rId656">
+      <w:hyperlink r:id="rId665">
         <w:r>
           <w:rPr>
             <w:rStyle w:val="Hyperlink"/>
@@ -68379,8 +68991,8 @@
         <w:t xml:space="preserve">.</w:t>
       </w:r>
     </w:p>
-    <w:bookmarkEnd w:id="657"/>
-    <w:bookmarkStart w:id="659" w:name="ref-wickham2023r4ds"/>
+    <w:bookmarkEnd w:id="666"/>
+    <w:bookmarkStart w:id="668" w:name="ref-wickham2023r4ds"/>
     <w:p>
       <w:pPr>
         <w:pStyle w:val="Bibliography"/>
@@ -68404,7 +69016,7 @@
       <w:r>
         <w:t xml:space="preserve"> </w:t>
       </w:r>
-      <w:hyperlink r:id="rId658">
+      <w:hyperlink r:id="rId667">
         <w:r>
           <w:rPr>
             <w:rStyle w:val="Hyperlink"/>
@@ -68416,8 +69028,8 @@
         <w:t xml:space="preserve">.</w:t>
       </w:r>
     </w:p>
-    <w:bookmarkEnd w:id="659"/>
-    <w:bookmarkStart w:id="660" w:name="ref-R-roxygen2"/>
+    <w:bookmarkEnd w:id="668"/>
+    <w:bookmarkStart w:id="669" w:name="ref-R-roxygen2"/>
     <w:p>
       <w:pPr>
         <w:pStyle w:val="Bibliography"/>
@@ -68453,15 +69065,15 @@
         <w:t xml:space="preserve">.</w:t>
       </w:r>
     </w:p>
-    <w:bookmarkEnd w:id="660"/>
-    <w:bookmarkEnd w:id="661"/>
+    <w:bookmarkEnd w:id="669"/>
+    <w:bookmarkEnd w:id="670"/>
     <w:p>
       <w:r>
         <w:br w:type="page"/>
       </w:r>
     </w:p>
-    <w:bookmarkEnd w:id="662"/>
-    <w:bookmarkStart w:id="664" w:name="sec-appendix-copilot-instructions"/>
+    <w:bookmarkEnd w:id="671"/>
+    <w:bookmarkStart w:id="673" w:name="sec-appendix-copilot-instructions"/>
     <w:p>
       <w:pPr>
         <w:pStyle w:val="Heading1"/>
@@ -68501,7 +69113,7 @@
       <w:r>
         <w:t xml:space="preserve"> </w:t>
       </w:r>
-      <w:hyperlink r:id="rId663">
+      <w:hyperlink r:id="rId672">
         <w:r>
           <w:rPr>
             <w:rStyle w:val="Hyperlink"/>
@@ -68515,8 +69127,8 @@
         <w:br w:type="page"/>
       </w:r>
     </w:p>
-    <w:bookmarkEnd w:id="664"/>
-    <w:bookmarkStart w:id="666" w:name="sec-appendix-copilot-setup-steps"/>
+    <w:bookmarkEnd w:id="673"/>
+    <w:bookmarkStart w:id="675" w:name="sec-appendix-copilot-setup-steps"/>
     <w:p>
       <w:pPr>
         <w:pStyle w:val="Heading1"/>
@@ -68556,7 +69168,7 @@
       <w:r>
         <w:t xml:space="preserve"> </w:t>
       </w:r>
-      <w:hyperlink r:id="rId665">
+      <w:hyperlink r:id="rId674">
         <w:r>
           <w:rPr>
             <w:rStyle w:val="Hyperlink"/>
@@ -68570,8 +69182,8 @@
         <w:br w:type="page"/>
       </w:r>
     </w:p>
-    <w:bookmarkEnd w:id="666"/>
-    <w:bookmarkStart w:id="667" w:name="document-generation-metadata"/>
+    <w:bookmarkEnd w:id="675"/>
+    <w:bookmarkStart w:id="676" w:name="document-generation-metadata"/>
     <w:p>
       <w:pPr>
         <w:pStyle w:val="Heading1"/>
@@ -68593,7 +69205,7 @@
         <w:pStyle w:val="Compact"/>
         <w:numPr>
           <w:ilvl w:val="0"/>
-          <w:numId w:val="1225"/>
+          <w:numId w:val="1230"/>
         </w:numPr>
       </w:pPr>
       <w:r>
@@ -68615,7 +69227,7 @@
         <w:pStyle w:val="Compact"/>
         <w:numPr>
           <w:ilvl w:val="0"/>
-          <w:numId w:val="1225"/>
+          <w:numId w:val="1230"/>
         </w:numPr>
       </w:pPr>
       <w:r>
@@ -68629,15 +69241,15 @@
         <w:t xml:space="preserve"> </w:t>
       </w:r>
       <w:r>
-        <w:t xml:space="preserve">38c6d35</w:t>
-      </w:r>
-    </w:p>
-    <w:p>
-      <w:pPr>
-        <w:pStyle w:val="Compact"/>
-        <w:numPr>
-          <w:ilvl w:val="0"/>
-          <w:numId w:val="1225"/>
+        <w:t xml:space="preserve">c46a327</w:t>
+      </w:r>
+    </w:p>
+    <w:p>
+      <w:pPr>
+        <w:pStyle w:val="Compact"/>
+        <w:numPr>
+          <w:ilvl w:val="0"/>
+          <w:numId w:val="1230"/>
         </w:numPr>
       </w:pPr>
       <w:r>
@@ -68651,15 +69263,15 @@
         <w:t xml:space="preserve"> </w:t>
       </w:r>
       <w:r>
-        <w:t xml:space="preserve">38c6d35c430f26dba8274fe6053a63bff8d2a7c5</w:t>
-      </w:r>
-    </w:p>
-    <w:p>
-      <w:pPr>
-        <w:pStyle w:val="Compact"/>
-        <w:numPr>
-          <w:ilvl w:val="0"/>
-          <w:numId w:val="1225"/>
+        <w:t xml:space="preserve">c46a32762591fab6ab85e689f463b84996135468</w:t>
+      </w:r>
+    </w:p>
+    <w:p>
+      <w:pPr>
+        <w:pStyle w:val="Compact"/>
+        <w:numPr>
+          <w:ilvl w:val="0"/>
+          <w:numId w:val="1230"/>
         </w:numPr>
       </w:pPr>
       <w:r>
@@ -68673,7 +69285,7 @@
         <w:t xml:space="preserve"> </w:t>
       </w:r>
       <w:r>
-        <w:t xml:space="preserve">2026-01-19 13:08:26 -0800</w:t>
+        <w:t xml:space="preserve">2026-01-19 13:09:35 -0800</w:t>
       </w:r>
     </w:p>
     <w:p>
@@ -68690,7 +69302,7 @@
         <w:t xml:space="preserve">use this commit information to set up the PR correctly and account for any commits that have been added since this document was generated.</w:t>
       </w:r>
     </w:p>
-    <w:bookmarkEnd w:id="667"/>
+    <w:bookmarkEnd w:id="676"/>
     <w:sectPr>
       <w:footnotePr>
         <w:numRestart w:val="eachSect"/>
@@ -70737,6 +71349,21 @@
     <w:abstractNumId w:val="991"/>
   </w:num>
   <w:num w:numId="1206">
+    <w:abstractNumId w:val="991"/>
+  </w:num>
+  <w:num w:numId="1207">
+    <w:abstractNumId w:val="991"/>
+  </w:num>
+  <w:num w:numId="1208">
+    <w:abstractNumId w:val="991"/>
+  </w:num>
+  <w:num w:numId="1209">
+    <w:abstractNumId w:val="991"/>
+  </w:num>
+  <w:num w:numId="1210">
+    <w:abstractNumId w:val="991"/>
+  </w:num>
+  <w:num w:numId="1211">
     <w:abstractNumId w:val="99411"/>
     <w:lvlOverride w:ilvl="0">
       <w:startOverride w:val="1"/>
@@ -70766,26 +71393,11 @@
       <w:startOverride w:val="1"/>
     </w:lvlOverride>
   </w:num>
-  <w:num w:numId="1207">
+  <w:num w:numId="1212">
     <w:abstractNumId w:val="991"/>
   </w:num>
-  <w:num w:numId="1208">
+  <w:num w:numId="1213">
     <w:abstractNumId w:val="991"/>
-  </w:num>
-  <w:num w:numId="1209">
-    <w:abstractNumId w:val="992"/>
-  </w:num>
-  <w:num w:numId="1210">
-    <w:abstractNumId w:val="992"/>
-  </w:num>
-  <w:num w:numId="1211">
-    <w:abstractNumId w:val="992"/>
-  </w:num>
-  <w:num w:numId="1212">
-    <w:abstractNumId w:val="992"/>
-  </w:num>
-  <w:num w:numId="1213">
-    <w:abstractNumId w:val="992"/>
   </w:num>
   <w:num w:numId="1214">
     <w:abstractNumId w:val="992"/>
@@ -70821,6 +71433,21 @@
     <w:abstractNumId w:val="992"/>
   </w:num>
   <w:num w:numId="1225">
+    <w:abstractNumId w:val="992"/>
+  </w:num>
+  <w:num w:numId="1226">
+    <w:abstractNumId w:val="992"/>
+  </w:num>
+  <w:num w:numId="1227">
+    <w:abstractNumId w:val="992"/>
+  </w:num>
+  <w:num w:numId="1228">
+    <w:abstractNumId w:val="992"/>
+  </w:num>
+  <w:num w:numId="1229">
+    <w:abstractNumId w:val="992"/>
+  </w:num>
+  <w:num w:numId="1230">
     <w:abstractNumId w:val="991"/>
   </w:num>
 </w:numbering>

</xml_diff>

<commit_message>
Deploying to gh-pages from @ UCD-SERG/lab-manual@690b2276514b68e13ccec3466a3515621d298519 🚀
</commit_message>
<xml_diff>
--- a/UCD-SeRG-Lab-Manual.docx
+++ b/UCD-SeRG-Lab-Manual.docx
@@ -55323,7 +55323,7 @@
     </w:p>
     <w:bookmarkEnd w:id="440"/>
     <w:bookmarkEnd w:id="441"/>
-    <w:bookmarkStart w:id="511" w:name="working-with-ai"/>
+    <w:bookmarkStart w:id="515" w:name="working-with-ai"/>
     <w:p>
       <w:pPr>
         <w:pStyle w:val="Heading1"/>
@@ -55859,7 +55859,7 @@
       </w:r>
     </w:p>
     <w:bookmarkEnd w:id="447"/>
-    <w:bookmarkStart w:id="510" w:name="coding-agents"/>
+    <w:bookmarkStart w:id="514" w:name="coding-agents"/>
     <w:p>
       <w:pPr>
         <w:pStyle w:val="Heading2"/>
@@ -63753,7 +63753,7 @@
       </w:r>
     </w:p>
     <w:bookmarkEnd w:id="507"/>
-    <w:bookmarkStart w:id="508" w:name="editing-with-.docx-files"/>
+    <w:bookmarkStart w:id="512" w:name="editing-with-.docx-files"/>
     <w:p>
       <w:pPr>
         <w:pStyle w:val="Heading3"/>
@@ -63933,8 +63933,241 @@
         <w:t xml:space="preserve">This approach makes it easier for collaborators who are more comfortable with Word to contribute to the lab manual while maintaining the source files in Quarto format.</w:t>
       </w:r>
     </w:p>
-    <w:bookmarkEnd w:id="508"/>
-    <w:bookmarkStart w:id="509" w:name="copilot-instructions-for-this-repository"/>
+    <w:bookmarkStart w:id="511" w:name="known-issue-document-1-warning-in-word"/>
+    <w:p>
+      <w:pPr>
+        <w:pStyle w:val="Heading4"/>
+      </w:pPr>
+      <w:r>
+        <w:t xml:space="preserve">17.4.10.1 Known Issue:</w:t>
+      </w:r>
+      <w:r>
+        <w:t xml:space="preserve"> </w:t>
+      </w:r>
+      <w:r>
+        <w:t xml:space="preserve">“Document 1”</w:t>
+      </w:r>
+      <w:r>
+        <w:t xml:space="preserve"> </w:t>
+      </w:r>
+      <w:r>
+        <w:t xml:space="preserve">Warning in Word</w:t>
+      </w:r>
+    </w:p>
+    <w:p>
+      <w:pPr>
+        <w:pStyle w:val="FirstParagraph"/>
+      </w:pPr>
+      <w:r>
+        <w:t xml:space="preserve">When opening DOCX files generated by Quarto (including this lab manual),</w:t>
+      </w:r>
+      <w:r>
+        <w:t xml:space="preserve"> </w:t>
+      </w:r>
+      <w:r>
+        <w:t xml:space="preserve">Microsoft Word may display a warning message and open the file with the title</w:t>
+      </w:r>
+      <w:r>
+        <w:t xml:space="preserve"> </w:t>
+      </w:r>
+      <w:r>
+        <w:t xml:space="preserve">“Document 1”</w:t>
+      </w:r>
+      <w:r>
+        <w:t xml:space="preserve"> </w:t>
+      </w:r>
+      <w:r>
+        <w:t xml:space="preserve">instead of the actual filename.</w:t>
+      </w:r>
+      <w:r>
+        <w:t xml:space="preserve"> </w:t>
+      </w:r>
+      <w:r>
+        <w:t xml:space="preserve">Word may also require you to save the file before you can add comments or track changes.</w:t>
+      </w:r>
+    </w:p>
+    <w:p>
+      <w:pPr>
+        <w:pStyle w:val="BodyText"/>
+      </w:pPr>
+      <w:r>
+        <w:rPr>
+          <w:b/>
+          <w:bCs/>
+        </w:rPr>
+        <w:t xml:space="preserve">This is a known limitation</w:t>
+      </w:r>
+      <w:r>
+        <w:t xml:space="preserve"> </w:t>
+      </w:r>
+      <w:r>
+        <w:t xml:space="preserve">with how Quarto generates DOCX files.</w:t>
+      </w:r>
+      <w:r>
+        <w:t xml:space="preserve"> </w:t>
+      </w:r>
+      <w:r>
+        <w:t xml:space="preserve">The issue is being tracked in the Quarto project:</w:t>
+      </w:r>
+    </w:p>
+    <w:p>
+      <w:pPr>
+        <w:pStyle w:val="Compact"/>
+        <w:numPr>
+          <w:ilvl w:val="0"/>
+          <w:numId w:val="1184"/>
+        </w:numPr>
+      </w:pPr>
+      <w:hyperlink r:id="rId508">
+        <w:r>
+          <w:rPr>
+            <w:rStyle w:val="Hyperlink"/>
+          </w:rPr>
+          <w:t xml:space="preserve">Quarto CLI Issue #6357</w:t>
+        </w:r>
+      </w:hyperlink>
+    </w:p>
+    <w:p>
+      <w:pPr>
+        <w:pStyle w:val="Compact"/>
+        <w:numPr>
+          <w:ilvl w:val="0"/>
+          <w:numId w:val="1184"/>
+        </w:numPr>
+      </w:pPr>
+      <w:hyperlink r:id="rId509">
+        <w:r>
+          <w:rPr>
+            <w:rStyle w:val="Hyperlink"/>
+          </w:rPr>
+          <w:t xml:space="preserve">Quarto Discussion #6544</w:t>
+        </w:r>
+      </w:hyperlink>
+    </w:p>
+    <w:p>
+      <w:pPr>
+        <w:pStyle w:val="Compact"/>
+        <w:numPr>
+          <w:ilvl w:val="0"/>
+          <w:numId w:val="1184"/>
+        </w:numPr>
+      </w:pPr>
+      <w:hyperlink r:id="rId510">
+        <w:r>
+          <w:rPr>
+            <w:rStyle w:val="Hyperlink"/>
+          </w:rPr>
+          <w:t xml:space="preserve">Quarto CLI Issue #10587</w:t>
+        </w:r>
+      </w:hyperlink>
+    </w:p>
+    <w:p>
+      <w:pPr>
+        <w:pStyle w:val="FirstParagraph"/>
+      </w:pPr>
+      <w:r>
+        <w:rPr>
+          <w:b/>
+          <w:bCs/>
+        </w:rPr>
+        <w:t xml:space="preserve">Workaround:</w:t>
+      </w:r>
+      <w:r>
+        <w:t xml:space="preserve"> </w:t>
+      </w:r>
+      <w:r>
+        <w:t xml:space="preserve">If you are the author generating the DOCX file from Quarto,</w:t>
+      </w:r>
+      <w:r>
+        <w:t xml:space="preserve"> </w:t>
+      </w:r>
+      <w:r>
+        <w:t xml:space="preserve">follow these steps before sharing with collaborators:</w:t>
+      </w:r>
+    </w:p>
+    <w:p>
+      <w:pPr>
+        <w:pStyle w:val="Compact"/>
+        <w:numPr>
+          <w:ilvl w:val="0"/>
+          <w:numId w:val="1185"/>
+        </w:numPr>
+      </w:pPr>
+      <w:r>
+        <w:t xml:space="preserve">Open the generated DOCX file in Microsoft Word</w:t>
+      </w:r>
+    </w:p>
+    <w:p>
+      <w:pPr>
+        <w:pStyle w:val="Compact"/>
+        <w:numPr>
+          <w:ilvl w:val="0"/>
+          <w:numId w:val="1185"/>
+        </w:numPr>
+      </w:pPr>
+      <w:r>
+        <w:t xml:space="preserve">Immediately save the file (File → Save, or Ctrl+S/Cmd+S)</w:t>
+      </w:r>
+    </w:p>
+    <w:p>
+      <w:pPr>
+        <w:pStyle w:val="Compact"/>
+        <w:numPr>
+          <w:ilvl w:val="0"/>
+          <w:numId w:val="1185"/>
+        </w:numPr>
+      </w:pPr>
+      <w:r>
+        <w:t xml:space="preserve">Close and re-open the file to verify it no longer shows</w:t>
+      </w:r>
+      <w:r>
+        <w:t xml:space="preserve"> </w:t>
+      </w:r>
+      <w:r>
+        <w:t xml:space="preserve">“Document 1”</w:t>
+      </w:r>
+    </w:p>
+    <w:p>
+      <w:pPr>
+        <w:pStyle w:val="Compact"/>
+        <w:numPr>
+          <w:ilvl w:val="0"/>
+          <w:numId w:val="1185"/>
+        </w:numPr>
+      </w:pPr>
+      <w:r>
+        <w:t xml:space="preserve">Share this saved version with collaborators</w:t>
+      </w:r>
+    </w:p>
+    <w:p>
+      <w:pPr>
+        <w:pStyle w:val="FirstParagraph"/>
+      </w:pPr>
+      <w:r>
+        <w:t xml:space="preserve">This one-time step ensures that when collaborators open the file,</w:t>
+      </w:r>
+      <w:r>
+        <w:t xml:space="preserve"> </w:t>
+      </w:r>
+      <w:r>
+        <w:t xml:space="preserve">they won’t see the</w:t>
+      </w:r>
+      <w:r>
+        <w:t xml:space="preserve"> </w:t>
+      </w:r>
+      <w:r>
+        <w:t xml:space="preserve">“Document 1”</w:t>
+      </w:r>
+      <w:r>
+        <w:t xml:space="preserve"> </w:t>
+      </w:r>
+      <w:r>
+        <w:t xml:space="preserve">warning and can immediately add comments and track changes without issues.</w:t>
+      </w:r>
+    </w:p>
+    <w:bookmarkEnd w:id="511"/>
+    <w:bookmarkEnd w:id="512"/>
+    <w:bookmarkStart w:id="513" w:name="copilot-instructions-for-this-repository"/>
     <w:p>
       <w:pPr>
         <w:pStyle w:val="Heading3"/>
@@ -64015,7 +64248,7 @@
         <w:pStyle w:val="Compact"/>
         <w:numPr>
           <w:ilvl w:val="0"/>
-          <w:numId w:val="1184"/>
+          <w:numId w:val="1186"/>
         </w:numPr>
       </w:pPr>
       <w:r>
@@ -64027,7 +64260,7 @@
         <w:pStyle w:val="Compact"/>
         <w:numPr>
           <w:ilvl w:val="0"/>
-          <w:numId w:val="1184"/>
+          <w:numId w:val="1186"/>
         </w:numPr>
       </w:pPr>
       <w:r>
@@ -64051,7 +64284,7 @@
         <w:pStyle w:val="Compact"/>
         <w:numPr>
           <w:ilvl w:val="0"/>
-          <w:numId w:val="1184"/>
+          <w:numId w:val="1186"/>
         </w:numPr>
       </w:pPr>
       <w:r>
@@ -64063,7 +64296,7 @@
         <w:pStyle w:val="Compact"/>
         <w:numPr>
           <w:ilvl w:val="0"/>
-          <w:numId w:val="1184"/>
+          <w:numId w:val="1186"/>
         </w:numPr>
       </w:pPr>
       <w:r>
@@ -64075,7 +64308,7 @@
         <w:pStyle w:val="Compact"/>
         <w:numPr>
           <w:ilvl w:val="0"/>
-          <w:numId w:val="1184"/>
+          <w:numId w:val="1186"/>
         </w:numPr>
       </w:pPr>
       <w:r>
@@ -64162,10 +64395,10 @@
         <w:br w:type="page"/>
       </w:r>
     </w:p>
-    <w:bookmarkEnd w:id="509"/>
-    <w:bookmarkEnd w:id="510"/>
-    <w:bookmarkEnd w:id="511"/>
-    <w:bookmarkStart w:id="521" w:name="checklists"/>
+    <w:bookmarkEnd w:id="513"/>
+    <w:bookmarkEnd w:id="514"/>
+    <w:bookmarkEnd w:id="515"/>
+    <w:bookmarkStart w:id="525" w:name="checklists"/>
     <w:p>
       <w:pPr>
         <w:pStyle w:val="Heading1"/>
@@ -64184,7 +64417,7 @@
       <w:r>
         <w:t xml:space="preserve"> </w:t>
       </w:r>
-      <w:hyperlink r:id="rId512">
+      <w:hyperlink r:id="rId516">
         <w:r>
           <w:rPr>
             <w:rStyle w:val="Hyperlink"/>
@@ -64193,7 +64426,7 @@
         </w:r>
       </w:hyperlink>
     </w:p>
-    <w:bookmarkStart w:id="513" w:name="pre-analysis-plan-checklist"/>
+    <w:bookmarkStart w:id="517" w:name="pre-analysis-plan-checklist"/>
     <w:p>
       <w:pPr>
         <w:pStyle w:val="Heading2"/>
@@ -64207,7 +64440,7 @@
         <w:pStyle w:val="Compact"/>
         <w:numPr>
           <w:ilvl w:val="0"/>
-          <w:numId w:val="1185"/>
+          <w:numId w:val="1187"/>
         </w:numPr>
       </w:pPr>
       <w:r>
@@ -64219,7 +64452,7 @@
         <w:pStyle w:val="Compact"/>
         <w:numPr>
           <w:ilvl w:val="0"/>
-          <w:numId w:val="1185"/>
+          <w:numId w:val="1187"/>
         </w:numPr>
       </w:pPr>
       <w:r>
@@ -64231,7 +64464,7 @@
         <w:pStyle w:val="Compact"/>
         <w:numPr>
           <w:ilvl w:val="0"/>
-          <w:numId w:val="1185"/>
+          <w:numId w:val="1187"/>
         </w:numPr>
       </w:pPr>
       <w:r>
@@ -64243,7 +64476,7 @@
         <w:pStyle w:val="Compact"/>
         <w:numPr>
           <w:ilvl w:val="0"/>
-          <w:numId w:val="1185"/>
+          <w:numId w:val="1187"/>
         </w:numPr>
       </w:pPr>
       <w:r>
@@ -64255,7 +64488,7 @@
         <w:pStyle w:val="Compact"/>
         <w:numPr>
           <w:ilvl w:val="0"/>
-          <w:numId w:val="1185"/>
+          <w:numId w:val="1187"/>
         </w:numPr>
       </w:pPr>
       <w:r>
@@ -64267,7 +64500,7 @@
         <w:pStyle w:val="Compact"/>
         <w:numPr>
           <w:ilvl w:val="0"/>
-          <w:numId w:val="1185"/>
+          <w:numId w:val="1187"/>
         </w:numPr>
       </w:pPr>
       <w:r>
@@ -64279,7 +64512,7 @@
         <w:pStyle w:val="Compact"/>
         <w:numPr>
           <w:ilvl w:val="0"/>
-          <w:numId w:val="1185"/>
+          <w:numId w:val="1187"/>
         </w:numPr>
       </w:pPr>
       <w:r>
@@ -64291,7 +64524,7 @@
         <w:pStyle w:val="Compact"/>
         <w:numPr>
           <w:ilvl w:val="0"/>
-          <w:numId w:val="1185"/>
+          <w:numId w:val="1187"/>
         </w:numPr>
       </w:pPr>
       <w:r>
@@ -64303,7 +64536,7 @@
         <w:pStyle w:val="Compact"/>
         <w:numPr>
           <w:ilvl w:val="0"/>
-          <w:numId w:val="1185"/>
+          <w:numId w:val="1187"/>
         </w:numPr>
       </w:pPr>
       <w:r>
@@ -64315,7 +64548,7 @@
         <w:pStyle w:val="Compact"/>
         <w:numPr>
           <w:ilvl w:val="0"/>
-          <w:numId w:val="1185"/>
+          <w:numId w:val="1187"/>
         </w:numPr>
       </w:pPr>
       <w:r>
@@ -64327,7 +64560,7 @@
         <w:pStyle w:val="Compact"/>
         <w:numPr>
           <w:ilvl w:val="0"/>
-          <w:numId w:val="1185"/>
+          <w:numId w:val="1187"/>
         </w:numPr>
       </w:pPr>
       <w:r>
@@ -64339,7 +64572,7 @@
         <w:pStyle w:val="Compact"/>
         <w:numPr>
           <w:ilvl w:val="0"/>
-          <w:numId w:val="1185"/>
+          <w:numId w:val="1187"/>
         </w:numPr>
       </w:pPr>
       <w:r>
@@ -64351,7 +64584,7 @@
         <w:pStyle w:val="Compact"/>
         <w:numPr>
           <w:ilvl w:val="0"/>
-          <w:numId w:val="1185"/>
+          <w:numId w:val="1187"/>
         </w:numPr>
       </w:pPr>
       <w:r>
@@ -64363,7 +64596,7 @@
         <w:pStyle w:val="Compact"/>
         <w:numPr>
           <w:ilvl w:val="0"/>
-          <w:numId w:val="1185"/>
+          <w:numId w:val="1187"/>
         </w:numPr>
       </w:pPr>
       <w:r>
@@ -64375,15 +64608,15 @@
         <w:pStyle w:val="Compact"/>
         <w:numPr>
           <w:ilvl w:val="0"/>
-          <w:numId w:val="1185"/>
+          <w:numId w:val="1187"/>
         </w:numPr>
       </w:pPr>
       <w:r>
         <w:t xml:space="preserve">Negative control analyses</w:t>
       </w:r>
     </w:p>
-    <w:bookmarkEnd w:id="513"/>
-    <w:bookmarkStart w:id="515" w:name="code-checklist"/>
+    <w:bookmarkEnd w:id="517"/>
+    <w:bookmarkStart w:id="519" w:name="code-checklist"/>
     <w:p>
       <w:pPr>
         <w:pStyle w:val="Heading2"/>
@@ -64397,7 +64630,7 @@
         <w:pStyle w:val="Compact"/>
         <w:numPr>
           <w:ilvl w:val="0"/>
-          <w:numId w:val="1186"/>
+          <w:numId w:val="1188"/>
         </w:numPr>
       </w:pPr>
       <w:r>
@@ -64409,7 +64642,7 @@
         <w:pStyle w:val="Compact"/>
         <w:numPr>
           <w:ilvl w:val="0"/>
-          <w:numId w:val="1186"/>
+          <w:numId w:val="1188"/>
         </w:numPr>
       </w:pPr>
       <w:r>
@@ -64421,7 +64654,7 @@
         <w:pStyle w:val="Compact"/>
         <w:numPr>
           <w:ilvl w:val="0"/>
-          <w:numId w:val="1186"/>
+          <w:numId w:val="1188"/>
         </w:numPr>
       </w:pPr>
       <w:r>
@@ -64433,7 +64666,7 @@
         <w:pStyle w:val="Compact"/>
         <w:numPr>
           <w:ilvl w:val="0"/>
-          <w:numId w:val="1186"/>
+          <w:numId w:val="1188"/>
         </w:numPr>
       </w:pPr>
       <w:r>
@@ -64445,7 +64678,7 @@
         <w:pStyle w:val="Compact"/>
         <w:numPr>
           <w:ilvl w:val="0"/>
-          <w:numId w:val="1186"/>
+          <w:numId w:val="1188"/>
         </w:numPr>
       </w:pPr>
       <w:r>
@@ -64457,7 +64690,7 @@
         <w:pStyle w:val="Compact"/>
         <w:numPr>
           <w:ilvl w:val="0"/>
-          <w:numId w:val="1186"/>
+          <w:numId w:val="1188"/>
         </w:numPr>
       </w:pPr>
       <w:r>
@@ -64466,7 +64699,7 @@
       <w:r>
         <w:t xml:space="preserve"> </w:t>
       </w:r>
-      <w:hyperlink r:id="rId514">
+      <w:hyperlink r:id="rId518">
         <w:r>
           <w:rPr>
             <w:rStyle w:val="Hyperlink"/>
@@ -64483,15 +64716,15 @@
         <w:pStyle w:val="Compact"/>
         <w:numPr>
           <w:ilvl w:val="0"/>
-          <w:numId w:val="1186"/>
+          <w:numId w:val="1188"/>
         </w:numPr>
       </w:pPr>
       <w:r>
         <w:t xml:space="preserve">Are all warnings ignorable? Should any warnings be intentionally suppressed or addressed?</w:t>
       </w:r>
     </w:p>
-    <w:bookmarkEnd w:id="515"/>
-    <w:bookmarkStart w:id="517" w:name="manuscript-checklist"/>
+    <w:bookmarkEnd w:id="519"/>
+    <w:bookmarkStart w:id="521" w:name="manuscript-checklist"/>
     <w:p>
       <w:pPr>
         <w:pStyle w:val="Heading2"/>
@@ -64538,7 +64771,7 @@
         <w:pStyle w:val="Compact"/>
         <w:numPr>
           <w:ilvl w:val="0"/>
-          <w:numId w:val="1187"/>
+          <w:numId w:val="1189"/>
         </w:numPr>
       </w:pPr>
       <w:r>
@@ -64571,7 +64804,7 @@
         <w:pStyle w:val="Compact"/>
         <w:numPr>
           <w:ilvl w:val="0"/>
-          <w:numId w:val="1187"/>
+          <w:numId w:val="1189"/>
         </w:numPr>
       </w:pPr>
       <w:r>
@@ -64583,7 +64816,7 @@
         <w:pStyle w:val="Compact"/>
         <w:numPr>
           <w:ilvl w:val="0"/>
-          <w:numId w:val="1187"/>
+          <w:numId w:val="1189"/>
         </w:numPr>
       </w:pPr>
       <w:r>
@@ -64595,7 +64828,7 @@
         <w:pStyle w:val="Compact"/>
         <w:numPr>
           <w:ilvl w:val="0"/>
-          <w:numId w:val="1187"/>
+          <w:numId w:val="1189"/>
         </w:numPr>
       </w:pPr>
       <w:r>
@@ -64607,7 +64840,7 @@
         <w:pStyle w:val="Compact"/>
         <w:numPr>
           <w:ilvl w:val="0"/>
-          <w:numId w:val="1187"/>
+          <w:numId w:val="1189"/>
         </w:numPr>
       </w:pPr>
       <w:r>
@@ -64619,7 +64852,7 @@
         <w:pStyle w:val="Compact"/>
         <w:numPr>
           <w:ilvl w:val="0"/>
-          <w:numId w:val="1187"/>
+          <w:numId w:val="1189"/>
         </w:numPr>
       </w:pPr>
       <w:r>
@@ -64631,7 +64864,7 @@
         <w:pStyle w:val="Compact"/>
         <w:numPr>
           <w:ilvl w:val="0"/>
-          <w:numId w:val="1187"/>
+          <w:numId w:val="1189"/>
         </w:numPr>
       </w:pPr>
       <w:r>
@@ -64643,7 +64876,7 @@
         <w:pStyle w:val="Compact"/>
         <w:numPr>
           <w:ilvl w:val="0"/>
-          <w:numId w:val="1187"/>
+          <w:numId w:val="1189"/>
         </w:numPr>
       </w:pPr>
       <w:r>
@@ -64655,7 +64888,7 @@
         <w:pStyle w:val="Compact"/>
         <w:numPr>
           <w:ilvl w:val="0"/>
-          <w:numId w:val="1187"/>
+          <w:numId w:val="1189"/>
         </w:numPr>
       </w:pPr>
       <w:r>
@@ -64667,7 +64900,7 @@
         <w:pStyle w:val="Compact"/>
         <w:numPr>
           <w:ilvl w:val="0"/>
-          <w:numId w:val="1187"/>
+          <w:numId w:val="1189"/>
         </w:numPr>
       </w:pPr>
       <w:r>
@@ -64679,7 +64912,7 @@
         <w:pStyle w:val="Compact"/>
         <w:numPr>
           <w:ilvl w:val="0"/>
-          <w:numId w:val="1187"/>
+          <w:numId w:val="1189"/>
         </w:numPr>
       </w:pPr>
       <w:r>
@@ -64691,7 +64924,7 @@
         <w:pStyle w:val="Compact"/>
         <w:numPr>
           <w:ilvl w:val="0"/>
-          <w:numId w:val="1187"/>
+          <w:numId w:val="1189"/>
         </w:numPr>
       </w:pPr>
       <w:r>
@@ -64721,7 +64954,7 @@
         <w:pStyle w:val="Compact"/>
         <w:numPr>
           <w:ilvl w:val="0"/>
-          <w:numId w:val="1187"/>
+          <w:numId w:val="1189"/>
         </w:numPr>
       </w:pPr>
       <w:r>
@@ -64733,7 +64966,7 @@
         <w:pStyle w:val="Compact"/>
         <w:numPr>
           <w:ilvl w:val="0"/>
-          <w:numId w:val="1187"/>
+          <w:numId w:val="1189"/>
         </w:numPr>
       </w:pPr>
       <w:r>
@@ -64763,7 +64996,7 @@
         <w:pStyle w:val="Compact"/>
         <w:numPr>
           <w:ilvl w:val="0"/>
-          <w:numId w:val="1187"/>
+          <w:numId w:val="1189"/>
         </w:numPr>
       </w:pPr>
       <w:r>
@@ -64802,7 +65035,7 @@
         <w:pStyle w:val="Compact"/>
         <w:numPr>
           <w:ilvl w:val="0"/>
-          <w:numId w:val="1187"/>
+          <w:numId w:val="1189"/>
         </w:numPr>
       </w:pPr>
       <w:r>
@@ -64820,7 +65053,7 @@
       <w:r>
         <w:t xml:space="preserve"> </w:t>
       </w:r>
-      <w:hyperlink r:id="rId516">
+      <w:hyperlink r:id="rId520">
         <w:r>
           <w:rPr>
             <w:rStyle w:val="Hyperlink"/>
@@ -64837,7 +65070,7 @@
         <w:pStyle w:val="Compact"/>
         <w:numPr>
           <w:ilvl w:val="0"/>
-          <w:numId w:val="1187"/>
+          <w:numId w:val="1189"/>
         </w:numPr>
       </w:pPr>
       <w:r>
@@ -64865,8 +65098,8 @@
         <w:t xml:space="preserve">for author contributions?</w:t>
       </w:r>
     </w:p>
-    <w:bookmarkEnd w:id="517"/>
-    <w:bookmarkStart w:id="520" w:name="figure-checklist"/>
+    <w:bookmarkEnd w:id="521"/>
+    <w:bookmarkStart w:id="524" w:name="figure-checklist"/>
     <w:p>
       <w:pPr>
         <w:pStyle w:val="Heading2"/>
@@ -64880,7 +65113,7 @@
         <w:pStyle w:val="Compact"/>
         <w:numPr>
           <w:ilvl w:val="0"/>
-          <w:numId w:val="1188"/>
+          <w:numId w:val="1190"/>
         </w:numPr>
       </w:pPr>
       <w:r>
@@ -64892,7 +65125,7 @@
         <w:pStyle w:val="Compact"/>
         <w:numPr>
           <w:ilvl w:val="0"/>
-          <w:numId w:val="1188"/>
+          <w:numId w:val="1190"/>
         </w:numPr>
       </w:pPr>
       <w:r>
@@ -64904,7 +65137,7 @@
         <w:pStyle w:val="Compact"/>
         <w:numPr>
           <w:ilvl w:val="0"/>
-          <w:numId w:val="1188"/>
+          <w:numId w:val="1190"/>
         </w:numPr>
       </w:pPr>
       <w:r>
@@ -64916,7 +65149,7 @@
         <w:pStyle w:val="Compact"/>
         <w:numPr>
           <w:ilvl w:val="0"/>
-          <w:numId w:val="1188"/>
+          <w:numId w:val="1190"/>
         </w:numPr>
       </w:pPr>
       <w:r>
@@ -64928,7 +65161,7 @@
         <w:pStyle w:val="Compact"/>
         <w:numPr>
           <w:ilvl w:val="0"/>
-          <w:numId w:val="1188"/>
+          <w:numId w:val="1190"/>
         </w:numPr>
       </w:pPr>
       <w:r>
@@ -64937,7 +65170,7 @@
       <w:r>
         <w:t xml:space="preserve"> </w:t>
       </w:r>
-      <w:hyperlink r:id="rId518">
+      <w:hyperlink r:id="rId522">
         <w:r>
           <w:rPr>
             <w:rStyle w:val="Hyperlink"/>
@@ -64951,7 +65184,7 @@
       <w:r>
         <w:t xml:space="preserve"> </w:t>
       </w:r>
-      <w:hyperlink r:id="rId519">
+      <w:hyperlink r:id="rId523">
         <w:r>
           <w:rPr>
             <w:rStyle w:val="Hyperlink"/>
@@ -64974,7 +65207,7 @@
         <w:pStyle w:val="Compact"/>
         <w:numPr>
           <w:ilvl w:val="0"/>
-          <w:numId w:val="1188"/>
+          <w:numId w:val="1190"/>
         </w:numPr>
       </w:pPr>
       <w:r>
@@ -64986,7 +65219,7 @@
         <w:pStyle w:val="Compact"/>
         <w:numPr>
           <w:ilvl w:val="0"/>
-          <w:numId w:val="1188"/>
+          <w:numId w:val="1190"/>
         </w:numPr>
       </w:pPr>
       <w:r>
@@ -64998,7 +65231,7 @@
         <w:pStyle w:val="Compact"/>
         <w:numPr>
           <w:ilvl w:val="0"/>
-          <w:numId w:val="1188"/>
+          <w:numId w:val="1190"/>
         </w:numPr>
       </w:pPr>
       <w:r>
@@ -65010,7 +65243,7 @@
         <w:pStyle w:val="Compact"/>
         <w:numPr>
           <w:ilvl w:val="0"/>
-          <w:numId w:val="1188"/>
+          <w:numId w:val="1190"/>
         </w:numPr>
       </w:pPr>
       <w:r>
@@ -65022,9 +65255,9 @@
         <w:br w:type="page"/>
       </w:r>
     </w:p>
-    <w:bookmarkEnd w:id="520"/>
-    <w:bookmarkEnd w:id="521"/>
-    <w:bookmarkStart w:id="563" w:name="resources-2"/>
+    <w:bookmarkEnd w:id="524"/>
+    <w:bookmarkEnd w:id="525"/>
+    <w:bookmarkStart w:id="567" w:name="resources-2"/>
     <w:p>
       <w:pPr>
         <w:pStyle w:val="Heading1"/>
@@ -65043,7 +65276,7 @@
       <w:r>
         <w:t xml:space="preserve"> </w:t>
       </w:r>
-      <w:hyperlink r:id="rId522">
+      <w:hyperlink r:id="rId526">
         <w:r>
           <w:rPr>
             <w:rStyle w:val="Hyperlink"/>
@@ -65052,7 +65285,7 @@
         </w:r>
       </w:hyperlink>
     </w:p>
-    <w:bookmarkStart w:id="538" w:name="resources-for-r"/>
+    <w:bookmarkStart w:id="542" w:name="resources-for-r"/>
     <w:p>
       <w:pPr>
         <w:pStyle w:val="Heading2"/>
@@ -65061,7 +65294,7 @@
         <w:t xml:space="preserve">19.1 Resources for R</w:t>
       </w:r>
     </w:p>
-    <w:bookmarkStart w:id="524" w:name="books-and-comprehensive-guides"/>
+    <w:bookmarkStart w:id="528" w:name="books-and-comprehensive-guides"/>
     <w:p>
       <w:pPr>
         <w:pStyle w:val="Heading3"/>
@@ -65075,7 +65308,7 @@
         <w:pStyle w:val="Compact"/>
         <w:numPr>
           <w:ilvl w:val="0"/>
-          <w:numId w:val="1189"/>
+          <w:numId w:val="1191"/>
         </w:numPr>
       </w:pPr>
       <w:r>
@@ -65099,7 +65332,7 @@
         <w:pStyle w:val="Compact"/>
         <w:numPr>
           <w:ilvl w:val="0"/>
-          <w:numId w:val="1189"/>
+          <w:numId w:val="1191"/>
         </w:numPr>
       </w:pPr>
       <w:r>
@@ -65123,7 +65356,7 @@
         <w:pStyle w:val="Compact"/>
         <w:numPr>
           <w:ilvl w:val="0"/>
-          <w:numId w:val="1189"/>
+          <w:numId w:val="1191"/>
         </w:numPr>
       </w:pPr>
       <w:r>
@@ -65147,7 +65380,7 @@
         <w:pStyle w:val="Compact"/>
         <w:numPr>
           <w:ilvl w:val="0"/>
-          <w:numId w:val="1189"/>
+          <w:numId w:val="1191"/>
         </w:numPr>
       </w:pPr>
       <w:r>
@@ -65171,7 +65404,7 @@
         <w:pStyle w:val="Compact"/>
         <w:numPr>
           <w:ilvl w:val="0"/>
-          <w:numId w:val="1189"/>
+          <w:numId w:val="1191"/>
         </w:numPr>
       </w:pPr>
       <w:r>
@@ -65195,7 +65428,7 @@
         <w:pStyle w:val="Compact"/>
         <w:numPr>
           <w:ilvl w:val="0"/>
-          <w:numId w:val="1189"/>
+          <w:numId w:val="1191"/>
         </w:numPr>
       </w:pPr>
       <w:r>
@@ -65219,10 +65452,10 @@
         <w:pStyle w:val="Compact"/>
         <w:numPr>
           <w:ilvl w:val="0"/>
-          <w:numId w:val="1189"/>
-        </w:numPr>
-      </w:pPr>
-      <w:hyperlink r:id="rId523">
+          <w:numId w:val="1191"/>
+        </w:numPr>
+      </w:pPr>
+      <w:hyperlink r:id="rId527">
         <w:r>
           <w:rPr>
             <w:rStyle w:val="Hyperlink"/>
@@ -65231,8 +65464,8 @@
         </w:r>
       </w:hyperlink>
     </w:p>
-    <w:bookmarkEnd w:id="524"/>
-    <w:bookmarkStart w:id="529" w:name="uc-davis-datalab-workshops-and-tutorials"/>
+    <w:bookmarkEnd w:id="528"/>
+    <w:bookmarkStart w:id="533" w:name="uc-davis-datalab-workshops-and-tutorials"/>
     <w:p>
       <w:pPr>
         <w:pStyle w:val="Heading3"/>
@@ -65271,10 +65504,10 @@
         <w:pStyle w:val="Compact"/>
         <w:numPr>
           <w:ilvl w:val="0"/>
-          <w:numId w:val="1190"/>
-        </w:numPr>
-      </w:pPr>
-      <w:hyperlink r:id="rId525">
+          <w:numId w:val="1192"/>
+        </w:numPr>
+      </w:pPr>
+      <w:hyperlink r:id="rId529">
         <w:r>
           <w:rPr>
             <w:rStyle w:val="Hyperlink"/>
@@ -65294,10 +65527,10 @@
         <w:pStyle w:val="Compact"/>
         <w:numPr>
           <w:ilvl w:val="0"/>
-          <w:numId w:val="1190"/>
-        </w:numPr>
-      </w:pPr>
-      <w:hyperlink r:id="rId526">
+          <w:numId w:val="1192"/>
+        </w:numPr>
+      </w:pPr>
+      <w:hyperlink r:id="rId530">
         <w:r>
           <w:rPr>
             <w:rStyle w:val="Hyperlink"/>
@@ -65317,10 +65550,10 @@
         <w:pStyle w:val="Compact"/>
         <w:numPr>
           <w:ilvl w:val="0"/>
-          <w:numId w:val="1190"/>
-        </w:numPr>
-      </w:pPr>
-      <w:hyperlink r:id="rId527">
+          <w:numId w:val="1192"/>
+        </w:numPr>
+      </w:pPr>
+      <w:hyperlink r:id="rId531">
         <w:r>
           <w:rPr>
             <w:rStyle w:val="Hyperlink"/>
@@ -65340,10 +65573,10 @@
         <w:pStyle w:val="Compact"/>
         <w:numPr>
           <w:ilvl w:val="0"/>
-          <w:numId w:val="1190"/>
-        </w:numPr>
-      </w:pPr>
-      <w:hyperlink r:id="rId528">
+          <w:numId w:val="1192"/>
+        </w:numPr>
+      </w:pPr>
+      <w:hyperlink r:id="rId532">
         <w:r>
           <w:rPr>
             <w:rStyle w:val="Hyperlink"/>
@@ -65358,8 +65591,8 @@
         <w:t xml:space="preserve">- setup instructions for data science software</w:t>
       </w:r>
     </w:p>
-    <w:bookmarkEnd w:id="529"/>
-    <w:bookmarkStart w:id="534" w:name="cheat-sheets"/>
+    <w:bookmarkEnd w:id="533"/>
+    <w:bookmarkStart w:id="538" w:name="cheat-sheets"/>
     <w:p>
       <w:pPr>
         <w:pStyle w:val="Heading3"/>
@@ -65373,10 +65606,10 @@
         <w:pStyle w:val="Compact"/>
         <w:numPr>
           <w:ilvl w:val="0"/>
-          <w:numId w:val="1191"/>
-        </w:numPr>
-      </w:pPr>
-      <w:hyperlink r:id="rId530">
+          <w:numId w:val="1193"/>
+        </w:numPr>
+      </w:pPr>
+      <w:hyperlink r:id="rId534">
         <w:r>
           <w:rPr>
             <w:rStyle w:val="Hyperlink"/>
@@ -65390,10 +65623,10 @@
         <w:pStyle w:val="Compact"/>
         <w:numPr>
           <w:ilvl w:val="0"/>
-          <w:numId w:val="1191"/>
-        </w:numPr>
-      </w:pPr>
-      <w:hyperlink r:id="rId531">
+          <w:numId w:val="1193"/>
+        </w:numPr>
+      </w:pPr>
+      <w:hyperlink r:id="rId535">
         <w:r>
           <w:rPr>
             <w:rStyle w:val="Hyperlink"/>
@@ -65407,10 +65640,10 @@
         <w:pStyle w:val="Compact"/>
         <w:numPr>
           <w:ilvl w:val="0"/>
-          <w:numId w:val="1191"/>
-        </w:numPr>
-      </w:pPr>
-      <w:hyperlink r:id="rId532">
+          <w:numId w:val="1193"/>
+        </w:numPr>
+      </w:pPr>
+      <w:hyperlink r:id="rId536">
         <w:r>
           <w:rPr>
             <w:rStyle w:val="Hyperlink"/>
@@ -65424,10 +65657,10 @@
         <w:pStyle w:val="Compact"/>
         <w:numPr>
           <w:ilvl w:val="0"/>
-          <w:numId w:val="1191"/>
-        </w:numPr>
-      </w:pPr>
-      <w:hyperlink r:id="rId533">
+          <w:numId w:val="1193"/>
+        </w:numPr>
+      </w:pPr>
+      <w:hyperlink r:id="rId537">
         <w:r>
           <w:rPr>
             <w:rStyle w:val="Hyperlink"/>
@@ -65436,8 +65669,8 @@
         </w:r>
       </w:hyperlink>
     </w:p>
-    <w:bookmarkEnd w:id="534"/>
-    <w:bookmarkStart w:id="536" w:name="style-and-best-practices"/>
+    <w:bookmarkEnd w:id="538"/>
+    <w:bookmarkStart w:id="540" w:name="style-and-best-practices"/>
     <w:p>
       <w:pPr>
         <w:pStyle w:val="Heading3"/>
@@ -65451,10 +65684,10 @@
         <w:pStyle w:val="Compact"/>
         <w:numPr>
           <w:ilvl w:val="0"/>
-          <w:numId w:val="1192"/>
-        </w:numPr>
-      </w:pPr>
-      <w:hyperlink r:id="rId535">
+          <w:numId w:val="1194"/>
+        </w:numPr>
+      </w:pPr>
+      <w:hyperlink r:id="rId539">
         <w:r>
           <w:rPr>
             <w:rStyle w:val="Hyperlink"/>
@@ -65463,8 +65696,8 @@
         </w:r>
       </w:hyperlink>
     </w:p>
-    <w:bookmarkEnd w:id="536"/>
-    <w:bookmarkStart w:id="537" w:name="tidy-evaluation-resources"/>
+    <w:bookmarkEnd w:id="540"/>
+    <w:bookmarkStart w:id="541" w:name="tidy-evaluation-resources"/>
     <w:p>
       <w:pPr>
         <w:pStyle w:val="Heading3"/>
@@ -65478,7 +65711,7 @@
         <w:pStyle w:val="Compact"/>
         <w:numPr>
           <w:ilvl w:val="0"/>
-          <w:numId w:val="1193"/>
+          <w:numId w:val="1195"/>
         </w:numPr>
       </w:pPr>
       <w:hyperlink r:id="rId174">
@@ -65501,7 +65734,7 @@
         <w:pStyle w:val="Compact"/>
         <w:numPr>
           <w:ilvl w:val="0"/>
-          <w:numId w:val="1193"/>
+          <w:numId w:val="1195"/>
         </w:numPr>
       </w:pPr>
       <w:hyperlink r:id="rId175">
@@ -65524,7 +65757,7 @@
         <w:pStyle w:val="Compact"/>
         <w:numPr>
           <w:ilvl w:val="0"/>
-          <w:numId w:val="1193"/>
+          <w:numId w:val="1195"/>
         </w:numPr>
       </w:pPr>
       <w:hyperlink r:id="rId177">
@@ -65547,7 +65780,7 @@
         <w:pStyle w:val="Compact"/>
         <w:numPr>
           <w:ilvl w:val="0"/>
-          <w:numId w:val="1193"/>
+          <w:numId w:val="1195"/>
         </w:numPr>
       </w:pPr>
       <w:hyperlink r:id="rId178">
@@ -65570,7 +65803,7 @@
         <w:pStyle w:val="Compact"/>
         <w:numPr>
           <w:ilvl w:val="0"/>
-          <w:numId w:val="1193"/>
+          <w:numId w:val="1195"/>
         </w:numPr>
       </w:pPr>
       <w:hyperlink r:id="rId175">
@@ -65588,9 +65821,9 @@
         <w:t xml:space="preserve">(package vignette)</w:t>
       </w:r>
     </w:p>
-    <w:bookmarkEnd w:id="537"/>
-    <w:bookmarkEnd w:id="538"/>
-    <w:bookmarkStart w:id="540" w:name="resources-for-git-github"/>
+    <w:bookmarkEnd w:id="541"/>
+    <w:bookmarkEnd w:id="542"/>
+    <w:bookmarkStart w:id="544" w:name="resources-for-git-github"/>
     <w:p>
       <w:pPr>
         <w:pStyle w:val="Heading2"/>
@@ -65604,7 +65837,7 @@
         <w:pStyle w:val="Compact"/>
         <w:numPr>
           <w:ilvl w:val="0"/>
-          <w:numId w:val="1194"/>
+          <w:numId w:val="1196"/>
         </w:numPr>
       </w:pPr>
       <w:r>
@@ -65628,10 +65861,10 @@
         <w:pStyle w:val="Compact"/>
         <w:numPr>
           <w:ilvl w:val="0"/>
-          <w:numId w:val="1194"/>
-        </w:numPr>
-      </w:pPr>
-      <w:hyperlink r:id="rId539">
+          <w:numId w:val="1196"/>
+        </w:numPr>
+      </w:pPr>
+      <w:hyperlink r:id="rId543">
         <w:r>
           <w:rPr>
             <w:rStyle w:val="Hyperlink"/>
@@ -65645,7 +65878,7 @@
         <w:pStyle w:val="Compact"/>
         <w:numPr>
           <w:ilvl w:val="0"/>
-          <w:numId w:val="1194"/>
+          <w:numId w:val="1196"/>
         </w:numPr>
       </w:pPr>
       <w:hyperlink r:id="rId339">
@@ -65663,8 +65896,8 @@
         <w:t xml:space="preserve">- hands-on Git practice repository</w:t>
       </w:r>
     </w:p>
-    <w:bookmarkEnd w:id="540"/>
-    <w:bookmarkStart w:id="543" w:name="resources-for-python"/>
+    <w:bookmarkEnd w:id="544"/>
+    <w:bookmarkStart w:id="547" w:name="resources-for-python"/>
     <w:p>
       <w:pPr>
         <w:pStyle w:val="Heading2"/>
@@ -65678,10 +65911,10 @@
         <w:pStyle w:val="Compact"/>
         <w:numPr>
           <w:ilvl w:val="0"/>
-          <w:numId w:val="1195"/>
-        </w:numPr>
-      </w:pPr>
-      <w:hyperlink r:id="rId541">
+          <w:numId w:val="1197"/>
+        </w:numPr>
+      </w:pPr>
+      <w:hyperlink r:id="rId545">
         <w:r>
           <w:rPr>
             <w:rStyle w:val="Hyperlink"/>
@@ -65701,10 +65934,10 @@
         <w:pStyle w:val="Compact"/>
         <w:numPr>
           <w:ilvl w:val="0"/>
-          <w:numId w:val="1195"/>
-        </w:numPr>
-      </w:pPr>
-      <w:hyperlink r:id="rId542">
+          <w:numId w:val="1197"/>
+        </w:numPr>
+      </w:pPr>
+      <w:hyperlink r:id="rId546">
         <w:r>
           <w:rPr>
             <w:rStyle w:val="Hyperlink"/>
@@ -65719,8 +65952,8 @@
         <w:t xml:space="preserve">- text analysis and NLP techniques</w:t>
       </w:r>
     </w:p>
-    <w:bookmarkEnd w:id="543"/>
-    <w:bookmarkStart w:id="545" w:name="resources-for-julia"/>
+    <w:bookmarkEnd w:id="547"/>
+    <w:bookmarkStart w:id="549" w:name="resources-for-julia"/>
     <w:p>
       <w:pPr>
         <w:pStyle w:val="Heading2"/>
@@ -65734,10 +65967,10 @@
         <w:pStyle w:val="Compact"/>
         <w:numPr>
           <w:ilvl w:val="0"/>
-          <w:numId w:val="1196"/>
-        </w:numPr>
-      </w:pPr>
-      <w:hyperlink r:id="rId544">
+          <w:numId w:val="1198"/>
+        </w:numPr>
+      </w:pPr>
+      <w:hyperlink r:id="rId548">
         <w:r>
           <w:rPr>
             <w:rStyle w:val="Hyperlink"/>
@@ -65752,8 +65985,8 @@
         <w:t xml:space="preserve">- foundational Julia programming</w:t>
       </w:r>
     </w:p>
-    <w:bookmarkEnd w:id="545"/>
-    <w:bookmarkStart w:id="546" w:name="scientific-figures"/>
+    <w:bookmarkEnd w:id="549"/>
+    <w:bookmarkStart w:id="550" w:name="scientific-figures"/>
     <w:p>
       <w:pPr>
         <w:pStyle w:val="Heading2"/>
@@ -65767,7 +66000,7 @@
         <w:pStyle w:val="Compact"/>
         <w:numPr>
           <w:ilvl w:val="0"/>
-          <w:numId w:val="1197"/>
+          <w:numId w:val="1199"/>
         </w:numPr>
       </w:pPr>
       <w:r>
@@ -65780,8 +66013,8 @@
         <w:t xml:space="preserve">(Rougier, Droettboom, and Bourne 2014)</w:t>
       </w:r>
     </w:p>
-    <w:bookmarkEnd w:id="546"/>
-    <w:bookmarkStart w:id="549" w:name="writing"/>
+    <w:bookmarkEnd w:id="550"/>
+    <w:bookmarkStart w:id="553" w:name="writing"/>
     <w:p>
       <w:pPr>
         <w:pStyle w:val="Heading2"/>
@@ -65795,7 +66028,7 @@
         <w:pStyle w:val="Compact"/>
         <w:numPr>
           <w:ilvl w:val="0"/>
-          <w:numId w:val="1198"/>
+          <w:numId w:val="1200"/>
         </w:numPr>
       </w:pPr>
       <w:r>
@@ -65813,7 +66046,7 @@
         <w:pStyle w:val="Compact"/>
         <w:numPr>
           <w:ilvl w:val="0"/>
-          <w:numId w:val="1198"/>
+          <w:numId w:val="1200"/>
         </w:numPr>
       </w:pPr>
       <w:r>
@@ -65831,7 +66064,7 @@
         <w:pStyle w:val="Compact"/>
         <w:numPr>
           <w:ilvl w:val="0"/>
-          <w:numId w:val="1198"/>
+          <w:numId w:val="1200"/>
         </w:numPr>
       </w:pPr>
       <w:r>
@@ -65849,10 +66082,10 @@
         <w:pStyle w:val="Compact"/>
         <w:numPr>
           <w:ilvl w:val="0"/>
-          <w:numId w:val="1198"/>
-        </w:numPr>
-      </w:pPr>
-      <w:hyperlink r:id="rId547">
+          <w:numId w:val="1200"/>
+        </w:numPr>
+      </w:pPr>
+      <w:hyperlink r:id="rId551">
         <w:r>
           <w:rPr>
             <w:rStyle w:val="Hyperlink"/>
@@ -65866,10 +66099,10 @@
         <w:pStyle w:val="Compact"/>
         <w:numPr>
           <w:ilvl w:val="0"/>
-          <w:numId w:val="1198"/>
-        </w:numPr>
-      </w:pPr>
-      <w:hyperlink r:id="rId548">
+          <w:numId w:val="1200"/>
+        </w:numPr>
+      </w:pPr>
+      <w:hyperlink r:id="rId552">
         <w:r>
           <w:rPr>
             <w:rStyle w:val="Hyperlink"/>
@@ -65878,8 +66111,8 @@
         </w:r>
       </w:hyperlink>
     </w:p>
-    <w:bookmarkEnd w:id="549"/>
-    <w:bookmarkStart w:id="553" w:name="presentations"/>
+    <w:bookmarkEnd w:id="553"/>
+    <w:bookmarkStart w:id="557" w:name="presentations"/>
     <w:p>
       <w:pPr>
         <w:pStyle w:val="Heading2"/>
@@ -65893,7 +66126,7 @@
         <w:pStyle w:val="Compact"/>
         <w:numPr>
           <w:ilvl w:val="0"/>
-          <w:numId w:val="1199"/>
+          <w:numId w:val="1201"/>
         </w:numPr>
       </w:pPr>
       <w:r>
@@ -65911,10 +66144,10 @@
         <w:pStyle w:val="Compact"/>
         <w:numPr>
           <w:ilvl w:val="0"/>
-          <w:numId w:val="1199"/>
-        </w:numPr>
-      </w:pPr>
-      <w:hyperlink r:id="rId550">
+          <w:numId w:val="1201"/>
+        </w:numPr>
+      </w:pPr>
+      <w:hyperlink r:id="rId554">
         <w:r>
           <w:rPr>
             <w:rStyle w:val="Hyperlink"/>
@@ -65928,10 +66161,10 @@
         <w:pStyle w:val="Compact"/>
         <w:numPr>
           <w:ilvl w:val="0"/>
-          <w:numId w:val="1199"/>
-        </w:numPr>
-      </w:pPr>
-      <w:hyperlink r:id="rId551">
+          <w:numId w:val="1201"/>
+        </w:numPr>
+      </w:pPr>
+      <w:hyperlink r:id="rId555">
         <w:r>
           <w:rPr>
             <w:rStyle w:val="Hyperlink"/>
@@ -65945,10 +66178,10 @@
         <w:pStyle w:val="Compact"/>
         <w:numPr>
           <w:ilvl w:val="0"/>
-          <w:numId w:val="1199"/>
-        </w:numPr>
-      </w:pPr>
-      <w:hyperlink r:id="rId552">
+          <w:numId w:val="1201"/>
+        </w:numPr>
+      </w:pPr>
+      <w:hyperlink r:id="rId556">
         <w:r>
           <w:rPr>
             <w:rStyle w:val="Hyperlink"/>
@@ -65957,8 +66190,8 @@
         </w:r>
       </w:hyperlink>
     </w:p>
-    <w:bookmarkEnd w:id="553"/>
-    <w:bookmarkStart w:id="556" w:name="professional-advice"/>
+    <w:bookmarkEnd w:id="557"/>
+    <w:bookmarkStart w:id="560" w:name="professional-advice"/>
     <w:p>
       <w:pPr>
         <w:pStyle w:val="Heading2"/>
@@ -65972,10 +66205,10 @@
         <w:pStyle w:val="Compact"/>
         <w:numPr>
           <w:ilvl w:val="0"/>
-          <w:numId w:val="1200"/>
-        </w:numPr>
-      </w:pPr>
-      <w:hyperlink r:id="rId554">
+          <w:numId w:val="1202"/>
+        </w:numPr>
+      </w:pPr>
+      <w:hyperlink r:id="rId558">
         <w:r>
           <w:rPr>
             <w:rStyle w:val="Hyperlink"/>
@@ -65989,10 +66222,10 @@
         <w:pStyle w:val="Compact"/>
         <w:numPr>
           <w:ilvl w:val="0"/>
-          <w:numId w:val="1200"/>
-        </w:numPr>
-      </w:pPr>
-      <w:hyperlink r:id="rId555">
+          <w:numId w:val="1202"/>
+        </w:numPr>
+      </w:pPr>
+      <w:hyperlink r:id="rId559">
         <w:r>
           <w:rPr>
             <w:rStyle w:val="Hyperlink"/>
@@ -66001,8 +66234,8 @@
         </w:r>
       </w:hyperlink>
     </w:p>
-    <w:bookmarkEnd w:id="556"/>
-    <w:bookmarkStart w:id="559" w:name="funding"/>
+    <w:bookmarkEnd w:id="560"/>
+    <w:bookmarkStart w:id="563" w:name="funding"/>
     <w:p>
       <w:pPr>
         <w:pStyle w:val="Heading2"/>
@@ -66016,10 +66249,10 @@
         <w:pStyle w:val="Compact"/>
         <w:numPr>
           <w:ilvl w:val="0"/>
-          <w:numId w:val="1201"/>
-        </w:numPr>
-      </w:pPr>
-      <w:hyperlink r:id="rId557">
+          <w:numId w:val="1203"/>
+        </w:numPr>
+      </w:pPr>
+      <w:hyperlink r:id="rId561">
         <w:r>
           <w:rPr>
             <w:rStyle w:val="Hyperlink"/>
@@ -66033,10 +66266,10 @@
         <w:pStyle w:val="Compact"/>
         <w:numPr>
           <w:ilvl w:val="0"/>
-          <w:numId w:val="1201"/>
-        </w:numPr>
-      </w:pPr>
-      <w:hyperlink r:id="rId558">
+          <w:numId w:val="1203"/>
+        </w:numPr>
+      </w:pPr>
+      <w:hyperlink r:id="rId562">
         <w:r>
           <w:rPr>
             <w:rStyle w:val="Hyperlink"/>
@@ -66045,8 +66278,8 @@
         </w:r>
       </w:hyperlink>
     </w:p>
-    <w:bookmarkEnd w:id="559"/>
-    <w:bookmarkStart w:id="562" w:name="ethics-and-global-health-research"/>
+    <w:bookmarkEnd w:id="563"/>
+    <w:bookmarkStart w:id="566" w:name="ethics-and-global-health-research"/>
     <w:p>
       <w:pPr>
         <w:pStyle w:val="Heading2"/>
@@ -66060,10 +66293,10 @@
         <w:pStyle w:val="Compact"/>
         <w:numPr>
           <w:ilvl w:val="0"/>
-          <w:numId w:val="1202"/>
-        </w:numPr>
-      </w:pPr>
-      <w:hyperlink r:id="rId560">
+          <w:numId w:val="1204"/>
+        </w:numPr>
+      </w:pPr>
+      <w:hyperlink r:id="rId564">
         <w:r>
           <w:rPr>
             <w:rStyle w:val="Hyperlink"/>
@@ -66077,7 +66310,7 @@
         <w:pStyle w:val="Compact"/>
         <w:numPr>
           <w:ilvl w:val="0"/>
-          <w:numId w:val="1202"/>
+          <w:numId w:val="1204"/>
         </w:numPr>
       </w:pPr>
       <w:r>
@@ -66095,10 +66328,10 @@
         <w:pStyle w:val="Compact"/>
         <w:numPr>
           <w:ilvl w:val="0"/>
-          <w:numId w:val="1202"/>
-        </w:numPr>
-      </w:pPr>
-      <w:hyperlink r:id="rId561">
+          <w:numId w:val="1204"/>
+        </w:numPr>
+      </w:pPr>
+      <w:hyperlink r:id="rId565">
         <w:r>
           <w:rPr>
             <w:rStyle w:val="Hyperlink"/>
@@ -66112,9 +66345,9 @@
         <w:br w:type="page"/>
       </w:r>
     </w:p>
-    <w:bookmarkEnd w:id="562"/>
-    <w:bookmarkEnd w:id="563"/>
-    <w:bookmarkStart w:id="590" w:name="professional-development"/>
+    <w:bookmarkEnd w:id="566"/>
+    <w:bookmarkEnd w:id="567"/>
+    <w:bookmarkStart w:id="594" w:name="professional-development"/>
     <w:p>
       <w:pPr>
         <w:pStyle w:val="Heading1"/>
@@ -66133,7 +66366,7 @@
       <w:r>
         <w:t xml:space="preserve"> </w:t>
       </w:r>
-      <w:hyperlink r:id="rId564">
+      <w:hyperlink r:id="rId568">
         <w:r>
           <w:rPr>
             <w:rStyle w:val="Hyperlink"/>
@@ -66142,7 +66375,7 @@
         </w:r>
       </w:hyperlink>
     </w:p>
-    <w:bookmarkStart w:id="565" w:name="mentoring-philosophy"/>
+    <w:bookmarkStart w:id="569" w:name="mentoring-philosophy"/>
     <w:p>
       <w:pPr>
         <w:pStyle w:val="Heading2"/>
@@ -66164,7 +66397,7 @@
         <w:pStyle w:val="Compact"/>
         <w:numPr>
           <w:ilvl w:val="0"/>
-          <w:numId w:val="1203"/>
+          <w:numId w:val="1205"/>
         </w:numPr>
       </w:pPr>
       <w:r>
@@ -66176,7 +66409,7 @@
         <w:pStyle w:val="Compact"/>
         <w:numPr>
           <w:ilvl w:val="0"/>
-          <w:numId w:val="1203"/>
+          <w:numId w:val="1205"/>
         </w:numPr>
       </w:pPr>
       <w:r>
@@ -66188,7 +66421,7 @@
         <w:pStyle w:val="Compact"/>
         <w:numPr>
           <w:ilvl w:val="0"/>
-          <w:numId w:val="1203"/>
+          <w:numId w:val="1205"/>
         </w:numPr>
       </w:pPr>
       <w:r>
@@ -66200,7 +66433,7 @@
         <w:pStyle w:val="Compact"/>
         <w:numPr>
           <w:ilvl w:val="0"/>
-          <w:numId w:val="1203"/>
+          <w:numId w:val="1205"/>
         </w:numPr>
       </w:pPr>
       <w:r>
@@ -66212,15 +66445,15 @@
         <w:pStyle w:val="Compact"/>
         <w:numPr>
           <w:ilvl w:val="0"/>
-          <w:numId w:val="1203"/>
+          <w:numId w:val="1205"/>
         </w:numPr>
       </w:pPr>
       <w:r>
         <w:t xml:space="preserve">Support for both research and career development</w:t>
       </w:r>
     </w:p>
-    <w:bookmarkEnd w:id="565"/>
-    <w:bookmarkStart w:id="568" w:name="individual-development-plans"/>
+    <w:bookmarkEnd w:id="569"/>
+    <w:bookmarkStart w:id="572" w:name="individual-development-plans"/>
     <w:p>
       <w:pPr>
         <w:pStyle w:val="Heading2"/>
@@ -66242,7 +66475,7 @@
         <w:pStyle w:val="Compact"/>
         <w:numPr>
           <w:ilvl w:val="0"/>
-          <w:numId w:val="1204"/>
+          <w:numId w:val="1206"/>
         </w:numPr>
       </w:pPr>
       <w:r>
@@ -66254,7 +66487,7 @@
         <w:pStyle w:val="Compact"/>
         <w:numPr>
           <w:ilvl w:val="0"/>
-          <w:numId w:val="1204"/>
+          <w:numId w:val="1206"/>
         </w:numPr>
       </w:pPr>
       <w:r>
@@ -66266,7 +66499,7 @@
         <w:pStyle w:val="Compact"/>
         <w:numPr>
           <w:ilvl w:val="0"/>
-          <w:numId w:val="1204"/>
+          <w:numId w:val="1206"/>
         </w:numPr>
       </w:pPr>
       <w:r>
@@ -66278,7 +66511,7 @@
         <w:pStyle w:val="Compact"/>
         <w:numPr>
           <w:ilvl w:val="0"/>
-          <w:numId w:val="1204"/>
+          <w:numId w:val="1206"/>
         </w:numPr>
       </w:pPr>
       <w:r>
@@ -66290,7 +66523,7 @@
         <w:pStyle w:val="Compact"/>
         <w:numPr>
           <w:ilvl w:val="0"/>
-          <w:numId w:val="1204"/>
+          <w:numId w:val="1206"/>
         </w:numPr>
       </w:pPr>
       <w:r>
@@ -66310,10 +66543,10 @@
         <w:pStyle w:val="Compact"/>
         <w:numPr>
           <w:ilvl w:val="0"/>
-          <w:numId w:val="1205"/>
-        </w:numPr>
-      </w:pPr>
-      <w:hyperlink r:id="rId566">
+          <w:numId w:val="1207"/>
+        </w:numPr>
+      </w:pPr>
+      <w:hyperlink r:id="rId570">
         <w:r>
           <w:rPr>
             <w:rStyle w:val="Hyperlink"/>
@@ -66327,10 +66560,10 @@
         <w:pStyle w:val="Compact"/>
         <w:numPr>
           <w:ilvl w:val="0"/>
-          <w:numId w:val="1205"/>
-        </w:numPr>
-      </w:pPr>
-      <w:hyperlink r:id="rId567">
+          <w:numId w:val="1207"/>
+        </w:numPr>
+      </w:pPr>
+      <w:hyperlink r:id="rId571">
         <w:r>
           <w:rPr>
             <w:rStyle w:val="Hyperlink"/>
@@ -66339,8 +66572,8 @@
         </w:r>
       </w:hyperlink>
     </w:p>
-    <w:bookmarkEnd w:id="568"/>
-    <w:bookmarkStart w:id="571" w:name="presentations-and-conferences"/>
+    <w:bookmarkEnd w:id="572"/>
+    <w:bookmarkStart w:id="575" w:name="presentations-and-conferences"/>
     <w:p>
       <w:pPr>
         <w:pStyle w:val="Heading2"/>
@@ -66362,7 +66595,7 @@
         <w:pStyle w:val="Compact"/>
         <w:numPr>
           <w:ilvl w:val="0"/>
-          <w:numId w:val="1206"/>
+          <w:numId w:val="1208"/>
         </w:numPr>
       </w:pPr>
       <w:r>
@@ -66374,7 +66607,7 @@
         <w:pStyle w:val="Compact"/>
         <w:numPr>
           <w:ilvl w:val="0"/>
-          <w:numId w:val="1206"/>
+          <w:numId w:val="1208"/>
         </w:numPr>
       </w:pPr>
       <w:r>
@@ -66386,7 +66619,7 @@
         <w:pStyle w:val="Compact"/>
         <w:numPr>
           <w:ilvl w:val="0"/>
-          <w:numId w:val="1206"/>
+          <w:numId w:val="1208"/>
         </w:numPr>
       </w:pPr>
       <w:r>
@@ -66398,7 +66631,7 @@
         <w:pStyle w:val="Compact"/>
         <w:numPr>
           <w:ilvl w:val="0"/>
-          <w:numId w:val="1206"/>
+          <w:numId w:val="1208"/>
         </w:numPr>
       </w:pPr>
       <w:r>
@@ -66422,10 +66655,10 @@
         <w:pStyle w:val="Compact"/>
         <w:numPr>
           <w:ilvl w:val="0"/>
-          <w:numId w:val="1207"/>
-        </w:numPr>
-      </w:pPr>
-      <w:hyperlink r:id="rId569">
+          <w:numId w:val="1209"/>
+        </w:numPr>
+      </w:pPr>
+      <w:hyperlink r:id="rId573">
         <w:r>
           <w:rPr>
             <w:rStyle w:val="Hyperlink"/>
@@ -66439,10 +66672,10 @@
         <w:pStyle w:val="Compact"/>
         <w:numPr>
           <w:ilvl w:val="0"/>
-          <w:numId w:val="1207"/>
-        </w:numPr>
-      </w:pPr>
-      <w:hyperlink r:id="rId550">
+          <w:numId w:val="1209"/>
+        </w:numPr>
+      </w:pPr>
+      <w:hyperlink r:id="rId554">
         <w:r>
           <w:rPr>
             <w:rStyle w:val="Hyperlink"/>
@@ -66456,10 +66689,10 @@
         <w:pStyle w:val="Compact"/>
         <w:numPr>
           <w:ilvl w:val="0"/>
-          <w:numId w:val="1207"/>
-        </w:numPr>
-      </w:pPr>
-      <w:hyperlink r:id="rId570">
+          <w:numId w:val="1209"/>
+        </w:numPr>
+      </w:pPr>
+      <w:hyperlink r:id="rId574">
         <w:r>
           <w:rPr>
             <w:rStyle w:val="Hyperlink"/>
@@ -66473,10 +66706,10 @@
         <w:pStyle w:val="Compact"/>
         <w:numPr>
           <w:ilvl w:val="0"/>
-          <w:numId w:val="1207"/>
-        </w:numPr>
-      </w:pPr>
-      <w:hyperlink r:id="rId552">
+          <w:numId w:val="1209"/>
+        </w:numPr>
+      </w:pPr>
+      <w:hyperlink r:id="rId556">
         <w:r>
           <w:rPr>
             <w:rStyle w:val="Hyperlink"/>
@@ -66485,8 +66718,8 @@
         </w:r>
       </w:hyperlink>
     </w:p>
-    <w:bookmarkEnd w:id="571"/>
-    <w:bookmarkStart w:id="575" w:name="scientific-figures-1"/>
+    <w:bookmarkEnd w:id="575"/>
+    <w:bookmarkStart w:id="579" w:name="scientific-figures-1"/>
     <w:p>
       <w:pPr>
         <w:pStyle w:val="Heading2"/>
@@ -66508,7 +66741,7 @@
         <w:pStyle w:val="Compact"/>
         <w:numPr>
           <w:ilvl w:val="0"/>
-          <w:numId w:val="1208"/>
+          <w:numId w:val="1210"/>
         </w:numPr>
       </w:pPr>
       <w:r>
@@ -66520,7 +66753,7 @@
         <w:pStyle w:val="Compact"/>
         <w:numPr>
           <w:ilvl w:val="0"/>
-          <w:numId w:val="1208"/>
+          <w:numId w:val="1210"/>
         </w:numPr>
       </w:pPr>
       <w:r>
@@ -66532,7 +66765,7 @@
         <w:pStyle w:val="Compact"/>
         <w:numPr>
           <w:ilvl w:val="0"/>
-          <w:numId w:val="1208"/>
+          <w:numId w:val="1210"/>
         </w:numPr>
       </w:pPr>
       <w:r>
@@ -66544,7 +66777,7 @@
         <w:pStyle w:val="Compact"/>
         <w:numPr>
           <w:ilvl w:val="0"/>
-          <w:numId w:val="1208"/>
+          <w:numId w:val="1210"/>
         </w:numPr>
       </w:pPr>
       <w:r>
@@ -66556,7 +66789,7 @@
         <w:pStyle w:val="Compact"/>
         <w:numPr>
           <w:ilvl w:val="0"/>
-          <w:numId w:val="1208"/>
+          <w:numId w:val="1210"/>
         </w:numPr>
       </w:pPr>
       <w:r>
@@ -66565,7 +66798,7 @@
       <w:r>
         <w:t xml:space="preserve"> </w:t>
       </w:r>
-      <w:hyperlink r:id="rId572">
+      <w:hyperlink r:id="rId576">
         <w:r>
           <w:rPr>
             <w:rStyle w:val="Hyperlink"/>
@@ -66582,7 +66815,7 @@
       <w:r>
         <w:t xml:space="preserve"> </w:t>
       </w:r>
-      <w:hyperlink r:id="rId573">
+      <w:hyperlink r:id="rId577">
         <w:r>
           <w:rPr>
             <w:rStyle w:val="Hyperlink"/>
@@ -66599,7 +66832,7 @@
         <w:pStyle w:val="Compact"/>
         <w:numPr>
           <w:ilvl w:val="0"/>
-          <w:numId w:val="1208"/>
+          <w:numId w:val="1210"/>
         </w:numPr>
       </w:pPr>
       <w:r>
@@ -66611,7 +66844,7 @@
         <w:pStyle w:val="Compact"/>
         <w:numPr>
           <w:ilvl w:val="0"/>
-          <w:numId w:val="1208"/>
+          <w:numId w:val="1210"/>
         </w:numPr>
       </w:pPr>
       <w:r>
@@ -66623,7 +66856,7 @@
         <w:pStyle w:val="Compact"/>
         <w:numPr>
           <w:ilvl w:val="0"/>
-          <w:numId w:val="1208"/>
+          <w:numId w:val="1210"/>
         </w:numPr>
       </w:pPr>
       <w:r>
@@ -66635,7 +66868,7 @@
         <w:pStyle w:val="Compact"/>
         <w:numPr>
           <w:ilvl w:val="0"/>
-          <w:numId w:val="1208"/>
+          <w:numId w:val="1210"/>
         </w:numPr>
       </w:pPr>
       <w:r>
@@ -66659,10 +66892,10 @@
         <w:pStyle w:val="Compact"/>
         <w:numPr>
           <w:ilvl w:val="0"/>
-          <w:numId w:val="1209"/>
-        </w:numPr>
-      </w:pPr>
-      <w:hyperlink r:id="rId574">
+          <w:numId w:val="1211"/>
+        </w:numPr>
+      </w:pPr>
+      <w:hyperlink r:id="rId578">
         <w:r>
           <w:rPr>
             <w:rStyle w:val="Hyperlink"/>
@@ -66671,8 +66904,8 @@
         </w:r>
       </w:hyperlink>
     </w:p>
-    <w:bookmarkEnd w:id="575"/>
-    <w:bookmarkStart w:id="578" w:name="grant-writing"/>
+    <w:bookmarkEnd w:id="579"/>
+    <w:bookmarkStart w:id="582" w:name="grant-writing"/>
     <w:p>
       <w:pPr>
         <w:pStyle w:val="Heading2"/>
@@ -66686,7 +66919,7 @@
         <w:pStyle w:val="Compact"/>
         <w:numPr>
           <w:ilvl w:val="0"/>
-          <w:numId w:val="1210"/>
+          <w:numId w:val="1212"/>
         </w:numPr>
       </w:pPr>
       <w:r>
@@ -66698,7 +66931,7 @@
         <w:pStyle w:val="Compact"/>
         <w:numPr>
           <w:ilvl w:val="0"/>
-          <w:numId w:val="1210"/>
+          <w:numId w:val="1212"/>
         </w:numPr>
       </w:pPr>
       <w:r>
@@ -66710,7 +66943,7 @@
         <w:pStyle w:val="Compact"/>
         <w:numPr>
           <w:ilvl w:val="0"/>
-          <w:numId w:val="1210"/>
+          <w:numId w:val="1212"/>
         </w:numPr>
       </w:pPr>
       <w:r>
@@ -66722,7 +66955,7 @@
         <w:pStyle w:val="Compact"/>
         <w:numPr>
           <w:ilvl w:val="0"/>
-          <w:numId w:val="1210"/>
+          <w:numId w:val="1212"/>
         </w:numPr>
       </w:pPr>
       <w:r>
@@ -66746,10 +66979,10 @@
         <w:pStyle w:val="Compact"/>
         <w:numPr>
           <w:ilvl w:val="0"/>
-          <w:numId w:val="1211"/>
-        </w:numPr>
-      </w:pPr>
-      <w:hyperlink r:id="rId576">
+          <w:numId w:val="1213"/>
+        </w:numPr>
+      </w:pPr>
+      <w:hyperlink r:id="rId580">
         <w:r>
           <w:rPr>
             <w:rStyle w:val="Hyperlink"/>
@@ -66763,10 +66996,10 @@
         <w:pStyle w:val="Compact"/>
         <w:numPr>
           <w:ilvl w:val="0"/>
-          <w:numId w:val="1211"/>
-        </w:numPr>
-      </w:pPr>
-      <w:hyperlink r:id="rId577">
+          <w:numId w:val="1213"/>
+        </w:numPr>
+      </w:pPr>
+      <w:hyperlink r:id="rId581">
         <w:r>
           <w:rPr>
             <w:rStyle w:val="Hyperlink"/>
@@ -66780,10 +67013,10 @@
         <w:pStyle w:val="Compact"/>
         <w:numPr>
           <w:ilvl w:val="0"/>
-          <w:numId w:val="1211"/>
-        </w:numPr>
-      </w:pPr>
-      <w:hyperlink r:id="rId558">
+          <w:numId w:val="1213"/>
+        </w:numPr>
+      </w:pPr>
+      <w:hyperlink r:id="rId562">
         <w:r>
           <w:rPr>
             <w:rStyle w:val="Hyperlink"/>
@@ -66792,8 +67025,8 @@
         </w:r>
       </w:hyperlink>
     </w:p>
-    <w:bookmarkEnd w:id="578"/>
-    <w:bookmarkStart w:id="587" w:name="sec-dissertation-requirements"/>
+    <w:bookmarkEnd w:id="582"/>
+    <w:bookmarkStart w:id="591" w:name="sec-dissertation-requirements"/>
     <w:p>
       <w:pPr>
         <w:pStyle w:val="Heading2"/>
@@ -66822,7 +67055,7 @@
         <w:t xml:space="preserve">but it doesn’t need to be your magnum opus.</w:t>
       </w:r>
     </w:p>
-    <w:bookmarkStart w:id="579" w:name="review-previous-dissertations"/>
+    <w:bookmarkStart w:id="583" w:name="review-previous-dissertations"/>
     <w:p>
       <w:pPr>
         <w:pStyle w:val="Heading3"/>
@@ -66856,7 +67089,7 @@
         <w:pStyle w:val="Compact"/>
         <w:numPr>
           <w:ilvl w:val="0"/>
-          <w:numId w:val="1212"/>
+          <w:numId w:val="1214"/>
         </w:numPr>
       </w:pPr>
       <w:r>
@@ -66868,7 +67101,7 @@
         <w:pStyle w:val="Compact"/>
         <w:numPr>
           <w:ilvl w:val="0"/>
-          <w:numId w:val="1212"/>
+          <w:numId w:val="1214"/>
         </w:numPr>
       </w:pPr>
       <w:r>
@@ -66880,7 +67113,7 @@
         <w:pStyle w:val="Compact"/>
         <w:numPr>
           <w:ilvl w:val="0"/>
-          <w:numId w:val="1212"/>
+          <w:numId w:val="1214"/>
         </w:numPr>
       </w:pPr>
       <w:r>
@@ -66892,7 +67125,7 @@
         <w:pStyle w:val="Compact"/>
         <w:numPr>
           <w:ilvl w:val="0"/>
-          <w:numId w:val="1212"/>
+          <w:numId w:val="1214"/>
         </w:numPr>
       </w:pPr>
       <w:r>
@@ -66913,8 +67146,8 @@
         <w:t xml:space="preserve">making it easy to access recent examples from your program.</w:t>
       </w:r>
     </w:p>
-    <w:bookmarkEnd w:id="579"/>
-    <w:bookmarkStart w:id="580" w:name="publication-requirements"/>
+    <w:bookmarkEnd w:id="583"/>
+    <w:bookmarkStart w:id="584" w:name="publication-requirements"/>
     <w:p>
       <w:pPr>
         <w:pStyle w:val="Heading3"/>
@@ -66974,7 +67207,7 @@
         <w:pStyle w:val="Compact"/>
         <w:numPr>
           <w:ilvl w:val="0"/>
-          <w:numId w:val="1213"/>
+          <w:numId w:val="1215"/>
         </w:numPr>
       </w:pPr>
       <w:r>
@@ -66986,7 +67219,7 @@
         <w:pStyle w:val="Compact"/>
         <w:numPr>
           <w:ilvl w:val="0"/>
-          <w:numId w:val="1213"/>
+          <w:numId w:val="1215"/>
         </w:numPr>
       </w:pPr>
       <w:r>
@@ -66998,7 +67231,7 @@
         <w:pStyle w:val="Compact"/>
         <w:numPr>
           <w:ilvl w:val="0"/>
-          <w:numId w:val="1213"/>
+          <w:numId w:val="1215"/>
         </w:numPr>
       </w:pPr>
       <w:r>
@@ -67010,15 +67243,15 @@
         <w:pStyle w:val="Compact"/>
         <w:numPr>
           <w:ilvl w:val="0"/>
-          <w:numId w:val="1213"/>
+          <w:numId w:val="1215"/>
         </w:numPr>
       </w:pPr>
       <w:r>
         <w:t xml:space="preserve">Readiness for an academic or research career</w:t>
       </w:r>
     </w:p>
-    <w:bookmarkEnd w:id="580"/>
-    <w:bookmarkStart w:id="581" w:name="external-validation-and-fast-tracking"/>
+    <w:bookmarkEnd w:id="584"/>
+    <w:bookmarkStart w:id="585" w:name="external-validation-and-fast-tracking"/>
     <w:p>
       <w:pPr>
         <w:pStyle w:val="Heading3"/>
@@ -67097,8 +67330,8 @@
         <w:t xml:space="preserve">or nonprofit sectors.</w:t>
       </w:r>
     </w:p>
-    <w:bookmarkEnd w:id="581"/>
-    <w:bookmarkStart w:id="583" w:name="Xf7e5f1b0b64a3c55df6fef626e920eee1335225"/>
+    <w:bookmarkEnd w:id="585"/>
+    <w:bookmarkStart w:id="587" w:name="Xf7e5f1b0b64a3c55df6fef626e920eee1335225"/>
     <w:p>
       <w:pPr>
         <w:pStyle w:val="Heading3"/>
@@ -67117,7 +67350,7 @@
       <w:r>
         <w:t xml:space="preserve"> </w:t>
       </w:r>
-      <w:hyperlink r:id="rId582">
+      <w:hyperlink r:id="rId586">
         <w:r>
           <w:rPr>
             <w:rStyle w:val="Hyperlink"/>
@@ -67187,7 +67420,7 @@
         <w:pStyle w:val="Compact"/>
         <w:numPr>
           <w:ilvl w:val="0"/>
-          <w:numId w:val="1214"/>
+          <w:numId w:val="1216"/>
         </w:numPr>
       </w:pPr>
       <w:r>
@@ -67199,7 +67432,7 @@
         <w:pStyle w:val="Compact"/>
         <w:numPr>
           <w:ilvl w:val="0"/>
-          <w:numId w:val="1214"/>
+          <w:numId w:val="1216"/>
         </w:numPr>
       </w:pPr>
       <w:r>
@@ -67211,7 +67444,7 @@
         <w:pStyle w:val="Compact"/>
         <w:numPr>
           <w:ilvl w:val="0"/>
-          <w:numId w:val="1214"/>
+          <w:numId w:val="1216"/>
         </w:numPr>
       </w:pPr>
       <w:r>
@@ -67223,7 +67456,7 @@
         <w:pStyle w:val="Compact"/>
         <w:numPr>
           <w:ilvl w:val="0"/>
-          <w:numId w:val="1214"/>
+          <w:numId w:val="1216"/>
         </w:numPr>
       </w:pPr>
       <w:r>
@@ -67235,15 +67468,15 @@
         <w:pStyle w:val="Compact"/>
         <w:numPr>
           <w:ilvl w:val="0"/>
-          <w:numId w:val="1214"/>
+          <w:numId w:val="1216"/>
         </w:numPr>
       </w:pPr>
       <w:r>
         <w:t xml:space="preserve">It just needs to constitute incremental progress in your field</w:t>
       </w:r>
     </w:p>
-    <w:bookmarkEnd w:id="583"/>
-    <w:bookmarkStart w:id="584" w:name="setting-realistic-expectations"/>
+    <w:bookmarkEnd w:id="587"/>
+    <w:bookmarkStart w:id="588" w:name="setting-realistic-expectations"/>
     <w:p>
       <w:pPr>
         <w:pStyle w:val="Heading3"/>
@@ -67283,7 +67516,7 @@
         <w:pStyle w:val="Compact"/>
         <w:numPr>
           <w:ilvl w:val="0"/>
-          <w:numId w:val="1215"/>
+          <w:numId w:val="1217"/>
         </w:numPr>
       </w:pPr>
       <w:r>
@@ -67295,7 +67528,7 @@
         <w:pStyle w:val="Compact"/>
         <w:numPr>
           <w:ilvl w:val="0"/>
-          <w:numId w:val="1215"/>
+          <w:numId w:val="1217"/>
         </w:numPr>
       </w:pPr>
       <w:r>
@@ -67307,7 +67540,7 @@
         <w:pStyle w:val="Compact"/>
         <w:numPr>
           <w:ilvl w:val="0"/>
-          <w:numId w:val="1215"/>
+          <w:numId w:val="1217"/>
         </w:numPr>
       </w:pPr>
       <w:r>
@@ -67325,7 +67558,7 @@
         <w:pStyle w:val="Compact"/>
         <w:numPr>
           <w:ilvl w:val="0"/>
-          <w:numId w:val="1215"/>
+          <w:numId w:val="1217"/>
         </w:numPr>
       </w:pPr>
       <w:r>
@@ -67358,8 +67591,8 @@
         <w:t xml:space="preserve">no less.</w:t>
       </w:r>
     </w:p>
-    <w:bookmarkEnd w:id="584"/>
-    <w:bookmarkStart w:id="586" w:name="resources-3"/>
+    <w:bookmarkEnd w:id="588"/>
+    <w:bookmarkStart w:id="590" w:name="resources-3"/>
     <w:p>
       <w:pPr>
         <w:pStyle w:val="Heading3"/>
@@ -67385,10 +67618,10 @@
         <w:pStyle w:val="Compact"/>
         <w:numPr>
           <w:ilvl w:val="0"/>
-          <w:numId w:val="1216"/>
-        </w:numPr>
-      </w:pPr>
-      <w:hyperlink r:id="rId585">
+          <w:numId w:val="1218"/>
+        </w:numPr>
+      </w:pPr>
+      <w:hyperlink r:id="rId589">
         <w:r>
           <w:rPr>
             <w:rStyle w:val="Hyperlink"/>
@@ -67403,9 +67636,9 @@
         <w:t xml:space="preserve">- Quarto extension for creating masters or PhD theses with professional LaTeX formatting</w:t>
       </w:r>
     </w:p>
-    <w:bookmarkEnd w:id="586"/>
-    <w:bookmarkEnd w:id="587"/>
-    <w:bookmarkStart w:id="588" w:name="teaching-and-outreach"/>
+    <w:bookmarkEnd w:id="590"/>
+    <w:bookmarkEnd w:id="591"/>
+    <w:bookmarkStart w:id="592" w:name="teaching-and-outreach"/>
     <w:p>
       <w:pPr>
         <w:pStyle w:val="Heading2"/>
@@ -67427,7 +67660,7 @@
         <w:pStyle w:val="Compact"/>
         <w:numPr>
           <w:ilvl w:val="0"/>
-          <w:numId w:val="1217"/>
+          <w:numId w:val="1219"/>
         </w:numPr>
       </w:pPr>
       <w:r>
@@ -67439,7 +67672,7 @@
         <w:pStyle w:val="Compact"/>
         <w:numPr>
           <w:ilvl w:val="0"/>
-          <w:numId w:val="1217"/>
+          <w:numId w:val="1219"/>
         </w:numPr>
       </w:pPr>
       <w:r>
@@ -67451,7 +67684,7 @@
         <w:pStyle w:val="Compact"/>
         <w:numPr>
           <w:ilvl w:val="0"/>
-          <w:numId w:val="1217"/>
+          <w:numId w:val="1219"/>
         </w:numPr>
       </w:pPr>
       <w:r>
@@ -67485,7 +67718,7 @@
       <w:r>
         <w:t xml:space="preserve"> </w:t>
       </w:r>
-      <w:hyperlink r:id="rId525">
+      <w:hyperlink r:id="rId529">
         <w:r>
           <w:rPr>
             <w:rStyle w:val="Hyperlink"/>
@@ -67500,8 +67733,8 @@
         <w:t xml:space="preserve">provides a comprehensive catalog of available resources.</w:t>
       </w:r>
     </w:p>
-    <w:bookmarkEnd w:id="588"/>
-    <w:bookmarkStart w:id="589" w:name="networking"/>
+    <w:bookmarkEnd w:id="592"/>
+    <w:bookmarkStart w:id="593" w:name="networking"/>
     <w:p>
       <w:pPr>
         <w:pStyle w:val="Heading2"/>
@@ -67523,7 +67756,7 @@
         <w:pStyle w:val="Compact"/>
         <w:numPr>
           <w:ilvl w:val="0"/>
-          <w:numId w:val="1218"/>
+          <w:numId w:val="1220"/>
         </w:numPr>
       </w:pPr>
       <w:r>
@@ -67535,7 +67768,7 @@
         <w:pStyle w:val="Compact"/>
         <w:numPr>
           <w:ilvl w:val="0"/>
-          <w:numId w:val="1218"/>
+          <w:numId w:val="1220"/>
         </w:numPr>
       </w:pPr>
       <w:r>
@@ -67547,7 +67780,7 @@
         <w:pStyle w:val="Compact"/>
         <w:numPr>
           <w:ilvl w:val="0"/>
-          <w:numId w:val="1218"/>
+          <w:numId w:val="1220"/>
         </w:numPr>
       </w:pPr>
       <w:r>
@@ -67559,7 +67792,7 @@
         <w:pStyle w:val="Compact"/>
         <w:numPr>
           <w:ilvl w:val="0"/>
-          <w:numId w:val="1218"/>
+          <w:numId w:val="1220"/>
         </w:numPr>
       </w:pPr>
       <w:r>
@@ -67571,9 +67804,9 @@
         <w:br w:type="page"/>
       </w:r>
     </w:p>
-    <w:bookmarkEnd w:id="589"/>
-    <w:bookmarkEnd w:id="590"/>
-    <w:bookmarkStart w:id="598" w:name="manuscript-preparation-and-publication"/>
+    <w:bookmarkEnd w:id="593"/>
+    <w:bookmarkEnd w:id="594"/>
+    <w:bookmarkStart w:id="603" w:name="manuscript-preparation-and-publication"/>
     <w:p>
       <w:pPr>
         <w:pStyle w:val="Heading1"/>
@@ -67592,7 +67825,7 @@
       <w:r>
         <w:t xml:space="preserve"> </w:t>
       </w:r>
-      <w:hyperlink r:id="rId564">
+      <w:hyperlink r:id="rId568">
         <w:r>
           <w:rPr>
             <w:rStyle w:val="Hyperlink"/>
@@ -67601,7 +67834,7 @@
         </w:r>
       </w:hyperlink>
     </w:p>
-    <w:bookmarkStart w:id="591" w:name="publication-process"/>
+    <w:bookmarkStart w:id="595" w:name="publication-process"/>
     <w:p>
       <w:pPr>
         <w:pStyle w:val="Heading2"/>
@@ -67623,7 +67856,7 @@
         <w:pStyle w:val="Compact"/>
         <w:numPr>
           <w:ilvl w:val="0"/>
-          <w:numId w:val="1219"/>
+          <w:numId w:val="1221"/>
         </w:numPr>
       </w:pPr>
       <w:r>
@@ -67642,7 +67875,7 @@
         <w:pStyle w:val="Compact"/>
         <w:numPr>
           <w:ilvl w:val="0"/>
-          <w:numId w:val="1219"/>
+          <w:numId w:val="1221"/>
         </w:numPr>
       </w:pPr>
       <w:r>
@@ -67661,7 +67894,7 @@
         <w:pStyle w:val="Compact"/>
         <w:numPr>
           <w:ilvl w:val="0"/>
-          <w:numId w:val="1219"/>
+          <w:numId w:val="1221"/>
         </w:numPr>
       </w:pPr>
       <w:r>
@@ -67680,7 +67913,7 @@
         <w:pStyle w:val="Compact"/>
         <w:numPr>
           <w:ilvl w:val="0"/>
-          <w:numId w:val="1219"/>
+          <w:numId w:val="1221"/>
         </w:numPr>
       </w:pPr>
       <w:r>
@@ -67699,7 +67932,7 @@
         <w:pStyle w:val="Compact"/>
         <w:numPr>
           <w:ilvl w:val="0"/>
-          <w:numId w:val="1219"/>
+          <w:numId w:val="1221"/>
         </w:numPr>
       </w:pPr>
       <w:r>
@@ -67718,7 +67951,7 @@
         <w:pStyle w:val="Compact"/>
         <w:numPr>
           <w:ilvl w:val="0"/>
-          <w:numId w:val="1219"/>
+          <w:numId w:val="1221"/>
         </w:numPr>
       </w:pPr>
       <w:r>
@@ -67737,7 +67970,7 @@
         <w:pStyle w:val="Compact"/>
         <w:numPr>
           <w:ilvl w:val="0"/>
-          <w:numId w:val="1219"/>
+          <w:numId w:val="1221"/>
         </w:numPr>
       </w:pPr>
       <w:r>
@@ -67756,7 +67989,7 @@
         <w:pStyle w:val="Compact"/>
         <w:numPr>
           <w:ilvl w:val="0"/>
-          <w:numId w:val="1219"/>
+          <w:numId w:val="1221"/>
         </w:numPr>
       </w:pPr>
       <w:r>
@@ -67770,8 +68003,8 @@
         <w:t xml:space="preserve">: Celebrate and share!</w:t>
       </w:r>
     </w:p>
-    <w:bookmarkEnd w:id="591"/>
-    <w:bookmarkStart w:id="594" w:name="preprints-and-open-access"/>
+    <w:bookmarkEnd w:id="595"/>
+    <w:bookmarkStart w:id="598" w:name="preprints-and-open-access"/>
     <w:p>
       <w:pPr>
         <w:pStyle w:val="Heading2"/>
@@ -67785,7 +68018,7 @@
         <w:pStyle w:val="Compact"/>
         <w:numPr>
           <w:ilvl w:val="0"/>
-          <w:numId w:val="1220"/>
+          <w:numId w:val="1222"/>
         </w:numPr>
       </w:pPr>
       <w:r>
@@ -67794,7 +68027,7 @@
       <w:r>
         <w:t xml:space="preserve"> </w:t>
       </w:r>
-      <w:hyperlink r:id="rId592">
+      <w:hyperlink r:id="rId596">
         <w:r>
           <w:rPr>
             <w:rStyle w:val="Hyperlink"/>
@@ -67811,7 +68044,7 @@
       <w:r>
         <w:t xml:space="preserve"> </w:t>
       </w:r>
-      <w:hyperlink r:id="rId593">
+      <w:hyperlink r:id="rId597">
         <w:r>
           <w:rPr>
             <w:rStyle w:val="Hyperlink"/>
@@ -67825,7 +68058,7 @@
         <w:pStyle w:val="Compact"/>
         <w:numPr>
           <w:ilvl w:val="0"/>
-          <w:numId w:val="1220"/>
+          <w:numId w:val="1222"/>
         </w:numPr>
       </w:pPr>
       <w:r>
@@ -67837,7 +68070,7 @@
         <w:pStyle w:val="Compact"/>
         <w:numPr>
           <w:ilvl w:val="0"/>
-          <w:numId w:val="1220"/>
+          <w:numId w:val="1222"/>
         </w:numPr>
       </w:pPr>
       <w:r>
@@ -67849,7 +68082,7 @@
         <w:pStyle w:val="Compact"/>
         <w:numPr>
           <w:ilvl w:val="0"/>
-          <w:numId w:val="1220"/>
+          <w:numId w:val="1222"/>
         </w:numPr>
       </w:pPr>
       <w:r>
@@ -67866,7 +68099,7 @@
       <w:r>
         <w:t xml:space="preserve"> </w:t>
       </w:r>
-      <w:hyperlink r:id="rId592">
+      <w:hyperlink r:id="rId596">
         <w:r>
           <w:rPr>
             <w:rStyle w:val="Hyperlink"/>
@@ -67878,8 +68111,8 @@
         <w:t xml:space="preserve">.</w:t>
       </w:r>
     </w:p>
-    <w:bookmarkEnd w:id="594"/>
-    <w:bookmarkStart w:id="596" w:name="reporting-checklists"/>
+    <w:bookmarkEnd w:id="598"/>
+    <w:bookmarkStart w:id="600" w:name="reporting-checklists"/>
     <w:p>
       <w:pPr>
         <w:pStyle w:val="Heading2"/>
@@ -67901,7 +68134,7 @@
         <w:pStyle w:val="Compact"/>
         <w:numPr>
           <w:ilvl w:val="0"/>
-          <w:numId w:val="1221"/>
+          <w:numId w:val="1223"/>
         </w:numPr>
       </w:pPr>
       <w:r>
@@ -67913,7 +68146,7 @@
         <w:pStyle w:val="Compact"/>
         <w:numPr>
           <w:ilvl w:val="0"/>
-          <w:numId w:val="1221"/>
+          <w:numId w:val="1223"/>
         </w:numPr>
       </w:pPr>
       <w:r>
@@ -67925,7 +68158,7 @@
         <w:pStyle w:val="Compact"/>
         <w:numPr>
           <w:ilvl w:val="0"/>
-          <w:numId w:val="1221"/>
+          <w:numId w:val="1223"/>
         </w:numPr>
       </w:pPr>
       <w:r>
@@ -67937,7 +68170,7 @@
         <w:pStyle w:val="Compact"/>
         <w:numPr>
           <w:ilvl w:val="0"/>
-          <w:numId w:val="1221"/>
+          <w:numId w:val="1223"/>
         </w:numPr>
       </w:pPr>
       <w:r>
@@ -67946,7 +68179,7 @@
       <w:r>
         <w:t xml:space="preserve"> </w:t>
       </w:r>
-      <w:hyperlink r:id="rId595">
+      <w:hyperlink r:id="rId599">
         <w:r>
           <w:rPr>
             <w:rStyle w:val="Hyperlink"/>
@@ -67958,8 +68191,8 @@
         <w:t xml:space="preserve">)</w:t>
       </w:r>
     </w:p>
-    <w:bookmarkEnd w:id="596"/>
-    <w:bookmarkStart w:id="597" w:name="manuscript-checklist-1"/>
+    <w:bookmarkEnd w:id="600"/>
+    <w:bookmarkStart w:id="601" w:name="manuscript-checklist-1"/>
     <w:p>
       <w:pPr>
         <w:pStyle w:val="Heading2"/>
@@ -67981,7 +68214,7 @@
         <w:pStyle w:val="Compact"/>
         <w:numPr>
           <w:ilvl w:val="0"/>
-          <w:numId w:val="1222"/>
+          <w:numId w:val="1224"/>
         </w:numPr>
       </w:pPr>
       <w:r>
@@ -67993,7 +68226,7 @@
         <w:pStyle w:val="Compact"/>
         <w:numPr>
           <w:ilvl w:val="0"/>
-          <w:numId w:val="1223"/>
+          <w:numId w:val="1225"/>
         </w:numPr>
       </w:pPr>
       <w:r>
@@ -68005,7 +68238,7 @@
         <w:pStyle w:val="Compact"/>
         <w:numPr>
           <w:ilvl w:val="0"/>
-          <w:numId w:val="1224"/>
+          <w:numId w:val="1226"/>
         </w:numPr>
       </w:pPr>
       <w:r>
@@ -68017,7 +68250,7 @@
         <w:pStyle w:val="Compact"/>
         <w:numPr>
           <w:ilvl w:val="0"/>
-          <w:numId w:val="1225"/>
+          <w:numId w:val="1227"/>
         </w:numPr>
       </w:pPr>
       <w:r>
@@ -68029,7 +68262,7 @@
         <w:pStyle w:val="Compact"/>
         <w:numPr>
           <w:ilvl w:val="0"/>
-          <w:numId w:val="1226"/>
+          <w:numId w:val="1228"/>
         </w:numPr>
       </w:pPr>
       <w:r>
@@ -68041,7 +68274,7 @@
         <w:pStyle w:val="Compact"/>
         <w:numPr>
           <w:ilvl w:val="0"/>
-          <w:numId w:val="1227"/>
+          <w:numId w:val="1229"/>
         </w:numPr>
       </w:pPr>
       <w:r>
@@ -68053,7 +68286,7 @@
         <w:pStyle w:val="Compact"/>
         <w:numPr>
           <w:ilvl w:val="0"/>
-          <w:numId w:val="1228"/>
+          <w:numId w:val="1230"/>
         </w:numPr>
       </w:pPr>
       <w:r>
@@ -68065,7 +68298,7 @@
         <w:pStyle w:val="Compact"/>
         <w:numPr>
           <w:ilvl w:val="0"/>
-          <w:numId w:val="1229"/>
+          <w:numId w:val="1231"/>
         </w:numPr>
       </w:pPr>
       <w:r>
@@ -68077,7 +68310,7 @@
         <w:pStyle w:val="Compact"/>
         <w:numPr>
           <w:ilvl w:val="0"/>
-          <w:numId w:val="1230"/>
+          <w:numId w:val="1232"/>
         </w:numPr>
       </w:pPr>
       <w:r>
@@ -68089,7 +68322,7 @@
         <w:pStyle w:val="Compact"/>
         <w:numPr>
           <w:ilvl w:val="0"/>
-          <w:numId w:val="1231"/>
+          <w:numId w:val="1233"/>
         </w:numPr>
       </w:pPr>
       <w:r>
@@ -68101,7 +68334,7 @@
         <w:pStyle w:val="Compact"/>
         <w:numPr>
           <w:ilvl w:val="0"/>
-          <w:numId w:val="1232"/>
+          <w:numId w:val="1234"/>
         </w:numPr>
       </w:pPr>
       <w:r>
@@ -68113,7 +68346,7 @@
         <w:pStyle w:val="Compact"/>
         <w:numPr>
           <w:ilvl w:val="0"/>
-          <w:numId w:val="1233"/>
+          <w:numId w:val="1235"/>
         </w:numPr>
       </w:pPr>
       <w:r>
@@ -68143,7 +68376,7 @@
         <w:pStyle w:val="Compact"/>
         <w:numPr>
           <w:ilvl w:val="0"/>
-          <w:numId w:val="1234"/>
+          <w:numId w:val="1236"/>
         </w:numPr>
       </w:pPr>
       <w:r>
@@ -68155,7 +68388,7 @@
         <w:pStyle w:val="Compact"/>
         <w:numPr>
           <w:ilvl w:val="0"/>
-          <w:numId w:val="1235"/>
+          <w:numId w:val="1237"/>
         </w:numPr>
       </w:pPr>
       <w:r>
@@ -68167,7 +68400,7 @@
         <w:pStyle w:val="Compact"/>
         <w:numPr>
           <w:ilvl w:val="0"/>
-          <w:numId w:val="1236"/>
+          <w:numId w:val="1238"/>
         </w:numPr>
       </w:pPr>
       <w:r>
@@ -68191,21 +68424,296 @@
         <w:pStyle w:val="Compact"/>
         <w:numPr>
           <w:ilvl w:val="0"/>
-          <w:numId w:val="1237"/>
+          <w:numId w:val="1239"/>
         </w:numPr>
       </w:pPr>
       <w:r>
         <w:t xml:space="preserve">Author contributions drafted using CRediT Taxonomy</w:t>
       </w:r>
     </w:p>
+    <w:bookmarkEnd w:id="601"/>
+    <w:bookmarkStart w:id="602" w:name="scientific-writing-claims-and-evidence"/>
+    <w:p>
+      <w:pPr>
+        <w:pStyle w:val="Heading2"/>
+      </w:pPr>
+      <w:r>
+        <w:t xml:space="preserve">21.5 Scientific Writing: Claims and Evidence</w:t>
+      </w:r>
+    </w:p>
+    <w:p>
+      <w:pPr>
+        <w:pStyle w:val="FirstParagraph"/>
+      </w:pPr>
+      <w:r>
+        <w:t xml:space="preserve">All factual claims in scientific writing should be supported by appropriate evidence.</w:t>
+      </w:r>
+    </w:p>
+    <w:p>
+      <w:pPr>
+        <w:pStyle w:val="BodyText"/>
+      </w:pPr>
+      <w:r>
+        <w:rPr>
+          <w:b/>
+          <w:bCs/>
+        </w:rPr>
+        <w:t xml:space="preserve">Citation requirements:</w:t>
+      </w:r>
+    </w:p>
+    <w:p>
+      <w:pPr>
+        <w:pStyle w:val="Compact"/>
+        <w:numPr>
+          <w:ilvl w:val="0"/>
+          <w:numId w:val="1240"/>
+        </w:numPr>
+      </w:pPr>
+      <w:r>
+        <w:rPr>
+          <w:b/>
+          <w:bCs/>
+        </w:rPr>
+        <w:t xml:space="preserve">Cite primary sources</w:t>
+      </w:r>
+      <w:r>
+        <w:t xml:space="preserve"> </w:t>
+      </w:r>
+      <w:r>
+        <w:t xml:space="preserve">for factual statements about established knowledge, methods, or findings</w:t>
+      </w:r>
+    </w:p>
+    <w:p>
+      <w:pPr>
+        <w:pStyle w:val="Compact"/>
+        <w:numPr>
+          <w:ilvl w:val="0"/>
+          <w:numId w:val="1240"/>
+        </w:numPr>
+      </w:pPr>
+      <w:r>
+        <w:rPr>
+          <w:b/>
+          <w:bCs/>
+        </w:rPr>
+        <w:t xml:space="preserve">Cite official documentation</w:t>
+      </w:r>
+      <w:r>
+        <w:t xml:space="preserve"> </w:t>
+      </w:r>
+      <w:r>
+        <w:t xml:space="preserve">when describing how software, tools, or systems work</w:t>
+      </w:r>
+    </w:p>
+    <w:p>
+      <w:pPr>
+        <w:pStyle w:val="Compact"/>
+        <w:numPr>
+          <w:ilvl w:val="0"/>
+          <w:numId w:val="1240"/>
+        </w:numPr>
+      </w:pPr>
+      <w:r>
+        <w:rPr>
+          <w:b/>
+          <w:bCs/>
+        </w:rPr>
+        <w:t xml:space="preserve">Link to authoritative sources</w:t>
+      </w:r>
+      <w:r>
+        <w:t xml:space="preserve"> </w:t>
+      </w:r>
+      <w:r>
+        <w:t xml:space="preserve">like peer-reviewed publications, official repositories, or technical specifications</w:t>
+      </w:r>
+    </w:p>
+    <w:p>
+      <w:pPr>
+        <w:pStyle w:val="Compact"/>
+        <w:numPr>
+          <w:ilvl w:val="0"/>
+          <w:numId w:val="1240"/>
+        </w:numPr>
+      </w:pPr>
+      <w:r>
+        <w:t xml:space="preserve">Avoid citing secondary sources when primary sources are available</w:t>
+      </w:r>
+    </w:p>
+    <w:p>
+      <w:pPr>
+        <w:pStyle w:val="FirstParagraph"/>
+      </w:pPr>
+      <w:r>
+        <w:rPr>
+          <w:b/>
+          <w:bCs/>
+        </w:rPr>
+        <w:t xml:space="preserve">When you can’t find a citation:</w:t>
+      </w:r>
+    </w:p>
+    <w:p>
+      <w:pPr>
+        <w:pStyle w:val="Compact"/>
+        <w:numPr>
+          <w:ilvl w:val="0"/>
+          <w:numId w:val="1241"/>
+        </w:numPr>
+      </w:pPr>
+      <w:r>
+        <w:rPr>
+          <w:b/>
+          <w:bCs/>
+        </w:rPr>
+        <w:t xml:space="preserve">Demonstrate directly</w:t>
+      </w:r>
+      <w:r>
+        <w:t xml:space="preserve">: Show the behavior through experiments, data, or explicit examples</w:t>
+      </w:r>
+    </w:p>
+    <w:p>
+      <w:pPr>
+        <w:pStyle w:val="Compact"/>
+        <w:numPr>
+          <w:ilvl w:val="0"/>
+          <w:numId w:val="1241"/>
+        </w:numPr>
+      </w:pPr>
+      <w:r>
+        <w:rPr>
+          <w:b/>
+          <w:bCs/>
+        </w:rPr>
+        <w:t xml:space="preserve">Acknowledge uncertainty</w:t>
+      </w:r>
+      <w:r>
+        <w:t xml:space="preserve">: Use appropriate hedging language (</w:t>
+      </w:r>
+      <w:r>
+        <w:t xml:space="preserve">“may”</w:t>
+      </w:r>
+      <w:r>
+        <w:t xml:space="preserve">,</w:t>
+      </w:r>
+      <w:r>
+        <w:t xml:space="preserve"> </w:t>
+      </w:r>
+      <w:r>
+        <w:t xml:space="preserve">“appears to”</w:t>
+      </w:r>
+      <w:r>
+        <w:t xml:space="preserve">,</w:t>
+      </w:r>
+      <w:r>
+        <w:t xml:space="preserve"> </w:t>
+      </w:r>
+      <w:r>
+        <w:t xml:space="preserve">“in our experience”</w:t>
+      </w:r>
+      <w:r>
+        <w:t xml:space="preserve">) when evidence is limited</w:t>
+      </w:r>
+    </w:p>
+    <w:p>
+      <w:pPr>
+        <w:pStyle w:val="Compact"/>
+        <w:numPr>
+          <w:ilvl w:val="0"/>
+          <w:numId w:val="1241"/>
+        </w:numPr>
+      </w:pPr>
+      <w:r>
+        <w:rPr>
+          <w:b/>
+          <w:bCs/>
+        </w:rPr>
+        <w:t xml:space="preserve">Remove the claim</w:t>
+      </w:r>
+      <w:r>
+        <w:t xml:space="preserve">: If you cannot substantiate a claim with either citations or direct evidence, consider whether it needs to be included</w:t>
+      </w:r>
+    </w:p>
+    <w:p>
+      <w:pPr>
+        <w:pStyle w:val="FirstParagraph"/>
+      </w:pPr>
+      <w:r>
+        <w:rPr>
+          <w:b/>
+          <w:bCs/>
+        </w:rPr>
+        <w:t xml:space="preserve">Why this matters:</w:t>
+      </w:r>
+    </w:p>
+    <w:p>
+      <w:pPr>
+        <w:pStyle w:val="Compact"/>
+        <w:numPr>
+          <w:ilvl w:val="0"/>
+          <w:numId w:val="1242"/>
+        </w:numPr>
+      </w:pPr>
+      <w:r>
+        <w:t xml:space="preserve">Builds reader trust and credibility</w:t>
+      </w:r>
+    </w:p>
+    <w:p>
+      <w:pPr>
+        <w:pStyle w:val="Compact"/>
+        <w:numPr>
+          <w:ilvl w:val="0"/>
+          <w:numId w:val="1242"/>
+        </w:numPr>
+      </w:pPr>
+      <w:r>
+        <w:t xml:space="preserve">Enables readers to verify information independently</w:t>
+      </w:r>
+    </w:p>
+    <w:p>
+      <w:pPr>
+        <w:pStyle w:val="Compact"/>
+        <w:numPr>
+          <w:ilvl w:val="0"/>
+          <w:numId w:val="1242"/>
+        </w:numPr>
+      </w:pPr>
+      <w:r>
+        <w:t xml:space="preserve">Maintains scientific rigor in all communications</w:t>
+      </w:r>
+    </w:p>
+    <w:p>
+      <w:pPr>
+        <w:pStyle w:val="Compact"/>
+        <w:numPr>
+          <w:ilvl w:val="0"/>
+          <w:numId w:val="1242"/>
+        </w:numPr>
+      </w:pPr>
+      <w:r>
+        <w:t xml:space="preserve">Prevents propagation of misinformation</w:t>
+      </w:r>
+    </w:p>
+    <w:p>
+      <w:pPr>
+        <w:pStyle w:val="FirstParagraph"/>
+      </w:pPr>
+      <w:r>
+        <w:t xml:space="preserve">This principle applies to all lab writing, including:</w:t>
+      </w:r>
+      <w:r>
+        <w:t xml:space="preserve"> </w:t>
+      </w:r>
+      <w:r>
+        <w:t xml:space="preserve">manuscripts, documentation, grant applications, and technical reports.</w:t>
+      </w:r>
+    </w:p>
     <w:p>
       <w:r>
         <w:br w:type="page"/>
       </w:r>
     </w:p>
-    <w:bookmarkEnd w:id="597"/>
-    <w:bookmarkEnd w:id="598"/>
-    <w:bookmarkStart w:id="677" w:name="references"/>
+    <w:bookmarkEnd w:id="602"/>
+    <w:bookmarkEnd w:id="603"/>
+    <w:bookmarkStart w:id="682" w:name="references"/>
     <w:p>
       <w:pPr>
         <w:pStyle w:val="Heading1"/>
@@ -68214,8 +68722,8 @@
         <w:t xml:space="preserve">References</w:t>
       </w:r>
     </w:p>
-    <w:bookmarkStart w:id="676" w:name="refs"/>
-    <w:bookmarkStart w:id="600" w:name="ref-space_odyssey"/>
+    <w:bookmarkStart w:id="681" w:name="refs"/>
+    <w:bookmarkStart w:id="605" w:name="ref-space_odyssey"/>
     <w:p>
       <w:pPr>
         <w:pStyle w:val="Bibliography"/>
@@ -68232,7 +68740,7 @@
       <w:r>
         <w:t xml:space="preserve"> </w:t>
       </w:r>
-      <w:hyperlink r:id="rId599">
+      <w:hyperlink r:id="rId604">
         <w:r>
           <w:rPr>
             <w:rStyle w:val="Hyperlink"/>
@@ -68244,8 +68752,8 @@
         <w:t xml:space="preserve">.</w:t>
       </w:r>
     </w:p>
-    <w:bookmarkEnd w:id="600"/>
-    <w:bookmarkStart w:id="602" w:name="ref-abimbola2022"/>
+    <w:bookmarkEnd w:id="605"/>
+    <w:bookmarkStart w:id="607" w:name="ref-abimbola2022"/>
     <w:p>
       <w:pPr>
         <w:pStyle w:val="Bibliography"/>
@@ -68278,7 +68786,7 @@
       <w:r>
         <w:t xml:space="preserve"> </w:t>
       </w:r>
-      <w:hyperlink r:id="rId601">
+      <w:hyperlink r:id="rId606">
         <w:r>
           <w:rPr>
             <w:rStyle w:val="Hyperlink"/>
@@ -68290,8 +68798,8 @@
         <w:t xml:space="preserve">.</w:t>
       </w:r>
     </w:p>
-    <w:bookmarkEnd w:id="602"/>
-    <w:bookmarkStart w:id="604" w:name="ref-i_robot"/>
+    <w:bookmarkEnd w:id="607"/>
+    <w:bookmarkStart w:id="609" w:name="ref-i_robot"/>
     <w:p>
       <w:pPr>
         <w:pStyle w:val="Bibliography"/>
@@ -68314,7 +68822,7 @@
       <w:r>
         <w:t xml:space="preserve"> </w:t>
       </w:r>
-      <w:hyperlink r:id="rId603">
+      <w:hyperlink r:id="rId608">
         <w:r>
           <w:rPr>
             <w:rStyle w:val="Hyperlink"/>
@@ -68326,8 +68834,8 @@
         <w:t xml:space="preserve">.</w:t>
       </w:r>
     </w:p>
-    <w:bookmarkEnd w:id="604"/>
-    <w:bookmarkStart w:id="606" w:name="ref-baker2019"/>
+    <w:bookmarkEnd w:id="609"/>
+    <w:bookmarkStart w:id="611" w:name="ref-baker2019"/>
     <w:p>
       <w:pPr>
         <w:pStyle w:val="Bibliography"/>
@@ -68357,7 +68865,7 @@
       <w:r>
         <w:t xml:space="preserve"> </w:t>
       </w:r>
-      <w:hyperlink r:id="rId605">
+      <w:hyperlink r:id="rId610">
         <w:r>
           <w:rPr>
             <w:rStyle w:val="Hyperlink"/>
@@ -68369,8 +68877,8 @@
         <w:t xml:space="preserve">.</w:t>
       </w:r>
     </w:p>
-    <w:bookmarkEnd w:id="606"/>
-    <w:bookmarkStart w:id="608" w:name="ref-battlestar_galactica_2004"/>
+    <w:bookmarkEnd w:id="611"/>
+    <w:bookmarkStart w:id="613" w:name="ref-battlestar_galactica_2004"/>
     <w:p>
       <w:pPr>
         <w:pStyle w:val="Bibliography"/>
@@ -68387,7 +68895,7 @@
       <w:r>
         <w:t xml:space="preserve"> </w:t>
       </w:r>
-      <w:hyperlink r:id="rId607">
+      <w:hyperlink r:id="rId612">
         <w:r>
           <w:rPr>
             <w:rStyle w:val="Hyperlink"/>
@@ -68399,8 +68907,8 @@
         <w:t xml:space="preserve">.</w:t>
       </w:r>
     </w:p>
-    <w:bookmarkEnd w:id="608"/>
-    <w:bookmarkStart w:id="609" w:name="ref-benjaminchunglab"/>
+    <w:bookmarkEnd w:id="613"/>
+    <w:bookmarkStart w:id="614" w:name="ref-benjaminchunglab"/>
     <w:p>
       <w:pPr>
         <w:pStyle w:val="Bibliography"/>
@@ -68417,7 +68925,7 @@
       <w:r>
         <w:t xml:space="preserve"> </w:t>
       </w:r>
-      <w:hyperlink r:id="rId564">
+      <w:hyperlink r:id="rId568">
         <w:r>
           <w:rPr>
             <w:rStyle w:val="Hyperlink"/>
@@ -68429,8 +68937,8 @@
         <w:t xml:space="preserve">.</w:t>
       </w:r>
     </w:p>
-    <w:bookmarkEnd w:id="609"/>
-    <w:bookmarkStart w:id="611" w:name="ref-blade_runner"/>
+    <w:bookmarkEnd w:id="614"/>
+    <w:bookmarkStart w:id="616" w:name="ref-blade_runner"/>
     <w:p>
       <w:pPr>
         <w:pStyle w:val="Bibliography"/>
@@ -68447,7 +68955,7 @@
       <w:r>
         <w:t xml:space="preserve"> </w:t>
       </w:r>
-      <w:hyperlink r:id="rId610">
+      <w:hyperlink r:id="rId615">
         <w:r>
           <w:rPr>
             <w:rStyle w:val="Hyperlink"/>
@@ -68459,8 +68967,8 @@
         <w:t xml:space="preserve">.</w:t>
       </w:r>
     </w:p>
-    <w:bookmarkEnd w:id="611"/>
-    <w:bookmarkStart w:id="613" w:name="ref-bryan2023happygit"/>
+    <w:bookmarkEnd w:id="616"/>
+    <w:bookmarkStart w:id="618" w:name="ref-bryan2023happygit"/>
     <w:p>
       <w:pPr>
         <w:pStyle w:val="Bibliography"/>
@@ -68484,7 +68992,7 @@
       <w:r>
         <w:t xml:space="preserve"> </w:t>
       </w:r>
-      <w:hyperlink r:id="rId612">
+      <w:hyperlink r:id="rId617">
         <w:r>
           <w:rPr>
             <w:rStyle w:val="Hyperlink"/>
@@ -68496,8 +69004,8 @@
         <w:t xml:space="preserve">.</w:t>
       </w:r>
     </w:p>
-    <w:bookmarkEnd w:id="613"/>
-    <w:bookmarkStart w:id="615" w:name="ref-enders_game"/>
+    <w:bookmarkEnd w:id="618"/>
+    <w:bookmarkStart w:id="620" w:name="ref-enders_game"/>
     <w:p>
       <w:pPr>
         <w:pStyle w:val="Bibliography"/>
@@ -68520,7 +69028,7 @@
       <w:r>
         <w:t xml:space="preserve"> </w:t>
       </w:r>
-      <w:hyperlink r:id="rId614">
+      <w:hyperlink r:id="rId619">
         <w:r>
           <w:rPr>
             <w:rStyle w:val="Hyperlink"/>
@@ -68532,8 +69040,8 @@
         <w:t xml:space="preserve">.</w:t>
       </w:r>
     </w:p>
-    <w:bookmarkEnd w:id="615"/>
-    <w:bookmarkStart w:id="617" w:name="ref-crameri2020"/>
+    <w:bookmarkEnd w:id="620"/>
+    <w:bookmarkStart w:id="622" w:name="ref-crameri2020"/>
     <w:p>
       <w:pPr>
         <w:pStyle w:val="Bibliography"/>
@@ -68566,7 +69074,7 @@
       <w:r>
         <w:t xml:space="preserve"> </w:t>
       </w:r>
-      <w:hyperlink r:id="rId616">
+      <w:hyperlink r:id="rId621">
         <w:r>
           <w:rPr>
             <w:rStyle w:val="Hyperlink"/>
@@ -68578,8 +69086,8 @@
         <w:t xml:space="preserve">.</w:t>
       </w:r>
     </w:p>
-    <w:bookmarkEnd w:id="617"/>
-    <w:bookmarkStart w:id="619" w:name="ref-creativecommons"/>
+    <w:bookmarkEnd w:id="622"/>
+    <w:bookmarkStart w:id="624" w:name="ref-creativecommons"/>
     <w:p>
       <w:pPr>
         <w:pStyle w:val="Bibliography"/>
@@ -68596,7 +69104,7 @@
       <w:r>
         <w:t xml:space="preserve"> </w:t>
       </w:r>
-      <w:hyperlink r:id="rId618">
+      <w:hyperlink r:id="rId623">
         <w:r>
           <w:rPr>
             <w:rStyle w:val="Hyperlink"/>
@@ -68608,8 +69116,8 @@
         <w:t xml:space="preserve">.</w:t>
       </w:r>
     </w:p>
-    <w:bookmarkEnd w:id="619"/>
-    <w:bookmarkStart w:id="621" w:name="ref-credit"/>
+    <w:bookmarkEnd w:id="624"/>
+    <w:bookmarkStart w:id="626" w:name="ref-credit"/>
     <w:p>
       <w:pPr>
         <w:pStyle w:val="Bibliography"/>
@@ -68626,7 +69134,7 @@
       <w:r>
         <w:t xml:space="preserve"> </w:t>
       </w:r>
-      <w:hyperlink r:id="rId620">
+      <w:hyperlink r:id="rId625">
         <w:r>
           <w:rPr>
             <w:rStyle w:val="Hyperlink"/>
@@ -68638,8 +69146,8 @@
         <w:t xml:space="preserve">.</w:t>
       </w:r>
     </w:p>
-    <w:bookmarkEnd w:id="621"/>
-    <w:bookmarkStart w:id="623" w:name="ref-dryad"/>
+    <w:bookmarkEnd w:id="626"/>
+    <w:bookmarkStart w:id="628" w:name="ref-dryad"/>
     <w:p>
       <w:pPr>
         <w:pStyle w:val="Bibliography"/>
@@ -68656,7 +69164,7 @@
       <w:r>
         <w:t xml:space="preserve"> </w:t>
       </w:r>
-      <w:hyperlink r:id="rId622">
+      <w:hyperlink r:id="rId627">
         <w:r>
           <w:rPr>
             <w:rStyle w:val="Hyperlink"/>
@@ -68668,8 +69176,8 @@
         <w:t xml:space="preserve">.</w:t>
       </w:r>
     </w:p>
-    <w:bookmarkEnd w:id="623"/>
-    <w:bookmarkStart w:id="624" w:name="ref-equatornetwork"/>
+    <w:bookmarkEnd w:id="628"/>
+    <w:bookmarkStart w:id="629" w:name="ref-equatornetwork"/>
     <w:p>
       <w:pPr>
         <w:pStyle w:val="Bibliography"/>
@@ -68686,7 +69194,7 @@
       <w:r>
         <w:t xml:space="preserve"> </w:t>
       </w:r>
-      <w:hyperlink r:id="rId595">
+      <w:hyperlink r:id="rId599">
         <w:r>
           <w:rPr>
             <w:rStyle w:val="Hyperlink"/>
@@ -68698,8 +69206,8 @@
         <w:t xml:space="preserve">.</w:t>
       </w:r>
     </w:p>
-    <w:bookmarkEnd w:id="624"/>
-    <w:bookmarkStart w:id="626" w:name="ref-fay2021engineering"/>
+    <w:bookmarkEnd w:id="629"/>
+    <w:bookmarkStart w:id="631" w:name="ref-fay2021engineering"/>
     <w:p>
       <w:pPr>
         <w:pStyle w:val="Bibliography"/>
@@ -68723,7 +69231,7 @@
       <w:r>
         <w:t xml:space="preserve"> </w:t>
       </w:r>
-      <w:hyperlink r:id="rId625">
+      <w:hyperlink r:id="rId630">
         <w:r>
           <w:rPr>
             <w:rStyle w:val="Hyperlink"/>
@@ -68735,8 +69243,8 @@
         <w:t xml:space="preserve">.</w:t>
       </w:r>
     </w:p>
-    <w:bookmarkEnd w:id="626"/>
-    <w:bookmarkStart w:id="628" w:name="ref-humans_are_dead"/>
+    <w:bookmarkEnd w:id="631"/>
+    <w:bookmarkStart w:id="633" w:name="ref-humans_are_dead"/>
     <w:p>
       <w:pPr>
         <w:pStyle w:val="Bibliography"/>
@@ -68759,7 +69267,7 @@
       <w:r>
         <w:t xml:space="preserve"> </w:t>
       </w:r>
-      <w:hyperlink r:id="rId627">
+      <w:hyperlink r:id="rId632">
         <w:r>
           <w:rPr>
             <w:rStyle w:val="Hyperlink"/>
@@ -68771,8 +69279,8 @@
         <w:t xml:space="preserve">.</w:t>
       </w:r>
     </w:p>
-    <w:bookmarkEnd w:id="628"/>
-    <w:bookmarkStart w:id="630" w:name="ref-githubdesktop"/>
+    <w:bookmarkEnd w:id="633"/>
+    <w:bookmarkStart w:id="635" w:name="ref-githubdesktop"/>
     <w:p>
       <w:pPr>
         <w:pStyle w:val="Bibliography"/>
@@ -68789,7 +69297,7 @@
       <w:r>
         <w:t xml:space="preserve"> </w:t>
       </w:r>
-      <w:hyperlink r:id="rId629">
+      <w:hyperlink r:id="rId634">
         <w:r>
           <w:rPr>
             <w:rStyle w:val="Hyperlink"/>
@@ -68801,8 +69309,8 @@
         <w:t xml:space="preserve">.</w:t>
       </w:r>
     </w:p>
-    <w:bookmarkEnd w:id="630"/>
-    <w:bookmarkStart w:id="632" w:name="ref-dune"/>
+    <w:bookmarkEnd w:id="635"/>
+    <w:bookmarkStart w:id="637" w:name="ref-dune"/>
     <w:p>
       <w:pPr>
         <w:pStyle w:val="Bibliography"/>
@@ -68825,7 +69333,7 @@
       <w:r>
         <w:t xml:space="preserve"> </w:t>
       </w:r>
-      <w:hyperlink r:id="rId631">
+      <w:hyperlink r:id="rId636">
         <w:r>
           <w:rPr>
             <w:rStyle w:val="Hyperlink"/>
@@ -68837,8 +69345,8 @@
         <w:t xml:space="preserve">.</w:t>
       </w:r>
     </w:p>
-    <w:bookmarkEnd w:id="632"/>
-    <w:bookmarkStart w:id="634" w:name="ref-plos_data"/>
+    <w:bookmarkEnd w:id="637"/>
+    <w:bookmarkStart w:id="639" w:name="ref-plos_data"/>
     <w:p>
       <w:pPr>
         <w:pStyle w:val="Bibliography"/>
@@ -68855,7 +69363,7 @@
       <w:r>
         <w:t xml:space="preserve"> </w:t>
       </w:r>
-      <w:hyperlink r:id="rId633">
+      <w:hyperlink r:id="rId638">
         <w:r>
           <w:rPr>
             <w:rStyle w:val="Hyperlink"/>
@@ -68867,8 +69375,8 @@
         <w:t xml:space="preserve">.</w:t>
       </w:r>
     </w:p>
-    <w:bookmarkEnd w:id="634"/>
-    <w:bookmarkStart w:id="635" w:name="ref-icmje"/>
+    <w:bookmarkEnd w:id="639"/>
+    <w:bookmarkStart w:id="640" w:name="ref-icmje"/>
     <w:p>
       <w:pPr>
         <w:pStyle w:val="Bibliography"/>
@@ -68903,8 +69411,8 @@
         <w:t xml:space="preserve">.</w:t>
       </w:r>
     </w:p>
-    <w:bookmarkEnd w:id="635"/>
-    <w:bookmarkStart w:id="636" w:name="ref-medRxiv"/>
+    <w:bookmarkEnd w:id="640"/>
+    <w:bookmarkStart w:id="641" w:name="ref-medRxiv"/>
     <w:p>
       <w:pPr>
         <w:pStyle w:val="Bibliography"/>
@@ -68921,7 +69429,7 @@
       <w:r>
         <w:t xml:space="preserve"> </w:t>
       </w:r>
-      <w:hyperlink r:id="rId592">
+      <w:hyperlink r:id="rId596">
         <w:r>
           <w:rPr>
             <w:rStyle w:val="Hyperlink"/>
@@ -68933,8 +69441,8 @@
         <w:t xml:space="preserve">.</w:t>
       </w:r>
     </w:p>
-    <w:bookmarkEnd w:id="636"/>
-    <w:bookmarkStart w:id="638" w:name="ref-merali2010"/>
+    <w:bookmarkEnd w:id="641"/>
+    <w:bookmarkStart w:id="643" w:name="ref-merali2010"/>
     <w:p>
       <w:pPr>
         <w:pStyle w:val="Bibliography"/>
@@ -68967,7 +69475,7 @@
       <w:r>
         <w:t xml:space="preserve"> </w:t>
       </w:r>
-      <w:hyperlink r:id="rId637">
+      <w:hyperlink r:id="rId642">
         <w:r>
           <w:rPr>
             <w:rStyle w:val="Hyperlink"/>
@@ -68979,8 +69487,8 @@
         <w:t xml:space="preserve">.</w:t>
       </w:r>
     </w:p>
-    <w:bookmarkEnd w:id="638"/>
-    <w:bookmarkStart w:id="640" w:name="ref-munafo2017"/>
+    <w:bookmarkEnd w:id="643"/>
+    <w:bookmarkStart w:id="645" w:name="ref-munafo2017"/>
     <w:p>
       <w:pPr>
         <w:pStyle w:val="Bibliography"/>
@@ -69013,7 +69521,7 @@
       <w:r>
         <w:t xml:space="preserve"> </w:t>
       </w:r>
-      <w:hyperlink r:id="rId639">
+      <w:hyperlink r:id="rId644">
         <w:r>
           <w:rPr>
             <w:rStyle w:val="Hyperlink"/>
@@ -69025,8 +69533,8 @@
         <w:t xml:space="preserve">.</w:t>
       </w:r>
     </w:p>
-    <w:bookmarkEnd w:id="640"/>
-    <w:bookmarkStart w:id="642" w:name="ref-nuzzo2015"/>
+    <w:bookmarkEnd w:id="645"/>
+    <w:bookmarkStart w:id="647" w:name="ref-nuzzo2015"/>
     <w:p>
       <w:pPr>
         <w:pStyle w:val="Bibliography"/>
@@ -69059,7 +69567,7 @@
       <w:r>
         <w:t xml:space="preserve"> </w:t>
       </w:r>
-      <w:hyperlink r:id="rId641">
+      <w:hyperlink r:id="rId646">
         <w:r>
           <w:rPr>
             <w:rStyle w:val="Hyperlink"/>
@@ -69071,8 +69579,8 @@
         <w:t xml:space="preserve">.</w:t>
       </w:r>
     </w:p>
-    <w:bookmarkEnd w:id="642"/>
-    <w:bookmarkStart w:id="644" w:name="ref-osf"/>
+    <w:bookmarkEnd w:id="647"/>
+    <w:bookmarkStart w:id="649" w:name="ref-osf"/>
     <w:p>
       <w:pPr>
         <w:pStyle w:val="Bibliography"/>
@@ -69089,7 +69597,7 @@
       <w:r>
         <w:t xml:space="preserve"> </w:t>
       </w:r>
-      <w:hyperlink r:id="rId643">
+      <w:hyperlink r:id="rId648">
         <w:r>
           <w:rPr>
             <w:rStyle w:val="Hyperlink"/>
@@ -69101,8 +69609,8 @@
         <w:t xml:space="preserve">.</w:t>
       </w:r>
     </w:p>
-    <w:bookmarkEnd w:id="644"/>
-    <w:bookmarkStart w:id="646" w:name="ref-gitfixum"/>
+    <w:bookmarkEnd w:id="649"/>
+    <w:bookmarkStart w:id="651" w:name="ref-gitfixum"/>
     <w:p>
       <w:pPr>
         <w:pStyle w:val="Bibliography"/>
@@ -69119,7 +69627,7 @@
       <w:r>
         <w:t xml:space="preserve"> </w:t>
       </w:r>
-      <w:hyperlink r:id="rId645">
+      <w:hyperlink r:id="rId650">
         <w:r>
           <w:rPr>
             <w:rStyle w:val="Hyperlink"/>
@@ -69131,8 +69639,8 @@
         <w:t xml:space="preserve">.</w:t>
       </w:r>
     </w:p>
-    <w:bookmarkEnd w:id="646"/>
-    <w:bookmarkStart w:id="648" w:name="ref-rougier2014"/>
+    <w:bookmarkEnd w:id="651"/>
+    <w:bookmarkStart w:id="653" w:name="ref-rougier2014"/>
     <w:p>
       <w:pPr>
         <w:pStyle w:val="Bibliography"/>
@@ -69165,7 +69673,7 @@
       <w:r>
         <w:t xml:space="preserve"> </w:t>
       </w:r>
-      <w:hyperlink r:id="rId647">
+      <w:hyperlink r:id="rId652">
         <w:r>
           <w:rPr>
             <w:rStyle w:val="Hyperlink"/>
@@ -69177,8 +69685,8 @@
         <w:t xml:space="preserve">.</w:t>
       </w:r>
     </w:p>
-    <w:bookmarkEnd w:id="648"/>
-    <w:bookmarkStart w:id="650" w:name="ref-silbiger2019"/>
+    <w:bookmarkEnd w:id="653"/>
+    <w:bookmarkStart w:id="655" w:name="ref-silbiger2019"/>
     <w:p>
       <w:pPr>
         <w:pStyle w:val="Bibliography"/>
@@ -69208,7 +69716,7 @@
       <w:r>
         <w:t xml:space="preserve"> </w:t>
       </w:r>
-      <w:hyperlink r:id="rId649">
+      <w:hyperlink r:id="rId654">
         <w:r>
           <w:rPr>
             <w:rStyle w:val="Hyperlink"/>
@@ -69220,8 +69728,8 @@
         <w:t xml:space="preserve">.</w:t>
       </w:r>
     </w:p>
-    <w:bookmarkEnd w:id="650"/>
-    <w:bookmarkStart w:id="652" w:name="ref-slurm"/>
+    <w:bookmarkEnd w:id="655"/>
+    <w:bookmarkStart w:id="657" w:name="ref-slurm"/>
     <w:p>
       <w:pPr>
         <w:pStyle w:val="Bibliography"/>
@@ -69238,7 +69746,7 @@
       <w:r>
         <w:t xml:space="preserve"> </w:t>
       </w:r>
-      <w:hyperlink r:id="rId651">
+      <w:hyperlink r:id="rId656">
         <w:r>
           <w:rPr>
             <w:rStyle w:val="Hyperlink"/>
@@ -69250,8 +69758,8 @@
         <w:t xml:space="preserve">.</w:t>
       </w:r>
     </w:p>
-    <w:bookmarkEnd w:id="652"/>
-    <w:bookmarkStart w:id="654" w:name="ref-stoddart2019"/>
+    <w:bookmarkEnd w:id="657"/>
+    <w:bookmarkStart w:id="659" w:name="ref-stoddart2019"/>
     <w:p>
       <w:pPr>
         <w:pStyle w:val="Bibliography"/>
@@ -69281,7 +69789,7 @@
       <w:r>
         <w:t xml:space="preserve"> </w:t>
       </w:r>
-      <w:hyperlink r:id="rId653">
+      <w:hyperlink r:id="rId658">
         <w:r>
           <w:rPr>
             <w:rStyle w:val="Hyperlink"/>
@@ -69293,8 +69801,8 @@
         <w:t xml:space="preserve">.</w:t>
       </w:r>
     </w:p>
-    <w:bookmarkEnd w:id="654"/>
-    <w:bookmarkStart w:id="656" w:name="ref-terminator"/>
+    <w:bookmarkEnd w:id="659"/>
+    <w:bookmarkStart w:id="661" w:name="ref-terminator"/>
     <w:p>
       <w:pPr>
         <w:pStyle w:val="Bibliography"/>
@@ -69311,7 +69819,7 @@
       <w:r>
         <w:t xml:space="preserve"> </w:t>
       </w:r>
-      <w:hyperlink r:id="rId655">
+      <w:hyperlink r:id="rId660">
         <w:r>
           <w:rPr>
             <w:rStyle w:val="Hyperlink"/>
@@ -69323,8 +69831,8 @@
         <w:t xml:space="preserve">.</w:t>
       </w:r>
     </w:p>
-    <w:bookmarkEnd w:id="656"/>
-    <w:bookmarkStart w:id="658" w:name="ref-matrix"/>
+    <w:bookmarkEnd w:id="661"/>
+    <w:bookmarkStart w:id="663" w:name="ref-matrix"/>
     <w:p>
       <w:pPr>
         <w:pStyle w:val="Bibliography"/>
@@ -69341,7 +69849,7 @@
       <w:r>
         <w:t xml:space="preserve"> </w:t>
       </w:r>
-      <w:hyperlink r:id="rId657">
+      <w:hyperlink r:id="rId662">
         <w:r>
           <w:rPr>
             <w:rStyle w:val="Hyperlink"/>
@@ -69353,8 +69861,8 @@
         <w:t xml:space="preserve">.</w:t>
       </w:r>
     </w:p>
-    <w:bookmarkEnd w:id="658"/>
-    <w:bookmarkStart w:id="659" w:name="ref-tidyverse2023codereview"/>
+    <w:bookmarkEnd w:id="663"/>
+    <w:bookmarkStart w:id="664" w:name="ref-tidyverse2023codereview"/>
     <w:p>
       <w:pPr>
         <w:pStyle w:val="Bibliography"/>
@@ -69390,8 +69898,8 @@
         <w:t xml:space="preserve">.</w:t>
       </w:r>
     </w:p>
-    <w:bookmarkEnd w:id="659"/>
-    <w:bookmarkStart w:id="661" w:name="ref-vannoorden2021"/>
+    <w:bookmarkEnd w:id="664"/>
+    <w:bookmarkStart w:id="666" w:name="ref-vannoorden2021"/>
     <w:p>
       <w:pPr>
         <w:pStyle w:val="Bibliography"/>
@@ -69421,7 +69929,7 @@
       <w:r>
         <w:t xml:space="preserve"> </w:t>
       </w:r>
-      <w:hyperlink r:id="rId660">
+      <w:hyperlink r:id="rId665">
         <w:r>
           <w:rPr>
             <w:rStyle w:val="Hyperlink"/>
@@ -69433,8 +69941,8 @@
         <w:t xml:space="preserve">.</w:t>
       </w:r>
     </w:p>
-    <w:bookmarkEnd w:id="661"/>
-    <w:bookmarkStart w:id="663" w:name="ref-wargames"/>
+    <w:bookmarkEnd w:id="666"/>
+    <w:bookmarkStart w:id="668" w:name="ref-wargames"/>
     <w:p>
       <w:pPr>
         <w:pStyle w:val="Bibliography"/>
@@ -69451,7 +69959,7 @@
       <w:r>
         <w:t xml:space="preserve"> </w:t>
       </w:r>
-      <w:hyperlink r:id="rId662">
+      <w:hyperlink r:id="rId667">
         <w:r>
           <w:rPr>
             <w:rStyle w:val="Hyperlink"/>
@@ -69463,8 +69971,8 @@
         <w:t xml:space="preserve">.</w:t>
       </w:r>
     </w:p>
-    <w:bookmarkEnd w:id="663"/>
-    <w:bookmarkStart w:id="665" w:name="ref-wickham2019advr"/>
+    <w:bookmarkEnd w:id="668"/>
+    <w:bookmarkStart w:id="670" w:name="ref-wickham2019advr"/>
     <w:p>
       <w:pPr>
         <w:pStyle w:val="Bibliography"/>
@@ -69488,7 +69996,7 @@
       <w:r>
         <w:t xml:space="preserve"> </w:t>
       </w:r>
-      <w:hyperlink r:id="rId664">
+      <w:hyperlink r:id="rId669">
         <w:r>
           <w:rPr>
             <w:rStyle w:val="Hyperlink"/>
@@ -69500,8 +70008,8 @@
         <w:t xml:space="preserve">.</w:t>
       </w:r>
     </w:p>
-    <w:bookmarkEnd w:id="665"/>
-    <w:bookmarkStart w:id="667" w:name="ref-wickham2021shiny"/>
+    <w:bookmarkEnd w:id="670"/>
+    <w:bookmarkStart w:id="672" w:name="ref-wickham2021shiny"/>
     <w:p>
       <w:pPr>
         <w:pStyle w:val="Bibliography"/>
@@ -69525,7 +70033,7 @@
       <w:r>
         <w:t xml:space="preserve"> </w:t>
       </w:r>
-      <w:hyperlink r:id="rId666">
+      <w:hyperlink r:id="rId671">
         <w:r>
           <w:rPr>
             <w:rStyle w:val="Hyperlink"/>
@@ -69537,8 +70045,8 @@
         <w:t xml:space="preserve">.</w:t>
       </w:r>
     </w:p>
-    <w:bookmarkEnd w:id="667"/>
-    <w:bookmarkStart w:id="668" w:name="ref-wickham2023tidyverse"/>
+    <w:bookmarkEnd w:id="672"/>
+    <w:bookmarkStart w:id="673" w:name="ref-wickham2023tidyverse"/>
     <w:p>
       <w:pPr>
         <w:pStyle w:val="Bibliography"/>
@@ -69574,8 +70082,8 @@
         <w:t xml:space="preserve">.</w:t>
       </w:r>
     </w:p>
-    <w:bookmarkEnd w:id="668"/>
-    <w:bookmarkStart w:id="670" w:name="ref-wickham2023tidydesign"/>
+    <w:bookmarkEnd w:id="673"/>
+    <w:bookmarkStart w:id="675" w:name="ref-wickham2023tidydesign"/>
     <w:p>
       <w:pPr>
         <w:pStyle w:val="Bibliography"/>
@@ -69599,7 +70107,7 @@
       <w:r>
         <w:t xml:space="preserve"> </w:t>
       </w:r>
-      <w:hyperlink r:id="rId669">
+      <w:hyperlink r:id="rId674">
         <w:r>
           <w:rPr>
             <w:rStyle w:val="Hyperlink"/>
@@ -69611,8 +70119,8 @@
         <w:t xml:space="preserve">.</w:t>
       </w:r>
     </w:p>
-    <w:bookmarkEnd w:id="670"/>
-    <w:bookmarkStart w:id="672" w:name="ref-wickham2023rpkgs"/>
+    <w:bookmarkEnd w:id="675"/>
+    <w:bookmarkStart w:id="677" w:name="ref-wickham2023rpkgs"/>
     <w:p>
       <w:pPr>
         <w:pStyle w:val="Bibliography"/>
@@ -69636,7 +70144,7 @@
       <w:r>
         <w:t xml:space="preserve"> </w:t>
       </w:r>
-      <w:hyperlink r:id="rId671">
+      <w:hyperlink r:id="rId676">
         <w:r>
           <w:rPr>
             <w:rStyle w:val="Hyperlink"/>
@@ -69648,8 +70156,8 @@
         <w:t xml:space="preserve">.</w:t>
       </w:r>
     </w:p>
-    <w:bookmarkEnd w:id="672"/>
-    <w:bookmarkStart w:id="674" w:name="ref-wickham2023r4ds"/>
+    <w:bookmarkEnd w:id="677"/>
+    <w:bookmarkStart w:id="679" w:name="ref-wickham2023r4ds"/>
     <w:p>
       <w:pPr>
         <w:pStyle w:val="Bibliography"/>
@@ -69673,7 +70181,7 @@
       <w:r>
         <w:t xml:space="preserve"> </w:t>
       </w:r>
-      <w:hyperlink r:id="rId673">
+      <w:hyperlink r:id="rId678">
         <w:r>
           <w:rPr>
             <w:rStyle w:val="Hyperlink"/>
@@ -69685,8 +70193,8 @@
         <w:t xml:space="preserve">.</w:t>
       </w:r>
     </w:p>
-    <w:bookmarkEnd w:id="674"/>
-    <w:bookmarkStart w:id="675" w:name="ref-R-roxygen2"/>
+    <w:bookmarkEnd w:id="679"/>
+    <w:bookmarkStart w:id="680" w:name="ref-R-roxygen2"/>
     <w:p>
       <w:pPr>
         <w:pStyle w:val="Bibliography"/>
@@ -69722,15 +70230,15 @@
         <w:t xml:space="preserve">.</w:t>
       </w:r>
     </w:p>
-    <w:bookmarkEnd w:id="675"/>
-    <w:bookmarkEnd w:id="676"/>
+    <w:bookmarkEnd w:id="680"/>
+    <w:bookmarkEnd w:id="681"/>
     <w:p>
       <w:r>
         <w:br w:type="page"/>
       </w:r>
     </w:p>
-    <w:bookmarkEnd w:id="677"/>
-    <w:bookmarkStart w:id="679" w:name="sec-appendix-copilot-instructions"/>
+    <w:bookmarkEnd w:id="682"/>
+    <w:bookmarkStart w:id="684" w:name="sec-appendix-copilot-instructions"/>
     <w:p>
       <w:pPr>
         <w:pStyle w:val="Heading1"/>
@@ -69770,7 +70278,7 @@
       <w:r>
         <w:t xml:space="preserve"> </w:t>
       </w:r>
-      <w:hyperlink r:id="rId678">
+      <w:hyperlink r:id="rId683">
         <w:r>
           <w:rPr>
             <w:rStyle w:val="Hyperlink"/>
@@ -69784,8 +70292,8 @@
         <w:br w:type="page"/>
       </w:r>
     </w:p>
-    <w:bookmarkEnd w:id="679"/>
-    <w:bookmarkStart w:id="681" w:name="sec-appendix-copilot-setup-steps"/>
+    <w:bookmarkEnd w:id="684"/>
+    <w:bookmarkStart w:id="686" w:name="sec-appendix-copilot-setup-steps"/>
     <w:p>
       <w:pPr>
         <w:pStyle w:val="Heading1"/>
@@ -69825,7 +70333,7 @@
       <w:r>
         <w:t xml:space="preserve"> </w:t>
       </w:r>
-      <w:hyperlink r:id="rId680">
+      <w:hyperlink r:id="rId685">
         <w:r>
           <w:rPr>
             <w:rStyle w:val="Hyperlink"/>
@@ -69839,8 +70347,8 @@
         <w:br w:type="page"/>
       </w:r>
     </w:p>
-    <w:bookmarkEnd w:id="681"/>
-    <w:bookmarkStart w:id="682" w:name="document-generation-metadata"/>
+    <w:bookmarkEnd w:id="686"/>
+    <w:bookmarkStart w:id="687" w:name="document-generation-metadata"/>
     <w:p>
       <w:pPr>
         <w:pStyle w:val="Heading1"/>
@@ -69862,7 +70370,7 @@
         <w:pStyle w:val="Compact"/>
         <w:numPr>
           <w:ilvl w:val="0"/>
-          <w:numId w:val="1238"/>
+          <w:numId w:val="1243"/>
         </w:numPr>
       </w:pPr>
       <w:r>
@@ -69884,7 +70392,7 @@
         <w:pStyle w:val="Compact"/>
         <w:numPr>
           <w:ilvl w:val="0"/>
-          <w:numId w:val="1238"/>
+          <w:numId w:val="1243"/>
         </w:numPr>
       </w:pPr>
       <w:r>
@@ -69898,15 +70406,15 @@
         <w:t xml:space="preserve"> </w:t>
       </w:r>
       <w:r>
-        <w:t xml:space="preserve">4f47ba8</w:t>
-      </w:r>
-    </w:p>
-    <w:p>
-      <w:pPr>
-        <w:pStyle w:val="Compact"/>
-        <w:numPr>
-          <w:ilvl w:val="0"/>
-          <w:numId w:val="1238"/>
+        <w:t xml:space="preserve">690b227</w:t>
+      </w:r>
+    </w:p>
+    <w:p>
+      <w:pPr>
+        <w:pStyle w:val="Compact"/>
+        <w:numPr>
+          <w:ilvl w:val="0"/>
+          <w:numId w:val="1243"/>
         </w:numPr>
       </w:pPr>
       <w:r>
@@ -69920,15 +70428,15 @@
         <w:t xml:space="preserve"> </w:t>
       </w:r>
       <w:r>
-        <w:t xml:space="preserve">4f47ba8bd84ac9c5d92122c1fd268de6a17edbe6</w:t>
-      </w:r>
-    </w:p>
-    <w:p>
-      <w:pPr>
-        <w:pStyle w:val="Compact"/>
-        <w:numPr>
-          <w:ilvl w:val="0"/>
-          <w:numId w:val="1238"/>
+        <w:t xml:space="preserve">690b2276514b68e13ccec3466a3515621d298519</w:t>
+      </w:r>
+    </w:p>
+    <w:p>
+      <w:pPr>
+        <w:pStyle w:val="Compact"/>
+        <w:numPr>
+          <w:ilvl w:val="0"/>
+          <w:numId w:val="1243"/>
         </w:numPr>
       </w:pPr>
       <w:r>
@@ -69942,7 +70450,7 @@
         <w:t xml:space="preserve"> </w:t>
       </w:r>
       <w:r>
-        <w:t xml:space="preserve">2026-01-19 13:35:15 -0800</w:t>
+        <w:t xml:space="preserve">2026-01-19 14:37:31 -0800</w:t>
       </w:r>
     </w:p>
     <w:p>
@@ -69959,7 +70467,7 @@
         <w:t xml:space="preserve">use this commit information to set up the PR correctly and account for any commits that have been added since this document was generated.</w:t>
       </w:r>
     </w:p>
-    <w:bookmarkEnd w:id="682"/>
+    <w:bookmarkEnd w:id="687"/>
     <w:sectPr>
       <w:footnotePr>
         <w:numRestart w:val="eachSect"/>
@@ -71943,7 +72451,34 @@
     <w:abstractNumId w:val="991"/>
   </w:num>
   <w:num w:numId="1185">
-    <w:abstractNumId w:val="991"/>
+    <w:abstractNumId w:val="99411"/>
+    <w:lvlOverride w:ilvl="0">
+      <w:startOverride w:val="1"/>
+    </w:lvlOverride>
+    <w:lvlOverride w:ilvl="1">
+      <w:startOverride w:val="1"/>
+    </w:lvlOverride>
+    <w:lvlOverride w:ilvl="2">
+      <w:startOverride w:val="1"/>
+    </w:lvlOverride>
+    <w:lvlOverride w:ilvl="3">
+      <w:startOverride w:val="1"/>
+    </w:lvlOverride>
+    <w:lvlOverride w:ilvl="4">
+      <w:startOverride w:val="1"/>
+    </w:lvlOverride>
+    <w:lvlOverride w:ilvl="5">
+      <w:startOverride w:val="1"/>
+    </w:lvlOverride>
+    <w:lvlOverride w:ilvl="6">
+      <w:startOverride w:val="1"/>
+    </w:lvlOverride>
+    <w:lvlOverride w:ilvl="7">
+      <w:startOverride w:val="1"/>
+    </w:lvlOverride>
+    <w:lvlOverride w:ilvl="8">
+      <w:startOverride w:val="1"/>
+    </w:lvlOverride>
   </w:num>
   <w:num w:numId="1186">
     <w:abstractNumId w:val="991"/>
@@ -72045,6 +72580,12 @@
     <w:abstractNumId w:val="991"/>
   </w:num>
   <w:num w:numId="1219">
+    <w:abstractNumId w:val="991"/>
+  </w:num>
+  <w:num w:numId="1220">
+    <w:abstractNumId w:val="991"/>
+  </w:num>
+  <w:num w:numId="1221">
     <w:abstractNumId w:val="99411"/>
     <w:lvlOverride w:ilvl="0">
       <w:startOverride w:val="1"/>
@@ -72074,17 +72615,11 @@
       <w:startOverride w:val="1"/>
     </w:lvlOverride>
   </w:num>
-  <w:num w:numId="1220">
+  <w:num w:numId="1222">
     <w:abstractNumId w:val="991"/>
   </w:num>
-  <w:num w:numId="1221">
+  <w:num w:numId="1223">
     <w:abstractNumId w:val="991"/>
-  </w:num>
-  <w:num w:numId="1222">
-    <w:abstractNumId w:val="992"/>
-  </w:num>
-  <w:num w:numId="1223">
-    <w:abstractNumId w:val="992"/>
   </w:num>
   <w:num w:numId="1224">
     <w:abstractNumId w:val="992"/>
@@ -72129,6 +72664,21 @@
     <w:abstractNumId w:val="992"/>
   </w:num>
   <w:num w:numId="1238">
+    <w:abstractNumId w:val="992"/>
+  </w:num>
+  <w:num w:numId="1239">
+    <w:abstractNumId w:val="992"/>
+  </w:num>
+  <w:num w:numId="1240">
+    <w:abstractNumId w:val="991"/>
+  </w:num>
+  <w:num w:numId="1241">
+    <w:abstractNumId w:val="991"/>
+  </w:num>
+  <w:num w:numId="1242">
+    <w:abstractNumId w:val="991"/>
+  </w:num>
+  <w:num w:numId="1243">
     <w:abstractNumId w:val="991"/>
   </w:num>
 </w:numbering>

</xml_diff>

<commit_message>
Deploying to gh-pages from @ UCD-SERG/lab-manual@272b4685a8dada64abd0c430d77ad9e8c2990d5f 🚀
</commit_message>
<xml_diff>
--- a/UCD-SeRG-Lab-Manual.docx
+++ b/UCD-SeRG-Lab-Manual.docx
@@ -56472,7 +56472,7 @@
                     <w:jc w:val="center"/>
                   </w:pPr>
                   <w:r>
-                    <w:t xml:space="preserve">AI Agents 🤖</w:t>
+                    <w:t xml:space="preserve">AI agents 🤖</w:t>
                   </w:r>
                 </w:p>
               </w:tc>
@@ -56653,7 +56653,7 @@
                     <w:jc w:val="center"/>
                   </w:pPr>
                   <w:r>
-                    <w:t xml:space="preserve">AI agents</w:t>
+                    <w:t xml:space="preserve">AI Agents</w:t>
                   </w:r>
                 </w:p>
               </w:tc>
@@ -71338,7 +71338,7 @@
         <w:t xml:space="preserve"> </w:t>
       </w:r>
       <w:r>
-        <w:t xml:space="preserve">711bc2c</w:t>
+        <w:t xml:space="preserve">272b468</w:t>
       </w:r>
     </w:p>
     <w:p>
@@ -71360,7 +71360,7 @@
         <w:t xml:space="preserve"> </w:t>
       </w:r>
       <w:r>
-        <w:t xml:space="preserve">711bc2c1da5458f372068fd2597a2912bb2bc498</w:t>
+        <w:t xml:space="preserve">272b4685a8dada64abd0c430d77ad9e8c2990d5f</w:t>
       </w:r>
     </w:p>
     <w:p>
@@ -71382,7 +71382,7 @@
         <w:t xml:space="preserve"> </w:t>
       </w:r>
       <w:r>
-        <w:t xml:space="preserve">2026-01-19 14:40:53 -0800</w:t>
+        <w:t xml:space="preserve">2026-01-19 14:42:39 -0800</w:t>
       </w:r>
     </w:p>
     <w:p>

</xml_diff>